<commit_message>
Add species cutoffs of 15 individuals per year and 5 years min
</commit_message>
<xml_diff>
--- a/writing/manuscript.docx
+++ b/writing/manuscript.docx
@@ -86,6 +86,9 @@
       <w:r>
         <w:t>Possibly not common, but not looked at in explicitly temporal context</w:t>
       </w:r>
+      <w:r>
+        <w:t xml:space="preserve"> (for a lot of species) </w:t>
+      </w:r>
     </w:p>
     <w:p>
       <w:pPr>
@@ -146,7 +149,24 @@
         </w:numPr>
       </w:pPr>
       <w:r>
-        <w:t>Each time series dataset</w:t>
+        <w:t>Criteria for all time series datasets</w:t>
+      </w:r>
+    </w:p>
+    <w:p>
+      <w:pPr>
+        <w:pStyle w:val="ListParagraph"/>
+        <w:numPr>
+          <w:ilvl w:val="1"/>
+          <w:numId w:val="1"/>
+        </w:numPr>
+      </w:pPr>
+      <w:r>
+        <w:t>Describe e</w:t>
+      </w:r>
+      <w:bookmarkStart w:id="0" w:name="_GoBack"/>
+      <w:bookmarkEnd w:id="0"/>
+      <w:r>
+        <w:t>ach time series dataset</w:t>
       </w:r>
     </w:p>
     <w:p>
@@ -176,13 +196,8 @@
       </w:r>
     </w:p>
     <w:p>
-      <w:proofErr w:type="spellStart"/>
-      <w:r>
-        <w:t>Misc</w:t>
-      </w:r>
-      <w:proofErr w:type="spellEnd"/>
-      <w:r>
-        <w:t>: temperature change over time, mammal size change over time, relationship between these</w:t>
+      <w:r>
+        <w:t>Misc: temperature change over time, mammal size change over time, relationship between these</w:t>
       </w:r>
     </w:p>
     <w:p/>
@@ -231,10 +246,7 @@
     </w:p>
     <w:p/>
     <w:p/>
-    <w:p>
-      <w:bookmarkStart w:id="0" w:name="_GoBack"/>
-      <w:bookmarkEnd w:id="0"/>
-    </w:p>
+    <w:p/>
     <w:sectPr>
       <w:pgSz w:w="12240" w:h="15840"/>
       <w:pgMar w:top="1440" w:right="1440" w:bottom="1440" w:left="1440" w:header="720" w:footer="720" w:gutter="0"/>

</xml_diff>

<commit_message>
Complete ms intro outline
</commit_message>
<xml_diff>
--- a/writing/manuscript.docx
+++ b/writing/manuscript.docx
@@ -51,57 +51,294 @@
         <w:t>Introduction</w:t>
       </w:r>
     </w:p>
-    <w:p>
-      <w:pPr>
-        <w:pStyle w:val="ListParagraph"/>
-        <w:numPr>
-          <w:ilvl w:val="0"/>
-          <w:numId w:val="2"/>
-        </w:numPr>
-      </w:pPr>
-      <w:r>
-        <w:t>Ecological impacts of climate change</w:t>
-      </w:r>
-    </w:p>
-    <w:p>
-      <w:pPr>
-        <w:pStyle w:val="ListParagraph"/>
-        <w:numPr>
-          <w:ilvl w:val="0"/>
-          <w:numId w:val="2"/>
-        </w:numPr>
-      </w:pPr>
-      <w:r>
-        <w:t>Size change as one, Bergmann’s rule</w:t>
-      </w:r>
-    </w:p>
-    <w:p>
-      <w:pPr>
-        <w:pStyle w:val="ListParagraph"/>
-        <w:numPr>
-          <w:ilvl w:val="0"/>
-          <w:numId w:val="2"/>
-        </w:numPr>
-      </w:pPr>
-      <w:r>
-        <w:t>Possibly not common, but not looked at in explicitly temporal context</w:t>
-      </w:r>
-      <w:r>
-        <w:t xml:space="preserve"> (for a lot of species) </w:t>
-      </w:r>
-    </w:p>
-    <w:p>
-      <w:pPr>
-        <w:pStyle w:val="ListParagraph"/>
-        <w:numPr>
-          <w:ilvl w:val="0"/>
-          <w:numId w:val="2"/>
-        </w:numPr>
-      </w:pPr>
-      <w:r>
-        <w:t>Project summary</w:t>
-      </w:r>
-    </w:p>
+    <w:p/>
+    <w:p>
+      <w:r>
+        <w:t>Paragraph 1</w:t>
+      </w:r>
+    </w:p>
+    <w:p>
+      <w:pPr>
+        <w:pStyle w:val="ListParagraph"/>
+        <w:numPr>
+          <w:ilvl w:val="0"/>
+          <w:numId w:val="3"/>
+        </w:numPr>
+      </w:pPr>
+      <w:r>
+        <w:t>Current and future changes in climate, including temperature increases</w:t>
+      </w:r>
+    </w:p>
+    <w:p>
+      <w:pPr>
+        <w:pStyle w:val="ListParagraph"/>
+        <w:numPr>
+          <w:ilvl w:val="0"/>
+          <w:numId w:val="3"/>
+        </w:numPr>
+      </w:pPr>
+      <w:r>
+        <w:t>Direct implications for size of organisms</w:t>
+      </w:r>
+    </w:p>
+    <w:p>
+      <w:pPr>
+        <w:pStyle w:val="ListParagraph"/>
+        <w:numPr>
+          <w:ilvl w:val="0"/>
+          <w:numId w:val="3"/>
+        </w:numPr>
+      </w:pPr>
+      <w:r>
+        <w:t>That is because there is believed to be a negative temperature-mass relationship</w:t>
+      </w:r>
+    </w:p>
+    <w:p>
+      <w:pPr>
+        <w:pStyle w:val="ListParagraph"/>
+        <w:numPr>
+          <w:ilvl w:val="0"/>
+          <w:numId w:val="3"/>
+        </w:numPr>
+      </w:pPr>
+      <w:r>
+        <w:t>Called Bergmann’s rule</w:t>
+      </w:r>
+    </w:p>
+    <w:p>
+      <w:pPr>
+        <w:pStyle w:val="ListParagraph"/>
+        <w:numPr>
+          <w:ilvl w:val="0"/>
+          <w:numId w:val="3"/>
+        </w:numPr>
+      </w:pPr>
+      <w:r>
+        <w:t>Well-established, long-existing biogeographic “rule” [bunch of sources]</w:t>
+      </w:r>
+    </w:p>
+    <w:p>
+      <w:pPr>
+        <w:pStyle w:val="ListParagraph"/>
+        <w:numPr>
+          <w:ilvl w:val="0"/>
+          <w:numId w:val="3"/>
+        </w:numPr>
+      </w:pPr>
+      <w:r>
+        <w:t>Therefore predicted that size will downshift among lots of endotherms in near future [two main papers]</w:t>
+      </w:r>
+    </w:p>
+    <w:p>
+      <w:pPr>
+        <w:pStyle w:val="ListParagraph"/>
+        <w:numPr>
+          <w:ilvl w:val="0"/>
+          <w:numId w:val="3"/>
+        </w:numPr>
+      </w:pPr>
+      <w:r>
+        <w:t>This would have substantial eco impacts because size is linked to lots of other eco characteristics</w:t>
+      </w:r>
+    </w:p>
+    <w:p>
+      <w:pPr>
+        <w:pStyle w:val="ListParagraph"/>
+        <w:numPr>
+          <w:ilvl w:val="0"/>
+          <w:numId w:val="3"/>
+        </w:numPr>
+      </w:pPr>
+      <w:r>
+        <w:t>Example impacts</w:t>
+      </w:r>
+    </w:p>
+    <w:p>
+      <w:r>
+        <w:t>Paragraph 2</w:t>
+      </w:r>
+    </w:p>
+    <w:p>
+      <w:pPr>
+        <w:pStyle w:val="ListParagraph"/>
+        <w:numPr>
+          <w:ilvl w:val="0"/>
+          <w:numId w:val="4"/>
+        </w:numPr>
+      </w:pPr>
+      <w:r>
+        <w:t>Some evidence that this rule doesn’t operate widely among endo species [eLife paper, others]</w:t>
+      </w:r>
+    </w:p>
+    <w:p>
+      <w:pPr>
+        <w:pStyle w:val="ListParagraph"/>
+        <w:numPr>
+          <w:ilvl w:val="0"/>
+          <w:numId w:val="4"/>
+        </w:numPr>
+      </w:pPr>
+      <w:r>
+        <w:t>At least in “natural” systems</w:t>
+      </w:r>
+    </w:p>
+    <w:p>
+      <w:pPr>
+        <w:pStyle w:val="ListParagraph"/>
+        <w:numPr>
+          <w:ilvl w:val="0"/>
+          <w:numId w:val="4"/>
+        </w:numPr>
+      </w:pPr>
+      <w:r>
+        <w:t>Possibly because lots of other factors affect size besides single abiotic condition</w:t>
+      </w:r>
+    </w:p>
+    <w:p>
+      <w:pPr>
+        <w:pStyle w:val="ListParagraph"/>
+        <w:numPr>
+          <w:ilvl w:val="0"/>
+          <w:numId w:val="4"/>
+        </w:numPr>
+      </w:pPr>
+      <w:r>
+        <w:t>Means size change may not predictable in context of climate change/temperature</w:t>
+      </w:r>
+    </w:p>
+    <w:p>
+      <w:pPr>
+        <w:pStyle w:val="ListParagraph"/>
+        <w:numPr>
+          <w:ilvl w:val="0"/>
+          <w:numId w:val="4"/>
+        </w:numPr>
+      </w:pPr>
+      <w:r>
+        <w:t>Important to know this to be able to predict &amp; mitigate</w:t>
+      </w:r>
+    </w:p>
+    <w:p>
+      <w:pPr>
+        <w:pStyle w:val="ListParagraph"/>
+        <w:numPr>
+          <w:ilvl w:val="0"/>
+          <w:numId w:val="4"/>
+        </w:numPr>
+      </w:pPr>
+      <w:r>
+        <w:t>Also hasn’t been looked at as size response to temperature over time</w:t>
+      </w:r>
+    </w:p>
+    <w:p>
+      <w:pPr>
+        <w:pStyle w:val="ListParagraph"/>
+        <w:numPr>
+          <w:ilvl w:val="0"/>
+          <w:numId w:val="4"/>
+        </w:numPr>
+      </w:pPr>
+      <w:r>
+        <w:t>[if it has, summarize works here]</w:t>
+      </w:r>
+    </w:p>
+    <w:p>
+      <w:pPr>
+        <w:pStyle w:val="ListParagraph"/>
+        <w:numPr>
+          <w:ilvl w:val="0"/>
+          <w:numId w:val="4"/>
+        </w:numPr>
+      </w:pPr>
+      <w:r>
+        <w:t xml:space="preserve">Especially important </w:t>
+      </w:r>
+      <w:r>
+        <w:t xml:space="preserve">to know because </w:t>
+      </w:r>
+      <w:r>
+        <w:t>temperature is dynamically changing</w:t>
+      </w:r>
+    </w:p>
+    <w:p>
+      <w:r>
+        <w:t>Paragraph 3</w:t>
+      </w:r>
+    </w:p>
+    <w:p>
+      <w:pPr>
+        <w:pStyle w:val="ListParagraph"/>
+        <w:numPr>
+          <w:ilvl w:val="0"/>
+          <w:numId w:val="5"/>
+        </w:numPr>
+      </w:pPr>
+      <w:r>
+        <w:t>We decided to address this by compiling long-term times series of mammal communities</w:t>
+      </w:r>
+    </w:p>
+    <w:p>
+      <w:pPr>
+        <w:pStyle w:val="ListParagraph"/>
+        <w:numPr>
+          <w:ilvl w:val="0"/>
+          <w:numId w:val="5"/>
+        </w:numPr>
+      </w:pPr>
+      <w:r>
+        <w:t>Data-intensive approach that addresses previous limitations of single studies and meta-analyses from those studies</w:t>
+      </w:r>
+      <w:bookmarkStart w:id="0" w:name="_GoBack"/>
+      <w:bookmarkEnd w:id="0"/>
+    </w:p>
+    <w:p>
+      <w:pPr>
+        <w:pStyle w:val="ListParagraph"/>
+        <w:numPr>
+          <w:ilvl w:val="0"/>
+          <w:numId w:val="5"/>
+        </w:numPr>
+      </w:pPr>
+      <w:r>
+        <w:t>How size changes in mammals over time</w:t>
+      </w:r>
+    </w:p>
+    <w:p>
+      <w:pPr>
+        <w:pStyle w:val="ListParagraph"/>
+        <w:numPr>
+          <w:ilvl w:val="0"/>
+          <w:numId w:val="5"/>
+        </w:numPr>
+      </w:pPr>
+      <w:r>
+        <w:t>At x locations</w:t>
+      </w:r>
+    </w:p>
+    <w:p>
+      <w:pPr>
+        <w:pStyle w:val="ListParagraph"/>
+        <w:numPr>
+          <w:ilvl w:val="0"/>
+          <w:numId w:val="5"/>
+        </w:numPr>
+      </w:pPr>
+      <w:r>
+        <w:t xml:space="preserve">If </w:t>
+      </w:r>
+      <w:r>
+        <w:t>size</w:t>
+      </w:r>
+      <w:r>
+        <w:t xml:space="preserve"> is linked to temperature/temperature change</w:t>
+      </w:r>
+      <w:r>
+        <w:t xml:space="preserve"> at these locations</w:t>
+      </w:r>
+    </w:p>
+    <w:p/>
+    <w:p/>
+    <w:p/>
     <w:p/>
     <w:p>
       <w:pPr>
@@ -149,6 +386,7 @@
         </w:numPr>
       </w:pPr>
       <w:r>
+        <w:lastRenderedPageBreak/>
         <w:t>Criteria for all time series datasets</w:t>
       </w:r>
     </w:p>
@@ -163,8 +401,6 @@
       <w:r>
         <w:t>Describe e</w:t>
       </w:r>
-      <w:bookmarkStart w:id="0" w:name="_GoBack"/>
-      <w:bookmarkEnd w:id="0"/>
       <w:r>
         <w:t>ach time series dataset</w:t>
       </w:r>
@@ -260,6 +496,119 @@
 <file path=word/numbering.xml><?xml version="1.0" encoding="utf-8"?>
 <w:numbering xmlns:wpc="http://schemas.microsoft.com/office/word/2010/wordprocessingCanvas" xmlns:mo="http://schemas.microsoft.com/office/mac/office/2008/main" xmlns:mc="http://schemas.openxmlformats.org/markup-compatibility/2006" xmlns:mv="urn:schemas-microsoft-com:mac:vml" xmlns:o="urn:schemas-microsoft-com:office:office" xmlns:r="http://schemas.openxmlformats.org/officeDocument/2006/relationships" xmlns:m="http://schemas.openxmlformats.org/officeDocument/2006/math" xmlns:v="urn:schemas-microsoft-com:vml" xmlns:wp14="http://schemas.microsoft.com/office/word/2010/wordprocessingDrawing" xmlns:wp="http://schemas.openxmlformats.org/drawingml/2006/wordprocessingDrawing" xmlns:w10="urn:schemas-microsoft-com:office:word" xmlns:w="http://schemas.openxmlformats.org/wordprocessingml/2006/main" xmlns:w14="http://schemas.microsoft.com/office/word/2010/wordml" xmlns:w15="http://schemas.microsoft.com/office/word/2012/wordml" xmlns:wpg="http://schemas.microsoft.com/office/word/2010/wordprocessingGroup" xmlns:wpi="http://schemas.microsoft.com/office/word/2010/wordprocessingInk" xmlns:wne="http://schemas.microsoft.com/office/word/2006/wordml" xmlns:wps="http://schemas.microsoft.com/office/word/2010/wordprocessingShape" mc:Ignorable="w14 w15 wp14">
   <w:abstractNum w:abstractNumId="0">
+    <w:nsid w:val="1E170D5D"/>
+    <w:multiLevelType w:val="hybridMultilevel"/>
+    <w:tmpl w:val="AA808D6E"/>
+    <w:lvl w:ilvl="0" w:tplc="04090001">
+      <w:start w:val="1"/>
+      <w:numFmt w:val="bullet"/>
+      <w:lvlText w:val=""/>
+      <w:lvlJc w:val="left"/>
+      <w:pPr>
+        <w:ind w:left="720" w:hanging="360"/>
+      </w:pPr>
+      <w:rPr>
+        <w:rFonts w:ascii="Symbol" w:hAnsi="Symbol" w:hint="default"/>
+      </w:rPr>
+    </w:lvl>
+    <w:lvl w:ilvl="1" w:tplc="04090003" w:tentative="1">
+      <w:start w:val="1"/>
+      <w:numFmt w:val="bullet"/>
+      <w:lvlText w:val="o"/>
+      <w:lvlJc w:val="left"/>
+      <w:pPr>
+        <w:ind w:left="1440" w:hanging="360"/>
+      </w:pPr>
+      <w:rPr>
+        <w:rFonts w:ascii="Courier New" w:hAnsi="Courier New" w:cs="Courier New" w:hint="default"/>
+      </w:rPr>
+    </w:lvl>
+    <w:lvl w:ilvl="2" w:tplc="04090005" w:tentative="1">
+      <w:start w:val="1"/>
+      <w:numFmt w:val="bullet"/>
+      <w:lvlText w:val=""/>
+      <w:lvlJc w:val="left"/>
+      <w:pPr>
+        <w:ind w:left="2160" w:hanging="360"/>
+      </w:pPr>
+      <w:rPr>
+        <w:rFonts w:ascii="Wingdings" w:hAnsi="Wingdings" w:hint="default"/>
+      </w:rPr>
+    </w:lvl>
+    <w:lvl w:ilvl="3" w:tplc="04090001" w:tentative="1">
+      <w:start w:val="1"/>
+      <w:numFmt w:val="bullet"/>
+      <w:lvlText w:val=""/>
+      <w:lvlJc w:val="left"/>
+      <w:pPr>
+        <w:ind w:left="2880" w:hanging="360"/>
+      </w:pPr>
+      <w:rPr>
+        <w:rFonts w:ascii="Symbol" w:hAnsi="Symbol" w:hint="default"/>
+      </w:rPr>
+    </w:lvl>
+    <w:lvl w:ilvl="4" w:tplc="04090003" w:tentative="1">
+      <w:start w:val="1"/>
+      <w:numFmt w:val="bullet"/>
+      <w:lvlText w:val="o"/>
+      <w:lvlJc w:val="left"/>
+      <w:pPr>
+        <w:ind w:left="3600" w:hanging="360"/>
+      </w:pPr>
+      <w:rPr>
+        <w:rFonts w:ascii="Courier New" w:hAnsi="Courier New" w:cs="Courier New" w:hint="default"/>
+      </w:rPr>
+    </w:lvl>
+    <w:lvl w:ilvl="5" w:tplc="04090005" w:tentative="1">
+      <w:start w:val="1"/>
+      <w:numFmt w:val="bullet"/>
+      <w:lvlText w:val=""/>
+      <w:lvlJc w:val="left"/>
+      <w:pPr>
+        <w:ind w:left="4320" w:hanging="360"/>
+      </w:pPr>
+      <w:rPr>
+        <w:rFonts w:ascii="Wingdings" w:hAnsi="Wingdings" w:hint="default"/>
+      </w:rPr>
+    </w:lvl>
+    <w:lvl w:ilvl="6" w:tplc="04090001" w:tentative="1">
+      <w:start w:val="1"/>
+      <w:numFmt w:val="bullet"/>
+      <w:lvlText w:val=""/>
+      <w:lvlJc w:val="left"/>
+      <w:pPr>
+        <w:ind w:left="5040" w:hanging="360"/>
+      </w:pPr>
+      <w:rPr>
+        <w:rFonts w:ascii="Symbol" w:hAnsi="Symbol" w:hint="default"/>
+      </w:rPr>
+    </w:lvl>
+    <w:lvl w:ilvl="7" w:tplc="04090003" w:tentative="1">
+      <w:start w:val="1"/>
+      <w:numFmt w:val="bullet"/>
+      <w:lvlText w:val="o"/>
+      <w:lvlJc w:val="left"/>
+      <w:pPr>
+        <w:ind w:left="5760" w:hanging="360"/>
+      </w:pPr>
+      <w:rPr>
+        <w:rFonts w:ascii="Courier New" w:hAnsi="Courier New" w:cs="Courier New" w:hint="default"/>
+      </w:rPr>
+    </w:lvl>
+    <w:lvl w:ilvl="8" w:tplc="04090005" w:tentative="1">
+      <w:start w:val="1"/>
+      <w:numFmt w:val="bullet"/>
+      <w:lvlText w:val=""/>
+      <w:lvlJc w:val="left"/>
+      <w:pPr>
+        <w:ind w:left="6480" w:hanging="360"/>
+      </w:pPr>
+      <w:rPr>
+        <w:rFonts w:ascii="Wingdings" w:hAnsi="Wingdings" w:hint="default"/>
+      </w:rPr>
+    </w:lvl>
+  </w:abstractNum>
+  <w:abstractNum w:abstractNumId="1">
     <w:nsid w:val="35540D2A"/>
     <w:multiLevelType w:val="hybridMultilevel"/>
     <w:tmpl w:val="517EDC06"/>
@@ -372,7 +721,120 @@
       </w:rPr>
     </w:lvl>
   </w:abstractNum>
-  <w:abstractNum w:abstractNumId="1">
+  <w:abstractNum w:abstractNumId="2">
+    <w:nsid w:val="45A03FEA"/>
+    <w:multiLevelType w:val="hybridMultilevel"/>
+    <w:tmpl w:val="5E72D7BC"/>
+    <w:lvl w:ilvl="0" w:tplc="04090001">
+      <w:start w:val="1"/>
+      <w:numFmt w:val="bullet"/>
+      <w:lvlText w:val=""/>
+      <w:lvlJc w:val="left"/>
+      <w:pPr>
+        <w:ind w:left="720" w:hanging="360"/>
+      </w:pPr>
+      <w:rPr>
+        <w:rFonts w:ascii="Symbol" w:hAnsi="Symbol" w:hint="default"/>
+      </w:rPr>
+    </w:lvl>
+    <w:lvl w:ilvl="1" w:tplc="04090003" w:tentative="1">
+      <w:start w:val="1"/>
+      <w:numFmt w:val="bullet"/>
+      <w:lvlText w:val="o"/>
+      <w:lvlJc w:val="left"/>
+      <w:pPr>
+        <w:ind w:left="1440" w:hanging="360"/>
+      </w:pPr>
+      <w:rPr>
+        <w:rFonts w:ascii="Courier New" w:hAnsi="Courier New" w:cs="Courier New" w:hint="default"/>
+      </w:rPr>
+    </w:lvl>
+    <w:lvl w:ilvl="2" w:tplc="04090005" w:tentative="1">
+      <w:start w:val="1"/>
+      <w:numFmt w:val="bullet"/>
+      <w:lvlText w:val=""/>
+      <w:lvlJc w:val="left"/>
+      <w:pPr>
+        <w:ind w:left="2160" w:hanging="360"/>
+      </w:pPr>
+      <w:rPr>
+        <w:rFonts w:ascii="Wingdings" w:hAnsi="Wingdings" w:hint="default"/>
+      </w:rPr>
+    </w:lvl>
+    <w:lvl w:ilvl="3" w:tplc="04090001" w:tentative="1">
+      <w:start w:val="1"/>
+      <w:numFmt w:val="bullet"/>
+      <w:lvlText w:val=""/>
+      <w:lvlJc w:val="left"/>
+      <w:pPr>
+        <w:ind w:left="2880" w:hanging="360"/>
+      </w:pPr>
+      <w:rPr>
+        <w:rFonts w:ascii="Symbol" w:hAnsi="Symbol" w:hint="default"/>
+      </w:rPr>
+    </w:lvl>
+    <w:lvl w:ilvl="4" w:tplc="04090003" w:tentative="1">
+      <w:start w:val="1"/>
+      <w:numFmt w:val="bullet"/>
+      <w:lvlText w:val="o"/>
+      <w:lvlJc w:val="left"/>
+      <w:pPr>
+        <w:ind w:left="3600" w:hanging="360"/>
+      </w:pPr>
+      <w:rPr>
+        <w:rFonts w:ascii="Courier New" w:hAnsi="Courier New" w:cs="Courier New" w:hint="default"/>
+      </w:rPr>
+    </w:lvl>
+    <w:lvl w:ilvl="5" w:tplc="04090005" w:tentative="1">
+      <w:start w:val="1"/>
+      <w:numFmt w:val="bullet"/>
+      <w:lvlText w:val=""/>
+      <w:lvlJc w:val="left"/>
+      <w:pPr>
+        <w:ind w:left="4320" w:hanging="360"/>
+      </w:pPr>
+      <w:rPr>
+        <w:rFonts w:ascii="Wingdings" w:hAnsi="Wingdings" w:hint="default"/>
+      </w:rPr>
+    </w:lvl>
+    <w:lvl w:ilvl="6" w:tplc="04090001" w:tentative="1">
+      <w:start w:val="1"/>
+      <w:numFmt w:val="bullet"/>
+      <w:lvlText w:val=""/>
+      <w:lvlJc w:val="left"/>
+      <w:pPr>
+        <w:ind w:left="5040" w:hanging="360"/>
+      </w:pPr>
+      <w:rPr>
+        <w:rFonts w:ascii="Symbol" w:hAnsi="Symbol" w:hint="default"/>
+      </w:rPr>
+    </w:lvl>
+    <w:lvl w:ilvl="7" w:tplc="04090003" w:tentative="1">
+      <w:start w:val="1"/>
+      <w:numFmt w:val="bullet"/>
+      <w:lvlText w:val="o"/>
+      <w:lvlJc w:val="left"/>
+      <w:pPr>
+        <w:ind w:left="5760" w:hanging="360"/>
+      </w:pPr>
+      <w:rPr>
+        <w:rFonts w:ascii="Courier New" w:hAnsi="Courier New" w:cs="Courier New" w:hint="default"/>
+      </w:rPr>
+    </w:lvl>
+    <w:lvl w:ilvl="8" w:tplc="04090005" w:tentative="1">
+      <w:start w:val="1"/>
+      <w:numFmt w:val="bullet"/>
+      <w:lvlText w:val=""/>
+      <w:lvlJc w:val="left"/>
+      <w:pPr>
+        <w:ind w:left="6480" w:hanging="360"/>
+      </w:pPr>
+      <w:rPr>
+        <w:rFonts w:ascii="Wingdings" w:hAnsi="Wingdings" w:hint="default"/>
+      </w:rPr>
+    </w:lvl>
+  </w:abstractNum>
+  <w:abstractNum w:abstractNumId="3">
     <w:nsid w:val="530B0AA9"/>
     <w:multiLevelType w:val="hybridMultilevel"/>
     <w:tmpl w:val="4CB2D1D6"/>
@@ -485,11 +947,133 @@
       </w:rPr>
     </w:lvl>
   </w:abstractNum>
+  <w:abstractNum w:abstractNumId="4">
+    <w:nsid w:val="6C5B3E25"/>
+    <w:multiLevelType w:val="hybridMultilevel"/>
+    <w:tmpl w:val="81C4D4E6"/>
+    <w:lvl w:ilvl="0" w:tplc="04090001">
+      <w:start w:val="1"/>
+      <w:numFmt w:val="bullet"/>
+      <w:lvlText w:val=""/>
+      <w:lvlJc w:val="left"/>
+      <w:pPr>
+        <w:ind w:left="720" w:hanging="360"/>
+      </w:pPr>
+      <w:rPr>
+        <w:rFonts w:ascii="Symbol" w:hAnsi="Symbol" w:hint="default"/>
+      </w:rPr>
+    </w:lvl>
+    <w:lvl w:ilvl="1" w:tplc="04090003" w:tentative="1">
+      <w:start w:val="1"/>
+      <w:numFmt w:val="bullet"/>
+      <w:lvlText w:val="o"/>
+      <w:lvlJc w:val="left"/>
+      <w:pPr>
+        <w:ind w:left="1440" w:hanging="360"/>
+      </w:pPr>
+      <w:rPr>
+        <w:rFonts w:ascii="Courier New" w:hAnsi="Courier New" w:cs="Courier New" w:hint="default"/>
+      </w:rPr>
+    </w:lvl>
+    <w:lvl w:ilvl="2" w:tplc="04090005" w:tentative="1">
+      <w:start w:val="1"/>
+      <w:numFmt w:val="bullet"/>
+      <w:lvlText w:val=""/>
+      <w:lvlJc w:val="left"/>
+      <w:pPr>
+        <w:ind w:left="2160" w:hanging="360"/>
+      </w:pPr>
+      <w:rPr>
+        <w:rFonts w:ascii="Wingdings" w:hAnsi="Wingdings" w:hint="default"/>
+      </w:rPr>
+    </w:lvl>
+    <w:lvl w:ilvl="3" w:tplc="04090001" w:tentative="1">
+      <w:start w:val="1"/>
+      <w:numFmt w:val="bullet"/>
+      <w:lvlText w:val=""/>
+      <w:lvlJc w:val="left"/>
+      <w:pPr>
+        <w:ind w:left="2880" w:hanging="360"/>
+      </w:pPr>
+      <w:rPr>
+        <w:rFonts w:ascii="Symbol" w:hAnsi="Symbol" w:hint="default"/>
+      </w:rPr>
+    </w:lvl>
+    <w:lvl w:ilvl="4" w:tplc="04090003" w:tentative="1">
+      <w:start w:val="1"/>
+      <w:numFmt w:val="bullet"/>
+      <w:lvlText w:val="o"/>
+      <w:lvlJc w:val="left"/>
+      <w:pPr>
+        <w:ind w:left="3600" w:hanging="360"/>
+      </w:pPr>
+      <w:rPr>
+        <w:rFonts w:ascii="Courier New" w:hAnsi="Courier New" w:cs="Courier New" w:hint="default"/>
+      </w:rPr>
+    </w:lvl>
+    <w:lvl w:ilvl="5" w:tplc="04090005" w:tentative="1">
+      <w:start w:val="1"/>
+      <w:numFmt w:val="bullet"/>
+      <w:lvlText w:val=""/>
+      <w:lvlJc w:val="left"/>
+      <w:pPr>
+        <w:ind w:left="4320" w:hanging="360"/>
+      </w:pPr>
+      <w:rPr>
+        <w:rFonts w:ascii="Wingdings" w:hAnsi="Wingdings" w:hint="default"/>
+      </w:rPr>
+    </w:lvl>
+    <w:lvl w:ilvl="6" w:tplc="04090001" w:tentative="1">
+      <w:start w:val="1"/>
+      <w:numFmt w:val="bullet"/>
+      <w:lvlText w:val=""/>
+      <w:lvlJc w:val="left"/>
+      <w:pPr>
+        <w:ind w:left="5040" w:hanging="360"/>
+      </w:pPr>
+      <w:rPr>
+        <w:rFonts w:ascii="Symbol" w:hAnsi="Symbol" w:hint="default"/>
+      </w:rPr>
+    </w:lvl>
+    <w:lvl w:ilvl="7" w:tplc="04090003" w:tentative="1">
+      <w:start w:val="1"/>
+      <w:numFmt w:val="bullet"/>
+      <w:lvlText w:val="o"/>
+      <w:lvlJc w:val="left"/>
+      <w:pPr>
+        <w:ind w:left="5760" w:hanging="360"/>
+      </w:pPr>
+      <w:rPr>
+        <w:rFonts w:ascii="Courier New" w:hAnsi="Courier New" w:cs="Courier New" w:hint="default"/>
+      </w:rPr>
+    </w:lvl>
+    <w:lvl w:ilvl="8" w:tplc="04090005" w:tentative="1">
+      <w:start w:val="1"/>
+      <w:numFmt w:val="bullet"/>
+      <w:lvlText w:val=""/>
+      <w:lvlJc w:val="left"/>
+      <w:pPr>
+        <w:ind w:left="6480" w:hanging="360"/>
+      </w:pPr>
+      <w:rPr>
+        <w:rFonts w:ascii="Wingdings" w:hAnsi="Wingdings" w:hint="default"/>
+      </w:rPr>
+    </w:lvl>
+  </w:abstractNum>
   <w:num w:numId="1">
+    <w:abstractNumId w:val="1"/>
+  </w:num>
+  <w:num w:numId="2">
+    <w:abstractNumId w:val="3"/>
+  </w:num>
+  <w:num w:numId="3">
     <w:abstractNumId w:val="0"/>
   </w:num>
-  <w:num w:numId="2">
-    <w:abstractNumId w:val="1"/>
+  <w:num w:numId="4">
+    <w:abstractNumId w:val="2"/>
+  </w:num>
+  <w:num w:numId="5">
+    <w:abstractNumId w:val="4"/>
   </w:num>
 </w:numbering>
 </file>

</xml_diff>

<commit_message>
Finish first draft of intro for ms
</commit_message>
<xml_diff>
--- a/writing/manuscript.docx
+++ b/writing/manuscript.docx
@@ -53,292 +53,114 @@
     </w:p>
     <w:p/>
     <w:p>
-      <w:r>
-        <w:t>Paragraph 1</w:t>
-      </w:r>
-    </w:p>
-    <w:p>
-      <w:pPr>
-        <w:pStyle w:val="ListParagraph"/>
-        <w:numPr>
-          <w:ilvl w:val="0"/>
-          <w:numId w:val="3"/>
-        </w:numPr>
-      </w:pPr>
-      <w:r>
-        <w:t>Current and future changes in climate, including temperature increases</w:t>
-      </w:r>
-    </w:p>
-    <w:p>
-      <w:pPr>
-        <w:pStyle w:val="ListParagraph"/>
-        <w:numPr>
-          <w:ilvl w:val="0"/>
-          <w:numId w:val="3"/>
-        </w:numPr>
-      </w:pPr>
-      <w:r>
-        <w:t>Direct implications for size of organisms</w:t>
-      </w:r>
-    </w:p>
-    <w:p>
-      <w:pPr>
-        <w:pStyle w:val="ListParagraph"/>
-        <w:numPr>
-          <w:ilvl w:val="0"/>
-          <w:numId w:val="3"/>
-        </w:numPr>
-      </w:pPr>
-      <w:r>
-        <w:t>That is because there is believed to be a negative temperature-mass relationship</w:t>
-      </w:r>
-    </w:p>
-    <w:p>
-      <w:pPr>
-        <w:pStyle w:val="ListParagraph"/>
-        <w:numPr>
-          <w:ilvl w:val="0"/>
-          <w:numId w:val="3"/>
-        </w:numPr>
-      </w:pPr>
-      <w:r>
-        <w:t>Called Bergmann’s rule</w:t>
-      </w:r>
-    </w:p>
-    <w:p>
-      <w:pPr>
-        <w:pStyle w:val="ListParagraph"/>
-        <w:numPr>
-          <w:ilvl w:val="0"/>
-          <w:numId w:val="3"/>
-        </w:numPr>
-      </w:pPr>
-      <w:r>
-        <w:t>Well-established, long-existing biogeographic “rule” [bunch of sources]</w:t>
-      </w:r>
-    </w:p>
-    <w:p>
-      <w:pPr>
-        <w:pStyle w:val="ListParagraph"/>
-        <w:numPr>
-          <w:ilvl w:val="0"/>
-          <w:numId w:val="3"/>
-        </w:numPr>
-      </w:pPr>
-      <w:r>
-        <w:t>Therefore predicted that size will downshift among lots of endotherms in near future [two main papers]</w:t>
-      </w:r>
-    </w:p>
-    <w:p>
-      <w:pPr>
-        <w:pStyle w:val="ListParagraph"/>
-        <w:numPr>
-          <w:ilvl w:val="0"/>
-          <w:numId w:val="3"/>
-        </w:numPr>
-      </w:pPr>
-      <w:r>
-        <w:t>This would have substantial eco impacts because size is linked to lots of other eco characteristics</w:t>
-      </w:r>
-    </w:p>
-    <w:p>
-      <w:pPr>
-        <w:pStyle w:val="ListParagraph"/>
-        <w:numPr>
-          <w:ilvl w:val="0"/>
-          <w:numId w:val="3"/>
-        </w:numPr>
-      </w:pPr>
-      <w:r>
-        <w:t>Example impacts</w:t>
-      </w:r>
-    </w:p>
-    <w:p>
-      <w:r>
-        <w:t>Paragraph 2</w:t>
-      </w:r>
-    </w:p>
-    <w:p>
-      <w:pPr>
-        <w:pStyle w:val="ListParagraph"/>
-        <w:numPr>
-          <w:ilvl w:val="0"/>
-          <w:numId w:val="4"/>
-        </w:numPr>
-      </w:pPr>
-      <w:r>
-        <w:t>Some evidence that this rule doesn’t operate widely among endo species [eLife paper, others]</w:t>
-      </w:r>
-    </w:p>
-    <w:p>
-      <w:pPr>
-        <w:pStyle w:val="ListParagraph"/>
-        <w:numPr>
-          <w:ilvl w:val="0"/>
-          <w:numId w:val="4"/>
-        </w:numPr>
-      </w:pPr>
-      <w:r>
-        <w:t>At least in “natural” systems</w:t>
-      </w:r>
-    </w:p>
-    <w:p>
-      <w:pPr>
-        <w:pStyle w:val="ListParagraph"/>
-        <w:numPr>
-          <w:ilvl w:val="0"/>
-          <w:numId w:val="4"/>
-        </w:numPr>
-      </w:pPr>
-      <w:r>
-        <w:t>Possibly because lots of other factors affect size besides single abiotic condition</w:t>
-      </w:r>
-    </w:p>
-    <w:p>
-      <w:pPr>
-        <w:pStyle w:val="ListParagraph"/>
-        <w:numPr>
-          <w:ilvl w:val="0"/>
-          <w:numId w:val="4"/>
-        </w:numPr>
-      </w:pPr>
-      <w:r>
-        <w:t>Means size change may not predictable in context of climate change/temperature</w:t>
-      </w:r>
-    </w:p>
-    <w:p>
-      <w:pPr>
-        <w:pStyle w:val="ListParagraph"/>
-        <w:numPr>
-          <w:ilvl w:val="0"/>
-          <w:numId w:val="4"/>
-        </w:numPr>
-      </w:pPr>
-      <w:r>
-        <w:t>Important to know this to be able to predict &amp; mitigate</w:t>
-      </w:r>
-    </w:p>
-    <w:p>
-      <w:pPr>
-        <w:pStyle w:val="ListParagraph"/>
-        <w:numPr>
-          <w:ilvl w:val="0"/>
-          <w:numId w:val="4"/>
-        </w:numPr>
-      </w:pPr>
-      <w:r>
-        <w:t>Also hasn’t been looked at as size response to temperature over time</w:t>
-      </w:r>
-    </w:p>
-    <w:p>
-      <w:pPr>
-        <w:pStyle w:val="ListParagraph"/>
-        <w:numPr>
-          <w:ilvl w:val="0"/>
-          <w:numId w:val="4"/>
-        </w:numPr>
-      </w:pPr>
-      <w:r>
-        <w:t>[if it has, summarize works here]</w:t>
-      </w:r>
-    </w:p>
-    <w:p>
-      <w:pPr>
-        <w:pStyle w:val="ListParagraph"/>
-        <w:numPr>
-          <w:ilvl w:val="0"/>
-          <w:numId w:val="4"/>
-        </w:numPr>
-      </w:pPr>
-      <w:r>
-        <w:t xml:space="preserve">Especially important </w:t>
-      </w:r>
-      <w:r>
-        <w:t xml:space="preserve">to know because </w:t>
-      </w:r>
-      <w:r>
-        <w:t>temperature is dynamically changing</w:t>
-      </w:r>
-    </w:p>
-    <w:p>
-      <w:r>
-        <w:t>Paragraph 3</w:t>
-      </w:r>
-    </w:p>
-    <w:p>
-      <w:pPr>
-        <w:pStyle w:val="ListParagraph"/>
-        <w:numPr>
-          <w:ilvl w:val="0"/>
-          <w:numId w:val="5"/>
-        </w:numPr>
-      </w:pPr>
-      <w:r>
-        <w:t>We decided to address this by compiling long-term times series of mammal communities</w:t>
-      </w:r>
-    </w:p>
-    <w:p>
-      <w:pPr>
-        <w:pStyle w:val="ListParagraph"/>
-        <w:numPr>
-          <w:ilvl w:val="0"/>
-          <w:numId w:val="5"/>
-        </w:numPr>
-      </w:pPr>
-      <w:r>
-        <w:t>Data-intensive approach that addresses previous limitations of single studies and meta-analyses from those studies</w:t>
-      </w:r>
-      <w:bookmarkStart w:id="0" w:name="_GoBack"/>
-      <w:bookmarkEnd w:id="0"/>
-    </w:p>
-    <w:p>
-      <w:pPr>
-        <w:pStyle w:val="ListParagraph"/>
-        <w:numPr>
-          <w:ilvl w:val="0"/>
-          <w:numId w:val="5"/>
-        </w:numPr>
-      </w:pPr>
-      <w:r>
-        <w:t>How size changes in mammals over time</w:t>
-      </w:r>
-    </w:p>
-    <w:p>
-      <w:pPr>
-        <w:pStyle w:val="ListParagraph"/>
-        <w:numPr>
-          <w:ilvl w:val="0"/>
-          <w:numId w:val="5"/>
-        </w:numPr>
-      </w:pPr>
-      <w:r>
-        <w:t>At x locations</w:t>
-      </w:r>
-    </w:p>
-    <w:p>
-      <w:pPr>
-        <w:pStyle w:val="ListParagraph"/>
-        <w:numPr>
-          <w:ilvl w:val="0"/>
-          <w:numId w:val="5"/>
-        </w:numPr>
-      </w:pPr>
-      <w:r>
-        <w:t xml:space="preserve">If </w:t>
-      </w:r>
-      <w:r>
-        <w:t>size</w:t>
-      </w:r>
-      <w:r>
-        <w:t xml:space="preserve"> is linked to temperature/temperature change</w:t>
-      </w:r>
-      <w:r>
-        <w:t xml:space="preserve"> at these locations</w:t>
-      </w:r>
-    </w:p>
-    <w:p/>
-    <w:p/>
-    <w:p/>
+      <w:pPr>
+        <w:spacing w:line="480" w:lineRule="auto"/>
+        <w:ind w:firstLine="720"/>
+      </w:pPr>
+      <w:r>
+        <w:t>Current and future changes in the climate of the planet, in particular increasing global temperatures, have potential direct implicati</w:t>
+      </w:r>
+      <w:r>
+        <w:t>ons for the sizes of organisms. The relationship between the size of endotherm species and temperature</w:t>
+      </w:r>
+      <w:r>
+        <w:t xml:space="preserve"> is generally negative. T</w:t>
+      </w:r>
+      <w:r>
+        <w:t xml:space="preserve">his </w:t>
+      </w:r>
+      <w:r>
+        <w:t xml:space="preserve">pattern </w:t>
+      </w:r>
+      <w:r>
+        <w:t>is referred to as Bergmann’s rule due to it being initially described by the German bi</w:t>
+      </w:r>
+      <w:r>
+        <w:t>ologist Karl Bergmann (Bergmann, 1847)</w:t>
+      </w:r>
+      <w:r>
+        <w:t>. Evidence for the prevalence of this rule among endotherm species has been documented for over a century [bunch of sources]. It has therefore recently been predicted that, due to increasing temperatures from climate change, endotherm species will be decreasing in size</w:t>
+      </w:r>
+      <w:r>
+        <w:t xml:space="preserve"> in the near future (Gardner et al., 2011; Sheridan and Bickford, 2011)</w:t>
+      </w:r>
+      <w:r>
+        <w:t xml:space="preserve">. Organismal size is an important ecological characteristic that affects many aspects of ecosystems, including resource use [source], interspecific interactions [source], and ecosystem processes [source]. Because of the diverse impacts of body size, changing sizes due to climate change could result in drastic changes in ecosystems. </w:t>
+      </w:r>
+    </w:p>
+    <w:p>
+      <w:pPr>
+        <w:spacing w:line="480" w:lineRule="auto"/>
+        <w:ind w:firstLine="720"/>
+      </w:pPr>
+      <w:r>
+        <w:t>There is some evidence that a negative temperature-body size relationship is not as common among endotherm species as previously believed</w:t>
+      </w:r>
+      <w:r>
+        <w:t xml:space="preserve"> (Riemer et al., 2018). Even if this relationship does occur, it </w:t>
+      </w:r>
+      <w:r>
+        <w:t>is possible</w:t>
+      </w:r>
+      <w:r>
+        <w:t xml:space="preserve"> </w:t>
+      </w:r>
+      <w:r>
+        <w:t>that the many other factors that affect body size in addition to temperature in ecosystems</w:t>
+      </w:r>
+      <w:r>
+        <w:t>, including predator-prey interactions [source] and resource availability [source]</w:t>
+      </w:r>
+      <w:r>
+        <w:t xml:space="preserve">, have a more substantial impact. </w:t>
+      </w:r>
+      <w:r>
+        <w:t xml:space="preserve">If temperature increases do not have a strong and directional impact on body size, it </w:t>
+      </w:r>
+      <w:r>
+        <w:t>will</w:t>
+      </w:r>
+      <w:r>
+        <w:t xml:space="preserve"> be more difficult to predict how climate </w:t>
+      </w:r>
+      <w:r>
+        <w:lastRenderedPageBreak/>
+        <w:t>change will shift species body sizes. It is crucial to be able to predict these size changes because of the importance of size on the fun</w:t>
+      </w:r>
+      <w:r>
+        <w:t xml:space="preserve">ctioning of ecological systems. How body size responds to temperature over time also have been examined infrequently, though it has been shown that x [source] and y [source]. It is especially important to understand how size will change dynamically from shifting temperatures. </w:t>
+      </w:r>
+    </w:p>
+    <w:p>
+      <w:pPr>
+        <w:spacing w:line="480" w:lineRule="auto"/>
+        <w:ind w:firstLine="720"/>
+      </w:pPr>
+      <w:r>
+        <w:t>We addressed temporal shifts in body size due to temperature by compiling long-term time</w:t>
+      </w:r>
+      <w:r>
+        <w:t xml:space="preserve"> serie</w:t>
+      </w:r>
+      <w:r>
+        <w:t xml:space="preserve">s of mammal communities from </w:t>
+      </w:r>
+      <w:r>
+        <w:t>x</w:t>
+      </w:r>
+      <w:r>
+        <w:t xml:space="preserve"> locations. </w:t>
+      </w:r>
+      <w:r>
+        <w:t>This consisted of size measurements for xxx,xxx individuals</w:t>
+      </w:r>
+      <w:r>
+        <w:t>, which were used to determine average mass of xx species across at least 5 years. This was combined with a global temperature dataset to determine the strength and direction of the relationship between species mass and temperature</w:t>
+      </w:r>
+      <w:r>
+        <w:t xml:space="preserve">. We were able to show how mammal size is impacted by temperature over time. This data-intensive approach addresses limitations of previous work on the temperature-mass relationship, which consisted of studies on single species and meta-analyses derived from those studies. </w:t>
+      </w:r>
+    </w:p>
     <w:p/>
     <w:p>
       <w:pPr>
@@ -386,7 +208,6 @@
         </w:numPr>
       </w:pPr>
       <w:r>
-        <w:lastRenderedPageBreak/>
         <w:t>Criteria for all time series datasets</w:t>
       </w:r>
     </w:p>
@@ -481,8 +302,10 @@
       </w:r>
     </w:p>
     <w:p/>
-    <w:p/>
-    <w:p/>
+    <w:p>
+      <w:bookmarkStart w:id="0" w:name="_GoBack"/>
+      <w:bookmarkEnd w:id="0"/>
+    </w:p>
     <w:sectPr>
       <w:pgSz w:w="12240" w:h="15840"/>
       <w:pgMar w:top="1440" w:right="1440" w:bottom="1440" w:left="1440" w:header="720" w:footer="720" w:gutter="0"/>

</xml_diff>

<commit_message>
Complete ms methods and results outline
</commit_message>
<xml_diff>
--- a/writing/manuscript.docx
+++ b/writing/manuscript.docx
@@ -76,7 +76,15 @@
         <w:t>is referred to as Bergmann’s rule due to it being initially described by the German bi</w:t>
       </w:r>
       <w:r>
-        <w:t>ologist Karl Bergmann (Bergmann, 1847)</w:t>
+        <w:t>ologist Karl Bergmann (</w:t>
+      </w:r>
+      <w:proofErr w:type="spellStart"/>
+      <w:r>
+        <w:t>Bergmann</w:t>
+      </w:r>
+      <w:proofErr w:type="spellEnd"/>
+      <w:r>
+        <w:t>, 1847)</w:t>
       </w:r>
       <w:r>
         <w:t>. Evidence for the prevalence of this rule among endotherm species has been documented for over a century [bunch of sources]. It has therefore recently been predicted that, due to increasing temperatures from climate change, endotherm species will be decreasing in size</w:t>
@@ -152,7 +160,17 @@
         <w:t xml:space="preserve"> locations. </w:t>
       </w:r>
       <w:r>
-        <w:t>This consisted of size measurements for xxx,xxx individuals</w:t>
+        <w:t xml:space="preserve">This consisted of size measurements for </w:t>
+      </w:r>
+      <w:proofErr w:type="spellStart"/>
+      <w:proofErr w:type="gramStart"/>
+      <w:r>
+        <w:t>xxx,xxx</w:t>
+      </w:r>
+      <w:proofErr w:type="spellEnd"/>
+      <w:proofErr w:type="gramEnd"/>
+      <w:r>
+        <w:t xml:space="preserve"> individuals</w:t>
       </w:r>
       <w:r>
         <w:t>, which were used to determine average mass of xx species across at least 5 years. This was combined with a global temperature dataset to determine the strength and direction of the relationship between species mass and temperature</w:t>
@@ -175,55 +193,36 @@
         <w:t>Methods</w:t>
       </w:r>
     </w:p>
+    <w:p/>
+    <w:p>
+      <w:r>
+        <w:rPr>
+          <w:i/>
+        </w:rPr>
+        <w:t xml:space="preserve">Datasets </w:t>
+      </w:r>
+      <w:r>
+        <w:t>(size and temperature)</w:t>
+      </w:r>
+    </w:p>
+    <w:p>
+      <w:r>
+        <w:t>P1</w:t>
+      </w:r>
+    </w:p>
     <w:p>
       <w:pPr>
         <w:pStyle w:val="ListParagraph"/>
         <w:numPr>
           <w:ilvl w:val="0"/>
-          <w:numId w:val="1"/>
-        </w:numPr>
-      </w:pPr>
-      <w:r>
-        <w:t>Datasets</w:t>
-      </w:r>
-    </w:p>
-    <w:p>
-      <w:pPr>
-        <w:pStyle w:val="ListParagraph"/>
-        <w:numPr>
-          <w:ilvl w:val="1"/>
-          <w:numId w:val="1"/>
-        </w:numPr>
-      </w:pPr>
-      <w:r>
-        <w:t>Temperature</w:t>
-      </w:r>
-    </w:p>
-    <w:p>
-      <w:pPr>
-        <w:pStyle w:val="ListParagraph"/>
-        <w:numPr>
-          <w:ilvl w:val="1"/>
-          <w:numId w:val="1"/>
-        </w:numPr>
-      </w:pPr>
-      <w:r>
-        <w:t>Criteria for all time series datasets</w:t>
-      </w:r>
-    </w:p>
-    <w:p>
-      <w:pPr>
-        <w:pStyle w:val="ListParagraph"/>
-        <w:numPr>
-          <w:ilvl w:val="1"/>
-          <w:numId w:val="1"/>
-        </w:numPr>
-      </w:pPr>
-      <w:r>
-        <w:t>Describe e</w:t>
-      </w:r>
-      <w:r>
-        <w:t>ach time series dataset</w:t>
+          <w:numId w:val="6"/>
+        </w:numPr>
+      </w:pPr>
+      <w:r>
+        <w:t>Source of size data</w:t>
+      </w:r>
+      <w:r>
+        <w:t xml:space="preserve"> = small mammal time series</w:t>
       </w:r>
     </w:p>
     <w:p>
@@ -231,11 +230,919 @@
         <w:pStyle w:val="ListParagraph"/>
         <w:numPr>
           <w:ilvl w:val="0"/>
-          <w:numId w:val="1"/>
-        </w:numPr>
-      </w:pPr>
-      <w:r>
+          <w:numId w:val="6"/>
+        </w:numPr>
+      </w:pPr>
+      <w:r>
+        <w:t>Requirements for each of the datasets</w:t>
+      </w:r>
+    </w:p>
+    <w:p>
+      <w:pPr>
+        <w:pStyle w:val="ListParagraph"/>
+        <w:numPr>
+          <w:ilvl w:val="1"/>
+          <w:numId w:val="6"/>
+        </w:numPr>
+      </w:pPr>
+      <w:r>
+        <w:t>Ten+ years of continuous data</w:t>
+      </w:r>
+    </w:p>
+    <w:p>
+      <w:pPr>
+        <w:pStyle w:val="ListParagraph"/>
+        <w:numPr>
+          <w:ilvl w:val="1"/>
+          <w:numId w:val="6"/>
+        </w:numPr>
+      </w:pPr>
+      <w:r>
+        <w:t>Individual size measurements</w:t>
+      </w:r>
+    </w:p>
+    <w:p>
+      <w:pPr>
+        <w:pStyle w:val="ListParagraph"/>
+        <w:numPr>
+          <w:ilvl w:val="1"/>
+          <w:numId w:val="6"/>
+        </w:numPr>
+      </w:pPr>
+    </w:p>
+    <w:p>
+      <w:pPr>
+        <w:pStyle w:val="ListParagraph"/>
+        <w:numPr>
+          <w:ilvl w:val="0"/>
+          <w:numId w:val="6"/>
+        </w:numPr>
+      </w:pPr>
+      <w:r>
+        <w:t>Brief summary of three datasets</w:t>
+      </w:r>
+    </w:p>
+    <w:p>
+      <w:pPr>
+        <w:pStyle w:val="ListParagraph"/>
+        <w:numPr>
+          <w:ilvl w:val="1"/>
+          <w:numId w:val="6"/>
+        </w:numPr>
+      </w:pPr>
+      <w:r>
+        <w:t xml:space="preserve">Portal = long term experimental plots in </w:t>
+      </w:r>
+      <w:proofErr w:type="spellStart"/>
+      <w:r>
+        <w:t>Chihuahan</w:t>
+      </w:r>
+      <w:proofErr w:type="spellEnd"/>
+      <w:r>
+        <w:t xml:space="preserve"> desert, purpose is looking at community dynamics in mammals, plants, and ants</w:t>
+      </w:r>
+    </w:p>
+    <w:p>
+      <w:pPr>
+        <w:pStyle w:val="ListParagraph"/>
+        <w:numPr>
+          <w:ilvl w:val="1"/>
+          <w:numId w:val="6"/>
+        </w:numPr>
+      </w:pPr>
+      <w:r>
+        <w:t>Fray Jorge = similar long term experimental plants in Chilean national park…</w:t>
+      </w:r>
+    </w:p>
+    <w:p>
+      <w:pPr>
+        <w:pStyle w:val="ListParagraph"/>
+        <w:numPr>
+          <w:ilvl w:val="1"/>
+          <w:numId w:val="6"/>
+        </w:numPr>
+      </w:pPr>
+      <w:proofErr w:type="spellStart"/>
+      <w:r>
+        <w:t>Sevilleta</w:t>
+      </w:r>
+      <w:proofErr w:type="spellEnd"/>
+      <w:r>
+        <w:t xml:space="preserve"> = …</w:t>
+      </w:r>
+      <w:r>
+        <w:t xml:space="preserve"> (8 different sites combined as one due to close proximity and similar temperature regimes)</w:t>
+      </w:r>
+    </w:p>
+    <w:p>
+      <w:pPr>
+        <w:pStyle w:val="ListParagraph"/>
+        <w:numPr>
+          <w:ilvl w:val="1"/>
+          <w:numId w:val="6"/>
+        </w:numPr>
+      </w:pPr>
+      <w:r>
+        <w:t>Portal and Fray Jorge downloaded using data retriever</w:t>
+      </w:r>
+      <w:r>
+        <w:t xml:space="preserve"> (dataset citations)</w:t>
+      </w:r>
+      <w:r>
+        <w:t>; additional metadata from Ecological Archives</w:t>
+      </w:r>
+    </w:p>
+    <w:p>
+      <w:pPr>
+        <w:pStyle w:val="ListParagraph"/>
+        <w:numPr>
+          <w:ilvl w:val="1"/>
+          <w:numId w:val="6"/>
+        </w:numPr>
+      </w:pPr>
+      <w:proofErr w:type="spellStart"/>
+      <w:r>
+        <w:t>Sevilleta</w:t>
+      </w:r>
+      <w:proofErr w:type="spellEnd"/>
+      <w:r>
+        <w:t xml:space="preserve"> downloaded from</w:t>
+      </w:r>
+      <w:r>
+        <w:t xml:space="preserve"> UNM digital repository (dataset citation); </w:t>
+      </w:r>
+      <w:proofErr w:type="gramStart"/>
+      <w:r>
+        <w:t>also</w:t>
+      </w:r>
+      <w:proofErr w:type="gramEnd"/>
+      <w:r>
+        <w:t xml:space="preserve"> metadata</w:t>
+      </w:r>
+    </w:p>
+    <w:p/>
+    <w:p>
+      <w:r>
+        <w:t>P2</w:t>
+      </w:r>
+    </w:p>
+    <w:p>
+      <w:pPr>
+        <w:pStyle w:val="ListParagraph"/>
+        <w:numPr>
+          <w:ilvl w:val="0"/>
+          <w:numId w:val="6"/>
+        </w:numPr>
+      </w:pPr>
+      <w:r>
+        <w:t>Final combined dataset stats</w:t>
+      </w:r>
+    </w:p>
+    <w:p>
+      <w:pPr>
+        <w:pStyle w:val="ListParagraph"/>
+        <w:numPr>
+          <w:ilvl w:val="1"/>
+          <w:numId w:val="6"/>
+        </w:numPr>
+      </w:pPr>
+      <w:r>
+        <w:t>Number of individuals (total and per site)</w:t>
+      </w:r>
+    </w:p>
+    <w:p>
+      <w:pPr>
+        <w:pStyle w:val="ListParagraph"/>
+        <w:numPr>
+          <w:ilvl w:val="1"/>
+          <w:numId w:val="6"/>
+        </w:numPr>
+      </w:pPr>
+      <w:r>
+        <w:t>Number of species (total and per site)</w:t>
+      </w:r>
+    </w:p>
+    <w:p>
+      <w:pPr>
+        <w:pStyle w:val="ListParagraph"/>
+        <w:numPr>
+          <w:ilvl w:val="1"/>
+          <w:numId w:val="6"/>
+        </w:numPr>
+      </w:pPr>
+      <w:r>
+        <w:t>Table of stats (</w:t>
+      </w:r>
+      <w:proofErr w:type="spellStart"/>
+      <w:r>
+        <w:t>rmarkdown</w:t>
+      </w:r>
+      <w:proofErr w:type="spellEnd"/>
+      <w:r>
+        <w:t>)</w:t>
+      </w:r>
+    </w:p>
+    <w:p>
+      <w:pPr>
+        <w:pStyle w:val="ListParagraph"/>
+        <w:numPr>
+          <w:ilvl w:val="0"/>
+          <w:numId w:val="6"/>
+        </w:numPr>
+      </w:pPr>
+      <w:r>
+        <w:t>Cleaning done on all datasets</w:t>
+      </w:r>
+    </w:p>
+    <w:p>
+      <w:pPr>
+        <w:pStyle w:val="ListParagraph"/>
+        <w:numPr>
+          <w:ilvl w:val="1"/>
+          <w:numId w:val="6"/>
+        </w:numPr>
+      </w:pPr>
+      <w:r>
+        <w:t>Individuals</w:t>
+      </w:r>
+    </w:p>
+    <w:p>
+      <w:pPr>
+        <w:pStyle w:val="ListParagraph"/>
+        <w:numPr>
+          <w:ilvl w:val="2"/>
+          <w:numId w:val="6"/>
+        </w:numPr>
+      </w:pPr>
+      <w:r>
+        <w:t xml:space="preserve">Only </w:t>
+      </w:r>
+      <w:r>
+        <w:t xml:space="preserve">from </w:t>
+      </w:r>
+      <w:r>
+        <w:t>rodent species</w:t>
+      </w:r>
+    </w:p>
+    <w:p>
+      <w:pPr>
+        <w:pStyle w:val="ListParagraph"/>
+        <w:numPr>
+          <w:ilvl w:val="2"/>
+          <w:numId w:val="6"/>
+        </w:numPr>
+      </w:pPr>
+      <w:r>
+        <w:t>Have weight</w:t>
+      </w:r>
+    </w:p>
+    <w:p>
+      <w:pPr>
+        <w:pStyle w:val="ListParagraph"/>
+        <w:numPr>
+          <w:ilvl w:val="2"/>
+          <w:numId w:val="6"/>
+        </w:numPr>
+      </w:pPr>
+      <w:r>
+        <w:t xml:space="preserve">Have species </w:t>
+      </w:r>
+      <w:proofErr w:type="spellStart"/>
+      <w:r>
+        <w:t>IDed</w:t>
+      </w:r>
+      <w:proofErr w:type="spellEnd"/>
+    </w:p>
+    <w:p>
+      <w:pPr>
+        <w:pStyle w:val="ListParagraph"/>
+        <w:numPr>
+          <w:ilvl w:val="2"/>
+          <w:numId w:val="6"/>
+        </w:numPr>
+      </w:pPr>
+      <w:r>
+        <w:t>From control treatments if experimental (Portal &amp; Fray Jorge)</w:t>
+      </w:r>
+    </w:p>
+    <w:p>
+      <w:pPr>
+        <w:pStyle w:val="ListParagraph"/>
+        <w:numPr>
+          <w:ilvl w:val="2"/>
+          <w:numId w:val="6"/>
+        </w:numPr>
+      </w:pPr>
+      <w:r>
+        <w:t>If recaptured…</w:t>
+      </w:r>
+    </w:p>
+    <w:p>
+      <w:pPr>
+        <w:pStyle w:val="ListParagraph"/>
+        <w:numPr>
+          <w:ilvl w:val="1"/>
+          <w:numId w:val="6"/>
+        </w:numPr>
+      </w:pPr>
+      <w:r>
+        <w:t>Only adult individuals</w:t>
+      </w:r>
+    </w:p>
+    <w:p>
+      <w:pPr>
+        <w:pStyle w:val="ListParagraph"/>
+        <w:numPr>
+          <w:ilvl w:val="2"/>
+          <w:numId w:val="6"/>
+        </w:numPr>
+      </w:pPr>
+      <w:r>
+        <w:t>Portal = shown as non-juveniles</w:t>
+      </w:r>
+    </w:p>
+    <w:p>
+      <w:pPr>
+        <w:pStyle w:val="ListParagraph"/>
+        <w:numPr>
+          <w:ilvl w:val="2"/>
+          <w:numId w:val="6"/>
+        </w:numPr>
+      </w:pPr>
+      <w:r>
+        <w:t xml:space="preserve">Fray Jorge = </w:t>
+      </w:r>
+      <w:r>
+        <w:t>perforated females &amp; descended testes males</w:t>
+      </w:r>
+    </w:p>
+    <w:p>
+      <w:pPr>
+        <w:pStyle w:val="ListParagraph"/>
+        <w:numPr>
+          <w:ilvl w:val="2"/>
+          <w:numId w:val="6"/>
+        </w:numPr>
+      </w:pPr>
+      <w:proofErr w:type="spellStart"/>
+      <w:r>
+        <w:t>Sevilleta</w:t>
+      </w:r>
+      <w:proofErr w:type="spellEnd"/>
+      <w:r>
+        <w:t xml:space="preserve"> = </w:t>
+      </w:r>
+      <w:r>
+        <w:t>shown as adult</w:t>
+      </w:r>
+    </w:p>
+    <w:p>
+      <w:pPr>
+        <w:pStyle w:val="ListParagraph"/>
+        <w:numPr>
+          <w:ilvl w:val="1"/>
+          <w:numId w:val="6"/>
+        </w:numPr>
+      </w:pPr>
+      <w:r>
+        <w:t>Species</w:t>
+      </w:r>
+    </w:p>
+    <w:p>
+      <w:pPr>
+        <w:pStyle w:val="ListParagraph"/>
+        <w:numPr>
+          <w:ilvl w:val="2"/>
+          <w:numId w:val="6"/>
+        </w:numPr>
+      </w:pPr>
+      <w:r>
+        <w:t xml:space="preserve">Cutoffs: </w:t>
+      </w:r>
+      <w:r>
+        <w:t>x</w:t>
+      </w:r>
+      <w:r>
+        <w:t xml:space="preserve"> individuals per year</w:t>
+      </w:r>
+      <w:r>
+        <w:t xml:space="preserve"> &amp; species </w:t>
+      </w:r>
+    </w:p>
+    <w:p>
+      <w:pPr>
+        <w:pStyle w:val="ListParagraph"/>
+        <w:numPr>
+          <w:ilvl w:val="2"/>
+          <w:numId w:val="6"/>
+        </w:numPr>
+      </w:pPr>
+      <w:r>
+        <w:t>x</w:t>
+      </w:r>
+      <w:r>
+        <w:t xml:space="preserve"> years per species</w:t>
+      </w:r>
+    </w:p>
+    <w:p>
+      <w:pPr>
+        <w:pStyle w:val="ListParagraph"/>
+        <w:numPr>
+          <w:ilvl w:val="1"/>
+          <w:numId w:val="6"/>
+        </w:numPr>
+      </w:pPr>
+    </w:p>
+    <w:p>
+      <w:pPr>
+        <w:pStyle w:val="ListParagraph"/>
+        <w:numPr>
+          <w:ilvl w:val="0"/>
+          <w:numId w:val="6"/>
+        </w:numPr>
+      </w:pPr>
+      <w:r>
+        <w:t>Description of final mass datasets</w:t>
+      </w:r>
+    </w:p>
+    <w:p>
+      <w:pPr>
+        <w:pStyle w:val="ListParagraph"/>
+        <w:numPr>
+          <w:ilvl w:val="1"/>
+          <w:numId w:val="6"/>
+        </w:numPr>
+      </w:pPr>
+      <w:r>
+        <w:t>Mean mass of each species in each year</w:t>
+      </w:r>
+    </w:p>
+    <w:p>
+      <w:pPr>
+        <w:pStyle w:val="ListParagraph"/>
+        <w:numPr>
+          <w:ilvl w:val="1"/>
+          <w:numId w:val="6"/>
+        </w:numPr>
+      </w:pPr>
+      <w:proofErr w:type="gramStart"/>
+      <w:r>
+        <w:t>Also</w:t>
+      </w:r>
+      <w:proofErr w:type="gramEnd"/>
+      <w:r>
+        <w:t xml:space="preserve"> </w:t>
+      </w:r>
+      <w:proofErr w:type="spellStart"/>
+      <w:r>
+        <w:t>sd</w:t>
+      </w:r>
+      <w:proofErr w:type="spellEnd"/>
+      <w:r>
+        <w:t xml:space="preserve"> of mean mass</w:t>
+      </w:r>
+    </w:p>
+    <w:p>
+      <w:pPr>
+        <w:pStyle w:val="ListParagraph"/>
+        <w:numPr>
+          <w:ilvl w:val="1"/>
+          <w:numId w:val="6"/>
+        </w:numPr>
+      </w:pPr>
+      <w:r>
+        <w:t>Species ID, site</w:t>
+      </w:r>
+    </w:p>
+    <w:p/>
+    <w:p>
+      <w:r>
+        <w:t>P3</w:t>
+      </w:r>
+    </w:p>
+    <w:p>
+      <w:pPr>
+        <w:pStyle w:val="ListParagraph"/>
+        <w:numPr>
+          <w:ilvl w:val="0"/>
+          <w:numId w:val="7"/>
+        </w:numPr>
+      </w:pPr>
+      <w:r>
+        <w:t>Combined cleaned datasets with temp dataset</w:t>
+      </w:r>
+    </w:p>
+    <w:p>
+      <w:pPr>
+        <w:pStyle w:val="ListParagraph"/>
+        <w:numPr>
+          <w:ilvl w:val="0"/>
+          <w:numId w:val="7"/>
+        </w:numPr>
+      </w:pPr>
+      <w:r>
+        <w:t>Description of temp dataset</w:t>
+      </w:r>
+    </w:p>
+    <w:p>
+      <w:pPr>
+        <w:pStyle w:val="ListParagraph"/>
+        <w:numPr>
+          <w:ilvl w:val="1"/>
+          <w:numId w:val="7"/>
+        </w:numPr>
+      </w:pPr>
+      <w:r>
+        <w:t>From NOAA/U of D</w:t>
+      </w:r>
+    </w:p>
+    <w:p>
+      <w:pPr>
+        <w:pStyle w:val="ListParagraph"/>
+        <w:numPr>
+          <w:ilvl w:val="1"/>
+          <w:numId w:val="7"/>
+        </w:numPr>
+      </w:pPr>
+      <w:r>
+        <w:t>Global raster</w:t>
+      </w:r>
+    </w:p>
+    <w:p>
+      <w:pPr>
+        <w:pStyle w:val="ListParagraph"/>
+        <w:numPr>
+          <w:ilvl w:val="1"/>
+          <w:numId w:val="7"/>
+        </w:numPr>
+      </w:pPr>
+      <w:r>
+        <w:t>Spatial and temporal resolutions</w:t>
+      </w:r>
+    </w:p>
+    <w:p>
+      <w:pPr>
+        <w:pStyle w:val="ListParagraph"/>
+        <w:numPr>
+          <w:ilvl w:val="1"/>
+          <w:numId w:val="7"/>
+        </w:numPr>
+      </w:pPr>
+    </w:p>
+    <w:p>
+      <w:pPr>
+        <w:pStyle w:val="ListParagraph"/>
+        <w:numPr>
+          <w:ilvl w:val="1"/>
+          <w:numId w:val="7"/>
+        </w:numPr>
+      </w:pPr>
+      <w:r>
+        <w:t>(dataset citation)</w:t>
+      </w:r>
+    </w:p>
+    <w:p>
+      <w:pPr>
+        <w:pStyle w:val="ListParagraph"/>
+        <w:numPr>
+          <w:ilvl w:val="0"/>
+          <w:numId w:val="7"/>
+        </w:numPr>
+      </w:pPr>
+      <w:r>
+        <w:t>How size and temp datasets were combined</w:t>
+      </w:r>
+    </w:p>
+    <w:p>
+      <w:pPr>
+        <w:pStyle w:val="ListParagraph"/>
+        <w:numPr>
+          <w:ilvl w:val="1"/>
+          <w:numId w:val="7"/>
+        </w:numPr>
+      </w:pPr>
+      <w:r>
+        <w:t>Get all site locations</w:t>
+      </w:r>
+    </w:p>
+    <w:p>
+      <w:pPr>
+        <w:pStyle w:val="ListParagraph"/>
+        <w:numPr>
+          <w:ilvl w:val="2"/>
+          <w:numId w:val="7"/>
+        </w:numPr>
+      </w:pPr>
+      <w:r>
+        <w:t xml:space="preserve">Portal = mean of </w:t>
+      </w:r>
+      <w:r>
+        <w:t xml:space="preserve">UTM </w:t>
+      </w:r>
+      <w:r>
+        <w:t>coordinates included with data</w:t>
+      </w:r>
+    </w:p>
+    <w:p>
+      <w:pPr>
+        <w:pStyle w:val="ListParagraph"/>
+        <w:numPr>
+          <w:ilvl w:val="2"/>
+          <w:numId w:val="7"/>
+        </w:numPr>
+      </w:pPr>
+      <w:r>
+        <w:t>Fray Jorge = decimal degrees from Aguilera et al., 2016</w:t>
+      </w:r>
+    </w:p>
+    <w:p>
+      <w:pPr>
+        <w:pStyle w:val="ListParagraph"/>
+        <w:numPr>
+          <w:ilvl w:val="2"/>
+          <w:numId w:val="7"/>
+        </w:numPr>
+      </w:pPr>
+      <w:proofErr w:type="spellStart"/>
+      <w:r>
+        <w:t>Sevilleta</w:t>
+      </w:r>
+      <w:proofErr w:type="spellEnd"/>
+      <w:r>
+        <w:t xml:space="preserve"> = mean of all site </w:t>
+      </w:r>
+      <w:proofErr w:type="spellStart"/>
+      <w:r>
+        <w:t>coords</w:t>
+      </w:r>
+      <w:proofErr w:type="spellEnd"/>
+      <w:r>
+        <w:t xml:space="preserve"> from included metadata</w:t>
+      </w:r>
+    </w:p>
+    <w:p>
+      <w:pPr>
+        <w:pStyle w:val="ListParagraph"/>
+        <w:numPr>
+          <w:ilvl w:val="2"/>
+          <w:numId w:val="7"/>
+        </w:numPr>
+      </w:pPr>
+      <w:r>
+        <w:t xml:space="preserve">All converted to </w:t>
+      </w:r>
+      <w:proofErr w:type="spellStart"/>
+      <w:r>
+        <w:t>latlon</w:t>
+      </w:r>
+      <w:proofErr w:type="spellEnd"/>
+      <w:r>
+        <w:t xml:space="preserve"> then temp grid format</w:t>
+      </w:r>
+    </w:p>
+    <w:p>
+      <w:pPr>
+        <w:pStyle w:val="ListParagraph"/>
+        <w:numPr>
+          <w:ilvl w:val="2"/>
+          <w:numId w:val="7"/>
+        </w:numPr>
+      </w:pPr>
+      <w:r>
+        <w:t>Plot of locations on month of temp data</w:t>
+      </w:r>
+    </w:p>
+    <w:p>
+      <w:pPr>
+        <w:pStyle w:val="ListParagraph"/>
+        <w:numPr>
+          <w:ilvl w:val="1"/>
+          <w:numId w:val="7"/>
+        </w:numPr>
+      </w:pPr>
+      <w:r>
+        <w:t xml:space="preserve">Extract all monthly temps from raster for each site’s </w:t>
+      </w:r>
+      <w:proofErr w:type="spellStart"/>
+      <w:r>
+        <w:t>coords</w:t>
+      </w:r>
+      <w:proofErr w:type="spellEnd"/>
+    </w:p>
+    <w:p>
+      <w:pPr>
+        <w:pStyle w:val="ListParagraph"/>
+        <w:numPr>
+          <w:ilvl w:val="1"/>
+          <w:numId w:val="7"/>
+        </w:numPr>
+      </w:pPr>
+      <w:r>
+        <w:t>Calculate mean annual temps from this</w:t>
+      </w:r>
+    </w:p>
+    <w:p>
+      <w:pPr>
+        <w:pStyle w:val="ListParagraph"/>
+        <w:numPr>
+          <w:ilvl w:val="1"/>
+          <w:numId w:val="7"/>
+        </w:numPr>
+      </w:pPr>
+      <w:r>
+        <w:t>Combine yearly temp with each species from each year</w:t>
+      </w:r>
+    </w:p>
+    <w:p>
+      <w:pPr>
+        <w:pStyle w:val="ListParagraph"/>
+        <w:numPr>
+          <w:ilvl w:val="1"/>
+          <w:numId w:val="7"/>
+        </w:numPr>
+      </w:pPr>
+      <w:r>
+        <w:t>This is final dataset</w:t>
+      </w:r>
+    </w:p>
+    <w:p/>
+    <w:p>
+      <w:pPr>
+        <w:rPr>
+          <w:i/>
+        </w:rPr>
+      </w:pPr>
+      <w:r>
+        <w:rPr>
+          <w:i/>
+        </w:rPr>
         <w:t>Analysis</w:t>
+      </w:r>
+    </w:p>
+    <w:p>
+      <w:r>
+        <w:t>P1</w:t>
+      </w:r>
+    </w:p>
+    <w:p>
+      <w:pPr>
+        <w:pStyle w:val="ListParagraph"/>
+        <w:numPr>
+          <w:ilvl w:val="0"/>
+          <w:numId w:val="8"/>
+        </w:numPr>
+      </w:pPr>
+      <w:r>
+        <w:t>How temp and species masses changed over time at each site</w:t>
+      </w:r>
+    </w:p>
+    <w:p>
+      <w:pPr>
+        <w:pStyle w:val="ListParagraph"/>
+        <w:numPr>
+          <w:ilvl w:val="0"/>
+          <w:numId w:val="8"/>
+        </w:numPr>
+      </w:pPr>
+      <w:r>
+        <w:t>Temp change over time for each site</w:t>
+      </w:r>
+    </w:p>
+    <w:p>
+      <w:pPr>
+        <w:pStyle w:val="ListParagraph"/>
+        <w:numPr>
+          <w:ilvl w:val="1"/>
+          <w:numId w:val="8"/>
+        </w:numPr>
+      </w:pPr>
+      <w:r>
+        <w:t>Linear regression</w:t>
+      </w:r>
+      <w:r>
+        <w:t xml:space="preserve"> stats? </w:t>
+      </w:r>
+    </w:p>
+    <w:p>
+      <w:pPr>
+        <w:pStyle w:val="ListParagraph"/>
+        <w:numPr>
+          <w:ilvl w:val="0"/>
+          <w:numId w:val="8"/>
+        </w:numPr>
+      </w:pPr>
+      <w:r>
+        <w:t>Mass change over time for all species at each site</w:t>
+      </w:r>
+    </w:p>
+    <w:p>
+      <w:pPr>
+        <w:pStyle w:val="ListParagraph"/>
+        <w:numPr>
+          <w:ilvl w:val="1"/>
+          <w:numId w:val="8"/>
+        </w:numPr>
+      </w:pPr>
+      <w:r>
+        <w:t>Linear regression</w:t>
+      </w:r>
+      <w:r>
+        <w:t xml:space="preserve"> stats? </w:t>
+      </w:r>
+    </w:p>
+    <w:p/>
+    <w:p>
+      <w:r>
+        <w:t>P2</w:t>
+      </w:r>
+    </w:p>
+    <w:p>
+      <w:pPr>
+        <w:pStyle w:val="ListParagraph"/>
+        <w:numPr>
+          <w:ilvl w:val="0"/>
+          <w:numId w:val="9"/>
+        </w:numPr>
+      </w:pPr>
+      <w:r>
+        <w:t>Combined mass and temp change</w:t>
+      </w:r>
+    </w:p>
+    <w:p>
+      <w:pPr>
+        <w:pStyle w:val="ListParagraph"/>
+        <w:numPr>
+          <w:ilvl w:val="0"/>
+          <w:numId w:val="9"/>
+        </w:numPr>
+      </w:pPr>
+      <w:r>
+        <w:t>Characterize with each species temp-mass relationship</w:t>
+      </w:r>
+    </w:p>
+    <w:p>
+      <w:pPr>
+        <w:pStyle w:val="ListParagraph"/>
+        <w:numPr>
+          <w:ilvl w:val="0"/>
+          <w:numId w:val="9"/>
+        </w:numPr>
+      </w:pPr>
+      <w:r>
+        <w:t>Linear regression</w:t>
+      </w:r>
+    </w:p>
+    <w:p>
+      <w:pPr>
+        <w:pStyle w:val="ListParagraph"/>
+        <w:numPr>
+          <w:ilvl w:val="0"/>
+          <w:numId w:val="9"/>
+        </w:numPr>
+      </w:pPr>
+      <w:proofErr w:type="spellStart"/>
+      <w:r>
+        <w:t>Use r</w:t>
+      </w:r>
+      <w:proofErr w:type="spellEnd"/>
+      <w:r>
+        <w:t xml:space="preserve"> value instead of r2 to include direction</w:t>
+      </w:r>
+    </w:p>
+    <w:p>
+      <w:pPr>
+        <w:pStyle w:val="ListParagraph"/>
+        <w:numPr>
+          <w:ilvl w:val="0"/>
+          <w:numId w:val="9"/>
+        </w:numPr>
+      </w:pPr>
+      <w:r>
+        <w:t>Expect mostly negative</w:t>
+      </w:r>
+    </w:p>
+    <w:p>
+      <w:pPr>
+        <w:pStyle w:val="ListParagraph"/>
+        <w:numPr>
+          <w:ilvl w:val="0"/>
+          <w:numId w:val="9"/>
+        </w:numPr>
+      </w:pPr>
+      <w:r>
+        <w:t>Fully reproducible code on GitHub</w:t>
+      </w:r>
+    </w:p>
+    <w:p>
+      <w:pPr>
+        <w:pStyle w:val="ListParagraph"/>
+        <w:numPr>
+          <w:ilvl w:val="0"/>
+          <w:numId w:val="9"/>
+        </w:numPr>
+      </w:pPr>
+      <w:r>
+        <w:t>Cite packages used</w:t>
       </w:r>
     </w:p>
     <w:p/>
@@ -254,7 +1161,295 @@
     </w:p>
     <w:p>
       <w:r>
-        <w:t>Misc: temperature change over time, mammal size change over time, relationship between these</w:t>
+        <w:t>P1</w:t>
+      </w:r>
+    </w:p>
+    <w:p>
+      <w:pPr>
+        <w:pStyle w:val="ListParagraph"/>
+        <w:numPr>
+          <w:ilvl w:val="0"/>
+          <w:numId w:val="10"/>
+        </w:numPr>
+      </w:pPr>
+      <w:r>
+        <w:t>General conclusions across all sites</w:t>
+      </w:r>
+    </w:p>
+    <w:p>
+      <w:pPr>
+        <w:pStyle w:val="ListParagraph"/>
+        <w:numPr>
+          <w:ilvl w:val="0"/>
+          <w:numId w:val="10"/>
+        </w:numPr>
+      </w:pPr>
+      <w:r>
+        <w:t xml:space="preserve">3 panel </w:t>
+      </w:r>
+      <w:proofErr w:type="gramStart"/>
+      <w:r>
+        <w:t>fig</w:t>
+      </w:r>
+      <w:proofErr w:type="gramEnd"/>
+    </w:p>
+    <w:p/>
+    <w:p>
+      <w:r>
+        <w:t>P2</w:t>
+      </w:r>
+    </w:p>
+    <w:p>
+      <w:pPr>
+        <w:pStyle w:val="ListParagraph"/>
+        <w:numPr>
+          <w:ilvl w:val="0"/>
+          <w:numId w:val="10"/>
+        </w:numPr>
+      </w:pPr>
+      <w:r>
+        <w:t>Portal</w:t>
+      </w:r>
+    </w:p>
+    <w:p>
+      <w:pPr>
+        <w:pStyle w:val="ListParagraph"/>
+        <w:numPr>
+          <w:ilvl w:val="1"/>
+          <w:numId w:val="10"/>
+        </w:numPr>
+      </w:pPr>
+      <w:r>
+        <w:t xml:space="preserve">Panel A: </w:t>
+      </w:r>
+      <w:r>
+        <w:t>Temp tended to (increase/decrease)</w:t>
+      </w:r>
+    </w:p>
+    <w:p>
+      <w:pPr>
+        <w:pStyle w:val="ListParagraph"/>
+        <w:numPr>
+          <w:ilvl w:val="1"/>
+          <w:numId w:val="10"/>
+        </w:numPr>
+      </w:pPr>
+      <w:r>
+        <w:t xml:space="preserve">Panel B: </w:t>
+      </w:r>
+      <w:r>
+        <w:t>Of x species, y increased in size and z decreased in size</w:t>
+      </w:r>
+    </w:p>
+    <w:p>
+      <w:pPr>
+        <w:pStyle w:val="ListParagraph"/>
+        <w:numPr>
+          <w:ilvl w:val="1"/>
+          <w:numId w:val="10"/>
+        </w:numPr>
+      </w:pPr>
+      <w:r>
+        <w:t xml:space="preserve">Panel C: </w:t>
+      </w:r>
+      <w:r>
+        <w:t xml:space="preserve">Proportion of </w:t>
+      </w:r>
+      <w:proofErr w:type="spellStart"/>
+      <w:r>
+        <w:t>mrt</w:t>
+      </w:r>
+      <w:proofErr w:type="spellEnd"/>
+      <w:r>
+        <w:t xml:space="preserve"> relationships that were </w:t>
+      </w:r>
+      <w:proofErr w:type="spellStart"/>
+      <w:r>
+        <w:t>pos</w:t>
+      </w:r>
+      <w:proofErr w:type="spellEnd"/>
+      <w:r>
+        <w:t xml:space="preserve">, </w:t>
+      </w:r>
+      <w:proofErr w:type="spellStart"/>
+      <w:r>
+        <w:t>neg</w:t>
+      </w:r>
+      <w:proofErr w:type="spellEnd"/>
+      <w:r>
+        <w:t xml:space="preserve">, none were </w:t>
+      </w:r>
+      <w:proofErr w:type="spellStart"/>
+      <w:r>
+        <w:t>repectively</w:t>
+      </w:r>
+      <w:proofErr w:type="spellEnd"/>
+      <w:r>
+        <w:t xml:space="preserve"> x%, y%, and z%</w:t>
+      </w:r>
+    </w:p>
+    <w:p>
+      <w:pPr>
+        <w:pStyle w:val="ListParagraph"/>
+        <w:numPr>
+          <w:ilvl w:val="0"/>
+          <w:numId w:val="10"/>
+        </w:numPr>
+      </w:pPr>
+      <w:r>
+        <w:t>Fray Jorge</w:t>
+      </w:r>
+    </w:p>
+    <w:p>
+      <w:pPr>
+        <w:pStyle w:val="ListParagraph"/>
+        <w:numPr>
+          <w:ilvl w:val="1"/>
+          <w:numId w:val="10"/>
+        </w:numPr>
+      </w:pPr>
+      <w:r>
+        <w:t>Panel A: Temp tended to (increase/decrease)</w:t>
+      </w:r>
+    </w:p>
+    <w:p>
+      <w:pPr>
+        <w:pStyle w:val="ListParagraph"/>
+        <w:numPr>
+          <w:ilvl w:val="1"/>
+          <w:numId w:val="10"/>
+        </w:numPr>
+      </w:pPr>
+      <w:r>
+        <w:t>Panel B: Of x species, y increased in size and z decreased in size</w:t>
+      </w:r>
+    </w:p>
+    <w:p>
+      <w:pPr>
+        <w:pStyle w:val="ListParagraph"/>
+        <w:numPr>
+          <w:ilvl w:val="1"/>
+          <w:numId w:val="10"/>
+        </w:numPr>
+      </w:pPr>
+      <w:r>
+        <w:t xml:space="preserve">Panel C: Proportion of </w:t>
+      </w:r>
+      <w:proofErr w:type="spellStart"/>
+      <w:r>
+        <w:t>mrt</w:t>
+      </w:r>
+      <w:proofErr w:type="spellEnd"/>
+      <w:r>
+        <w:t xml:space="preserve"> relationships that were </w:t>
+      </w:r>
+      <w:proofErr w:type="spellStart"/>
+      <w:r>
+        <w:t>pos</w:t>
+      </w:r>
+      <w:proofErr w:type="spellEnd"/>
+      <w:r>
+        <w:t xml:space="preserve">, </w:t>
+      </w:r>
+      <w:proofErr w:type="spellStart"/>
+      <w:r>
+        <w:t>neg</w:t>
+      </w:r>
+      <w:proofErr w:type="spellEnd"/>
+      <w:r>
+        <w:t xml:space="preserve">, none were </w:t>
+      </w:r>
+      <w:proofErr w:type="spellStart"/>
+      <w:r>
+        <w:t>repectively</w:t>
+      </w:r>
+      <w:proofErr w:type="spellEnd"/>
+      <w:r>
+        <w:t xml:space="preserve"> x%, y%, and z%</w:t>
+      </w:r>
+    </w:p>
+    <w:p>
+      <w:pPr>
+        <w:pStyle w:val="ListParagraph"/>
+        <w:numPr>
+          <w:ilvl w:val="0"/>
+          <w:numId w:val="10"/>
+        </w:numPr>
+      </w:pPr>
+      <w:proofErr w:type="spellStart"/>
+      <w:r>
+        <w:t>Sevilleta</w:t>
+      </w:r>
+      <w:proofErr w:type="spellEnd"/>
+    </w:p>
+    <w:p>
+      <w:pPr>
+        <w:pStyle w:val="ListParagraph"/>
+        <w:numPr>
+          <w:ilvl w:val="1"/>
+          <w:numId w:val="10"/>
+        </w:numPr>
+      </w:pPr>
+      <w:r>
+        <w:t>Panel A: Temp tended to (increase/decrease)</w:t>
+      </w:r>
+      <w:bookmarkStart w:id="0" w:name="_GoBack"/>
+      <w:bookmarkEnd w:id="0"/>
+    </w:p>
+    <w:p>
+      <w:pPr>
+        <w:pStyle w:val="ListParagraph"/>
+        <w:numPr>
+          <w:ilvl w:val="1"/>
+          <w:numId w:val="10"/>
+        </w:numPr>
+      </w:pPr>
+      <w:r>
+        <w:t>Panel B: Of x species, y increased in size and z decreased in size</w:t>
+      </w:r>
+    </w:p>
+    <w:p>
+      <w:pPr>
+        <w:pStyle w:val="ListParagraph"/>
+        <w:numPr>
+          <w:ilvl w:val="1"/>
+          <w:numId w:val="10"/>
+        </w:numPr>
+      </w:pPr>
+      <w:r>
+        <w:t xml:space="preserve">Panel C: Proportion of </w:t>
+      </w:r>
+      <w:proofErr w:type="spellStart"/>
+      <w:r>
+        <w:t>mrt</w:t>
+      </w:r>
+      <w:proofErr w:type="spellEnd"/>
+      <w:r>
+        <w:t xml:space="preserve"> relationships that were </w:t>
+      </w:r>
+      <w:proofErr w:type="spellStart"/>
+      <w:r>
+        <w:t>pos</w:t>
+      </w:r>
+      <w:proofErr w:type="spellEnd"/>
+      <w:r>
+        <w:t xml:space="preserve">, </w:t>
+      </w:r>
+      <w:proofErr w:type="spellStart"/>
+      <w:r>
+        <w:t>neg</w:t>
+      </w:r>
+      <w:proofErr w:type="spellEnd"/>
+      <w:r>
+        <w:t xml:space="preserve">, none were </w:t>
+      </w:r>
+      <w:proofErr w:type="spellStart"/>
+      <w:r>
+        <w:t>repectively</w:t>
+      </w:r>
+      <w:proofErr w:type="spellEnd"/>
+      <w:r>
+        <w:t xml:space="preserve"> x%, y%, and z%</w:t>
       </w:r>
     </w:p>
     <w:p/>
@@ -302,10 +1497,108 @@
       </w:r>
     </w:p>
     <w:p/>
-    <w:p>
-      <w:bookmarkStart w:id="0" w:name="_GoBack"/>
-      <w:bookmarkEnd w:id="0"/>
-    </w:p>
+    <w:p/>
+    <w:p>
+      <w:r>
+        <w:rPr>
+          <w:b/>
+        </w:rPr>
+        <w:t>Main figures</w:t>
+      </w:r>
+    </w:p>
+    <w:p>
+      <w:pPr>
+        <w:pStyle w:val="ListParagraph"/>
+        <w:numPr>
+          <w:ilvl w:val="0"/>
+          <w:numId w:val="11"/>
+        </w:numPr>
+      </w:pPr>
+      <w:r>
+        <w:t>Site dataset metrics</w:t>
+      </w:r>
+    </w:p>
+    <w:p>
+      <w:pPr>
+        <w:pStyle w:val="ListParagraph"/>
+        <w:numPr>
+          <w:ilvl w:val="0"/>
+          <w:numId w:val="11"/>
+        </w:numPr>
+      </w:pPr>
+      <w:r>
+        <w:t>Site location map</w:t>
+      </w:r>
+    </w:p>
+    <w:p>
+      <w:pPr>
+        <w:pStyle w:val="ListParagraph"/>
+        <w:numPr>
+          <w:ilvl w:val="0"/>
+          <w:numId w:val="11"/>
+        </w:numPr>
+      </w:pPr>
+      <w:r>
+        <w:t xml:space="preserve">3 panel with yearly temp, yearly mass combined, and </w:t>
+      </w:r>
+      <w:proofErr w:type="spellStart"/>
+      <w:r>
+        <w:t>mrt</w:t>
+      </w:r>
+      <w:proofErr w:type="spellEnd"/>
+      <w:r>
+        <w:t xml:space="preserve"> combined</w:t>
+      </w:r>
+    </w:p>
+    <w:p>
+      <w:pPr>
+        <w:pStyle w:val="ListParagraph"/>
+        <w:numPr>
+          <w:ilvl w:val="0"/>
+          <w:numId w:val="11"/>
+        </w:numPr>
+      </w:pPr>
+    </w:p>
+    <w:p/>
+    <w:p>
+      <w:r>
+        <w:rPr>
+          <w:b/>
+        </w:rPr>
+        <w:t>Supplemental figures</w:t>
+      </w:r>
+    </w:p>
+    <w:p/>
+    <w:p>
+      <w:pPr>
+        <w:pStyle w:val="ListParagraph"/>
+        <w:numPr>
+          <w:ilvl w:val="0"/>
+          <w:numId w:val="12"/>
+        </w:numPr>
+      </w:pPr>
+      <w:r>
+        <w:t>Yearly mass split out by species</w:t>
+      </w:r>
+    </w:p>
+    <w:p>
+      <w:pPr>
+        <w:pStyle w:val="ListParagraph"/>
+        <w:numPr>
+          <w:ilvl w:val="0"/>
+          <w:numId w:val="12"/>
+        </w:numPr>
+      </w:pPr>
+      <w:proofErr w:type="spellStart"/>
+      <w:r>
+        <w:t>Mrt</w:t>
+      </w:r>
+      <w:proofErr w:type="spellEnd"/>
+      <w:r>
+        <w:t xml:space="preserve"> split out by species</w:t>
+      </w:r>
+    </w:p>
+    <w:p/>
     <w:sectPr>
       <w:pgSz w:w="12240" w:h="15840"/>
       <w:pgMar w:top="1440" w:right="1440" w:bottom="1440" w:left="1440" w:header="720" w:footer="720" w:gutter="0"/>
@@ -319,6 +1612,458 @@
 <file path=word/numbering.xml><?xml version="1.0" encoding="utf-8"?>
 <w:numbering xmlns:wpc="http://schemas.microsoft.com/office/word/2010/wordprocessingCanvas" xmlns:mo="http://schemas.microsoft.com/office/mac/office/2008/main" xmlns:mc="http://schemas.openxmlformats.org/markup-compatibility/2006" xmlns:mv="urn:schemas-microsoft-com:mac:vml" xmlns:o="urn:schemas-microsoft-com:office:office" xmlns:r="http://schemas.openxmlformats.org/officeDocument/2006/relationships" xmlns:m="http://schemas.openxmlformats.org/officeDocument/2006/math" xmlns:v="urn:schemas-microsoft-com:vml" xmlns:wp14="http://schemas.microsoft.com/office/word/2010/wordprocessingDrawing" xmlns:wp="http://schemas.openxmlformats.org/drawingml/2006/wordprocessingDrawing" xmlns:w10="urn:schemas-microsoft-com:office:word" xmlns:w="http://schemas.openxmlformats.org/wordprocessingml/2006/main" xmlns:w14="http://schemas.microsoft.com/office/word/2010/wordml" xmlns:w15="http://schemas.microsoft.com/office/word/2012/wordml" xmlns:wpg="http://schemas.microsoft.com/office/word/2010/wordprocessingGroup" xmlns:wpi="http://schemas.microsoft.com/office/word/2010/wordprocessingInk" xmlns:wne="http://schemas.microsoft.com/office/word/2006/wordml" xmlns:wps="http://schemas.microsoft.com/office/word/2010/wordprocessingShape" mc:Ignorable="w14 w15 wp14">
   <w:abstractNum w:abstractNumId="0">
+    <w:nsid w:val="045739CF"/>
+    <w:multiLevelType w:val="hybridMultilevel"/>
+    <w:tmpl w:val="05420204"/>
+    <w:lvl w:ilvl="0" w:tplc="04090001">
+      <w:start w:val="1"/>
+      <w:numFmt w:val="bullet"/>
+      <w:lvlText w:val=""/>
+      <w:lvlJc w:val="left"/>
+      <w:pPr>
+        <w:ind w:left="720" w:hanging="360"/>
+      </w:pPr>
+      <w:rPr>
+        <w:rFonts w:ascii="Symbol" w:hAnsi="Symbol" w:hint="default"/>
+      </w:rPr>
+    </w:lvl>
+    <w:lvl w:ilvl="1" w:tplc="04090003">
+      <w:start w:val="1"/>
+      <w:numFmt w:val="bullet"/>
+      <w:lvlText w:val="o"/>
+      <w:lvlJc w:val="left"/>
+      <w:pPr>
+        <w:ind w:left="1440" w:hanging="360"/>
+      </w:pPr>
+      <w:rPr>
+        <w:rFonts w:ascii="Courier New" w:hAnsi="Courier New" w:cs="Courier New" w:hint="default"/>
+      </w:rPr>
+    </w:lvl>
+    <w:lvl w:ilvl="2" w:tplc="04090005" w:tentative="1">
+      <w:start w:val="1"/>
+      <w:numFmt w:val="bullet"/>
+      <w:lvlText w:val=""/>
+      <w:lvlJc w:val="left"/>
+      <w:pPr>
+        <w:ind w:left="2160" w:hanging="360"/>
+      </w:pPr>
+      <w:rPr>
+        <w:rFonts w:ascii="Wingdings" w:hAnsi="Wingdings" w:hint="default"/>
+      </w:rPr>
+    </w:lvl>
+    <w:lvl w:ilvl="3" w:tplc="04090001" w:tentative="1">
+      <w:start w:val="1"/>
+      <w:numFmt w:val="bullet"/>
+      <w:lvlText w:val=""/>
+      <w:lvlJc w:val="left"/>
+      <w:pPr>
+        <w:ind w:left="2880" w:hanging="360"/>
+      </w:pPr>
+      <w:rPr>
+        <w:rFonts w:ascii="Symbol" w:hAnsi="Symbol" w:hint="default"/>
+      </w:rPr>
+    </w:lvl>
+    <w:lvl w:ilvl="4" w:tplc="04090003" w:tentative="1">
+      <w:start w:val="1"/>
+      <w:numFmt w:val="bullet"/>
+      <w:lvlText w:val="o"/>
+      <w:lvlJc w:val="left"/>
+      <w:pPr>
+        <w:ind w:left="3600" w:hanging="360"/>
+      </w:pPr>
+      <w:rPr>
+        <w:rFonts w:ascii="Courier New" w:hAnsi="Courier New" w:cs="Courier New" w:hint="default"/>
+      </w:rPr>
+    </w:lvl>
+    <w:lvl w:ilvl="5" w:tplc="04090005" w:tentative="1">
+      <w:start w:val="1"/>
+      <w:numFmt w:val="bullet"/>
+      <w:lvlText w:val=""/>
+      <w:lvlJc w:val="left"/>
+      <w:pPr>
+        <w:ind w:left="4320" w:hanging="360"/>
+      </w:pPr>
+      <w:rPr>
+        <w:rFonts w:ascii="Wingdings" w:hAnsi="Wingdings" w:hint="default"/>
+      </w:rPr>
+    </w:lvl>
+    <w:lvl w:ilvl="6" w:tplc="04090001" w:tentative="1">
+      <w:start w:val="1"/>
+      <w:numFmt w:val="bullet"/>
+      <w:lvlText w:val=""/>
+      <w:lvlJc w:val="left"/>
+      <w:pPr>
+        <w:ind w:left="5040" w:hanging="360"/>
+      </w:pPr>
+      <w:rPr>
+        <w:rFonts w:ascii="Symbol" w:hAnsi="Symbol" w:hint="default"/>
+      </w:rPr>
+    </w:lvl>
+    <w:lvl w:ilvl="7" w:tplc="04090003" w:tentative="1">
+      <w:start w:val="1"/>
+      <w:numFmt w:val="bullet"/>
+      <w:lvlText w:val="o"/>
+      <w:lvlJc w:val="left"/>
+      <w:pPr>
+        <w:ind w:left="5760" w:hanging="360"/>
+      </w:pPr>
+      <w:rPr>
+        <w:rFonts w:ascii="Courier New" w:hAnsi="Courier New" w:cs="Courier New" w:hint="default"/>
+      </w:rPr>
+    </w:lvl>
+    <w:lvl w:ilvl="8" w:tplc="04090005" w:tentative="1">
+      <w:start w:val="1"/>
+      <w:numFmt w:val="bullet"/>
+      <w:lvlText w:val=""/>
+      <w:lvlJc w:val="left"/>
+      <w:pPr>
+        <w:ind w:left="6480" w:hanging="360"/>
+      </w:pPr>
+      <w:rPr>
+        <w:rFonts w:ascii="Wingdings" w:hAnsi="Wingdings" w:hint="default"/>
+      </w:rPr>
+    </w:lvl>
+  </w:abstractNum>
+  <w:abstractNum w:abstractNumId="1">
+    <w:nsid w:val="11BD389A"/>
+    <w:multiLevelType w:val="hybridMultilevel"/>
+    <w:tmpl w:val="6D7EE29C"/>
+    <w:lvl w:ilvl="0" w:tplc="04090001">
+      <w:start w:val="1"/>
+      <w:numFmt w:val="bullet"/>
+      <w:lvlText w:val=""/>
+      <w:lvlJc w:val="left"/>
+      <w:pPr>
+        <w:ind w:left="720" w:hanging="360"/>
+      </w:pPr>
+      <w:rPr>
+        <w:rFonts w:ascii="Symbol" w:hAnsi="Symbol" w:hint="default"/>
+      </w:rPr>
+    </w:lvl>
+    <w:lvl w:ilvl="1" w:tplc="04090003" w:tentative="1">
+      <w:start w:val="1"/>
+      <w:numFmt w:val="bullet"/>
+      <w:lvlText w:val="o"/>
+      <w:lvlJc w:val="left"/>
+      <w:pPr>
+        <w:ind w:left="1440" w:hanging="360"/>
+      </w:pPr>
+      <w:rPr>
+        <w:rFonts w:ascii="Courier New" w:hAnsi="Courier New" w:cs="Courier New" w:hint="default"/>
+      </w:rPr>
+    </w:lvl>
+    <w:lvl w:ilvl="2" w:tplc="04090005" w:tentative="1">
+      <w:start w:val="1"/>
+      <w:numFmt w:val="bullet"/>
+      <w:lvlText w:val=""/>
+      <w:lvlJc w:val="left"/>
+      <w:pPr>
+        <w:ind w:left="2160" w:hanging="360"/>
+      </w:pPr>
+      <w:rPr>
+        <w:rFonts w:ascii="Wingdings" w:hAnsi="Wingdings" w:hint="default"/>
+      </w:rPr>
+    </w:lvl>
+    <w:lvl w:ilvl="3" w:tplc="04090001" w:tentative="1">
+      <w:start w:val="1"/>
+      <w:numFmt w:val="bullet"/>
+      <w:lvlText w:val=""/>
+      <w:lvlJc w:val="left"/>
+      <w:pPr>
+        <w:ind w:left="2880" w:hanging="360"/>
+      </w:pPr>
+      <w:rPr>
+        <w:rFonts w:ascii="Symbol" w:hAnsi="Symbol" w:hint="default"/>
+      </w:rPr>
+    </w:lvl>
+    <w:lvl w:ilvl="4" w:tplc="04090003" w:tentative="1">
+      <w:start w:val="1"/>
+      <w:numFmt w:val="bullet"/>
+      <w:lvlText w:val="o"/>
+      <w:lvlJc w:val="left"/>
+      <w:pPr>
+        <w:ind w:left="3600" w:hanging="360"/>
+      </w:pPr>
+      <w:rPr>
+        <w:rFonts w:ascii="Courier New" w:hAnsi="Courier New" w:cs="Courier New" w:hint="default"/>
+      </w:rPr>
+    </w:lvl>
+    <w:lvl w:ilvl="5" w:tplc="04090005" w:tentative="1">
+      <w:start w:val="1"/>
+      <w:numFmt w:val="bullet"/>
+      <w:lvlText w:val=""/>
+      <w:lvlJc w:val="left"/>
+      <w:pPr>
+        <w:ind w:left="4320" w:hanging="360"/>
+      </w:pPr>
+      <w:rPr>
+        <w:rFonts w:ascii="Wingdings" w:hAnsi="Wingdings" w:hint="default"/>
+      </w:rPr>
+    </w:lvl>
+    <w:lvl w:ilvl="6" w:tplc="04090001" w:tentative="1">
+      <w:start w:val="1"/>
+      <w:numFmt w:val="bullet"/>
+      <w:lvlText w:val=""/>
+      <w:lvlJc w:val="left"/>
+      <w:pPr>
+        <w:ind w:left="5040" w:hanging="360"/>
+      </w:pPr>
+      <w:rPr>
+        <w:rFonts w:ascii="Symbol" w:hAnsi="Symbol" w:hint="default"/>
+      </w:rPr>
+    </w:lvl>
+    <w:lvl w:ilvl="7" w:tplc="04090003" w:tentative="1">
+      <w:start w:val="1"/>
+      <w:numFmt w:val="bullet"/>
+      <w:lvlText w:val="o"/>
+      <w:lvlJc w:val="left"/>
+      <w:pPr>
+        <w:ind w:left="5760" w:hanging="360"/>
+      </w:pPr>
+      <w:rPr>
+        <w:rFonts w:ascii="Courier New" w:hAnsi="Courier New" w:cs="Courier New" w:hint="default"/>
+      </w:rPr>
+    </w:lvl>
+    <w:lvl w:ilvl="8" w:tplc="04090005" w:tentative="1">
+      <w:start w:val="1"/>
+      <w:numFmt w:val="bullet"/>
+      <w:lvlText w:val=""/>
+      <w:lvlJc w:val="left"/>
+      <w:pPr>
+        <w:ind w:left="6480" w:hanging="360"/>
+      </w:pPr>
+      <w:rPr>
+        <w:rFonts w:ascii="Wingdings" w:hAnsi="Wingdings" w:hint="default"/>
+      </w:rPr>
+    </w:lvl>
+  </w:abstractNum>
+  <w:abstractNum w:abstractNumId="2">
+    <w:nsid w:val="195A39B6"/>
+    <w:multiLevelType w:val="hybridMultilevel"/>
+    <w:tmpl w:val="FE549D7E"/>
+    <w:lvl w:ilvl="0" w:tplc="04090001">
+      <w:start w:val="1"/>
+      <w:numFmt w:val="bullet"/>
+      <w:lvlText w:val=""/>
+      <w:lvlJc w:val="left"/>
+      <w:pPr>
+        <w:ind w:left="720" w:hanging="360"/>
+      </w:pPr>
+      <w:rPr>
+        <w:rFonts w:ascii="Symbol" w:hAnsi="Symbol" w:hint="default"/>
+      </w:rPr>
+    </w:lvl>
+    <w:lvl w:ilvl="1" w:tplc="04090003">
+      <w:start w:val="1"/>
+      <w:numFmt w:val="bullet"/>
+      <w:lvlText w:val="o"/>
+      <w:lvlJc w:val="left"/>
+      <w:pPr>
+        <w:ind w:left="1440" w:hanging="360"/>
+      </w:pPr>
+      <w:rPr>
+        <w:rFonts w:ascii="Courier New" w:hAnsi="Courier New" w:cs="Courier New" w:hint="default"/>
+      </w:rPr>
+    </w:lvl>
+    <w:lvl w:ilvl="2" w:tplc="04090005" w:tentative="1">
+      <w:start w:val="1"/>
+      <w:numFmt w:val="bullet"/>
+      <w:lvlText w:val=""/>
+      <w:lvlJc w:val="left"/>
+      <w:pPr>
+        <w:ind w:left="2160" w:hanging="360"/>
+      </w:pPr>
+      <w:rPr>
+        <w:rFonts w:ascii="Wingdings" w:hAnsi="Wingdings" w:hint="default"/>
+      </w:rPr>
+    </w:lvl>
+    <w:lvl w:ilvl="3" w:tplc="04090001" w:tentative="1">
+      <w:start w:val="1"/>
+      <w:numFmt w:val="bullet"/>
+      <w:lvlText w:val=""/>
+      <w:lvlJc w:val="left"/>
+      <w:pPr>
+        <w:ind w:left="2880" w:hanging="360"/>
+      </w:pPr>
+      <w:rPr>
+        <w:rFonts w:ascii="Symbol" w:hAnsi="Symbol" w:hint="default"/>
+      </w:rPr>
+    </w:lvl>
+    <w:lvl w:ilvl="4" w:tplc="04090003" w:tentative="1">
+      <w:start w:val="1"/>
+      <w:numFmt w:val="bullet"/>
+      <w:lvlText w:val="o"/>
+      <w:lvlJc w:val="left"/>
+      <w:pPr>
+        <w:ind w:left="3600" w:hanging="360"/>
+      </w:pPr>
+      <w:rPr>
+        <w:rFonts w:ascii="Courier New" w:hAnsi="Courier New" w:cs="Courier New" w:hint="default"/>
+      </w:rPr>
+    </w:lvl>
+    <w:lvl w:ilvl="5" w:tplc="04090005" w:tentative="1">
+      <w:start w:val="1"/>
+      <w:numFmt w:val="bullet"/>
+      <w:lvlText w:val=""/>
+      <w:lvlJc w:val="left"/>
+      <w:pPr>
+        <w:ind w:left="4320" w:hanging="360"/>
+      </w:pPr>
+      <w:rPr>
+        <w:rFonts w:ascii="Wingdings" w:hAnsi="Wingdings" w:hint="default"/>
+      </w:rPr>
+    </w:lvl>
+    <w:lvl w:ilvl="6" w:tplc="04090001" w:tentative="1">
+      <w:start w:val="1"/>
+      <w:numFmt w:val="bullet"/>
+      <w:lvlText w:val=""/>
+      <w:lvlJc w:val="left"/>
+      <w:pPr>
+        <w:ind w:left="5040" w:hanging="360"/>
+      </w:pPr>
+      <w:rPr>
+        <w:rFonts w:ascii="Symbol" w:hAnsi="Symbol" w:hint="default"/>
+      </w:rPr>
+    </w:lvl>
+    <w:lvl w:ilvl="7" w:tplc="04090003" w:tentative="1">
+      <w:start w:val="1"/>
+      <w:numFmt w:val="bullet"/>
+      <w:lvlText w:val="o"/>
+      <w:lvlJc w:val="left"/>
+      <w:pPr>
+        <w:ind w:left="5760" w:hanging="360"/>
+      </w:pPr>
+      <w:rPr>
+        <w:rFonts w:ascii="Courier New" w:hAnsi="Courier New" w:cs="Courier New" w:hint="default"/>
+      </w:rPr>
+    </w:lvl>
+    <w:lvl w:ilvl="8" w:tplc="04090005" w:tentative="1">
+      <w:start w:val="1"/>
+      <w:numFmt w:val="bullet"/>
+      <w:lvlText w:val=""/>
+      <w:lvlJc w:val="left"/>
+      <w:pPr>
+        <w:ind w:left="6480" w:hanging="360"/>
+      </w:pPr>
+      <w:rPr>
+        <w:rFonts w:ascii="Wingdings" w:hAnsi="Wingdings" w:hint="default"/>
+      </w:rPr>
+    </w:lvl>
+  </w:abstractNum>
+  <w:abstractNum w:abstractNumId="3">
+    <w:nsid w:val="1C954501"/>
+    <w:multiLevelType w:val="hybridMultilevel"/>
+    <w:tmpl w:val="F454FDF6"/>
+    <w:lvl w:ilvl="0" w:tplc="04090001">
+      <w:start w:val="1"/>
+      <w:numFmt w:val="bullet"/>
+      <w:lvlText w:val=""/>
+      <w:lvlJc w:val="left"/>
+      <w:pPr>
+        <w:ind w:left="720" w:hanging="360"/>
+      </w:pPr>
+      <w:rPr>
+        <w:rFonts w:ascii="Symbol" w:hAnsi="Symbol" w:hint="default"/>
+      </w:rPr>
+    </w:lvl>
+    <w:lvl w:ilvl="1" w:tplc="04090003">
+      <w:start w:val="1"/>
+      <w:numFmt w:val="bullet"/>
+      <w:lvlText w:val="o"/>
+      <w:lvlJc w:val="left"/>
+      <w:pPr>
+        <w:ind w:left="1440" w:hanging="360"/>
+      </w:pPr>
+      <w:rPr>
+        <w:rFonts w:ascii="Courier New" w:hAnsi="Courier New" w:cs="Courier New" w:hint="default"/>
+      </w:rPr>
+    </w:lvl>
+    <w:lvl w:ilvl="2" w:tplc="04090005">
+      <w:start w:val="1"/>
+      <w:numFmt w:val="bullet"/>
+      <w:lvlText w:val=""/>
+      <w:lvlJc w:val="left"/>
+      <w:pPr>
+        <w:ind w:left="2160" w:hanging="360"/>
+      </w:pPr>
+      <w:rPr>
+        <w:rFonts w:ascii="Wingdings" w:hAnsi="Wingdings" w:hint="default"/>
+      </w:rPr>
+    </w:lvl>
+    <w:lvl w:ilvl="3" w:tplc="04090001" w:tentative="1">
+      <w:start w:val="1"/>
+      <w:numFmt w:val="bullet"/>
+      <w:lvlText w:val=""/>
+      <w:lvlJc w:val="left"/>
+      <w:pPr>
+        <w:ind w:left="2880" w:hanging="360"/>
+      </w:pPr>
+      <w:rPr>
+        <w:rFonts w:ascii="Symbol" w:hAnsi="Symbol" w:hint="default"/>
+      </w:rPr>
+    </w:lvl>
+    <w:lvl w:ilvl="4" w:tplc="04090003" w:tentative="1">
+      <w:start w:val="1"/>
+      <w:numFmt w:val="bullet"/>
+      <w:lvlText w:val="o"/>
+      <w:lvlJc w:val="left"/>
+      <w:pPr>
+        <w:ind w:left="3600" w:hanging="360"/>
+      </w:pPr>
+      <w:rPr>
+        <w:rFonts w:ascii="Courier New" w:hAnsi="Courier New" w:cs="Courier New" w:hint="default"/>
+      </w:rPr>
+    </w:lvl>
+    <w:lvl w:ilvl="5" w:tplc="04090005" w:tentative="1">
+      <w:start w:val="1"/>
+      <w:numFmt w:val="bullet"/>
+      <w:lvlText w:val=""/>
+      <w:lvlJc w:val="left"/>
+      <w:pPr>
+        <w:ind w:left="4320" w:hanging="360"/>
+      </w:pPr>
+      <w:rPr>
+        <w:rFonts w:ascii="Wingdings" w:hAnsi="Wingdings" w:hint="default"/>
+      </w:rPr>
+    </w:lvl>
+    <w:lvl w:ilvl="6" w:tplc="04090001" w:tentative="1">
+      <w:start w:val="1"/>
+      <w:numFmt w:val="bullet"/>
+      <w:lvlText w:val=""/>
+      <w:lvlJc w:val="left"/>
+      <w:pPr>
+        <w:ind w:left="5040" w:hanging="360"/>
+      </w:pPr>
+      <w:rPr>
+        <w:rFonts w:ascii="Symbol" w:hAnsi="Symbol" w:hint="default"/>
+      </w:rPr>
+    </w:lvl>
+    <w:lvl w:ilvl="7" w:tplc="04090003" w:tentative="1">
+      <w:start w:val="1"/>
+      <w:numFmt w:val="bullet"/>
+      <w:lvlText w:val="o"/>
+      <w:lvlJc w:val="left"/>
+      <w:pPr>
+        <w:ind w:left="5760" w:hanging="360"/>
+      </w:pPr>
+      <w:rPr>
+        <w:rFonts w:ascii="Courier New" w:hAnsi="Courier New" w:cs="Courier New" w:hint="default"/>
+      </w:rPr>
+    </w:lvl>
+    <w:lvl w:ilvl="8" w:tplc="04090005" w:tentative="1">
+      <w:start w:val="1"/>
+      <w:numFmt w:val="bullet"/>
+      <w:lvlText w:val=""/>
+      <w:lvlJc w:val="left"/>
+      <w:pPr>
+        <w:ind w:left="6480" w:hanging="360"/>
+      </w:pPr>
+      <w:rPr>
+        <w:rFonts w:ascii="Wingdings" w:hAnsi="Wingdings" w:hint="default"/>
+      </w:rPr>
+    </w:lvl>
+  </w:abstractNum>
+  <w:abstractNum w:abstractNumId="4">
     <w:nsid w:val="1E170D5D"/>
     <w:multiLevelType w:val="hybridMultilevel"/>
     <w:tmpl w:val="AA808D6E"/>
@@ -431,7 +2176,7 @@
       </w:rPr>
     </w:lvl>
   </w:abstractNum>
-  <w:abstractNum w:abstractNumId="1">
+  <w:abstractNum w:abstractNumId="5">
     <w:nsid w:val="35540D2A"/>
     <w:multiLevelType w:val="hybridMultilevel"/>
     <w:tmpl w:val="517EDC06"/>
@@ -544,7 +2289,120 @@
       </w:rPr>
     </w:lvl>
   </w:abstractNum>
-  <w:abstractNum w:abstractNumId="2">
+  <w:abstractNum w:abstractNumId="6">
+    <w:nsid w:val="39B21984"/>
+    <w:multiLevelType w:val="hybridMultilevel"/>
+    <w:tmpl w:val="377E2EFA"/>
+    <w:lvl w:ilvl="0" w:tplc="04090001">
+      <w:start w:val="1"/>
+      <w:numFmt w:val="bullet"/>
+      <w:lvlText w:val=""/>
+      <w:lvlJc w:val="left"/>
+      <w:pPr>
+        <w:ind w:left="720" w:hanging="360"/>
+      </w:pPr>
+      <w:rPr>
+        <w:rFonts w:ascii="Symbol" w:hAnsi="Symbol" w:hint="default"/>
+      </w:rPr>
+    </w:lvl>
+    <w:lvl w:ilvl="1" w:tplc="04090003" w:tentative="1">
+      <w:start w:val="1"/>
+      <w:numFmt w:val="bullet"/>
+      <w:lvlText w:val="o"/>
+      <w:lvlJc w:val="left"/>
+      <w:pPr>
+        <w:ind w:left="1440" w:hanging="360"/>
+      </w:pPr>
+      <w:rPr>
+        <w:rFonts w:ascii="Courier New" w:hAnsi="Courier New" w:cs="Courier New" w:hint="default"/>
+      </w:rPr>
+    </w:lvl>
+    <w:lvl w:ilvl="2" w:tplc="04090005" w:tentative="1">
+      <w:start w:val="1"/>
+      <w:numFmt w:val="bullet"/>
+      <w:lvlText w:val=""/>
+      <w:lvlJc w:val="left"/>
+      <w:pPr>
+        <w:ind w:left="2160" w:hanging="360"/>
+      </w:pPr>
+      <w:rPr>
+        <w:rFonts w:ascii="Wingdings" w:hAnsi="Wingdings" w:hint="default"/>
+      </w:rPr>
+    </w:lvl>
+    <w:lvl w:ilvl="3" w:tplc="04090001" w:tentative="1">
+      <w:start w:val="1"/>
+      <w:numFmt w:val="bullet"/>
+      <w:lvlText w:val=""/>
+      <w:lvlJc w:val="left"/>
+      <w:pPr>
+        <w:ind w:left="2880" w:hanging="360"/>
+      </w:pPr>
+      <w:rPr>
+        <w:rFonts w:ascii="Symbol" w:hAnsi="Symbol" w:hint="default"/>
+      </w:rPr>
+    </w:lvl>
+    <w:lvl w:ilvl="4" w:tplc="04090003" w:tentative="1">
+      <w:start w:val="1"/>
+      <w:numFmt w:val="bullet"/>
+      <w:lvlText w:val="o"/>
+      <w:lvlJc w:val="left"/>
+      <w:pPr>
+        <w:ind w:left="3600" w:hanging="360"/>
+      </w:pPr>
+      <w:rPr>
+        <w:rFonts w:ascii="Courier New" w:hAnsi="Courier New" w:cs="Courier New" w:hint="default"/>
+      </w:rPr>
+    </w:lvl>
+    <w:lvl w:ilvl="5" w:tplc="04090005" w:tentative="1">
+      <w:start w:val="1"/>
+      <w:numFmt w:val="bullet"/>
+      <w:lvlText w:val=""/>
+      <w:lvlJc w:val="left"/>
+      <w:pPr>
+        <w:ind w:left="4320" w:hanging="360"/>
+      </w:pPr>
+      <w:rPr>
+        <w:rFonts w:ascii="Wingdings" w:hAnsi="Wingdings" w:hint="default"/>
+      </w:rPr>
+    </w:lvl>
+    <w:lvl w:ilvl="6" w:tplc="04090001" w:tentative="1">
+      <w:start w:val="1"/>
+      <w:numFmt w:val="bullet"/>
+      <w:lvlText w:val=""/>
+      <w:lvlJc w:val="left"/>
+      <w:pPr>
+        <w:ind w:left="5040" w:hanging="360"/>
+      </w:pPr>
+      <w:rPr>
+        <w:rFonts w:ascii="Symbol" w:hAnsi="Symbol" w:hint="default"/>
+      </w:rPr>
+    </w:lvl>
+    <w:lvl w:ilvl="7" w:tplc="04090003" w:tentative="1">
+      <w:start w:val="1"/>
+      <w:numFmt w:val="bullet"/>
+      <w:lvlText w:val="o"/>
+      <w:lvlJc w:val="left"/>
+      <w:pPr>
+        <w:ind w:left="5760" w:hanging="360"/>
+      </w:pPr>
+      <w:rPr>
+        <w:rFonts w:ascii="Courier New" w:hAnsi="Courier New" w:cs="Courier New" w:hint="default"/>
+      </w:rPr>
+    </w:lvl>
+    <w:lvl w:ilvl="8" w:tplc="04090005" w:tentative="1">
+      <w:start w:val="1"/>
+      <w:numFmt w:val="bullet"/>
+      <w:lvlText w:val=""/>
+      <w:lvlJc w:val="left"/>
+      <w:pPr>
+        <w:ind w:left="6480" w:hanging="360"/>
+      </w:pPr>
+      <w:rPr>
+        <w:rFonts w:ascii="Wingdings" w:hAnsi="Wingdings" w:hint="default"/>
+      </w:rPr>
+    </w:lvl>
+  </w:abstractNum>
+  <w:abstractNum w:abstractNumId="7">
     <w:nsid w:val="45A03FEA"/>
     <w:multiLevelType w:val="hybridMultilevel"/>
     <w:tmpl w:val="5E72D7BC"/>
@@ -657,7 +2515,7 @@
       </w:rPr>
     </w:lvl>
   </w:abstractNum>
-  <w:abstractNum w:abstractNumId="3">
+  <w:abstractNum w:abstractNumId="8">
     <w:nsid w:val="530B0AA9"/>
     <w:multiLevelType w:val="hybridMultilevel"/>
     <w:tmpl w:val="4CB2D1D6"/>
@@ -770,7 +2628,120 @@
       </w:rPr>
     </w:lvl>
   </w:abstractNum>
-  <w:abstractNum w:abstractNumId="4">
+  <w:abstractNum w:abstractNumId="9">
+    <w:nsid w:val="683C0571"/>
+    <w:multiLevelType w:val="hybridMultilevel"/>
+    <w:tmpl w:val="E00CA938"/>
+    <w:lvl w:ilvl="0" w:tplc="04090001">
+      <w:start w:val="1"/>
+      <w:numFmt w:val="bullet"/>
+      <w:lvlText w:val=""/>
+      <w:lvlJc w:val="left"/>
+      <w:pPr>
+        <w:ind w:left="720" w:hanging="360"/>
+      </w:pPr>
+      <w:rPr>
+        <w:rFonts w:ascii="Symbol" w:hAnsi="Symbol" w:hint="default"/>
+      </w:rPr>
+    </w:lvl>
+    <w:lvl w:ilvl="1" w:tplc="04090003">
+      <w:start w:val="1"/>
+      <w:numFmt w:val="bullet"/>
+      <w:lvlText w:val="o"/>
+      <w:lvlJc w:val="left"/>
+      <w:pPr>
+        <w:ind w:left="1440" w:hanging="360"/>
+      </w:pPr>
+      <w:rPr>
+        <w:rFonts w:ascii="Courier New" w:hAnsi="Courier New" w:cs="Courier New" w:hint="default"/>
+      </w:rPr>
+    </w:lvl>
+    <w:lvl w:ilvl="2" w:tplc="04090005">
+      <w:start w:val="1"/>
+      <w:numFmt w:val="bullet"/>
+      <w:lvlText w:val=""/>
+      <w:lvlJc w:val="left"/>
+      <w:pPr>
+        <w:ind w:left="2160" w:hanging="360"/>
+      </w:pPr>
+      <w:rPr>
+        <w:rFonts w:ascii="Wingdings" w:hAnsi="Wingdings" w:hint="default"/>
+      </w:rPr>
+    </w:lvl>
+    <w:lvl w:ilvl="3" w:tplc="04090001" w:tentative="1">
+      <w:start w:val="1"/>
+      <w:numFmt w:val="bullet"/>
+      <w:lvlText w:val=""/>
+      <w:lvlJc w:val="left"/>
+      <w:pPr>
+        <w:ind w:left="2880" w:hanging="360"/>
+      </w:pPr>
+      <w:rPr>
+        <w:rFonts w:ascii="Symbol" w:hAnsi="Symbol" w:hint="default"/>
+      </w:rPr>
+    </w:lvl>
+    <w:lvl w:ilvl="4" w:tplc="04090003" w:tentative="1">
+      <w:start w:val="1"/>
+      <w:numFmt w:val="bullet"/>
+      <w:lvlText w:val="o"/>
+      <w:lvlJc w:val="left"/>
+      <w:pPr>
+        <w:ind w:left="3600" w:hanging="360"/>
+      </w:pPr>
+      <w:rPr>
+        <w:rFonts w:ascii="Courier New" w:hAnsi="Courier New" w:cs="Courier New" w:hint="default"/>
+      </w:rPr>
+    </w:lvl>
+    <w:lvl w:ilvl="5" w:tplc="04090005" w:tentative="1">
+      <w:start w:val="1"/>
+      <w:numFmt w:val="bullet"/>
+      <w:lvlText w:val=""/>
+      <w:lvlJc w:val="left"/>
+      <w:pPr>
+        <w:ind w:left="4320" w:hanging="360"/>
+      </w:pPr>
+      <w:rPr>
+        <w:rFonts w:ascii="Wingdings" w:hAnsi="Wingdings" w:hint="default"/>
+      </w:rPr>
+    </w:lvl>
+    <w:lvl w:ilvl="6" w:tplc="04090001" w:tentative="1">
+      <w:start w:val="1"/>
+      <w:numFmt w:val="bullet"/>
+      <w:lvlText w:val=""/>
+      <w:lvlJc w:val="left"/>
+      <w:pPr>
+        <w:ind w:left="5040" w:hanging="360"/>
+      </w:pPr>
+      <w:rPr>
+        <w:rFonts w:ascii="Symbol" w:hAnsi="Symbol" w:hint="default"/>
+      </w:rPr>
+    </w:lvl>
+    <w:lvl w:ilvl="7" w:tplc="04090003" w:tentative="1">
+      <w:start w:val="1"/>
+      <w:numFmt w:val="bullet"/>
+      <w:lvlText w:val="o"/>
+      <w:lvlJc w:val="left"/>
+      <w:pPr>
+        <w:ind w:left="5760" w:hanging="360"/>
+      </w:pPr>
+      <w:rPr>
+        <w:rFonts w:ascii="Courier New" w:hAnsi="Courier New" w:cs="Courier New" w:hint="default"/>
+      </w:rPr>
+    </w:lvl>
+    <w:lvl w:ilvl="8" w:tplc="04090005" w:tentative="1">
+      <w:start w:val="1"/>
+      <w:numFmt w:val="bullet"/>
+      <w:lvlText w:val=""/>
+      <w:lvlJc w:val="left"/>
+      <w:pPr>
+        <w:ind w:left="6480" w:hanging="360"/>
+      </w:pPr>
+      <w:rPr>
+        <w:rFonts w:ascii="Wingdings" w:hAnsi="Wingdings" w:hint="default"/>
+      </w:rPr>
+    </w:lvl>
+  </w:abstractNum>
+  <w:abstractNum w:abstractNumId="10">
     <w:nsid w:val="6C5B3E25"/>
     <w:multiLevelType w:val="hybridMultilevel"/>
     <w:tmpl w:val="81C4D4E6"/>
@@ -883,20 +2854,154 @@
       </w:rPr>
     </w:lvl>
   </w:abstractNum>
+  <w:abstractNum w:abstractNumId="11">
+    <w:nsid w:val="768767AC"/>
+    <w:multiLevelType w:val="hybridMultilevel"/>
+    <w:tmpl w:val="F35A6654"/>
+    <w:lvl w:ilvl="0" w:tplc="04090001">
+      <w:start w:val="1"/>
+      <w:numFmt w:val="bullet"/>
+      <w:lvlText w:val=""/>
+      <w:lvlJc w:val="left"/>
+      <w:pPr>
+        <w:ind w:left="720" w:hanging="360"/>
+      </w:pPr>
+      <w:rPr>
+        <w:rFonts w:ascii="Symbol" w:hAnsi="Symbol" w:hint="default"/>
+      </w:rPr>
+    </w:lvl>
+    <w:lvl w:ilvl="1" w:tplc="04090003" w:tentative="1">
+      <w:start w:val="1"/>
+      <w:numFmt w:val="bullet"/>
+      <w:lvlText w:val="o"/>
+      <w:lvlJc w:val="left"/>
+      <w:pPr>
+        <w:ind w:left="1440" w:hanging="360"/>
+      </w:pPr>
+      <w:rPr>
+        <w:rFonts w:ascii="Courier New" w:hAnsi="Courier New" w:cs="Courier New" w:hint="default"/>
+      </w:rPr>
+    </w:lvl>
+    <w:lvl w:ilvl="2" w:tplc="04090005" w:tentative="1">
+      <w:start w:val="1"/>
+      <w:numFmt w:val="bullet"/>
+      <w:lvlText w:val=""/>
+      <w:lvlJc w:val="left"/>
+      <w:pPr>
+        <w:ind w:left="2160" w:hanging="360"/>
+      </w:pPr>
+      <w:rPr>
+        <w:rFonts w:ascii="Wingdings" w:hAnsi="Wingdings" w:hint="default"/>
+      </w:rPr>
+    </w:lvl>
+    <w:lvl w:ilvl="3" w:tplc="04090001" w:tentative="1">
+      <w:start w:val="1"/>
+      <w:numFmt w:val="bullet"/>
+      <w:lvlText w:val=""/>
+      <w:lvlJc w:val="left"/>
+      <w:pPr>
+        <w:ind w:left="2880" w:hanging="360"/>
+      </w:pPr>
+      <w:rPr>
+        <w:rFonts w:ascii="Symbol" w:hAnsi="Symbol" w:hint="default"/>
+      </w:rPr>
+    </w:lvl>
+    <w:lvl w:ilvl="4" w:tplc="04090003" w:tentative="1">
+      <w:start w:val="1"/>
+      <w:numFmt w:val="bullet"/>
+      <w:lvlText w:val="o"/>
+      <w:lvlJc w:val="left"/>
+      <w:pPr>
+        <w:ind w:left="3600" w:hanging="360"/>
+      </w:pPr>
+      <w:rPr>
+        <w:rFonts w:ascii="Courier New" w:hAnsi="Courier New" w:cs="Courier New" w:hint="default"/>
+      </w:rPr>
+    </w:lvl>
+    <w:lvl w:ilvl="5" w:tplc="04090005" w:tentative="1">
+      <w:start w:val="1"/>
+      <w:numFmt w:val="bullet"/>
+      <w:lvlText w:val=""/>
+      <w:lvlJc w:val="left"/>
+      <w:pPr>
+        <w:ind w:left="4320" w:hanging="360"/>
+      </w:pPr>
+      <w:rPr>
+        <w:rFonts w:ascii="Wingdings" w:hAnsi="Wingdings" w:hint="default"/>
+      </w:rPr>
+    </w:lvl>
+    <w:lvl w:ilvl="6" w:tplc="04090001" w:tentative="1">
+      <w:start w:val="1"/>
+      <w:numFmt w:val="bullet"/>
+      <w:lvlText w:val=""/>
+      <w:lvlJc w:val="left"/>
+      <w:pPr>
+        <w:ind w:left="5040" w:hanging="360"/>
+      </w:pPr>
+      <w:rPr>
+        <w:rFonts w:ascii="Symbol" w:hAnsi="Symbol" w:hint="default"/>
+      </w:rPr>
+    </w:lvl>
+    <w:lvl w:ilvl="7" w:tplc="04090003" w:tentative="1">
+      <w:start w:val="1"/>
+      <w:numFmt w:val="bullet"/>
+      <w:lvlText w:val="o"/>
+      <w:lvlJc w:val="left"/>
+      <w:pPr>
+        <w:ind w:left="5760" w:hanging="360"/>
+      </w:pPr>
+      <w:rPr>
+        <w:rFonts w:ascii="Courier New" w:hAnsi="Courier New" w:cs="Courier New" w:hint="default"/>
+      </w:rPr>
+    </w:lvl>
+    <w:lvl w:ilvl="8" w:tplc="04090005" w:tentative="1">
+      <w:start w:val="1"/>
+      <w:numFmt w:val="bullet"/>
+      <w:lvlText w:val=""/>
+      <w:lvlJc w:val="left"/>
+      <w:pPr>
+        <w:ind w:left="6480" w:hanging="360"/>
+      </w:pPr>
+      <w:rPr>
+        <w:rFonts w:ascii="Wingdings" w:hAnsi="Wingdings" w:hint="default"/>
+      </w:rPr>
+    </w:lvl>
+  </w:abstractNum>
   <w:num w:numId="1">
+    <w:abstractNumId w:val="5"/>
+  </w:num>
+  <w:num w:numId="2">
+    <w:abstractNumId w:val="8"/>
+  </w:num>
+  <w:num w:numId="3">
+    <w:abstractNumId w:val="4"/>
+  </w:num>
+  <w:num w:numId="4">
+    <w:abstractNumId w:val="7"/>
+  </w:num>
+  <w:num w:numId="5">
+    <w:abstractNumId w:val="10"/>
+  </w:num>
+  <w:num w:numId="6">
+    <w:abstractNumId w:val="9"/>
+  </w:num>
+  <w:num w:numId="7">
+    <w:abstractNumId w:val="3"/>
+  </w:num>
+  <w:num w:numId="8">
+    <w:abstractNumId w:val="0"/>
+  </w:num>
+  <w:num w:numId="9">
+    <w:abstractNumId w:val="11"/>
+  </w:num>
+  <w:num w:numId="10">
+    <w:abstractNumId w:val="2"/>
+  </w:num>
+  <w:num w:numId="11">
     <w:abstractNumId w:val="1"/>
   </w:num>
-  <w:num w:numId="2">
-    <w:abstractNumId w:val="3"/>
-  </w:num>
-  <w:num w:numId="3">
-    <w:abstractNumId w:val="0"/>
-  </w:num>
-  <w:num w:numId="4">
-    <w:abstractNumId w:val="2"/>
-  </w:num>
-  <w:num w:numId="5">
-    <w:abstractNumId w:val="4"/>
+  <w:num w:numId="12">
+    <w:abstractNumId w:val="6"/>
   </w:num>
 </w:numbering>
 </file>

</xml_diff>

<commit_message>
Start script with summary stats for final dataset
</commit_message>
<xml_diff>
--- a/writing/manuscript.docx
+++ b/writing/manuscript.docx
@@ -407,7 +407,7 @@
         </w:numPr>
       </w:pPr>
       <w:r>
-        <w:t>Number of individuals (total and per site)</w:t>
+        <w:t>Total number of individuals</w:t>
       </w:r>
     </w:p>
     <w:p>
@@ -419,8 +419,22 @@
         </w:numPr>
       </w:pPr>
       <w:r>
-        <w:t>Number of species (total and per site)</w:t>
-      </w:r>
+        <w:t>Total number of species</w:t>
+      </w:r>
+    </w:p>
+    <w:p>
+      <w:pPr>
+        <w:pStyle w:val="ListParagraph"/>
+        <w:numPr>
+          <w:ilvl w:val="1"/>
+          <w:numId w:val="6"/>
+        </w:numPr>
+      </w:pPr>
+      <w:r>
+        <w:t>Earliest and latest years</w:t>
+      </w:r>
+      <w:bookmarkStart w:id="0" w:name="_GoBack"/>
+      <w:bookmarkEnd w:id="0"/>
     </w:p>
     <w:p>
       <w:pPr>
@@ -1393,8 +1407,6 @@
       <w:r>
         <w:t>Panel A: Temp tended to (increase/decrease)</w:t>
       </w:r>
-      <w:bookmarkStart w:id="0" w:name="_GoBack"/>
-      <w:bookmarkEnd w:id="0"/>
     </w:p>
     <w:p>
       <w:pPr>

</xml_diff>

<commit_message>
Update figures list in ms
</commit_message>
<xml_diff>
--- a/writing/manuscript.docx
+++ b/writing/manuscript.docx
@@ -433,8 +433,6 @@
       <w:r>
         <w:t>Earliest and latest years</w:t>
       </w:r>
-      <w:bookmarkStart w:id="0" w:name="_GoBack"/>
-      <w:bookmarkEnd w:id="0"/>
     </w:p>
     <w:p>
       <w:pPr>
@@ -489,13 +487,7 @@
         </w:numPr>
       </w:pPr>
       <w:r>
-        <w:t xml:space="preserve">Only </w:t>
-      </w:r>
-      <w:r>
-        <w:t xml:space="preserve">from </w:t>
-      </w:r>
-      <w:r>
-        <w:t>rodent species</w:t>
+        <w:t>Only from rodent species</w:t>
       </w:r>
     </w:p>
     <w:p>
@@ -1551,7 +1543,13 @@
         </w:numPr>
       </w:pPr>
       <w:r>
-        <w:t xml:space="preserve">3 panel with yearly temp, yearly mass combined, and </w:t>
+        <w:t>Yearly</w:t>
+      </w:r>
+      <w:r>
+        <w:t xml:space="preserve"> temp, yearly mass,</w:t>
+      </w:r>
+      <w:r>
+        <w:t xml:space="preserve"> </w:t>
       </w:r>
       <w:proofErr w:type="spellStart"/>
       <w:r>
@@ -1560,6 +1558,9 @@
       <w:proofErr w:type="spellEnd"/>
       <w:r>
         <w:t xml:space="preserve"> combined</w:t>
+      </w:r>
+      <w:r>
+        <w:t>, and r distribution per site</w:t>
       </w:r>
     </w:p>
     <w:p>
@@ -1570,6 +1571,21 @@
           <w:numId w:val="11"/>
         </w:numPr>
       </w:pPr>
+      <w:r>
+        <w:t>Mass change over time compared to temp change over time by species</w:t>
+      </w:r>
+    </w:p>
+    <w:p>
+      <w:pPr>
+        <w:pStyle w:val="ListParagraph"/>
+        <w:numPr>
+          <w:ilvl w:val="0"/>
+          <w:numId w:val="11"/>
+        </w:numPr>
+      </w:pPr>
+      <w:r>
+        <w:t>Table/plot of ARIMA model p-values</w:t>
+      </w:r>
     </w:p>
     <w:p/>
     <w:p>
@@ -1610,7 +1626,10 @@
         <w:t xml:space="preserve"> split out by species</w:t>
       </w:r>
     </w:p>
-    <w:p/>
+    <w:p>
+      <w:bookmarkStart w:id="0" w:name="_GoBack"/>
+      <w:bookmarkEnd w:id="0"/>
+    </w:p>
     <w:sectPr>
       <w:pgSz w:w="12240" w:h="15840"/>
       <w:pgMar w:top="1440" w:right="1440" w:bottom="1440" w:left="1440" w:header="720" w:footer="720" w:gutter="0"/>

</xml_diff>

<commit_message>
Finish first draft of methods in ms
</commit_message>
<xml_diff>
--- a/writing/manuscript.docx
+++ b/writing/manuscript.docx
@@ -76,15 +76,7 @@
         <w:t>is referred to as Bergmann’s rule due to it being initially described by the German bi</w:t>
       </w:r>
       <w:r>
-        <w:t>ologist Karl Bergmann (</w:t>
-      </w:r>
-      <w:proofErr w:type="spellStart"/>
-      <w:r>
-        <w:t>Bergmann</w:t>
-      </w:r>
-      <w:proofErr w:type="spellEnd"/>
-      <w:r>
-        <w:t>, 1847)</w:t>
+        <w:t>ologist Karl Bergmann (Bergmann, 1847)</w:t>
       </w:r>
       <w:r>
         <w:t>. Evidence for the prevalence of this rule among endotherm species has been documented for over a century [bunch of sources]. It has therefore recently been predicted that, due to increasing temperatures from climate change, endotherm species will be decreasing in size</w:t>
@@ -162,18 +154,22 @@
       <w:r>
         <w:t xml:space="preserve">This consisted of size measurements for </w:t>
       </w:r>
-      <w:proofErr w:type="spellStart"/>
-      <w:proofErr w:type="gramStart"/>
-      <w:r>
-        <w:t>xxx,xxx</w:t>
-      </w:r>
-      <w:proofErr w:type="spellEnd"/>
-      <w:proofErr w:type="gramEnd"/>
+      <w:r>
+        <w:t>128,710</w:t>
+      </w:r>
+      <w:bookmarkStart w:id="0" w:name="_GoBack"/>
+      <w:bookmarkEnd w:id="0"/>
       <w:r>
         <w:t xml:space="preserve"> individuals</w:t>
       </w:r>
       <w:r>
-        <w:t>, which were used to determine average mass of xx species across at least 5 years. This was combined with a global temperature dataset to determine the strength and direction of the relationship between species mass and temperature</w:t>
+        <w:t>, which were used</w:t>
+      </w:r>
+      <w:r>
+        <w:t xml:space="preserve"> to determine average mass of 32</w:t>
+      </w:r>
+      <w:r>
+        <w:t xml:space="preserve"> species across at least 5 years. This was combined with a global temperature dataset to determine the strength and direction of the relationship between species mass and temperature</w:t>
       </w:r>
       <w:r>
         <w:t xml:space="preserve">. We were able to show how mammal size is impacted by temperature over time. This data-intensive approach addresses limitations of previous work on the temperature-mass relationship, which consisted of studies on single species and meta-analyses derived from those studies. </w:t>
@@ -199,776 +195,92 @@
         <w:rPr>
           <w:i/>
         </w:rPr>
-        <w:t xml:space="preserve">Datasets </w:t>
-      </w:r>
-      <w:r>
-        <w:t>(size and temperature)</w:t>
-      </w:r>
-    </w:p>
-    <w:p>
-      <w:r>
-        <w:t>P1</w:t>
-      </w:r>
-    </w:p>
-    <w:p>
-      <w:pPr>
-        <w:pStyle w:val="ListParagraph"/>
-        <w:numPr>
-          <w:ilvl w:val="0"/>
-          <w:numId w:val="6"/>
-        </w:numPr>
-      </w:pPr>
-      <w:r>
-        <w:t>Source of size data</w:t>
-      </w:r>
-      <w:r>
-        <w:t xml:space="preserve"> = small mammal time series</w:t>
-      </w:r>
-    </w:p>
-    <w:p>
-      <w:pPr>
-        <w:pStyle w:val="ListParagraph"/>
-        <w:numPr>
-          <w:ilvl w:val="0"/>
-          <w:numId w:val="6"/>
-        </w:numPr>
-      </w:pPr>
-      <w:r>
-        <w:t>Requirements for each of the datasets</w:t>
-      </w:r>
-    </w:p>
-    <w:p>
-      <w:pPr>
-        <w:pStyle w:val="ListParagraph"/>
-        <w:numPr>
-          <w:ilvl w:val="1"/>
-          <w:numId w:val="6"/>
-        </w:numPr>
-      </w:pPr>
-      <w:r>
-        <w:t>Ten+ years of continuous data</w:t>
-      </w:r>
-    </w:p>
-    <w:p>
-      <w:pPr>
-        <w:pStyle w:val="ListParagraph"/>
-        <w:numPr>
-          <w:ilvl w:val="1"/>
-          <w:numId w:val="6"/>
-        </w:numPr>
-      </w:pPr>
-      <w:r>
-        <w:t>Individual size measurements</w:t>
-      </w:r>
-    </w:p>
-    <w:p>
-      <w:pPr>
-        <w:pStyle w:val="ListParagraph"/>
-        <w:numPr>
-          <w:ilvl w:val="1"/>
-          <w:numId w:val="6"/>
-        </w:numPr>
-      </w:pPr>
-    </w:p>
-    <w:p>
-      <w:pPr>
-        <w:pStyle w:val="ListParagraph"/>
-        <w:numPr>
-          <w:ilvl w:val="0"/>
-          <w:numId w:val="6"/>
-        </w:numPr>
-      </w:pPr>
-      <w:r>
-        <w:t>Brief summary of three datasets</w:t>
-      </w:r>
-    </w:p>
-    <w:p>
-      <w:pPr>
-        <w:pStyle w:val="ListParagraph"/>
-        <w:numPr>
-          <w:ilvl w:val="1"/>
-          <w:numId w:val="6"/>
-        </w:numPr>
-      </w:pPr>
-      <w:r>
-        <w:t xml:space="preserve">Portal = long term experimental plots in </w:t>
-      </w:r>
-      <w:proofErr w:type="spellStart"/>
-      <w:r>
-        <w:t>Chihuahan</w:t>
-      </w:r>
-      <w:proofErr w:type="spellEnd"/>
-      <w:r>
-        <w:t xml:space="preserve"> desert, purpose is looking at community dynamics in mammals, plants, and ants</w:t>
-      </w:r>
-    </w:p>
-    <w:p>
-      <w:pPr>
-        <w:pStyle w:val="ListParagraph"/>
-        <w:numPr>
-          <w:ilvl w:val="1"/>
-          <w:numId w:val="6"/>
-        </w:numPr>
-      </w:pPr>
-      <w:r>
-        <w:t>Fray Jorge = similar long term experimental plants in Chilean national park…</w:t>
-      </w:r>
-    </w:p>
-    <w:p>
-      <w:pPr>
-        <w:pStyle w:val="ListParagraph"/>
-        <w:numPr>
-          <w:ilvl w:val="1"/>
-          <w:numId w:val="6"/>
-        </w:numPr>
-      </w:pPr>
-      <w:proofErr w:type="spellStart"/>
-      <w:r>
-        <w:t>Sevilleta</w:t>
-      </w:r>
-      <w:proofErr w:type="spellEnd"/>
-      <w:r>
-        <w:t xml:space="preserve"> = …</w:t>
-      </w:r>
-      <w:r>
-        <w:t xml:space="preserve"> (8 different sites combined as one due to close proximity and similar temperature regimes)</w:t>
-      </w:r>
-    </w:p>
-    <w:p>
-      <w:pPr>
-        <w:pStyle w:val="ListParagraph"/>
-        <w:numPr>
-          <w:ilvl w:val="1"/>
-          <w:numId w:val="6"/>
-        </w:numPr>
-      </w:pPr>
-      <w:r>
-        <w:t>Portal and Fray Jorge downloaded using data retriever</w:t>
-      </w:r>
-      <w:r>
-        <w:t xml:space="preserve"> (dataset citations)</w:t>
-      </w:r>
-      <w:r>
-        <w:t>; additional metadata from Ecological Archives</w:t>
-      </w:r>
-    </w:p>
-    <w:p>
-      <w:pPr>
-        <w:pStyle w:val="ListParagraph"/>
-        <w:numPr>
-          <w:ilvl w:val="1"/>
-          <w:numId w:val="6"/>
-        </w:numPr>
-      </w:pPr>
-      <w:proofErr w:type="spellStart"/>
-      <w:r>
-        <w:t>Sevilleta</w:t>
-      </w:r>
-      <w:proofErr w:type="spellEnd"/>
-      <w:r>
-        <w:t xml:space="preserve"> downloaded from</w:t>
-      </w:r>
-      <w:r>
-        <w:t xml:space="preserve"> UNM digital repository (dataset citation); </w:t>
-      </w:r>
-      <w:proofErr w:type="gramStart"/>
-      <w:r>
-        <w:t>also</w:t>
-      </w:r>
-      <w:proofErr w:type="gramEnd"/>
-      <w:r>
-        <w:t xml:space="preserve"> metadata</w:t>
+        <w:t>Datasets</w:t>
       </w:r>
     </w:p>
     <w:p/>
     <w:p>
-      <w:r>
-        <w:t>P2</w:t>
-      </w:r>
-    </w:p>
-    <w:p>
-      <w:pPr>
-        <w:pStyle w:val="ListParagraph"/>
-        <w:numPr>
-          <w:ilvl w:val="0"/>
-          <w:numId w:val="6"/>
-        </w:numPr>
-      </w:pPr>
-      <w:r>
-        <w:t>Final combined dataset stats</w:t>
-      </w:r>
-    </w:p>
-    <w:p>
-      <w:pPr>
-        <w:pStyle w:val="ListParagraph"/>
-        <w:numPr>
-          <w:ilvl w:val="1"/>
-          <w:numId w:val="6"/>
-        </w:numPr>
-      </w:pPr>
-      <w:r>
-        <w:t>Total number of individuals</w:t>
-      </w:r>
-    </w:p>
-    <w:p>
-      <w:pPr>
-        <w:pStyle w:val="ListParagraph"/>
-        <w:numPr>
-          <w:ilvl w:val="1"/>
-          <w:numId w:val="6"/>
-        </w:numPr>
-      </w:pPr>
-      <w:r>
-        <w:t>Total number of species</w:t>
-      </w:r>
-    </w:p>
-    <w:p>
-      <w:pPr>
-        <w:pStyle w:val="ListParagraph"/>
-        <w:numPr>
-          <w:ilvl w:val="1"/>
-          <w:numId w:val="6"/>
-        </w:numPr>
-      </w:pPr>
-      <w:r>
-        <w:t>Earliest and latest years</w:t>
-      </w:r>
-    </w:p>
-    <w:p>
-      <w:pPr>
-        <w:pStyle w:val="ListParagraph"/>
-        <w:numPr>
-          <w:ilvl w:val="1"/>
-          <w:numId w:val="6"/>
-        </w:numPr>
-      </w:pPr>
-      <w:r>
-        <w:t>Table of stats (</w:t>
-      </w:r>
-      <w:proofErr w:type="spellStart"/>
-      <w:r>
-        <w:t>rmarkdown</w:t>
-      </w:r>
-      <w:proofErr w:type="spellEnd"/>
-      <w:r>
-        <w:t>)</w:t>
-      </w:r>
-    </w:p>
-    <w:p>
-      <w:pPr>
-        <w:pStyle w:val="ListParagraph"/>
-        <w:numPr>
-          <w:ilvl w:val="0"/>
-          <w:numId w:val="6"/>
-        </w:numPr>
-      </w:pPr>
-      <w:r>
-        <w:t>Cleaning done on all datasets</w:t>
-      </w:r>
-    </w:p>
-    <w:p>
-      <w:pPr>
-        <w:pStyle w:val="ListParagraph"/>
-        <w:numPr>
-          <w:ilvl w:val="1"/>
-          <w:numId w:val="6"/>
-        </w:numPr>
-      </w:pPr>
-      <w:r>
-        <w:t>Individuals</w:t>
-      </w:r>
-    </w:p>
-    <w:p>
-      <w:pPr>
-        <w:pStyle w:val="ListParagraph"/>
-        <w:numPr>
-          <w:ilvl w:val="2"/>
-          <w:numId w:val="6"/>
-        </w:numPr>
-      </w:pPr>
-      <w:r>
-        <w:t>Only from rodent species</w:t>
-      </w:r>
-    </w:p>
-    <w:p>
-      <w:pPr>
-        <w:pStyle w:val="ListParagraph"/>
-        <w:numPr>
-          <w:ilvl w:val="2"/>
-          <w:numId w:val="6"/>
-        </w:numPr>
-      </w:pPr>
-      <w:r>
-        <w:t>Have weight</w:t>
-      </w:r>
-    </w:p>
-    <w:p>
-      <w:pPr>
-        <w:pStyle w:val="ListParagraph"/>
-        <w:numPr>
-          <w:ilvl w:val="2"/>
-          <w:numId w:val="6"/>
-        </w:numPr>
-      </w:pPr>
-      <w:r>
-        <w:t xml:space="preserve">Have species </w:t>
-      </w:r>
-      <w:proofErr w:type="spellStart"/>
-      <w:r>
-        <w:t>IDed</w:t>
-      </w:r>
-      <w:proofErr w:type="spellEnd"/>
-    </w:p>
-    <w:p>
-      <w:pPr>
-        <w:pStyle w:val="ListParagraph"/>
-        <w:numPr>
-          <w:ilvl w:val="2"/>
-          <w:numId w:val="6"/>
-        </w:numPr>
-      </w:pPr>
-      <w:r>
-        <w:t>From control treatments if experimental (Portal &amp; Fray Jorge)</w:t>
-      </w:r>
-    </w:p>
-    <w:p>
-      <w:pPr>
-        <w:pStyle w:val="ListParagraph"/>
-        <w:numPr>
-          <w:ilvl w:val="2"/>
-          <w:numId w:val="6"/>
-        </w:numPr>
-      </w:pPr>
-      <w:r>
-        <w:t>If recaptured…</w:t>
-      </w:r>
-    </w:p>
-    <w:p>
-      <w:pPr>
-        <w:pStyle w:val="ListParagraph"/>
-        <w:numPr>
-          <w:ilvl w:val="1"/>
-          <w:numId w:val="6"/>
-        </w:numPr>
-      </w:pPr>
-      <w:r>
-        <w:t>Only adult individuals</w:t>
-      </w:r>
-    </w:p>
-    <w:p>
-      <w:pPr>
-        <w:pStyle w:val="ListParagraph"/>
-        <w:numPr>
-          <w:ilvl w:val="2"/>
-          <w:numId w:val="6"/>
-        </w:numPr>
-      </w:pPr>
-      <w:r>
-        <w:t>Portal = shown as non-juveniles</w:t>
-      </w:r>
-    </w:p>
-    <w:p>
-      <w:pPr>
-        <w:pStyle w:val="ListParagraph"/>
-        <w:numPr>
-          <w:ilvl w:val="2"/>
-          <w:numId w:val="6"/>
-        </w:numPr>
-      </w:pPr>
-      <w:r>
-        <w:t xml:space="preserve">Fray Jorge = </w:t>
-      </w:r>
-      <w:r>
-        <w:t>perforated females &amp; descended testes males</w:t>
-      </w:r>
-    </w:p>
-    <w:p>
-      <w:pPr>
-        <w:pStyle w:val="ListParagraph"/>
-        <w:numPr>
-          <w:ilvl w:val="2"/>
-          <w:numId w:val="6"/>
-        </w:numPr>
-      </w:pPr>
-      <w:proofErr w:type="spellStart"/>
-      <w:r>
-        <w:t>Sevilleta</w:t>
-      </w:r>
-      <w:proofErr w:type="spellEnd"/>
-      <w:r>
-        <w:t xml:space="preserve"> = </w:t>
-      </w:r>
-      <w:r>
-        <w:t>shown as adult</w:t>
-      </w:r>
-    </w:p>
-    <w:p>
-      <w:pPr>
-        <w:pStyle w:val="ListParagraph"/>
-        <w:numPr>
-          <w:ilvl w:val="1"/>
-          <w:numId w:val="6"/>
-        </w:numPr>
-      </w:pPr>
-      <w:r>
-        <w:t>Species</w:t>
-      </w:r>
-    </w:p>
-    <w:p>
-      <w:pPr>
-        <w:pStyle w:val="ListParagraph"/>
-        <w:numPr>
-          <w:ilvl w:val="2"/>
-          <w:numId w:val="6"/>
-        </w:numPr>
-      </w:pPr>
-      <w:r>
-        <w:t xml:space="preserve">Cutoffs: </w:t>
-      </w:r>
-      <w:r>
-        <w:t>x</w:t>
-      </w:r>
-      <w:r>
-        <w:t xml:space="preserve"> individuals per year</w:t>
-      </w:r>
-      <w:r>
-        <w:t xml:space="preserve"> &amp; species </w:t>
-      </w:r>
-    </w:p>
-    <w:p>
-      <w:pPr>
-        <w:pStyle w:val="ListParagraph"/>
-        <w:numPr>
-          <w:ilvl w:val="2"/>
-          <w:numId w:val="6"/>
-        </w:numPr>
-      </w:pPr>
-      <w:r>
-        <w:t>x</w:t>
-      </w:r>
-      <w:r>
-        <w:t xml:space="preserve"> years per species</w:t>
-      </w:r>
-    </w:p>
-    <w:p>
-      <w:pPr>
-        <w:pStyle w:val="ListParagraph"/>
-        <w:numPr>
-          <w:ilvl w:val="1"/>
-          <w:numId w:val="6"/>
-        </w:numPr>
-      </w:pPr>
-    </w:p>
-    <w:p>
-      <w:pPr>
-        <w:pStyle w:val="ListParagraph"/>
-        <w:numPr>
-          <w:ilvl w:val="0"/>
-          <w:numId w:val="6"/>
-        </w:numPr>
-      </w:pPr>
-      <w:r>
-        <w:t>Description of final mass datasets</w:t>
-      </w:r>
-    </w:p>
-    <w:p>
-      <w:pPr>
-        <w:pStyle w:val="ListParagraph"/>
-        <w:numPr>
-          <w:ilvl w:val="1"/>
-          <w:numId w:val="6"/>
-        </w:numPr>
-      </w:pPr>
-      <w:r>
-        <w:t>Mean mass of each species in each year</w:t>
-      </w:r>
-    </w:p>
-    <w:p>
-      <w:pPr>
-        <w:pStyle w:val="ListParagraph"/>
-        <w:numPr>
-          <w:ilvl w:val="1"/>
-          <w:numId w:val="6"/>
-        </w:numPr>
-      </w:pPr>
-      <w:proofErr w:type="gramStart"/>
-      <w:r>
-        <w:t>Also</w:t>
-      </w:r>
-      <w:proofErr w:type="gramEnd"/>
-      <w:r>
-        <w:t xml:space="preserve"> </w:t>
-      </w:r>
-      <w:proofErr w:type="spellStart"/>
-      <w:r>
-        <w:t>sd</w:t>
-      </w:r>
-      <w:proofErr w:type="spellEnd"/>
-      <w:r>
-        <w:t xml:space="preserve"> of mean mass</w:t>
-      </w:r>
-    </w:p>
-    <w:p>
-      <w:pPr>
-        <w:pStyle w:val="ListParagraph"/>
-        <w:numPr>
-          <w:ilvl w:val="1"/>
-          <w:numId w:val="6"/>
-        </w:numPr>
-      </w:pPr>
-      <w:r>
-        <w:t>Species ID, site</w:t>
-      </w:r>
-    </w:p>
-    <w:p/>
-    <w:p>
-      <w:r>
-        <w:t>P3</w:t>
-      </w:r>
-    </w:p>
-    <w:p>
-      <w:pPr>
-        <w:pStyle w:val="ListParagraph"/>
-        <w:numPr>
-          <w:ilvl w:val="0"/>
-          <w:numId w:val="7"/>
-        </w:numPr>
-      </w:pPr>
-      <w:r>
-        <w:t>Combined cleaned datasets with temp dataset</w:t>
-      </w:r>
-    </w:p>
-    <w:p>
-      <w:pPr>
-        <w:pStyle w:val="ListParagraph"/>
-        <w:numPr>
-          <w:ilvl w:val="0"/>
-          <w:numId w:val="7"/>
-        </w:numPr>
-      </w:pPr>
-      <w:r>
-        <w:t>Description of temp dataset</w:t>
-      </w:r>
-    </w:p>
-    <w:p>
-      <w:pPr>
-        <w:pStyle w:val="ListParagraph"/>
-        <w:numPr>
-          <w:ilvl w:val="1"/>
-          <w:numId w:val="7"/>
-        </w:numPr>
-      </w:pPr>
-      <w:r>
-        <w:t>From NOAA/U of D</w:t>
-      </w:r>
-    </w:p>
-    <w:p>
-      <w:pPr>
-        <w:pStyle w:val="ListParagraph"/>
-        <w:numPr>
-          <w:ilvl w:val="1"/>
-          <w:numId w:val="7"/>
-        </w:numPr>
-      </w:pPr>
-      <w:r>
-        <w:t>Global raster</w:t>
-      </w:r>
-    </w:p>
-    <w:p>
-      <w:pPr>
-        <w:pStyle w:val="ListParagraph"/>
-        <w:numPr>
-          <w:ilvl w:val="1"/>
-          <w:numId w:val="7"/>
-        </w:numPr>
-      </w:pPr>
-      <w:r>
-        <w:t>Spatial and temporal resolutions</w:t>
-      </w:r>
-    </w:p>
-    <w:p>
-      <w:pPr>
-        <w:pStyle w:val="ListParagraph"/>
-        <w:numPr>
-          <w:ilvl w:val="1"/>
-          <w:numId w:val="7"/>
-        </w:numPr>
-      </w:pPr>
-    </w:p>
-    <w:p>
-      <w:pPr>
-        <w:pStyle w:val="ListParagraph"/>
-        <w:numPr>
-          <w:ilvl w:val="1"/>
-          <w:numId w:val="7"/>
-        </w:numPr>
-      </w:pPr>
-      <w:r>
-        <w:t>(dataset citation)</w:t>
-      </w:r>
-    </w:p>
-    <w:p>
-      <w:pPr>
-        <w:pStyle w:val="ListParagraph"/>
-        <w:numPr>
-          <w:ilvl w:val="0"/>
-          <w:numId w:val="7"/>
-        </w:numPr>
-      </w:pPr>
-      <w:r>
-        <w:t>How size and temp datasets were combined</w:t>
-      </w:r>
-    </w:p>
-    <w:p>
-      <w:pPr>
-        <w:pStyle w:val="ListParagraph"/>
-        <w:numPr>
-          <w:ilvl w:val="1"/>
-          <w:numId w:val="7"/>
-        </w:numPr>
-      </w:pPr>
-      <w:r>
-        <w:t>Get all site locations</w:t>
-      </w:r>
-    </w:p>
-    <w:p>
-      <w:pPr>
-        <w:pStyle w:val="ListParagraph"/>
-        <w:numPr>
-          <w:ilvl w:val="2"/>
-          <w:numId w:val="7"/>
-        </w:numPr>
-      </w:pPr>
-      <w:r>
-        <w:t xml:space="preserve">Portal = mean of </w:t>
-      </w:r>
-      <w:r>
-        <w:t xml:space="preserve">UTM </w:t>
-      </w:r>
-      <w:r>
-        <w:t>coordinates included with data</w:t>
-      </w:r>
-    </w:p>
-    <w:p>
-      <w:pPr>
-        <w:pStyle w:val="ListParagraph"/>
-        <w:numPr>
-          <w:ilvl w:val="2"/>
-          <w:numId w:val="7"/>
-        </w:numPr>
-      </w:pPr>
-      <w:r>
-        <w:t>Fray Jorge = decimal degrees from Aguilera et al., 2016</w:t>
-      </w:r>
-    </w:p>
-    <w:p>
-      <w:pPr>
-        <w:pStyle w:val="ListParagraph"/>
-        <w:numPr>
-          <w:ilvl w:val="2"/>
-          <w:numId w:val="7"/>
-        </w:numPr>
-      </w:pPr>
-      <w:proofErr w:type="spellStart"/>
-      <w:r>
-        <w:t>Sevilleta</w:t>
-      </w:r>
-      <w:proofErr w:type="spellEnd"/>
-      <w:r>
-        <w:t xml:space="preserve"> = mean of all site </w:t>
-      </w:r>
-      <w:proofErr w:type="spellStart"/>
-      <w:r>
-        <w:t>coords</w:t>
-      </w:r>
-      <w:proofErr w:type="spellEnd"/>
-      <w:r>
-        <w:t xml:space="preserve"> from included metadata</w:t>
-      </w:r>
-    </w:p>
-    <w:p>
-      <w:pPr>
-        <w:pStyle w:val="ListParagraph"/>
-        <w:numPr>
-          <w:ilvl w:val="2"/>
-          <w:numId w:val="7"/>
-        </w:numPr>
-      </w:pPr>
-      <w:r>
-        <w:t xml:space="preserve">All converted to </w:t>
-      </w:r>
-      <w:proofErr w:type="spellStart"/>
-      <w:r>
-        <w:t>latlon</w:t>
-      </w:r>
-      <w:proofErr w:type="spellEnd"/>
-      <w:r>
-        <w:t xml:space="preserve"> then temp grid format</w:t>
-      </w:r>
-    </w:p>
-    <w:p>
-      <w:pPr>
-        <w:pStyle w:val="ListParagraph"/>
-        <w:numPr>
-          <w:ilvl w:val="2"/>
-          <w:numId w:val="7"/>
-        </w:numPr>
-      </w:pPr>
-      <w:r>
-        <w:t>Plot of locations on month of temp data</w:t>
-      </w:r>
-    </w:p>
-    <w:p>
-      <w:pPr>
-        <w:pStyle w:val="ListParagraph"/>
-        <w:numPr>
-          <w:ilvl w:val="1"/>
-          <w:numId w:val="7"/>
-        </w:numPr>
-      </w:pPr>
-      <w:r>
-        <w:t xml:space="preserve">Extract all monthly temps from raster for each site’s </w:t>
-      </w:r>
-      <w:proofErr w:type="spellStart"/>
-      <w:r>
-        <w:t>coords</w:t>
-      </w:r>
-      <w:proofErr w:type="spellEnd"/>
-    </w:p>
-    <w:p>
-      <w:pPr>
-        <w:pStyle w:val="ListParagraph"/>
-        <w:numPr>
-          <w:ilvl w:val="1"/>
-          <w:numId w:val="7"/>
-        </w:numPr>
-      </w:pPr>
-      <w:r>
-        <w:t>Calculate mean annual temps from this</w:t>
-      </w:r>
-    </w:p>
-    <w:p>
-      <w:pPr>
-        <w:pStyle w:val="ListParagraph"/>
-        <w:numPr>
-          <w:ilvl w:val="1"/>
-          <w:numId w:val="7"/>
-        </w:numPr>
-      </w:pPr>
-      <w:r>
-        <w:t>Combine yearly temp with each species from each year</w:t>
-      </w:r>
-    </w:p>
-    <w:p>
-      <w:pPr>
-        <w:pStyle w:val="ListParagraph"/>
-        <w:numPr>
-          <w:ilvl w:val="1"/>
-          <w:numId w:val="7"/>
-        </w:numPr>
-      </w:pPr>
-      <w:r>
-        <w:t>This is final dataset</w:t>
+      <w:pPr>
+        <w:spacing w:line="480" w:lineRule="auto"/>
+        <w:ind w:firstLine="720"/>
+      </w:pPr>
+      <w:r>
+        <w:t xml:space="preserve">Data for size came from small mammal time series datasets, which had to contain </w:t>
+      </w:r>
+      <w:r>
+        <w:t xml:space="preserve">mass measurements for individuals and have at least ten years of continuous data. </w:t>
+      </w:r>
+      <w:r>
+        <w:t xml:space="preserve">Two of the sites, Portal and Fray Jorge, are long term experimental plots that </w:t>
+      </w:r>
+      <w:r>
+        <w:t>are used to examine and manipulate community dynamics in the mammal and plant communities. Portal is located in the United States in southeastern Arizona while Fray Jorge is in the national park of the same name in Chile. These datasets (Portal citation, Fray Jorge citation) were downloaded using the Data Retriever (citation), with additional metadata taken from Ecological Archives. The Sevilleta dataset is from a Long Term Ecological Research project in the southwestern United States</w:t>
+      </w:r>
+      <w:r>
+        <w:t xml:space="preserve">, which is of interest because it is at the intersection of several major biomes. The mammal time series is collected at eight sites that are in close proximity, and was downloaded, along with metadata, from the University of New Mexico digital repository (Sevilleta citation). </w:t>
+      </w:r>
+      <w:r>
+        <w:t xml:space="preserve">The locations of the three sites are shown in Fig. 1. </w:t>
+      </w:r>
+    </w:p>
+    <w:p>
+      <w:pPr>
+        <w:spacing w:line="480" w:lineRule="auto"/>
+        <w:ind w:firstLine="720"/>
+      </w:pPr>
+      <w:r>
+        <w:t>The final dataset compiled and cleaned from thes</w:t>
+      </w:r>
+      <w:r>
+        <w:t>e three sites consisted of 32</w:t>
+      </w:r>
+      <w:r>
+        <w:t xml:space="preserve"> species from </w:t>
+      </w:r>
+      <w:r>
+        <w:t xml:space="preserve">128,710 </w:t>
+      </w:r>
+      <w:r>
+        <w:t>individual records</w:t>
+      </w:r>
+      <w:r>
+        <w:t xml:space="preserve"> (Table 1)</w:t>
+      </w:r>
+      <w:r>
+        <w:t xml:space="preserve">. </w:t>
+      </w:r>
+      <w:r>
+        <w:t xml:space="preserve">From each dataset, we retained only individual records that were identified as a rodent species, had an associated mass measurement, and were indicated as adults. For the two experimental sites, Portal and Fray Jorge, only individuals collected from control treatments were included. We kept all instances of the same individual being recaptured, which is common at these sites. We additionally only included individuals from species for which we had at least 15 individuals collected that year, and species that had at least five years of data with a sufficient number of individuals. </w:t>
+      </w:r>
+      <w:r>
+        <w:t xml:space="preserve">The final mass dataset contained one record per individual. </w:t>
+      </w:r>
+      <w:r>
+        <w:t xml:space="preserve">The final mass dataset contained </w:t>
+      </w:r>
+      <w:r>
+        <w:t>the mean and standard deviation of mass for each species in each year at each site</w:t>
+      </w:r>
+      <w:r>
+        <w:t xml:space="preserve">. </w:t>
+      </w:r>
+    </w:p>
+    <w:p>
+      <w:pPr>
+        <w:spacing w:line="480" w:lineRule="auto"/>
+        <w:ind w:firstLine="720"/>
+      </w:pPr>
+      <w:r>
+        <w:t xml:space="preserve">This mass dataset was combined with a temperature dataset to extract relevant temperatures at each site for each species. The temperature dataset was a global raster of temperature values, with a spatial resolution of 0.5 </w:t>
+      </w:r>
+      <w:r>
+        <w:t xml:space="preserve">degree latitude by 0.5 degree longitude and a temporal resolution of monthly average values from 1900 to 2014. It is created and maintained by the University of Delaware and National Oceanic and Atmospheric Administration (dataset citation). </w:t>
+      </w:r>
+      <w:r>
+        <w:t xml:space="preserve">The coordinates for each of the three sites were determined from </w:t>
+      </w:r>
+      <w:r>
+        <w:t xml:space="preserve">metadata or related citations (Aguilera et al., 2016), and were used to extract all of the monthly temperatures for each of the sites from the temperature dataset. Mean annual temperatures were calculated from the monthly temperatures, and then were combined with the mass dataset so that each species had the corresponding temperature for that year. </w:t>
       </w:r>
     </w:p>
     <w:p/>
@@ -985,170 +297,47 @@
         <w:t>Analysis</w:t>
       </w:r>
     </w:p>
-    <w:p>
-      <w:r>
-        <w:t>P1</w:t>
-      </w:r>
-    </w:p>
-    <w:p>
-      <w:pPr>
-        <w:pStyle w:val="ListParagraph"/>
-        <w:numPr>
-          <w:ilvl w:val="0"/>
-          <w:numId w:val="8"/>
-        </w:numPr>
-      </w:pPr>
-      <w:r>
-        <w:t>How temp and species masses changed over time at each site</w:t>
-      </w:r>
-    </w:p>
-    <w:p>
-      <w:pPr>
-        <w:pStyle w:val="ListParagraph"/>
-        <w:numPr>
-          <w:ilvl w:val="0"/>
-          <w:numId w:val="8"/>
-        </w:numPr>
-      </w:pPr>
-      <w:r>
-        <w:t>Temp change over time for each site</w:t>
-      </w:r>
-    </w:p>
-    <w:p>
-      <w:pPr>
-        <w:pStyle w:val="ListParagraph"/>
-        <w:numPr>
-          <w:ilvl w:val="1"/>
-          <w:numId w:val="8"/>
-        </w:numPr>
-      </w:pPr>
-      <w:r>
-        <w:t>Linear regression</w:t>
-      </w:r>
-      <w:r>
-        <w:t xml:space="preserve"> stats? </w:t>
-      </w:r>
-    </w:p>
-    <w:p>
-      <w:pPr>
-        <w:pStyle w:val="ListParagraph"/>
-        <w:numPr>
-          <w:ilvl w:val="0"/>
-          <w:numId w:val="8"/>
-        </w:numPr>
-      </w:pPr>
-      <w:r>
-        <w:t>Mass change over time for all species at each site</w:t>
-      </w:r>
-    </w:p>
-    <w:p>
-      <w:pPr>
-        <w:pStyle w:val="ListParagraph"/>
-        <w:numPr>
-          <w:ilvl w:val="1"/>
-          <w:numId w:val="8"/>
-        </w:numPr>
-      </w:pPr>
-      <w:r>
-        <w:t>Linear regression</w:t>
-      </w:r>
-      <w:r>
-        <w:t xml:space="preserve"> stats? </w:t>
-      </w:r>
-    </w:p>
     <w:p/>
     <w:p>
-      <w:r>
-        <w:t>P2</w:t>
-      </w:r>
-    </w:p>
-    <w:p>
-      <w:pPr>
-        <w:pStyle w:val="ListParagraph"/>
-        <w:numPr>
-          <w:ilvl w:val="0"/>
-          <w:numId w:val="9"/>
-        </w:numPr>
-      </w:pPr>
-      <w:r>
-        <w:t>Combined mass and temp change</w:t>
-      </w:r>
-    </w:p>
-    <w:p>
-      <w:pPr>
-        <w:pStyle w:val="ListParagraph"/>
-        <w:numPr>
-          <w:ilvl w:val="0"/>
-          <w:numId w:val="9"/>
-        </w:numPr>
-      </w:pPr>
-      <w:r>
-        <w:t>Characterize with each species temp-mass relationship</w:t>
-      </w:r>
-    </w:p>
-    <w:p>
-      <w:pPr>
-        <w:pStyle w:val="ListParagraph"/>
-        <w:numPr>
-          <w:ilvl w:val="0"/>
-          <w:numId w:val="9"/>
-        </w:numPr>
-      </w:pPr>
-      <w:r>
-        <w:t>Linear regression</w:t>
-      </w:r>
-    </w:p>
-    <w:p>
-      <w:pPr>
-        <w:pStyle w:val="ListParagraph"/>
-        <w:numPr>
-          <w:ilvl w:val="0"/>
-          <w:numId w:val="9"/>
-        </w:numPr>
-      </w:pPr>
-      <w:proofErr w:type="spellStart"/>
-      <w:r>
-        <w:t>Use r</w:t>
-      </w:r>
-      <w:proofErr w:type="spellEnd"/>
-      <w:r>
-        <w:t xml:space="preserve"> value instead of r2 to include direction</w:t>
-      </w:r>
-    </w:p>
-    <w:p>
-      <w:pPr>
-        <w:pStyle w:val="ListParagraph"/>
-        <w:numPr>
-          <w:ilvl w:val="0"/>
-          <w:numId w:val="9"/>
-        </w:numPr>
-      </w:pPr>
-      <w:r>
-        <w:t>Expect mostly negative</w:t>
-      </w:r>
-    </w:p>
-    <w:p>
-      <w:pPr>
-        <w:pStyle w:val="ListParagraph"/>
-        <w:numPr>
-          <w:ilvl w:val="0"/>
-          <w:numId w:val="9"/>
-        </w:numPr>
-      </w:pPr>
-      <w:r>
-        <w:t>Fully reproducible code on GitHub</w:t>
-      </w:r>
-    </w:p>
-    <w:p>
-      <w:pPr>
-        <w:pStyle w:val="ListParagraph"/>
-        <w:numPr>
-          <w:ilvl w:val="0"/>
-          <w:numId w:val="9"/>
-        </w:numPr>
-      </w:pPr>
-      <w:r>
-        <w:t>Cite packages used</w:t>
+      <w:pPr>
+        <w:spacing w:line="480" w:lineRule="auto"/>
+        <w:ind w:firstLine="720"/>
+      </w:pPr>
+      <w:r>
+        <w:t xml:space="preserve">We determined how both temperature and species sizes changed over time at each site. </w:t>
+      </w:r>
+      <w:r>
+        <w:t xml:space="preserve">While we visually examined how temperature and mass both varied over time, we also completed a linear regression for each species, comparing each year’s average mass with the corresponding average annual temperature. We calculated and compiled the r values from these regressions to evaluate the strength and direction of this relationship among all species at each site. </w:t>
+      </w:r>
+      <w:r>
+        <w:t xml:space="preserve">To explicitly include the change over time in mass in response to temperature, we compared the change in temperature to the percent change in each species mass over the time period they had sufficient data for. We calculated the absolute change in temperature from the first year for each species to the last year, </w:t>
+      </w:r>
+      <w:r>
+        <w:t xml:space="preserve">and the percent change in mass from the beginning to end. </w:t>
+      </w:r>
+    </w:p>
+    <w:p>
+      <w:pPr>
+        <w:spacing w:line="480" w:lineRule="auto"/>
+        <w:ind w:firstLine="720"/>
+      </w:pPr>
+      <w:r>
+        <w:t xml:space="preserve">We additionally did a dynamic regression model of the mass time series for each species in order to determine the effect the temperature time series had. </w:t>
+      </w:r>
+      <w:r>
+        <w:t>We used an auto ARIMA model, after determining that this accorded with what we would choose the order of the model to be</w:t>
+      </w:r>
+      <w:r>
+        <w:t xml:space="preserve">. After adding the external variable of temperature, we checked the residuals for the model. Because of the large number of p-values generated (one per species), we took into account the impact of multiple comparisons by adjusting the p-values using the Benjamini &amp; Hockberg method (citation). </w:t>
+      </w:r>
+      <w:r>
+        <w:t>We used R for all cleaning and analysis (citation), including the R packages x, y, z. All code and data downloads are provided reproducibly on GitHub (</w:t>
+      </w:r>
+      <w:r>
+        <w:t>https://github.com/KristinaRiemer/temporal_MRT</w:t>
+      </w:r>
+      <w:r>
+        <w:t xml:space="preserve">) and archived on Zenodo (citation). </w:t>
       </w:r>
     </w:p>
     <w:p/>
@@ -1165,6 +354,19 @@
         <w:t>Results</w:t>
       </w:r>
     </w:p>
+    <w:p/>
+    <w:p>
+      <w:r>
+        <w:t>Expectations: expect negative r values; expect change temp/change time to be in narrow band from upper left to lower right; expect significant contribution from temp time series to mass time series</w:t>
+      </w:r>
+    </w:p>
+    <w:p/>
+    <w:p>
+      <w:r>
+        <w:t>Diagnostics supp</w:t>
+      </w:r>
+    </w:p>
+    <w:p/>
     <w:p>
       <w:r>
         <w:t>P1</w:t>
@@ -1191,13 +393,8 @@
         </w:numPr>
       </w:pPr>
       <w:r>
-        <w:t xml:space="preserve">3 panel </w:t>
-      </w:r>
-      <w:proofErr w:type="gramStart"/>
-      <w:r>
-        <w:t>fig</w:t>
-      </w:r>
-      <w:proofErr w:type="gramEnd"/>
+        <w:t>3 panel fig</w:t>
+      </w:r>
     </w:p>
     <w:p/>
     <w:p>
@@ -1259,39 +456,7 @@
         <w:t xml:space="preserve">Panel C: </w:t>
       </w:r>
       <w:r>
-        <w:t xml:space="preserve">Proportion of </w:t>
-      </w:r>
-      <w:proofErr w:type="spellStart"/>
-      <w:r>
-        <w:t>mrt</w:t>
-      </w:r>
-      <w:proofErr w:type="spellEnd"/>
-      <w:r>
-        <w:t xml:space="preserve"> relationships that were </w:t>
-      </w:r>
-      <w:proofErr w:type="spellStart"/>
-      <w:r>
-        <w:t>pos</w:t>
-      </w:r>
-      <w:proofErr w:type="spellEnd"/>
-      <w:r>
-        <w:t xml:space="preserve">, </w:t>
-      </w:r>
-      <w:proofErr w:type="spellStart"/>
-      <w:r>
-        <w:t>neg</w:t>
-      </w:r>
-      <w:proofErr w:type="spellEnd"/>
-      <w:r>
-        <w:t xml:space="preserve">, none were </w:t>
-      </w:r>
-      <w:proofErr w:type="spellStart"/>
-      <w:r>
-        <w:t>repectively</w:t>
-      </w:r>
-      <w:proofErr w:type="spellEnd"/>
-      <w:r>
-        <w:t xml:space="preserve"> x%, y%, and z%</w:t>
+        <w:t>Proportion of mrt relationships that were pos, neg, none were repectively x%, y%, and z%</w:t>
       </w:r>
     </w:p>
     <w:p>
@@ -1339,39 +504,7 @@
         </w:numPr>
       </w:pPr>
       <w:r>
-        <w:t xml:space="preserve">Panel C: Proportion of </w:t>
-      </w:r>
-      <w:proofErr w:type="spellStart"/>
-      <w:r>
-        <w:t>mrt</w:t>
-      </w:r>
-      <w:proofErr w:type="spellEnd"/>
-      <w:r>
-        <w:t xml:space="preserve"> relationships that were </w:t>
-      </w:r>
-      <w:proofErr w:type="spellStart"/>
-      <w:r>
-        <w:t>pos</w:t>
-      </w:r>
-      <w:proofErr w:type="spellEnd"/>
-      <w:r>
-        <w:t xml:space="preserve">, </w:t>
-      </w:r>
-      <w:proofErr w:type="spellStart"/>
-      <w:r>
-        <w:t>neg</w:t>
-      </w:r>
-      <w:proofErr w:type="spellEnd"/>
-      <w:r>
-        <w:t xml:space="preserve">, none were </w:t>
-      </w:r>
-      <w:proofErr w:type="spellStart"/>
-      <w:r>
-        <w:t>repectively</w:t>
-      </w:r>
-      <w:proofErr w:type="spellEnd"/>
-      <w:r>
-        <w:t xml:space="preserve"> x%, y%, and z%</w:t>
+        <w:t>Panel C: Proportion of mrt relationships that were pos, neg, none were repectively x%, y%, and z%</w:t>
       </w:r>
     </w:p>
     <w:p>
@@ -1382,11 +515,9 @@
           <w:numId w:val="10"/>
         </w:numPr>
       </w:pPr>
-      <w:proofErr w:type="spellStart"/>
       <w:r>
         <w:t>Sevilleta</w:t>
       </w:r>
-      <w:proofErr w:type="spellEnd"/>
     </w:p>
     <w:p>
       <w:pPr>
@@ -1421,39 +552,7 @@
         </w:numPr>
       </w:pPr>
       <w:r>
-        <w:t xml:space="preserve">Panel C: Proportion of </w:t>
-      </w:r>
-      <w:proofErr w:type="spellStart"/>
-      <w:r>
-        <w:t>mrt</w:t>
-      </w:r>
-      <w:proofErr w:type="spellEnd"/>
-      <w:r>
-        <w:t xml:space="preserve"> relationships that were </w:t>
-      </w:r>
-      <w:proofErr w:type="spellStart"/>
-      <w:r>
-        <w:t>pos</w:t>
-      </w:r>
-      <w:proofErr w:type="spellEnd"/>
-      <w:r>
-        <w:t xml:space="preserve">, </w:t>
-      </w:r>
-      <w:proofErr w:type="spellStart"/>
-      <w:r>
-        <w:t>neg</w:t>
-      </w:r>
-      <w:proofErr w:type="spellEnd"/>
-      <w:r>
-        <w:t xml:space="preserve">, none were </w:t>
-      </w:r>
-      <w:proofErr w:type="spellStart"/>
-      <w:r>
-        <w:t>repectively</w:t>
-      </w:r>
-      <w:proofErr w:type="spellEnd"/>
-      <w:r>
-        <w:t xml:space="preserve"> x%, y%, and z%</w:t>
+        <w:t>Panel C: Proportion of mrt relationships that were pos, neg, none were repectively x%, y%, and z%</w:t>
       </w:r>
     </w:p>
     <w:p/>
@@ -1549,15 +648,7 @@
         <w:t xml:space="preserve"> temp, yearly mass,</w:t>
       </w:r>
       <w:r>
-        <w:t xml:space="preserve"> </w:t>
-      </w:r>
-      <w:proofErr w:type="spellStart"/>
-      <w:r>
-        <w:t>mrt</w:t>
-      </w:r>
-      <w:proofErr w:type="spellEnd"/>
-      <w:r>
-        <w:t xml:space="preserve"> combined</w:t>
+        <w:t xml:space="preserve"> mrt combined</w:t>
       </w:r>
       <w:r>
         <w:t>, and r distribution per site</w:t>
@@ -1617,19 +708,23 @@
           <w:numId w:val="12"/>
         </w:numPr>
       </w:pPr>
-      <w:proofErr w:type="spellStart"/>
-      <w:r>
-        <w:t>Mrt</w:t>
-      </w:r>
-      <w:proofErr w:type="spellEnd"/>
-      <w:r>
-        <w:t xml:space="preserve"> split out by species</w:t>
-      </w:r>
-    </w:p>
-    <w:p>
-      <w:bookmarkStart w:id="0" w:name="_GoBack"/>
-      <w:bookmarkEnd w:id="0"/>
-    </w:p>
+      <w:r>
+        <w:t>Mrt split out by species</w:t>
+      </w:r>
+    </w:p>
+    <w:p>
+      <w:pPr>
+        <w:pStyle w:val="ListParagraph"/>
+        <w:numPr>
+          <w:ilvl w:val="0"/>
+          <w:numId w:val="12"/>
+        </w:numPr>
+      </w:pPr>
+      <w:r>
+        <w:t>Figures of ARIMA model diagnostics by species</w:t>
+      </w:r>
+    </w:p>
+    <w:p/>
     <w:sectPr>
       <w:pgSz w:w="12240" w:h="15840"/>
       <w:pgMar w:top="1440" w:right="1440" w:bottom="1440" w:left="1440" w:header="720" w:footer="720" w:gutter="0"/>

</xml_diff>

<commit_message>
Add refs for intro and discussion of ms
</commit_message>
<xml_diff>
--- a/writing/manuscript.docx
+++ b/writing/manuscript.docx
@@ -38,6 +38,385 @@
     </w:p>
     <w:p/>
     <w:p/>
+    <w:p/>
+    <w:p/>
+    <w:p/>
+    <w:p>
+      <w:r>
+        <w:t xml:space="preserve">Needed lit: </w:t>
+      </w:r>
+    </w:p>
+    <w:p>
+      <w:r>
+        <w:t>*Only studies with endotherms and intraspecific</w:t>
+      </w:r>
+    </w:p>
+    <w:p>
+      <w:pPr>
+        <w:pStyle w:val="ListParagraph"/>
+        <w:numPr>
+          <w:ilvl w:val="0"/>
+          <w:numId w:val="14"/>
+        </w:numPr>
+      </w:pPr>
+      <w:r>
+        <w:t xml:space="preserve">Lots of </w:t>
+      </w:r>
+      <w:r>
+        <w:t>studies that support Bergmann’s rule</w:t>
+      </w:r>
+      <w:r>
+        <w:t xml:space="preserve">: Ashton, 2002; </w:t>
+      </w:r>
+      <w:r>
+        <w:t>Brown &amp; Lee, 1969</w:t>
+      </w:r>
+      <w:r>
+        <w:t xml:space="preserve">; </w:t>
+      </w:r>
+      <w:proofErr w:type="spellStart"/>
+      <w:r>
+        <w:t>Freckleton</w:t>
+      </w:r>
+      <w:proofErr w:type="spellEnd"/>
+      <w:r>
+        <w:t xml:space="preserve"> et al., 2003</w:t>
+      </w:r>
+    </w:p>
+    <w:p>
+      <w:pPr>
+        <w:pStyle w:val="ListParagraph"/>
+        <w:numPr>
+          <w:ilvl w:val="0"/>
+          <w:numId w:val="14"/>
+        </w:numPr>
+      </w:pPr>
+      <w:r>
+        <w:t>Impact of size on three specific eco aspects</w:t>
+      </w:r>
+    </w:p>
+    <w:p>
+      <w:pPr>
+        <w:pStyle w:val="ListParagraph"/>
+        <w:numPr>
+          <w:ilvl w:val="1"/>
+          <w:numId w:val="14"/>
+        </w:numPr>
+      </w:pPr>
+      <w:r>
+        <w:t>Metabolic rates: Brown et al., 2004</w:t>
+      </w:r>
+    </w:p>
+    <w:p>
+      <w:pPr>
+        <w:pStyle w:val="ListParagraph"/>
+        <w:numPr>
+          <w:ilvl w:val="1"/>
+          <w:numId w:val="14"/>
+        </w:numPr>
+      </w:pPr>
+      <w:r>
+        <w:t>Interspecific interactions</w:t>
+      </w:r>
+    </w:p>
+    <w:p>
+      <w:pPr>
+        <w:pStyle w:val="ListParagraph"/>
+        <w:numPr>
+          <w:ilvl w:val="1"/>
+          <w:numId w:val="14"/>
+        </w:numPr>
+      </w:pPr>
+      <w:r>
+        <w:t>Ecosystem processes</w:t>
+      </w:r>
+      <w:r>
+        <w:t xml:space="preserve"> such as energy flux: </w:t>
+      </w:r>
+      <w:r>
+        <w:t>Dickie et al., 1987</w:t>
+      </w:r>
+    </w:p>
+    <w:p>
+      <w:pPr>
+        <w:pStyle w:val="ListParagraph"/>
+        <w:numPr>
+          <w:ilvl w:val="0"/>
+          <w:numId w:val="14"/>
+        </w:numPr>
+      </w:pPr>
+      <w:r>
+        <w:t>Eco factors that affect size</w:t>
+      </w:r>
+    </w:p>
+    <w:p>
+      <w:pPr>
+        <w:pStyle w:val="ListParagraph"/>
+        <w:numPr>
+          <w:ilvl w:val="1"/>
+          <w:numId w:val="14"/>
+        </w:numPr>
+      </w:pPr>
+      <w:r>
+        <w:t>General = Yom-Tom &amp; Geffen, 2011</w:t>
+      </w:r>
+      <w:r>
+        <w:t xml:space="preserve"> (Fig. 1)</w:t>
+      </w:r>
+    </w:p>
+    <w:p>
+      <w:pPr>
+        <w:pStyle w:val="ListParagraph"/>
+        <w:numPr>
+          <w:ilvl w:val="1"/>
+          <w:numId w:val="14"/>
+        </w:numPr>
+      </w:pPr>
+      <w:r>
+        <w:t xml:space="preserve">Usable area/island size: </w:t>
+      </w:r>
+      <w:proofErr w:type="spellStart"/>
+      <w:r>
+        <w:t>Lomolino</w:t>
+      </w:r>
+      <w:proofErr w:type="spellEnd"/>
+      <w:r>
+        <w:t>, 2005</w:t>
+      </w:r>
+    </w:p>
+    <w:p>
+      <w:pPr>
+        <w:pStyle w:val="ListParagraph"/>
+        <w:numPr>
+          <w:ilvl w:val="1"/>
+          <w:numId w:val="14"/>
+        </w:numPr>
+      </w:pPr>
+      <w:r>
+        <w:t xml:space="preserve">Anthropogenic fragmentation: </w:t>
+      </w:r>
+      <w:proofErr w:type="spellStart"/>
+      <w:r>
+        <w:t>Lomolino</w:t>
+      </w:r>
+      <w:proofErr w:type="spellEnd"/>
+      <w:r>
+        <w:t xml:space="preserve"> &amp; </w:t>
+      </w:r>
+      <w:proofErr w:type="spellStart"/>
+      <w:r>
+        <w:t>Perault</w:t>
+      </w:r>
+      <w:proofErr w:type="spellEnd"/>
+      <w:r>
+        <w:t>, 2007</w:t>
+      </w:r>
+    </w:p>
+    <w:p>
+      <w:pPr>
+        <w:pStyle w:val="ListParagraph"/>
+        <w:numPr>
+          <w:ilvl w:val="1"/>
+          <w:numId w:val="14"/>
+        </w:numPr>
+      </w:pPr>
+      <w:r>
+        <w:t>Resource</w:t>
+      </w:r>
+      <w:r>
+        <w:t xml:space="preserve"> availability</w:t>
+      </w:r>
+      <w:r>
+        <w:t xml:space="preserve">: </w:t>
+      </w:r>
+      <w:proofErr w:type="spellStart"/>
+      <w:r>
+        <w:t>McNab</w:t>
+      </w:r>
+      <w:proofErr w:type="spellEnd"/>
+      <w:r>
+        <w:t xml:space="preserve"> 2010</w:t>
+      </w:r>
+    </w:p>
+    <w:p>
+      <w:pPr>
+        <w:pStyle w:val="ListParagraph"/>
+        <w:numPr>
+          <w:ilvl w:val="0"/>
+          <w:numId w:val="14"/>
+        </w:numPr>
+      </w:pPr>
+      <w:r>
+        <w:t>Temporal Bergmann’s/directional temperature change on size over time</w:t>
+      </w:r>
+    </w:p>
+    <w:p>
+      <w:pPr>
+        <w:pStyle w:val="ListParagraph"/>
+        <w:numPr>
+          <w:ilvl w:val="1"/>
+          <w:numId w:val="14"/>
+        </w:numPr>
+      </w:pPr>
+      <w:proofErr w:type="spellStart"/>
+      <w:r>
+        <w:t>Teplitsky</w:t>
+      </w:r>
+      <w:proofErr w:type="spellEnd"/>
+      <w:r>
+        <w:t xml:space="preserve"> et al., 2008: decrease in size over time of red-billed gulls is phenotypic plasticity, not genetic response;</w:t>
+      </w:r>
+      <w:r>
+        <w:t xml:space="preserve"> negative correlation between size and temp</w:t>
+      </w:r>
+      <w:r>
+        <w:t xml:space="preserve">, size change due to less </w:t>
+      </w:r>
+      <w:proofErr w:type="gramStart"/>
+      <w:r>
+        <w:t>food?</w:t>
+      </w:r>
+      <w:r>
+        <w:t>;</w:t>
+      </w:r>
+      <w:proofErr w:type="gramEnd"/>
+      <w:r>
+        <w:t xml:space="preserve"> only a single species! </w:t>
+      </w:r>
+    </w:p>
+    <w:p>
+      <w:pPr>
+        <w:pStyle w:val="ListParagraph"/>
+        <w:numPr>
+          <w:ilvl w:val="1"/>
+          <w:numId w:val="14"/>
+        </w:numPr>
+      </w:pPr>
+      <w:r>
+        <w:t>Yom-Tom &amp; Geffen, 2011: good review of main drivers (temp and resource availability) of temporal and geographic size change</w:t>
+      </w:r>
+      <w:r>
+        <w:t xml:space="preserve">. </w:t>
+      </w:r>
+      <w:r>
+        <w:t>Need to accurately document change in size over time (sample size, measurements used</w:t>
+      </w:r>
+      <w:r>
+        <w:t>, season collected</w:t>
+      </w:r>
+      <w:r>
+        <w:t>), and determine cause of change</w:t>
+      </w:r>
+      <w:r>
+        <w:t xml:space="preserve"> (cyclical cycles</w:t>
+      </w:r>
+      <w:r>
+        <w:t xml:space="preserve">, </w:t>
+      </w:r>
+      <w:r>
+        <w:t>temp correlated with other abiotic factors</w:t>
+      </w:r>
+      <w:r>
+        <w:t xml:space="preserve">). Most mammals increased, most birds decreased. </w:t>
+      </w:r>
+    </w:p>
+    <w:p>
+      <w:pPr>
+        <w:pStyle w:val="ListParagraph"/>
+        <w:numPr>
+          <w:ilvl w:val="1"/>
+          <w:numId w:val="14"/>
+        </w:numPr>
+      </w:pPr>
+      <w:r>
+        <w:t xml:space="preserve">Van </w:t>
+      </w:r>
+      <w:proofErr w:type="spellStart"/>
+      <w:r>
+        <w:t>Buskirk</w:t>
+      </w:r>
+      <w:proofErr w:type="spellEnd"/>
+      <w:r>
+        <w:t xml:space="preserve"> et al., 2010: lots of bird s</w:t>
+      </w:r>
+      <w:r>
+        <w:t>pecies got smaller over decades with increasing temperature at single site in PA</w:t>
+      </w:r>
+    </w:p>
+    <w:p>
+      <w:pPr>
+        <w:pStyle w:val="ListParagraph"/>
+        <w:numPr>
+          <w:ilvl w:val="1"/>
+          <w:numId w:val="14"/>
+        </w:numPr>
+      </w:pPr>
+      <w:proofErr w:type="spellStart"/>
+      <w:r>
+        <w:t>Husby</w:t>
+      </w:r>
+      <w:proofErr w:type="spellEnd"/>
+      <w:r>
+        <w:t xml:space="preserve"> et al., </w:t>
+      </w:r>
+      <w:r>
+        <w:t>2011: documented negative relationship between mass and temp across time for three bird species over decades</w:t>
+      </w:r>
+      <w:r>
+        <w:t xml:space="preserve">. Food abundance more important than temp. </w:t>
+      </w:r>
+    </w:p>
+    <w:p>
+      <w:pPr>
+        <w:pStyle w:val="ListParagraph"/>
+        <w:numPr>
+          <w:ilvl w:val="1"/>
+          <w:numId w:val="14"/>
+        </w:numPr>
+      </w:pPr>
+      <w:proofErr w:type="spellStart"/>
+      <w:r>
+        <w:t>Canale</w:t>
+      </w:r>
+      <w:proofErr w:type="spellEnd"/>
+      <w:r>
+        <w:t xml:space="preserve"> et al., 2016: some size metrics indicated decrease in size with increase in temp</w:t>
+      </w:r>
+      <w:r>
+        <w:t xml:space="preserve"> for </w:t>
+      </w:r>
+      <w:r>
+        <w:t>marmot</w:t>
+      </w:r>
+      <w:bookmarkStart w:id="0" w:name="_GoBack"/>
+      <w:bookmarkEnd w:id="0"/>
+    </w:p>
+    <w:p>
+      <w:pPr>
+        <w:pStyle w:val="ListParagraph"/>
+        <w:numPr>
+          <w:ilvl w:val="1"/>
+          <w:numId w:val="14"/>
+        </w:numPr>
+      </w:pPr>
+      <w:r>
+        <w:t>Smith et al., 1998: negative temp-mass relationship across time for woodrat species</w:t>
+      </w:r>
+    </w:p>
+    <w:p>
+      <w:pPr>
+        <w:pStyle w:val="ListParagraph"/>
+        <w:numPr>
+          <w:ilvl w:val="1"/>
+          <w:numId w:val="14"/>
+        </w:numPr>
+      </w:pPr>
+      <w:r>
+        <w:t>Skim two main papers</w:t>
+      </w:r>
+    </w:p>
+    <w:p/>
+    <w:p/>
     <w:p>
       <w:pPr>
         <w:rPr>
@@ -76,7 +455,15 @@
         <w:t>is referred to as Bergmann’s rule due to it being initially described by the German bi</w:t>
       </w:r>
       <w:r>
-        <w:t>ologist Karl Bergmann (Bergmann, 1847)</w:t>
+        <w:t>ologist Karl Bergmann (</w:t>
+      </w:r>
+      <w:proofErr w:type="spellStart"/>
+      <w:r>
+        <w:t>Bergmann</w:t>
+      </w:r>
+      <w:proofErr w:type="spellEnd"/>
+      <w:r>
+        <w:t>, 1847)</w:t>
       </w:r>
       <w:r>
         <w:t>. Evidence for the prevalence of this rule among endotherm species has been documented for over a century [bunch of sources]. It has therefore recently been predicted that, due to increasing temperatures from climate change, endotherm species will be decreasing in size</w:t>
@@ -97,7 +484,13 @@
         <w:t>There is some evidence that a negative temperature-body size relationship is not as common among endotherm species as previously believed</w:t>
       </w:r>
       <w:r>
-        <w:t xml:space="preserve"> (Riemer et al., 2018). Even if this relationship does occur, it </w:t>
+        <w:t xml:space="preserve"> (Riemer et al., 2018). </w:t>
+      </w:r>
+      <w:r>
+        <w:t xml:space="preserve">[spatial specifically] </w:t>
+      </w:r>
+      <w:r>
+        <w:t xml:space="preserve">Even if this relationship does occur, it </w:t>
       </w:r>
       <w:r>
         <w:t>is possible</w:t>
@@ -121,14 +514,16 @@
         <w:t>will</w:t>
       </w:r>
       <w:r>
-        <w:t xml:space="preserve"> be more difficult to predict how climate </w:t>
-      </w:r>
-      <w:r>
-        <w:lastRenderedPageBreak/>
-        <w:t>change will shift species body sizes. It is crucial to be able to predict these size changes because of the importance of size on the fun</w:t>
-      </w:r>
-      <w:r>
-        <w:t xml:space="preserve">ctioning of ecological systems. How body size responds to temperature over time also have been examined infrequently, though it has been shown that x [source] and y [source]. It is especially important to understand how size will change dynamically from shifting temperatures. </w:t>
+        <w:t xml:space="preserve"> be more difficult to predict how climate change will shift species body sizes. It is crucial to be able to predict these size changes because of the importance of size on the fun</w:t>
+      </w:r>
+      <w:r>
+        <w:t>ctioning of ecological systems. How body size responds to temperature over time also have been examined infrequently, though it has been shown that x [source] and y [source]</w:t>
+      </w:r>
+      <w:r>
+        <w:t xml:space="preserve"> and documented decreasing sizes due to global change? [sources]</w:t>
+      </w:r>
+      <w:r>
+        <w:t xml:space="preserve">. It is especially important to understand how size will change dynamically from shifting temperatures. </w:t>
       </w:r>
     </w:p>
     <w:p>
@@ -146,7 +541,7 @@
         <w:t xml:space="preserve">s of mammal communities from </w:t>
       </w:r>
       <w:r>
-        <w:t>x</w:t>
+        <w:t>three</w:t>
       </w:r>
       <w:r>
         <w:t xml:space="preserve"> locations. </w:t>
@@ -157,8 +552,6 @@
       <w:r>
         <w:t>128,710</w:t>
       </w:r>
-      <w:bookmarkStart w:id="0" w:name="_GoBack"/>
-      <w:bookmarkEnd w:id="0"/>
       <w:r>
         <w:t xml:space="preserve"> individuals</w:t>
       </w:r>
@@ -170,6 +563,9 @@
       </w:r>
       <w:r>
         <w:t xml:space="preserve"> species across at least 5 years. This was combined with a global temperature dataset to determine the strength and direction of the relationship between species mass and temperature</w:t>
+      </w:r>
+      <w:r>
+        <w:t>, and how temperature and species mass changed over the time period</w:t>
       </w:r>
       <w:r>
         <w:t xml:space="preserve">. We were able to show how mammal size is impacted by temperature over time. This data-intensive approach addresses limitations of previous work on the temperature-mass relationship, which consisted of studies on single species and meta-analyses derived from those studies. </w:t>
@@ -214,10 +610,26 @@
         <w:t xml:space="preserve">Two of the sites, Portal and Fray Jorge, are long term experimental plots that </w:t>
       </w:r>
       <w:r>
-        <w:t>are used to examine and manipulate community dynamics in the mammal and plant communities. Portal is located in the United States in southeastern Arizona while Fray Jorge is in the national park of the same name in Chile. These datasets (Portal citation, Fray Jorge citation) were downloaded using the Data Retriever (citation), with additional metadata taken from Ecological Archives. The Sevilleta dataset is from a Long Term Ecological Research project in the southwestern United States</w:t>
-      </w:r>
-      <w:r>
-        <w:t xml:space="preserve">, which is of interest because it is at the intersection of several major biomes. The mammal time series is collected at eight sites that are in close proximity, and was downloaded, along with metadata, from the University of New Mexico digital repository (Sevilleta citation). </w:t>
+        <w:t xml:space="preserve">are used to examine and manipulate community dynamics in the mammal and plant communities. Portal is located in the United States in southeastern Arizona while Fray Jorge is in the national park of the same name in Chile. These datasets (Portal citation, Fray Jorge citation) were downloaded using the Data Retriever (citation), with additional metadata taken from Ecological Archives. The </w:t>
+      </w:r>
+      <w:proofErr w:type="spellStart"/>
+      <w:r>
+        <w:t>Sevilleta</w:t>
+      </w:r>
+      <w:proofErr w:type="spellEnd"/>
+      <w:r>
+        <w:t xml:space="preserve"> dataset is from a Long Term Ecological Research project in the southwestern United States</w:t>
+      </w:r>
+      <w:r>
+        <w:t>, which is of interest because it is at the intersection of several major biomes. The mammal time series is collected at eight sites that are in close proximity, and was downloaded, along with metadata, from the University of New Mexico digital repository (</w:t>
+      </w:r>
+      <w:proofErr w:type="spellStart"/>
+      <w:r>
+        <w:t>Sevilleta</w:t>
+      </w:r>
+      <w:proofErr w:type="spellEnd"/>
+      <w:r>
+        <w:t xml:space="preserve"> citation). </w:t>
       </w:r>
       <w:r>
         <w:t xml:space="preserve">The locations of the three sites are shown in Fig. 1. </w:t>
@@ -250,7 +662,13 @@
         <w:t xml:space="preserve">. </w:t>
       </w:r>
       <w:r>
-        <w:t xml:space="preserve">From each dataset, we retained only individual records that were identified as a rodent species, had an associated mass measurement, and were indicated as adults. For the two experimental sites, Portal and Fray Jorge, only individuals collected from control treatments were included. We kept all instances of the same individual being recaptured, which is common at these sites. We additionally only included individuals from species for which we had at least 15 individuals collected that year, and species that had at least five years of data with a sufficient number of individuals. </w:t>
+        <w:t>From each dataset, we retained only individual records that were identified as a rodent species, had an associated mass measurement, and were indicated as adults. For the two experimental sites, Portal and Fray Jorge, only individuals collected from control treatments were included. We kept all instances of the same individual being recaptured, which is common at these sites. We additionally only included individuals from species for which we had at least 15 individuals collected that year</w:t>
+      </w:r>
+      <w:r>
+        <w:t xml:space="preserve"> (temporal change in size shown at 14 specimens/year for mammals and body mass; Yom-Tom &amp; Geffen, 2011)</w:t>
+      </w:r>
+      <w:r>
+        <w:t xml:space="preserve">, and species that had at least five years of data with a sufficient number of individuals. </w:t>
       </w:r>
       <w:r>
         <w:t xml:space="preserve">The final mass dataset contained one record per individual. </w:t>
@@ -271,10 +689,18 @@
         <w:ind w:firstLine="720"/>
       </w:pPr>
       <w:r>
-        <w:t xml:space="preserve">This mass dataset was combined with a temperature dataset to extract relevant temperatures at each site for each species. The temperature dataset was a global raster of temperature values, with a spatial resolution of 0.5 </w:t>
-      </w:r>
-      <w:r>
-        <w:t xml:space="preserve">degree latitude by 0.5 degree longitude and a temporal resolution of monthly average values from 1900 to 2014. It is created and maintained by the University of Delaware and National Oceanic and Atmospheric Administration (dataset citation). </w:t>
+        <w:t xml:space="preserve">This mass dataset was combined with a temperature dataset to extract relevant temperatures at each site for each species. The temperature dataset was a global raster of temperature values, with a spatial resolution of </w:t>
+      </w:r>
+      <w:proofErr w:type="gramStart"/>
+      <w:r>
+        <w:t xml:space="preserve">0.5 </w:t>
+      </w:r>
+      <w:r>
+        <w:t>degree</w:t>
+      </w:r>
+      <w:proofErr w:type="gramEnd"/>
+      <w:r>
+        <w:t xml:space="preserve"> latitude by 0.5 degree longitude and a temporal resolution of monthly average values from 1900 to 2014. It is created and maintained by the University of Delaware and National Oceanic and Atmospheric Administration (dataset citation). </w:t>
       </w:r>
       <w:r>
         <w:t xml:space="preserve">The coordinates for each of the three sites were determined from </w:t>
@@ -328,7 +754,23 @@
         <w:t>We used an auto ARIMA model, after determining that this accorded with what we would choose the order of the model to be</w:t>
       </w:r>
       <w:r>
-        <w:t xml:space="preserve">. After adding the external variable of temperature, we checked the residuals for the model. Because of the large number of p-values generated (one per species), we took into account the impact of multiple comparisons by adjusting the p-values using the Benjamini &amp; Hockberg method (citation). </w:t>
+        <w:t xml:space="preserve">. After adding the external variable of temperature, we checked the residuals for the model. Because of the large number of p-values generated (one per species), we took into account the impact of multiple comparisons by adjusting the p-values using the </w:t>
+      </w:r>
+      <w:proofErr w:type="spellStart"/>
+      <w:r>
+        <w:t>Benjamini</w:t>
+      </w:r>
+      <w:proofErr w:type="spellEnd"/>
+      <w:r>
+        <w:t xml:space="preserve"> &amp; </w:t>
+      </w:r>
+      <w:proofErr w:type="spellStart"/>
+      <w:r>
+        <w:t>Hockberg</w:t>
+      </w:r>
+      <w:proofErr w:type="spellEnd"/>
+      <w:r>
+        <w:t xml:space="preserve"> method (citation). </w:t>
       </w:r>
       <w:r>
         <w:t>We used R for all cleaning and analysis (citation), including the R packages x, y, z. All code and data downloads are provided reproducibly on GitHub (</w:t>
@@ -337,7 +779,15 @@
         <w:t>https://github.com/KristinaRiemer/temporal_MRT</w:t>
       </w:r>
       <w:r>
-        <w:t xml:space="preserve">) and archived on Zenodo (citation). </w:t>
+        <w:t xml:space="preserve">) and archived on </w:t>
+      </w:r>
+      <w:proofErr w:type="spellStart"/>
+      <w:r>
+        <w:t>Zenodo</w:t>
+      </w:r>
+      <w:proofErr w:type="spellEnd"/>
+      <w:r>
+        <w:t xml:space="preserve"> (citation). </w:t>
       </w:r>
     </w:p>
     <w:p/>
@@ -363,8 +813,13 @@
     <w:p/>
     <w:p>
       <w:r>
-        <w:t>Diagnostics supp</w:t>
-      </w:r>
+        <w:t xml:space="preserve">Diagnostics </w:t>
+      </w:r>
+      <w:proofErr w:type="spellStart"/>
+      <w:r>
+        <w:t>supp</w:t>
+      </w:r>
+      <w:proofErr w:type="spellEnd"/>
     </w:p>
     <w:p/>
     <w:p>
@@ -393,8 +848,13 @@
         </w:numPr>
       </w:pPr>
       <w:r>
-        <w:t>3 panel fig</w:t>
-      </w:r>
+        <w:t xml:space="preserve">3 panel </w:t>
+      </w:r>
+      <w:proofErr w:type="gramStart"/>
+      <w:r>
+        <w:t>fig</w:t>
+      </w:r>
+      <w:proofErr w:type="gramEnd"/>
     </w:p>
     <w:p/>
     <w:p>
@@ -456,7 +916,39 @@
         <w:t xml:space="preserve">Panel C: </w:t>
       </w:r>
       <w:r>
-        <w:t>Proportion of mrt relationships that were pos, neg, none were repectively x%, y%, and z%</w:t>
+        <w:t xml:space="preserve">Proportion of </w:t>
+      </w:r>
+      <w:proofErr w:type="spellStart"/>
+      <w:r>
+        <w:t>mrt</w:t>
+      </w:r>
+      <w:proofErr w:type="spellEnd"/>
+      <w:r>
+        <w:t xml:space="preserve"> relationships that were </w:t>
+      </w:r>
+      <w:proofErr w:type="spellStart"/>
+      <w:r>
+        <w:t>pos</w:t>
+      </w:r>
+      <w:proofErr w:type="spellEnd"/>
+      <w:r>
+        <w:t xml:space="preserve">, </w:t>
+      </w:r>
+      <w:proofErr w:type="spellStart"/>
+      <w:r>
+        <w:t>neg</w:t>
+      </w:r>
+      <w:proofErr w:type="spellEnd"/>
+      <w:r>
+        <w:t xml:space="preserve">, none were </w:t>
+      </w:r>
+      <w:proofErr w:type="spellStart"/>
+      <w:r>
+        <w:t>repectively</w:t>
+      </w:r>
+      <w:proofErr w:type="spellEnd"/>
+      <w:r>
+        <w:t xml:space="preserve"> x%, y%, and z%</w:t>
       </w:r>
     </w:p>
     <w:p>
@@ -504,7 +996,39 @@
         </w:numPr>
       </w:pPr>
       <w:r>
-        <w:t>Panel C: Proportion of mrt relationships that were pos, neg, none were repectively x%, y%, and z%</w:t>
+        <w:t xml:space="preserve">Panel C: Proportion of </w:t>
+      </w:r>
+      <w:proofErr w:type="spellStart"/>
+      <w:r>
+        <w:t>mrt</w:t>
+      </w:r>
+      <w:proofErr w:type="spellEnd"/>
+      <w:r>
+        <w:t xml:space="preserve"> relationships that were </w:t>
+      </w:r>
+      <w:proofErr w:type="spellStart"/>
+      <w:r>
+        <w:t>pos</w:t>
+      </w:r>
+      <w:proofErr w:type="spellEnd"/>
+      <w:r>
+        <w:t xml:space="preserve">, </w:t>
+      </w:r>
+      <w:proofErr w:type="spellStart"/>
+      <w:r>
+        <w:t>neg</w:t>
+      </w:r>
+      <w:proofErr w:type="spellEnd"/>
+      <w:r>
+        <w:t xml:space="preserve">, none were </w:t>
+      </w:r>
+      <w:proofErr w:type="spellStart"/>
+      <w:r>
+        <w:t>repectively</w:t>
+      </w:r>
+      <w:proofErr w:type="spellEnd"/>
+      <w:r>
+        <w:t xml:space="preserve"> x%, y%, and z%</w:t>
       </w:r>
     </w:p>
     <w:p>
@@ -515,9 +1039,11 @@
           <w:numId w:val="10"/>
         </w:numPr>
       </w:pPr>
+      <w:proofErr w:type="spellStart"/>
       <w:r>
         <w:t>Sevilleta</w:t>
       </w:r>
+      <w:proofErr w:type="spellEnd"/>
     </w:p>
     <w:p>
       <w:pPr>
@@ -552,7 +1078,39 @@
         </w:numPr>
       </w:pPr>
       <w:r>
-        <w:t>Panel C: Proportion of mrt relationships that were pos, neg, none were repectively x%, y%, and z%</w:t>
+        <w:t xml:space="preserve">Panel C: Proportion of </w:t>
+      </w:r>
+      <w:proofErr w:type="spellStart"/>
+      <w:r>
+        <w:t>mrt</w:t>
+      </w:r>
+      <w:proofErr w:type="spellEnd"/>
+      <w:r>
+        <w:t xml:space="preserve"> relationships that were </w:t>
+      </w:r>
+      <w:proofErr w:type="spellStart"/>
+      <w:r>
+        <w:t>pos</w:t>
+      </w:r>
+      <w:proofErr w:type="spellEnd"/>
+      <w:r>
+        <w:t xml:space="preserve">, </w:t>
+      </w:r>
+      <w:proofErr w:type="spellStart"/>
+      <w:r>
+        <w:t>neg</w:t>
+      </w:r>
+      <w:proofErr w:type="spellEnd"/>
+      <w:r>
+        <w:t xml:space="preserve">, none were </w:t>
+      </w:r>
+      <w:proofErr w:type="spellStart"/>
+      <w:r>
+        <w:t>repectively</w:t>
+      </w:r>
+      <w:proofErr w:type="spellEnd"/>
+      <w:r>
+        <w:t xml:space="preserve"> x%, y%, and z%</w:t>
       </w:r>
     </w:p>
     <w:p/>
@@ -570,6 +1128,51 @@
       </w:r>
     </w:p>
     <w:p/>
+    <w:p>
+      <w:pPr>
+        <w:pStyle w:val="ListParagraph"/>
+        <w:numPr>
+          <w:ilvl w:val="0"/>
+          <w:numId w:val="15"/>
+        </w:numPr>
+      </w:pPr>
+      <w:r>
+        <w:t>Other factors that affect change over size that could obscure/change signal: time of year/body condition, reproductive state</w:t>
+      </w:r>
+      <w:r>
+        <w:t xml:space="preserve"> (difficulties with assessing temporal size </w:t>
+      </w:r>
+      <w:r>
+        <w:t>change and its causes in Yom-Tov</w:t>
+      </w:r>
+      <w:r>
+        <w:t xml:space="preserve"> &amp; Geffen, 2011) </w:t>
+      </w:r>
+    </w:p>
+    <w:p>
+      <w:pPr>
+        <w:pStyle w:val="ListParagraph"/>
+        <w:numPr>
+          <w:ilvl w:val="0"/>
+          <w:numId w:val="15"/>
+        </w:numPr>
+      </w:pPr>
+      <w:r>
+        <w:t>Importance of looking at dynamic changes in mass, and using concurrent changes to determine what causes it (but it’s not temp)</w:t>
+      </w:r>
+    </w:p>
+    <w:p>
+      <w:pPr>
+        <w:pStyle w:val="ListParagraph"/>
+        <w:numPr>
+          <w:ilvl w:val="0"/>
+          <w:numId w:val="15"/>
+        </w:numPr>
+      </w:pPr>
+      <w:r>
+        <w:t>If changes are phenotypic or genotypic</w:t>
+      </w:r>
+    </w:p>
     <w:p/>
     <w:p>
       <w:pPr>
@@ -648,7 +1251,15 @@
         <w:t xml:space="preserve"> temp, yearly mass,</w:t>
       </w:r>
       <w:r>
-        <w:t xml:space="preserve"> mrt combined</w:t>
+        <w:t xml:space="preserve"> </w:t>
+      </w:r>
+      <w:proofErr w:type="spellStart"/>
+      <w:r>
+        <w:t>mrt</w:t>
+      </w:r>
+      <w:proofErr w:type="spellEnd"/>
+      <w:r>
+        <w:t xml:space="preserve"> combined</w:t>
       </w:r>
       <w:r>
         <w:t>, and r distribution per site</w:t>
@@ -708,8 +1319,13 @@
           <w:numId w:val="12"/>
         </w:numPr>
       </w:pPr>
-      <w:r>
-        <w:t>Mrt split out by species</w:t>
+      <w:proofErr w:type="spellStart"/>
+      <w:r>
+        <w:t>Mrt</w:t>
+      </w:r>
+      <w:proofErr w:type="spellEnd"/>
+      <w:r>
+        <w:t xml:space="preserve"> split out by species</w:t>
       </w:r>
     </w:p>
     <w:p>
@@ -1303,6 +1919,119 @@
     </w:lvl>
   </w:abstractNum>
   <w:abstractNum w:abstractNumId="5">
+    <w:nsid w:val="2750746C"/>
+    <w:multiLevelType w:val="hybridMultilevel"/>
+    <w:tmpl w:val="6498AC88"/>
+    <w:lvl w:ilvl="0" w:tplc="04090001">
+      <w:start w:val="1"/>
+      <w:numFmt w:val="bullet"/>
+      <w:lvlText w:val=""/>
+      <w:lvlJc w:val="left"/>
+      <w:pPr>
+        <w:ind w:left="720" w:hanging="360"/>
+      </w:pPr>
+      <w:rPr>
+        <w:rFonts w:ascii="Symbol" w:hAnsi="Symbol" w:hint="default"/>
+      </w:rPr>
+    </w:lvl>
+    <w:lvl w:ilvl="1" w:tplc="04090003" w:tentative="1">
+      <w:start w:val="1"/>
+      <w:numFmt w:val="bullet"/>
+      <w:lvlText w:val="o"/>
+      <w:lvlJc w:val="left"/>
+      <w:pPr>
+        <w:ind w:left="1440" w:hanging="360"/>
+      </w:pPr>
+      <w:rPr>
+        <w:rFonts w:ascii="Courier New" w:hAnsi="Courier New" w:cs="Courier New" w:hint="default"/>
+      </w:rPr>
+    </w:lvl>
+    <w:lvl w:ilvl="2" w:tplc="04090005" w:tentative="1">
+      <w:start w:val="1"/>
+      <w:numFmt w:val="bullet"/>
+      <w:lvlText w:val=""/>
+      <w:lvlJc w:val="left"/>
+      <w:pPr>
+        <w:ind w:left="2160" w:hanging="360"/>
+      </w:pPr>
+      <w:rPr>
+        <w:rFonts w:ascii="Wingdings" w:hAnsi="Wingdings" w:hint="default"/>
+      </w:rPr>
+    </w:lvl>
+    <w:lvl w:ilvl="3" w:tplc="04090001" w:tentative="1">
+      <w:start w:val="1"/>
+      <w:numFmt w:val="bullet"/>
+      <w:lvlText w:val=""/>
+      <w:lvlJc w:val="left"/>
+      <w:pPr>
+        <w:ind w:left="2880" w:hanging="360"/>
+      </w:pPr>
+      <w:rPr>
+        <w:rFonts w:ascii="Symbol" w:hAnsi="Symbol" w:hint="default"/>
+      </w:rPr>
+    </w:lvl>
+    <w:lvl w:ilvl="4" w:tplc="04090003" w:tentative="1">
+      <w:start w:val="1"/>
+      <w:numFmt w:val="bullet"/>
+      <w:lvlText w:val="o"/>
+      <w:lvlJc w:val="left"/>
+      <w:pPr>
+        <w:ind w:left="3600" w:hanging="360"/>
+      </w:pPr>
+      <w:rPr>
+        <w:rFonts w:ascii="Courier New" w:hAnsi="Courier New" w:cs="Courier New" w:hint="default"/>
+      </w:rPr>
+    </w:lvl>
+    <w:lvl w:ilvl="5" w:tplc="04090005" w:tentative="1">
+      <w:start w:val="1"/>
+      <w:numFmt w:val="bullet"/>
+      <w:lvlText w:val=""/>
+      <w:lvlJc w:val="left"/>
+      <w:pPr>
+        <w:ind w:left="4320" w:hanging="360"/>
+      </w:pPr>
+      <w:rPr>
+        <w:rFonts w:ascii="Wingdings" w:hAnsi="Wingdings" w:hint="default"/>
+      </w:rPr>
+    </w:lvl>
+    <w:lvl w:ilvl="6" w:tplc="04090001" w:tentative="1">
+      <w:start w:val="1"/>
+      <w:numFmt w:val="bullet"/>
+      <w:lvlText w:val=""/>
+      <w:lvlJc w:val="left"/>
+      <w:pPr>
+        <w:ind w:left="5040" w:hanging="360"/>
+      </w:pPr>
+      <w:rPr>
+        <w:rFonts w:ascii="Symbol" w:hAnsi="Symbol" w:hint="default"/>
+      </w:rPr>
+    </w:lvl>
+    <w:lvl w:ilvl="7" w:tplc="04090003" w:tentative="1">
+      <w:start w:val="1"/>
+      <w:numFmt w:val="bullet"/>
+      <w:lvlText w:val="o"/>
+      <w:lvlJc w:val="left"/>
+      <w:pPr>
+        <w:ind w:left="5760" w:hanging="360"/>
+      </w:pPr>
+      <w:rPr>
+        <w:rFonts w:ascii="Courier New" w:hAnsi="Courier New" w:cs="Courier New" w:hint="default"/>
+      </w:rPr>
+    </w:lvl>
+    <w:lvl w:ilvl="8" w:tplc="04090005" w:tentative="1">
+      <w:start w:val="1"/>
+      <w:numFmt w:val="bullet"/>
+      <w:lvlText w:val=""/>
+      <w:lvlJc w:val="left"/>
+      <w:pPr>
+        <w:ind w:left="6480" w:hanging="360"/>
+      </w:pPr>
+      <w:rPr>
+        <w:rFonts w:ascii="Wingdings" w:hAnsi="Wingdings" w:hint="default"/>
+      </w:rPr>
+    </w:lvl>
+  </w:abstractNum>
+  <w:abstractNum w:abstractNumId="6">
     <w:nsid w:val="35540D2A"/>
     <w:multiLevelType w:val="hybridMultilevel"/>
     <w:tmpl w:val="517EDC06"/>
@@ -1415,7 +2144,7 @@
       </w:rPr>
     </w:lvl>
   </w:abstractNum>
-  <w:abstractNum w:abstractNumId="6">
+  <w:abstractNum w:abstractNumId="7">
     <w:nsid w:val="39B21984"/>
     <w:multiLevelType w:val="hybridMultilevel"/>
     <w:tmpl w:val="377E2EFA"/>
@@ -1528,7 +2257,7 @@
       </w:rPr>
     </w:lvl>
   </w:abstractNum>
-  <w:abstractNum w:abstractNumId="7">
+  <w:abstractNum w:abstractNumId="8">
     <w:nsid w:val="45A03FEA"/>
     <w:multiLevelType w:val="hybridMultilevel"/>
     <w:tmpl w:val="5E72D7BC"/>
@@ -1641,7 +2370,7 @@
       </w:rPr>
     </w:lvl>
   </w:abstractNum>
-  <w:abstractNum w:abstractNumId="8">
+  <w:abstractNum w:abstractNumId="9">
     <w:nsid w:val="530B0AA9"/>
     <w:multiLevelType w:val="hybridMultilevel"/>
     <w:tmpl w:val="4CB2D1D6"/>
@@ -1754,7 +2483,93 @@
       </w:rPr>
     </w:lvl>
   </w:abstractNum>
-  <w:abstractNum w:abstractNumId="9">
+  <w:abstractNum w:abstractNumId="10">
+    <w:nsid w:val="64421518"/>
+    <w:multiLevelType w:val="hybridMultilevel"/>
+    <w:tmpl w:val="B810AF8A"/>
+    <w:lvl w:ilvl="0" w:tplc="0409000F">
+      <w:start w:val="1"/>
+      <w:numFmt w:val="decimal"/>
+      <w:lvlText w:val="%1."/>
+      <w:lvlJc w:val="left"/>
+      <w:pPr>
+        <w:ind w:left="720" w:hanging="360"/>
+      </w:pPr>
+    </w:lvl>
+    <w:lvl w:ilvl="1" w:tplc="04090019" w:tentative="1">
+      <w:start w:val="1"/>
+      <w:numFmt w:val="lowerLetter"/>
+      <w:lvlText w:val="%2."/>
+      <w:lvlJc w:val="left"/>
+      <w:pPr>
+        <w:ind w:left="1440" w:hanging="360"/>
+      </w:pPr>
+    </w:lvl>
+    <w:lvl w:ilvl="2" w:tplc="0409001B" w:tentative="1">
+      <w:start w:val="1"/>
+      <w:numFmt w:val="lowerRoman"/>
+      <w:lvlText w:val="%3."/>
+      <w:lvlJc w:val="right"/>
+      <w:pPr>
+        <w:ind w:left="2160" w:hanging="180"/>
+      </w:pPr>
+    </w:lvl>
+    <w:lvl w:ilvl="3" w:tplc="0409000F" w:tentative="1">
+      <w:start w:val="1"/>
+      <w:numFmt w:val="decimal"/>
+      <w:lvlText w:val="%4."/>
+      <w:lvlJc w:val="left"/>
+      <w:pPr>
+        <w:ind w:left="2880" w:hanging="360"/>
+      </w:pPr>
+    </w:lvl>
+    <w:lvl w:ilvl="4" w:tplc="04090019" w:tentative="1">
+      <w:start w:val="1"/>
+      <w:numFmt w:val="lowerLetter"/>
+      <w:lvlText w:val="%5."/>
+      <w:lvlJc w:val="left"/>
+      <w:pPr>
+        <w:ind w:left="3600" w:hanging="360"/>
+      </w:pPr>
+    </w:lvl>
+    <w:lvl w:ilvl="5" w:tplc="0409001B" w:tentative="1">
+      <w:start w:val="1"/>
+      <w:numFmt w:val="lowerRoman"/>
+      <w:lvlText w:val="%6."/>
+      <w:lvlJc w:val="right"/>
+      <w:pPr>
+        <w:ind w:left="4320" w:hanging="180"/>
+      </w:pPr>
+    </w:lvl>
+    <w:lvl w:ilvl="6" w:tplc="0409000F" w:tentative="1">
+      <w:start w:val="1"/>
+      <w:numFmt w:val="decimal"/>
+      <w:lvlText w:val="%7."/>
+      <w:lvlJc w:val="left"/>
+      <w:pPr>
+        <w:ind w:left="5040" w:hanging="360"/>
+      </w:pPr>
+    </w:lvl>
+    <w:lvl w:ilvl="7" w:tplc="04090019" w:tentative="1">
+      <w:start w:val="1"/>
+      <w:numFmt w:val="lowerLetter"/>
+      <w:lvlText w:val="%8."/>
+      <w:lvlJc w:val="left"/>
+      <w:pPr>
+        <w:ind w:left="5760" w:hanging="360"/>
+      </w:pPr>
+    </w:lvl>
+    <w:lvl w:ilvl="8" w:tplc="0409001B" w:tentative="1">
+      <w:start w:val="1"/>
+      <w:numFmt w:val="lowerRoman"/>
+      <w:lvlText w:val="%9."/>
+      <w:lvlJc w:val="right"/>
+      <w:pPr>
+        <w:ind w:left="6480" w:hanging="180"/>
+      </w:pPr>
+    </w:lvl>
+  </w:abstractNum>
+  <w:abstractNum w:abstractNumId="11">
     <w:nsid w:val="683C0571"/>
     <w:multiLevelType w:val="hybridMultilevel"/>
     <w:tmpl w:val="E00CA938"/>
@@ -1867,7 +2682,120 @@
       </w:rPr>
     </w:lvl>
   </w:abstractNum>
-  <w:abstractNum w:abstractNumId="10">
+  <w:abstractNum w:abstractNumId="12">
+    <w:nsid w:val="6AB57079"/>
+    <w:multiLevelType w:val="hybridMultilevel"/>
+    <w:tmpl w:val="67269208"/>
+    <w:lvl w:ilvl="0" w:tplc="04090001">
+      <w:start w:val="1"/>
+      <w:numFmt w:val="bullet"/>
+      <w:lvlText w:val=""/>
+      <w:lvlJc w:val="left"/>
+      <w:pPr>
+        <w:ind w:left="720" w:hanging="360"/>
+      </w:pPr>
+      <w:rPr>
+        <w:rFonts w:ascii="Symbol" w:hAnsi="Symbol" w:hint="default"/>
+      </w:rPr>
+    </w:lvl>
+    <w:lvl w:ilvl="1" w:tplc="04090003">
+      <w:start w:val="1"/>
+      <w:numFmt w:val="bullet"/>
+      <w:lvlText w:val="o"/>
+      <w:lvlJc w:val="left"/>
+      <w:pPr>
+        <w:ind w:left="1440" w:hanging="360"/>
+      </w:pPr>
+      <w:rPr>
+        <w:rFonts w:ascii="Courier New" w:hAnsi="Courier New" w:cs="Courier New" w:hint="default"/>
+      </w:rPr>
+    </w:lvl>
+    <w:lvl w:ilvl="2" w:tplc="04090005" w:tentative="1">
+      <w:start w:val="1"/>
+      <w:numFmt w:val="bullet"/>
+      <w:lvlText w:val=""/>
+      <w:lvlJc w:val="left"/>
+      <w:pPr>
+        <w:ind w:left="2160" w:hanging="360"/>
+      </w:pPr>
+      <w:rPr>
+        <w:rFonts w:ascii="Wingdings" w:hAnsi="Wingdings" w:hint="default"/>
+      </w:rPr>
+    </w:lvl>
+    <w:lvl w:ilvl="3" w:tplc="04090001" w:tentative="1">
+      <w:start w:val="1"/>
+      <w:numFmt w:val="bullet"/>
+      <w:lvlText w:val=""/>
+      <w:lvlJc w:val="left"/>
+      <w:pPr>
+        <w:ind w:left="2880" w:hanging="360"/>
+      </w:pPr>
+      <w:rPr>
+        <w:rFonts w:ascii="Symbol" w:hAnsi="Symbol" w:hint="default"/>
+      </w:rPr>
+    </w:lvl>
+    <w:lvl w:ilvl="4" w:tplc="04090003" w:tentative="1">
+      <w:start w:val="1"/>
+      <w:numFmt w:val="bullet"/>
+      <w:lvlText w:val="o"/>
+      <w:lvlJc w:val="left"/>
+      <w:pPr>
+        <w:ind w:left="3600" w:hanging="360"/>
+      </w:pPr>
+      <w:rPr>
+        <w:rFonts w:ascii="Courier New" w:hAnsi="Courier New" w:cs="Courier New" w:hint="default"/>
+      </w:rPr>
+    </w:lvl>
+    <w:lvl w:ilvl="5" w:tplc="04090005" w:tentative="1">
+      <w:start w:val="1"/>
+      <w:numFmt w:val="bullet"/>
+      <w:lvlText w:val=""/>
+      <w:lvlJc w:val="left"/>
+      <w:pPr>
+        <w:ind w:left="4320" w:hanging="360"/>
+      </w:pPr>
+      <w:rPr>
+        <w:rFonts w:ascii="Wingdings" w:hAnsi="Wingdings" w:hint="default"/>
+      </w:rPr>
+    </w:lvl>
+    <w:lvl w:ilvl="6" w:tplc="04090001" w:tentative="1">
+      <w:start w:val="1"/>
+      <w:numFmt w:val="bullet"/>
+      <w:lvlText w:val=""/>
+      <w:lvlJc w:val="left"/>
+      <w:pPr>
+        <w:ind w:left="5040" w:hanging="360"/>
+      </w:pPr>
+      <w:rPr>
+        <w:rFonts w:ascii="Symbol" w:hAnsi="Symbol" w:hint="default"/>
+      </w:rPr>
+    </w:lvl>
+    <w:lvl w:ilvl="7" w:tplc="04090003" w:tentative="1">
+      <w:start w:val="1"/>
+      <w:numFmt w:val="bullet"/>
+      <w:lvlText w:val="o"/>
+      <w:lvlJc w:val="left"/>
+      <w:pPr>
+        <w:ind w:left="5760" w:hanging="360"/>
+      </w:pPr>
+      <w:rPr>
+        <w:rFonts w:ascii="Courier New" w:hAnsi="Courier New" w:cs="Courier New" w:hint="default"/>
+      </w:rPr>
+    </w:lvl>
+    <w:lvl w:ilvl="8" w:tplc="04090005" w:tentative="1">
+      <w:start w:val="1"/>
+      <w:numFmt w:val="bullet"/>
+      <w:lvlText w:val=""/>
+      <w:lvlJc w:val="left"/>
+      <w:pPr>
+        <w:ind w:left="6480" w:hanging="360"/>
+      </w:pPr>
+      <w:rPr>
+        <w:rFonts w:ascii="Wingdings" w:hAnsi="Wingdings" w:hint="default"/>
+      </w:rPr>
+    </w:lvl>
+  </w:abstractNum>
+  <w:abstractNum w:abstractNumId="13">
     <w:nsid w:val="6C5B3E25"/>
     <w:multiLevelType w:val="hybridMultilevel"/>
     <w:tmpl w:val="81C4D4E6"/>
@@ -1980,7 +2908,7 @@
       </w:rPr>
     </w:lvl>
   </w:abstractNum>
-  <w:abstractNum w:abstractNumId="11">
+  <w:abstractNum w:abstractNumId="14">
     <w:nsid w:val="768767AC"/>
     <w:multiLevelType w:val="hybridMultilevel"/>
     <w:tmpl w:val="F35A6654"/>
@@ -2094,22 +3022,22 @@
     </w:lvl>
   </w:abstractNum>
   <w:num w:numId="1">
-    <w:abstractNumId w:val="5"/>
+    <w:abstractNumId w:val="6"/>
   </w:num>
   <w:num w:numId="2">
-    <w:abstractNumId w:val="8"/>
+    <w:abstractNumId w:val="9"/>
   </w:num>
   <w:num w:numId="3">
     <w:abstractNumId w:val="4"/>
   </w:num>
   <w:num w:numId="4">
-    <w:abstractNumId w:val="7"/>
+    <w:abstractNumId w:val="8"/>
   </w:num>
   <w:num w:numId="5">
-    <w:abstractNumId w:val="10"/>
+    <w:abstractNumId w:val="13"/>
   </w:num>
   <w:num w:numId="6">
-    <w:abstractNumId w:val="9"/>
+    <w:abstractNumId w:val="11"/>
   </w:num>
   <w:num w:numId="7">
     <w:abstractNumId w:val="3"/>
@@ -2118,7 +3046,7 @@
     <w:abstractNumId w:val="0"/>
   </w:num>
   <w:num w:numId="9">
-    <w:abstractNumId w:val="11"/>
+    <w:abstractNumId w:val="14"/>
   </w:num>
   <w:num w:numId="10">
     <w:abstractNumId w:val="2"/>
@@ -2127,7 +3055,16 @@
     <w:abstractNumId w:val="1"/>
   </w:num>
   <w:num w:numId="12">
-    <w:abstractNumId w:val="6"/>
+    <w:abstractNumId w:val="7"/>
+  </w:num>
+  <w:num w:numId="13">
+    <w:abstractNumId w:val="10"/>
+  </w:num>
+  <w:num w:numId="14">
+    <w:abstractNumId w:val="12"/>
+  </w:num>
+  <w:num w:numId="15">
+    <w:abstractNumId w:val="5"/>
   </w:num>
 </w:numbering>
 </file>

</xml_diff>

<commit_message>
Edit and add refs to intro, start discussion outline
</commit_message>
<xml_diff>
--- a/writing/manuscript.docx
+++ b/writing/manuscript.docx
@@ -39,384 +39,6 @@
     <w:p/>
     <w:p/>
     <w:p/>
-    <w:p/>
-    <w:p/>
-    <w:p>
-      <w:r>
-        <w:t xml:space="preserve">Needed lit: </w:t>
-      </w:r>
-    </w:p>
-    <w:p>
-      <w:r>
-        <w:t>*Only studies with endotherms and intraspecific</w:t>
-      </w:r>
-    </w:p>
-    <w:p>
-      <w:pPr>
-        <w:pStyle w:val="ListParagraph"/>
-        <w:numPr>
-          <w:ilvl w:val="0"/>
-          <w:numId w:val="14"/>
-        </w:numPr>
-      </w:pPr>
-      <w:r>
-        <w:t xml:space="preserve">Lots of </w:t>
-      </w:r>
-      <w:r>
-        <w:t>studies that support Bergmann’s rule</w:t>
-      </w:r>
-      <w:r>
-        <w:t xml:space="preserve">: Ashton, 2002; </w:t>
-      </w:r>
-      <w:r>
-        <w:t>Brown &amp; Lee, 1969</w:t>
-      </w:r>
-      <w:r>
-        <w:t xml:space="preserve">; </w:t>
-      </w:r>
-      <w:proofErr w:type="spellStart"/>
-      <w:r>
-        <w:t>Freckleton</w:t>
-      </w:r>
-      <w:proofErr w:type="spellEnd"/>
-      <w:r>
-        <w:t xml:space="preserve"> et al., 2003</w:t>
-      </w:r>
-    </w:p>
-    <w:p>
-      <w:pPr>
-        <w:pStyle w:val="ListParagraph"/>
-        <w:numPr>
-          <w:ilvl w:val="0"/>
-          <w:numId w:val="14"/>
-        </w:numPr>
-      </w:pPr>
-      <w:r>
-        <w:t>Impact of size on three specific eco aspects</w:t>
-      </w:r>
-    </w:p>
-    <w:p>
-      <w:pPr>
-        <w:pStyle w:val="ListParagraph"/>
-        <w:numPr>
-          <w:ilvl w:val="1"/>
-          <w:numId w:val="14"/>
-        </w:numPr>
-      </w:pPr>
-      <w:r>
-        <w:t>Metabolic rates: Brown et al., 2004</w:t>
-      </w:r>
-    </w:p>
-    <w:p>
-      <w:pPr>
-        <w:pStyle w:val="ListParagraph"/>
-        <w:numPr>
-          <w:ilvl w:val="1"/>
-          <w:numId w:val="14"/>
-        </w:numPr>
-      </w:pPr>
-      <w:r>
-        <w:t>Interspecific interactions</w:t>
-      </w:r>
-    </w:p>
-    <w:p>
-      <w:pPr>
-        <w:pStyle w:val="ListParagraph"/>
-        <w:numPr>
-          <w:ilvl w:val="1"/>
-          <w:numId w:val="14"/>
-        </w:numPr>
-      </w:pPr>
-      <w:r>
-        <w:t>Ecosystem processes</w:t>
-      </w:r>
-      <w:r>
-        <w:t xml:space="preserve"> such as energy flux: </w:t>
-      </w:r>
-      <w:r>
-        <w:t>Dickie et al., 1987</w:t>
-      </w:r>
-    </w:p>
-    <w:p>
-      <w:pPr>
-        <w:pStyle w:val="ListParagraph"/>
-        <w:numPr>
-          <w:ilvl w:val="0"/>
-          <w:numId w:val="14"/>
-        </w:numPr>
-      </w:pPr>
-      <w:r>
-        <w:t>Eco factors that affect size</w:t>
-      </w:r>
-    </w:p>
-    <w:p>
-      <w:pPr>
-        <w:pStyle w:val="ListParagraph"/>
-        <w:numPr>
-          <w:ilvl w:val="1"/>
-          <w:numId w:val="14"/>
-        </w:numPr>
-      </w:pPr>
-      <w:r>
-        <w:t>General = Yom-Tom &amp; Geffen, 2011</w:t>
-      </w:r>
-      <w:r>
-        <w:t xml:space="preserve"> (Fig. 1)</w:t>
-      </w:r>
-    </w:p>
-    <w:p>
-      <w:pPr>
-        <w:pStyle w:val="ListParagraph"/>
-        <w:numPr>
-          <w:ilvl w:val="1"/>
-          <w:numId w:val="14"/>
-        </w:numPr>
-      </w:pPr>
-      <w:r>
-        <w:t xml:space="preserve">Usable area/island size: </w:t>
-      </w:r>
-      <w:proofErr w:type="spellStart"/>
-      <w:r>
-        <w:t>Lomolino</w:t>
-      </w:r>
-      <w:proofErr w:type="spellEnd"/>
-      <w:r>
-        <w:t>, 2005</w:t>
-      </w:r>
-    </w:p>
-    <w:p>
-      <w:pPr>
-        <w:pStyle w:val="ListParagraph"/>
-        <w:numPr>
-          <w:ilvl w:val="1"/>
-          <w:numId w:val="14"/>
-        </w:numPr>
-      </w:pPr>
-      <w:r>
-        <w:t xml:space="preserve">Anthropogenic fragmentation: </w:t>
-      </w:r>
-      <w:proofErr w:type="spellStart"/>
-      <w:r>
-        <w:t>Lomolino</w:t>
-      </w:r>
-      <w:proofErr w:type="spellEnd"/>
-      <w:r>
-        <w:t xml:space="preserve"> &amp; </w:t>
-      </w:r>
-      <w:proofErr w:type="spellStart"/>
-      <w:r>
-        <w:t>Perault</w:t>
-      </w:r>
-      <w:proofErr w:type="spellEnd"/>
-      <w:r>
-        <w:t>, 2007</w:t>
-      </w:r>
-    </w:p>
-    <w:p>
-      <w:pPr>
-        <w:pStyle w:val="ListParagraph"/>
-        <w:numPr>
-          <w:ilvl w:val="1"/>
-          <w:numId w:val="14"/>
-        </w:numPr>
-      </w:pPr>
-      <w:r>
-        <w:t>Resource</w:t>
-      </w:r>
-      <w:r>
-        <w:t xml:space="preserve"> availability</w:t>
-      </w:r>
-      <w:r>
-        <w:t xml:space="preserve">: </w:t>
-      </w:r>
-      <w:proofErr w:type="spellStart"/>
-      <w:r>
-        <w:t>McNab</w:t>
-      </w:r>
-      <w:proofErr w:type="spellEnd"/>
-      <w:r>
-        <w:t xml:space="preserve"> 2010</w:t>
-      </w:r>
-    </w:p>
-    <w:p>
-      <w:pPr>
-        <w:pStyle w:val="ListParagraph"/>
-        <w:numPr>
-          <w:ilvl w:val="0"/>
-          <w:numId w:val="14"/>
-        </w:numPr>
-      </w:pPr>
-      <w:r>
-        <w:t>Temporal Bergmann’s/directional temperature change on size over time</w:t>
-      </w:r>
-    </w:p>
-    <w:p>
-      <w:pPr>
-        <w:pStyle w:val="ListParagraph"/>
-        <w:numPr>
-          <w:ilvl w:val="1"/>
-          <w:numId w:val="14"/>
-        </w:numPr>
-      </w:pPr>
-      <w:proofErr w:type="spellStart"/>
-      <w:r>
-        <w:t>Teplitsky</w:t>
-      </w:r>
-      <w:proofErr w:type="spellEnd"/>
-      <w:r>
-        <w:t xml:space="preserve"> et al., 2008: decrease in size over time of red-billed gulls is phenotypic plasticity, not genetic response;</w:t>
-      </w:r>
-      <w:r>
-        <w:t xml:space="preserve"> negative correlation between size and temp</w:t>
-      </w:r>
-      <w:r>
-        <w:t xml:space="preserve">, size change due to less </w:t>
-      </w:r>
-      <w:proofErr w:type="gramStart"/>
-      <w:r>
-        <w:t>food?</w:t>
-      </w:r>
-      <w:r>
-        <w:t>;</w:t>
-      </w:r>
-      <w:proofErr w:type="gramEnd"/>
-      <w:r>
-        <w:t xml:space="preserve"> only a single species! </w:t>
-      </w:r>
-    </w:p>
-    <w:p>
-      <w:pPr>
-        <w:pStyle w:val="ListParagraph"/>
-        <w:numPr>
-          <w:ilvl w:val="1"/>
-          <w:numId w:val="14"/>
-        </w:numPr>
-      </w:pPr>
-      <w:r>
-        <w:t>Yom-Tom &amp; Geffen, 2011: good review of main drivers (temp and resource availability) of temporal and geographic size change</w:t>
-      </w:r>
-      <w:r>
-        <w:t xml:space="preserve">. </w:t>
-      </w:r>
-      <w:r>
-        <w:t>Need to accurately document change in size over time (sample size, measurements used</w:t>
-      </w:r>
-      <w:r>
-        <w:t>, season collected</w:t>
-      </w:r>
-      <w:r>
-        <w:t>), and determine cause of change</w:t>
-      </w:r>
-      <w:r>
-        <w:t xml:space="preserve"> (cyclical cycles</w:t>
-      </w:r>
-      <w:r>
-        <w:t xml:space="preserve">, </w:t>
-      </w:r>
-      <w:r>
-        <w:t>temp correlated with other abiotic factors</w:t>
-      </w:r>
-      <w:r>
-        <w:t xml:space="preserve">). Most mammals increased, most birds decreased. </w:t>
-      </w:r>
-    </w:p>
-    <w:p>
-      <w:pPr>
-        <w:pStyle w:val="ListParagraph"/>
-        <w:numPr>
-          <w:ilvl w:val="1"/>
-          <w:numId w:val="14"/>
-        </w:numPr>
-      </w:pPr>
-      <w:r>
-        <w:t xml:space="preserve">Van </w:t>
-      </w:r>
-      <w:proofErr w:type="spellStart"/>
-      <w:r>
-        <w:t>Buskirk</w:t>
-      </w:r>
-      <w:proofErr w:type="spellEnd"/>
-      <w:r>
-        <w:t xml:space="preserve"> et al., 2010: lots of bird s</w:t>
-      </w:r>
-      <w:r>
-        <w:t>pecies got smaller over decades with increasing temperature at single site in PA</w:t>
-      </w:r>
-    </w:p>
-    <w:p>
-      <w:pPr>
-        <w:pStyle w:val="ListParagraph"/>
-        <w:numPr>
-          <w:ilvl w:val="1"/>
-          <w:numId w:val="14"/>
-        </w:numPr>
-      </w:pPr>
-      <w:proofErr w:type="spellStart"/>
-      <w:r>
-        <w:t>Husby</w:t>
-      </w:r>
-      <w:proofErr w:type="spellEnd"/>
-      <w:r>
-        <w:t xml:space="preserve"> et al., </w:t>
-      </w:r>
-      <w:r>
-        <w:t>2011: documented negative relationship between mass and temp across time for three bird species over decades</w:t>
-      </w:r>
-      <w:r>
-        <w:t xml:space="preserve">. Food abundance more important than temp. </w:t>
-      </w:r>
-    </w:p>
-    <w:p>
-      <w:pPr>
-        <w:pStyle w:val="ListParagraph"/>
-        <w:numPr>
-          <w:ilvl w:val="1"/>
-          <w:numId w:val="14"/>
-        </w:numPr>
-      </w:pPr>
-      <w:proofErr w:type="spellStart"/>
-      <w:r>
-        <w:t>Canale</w:t>
-      </w:r>
-      <w:proofErr w:type="spellEnd"/>
-      <w:r>
-        <w:t xml:space="preserve"> et al., 2016: some size metrics indicated decrease in size with increase in temp</w:t>
-      </w:r>
-      <w:r>
-        <w:t xml:space="preserve"> for </w:t>
-      </w:r>
-      <w:r>
-        <w:t>marmot</w:t>
-      </w:r>
-      <w:bookmarkStart w:id="0" w:name="_GoBack"/>
-      <w:bookmarkEnd w:id="0"/>
-    </w:p>
-    <w:p>
-      <w:pPr>
-        <w:pStyle w:val="ListParagraph"/>
-        <w:numPr>
-          <w:ilvl w:val="1"/>
-          <w:numId w:val="14"/>
-        </w:numPr>
-      </w:pPr>
-      <w:r>
-        <w:t>Smith et al., 1998: negative temp-mass relationship across time for woodrat species</w:t>
-      </w:r>
-    </w:p>
-    <w:p>
-      <w:pPr>
-        <w:pStyle w:val="ListParagraph"/>
-        <w:numPr>
-          <w:ilvl w:val="1"/>
-          <w:numId w:val="14"/>
-        </w:numPr>
-      </w:pPr>
-      <w:r>
-        <w:t>Skim two main papers</w:t>
-      </w:r>
-    </w:p>
-    <w:p/>
-    <w:p/>
     <w:p>
       <w:pPr>
         <w:rPr>
@@ -455,24 +77,28 @@
         <w:t>is referred to as Bergmann’s rule due to it being initially described by the German bi</w:t>
       </w:r>
       <w:r>
-        <w:t>ologist Karl Bergmann (</w:t>
-      </w:r>
-      <w:proofErr w:type="spellStart"/>
-      <w:r>
-        <w:t>Bergmann</w:t>
-      </w:r>
-      <w:proofErr w:type="spellEnd"/>
-      <w:r>
-        <w:t>, 1847)</w:t>
-      </w:r>
-      <w:r>
-        <w:t>. Evidence for the prevalence of this rule among endotherm species has been documented for over a century [bunch of sources]. It has therefore recently been predicted that, due to increasing temperatures from climate change, endotherm species will be decreasing in size</w:t>
+        <w:t>ologist Karl Bergmann (Bergmann, 1847)</w:t>
+      </w:r>
+      <w:r>
+        <w:t xml:space="preserve">. Evidence for the prevalence of this rule among endotherm species has been documented for over a century </w:t>
+      </w:r>
+      <w:r>
+        <w:t xml:space="preserve">(Brown and Lee, 1969; Ashton, 2002; Freckleton et al., 2003; Meiri &amp; Dayan, 2003). </w:t>
+      </w:r>
+      <w:r>
+        <w:t>It has therefore recently been predicted that, due to increasing temperatures from climate change, endotherm species will be decreasing in size</w:t>
       </w:r>
       <w:r>
         <w:t xml:space="preserve"> in the near future (Gardner et al., 2011; Sheridan and Bickford, 2011)</w:t>
       </w:r>
       <w:r>
-        <w:t xml:space="preserve">. Organismal size is an important ecological characteristic that affects many aspects of ecosystems, including resource use [source], interspecific interactions [source], and ecosystem processes [source]. Because of the diverse impacts of body size, changing sizes due to climate change could result in drastic changes in ecosystems. </w:t>
+        <w:t xml:space="preserve">. Organismal size is an important ecological characteristic that affects many aspects of ecosystems, including </w:t>
+      </w:r>
+      <w:r>
+        <w:t xml:space="preserve">metabolic rates (Brown et al., 2004), food web structure (Woodward et al., 2005), and energy flux (Dickie et al., 1987). </w:t>
+      </w:r>
+      <w:r>
+        <w:t xml:space="preserve">Because of the diverse impacts of body size, changing sizes due to climate change could result in drastic changes in ecosystems. </w:t>
       </w:r>
     </w:p>
     <w:p>
@@ -481,49 +107,92 @@
         <w:ind w:firstLine="720"/>
       </w:pPr>
       <w:r>
-        <w:t>There is some evidence that a negative temperature-body size relationship is not as common among endotherm species as previously believed</w:t>
-      </w:r>
-      <w:r>
-        <w:t xml:space="preserve"> (Riemer et al., 2018). </w:t>
-      </w:r>
-      <w:r>
-        <w:t xml:space="preserve">[spatial specifically] </w:t>
-      </w:r>
-      <w:r>
-        <w:t xml:space="preserve">Even if this relationship does occur, it </w:t>
-      </w:r>
-      <w:r>
-        <w:t>is possible</w:t>
+        <w:t xml:space="preserve">Though there is a lot of accumulated evidence for the occurrence of a negative relationship between temperature and mass in endotherm species, most only assess this relationship among one or a few species or across limited time and space scales. </w:t>
+      </w:r>
+      <w:r>
+        <w:t>When this</w:t>
+      </w:r>
+      <w:r>
+        <w:t xml:space="preserve"> relationship was </w:t>
+      </w:r>
+      <w:r>
+        <w:t>examined</w:t>
       </w:r>
       <w:r>
         <w:t xml:space="preserve"> </w:t>
       </w:r>
       <w:r>
-        <w:t>that the many other factors that affect body size in addition to temperature in ecosystems</w:t>
-      </w:r>
-      <w:r>
-        <w:t>, including predator-prey interactions [source] and resource availability [source]</w:t>
-      </w:r>
-      <w:r>
-        <w:t xml:space="preserve">, have a more substantial impact. </w:t>
-      </w:r>
-      <w:r>
-        <w:t xml:space="preserve">If temperature increases do not have a strong and directional impact on body size, it </w:t>
-      </w:r>
-      <w:r>
-        <w:t>will</w:t>
-      </w:r>
-      <w:r>
-        <w:t xml:space="preserve"> be more difficult to predict how climate change will shift species body sizes. It is crucial to be able to predict these size changes because of the importance of size on the fun</w:t>
-      </w:r>
-      <w:r>
-        <w:t>ctioning of ecological systems. How body size responds to temperature over time also have been examined infrequently, though it has been shown that x [source] and y [source]</w:t>
-      </w:r>
-      <w:r>
-        <w:t xml:space="preserve"> and documented decreasing sizes due to global change? [sources]</w:t>
-      </w:r>
-      <w:r>
-        <w:t xml:space="preserve">. It is especially important to understand how size will change dynamically from shifting temperatures. </w:t>
+        <w:t xml:space="preserve">for almost 1,000 bird and mammal species, across several decades and degrees of latitude, most species had weak or no relationship (Riemer et al., 2018). Though </w:t>
+      </w:r>
+      <w:r>
+        <w:lastRenderedPageBreak/>
+        <w:t>this indicated that Bergmann’s rule may not be prevalent spatiotemporally, in order to understand how species size may respond to climate change, this relationship needs to be examined in a similar data-intensive fashion explicitly across time. While there are studies showing that species have been getting smaller</w:t>
+      </w:r>
+      <w:r>
+        <w:t xml:space="preserve"> over time</w:t>
+      </w:r>
+      <w:r>
+        <w:t>, supposedly in response to climate change</w:t>
+      </w:r>
+      <w:r>
+        <w:t xml:space="preserve"> (Gardner et al., 2011)</w:t>
+      </w:r>
+      <w:r>
+        <w:t>, these have the same li</w:t>
+      </w:r>
+      <w:r>
+        <w:t>mitations of</w:t>
+      </w:r>
+      <w:r>
+        <w:t xml:space="preserve"> few species (</w:t>
+      </w:r>
+      <w:r>
+        <w:t>Teplitsky et al., 2008;</w:t>
+      </w:r>
+      <w:r>
+        <w:t xml:space="preserve"> </w:t>
+      </w:r>
+      <w:r>
+        <w:t>Husby et al., 2011</w:t>
+      </w:r>
+      <w:r>
+        <w:t xml:space="preserve">; </w:t>
+      </w:r>
+      <w:r>
+        <w:t>Canale</w:t>
+      </w:r>
+      <w:r>
+        <w:t xml:space="preserve"> et al., 2016</w:t>
+      </w:r>
+      <w:r>
+        <w:t>)</w:t>
+      </w:r>
+      <w:r>
+        <w:t xml:space="preserve"> at</w:t>
+      </w:r>
+      <w:r>
+        <w:t xml:space="preserve"> limited </w:t>
+      </w:r>
+      <w:r>
+        <w:t>geographic sites (Van Buskirk et al., 2010</w:t>
+      </w:r>
+      <w:r>
+        <w:t>; Salewski et al., 2010</w:t>
+      </w:r>
+      <w:r>
+        <w:t>)</w:t>
+      </w:r>
+      <w:r>
+        <w:t xml:space="preserve"> over short time periods (</w:t>
+      </w:r>
+      <w:r>
+        <w:t>Smith et al., 1998</w:t>
+      </w:r>
+      <w:r>
+        <w:t>)</w:t>
+      </w:r>
+      <w:r>
+        <w:t xml:space="preserve">. </w:t>
       </w:r>
     </w:p>
     <w:p>
@@ -532,7 +201,19 @@
         <w:ind w:firstLine="720"/>
       </w:pPr>
       <w:r>
-        <w:t>We addressed temporal shifts in body size due to temperature by compiling long-term time</w:t>
+        <w:t xml:space="preserve">We </w:t>
+      </w:r>
+      <w:r>
+        <w:t>assessed</w:t>
+      </w:r>
+      <w:r>
+        <w:t xml:space="preserve"> temporal shifts in body size due to temperature </w:t>
+      </w:r>
+      <w:r>
+        <w:t xml:space="preserve">in a data-intensive way </w:t>
+      </w:r>
+      <w:r>
+        <w:t>by compiling long-term time</w:t>
       </w:r>
       <w:r>
         <w:t xml:space="preserve"> serie</w:t>
@@ -542,6 +223,9 @@
       </w:r>
       <w:r>
         <w:t>three</w:t>
+      </w:r>
+      <w:r>
+        <w:t xml:space="preserve"> geographic</w:t>
       </w:r>
       <w:r>
         <w:t xml:space="preserve"> locations. </w:t>
@@ -610,26 +294,10 @@
         <w:t xml:space="preserve">Two of the sites, Portal and Fray Jorge, are long term experimental plots that </w:t>
       </w:r>
       <w:r>
-        <w:t xml:space="preserve">are used to examine and manipulate community dynamics in the mammal and plant communities. Portal is located in the United States in southeastern Arizona while Fray Jorge is in the national park of the same name in Chile. These datasets (Portal citation, Fray Jorge citation) were downloaded using the Data Retriever (citation), with additional metadata taken from Ecological Archives. The </w:t>
-      </w:r>
-      <w:proofErr w:type="spellStart"/>
-      <w:r>
-        <w:t>Sevilleta</w:t>
-      </w:r>
-      <w:proofErr w:type="spellEnd"/>
-      <w:r>
-        <w:t xml:space="preserve"> dataset is from a Long Term Ecological Research project in the southwestern United States</w:t>
-      </w:r>
-      <w:r>
-        <w:t>, which is of interest because it is at the intersection of several major biomes. The mammal time series is collected at eight sites that are in close proximity, and was downloaded, along with metadata, from the University of New Mexico digital repository (</w:t>
-      </w:r>
-      <w:proofErr w:type="spellStart"/>
-      <w:r>
-        <w:t>Sevilleta</w:t>
-      </w:r>
-      <w:proofErr w:type="spellEnd"/>
-      <w:r>
-        <w:t xml:space="preserve"> citation). </w:t>
+        <w:t>are used to examine and manipulate community dynamics in the mammal and plant communities. Portal is located in the United States in southeastern Arizona while Fray Jorge is in the national park of the same name in Chile. These datasets (Portal citation, Fray Jorge citation) were downloaded using the Data Retriever (citation), with additional metadata taken from Ecological Archives. The Sevilleta dataset is from a Long Term Ecological Research project in the southwestern United States</w:t>
+      </w:r>
+      <w:r>
+        <w:t xml:space="preserve">, which is of interest because it is at the intersection of several major biomes. The mammal time series is collected at eight sites that are in close proximity, and was downloaded, along with metadata, from the University of New Mexico digital repository (Sevilleta citation). </w:t>
       </w:r>
       <w:r>
         <w:t xml:space="preserve">The locations of the three sites are shown in Fig. 1. </w:t>
@@ -689,18 +357,10 @@
         <w:ind w:firstLine="720"/>
       </w:pPr>
       <w:r>
-        <w:t xml:space="preserve">This mass dataset was combined with a temperature dataset to extract relevant temperatures at each site for each species. The temperature dataset was a global raster of temperature values, with a spatial resolution of </w:t>
-      </w:r>
-      <w:proofErr w:type="gramStart"/>
-      <w:r>
-        <w:t xml:space="preserve">0.5 </w:t>
-      </w:r>
-      <w:r>
-        <w:t>degree</w:t>
-      </w:r>
-      <w:proofErr w:type="gramEnd"/>
-      <w:r>
-        <w:t xml:space="preserve"> latitude by 0.5 degree longitude and a temporal resolution of monthly average values from 1900 to 2014. It is created and maintained by the University of Delaware and National Oceanic and Atmospheric Administration (dataset citation). </w:t>
+        <w:t xml:space="preserve">This mass dataset was combined with a temperature dataset to extract relevant temperatures at each site for each species. The temperature dataset was a global raster of temperature values, with a spatial resolution of 0.5 </w:t>
+      </w:r>
+      <w:r>
+        <w:t xml:space="preserve">degree latitude by 0.5 degree longitude and a temporal resolution of monthly average values from 1900 to 2014. It is created and maintained by the University of Delaware and National Oceanic and Atmospheric Administration (dataset citation). </w:t>
       </w:r>
       <w:r>
         <w:t xml:space="preserve">The coordinates for each of the three sites were determined from </w:t>
@@ -754,23 +414,7 @@
         <w:t>We used an auto ARIMA model, after determining that this accorded with what we would choose the order of the model to be</w:t>
       </w:r>
       <w:r>
-        <w:t xml:space="preserve">. After adding the external variable of temperature, we checked the residuals for the model. Because of the large number of p-values generated (one per species), we took into account the impact of multiple comparisons by adjusting the p-values using the </w:t>
-      </w:r>
-      <w:proofErr w:type="spellStart"/>
-      <w:r>
-        <w:t>Benjamini</w:t>
-      </w:r>
-      <w:proofErr w:type="spellEnd"/>
-      <w:r>
-        <w:t xml:space="preserve"> &amp; </w:t>
-      </w:r>
-      <w:proofErr w:type="spellStart"/>
-      <w:r>
-        <w:t>Hockberg</w:t>
-      </w:r>
-      <w:proofErr w:type="spellEnd"/>
-      <w:r>
-        <w:t xml:space="preserve"> method (citation). </w:t>
+        <w:t xml:space="preserve">. After adding the external variable of temperature, we checked the residuals for the model. Because of the large number of p-values generated (one per species), we took into account the impact of multiple comparisons by adjusting the p-values using the Benjamini &amp; Hockberg method (citation). </w:t>
       </w:r>
       <w:r>
         <w:t>We used R for all cleaning and analysis (citation), including the R packages x, y, z. All code and data downloads are provided reproducibly on GitHub (</w:t>
@@ -779,15 +423,7 @@
         <w:t>https://github.com/KristinaRiemer/temporal_MRT</w:t>
       </w:r>
       <w:r>
-        <w:t xml:space="preserve">) and archived on </w:t>
-      </w:r>
-      <w:proofErr w:type="spellStart"/>
-      <w:r>
-        <w:t>Zenodo</w:t>
-      </w:r>
-      <w:proofErr w:type="spellEnd"/>
-      <w:r>
-        <w:t xml:space="preserve"> (citation). </w:t>
+        <w:t xml:space="preserve">) and archived on Zenodo (citation). </w:t>
       </w:r>
     </w:p>
     <w:p/>
@@ -813,13 +449,8 @@
     <w:p/>
     <w:p>
       <w:r>
-        <w:t xml:space="preserve">Diagnostics </w:t>
-      </w:r>
-      <w:proofErr w:type="spellStart"/>
-      <w:r>
-        <w:t>supp</w:t>
-      </w:r>
-      <w:proofErr w:type="spellEnd"/>
+        <w:t>Diagnostics supp</w:t>
+      </w:r>
     </w:p>
     <w:p/>
     <w:p>
@@ -848,13 +479,8 @@
         </w:numPr>
       </w:pPr>
       <w:r>
-        <w:t xml:space="preserve">3 panel </w:t>
-      </w:r>
-      <w:proofErr w:type="gramStart"/>
-      <w:r>
-        <w:t>fig</w:t>
-      </w:r>
-      <w:proofErr w:type="gramEnd"/>
+        <w:t>3 panel fig</w:t>
+      </w:r>
     </w:p>
     <w:p/>
     <w:p>
@@ -916,39 +542,7 @@
         <w:t xml:space="preserve">Panel C: </w:t>
       </w:r>
       <w:r>
-        <w:t xml:space="preserve">Proportion of </w:t>
-      </w:r>
-      <w:proofErr w:type="spellStart"/>
-      <w:r>
-        <w:t>mrt</w:t>
-      </w:r>
-      <w:proofErr w:type="spellEnd"/>
-      <w:r>
-        <w:t xml:space="preserve"> relationships that were </w:t>
-      </w:r>
-      <w:proofErr w:type="spellStart"/>
-      <w:r>
-        <w:t>pos</w:t>
-      </w:r>
-      <w:proofErr w:type="spellEnd"/>
-      <w:r>
-        <w:t xml:space="preserve">, </w:t>
-      </w:r>
-      <w:proofErr w:type="spellStart"/>
-      <w:r>
-        <w:t>neg</w:t>
-      </w:r>
-      <w:proofErr w:type="spellEnd"/>
-      <w:r>
-        <w:t xml:space="preserve">, none were </w:t>
-      </w:r>
-      <w:proofErr w:type="spellStart"/>
-      <w:r>
-        <w:t>repectively</w:t>
-      </w:r>
-      <w:proofErr w:type="spellEnd"/>
-      <w:r>
-        <w:t xml:space="preserve"> x%, y%, and z%</w:t>
+        <w:t>Proportion of mrt relationships that were pos, neg, none were repectively x%, y%, and z%</w:t>
       </w:r>
     </w:p>
     <w:p>
@@ -996,39 +590,7 @@
         </w:numPr>
       </w:pPr>
       <w:r>
-        <w:t xml:space="preserve">Panel C: Proportion of </w:t>
-      </w:r>
-      <w:proofErr w:type="spellStart"/>
-      <w:r>
-        <w:t>mrt</w:t>
-      </w:r>
-      <w:proofErr w:type="spellEnd"/>
-      <w:r>
-        <w:t xml:space="preserve"> relationships that were </w:t>
-      </w:r>
-      <w:proofErr w:type="spellStart"/>
-      <w:r>
-        <w:t>pos</w:t>
-      </w:r>
-      <w:proofErr w:type="spellEnd"/>
-      <w:r>
-        <w:t xml:space="preserve">, </w:t>
-      </w:r>
-      <w:proofErr w:type="spellStart"/>
-      <w:r>
-        <w:t>neg</w:t>
-      </w:r>
-      <w:proofErr w:type="spellEnd"/>
-      <w:r>
-        <w:t xml:space="preserve">, none were </w:t>
-      </w:r>
-      <w:proofErr w:type="spellStart"/>
-      <w:r>
-        <w:t>repectively</w:t>
-      </w:r>
-      <w:proofErr w:type="spellEnd"/>
-      <w:r>
-        <w:t xml:space="preserve"> x%, y%, and z%</w:t>
+        <w:t>Panel C: Proportion of mrt relationships that were pos, neg, none were repectively x%, y%, and z%</w:t>
       </w:r>
     </w:p>
     <w:p>
@@ -1039,11 +601,9 @@
           <w:numId w:val="10"/>
         </w:numPr>
       </w:pPr>
-      <w:proofErr w:type="spellStart"/>
       <w:r>
         <w:t>Sevilleta</w:t>
       </w:r>
-      <w:proofErr w:type="spellEnd"/>
     </w:p>
     <w:p>
       <w:pPr>
@@ -1078,39 +638,7 @@
         </w:numPr>
       </w:pPr>
       <w:r>
-        <w:t xml:space="preserve">Panel C: Proportion of </w:t>
-      </w:r>
-      <w:proofErr w:type="spellStart"/>
-      <w:r>
-        <w:t>mrt</w:t>
-      </w:r>
-      <w:proofErr w:type="spellEnd"/>
-      <w:r>
-        <w:t xml:space="preserve"> relationships that were </w:t>
-      </w:r>
-      <w:proofErr w:type="spellStart"/>
-      <w:r>
-        <w:t>pos</w:t>
-      </w:r>
-      <w:proofErr w:type="spellEnd"/>
-      <w:r>
-        <w:t xml:space="preserve">, </w:t>
-      </w:r>
-      <w:proofErr w:type="spellStart"/>
-      <w:r>
-        <w:t>neg</w:t>
-      </w:r>
-      <w:proofErr w:type="spellEnd"/>
-      <w:r>
-        <w:t xml:space="preserve">, none were </w:t>
-      </w:r>
-      <w:proofErr w:type="spellStart"/>
-      <w:r>
-        <w:t>repectively</w:t>
-      </w:r>
-      <w:proofErr w:type="spellEnd"/>
-      <w:r>
-        <w:t xml:space="preserve"> x%, y%, and z%</w:t>
+        <w:t>Panel C: Proportion of mrt relationships that were pos, neg, none were repectively x%, y%, and z%</w:t>
       </w:r>
     </w:p>
     <w:p/>
@@ -1137,16 +665,7 @@
         </w:numPr>
       </w:pPr>
       <w:r>
-        <w:t>Other factors that affect change over size that could obscure/change signal: time of year/body condition, reproductive state</w:t>
-      </w:r>
-      <w:r>
-        <w:t xml:space="preserve"> (difficulties with assessing temporal size </w:t>
-      </w:r>
-      <w:r>
-        <w:t>change and its causes in Yom-Tov</w:t>
-      </w:r>
-      <w:r>
-        <w:t xml:space="preserve"> &amp; Geffen, 2011) </w:t>
+        <w:t>Summary of size change over time and relationship with temperature change + comparison to literature/context</w:t>
       </w:r>
     </w:p>
     <w:p>
@@ -1158,7 +677,16 @@
         </w:numPr>
       </w:pPr>
       <w:r>
-        <w:t>Importance of looking at dynamic changes in mass, and using concurrent changes to determine what causes it (but it’s not temp)</w:t>
+        <w:t>Other factors that affect change over size that could obscure/change signal: time of year/body condition, reproductive state</w:t>
+      </w:r>
+      <w:r>
+        <w:t xml:space="preserve"> (difficulties with assessing temporal size </w:t>
+      </w:r>
+      <w:r>
+        <w:t>change and its causes in Yom-Tov</w:t>
+      </w:r>
+      <w:r>
+        <w:t xml:space="preserve"> &amp; Geffen, 2011) </w:t>
       </w:r>
     </w:p>
     <w:p>
@@ -1170,9 +698,217 @@
         </w:numPr>
       </w:pPr>
       <w:r>
+        <w:t>Importance of looking at dynamic changes in mass, and using concurrent changes to determine what causes it (but it’s not temp)</w:t>
+      </w:r>
+    </w:p>
+    <w:p>
+      <w:pPr>
+        <w:pStyle w:val="ListParagraph"/>
+        <w:numPr>
+          <w:ilvl w:val="0"/>
+          <w:numId w:val="15"/>
+        </w:numPr>
+      </w:pPr>
+      <w:r>
         <w:t>If changes are phenotypic or genotypic</w:t>
       </w:r>
     </w:p>
+    <w:p>
+      <w:pPr>
+        <w:pStyle w:val="ListParagraph"/>
+        <w:numPr>
+          <w:ilvl w:val="0"/>
+          <w:numId w:val="15"/>
+        </w:numPr>
+      </w:pPr>
+      <w:r>
+        <w:t>Next steps</w:t>
+      </w:r>
+      <w:bookmarkStart w:id="0" w:name="_GoBack"/>
+      <w:bookmarkEnd w:id="0"/>
+    </w:p>
+    <w:p/>
+    <w:p>
+      <w:pPr>
+        <w:pStyle w:val="ListParagraph"/>
+        <w:numPr>
+          <w:ilvl w:val="0"/>
+          <w:numId w:val="14"/>
+        </w:numPr>
+      </w:pPr>
+      <w:r>
+        <w:t>Eco factors that affect size</w:t>
+      </w:r>
+    </w:p>
+    <w:p>
+      <w:pPr>
+        <w:pStyle w:val="ListParagraph"/>
+        <w:numPr>
+          <w:ilvl w:val="1"/>
+          <w:numId w:val="14"/>
+        </w:numPr>
+      </w:pPr>
+      <w:r>
+        <w:t>General = Yom-Tom &amp; Geffen, 2011 (Fig. 1)</w:t>
+      </w:r>
+    </w:p>
+    <w:p>
+      <w:pPr>
+        <w:pStyle w:val="ListParagraph"/>
+        <w:numPr>
+          <w:ilvl w:val="1"/>
+          <w:numId w:val="14"/>
+        </w:numPr>
+      </w:pPr>
+      <w:r>
+        <w:t>Usable area/island size: Lomolino, 2005</w:t>
+      </w:r>
+    </w:p>
+    <w:p>
+      <w:pPr>
+        <w:pStyle w:val="ListParagraph"/>
+        <w:numPr>
+          <w:ilvl w:val="1"/>
+          <w:numId w:val="14"/>
+        </w:numPr>
+      </w:pPr>
+      <w:r>
+        <w:t>Anthropogenic fragmentation: Lomolino &amp; Perault, 2007</w:t>
+      </w:r>
+    </w:p>
+    <w:p>
+      <w:pPr>
+        <w:pStyle w:val="ListParagraph"/>
+        <w:numPr>
+          <w:ilvl w:val="1"/>
+          <w:numId w:val="14"/>
+        </w:numPr>
+      </w:pPr>
+      <w:r>
+        <w:t>Resource availability: McNab 2010</w:t>
+      </w:r>
+    </w:p>
+    <w:p>
+      <w:pPr>
+        <w:pStyle w:val="ListParagraph"/>
+        <w:numPr>
+          <w:ilvl w:val="0"/>
+          <w:numId w:val="14"/>
+        </w:numPr>
+      </w:pPr>
+      <w:r>
+        <w:t>Temporal Bergmann’s/directional temperature change on size over time</w:t>
+      </w:r>
+    </w:p>
+    <w:p>
+      <w:pPr>
+        <w:pStyle w:val="ListParagraph"/>
+        <w:numPr>
+          <w:ilvl w:val="1"/>
+          <w:numId w:val="14"/>
+        </w:numPr>
+      </w:pPr>
+      <w:r>
+        <w:t xml:space="preserve">Teplitsky et al., 2008: decrease in size over time of red-billed gulls is phenotypic plasticity, not genetic response; negative correlation between size and temp, size change due to less food?; only a single species! </w:t>
+      </w:r>
+    </w:p>
+    <w:p>
+      <w:pPr>
+        <w:pStyle w:val="ListParagraph"/>
+        <w:numPr>
+          <w:ilvl w:val="1"/>
+          <w:numId w:val="14"/>
+        </w:numPr>
+      </w:pPr>
+      <w:r>
+        <w:rPr>
+          <w:b/>
+        </w:rPr>
+        <w:t>Yom-Tom &amp; Geffen, 2011</w:t>
+      </w:r>
+      <w:r>
+        <w:t xml:space="preserve">: good review of main drivers (temp and resource availability) of temporal and geographic size change. Need to accurately document change in size over time (sample size, measurements used, season collected), and determine cause of change (cyclical cycles, temp correlated with other abiotic factors). Most mammals increased, most birds decreased. </w:t>
+      </w:r>
+    </w:p>
+    <w:p>
+      <w:pPr>
+        <w:pStyle w:val="ListParagraph"/>
+        <w:numPr>
+          <w:ilvl w:val="1"/>
+          <w:numId w:val="14"/>
+        </w:numPr>
+      </w:pPr>
+      <w:r>
+        <w:t>Van Buskirk et al., 2010: lots of bird species got smaller over decades with increasing temperature at single site in PA</w:t>
+      </w:r>
+    </w:p>
+    <w:p>
+      <w:pPr>
+        <w:pStyle w:val="ListParagraph"/>
+        <w:numPr>
+          <w:ilvl w:val="1"/>
+          <w:numId w:val="14"/>
+        </w:numPr>
+      </w:pPr>
+      <w:r>
+        <w:t xml:space="preserve">Husby et al., 2011: documented negative relationship between mass and temp across time for three bird species over decades. Food abundance more important than temp. </w:t>
+      </w:r>
+    </w:p>
+    <w:p>
+      <w:pPr>
+        <w:pStyle w:val="ListParagraph"/>
+        <w:numPr>
+          <w:ilvl w:val="1"/>
+          <w:numId w:val="14"/>
+        </w:numPr>
+      </w:pPr>
+      <w:r>
+        <w:t>Canale et al., 2016: some size metrics indicated decrease in size with increase in temp for marmot</w:t>
+      </w:r>
+    </w:p>
+    <w:p>
+      <w:pPr>
+        <w:pStyle w:val="ListParagraph"/>
+        <w:numPr>
+          <w:ilvl w:val="1"/>
+          <w:numId w:val="14"/>
+        </w:numPr>
+      </w:pPr>
+      <w:r>
+        <w:t>Smith et al., 1998: negative temp-mass relationship across time for woodrat species</w:t>
+      </w:r>
+    </w:p>
+    <w:p>
+      <w:pPr>
+        <w:pStyle w:val="ListParagraph"/>
+        <w:numPr>
+          <w:ilvl w:val="1"/>
+          <w:numId w:val="14"/>
+        </w:numPr>
+      </w:pPr>
+      <w:r>
+        <w:t>Salewski et al., 2010: 12 bird species in Germany over several decades, some got smaller in accordance with temp</w:t>
+      </w:r>
+    </w:p>
+    <w:p>
+      <w:pPr>
+        <w:pStyle w:val="ListParagraph"/>
+        <w:numPr>
+          <w:ilvl w:val="1"/>
+          <w:numId w:val="14"/>
+        </w:numPr>
+      </w:pPr>
+      <w:r>
+        <w:rPr>
+          <w:b/>
+        </w:rPr>
+        <w:t>Millien et al., 2006</w:t>
+      </w:r>
+      <w:r>
+        <w:t xml:space="preserve">: difficulty of predicting how body size will change in response to climate change. Review, including introduced species, island effect, anthropogenic activity, fossil record. Evidence for both increases and decreases in size recently. Very context-dependent. </w:t>
+      </w:r>
+    </w:p>
+    <w:p/>
     <w:p/>
     <w:p>
       <w:pPr>
@@ -1251,15 +987,7 @@
         <w:t xml:space="preserve"> temp, yearly mass,</w:t>
       </w:r>
       <w:r>
-        <w:t xml:space="preserve"> </w:t>
-      </w:r>
-      <w:proofErr w:type="spellStart"/>
-      <w:r>
-        <w:t>mrt</w:t>
-      </w:r>
-      <w:proofErr w:type="spellEnd"/>
-      <w:r>
-        <w:t xml:space="preserve"> combined</w:t>
+        <w:t xml:space="preserve"> mrt combined</w:t>
       </w:r>
       <w:r>
         <w:t>, and r distribution per site</w:t>
@@ -1319,13 +1047,8 @@
           <w:numId w:val="12"/>
         </w:numPr>
       </w:pPr>
-      <w:proofErr w:type="spellStart"/>
-      <w:r>
-        <w:t>Mrt</w:t>
-      </w:r>
-      <w:proofErr w:type="spellEnd"/>
-      <w:r>
-        <w:t xml:space="preserve"> split out by species</w:t>
+      <w:r>
+        <w:t>Mrt split out by species</w:t>
       </w:r>
     </w:p>
     <w:p>
@@ -2909,6 +2632,119 @@
     </w:lvl>
   </w:abstractNum>
   <w:abstractNum w:abstractNumId="14">
+    <w:nsid w:val="73572A06"/>
+    <w:multiLevelType w:val="hybridMultilevel"/>
+    <w:tmpl w:val="C4661AF8"/>
+    <w:lvl w:ilvl="0" w:tplc="04090001">
+      <w:start w:val="1"/>
+      <w:numFmt w:val="bullet"/>
+      <w:lvlText w:val=""/>
+      <w:lvlJc w:val="left"/>
+      <w:pPr>
+        <w:ind w:left="720" w:hanging="360"/>
+      </w:pPr>
+      <w:rPr>
+        <w:rFonts w:ascii="Symbol" w:hAnsi="Symbol" w:hint="default"/>
+      </w:rPr>
+    </w:lvl>
+    <w:lvl w:ilvl="1" w:tplc="04090003">
+      <w:start w:val="1"/>
+      <w:numFmt w:val="bullet"/>
+      <w:lvlText w:val="o"/>
+      <w:lvlJc w:val="left"/>
+      <w:pPr>
+        <w:ind w:left="1440" w:hanging="360"/>
+      </w:pPr>
+      <w:rPr>
+        <w:rFonts w:ascii="Courier New" w:hAnsi="Courier New" w:cs="Courier New" w:hint="default"/>
+      </w:rPr>
+    </w:lvl>
+    <w:lvl w:ilvl="2" w:tplc="04090005" w:tentative="1">
+      <w:start w:val="1"/>
+      <w:numFmt w:val="bullet"/>
+      <w:lvlText w:val=""/>
+      <w:lvlJc w:val="left"/>
+      <w:pPr>
+        <w:ind w:left="2160" w:hanging="360"/>
+      </w:pPr>
+      <w:rPr>
+        <w:rFonts w:ascii="Wingdings" w:hAnsi="Wingdings" w:hint="default"/>
+      </w:rPr>
+    </w:lvl>
+    <w:lvl w:ilvl="3" w:tplc="04090001" w:tentative="1">
+      <w:start w:val="1"/>
+      <w:numFmt w:val="bullet"/>
+      <w:lvlText w:val=""/>
+      <w:lvlJc w:val="left"/>
+      <w:pPr>
+        <w:ind w:left="2880" w:hanging="360"/>
+      </w:pPr>
+      <w:rPr>
+        <w:rFonts w:ascii="Symbol" w:hAnsi="Symbol" w:hint="default"/>
+      </w:rPr>
+    </w:lvl>
+    <w:lvl w:ilvl="4" w:tplc="04090003" w:tentative="1">
+      <w:start w:val="1"/>
+      <w:numFmt w:val="bullet"/>
+      <w:lvlText w:val="o"/>
+      <w:lvlJc w:val="left"/>
+      <w:pPr>
+        <w:ind w:left="3600" w:hanging="360"/>
+      </w:pPr>
+      <w:rPr>
+        <w:rFonts w:ascii="Courier New" w:hAnsi="Courier New" w:cs="Courier New" w:hint="default"/>
+      </w:rPr>
+    </w:lvl>
+    <w:lvl w:ilvl="5" w:tplc="04090005" w:tentative="1">
+      <w:start w:val="1"/>
+      <w:numFmt w:val="bullet"/>
+      <w:lvlText w:val=""/>
+      <w:lvlJc w:val="left"/>
+      <w:pPr>
+        <w:ind w:left="4320" w:hanging="360"/>
+      </w:pPr>
+      <w:rPr>
+        <w:rFonts w:ascii="Wingdings" w:hAnsi="Wingdings" w:hint="default"/>
+      </w:rPr>
+    </w:lvl>
+    <w:lvl w:ilvl="6" w:tplc="04090001" w:tentative="1">
+      <w:start w:val="1"/>
+      <w:numFmt w:val="bullet"/>
+      <w:lvlText w:val=""/>
+      <w:lvlJc w:val="left"/>
+      <w:pPr>
+        <w:ind w:left="5040" w:hanging="360"/>
+      </w:pPr>
+      <w:rPr>
+        <w:rFonts w:ascii="Symbol" w:hAnsi="Symbol" w:hint="default"/>
+      </w:rPr>
+    </w:lvl>
+    <w:lvl w:ilvl="7" w:tplc="04090003" w:tentative="1">
+      <w:start w:val="1"/>
+      <w:numFmt w:val="bullet"/>
+      <w:lvlText w:val="o"/>
+      <w:lvlJc w:val="left"/>
+      <w:pPr>
+        <w:ind w:left="5760" w:hanging="360"/>
+      </w:pPr>
+      <w:rPr>
+        <w:rFonts w:ascii="Courier New" w:hAnsi="Courier New" w:cs="Courier New" w:hint="default"/>
+      </w:rPr>
+    </w:lvl>
+    <w:lvl w:ilvl="8" w:tplc="04090005" w:tentative="1">
+      <w:start w:val="1"/>
+      <w:numFmt w:val="bullet"/>
+      <w:lvlText w:val=""/>
+      <w:lvlJc w:val="left"/>
+      <w:pPr>
+        <w:ind w:left="6480" w:hanging="360"/>
+      </w:pPr>
+      <w:rPr>
+        <w:rFonts w:ascii="Wingdings" w:hAnsi="Wingdings" w:hint="default"/>
+      </w:rPr>
+    </w:lvl>
+  </w:abstractNum>
+  <w:abstractNum w:abstractNumId="15">
     <w:nsid w:val="768767AC"/>
     <w:multiLevelType w:val="hybridMultilevel"/>
     <w:tmpl w:val="F35A6654"/>
@@ -3046,7 +2882,7 @@
     <w:abstractNumId w:val="0"/>
   </w:num>
   <w:num w:numId="9">
-    <w:abstractNumId w:val="14"/>
+    <w:abstractNumId w:val="15"/>
   </w:num>
   <w:num w:numId="10">
     <w:abstractNumId w:val="2"/>
@@ -3065,6 +2901,9 @@
   </w:num>
   <w:num w:numId="15">
     <w:abstractNumId w:val="5"/>
+  </w:num>
+  <w:num w:numId="16">
+    <w:abstractNumId w:val="14"/>
   </w:num>
 </w:numbering>
 </file>

</xml_diff>

<commit_message>
Finish first draft of results
</commit_message>
<xml_diff>
--- a/writing/manuscript.docx
+++ b/writing/manuscript.docx
@@ -477,13 +477,23 @@
         <w:ind w:firstLine="720"/>
       </w:pPr>
       <w:r>
-        <w:t>We additionally used a dynamic regression model of the mass time series for each species to determine the effect that temperature had. We did so with an ARIMA model with an automatically chosen order, after confirming that this order was what we would have chosen. After adding temperature as an external variable, the model residuals were reviewed. To determine the effect of temperature on mass, we calculated the p-value for each species, which were adjusted to take into account the impact of multiple comparisons (Benajmini &amp; Hochberg, 1995). All cleaning and analysis was completed using R (</w:t>
+        <w:t xml:space="preserve">We additionally used a dynamic regression model of the mass time series for each species to determine the effect that temperature had. We did so with an ARIMA model with an automatically chosen order, after confirming that this order was what we would have chosen. After adding temperature as an external variable, the model residuals were reviewed. </w:t>
+      </w:r>
+      <w:r>
+        <w:t xml:space="preserve">All model diagnostics are in Supplement 1. </w:t>
+      </w:r>
+      <w:r>
+        <w:t>To determine the effect of temperature on mass, we calculated the p-value for each species, which were adjusted to take into account the impact of multiple comparisons (Benajmini &amp; Hochberg, 1995)</w:t>
+      </w:r>
+      <w:r>
+        <w:t>, and chose an alpha cut-off of 0.05</w:t>
+      </w:r>
+      <w:r>
+        <w:t>. All cleaning and analysis was completed using R (</w:t>
       </w:r>
       <w:r>
         <w:t>R Core Team, 2017</w:t>
       </w:r>
-      <w:bookmarkStart w:id="0" w:name="_GoBack"/>
-      <w:bookmarkEnd w:id="0"/>
       <w:r>
         <w:t xml:space="preserve">), with code and data downloads provided reproducibly </w:t>
       </w:r>
@@ -513,205 +523,118 @@
     </w:p>
     <w:p/>
     <w:p>
-      <w:r>
-        <w:t>Expectations: expect negative r values; expect change temp/change time to be in narrow band from upper left to lower right; expect significant contribution from temp time series to mass time series</w:t>
+      <w:pPr>
+        <w:spacing w:line="480" w:lineRule="auto"/>
+        <w:ind w:firstLine="720"/>
+      </w:pPr>
+      <w:r>
+        <w:t>We</w:t>
+      </w:r>
+      <w:r>
+        <w:t xml:space="preserve"> expected most species to have a negative relationship between mean annual m</w:t>
+      </w:r>
+      <w:r>
+        <w:t>ass and mean annual temperature, but</w:t>
+      </w:r>
+      <w:r>
+        <w:t xml:space="preserve"> most species actually got bigger with warmer temperatures. Temperatures increased over time at all sites (Fig. 2A), as is expected from climate change. Species both increased and decreased in mass at all sites, though the majority (69%) of species got larger</w:t>
+      </w:r>
+      <w:r>
+        <w:t xml:space="preserve"> (Fig. 2B</w:t>
+      </w:r>
+      <w:r>
+        <w:t>; Supplement 2</w:t>
+      </w:r>
+      <w:r>
+        <w:t>)</w:t>
+      </w:r>
+      <w:r>
+        <w:t xml:space="preserve">, resulting in </w:t>
+      </w:r>
+      <w:r>
+        <w:t xml:space="preserve">more </w:t>
+      </w:r>
+      <w:r>
+        <w:t>positive</w:t>
+      </w:r>
+      <w:r>
+        <w:t xml:space="preserve"> (19 species)</w:t>
+      </w:r>
+      <w:r>
+        <w:t xml:space="preserve"> instead of negative</w:t>
+      </w:r>
+      <w:r>
+        <w:t xml:space="preserve"> (13 species)</w:t>
+      </w:r>
+      <w:r>
+        <w:t xml:space="preserve"> temperature-mass relationships</w:t>
+      </w:r>
+      <w:r>
+        <w:t xml:space="preserve"> (Fig. 2C, D</w:t>
+      </w:r>
+      <w:r>
+        <w:t>; Supplement 3</w:t>
+      </w:r>
+      <w:r>
+        <w:t>)</w:t>
+      </w:r>
+      <w:r>
+        <w:t xml:space="preserve">. </w:t>
+      </w:r>
+      <w:r>
+        <w:t xml:space="preserve">The prevalence of a positive relationship is reflected in the comparison of percent change in mass against absolute change in temperature (Fig. 3), from which we would expect most </w:t>
+      </w:r>
+      <w:r>
+        <w:t xml:space="preserve">values to be in the lower right </w:t>
+      </w:r>
+      <w:r>
+        <w:t>qua</w:t>
+      </w:r>
+      <w:r>
+        <w:t>drant instead of the upper right</w:t>
+      </w:r>
+      <w:r>
+        <w:t xml:space="preserve">. </w:t>
+      </w:r>
+    </w:p>
+    <w:p>
+      <w:pPr>
+        <w:spacing w:line="480" w:lineRule="auto"/>
+        <w:ind w:firstLine="720"/>
+      </w:pPr>
+      <w:r>
+        <w:t>While</w:t>
+      </w:r>
+      <w:r>
+        <w:t xml:space="preserve"> more species had positive temperature-mass relationships</w:t>
+      </w:r>
+      <w:r>
+        <w:t xml:space="preserve">, </w:t>
+      </w:r>
+      <w:r>
+        <w:t xml:space="preserve">all relationships were weak. </w:t>
+      </w:r>
+      <w:r>
+        <w:t>Temperature explained 54% of the variance for the species with the strongest relationship, but explained less than 10% for most species</w:t>
+      </w:r>
+      <w:r>
+        <w:t xml:space="preserve"> (66%; Fig. 2D)</w:t>
+      </w:r>
+      <w:r>
+        <w:t xml:space="preserve">. </w:t>
+      </w:r>
+      <w:r>
+        <w:t xml:space="preserve">This is reflected by the model results. </w:t>
+      </w:r>
+      <w:r>
+        <w:t xml:space="preserve">Of 32 species, temperature had a statistically significant effect on the mass time series of 11 species. </w:t>
       </w:r>
     </w:p>
     <w:p/>
-    <w:p>
-      <w:r>
-        <w:t>Diagnostics supp</w:t>
-      </w:r>
-    </w:p>
     <w:p/>
-    <w:p>
-      <w:r>
-        <w:t>P1</w:t>
-      </w:r>
-    </w:p>
-    <w:p>
-      <w:pPr>
-        <w:pStyle w:val="ListParagraph"/>
-        <w:numPr>
-          <w:ilvl w:val="0"/>
-          <w:numId w:val="10"/>
-        </w:numPr>
-      </w:pPr>
-      <w:r>
-        <w:t>General conclusions across all sites</w:t>
-      </w:r>
-    </w:p>
-    <w:p>
-      <w:pPr>
-        <w:pStyle w:val="ListParagraph"/>
-        <w:numPr>
-          <w:ilvl w:val="0"/>
-          <w:numId w:val="10"/>
-        </w:numPr>
-      </w:pPr>
-      <w:r>
-        <w:t>3 panel fig</w:t>
-      </w:r>
-    </w:p>
     <w:p/>
-    <w:p>
-      <w:r>
-        <w:t>P2</w:t>
-      </w:r>
-    </w:p>
-    <w:p>
-      <w:pPr>
-        <w:pStyle w:val="ListParagraph"/>
-        <w:numPr>
-          <w:ilvl w:val="0"/>
-          <w:numId w:val="10"/>
-        </w:numPr>
-      </w:pPr>
-      <w:r>
-        <w:t>Portal</w:t>
-      </w:r>
-    </w:p>
-    <w:p>
-      <w:pPr>
-        <w:pStyle w:val="ListParagraph"/>
-        <w:numPr>
-          <w:ilvl w:val="1"/>
-          <w:numId w:val="10"/>
-        </w:numPr>
-      </w:pPr>
-      <w:r>
-        <w:t xml:space="preserve">Panel A: </w:t>
-      </w:r>
-      <w:r>
-        <w:t>Temp tended to (increase/decrease)</w:t>
-      </w:r>
-    </w:p>
-    <w:p>
-      <w:pPr>
-        <w:pStyle w:val="ListParagraph"/>
-        <w:numPr>
-          <w:ilvl w:val="1"/>
-          <w:numId w:val="10"/>
-        </w:numPr>
-      </w:pPr>
-      <w:r>
-        <w:t xml:space="preserve">Panel B: </w:t>
-      </w:r>
-      <w:r>
-        <w:t>Of x species, y increased in size and z decreased in size</w:t>
-      </w:r>
-    </w:p>
-    <w:p>
-      <w:pPr>
-        <w:pStyle w:val="ListParagraph"/>
-        <w:numPr>
-          <w:ilvl w:val="1"/>
-          <w:numId w:val="10"/>
-        </w:numPr>
-      </w:pPr>
-      <w:r>
-        <w:t xml:space="preserve">Panel C: </w:t>
-      </w:r>
-      <w:r>
-        <w:t>Proportion of mrt relationships that were pos, neg, none were repectively x%, y%, and z%</w:t>
-      </w:r>
-    </w:p>
-    <w:p>
-      <w:pPr>
-        <w:pStyle w:val="ListParagraph"/>
-        <w:numPr>
-          <w:ilvl w:val="0"/>
-          <w:numId w:val="10"/>
-        </w:numPr>
-      </w:pPr>
-      <w:r>
-        <w:t>Fray Jorge</w:t>
-      </w:r>
-    </w:p>
-    <w:p>
-      <w:pPr>
-        <w:pStyle w:val="ListParagraph"/>
-        <w:numPr>
-          <w:ilvl w:val="1"/>
-          <w:numId w:val="10"/>
-        </w:numPr>
-      </w:pPr>
-      <w:r>
-        <w:t>Panel A: Temp tended to (increase/decrease)</w:t>
-      </w:r>
-    </w:p>
-    <w:p>
-      <w:pPr>
-        <w:pStyle w:val="ListParagraph"/>
-        <w:numPr>
-          <w:ilvl w:val="1"/>
-          <w:numId w:val="10"/>
-        </w:numPr>
-      </w:pPr>
-      <w:r>
-        <w:t>Panel B: Of x species, y increased in size and z decreased in size</w:t>
-      </w:r>
-    </w:p>
-    <w:p>
-      <w:pPr>
-        <w:pStyle w:val="ListParagraph"/>
-        <w:numPr>
-          <w:ilvl w:val="1"/>
-          <w:numId w:val="10"/>
-        </w:numPr>
-      </w:pPr>
-      <w:r>
-        <w:t>Panel C: Proportion of mrt relationships that were pos, neg, none were repectively x%, y%, and z%</w:t>
-      </w:r>
-    </w:p>
-    <w:p>
-      <w:pPr>
-        <w:pStyle w:val="ListParagraph"/>
-        <w:numPr>
-          <w:ilvl w:val="0"/>
-          <w:numId w:val="10"/>
-        </w:numPr>
-      </w:pPr>
-      <w:r>
-        <w:t>Sevilleta</w:t>
-      </w:r>
-    </w:p>
-    <w:p>
-      <w:pPr>
-        <w:pStyle w:val="ListParagraph"/>
-        <w:numPr>
-          <w:ilvl w:val="1"/>
-          <w:numId w:val="10"/>
-        </w:numPr>
-      </w:pPr>
-      <w:r>
-        <w:t>Panel A: Temp tended to (increase/decrease)</w:t>
-      </w:r>
-    </w:p>
-    <w:p>
-      <w:pPr>
-        <w:pStyle w:val="ListParagraph"/>
-        <w:numPr>
-          <w:ilvl w:val="1"/>
-          <w:numId w:val="10"/>
-        </w:numPr>
-      </w:pPr>
-      <w:r>
-        <w:t>Panel B: Of x species, y increased in size and z decreased in size</w:t>
-      </w:r>
-    </w:p>
-    <w:p>
-      <w:pPr>
-        <w:pStyle w:val="ListParagraph"/>
-        <w:numPr>
-          <w:ilvl w:val="1"/>
-          <w:numId w:val="10"/>
-        </w:numPr>
-      </w:pPr>
-      <w:r>
-        <w:t>Panel C: Proportion of mrt relationships that were pos, neg, none were repectively x%, y%, and z%</w:t>
-      </w:r>
-    </w:p>
+    <w:p/>
+    <w:p/>
     <w:p/>
     <w:p>
       <w:pPr>
@@ -748,17 +671,10 @@
         </w:numPr>
       </w:pPr>
       <w:r>
-        <w:t>Other factors that affect change over size that could obscure/change signal: time of year/body condition, reproductive state</w:t>
-      </w:r>
-      <w:r>
-        <w:t xml:space="preserve"> (difficulties with assessing temporal size </w:t>
-      </w:r>
-      <w:r>
-        <w:t>change and its causes in Yom-Tov</w:t>
-      </w:r>
-      <w:r>
-        <w:t xml:space="preserve"> &amp; Geffen, 2011) </w:t>
-      </w:r>
+        <w:t>Increase due to greater food availability tied to temp? Or other unrelated factors</w:t>
+      </w:r>
+      <w:bookmarkStart w:id="0" w:name="_GoBack"/>
+      <w:bookmarkEnd w:id="0"/>
     </w:p>
     <w:p>
       <w:pPr>
@@ -769,7 +685,16 @@
         </w:numPr>
       </w:pPr>
       <w:r>
-        <w:t>Importance of looking at dynamic changes in mass, and using concurrent changes to determine what causes it (but it’s not temp)</w:t>
+        <w:t>Other factors that affect change over size that could obscure/change signal: time of year/body condition, reproductive state</w:t>
+      </w:r>
+      <w:r>
+        <w:t xml:space="preserve"> (difficulties with assessing temporal size </w:t>
+      </w:r>
+      <w:r>
+        <w:t>change and its causes in Yom-Tov</w:t>
+      </w:r>
+      <w:r>
+        <w:t xml:space="preserve"> &amp; Geffen, 2011) </w:t>
       </w:r>
     </w:p>
     <w:p>
@@ -781,7 +706,7 @@
         </w:numPr>
       </w:pPr>
       <w:r>
-        <w:t>If changes are phenotypic or genotypic</w:t>
+        <w:t>Importance of looking at dynamic changes in mass, and using concurrent changes to determine what causes it (but it’s not temp)</w:t>
       </w:r>
     </w:p>
     <w:p>
@@ -793,6 +718,18 @@
         </w:numPr>
       </w:pPr>
       <w:r>
+        <w:t>If changes are phenotypic or genotypic</w:t>
+      </w:r>
+    </w:p>
+    <w:p>
+      <w:pPr>
+        <w:pStyle w:val="ListParagraph"/>
+        <w:numPr>
+          <w:ilvl w:val="0"/>
+          <w:numId w:val="15"/>
+        </w:numPr>
+      </w:pPr>
+      <w:r>
         <w:t>Next steps</w:t>
       </w:r>
     </w:p>
@@ -1026,7 +963,10 @@
         </w:numPr>
       </w:pPr>
       <w:r>
-        <w:t>Site dataset metrics</w:t>
+        <w:t xml:space="preserve">Figure 1: </w:t>
+      </w:r>
+      <w:r>
+        <w:t>Site location map</w:t>
       </w:r>
     </w:p>
     <w:p>
@@ -1038,7 +978,10 @@
         </w:numPr>
       </w:pPr>
       <w:r>
-        <w:t>Site location map</w:t>
+        <w:t xml:space="preserve">Table 1: </w:t>
+      </w:r>
+      <w:r>
+        <w:t>Site dataset metrics</w:t>
       </w:r>
     </w:p>
     <w:p>
@@ -1050,6 +993,9 @@
         </w:numPr>
       </w:pPr>
       <w:r>
+        <w:t xml:space="preserve">Figure 2: </w:t>
+      </w:r>
+      <w:r>
         <w:t>Yearly</w:t>
       </w:r>
       <w:r>
@@ -1071,6 +1017,9 @@
         </w:numPr>
       </w:pPr>
       <w:r>
+        <w:t xml:space="preserve">Figure 3: </w:t>
+      </w:r>
+      <w:r>
         <w:t>Mass change over time compared to temp change over time by species</w:t>
       </w:r>
     </w:p>
@@ -1083,6 +1032,9 @@
         </w:numPr>
       </w:pPr>
       <w:r>
+        <w:t xml:space="preserve">Figure 4?: </w:t>
+      </w:r>
+      <w:r>
         <w:t>Table/plot of ARIMA model p-values</w:t>
       </w:r>
     </w:p>
@@ -1105,7 +1057,13 @@
         </w:numPr>
       </w:pPr>
       <w:r>
-        <w:t>Yearly mass split out by species</w:t>
+        <w:t xml:space="preserve">Supp 1: </w:t>
+      </w:r>
+      <w:r>
+        <w:t>Figures of ARIMA model diagnostics by species</w:t>
+      </w:r>
+      <w:r>
+        <w:t xml:space="preserve"> </w:t>
       </w:r>
     </w:p>
     <w:p>
@@ -1117,7 +1075,13 @@
         </w:numPr>
       </w:pPr>
       <w:r>
-        <w:t>Mrt split out by species</w:t>
+        <w:t xml:space="preserve">Supp 2: </w:t>
+      </w:r>
+      <w:r>
+        <w:t>Yearly mass split out by species</w:t>
+      </w:r>
+      <w:r>
+        <w:t xml:space="preserve"> </w:t>
       </w:r>
     </w:p>
     <w:p>
@@ -1129,7 +1093,10 @@
         </w:numPr>
       </w:pPr>
       <w:r>
-        <w:t>Figures of ARIMA model diagnostics by species</w:t>
+        <w:t xml:space="preserve">Supp 3: </w:t>
+      </w:r>
+      <w:r>
+        <w:t>Mrt split out by species</w:t>
       </w:r>
     </w:p>
     <w:p/>
@@ -1259,6 +1226,119 @@
     </w:lvl>
   </w:abstractNum>
   <w:abstractNum w:abstractNumId="1">
+    <w:nsid w:val="0A727649"/>
+    <w:multiLevelType w:val="hybridMultilevel"/>
+    <w:tmpl w:val="29E0DF14"/>
+    <w:lvl w:ilvl="0" w:tplc="04090001">
+      <w:start w:val="1"/>
+      <w:numFmt w:val="bullet"/>
+      <w:lvlText w:val=""/>
+      <w:lvlJc w:val="left"/>
+      <w:pPr>
+        <w:ind w:left="720" w:hanging="360"/>
+      </w:pPr>
+      <w:rPr>
+        <w:rFonts w:ascii="Symbol" w:hAnsi="Symbol" w:hint="default"/>
+      </w:rPr>
+    </w:lvl>
+    <w:lvl w:ilvl="1" w:tplc="04090003" w:tentative="1">
+      <w:start w:val="1"/>
+      <w:numFmt w:val="bullet"/>
+      <w:lvlText w:val="o"/>
+      <w:lvlJc w:val="left"/>
+      <w:pPr>
+        <w:ind w:left="1440" w:hanging="360"/>
+      </w:pPr>
+      <w:rPr>
+        <w:rFonts w:ascii="Courier New" w:hAnsi="Courier New" w:cs="Courier New" w:hint="default"/>
+      </w:rPr>
+    </w:lvl>
+    <w:lvl w:ilvl="2" w:tplc="04090005" w:tentative="1">
+      <w:start w:val="1"/>
+      <w:numFmt w:val="bullet"/>
+      <w:lvlText w:val=""/>
+      <w:lvlJc w:val="left"/>
+      <w:pPr>
+        <w:ind w:left="2160" w:hanging="360"/>
+      </w:pPr>
+      <w:rPr>
+        <w:rFonts w:ascii="Wingdings" w:hAnsi="Wingdings" w:hint="default"/>
+      </w:rPr>
+    </w:lvl>
+    <w:lvl w:ilvl="3" w:tplc="04090001" w:tentative="1">
+      <w:start w:val="1"/>
+      <w:numFmt w:val="bullet"/>
+      <w:lvlText w:val=""/>
+      <w:lvlJc w:val="left"/>
+      <w:pPr>
+        <w:ind w:left="2880" w:hanging="360"/>
+      </w:pPr>
+      <w:rPr>
+        <w:rFonts w:ascii="Symbol" w:hAnsi="Symbol" w:hint="default"/>
+      </w:rPr>
+    </w:lvl>
+    <w:lvl w:ilvl="4" w:tplc="04090003" w:tentative="1">
+      <w:start w:val="1"/>
+      <w:numFmt w:val="bullet"/>
+      <w:lvlText w:val="o"/>
+      <w:lvlJc w:val="left"/>
+      <w:pPr>
+        <w:ind w:left="3600" w:hanging="360"/>
+      </w:pPr>
+      <w:rPr>
+        <w:rFonts w:ascii="Courier New" w:hAnsi="Courier New" w:cs="Courier New" w:hint="default"/>
+      </w:rPr>
+    </w:lvl>
+    <w:lvl w:ilvl="5" w:tplc="04090005" w:tentative="1">
+      <w:start w:val="1"/>
+      <w:numFmt w:val="bullet"/>
+      <w:lvlText w:val=""/>
+      <w:lvlJc w:val="left"/>
+      <w:pPr>
+        <w:ind w:left="4320" w:hanging="360"/>
+      </w:pPr>
+      <w:rPr>
+        <w:rFonts w:ascii="Wingdings" w:hAnsi="Wingdings" w:hint="default"/>
+      </w:rPr>
+    </w:lvl>
+    <w:lvl w:ilvl="6" w:tplc="04090001" w:tentative="1">
+      <w:start w:val="1"/>
+      <w:numFmt w:val="bullet"/>
+      <w:lvlText w:val=""/>
+      <w:lvlJc w:val="left"/>
+      <w:pPr>
+        <w:ind w:left="5040" w:hanging="360"/>
+      </w:pPr>
+      <w:rPr>
+        <w:rFonts w:ascii="Symbol" w:hAnsi="Symbol" w:hint="default"/>
+      </w:rPr>
+    </w:lvl>
+    <w:lvl w:ilvl="7" w:tplc="04090003" w:tentative="1">
+      <w:start w:val="1"/>
+      <w:numFmt w:val="bullet"/>
+      <w:lvlText w:val="o"/>
+      <w:lvlJc w:val="left"/>
+      <w:pPr>
+        <w:ind w:left="5760" w:hanging="360"/>
+      </w:pPr>
+      <w:rPr>
+        <w:rFonts w:ascii="Courier New" w:hAnsi="Courier New" w:cs="Courier New" w:hint="default"/>
+      </w:rPr>
+    </w:lvl>
+    <w:lvl w:ilvl="8" w:tplc="04090005" w:tentative="1">
+      <w:start w:val="1"/>
+      <w:numFmt w:val="bullet"/>
+      <w:lvlText w:val=""/>
+      <w:lvlJc w:val="left"/>
+      <w:pPr>
+        <w:ind w:left="6480" w:hanging="360"/>
+      </w:pPr>
+      <w:rPr>
+        <w:rFonts w:ascii="Wingdings" w:hAnsi="Wingdings" w:hint="default"/>
+      </w:rPr>
+    </w:lvl>
+  </w:abstractNum>
+  <w:abstractNum w:abstractNumId="2">
     <w:nsid w:val="11BD389A"/>
     <w:multiLevelType w:val="hybridMultilevel"/>
     <w:tmpl w:val="6D7EE29C"/>
@@ -1371,7 +1451,120 @@
       </w:rPr>
     </w:lvl>
   </w:abstractNum>
-  <w:abstractNum w:abstractNumId="2">
+  <w:abstractNum w:abstractNumId="3">
+    <w:nsid w:val="17595CC8"/>
+    <w:multiLevelType w:val="hybridMultilevel"/>
+    <w:tmpl w:val="6C289240"/>
+    <w:lvl w:ilvl="0" w:tplc="04090001">
+      <w:start w:val="1"/>
+      <w:numFmt w:val="bullet"/>
+      <w:lvlText w:val=""/>
+      <w:lvlJc w:val="left"/>
+      <w:pPr>
+        <w:ind w:left="720" w:hanging="360"/>
+      </w:pPr>
+      <w:rPr>
+        <w:rFonts w:ascii="Symbol" w:hAnsi="Symbol" w:hint="default"/>
+      </w:rPr>
+    </w:lvl>
+    <w:lvl w:ilvl="1" w:tplc="04090003" w:tentative="1">
+      <w:start w:val="1"/>
+      <w:numFmt w:val="bullet"/>
+      <w:lvlText w:val="o"/>
+      <w:lvlJc w:val="left"/>
+      <w:pPr>
+        <w:ind w:left="1440" w:hanging="360"/>
+      </w:pPr>
+      <w:rPr>
+        <w:rFonts w:ascii="Courier New" w:hAnsi="Courier New" w:cs="Courier New" w:hint="default"/>
+      </w:rPr>
+    </w:lvl>
+    <w:lvl w:ilvl="2" w:tplc="04090005" w:tentative="1">
+      <w:start w:val="1"/>
+      <w:numFmt w:val="bullet"/>
+      <w:lvlText w:val=""/>
+      <w:lvlJc w:val="left"/>
+      <w:pPr>
+        <w:ind w:left="2160" w:hanging="360"/>
+      </w:pPr>
+      <w:rPr>
+        <w:rFonts w:ascii="Wingdings" w:hAnsi="Wingdings" w:hint="default"/>
+      </w:rPr>
+    </w:lvl>
+    <w:lvl w:ilvl="3" w:tplc="04090001" w:tentative="1">
+      <w:start w:val="1"/>
+      <w:numFmt w:val="bullet"/>
+      <w:lvlText w:val=""/>
+      <w:lvlJc w:val="left"/>
+      <w:pPr>
+        <w:ind w:left="2880" w:hanging="360"/>
+      </w:pPr>
+      <w:rPr>
+        <w:rFonts w:ascii="Symbol" w:hAnsi="Symbol" w:hint="default"/>
+      </w:rPr>
+    </w:lvl>
+    <w:lvl w:ilvl="4" w:tplc="04090003" w:tentative="1">
+      <w:start w:val="1"/>
+      <w:numFmt w:val="bullet"/>
+      <w:lvlText w:val="o"/>
+      <w:lvlJc w:val="left"/>
+      <w:pPr>
+        <w:ind w:left="3600" w:hanging="360"/>
+      </w:pPr>
+      <w:rPr>
+        <w:rFonts w:ascii="Courier New" w:hAnsi="Courier New" w:cs="Courier New" w:hint="default"/>
+      </w:rPr>
+    </w:lvl>
+    <w:lvl w:ilvl="5" w:tplc="04090005" w:tentative="1">
+      <w:start w:val="1"/>
+      <w:numFmt w:val="bullet"/>
+      <w:lvlText w:val=""/>
+      <w:lvlJc w:val="left"/>
+      <w:pPr>
+        <w:ind w:left="4320" w:hanging="360"/>
+      </w:pPr>
+      <w:rPr>
+        <w:rFonts w:ascii="Wingdings" w:hAnsi="Wingdings" w:hint="default"/>
+      </w:rPr>
+    </w:lvl>
+    <w:lvl w:ilvl="6" w:tplc="04090001" w:tentative="1">
+      <w:start w:val="1"/>
+      <w:numFmt w:val="bullet"/>
+      <w:lvlText w:val=""/>
+      <w:lvlJc w:val="left"/>
+      <w:pPr>
+        <w:ind w:left="5040" w:hanging="360"/>
+      </w:pPr>
+      <w:rPr>
+        <w:rFonts w:ascii="Symbol" w:hAnsi="Symbol" w:hint="default"/>
+      </w:rPr>
+    </w:lvl>
+    <w:lvl w:ilvl="7" w:tplc="04090003" w:tentative="1">
+      <w:start w:val="1"/>
+      <w:numFmt w:val="bullet"/>
+      <w:lvlText w:val="o"/>
+      <w:lvlJc w:val="left"/>
+      <w:pPr>
+        <w:ind w:left="5760" w:hanging="360"/>
+      </w:pPr>
+      <w:rPr>
+        <w:rFonts w:ascii="Courier New" w:hAnsi="Courier New" w:cs="Courier New" w:hint="default"/>
+      </w:rPr>
+    </w:lvl>
+    <w:lvl w:ilvl="8" w:tplc="04090005" w:tentative="1">
+      <w:start w:val="1"/>
+      <w:numFmt w:val="bullet"/>
+      <w:lvlText w:val=""/>
+      <w:lvlJc w:val="left"/>
+      <w:pPr>
+        <w:ind w:left="6480" w:hanging="360"/>
+      </w:pPr>
+      <w:rPr>
+        <w:rFonts w:ascii="Wingdings" w:hAnsi="Wingdings" w:hint="default"/>
+      </w:rPr>
+    </w:lvl>
+  </w:abstractNum>
+  <w:abstractNum w:abstractNumId="4">
     <w:nsid w:val="195A39B6"/>
     <w:multiLevelType w:val="hybridMultilevel"/>
     <w:tmpl w:val="FE549D7E"/>
@@ -1484,7 +1677,7 @@
       </w:rPr>
     </w:lvl>
   </w:abstractNum>
-  <w:abstractNum w:abstractNumId="3">
+  <w:abstractNum w:abstractNumId="5">
     <w:nsid w:val="1C954501"/>
     <w:multiLevelType w:val="hybridMultilevel"/>
     <w:tmpl w:val="F454FDF6"/>
@@ -1597,7 +1790,7 @@
       </w:rPr>
     </w:lvl>
   </w:abstractNum>
-  <w:abstractNum w:abstractNumId="4">
+  <w:abstractNum w:abstractNumId="6">
     <w:nsid w:val="1E170D5D"/>
     <w:multiLevelType w:val="hybridMultilevel"/>
     <w:tmpl w:val="AA808D6E"/>
@@ -1710,7 +1903,7 @@
       </w:rPr>
     </w:lvl>
   </w:abstractNum>
-  <w:abstractNum w:abstractNumId="5">
+  <w:abstractNum w:abstractNumId="7">
     <w:nsid w:val="2750746C"/>
     <w:multiLevelType w:val="hybridMultilevel"/>
     <w:tmpl w:val="6498AC88"/>
@@ -1823,7 +2016,7 @@
       </w:rPr>
     </w:lvl>
   </w:abstractNum>
-  <w:abstractNum w:abstractNumId="6">
+  <w:abstractNum w:abstractNumId="8">
     <w:nsid w:val="35540D2A"/>
     <w:multiLevelType w:val="hybridMultilevel"/>
     <w:tmpl w:val="517EDC06"/>
@@ -1936,7 +2129,7 @@
       </w:rPr>
     </w:lvl>
   </w:abstractNum>
-  <w:abstractNum w:abstractNumId="7">
+  <w:abstractNum w:abstractNumId="9">
     <w:nsid w:val="39B21984"/>
     <w:multiLevelType w:val="hybridMultilevel"/>
     <w:tmpl w:val="377E2EFA"/>
@@ -2049,7 +2242,7 @@
       </w:rPr>
     </w:lvl>
   </w:abstractNum>
-  <w:abstractNum w:abstractNumId="8">
+  <w:abstractNum w:abstractNumId="10">
     <w:nsid w:val="45A03FEA"/>
     <w:multiLevelType w:val="hybridMultilevel"/>
     <w:tmpl w:val="5E72D7BC"/>
@@ -2162,7 +2355,7 @@
       </w:rPr>
     </w:lvl>
   </w:abstractNum>
-  <w:abstractNum w:abstractNumId="9">
+  <w:abstractNum w:abstractNumId="11">
     <w:nsid w:val="530B0AA9"/>
     <w:multiLevelType w:val="hybridMultilevel"/>
     <w:tmpl w:val="4CB2D1D6"/>
@@ -2275,7 +2468,7 @@
       </w:rPr>
     </w:lvl>
   </w:abstractNum>
-  <w:abstractNum w:abstractNumId="10">
+  <w:abstractNum w:abstractNumId="12">
     <w:nsid w:val="64421518"/>
     <w:multiLevelType w:val="hybridMultilevel"/>
     <w:tmpl w:val="B810AF8A"/>
@@ -2361,7 +2554,7 @@
       </w:pPr>
     </w:lvl>
   </w:abstractNum>
-  <w:abstractNum w:abstractNumId="11">
+  <w:abstractNum w:abstractNumId="13">
     <w:nsid w:val="683C0571"/>
     <w:multiLevelType w:val="hybridMultilevel"/>
     <w:tmpl w:val="E00CA938"/>
@@ -2474,7 +2667,7 @@
       </w:rPr>
     </w:lvl>
   </w:abstractNum>
-  <w:abstractNum w:abstractNumId="12">
+  <w:abstractNum w:abstractNumId="14">
     <w:nsid w:val="6AB57079"/>
     <w:multiLevelType w:val="hybridMultilevel"/>
     <w:tmpl w:val="67269208"/>
@@ -2587,7 +2780,7 @@
       </w:rPr>
     </w:lvl>
   </w:abstractNum>
-  <w:abstractNum w:abstractNumId="13">
+  <w:abstractNum w:abstractNumId="15">
     <w:nsid w:val="6C5B3E25"/>
     <w:multiLevelType w:val="hybridMultilevel"/>
     <w:tmpl w:val="81C4D4E6"/>
@@ -2700,7 +2893,7 @@
       </w:rPr>
     </w:lvl>
   </w:abstractNum>
-  <w:abstractNum w:abstractNumId="14">
+  <w:abstractNum w:abstractNumId="16">
     <w:nsid w:val="73572A06"/>
     <w:multiLevelType w:val="hybridMultilevel"/>
     <w:tmpl w:val="C4661AF8"/>
@@ -2813,7 +3006,7 @@
       </w:rPr>
     </w:lvl>
   </w:abstractNum>
-  <w:abstractNum w:abstractNumId="15">
+  <w:abstractNum w:abstractNumId="17">
     <w:nsid w:val="768767AC"/>
     <w:multiLevelType w:val="hybridMultilevel"/>
     <w:tmpl w:val="F35A6654"/>
@@ -2927,52 +3120,58 @@
     </w:lvl>
   </w:abstractNum>
   <w:num w:numId="1">
+    <w:abstractNumId w:val="8"/>
+  </w:num>
+  <w:num w:numId="2">
+    <w:abstractNumId w:val="11"/>
+  </w:num>
+  <w:num w:numId="3">
     <w:abstractNumId w:val="6"/>
   </w:num>
-  <w:num w:numId="2">
-    <w:abstractNumId w:val="9"/>
-  </w:num>
-  <w:num w:numId="3">
-    <w:abstractNumId w:val="4"/>
-  </w:num>
   <w:num w:numId="4">
-    <w:abstractNumId w:val="8"/>
+    <w:abstractNumId w:val="10"/>
   </w:num>
   <w:num w:numId="5">
+    <w:abstractNumId w:val="15"/>
+  </w:num>
+  <w:num w:numId="6">
     <w:abstractNumId w:val="13"/>
   </w:num>
-  <w:num w:numId="6">
-    <w:abstractNumId w:val="11"/>
-  </w:num>
   <w:num w:numId="7">
-    <w:abstractNumId w:val="3"/>
+    <w:abstractNumId w:val="5"/>
   </w:num>
   <w:num w:numId="8">
     <w:abstractNumId w:val="0"/>
   </w:num>
   <w:num w:numId="9">
-    <w:abstractNumId w:val="15"/>
+    <w:abstractNumId w:val="17"/>
   </w:num>
   <w:num w:numId="10">
+    <w:abstractNumId w:val="4"/>
+  </w:num>
+  <w:num w:numId="11">
     <w:abstractNumId w:val="2"/>
   </w:num>
-  <w:num w:numId="11">
+  <w:num w:numId="12">
+    <w:abstractNumId w:val="9"/>
+  </w:num>
+  <w:num w:numId="13">
+    <w:abstractNumId w:val="12"/>
+  </w:num>
+  <w:num w:numId="14">
+    <w:abstractNumId w:val="14"/>
+  </w:num>
+  <w:num w:numId="15">
+    <w:abstractNumId w:val="7"/>
+  </w:num>
+  <w:num w:numId="16">
+    <w:abstractNumId w:val="16"/>
+  </w:num>
+  <w:num w:numId="17">
     <w:abstractNumId w:val="1"/>
   </w:num>
-  <w:num w:numId="12">
-    <w:abstractNumId w:val="7"/>
-  </w:num>
-  <w:num w:numId="13">
-    <w:abstractNumId w:val="10"/>
-  </w:num>
-  <w:num w:numId="14">
-    <w:abstractNumId w:val="12"/>
-  </w:num>
-  <w:num w:numId="15">
-    <w:abstractNumId w:val="5"/>
-  </w:num>
-  <w:num w:numId="16">
-    <w:abstractNumId w:val="14"/>
+  <w:num w:numId="18">
+    <w:abstractNumId w:val="3"/>
   </w:num>
 </w:numbering>
 </file>

</xml_diff>

<commit_message>
Improve minor details on most plots
</commit_message>
<xml_diff>
--- a/writing/manuscript.docx
+++ b/writing/manuscript.docx
@@ -77,13 +77,37 @@
         <w:t>is referred to as Bergmann’s rule due to it being initially described by the German bi</w:t>
       </w:r>
       <w:r>
-        <w:t>ologist Karl Bergmann (Bergmann, 1847)</w:t>
+        <w:t>ologist Karl Bergmann (</w:t>
+      </w:r>
+      <w:proofErr w:type="spellStart"/>
+      <w:r>
+        <w:t>Bergmann</w:t>
+      </w:r>
+      <w:proofErr w:type="spellEnd"/>
+      <w:r>
+        <w:t>, 1847)</w:t>
       </w:r>
       <w:r>
         <w:t xml:space="preserve">. Evidence for the prevalence of this rule among endotherm species has been documented for over a century </w:t>
       </w:r>
       <w:r>
-        <w:t xml:space="preserve">(Brown and Lee, 1969; Ashton, 2002; Freckleton et al., 2003; Meiri &amp; Dayan, 2003). </w:t>
+        <w:t xml:space="preserve">(Brown and Lee, 1969; Ashton, 2002; </w:t>
+      </w:r>
+      <w:proofErr w:type="spellStart"/>
+      <w:r>
+        <w:t>Freckleton</w:t>
+      </w:r>
+      <w:proofErr w:type="spellEnd"/>
+      <w:r>
+        <w:t xml:space="preserve"> et al., 2003; </w:t>
+      </w:r>
+      <w:proofErr w:type="spellStart"/>
+      <w:r>
+        <w:t>Meiri</w:t>
+      </w:r>
+      <w:proofErr w:type="spellEnd"/>
+      <w:r>
+        <w:t xml:space="preserve"> &amp; Dayan, 2003). </w:t>
       </w:r>
       <w:r>
         <w:t>It has therefore recently been predicted that, due to increasing temperatures from climate change, endotherm species will be decreasing in size</w:t>
@@ -146,21 +170,33 @@
       <w:r>
         <w:t xml:space="preserve"> few species (</w:t>
       </w:r>
-      <w:r>
-        <w:t>Teplitsky et al., 2008;</w:t>
+      <w:proofErr w:type="spellStart"/>
+      <w:r>
+        <w:t>Teplitsky</w:t>
+      </w:r>
+      <w:proofErr w:type="spellEnd"/>
+      <w:r>
+        <w:t xml:space="preserve"> et al., 2008;</w:t>
       </w:r>
       <w:r>
         <w:t xml:space="preserve"> </w:t>
       </w:r>
-      <w:r>
-        <w:t>Husby et al., 2011</w:t>
+      <w:proofErr w:type="spellStart"/>
+      <w:r>
+        <w:t>Husby</w:t>
+      </w:r>
+      <w:proofErr w:type="spellEnd"/>
+      <w:r>
+        <w:t xml:space="preserve"> et al., 2011</w:t>
       </w:r>
       <w:r>
         <w:t xml:space="preserve">; </w:t>
       </w:r>
+      <w:proofErr w:type="spellStart"/>
       <w:r>
         <w:t>Canale</w:t>
       </w:r>
+      <w:proofErr w:type="spellEnd"/>
       <w:r>
         <w:t xml:space="preserve"> et al., 2016</w:t>
       </w:r>
@@ -174,10 +210,26 @@
         <w:t xml:space="preserve"> limited </w:t>
       </w:r>
       <w:r>
-        <w:t>geographic sites (Van Buskirk et al., 2010</w:t>
-      </w:r>
-      <w:r>
-        <w:t>; Salewski et al., 2010</w:t>
+        <w:t xml:space="preserve">geographic sites (Van </w:t>
+      </w:r>
+      <w:proofErr w:type="spellStart"/>
+      <w:r>
+        <w:t>Buskirk</w:t>
+      </w:r>
+      <w:proofErr w:type="spellEnd"/>
+      <w:r>
+        <w:t xml:space="preserve"> et al., 2010</w:t>
+      </w:r>
+      <w:r>
+        <w:t xml:space="preserve">; </w:t>
+      </w:r>
+      <w:proofErr w:type="spellStart"/>
+      <w:r>
+        <w:t>Salewski</w:t>
+      </w:r>
+      <w:proofErr w:type="spellEnd"/>
+      <w:r>
+        <w:t xml:space="preserve"> et al., 2010</w:t>
       </w:r>
       <w:r>
         <w:t>)</w:t>
@@ -308,17 +360,35 @@
       <w:r>
         <w:t xml:space="preserve">, </w:t>
       </w:r>
-      <w:r>
-        <w:t>Kelt et al., 2013</w:t>
+      <w:proofErr w:type="spellStart"/>
+      <w:r>
+        <w:t>Kelt</w:t>
+      </w:r>
+      <w:proofErr w:type="spellEnd"/>
+      <w:r>
+        <w:t xml:space="preserve"> et al., 2013</w:t>
       </w:r>
       <w:r>
         <w:t>) were downloaded using the Data Retriever (</w:t>
       </w:r>
-      <w:r>
-        <w:t>Senyondo et al., 2017</w:t>
-      </w:r>
-      <w:r>
-        <w:t>), with additional metadata taken from Ecological Archives. The Sevilleta dataset is from a Long Term Ecological Research project in the southwestern United States</w:t>
+      <w:proofErr w:type="spellStart"/>
+      <w:r>
+        <w:t>Senyondo</w:t>
+      </w:r>
+      <w:proofErr w:type="spellEnd"/>
+      <w:r>
+        <w:t xml:space="preserve"> et al., 2017</w:t>
+      </w:r>
+      <w:r>
+        <w:t xml:space="preserve">), with additional metadata taken from Ecological Archives. The </w:t>
+      </w:r>
+      <w:proofErr w:type="spellStart"/>
+      <w:r>
+        <w:t>Sevilleta</w:t>
+      </w:r>
+      <w:proofErr w:type="spellEnd"/>
+      <w:r>
+        <w:t xml:space="preserve"> dataset is from a Long Term Ecological Research project in the southwestern United States</w:t>
       </w:r>
       <w:r>
         <w:t>, which is of interest because it is at the intersection of several major biomes. The mammal time series is collected at eight sites that are in close proximity, and was downloaded, along with metadata, from the University of New Mexico digital repository (</w:t>
@@ -483,7 +553,15 @@
         <w:t xml:space="preserve">All model diagnostics are in Supplement 1. </w:t>
       </w:r>
       <w:r>
-        <w:t>To determine the effect of temperature on mass, we calculated the p-value for each species, which were adjusted to take into account the impact of multiple comparisons (Benajmini &amp; Hochberg, 1995)</w:t>
+        <w:t>To determine the effect of temperature on mass, we calculated the p-value for each species, which were adjusted to take into account the impact of multiple comparisons (</w:t>
+      </w:r>
+      <w:proofErr w:type="spellStart"/>
+      <w:r>
+        <w:t>Benajmini</w:t>
+      </w:r>
+      <w:proofErr w:type="spellEnd"/>
+      <w:r>
+        <w:t xml:space="preserve"> &amp; Hochberg, 1995)</w:t>
       </w:r>
       <w:r>
         <w:t>, and chose an alpha cut-off of 0.05</w:t>
@@ -491,8 +569,13 @@
       <w:r>
         <w:t>. All cleaning and analysis was completed using R (</w:t>
       </w:r>
-      <w:r>
-        <w:t>R Core Team, 2017</w:t>
+      <w:proofErr w:type="spellStart"/>
+      <w:r>
+        <w:t>R</w:t>
+      </w:r>
+      <w:proofErr w:type="spellEnd"/>
+      <w:r>
+        <w:t xml:space="preserve"> Core Team, 2017</w:t>
       </w:r>
       <w:r>
         <w:t xml:space="preserve">), with code and data downloads provided reproducibly </w:t>
@@ -504,7 +587,15 @@
         <w:t>https://github.com/KristinaRiemer/temporal_MRT</w:t>
       </w:r>
       <w:r>
-        <w:t xml:space="preserve">) and archived on Zenodo (citation). </w:t>
+        <w:t xml:space="preserve">) and archived on </w:t>
+      </w:r>
+      <w:proofErr w:type="spellStart"/>
+      <w:r>
+        <w:t>Zenodo</w:t>
+      </w:r>
+      <w:proofErr w:type="spellEnd"/>
+      <w:r>
+        <w:t xml:space="preserve"> (citation). </w:t>
       </w:r>
     </w:p>
     <w:p/>
@@ -537,10 +628,16 @@
         <w:t>ass and mean annual temperature, but</w:t>
       </w:r>
       <w:r>
-        <w:t xml:space="preserve"> most species actually got bigger with warmer temperatures. Temperatures increased over time at all sites (Fig. 2A), as is expected from climate change. Species both increased and decreased in mass at all sites, though the majority (69%) of species got larger</w:t>
-      </w:r>
-      <w:r>
-        <w:t xml:space="preserve"> (Fig. 2B</w:t>
+        <w:t xml:space="preserve"> most species actually got bigger with warmer temperatures. Temperatures increased over time at all sites (Fig. 2A</w:t>
+      </w:r>
+      <w:r>
+        <w:t>, B, C</w:t>
+      </w:r>
+      <w:r>
+        <w:t>), as is expected from climate change. Species both increased and decreased in mass at all sites, though the majority (69%) of species got larger</w:t>
+      </w:r>
+      <w:r>
+        <w:t xml:space="preserve"> (Fig. 2D, E, F</w:t>
       </w:r>
       <w:r>
         <w:t>; Supplement 2</w:t>
@@ -570,7 +667,7 @@
         <w:t xml:space="preserve"> temperature-mass relationships</w:t>
       </w:r>
       <w:r>
-        <w:t xml:space="preserve"> (Fig. 2C, D</w:t>
+        <w:t xml:space="preserve"> (Fig. 2G, H, I</w:t>
       </w:r>
       <w:r>
         <w:t>; Supplement 3</w:t>
@@ -618,7 +715,12 @@
         <w:t>Temperature explained 54% of the variance for the species with the strongest relationship, but explained less than 10% for most species</w:t>
       </w:r>
       <w:r>
-        <w:t xml:space="preserve"> (66%; Fig. 2D)</w:t>
+        <w:t xml:space="preserve"> (66%; Fig. 2J, K, L</w:t>
+      </w:r>
+      <w:bookmarkStart w:id="0" w:name="_GoBack"/>
+      <w:bookmarkEnd w:id="0"/>
+      <w:r>
+        <w:t>)</w:t>
       </w:r>
       <w:r>
         <w:t xml:space="preserve">. </w:t>
@@ -673,8 +775,6 @@
       <w:r>
         <w:t>Increase due to greater food availability tied to temp? Or other unrelated factors</w:t>
       </w:r>
-      <w:bookmarkStart w:id="0" w:name="_GoBack"/>
-      <w:bookmarkEnd w:id="0"/>
     </w:p>
     <w:p>
       <w:pPr>
@@ -767,7 +867,15 @@
         </w:numPr>
       </w:pPr>
       <w:r>
-        <w:t>Usable area/island size: Lomolino, 2005</w:t>
+        <w:t xml:space="preserve">Usable area/island size: </w:t>
+      </w:r>
+      <w:proofErr w:type="spellStart"/>
+      <w:r>
+        <w:t>Lomolino</w:t>
+      </w:r>
+      <w:proofErr w:type="spellEnd"/>
+      <w:r>
+        <w:t>, 2005</w:t>
       </w:r>
     </w:p>
     <w:p>
@@ -779,7 +887,23 @@
         </w:numPr>
       </w:pPr>
       <w:r>
-        <w:t>Anthropogenic fragmentation: Lomolino &amp; Perault, 2007</w:t>
+        <w:t xml:space="preserve">Anthropogenic fragmentation: </w:t>
+      </w:r>
+      <w:proofErr w:type="spellStart"/>
+      <w:r>
+        <w:t>Lomolino</w:t>
+      </w:r>
+      <w:proofErr w:type="spellEnd"/>
+      <w:r>
+        <w:t xml:space="preserve"> &amp; </w:t>
+      </w:r>
+      <w:proofErr w:type="spellStart"/>
+      <w:r>
+        <w:t>Perault</w:t>
+      </w:r>
+      <w:proofErr w:type="spellEnd"/>
+      <w:r>
+        <w:t>, 2007</w:t>
       </w:r>
     </w:p>
     <w:p>
@@ -791,7 +915,15 @@
         </w:numPr>
       </w:pPr>
       <w:r>
-        <w:t>Resource availability: McNab 2010</w:t>
+        <w:t xml:space="preserve">Resource availability: </w:t>
+      </w:r>
+      <w:proofErr w:type="spellStart"/>
+      <w:r>
+        <w:t>McNab</w:t>
+      </w:r>
+      <w:proofErr w:type="spellEnd"/>
+      <w:r>
+        <w:t xml:space="preserve"> 2010</w:t>
       </w:r>
     </w:p>
     <w:p>
@@ -814,8 +946,21 @@
           <w:numId w:val="14"/>
         </w:numPr>
       </w:pPr>
-      <w:r>
-        <w:t xml:space="preserve">Teplitsky et al., 2008: decrease in size over time of red-billed gulls is phenotypic plasticity, not genetic response; negative correlation between size and temp, size change due to less food?; only a single species! </w:t>
+      <w:proofErr w:type="spellStart"/>
+      <w:r>
+        <w:t>Teplitsky</w:t>
+      </w:r>
+      <w:proofErr w:type="spellEnd"/>
+      <w:r>
+        <w:t xml:space="preserve"> et al., 2008: decrease in size over time of red-billed gulls is phenotypic plasticity, not genetic response; negative correlation between size and temp, size change due to less </w:t>
+      </w:r>
+      <w:proofErr w:type="gramStart"/>
+      <w:r>
+        <w:t>food?;</w:t>
+      </w:r>
+      <w:proofErr w:type="gramEnd"/>
+      <w:r>
+        <w:t xml:space="preserve"> only a single species! </w:t>
       </w:r>
     </w:p>
     <w:p>
@@ -845,7 +990,15 @@
         </w:numPr>
       </w:pPr>
       <w:r>
-        <w:t>Van Buskirk et al., 2010: lots of bird species got smaller over decades with increasing temperature at single site in PA</w:t>
+        <w:t xml:space="preserve">Van </w:t>
+      </w:r>
+      <w:proofErr w:type="spellStart"/>
+      <w:r>
+        <w:t>Buskirk</w:t>
+      </w:r>
+      <w:proofErr w:type="spellEnd"/>
+      <w:r>
+        <w:t xml:space="preserve"> et al., 2010: lots of bird species got smaller over decades with increasing temperature at single site in PA</w:t>
       </w:r>
     </w:p>
     <w:p>
@@ -856,8 +1009,13 @@
           <w:numId w:val="14"/>
         </w:numPr>
       </w:pPr>
-      <w:r>
-        <w:t xml:space="preserve">Husby et al., 2011: documented negative relationship between mass and temp across time for three bird species over decades. Food abundance more important than temp. </w:t>
+      <w:proofErr w:type="spellStart"/>
+      <w:r>
+        <w:t>Husby</w:t>
+      </w:r>
+      <w:proofErr w:type="spellEnd"/>
+      <w:r>
+        <w:t xml:space="preserve"> et al., 2011: documented negative relationship between mass and temp across time for three bird species over decades. Food abundance more important than temp. </w:t>
       </w:r>
     </w:p>
     <w:p>
@@ -868,8 +1026,13 @@
           <w:numId w:val="14"/>
         </w:numPr>
       </w:pPr>
-      <w:r>
-        <w:t>Canale et al., 2016: some size metrics indicated decrease in size with increase in temp for marmot</w:t>
+      <w:proofErr w:type="spellStart"/>
+      <w:r>
+        <w:t>Canale</w:t>
+      </w:r>
+      <w:proofErr w:type="spellEnd"/>
+      <w:r>
+        <w:t xml:space="preserve"> et al., 2016: some size metrics indicated decrease in size with increase in temp for marmot</w:t>
       </w:r>
     </w:p>
     <w:p>
@@ -892,8 +1055,13 @@
           <w:numId w:val="14"/>
         </w:numPr>
       </w:pPr>
-      <w:r>
-        <w:t>Salewski et al., 2010: 12 bird species in Germany over several decades, some got smaller in accordance with temp</w:t>
+      <w:proofErr w:type="spellStart"/>
+      <w:r>
+        <w:t>Salewski</w:t>
+      </w:r>
+      <w:proofErr w:type="spellEnd"/>
+      <w:r>
+        <w:t xml:space="preserve"> et al., 2010: 12 bird species in Germany over several decades, some got smaller in accordance with temp</w:t>
       </w:r>
     </w:p>
     <w:p>
@@ -904,11 +1072,19 @@
           <w:numId w:val="14"/>
         </w:numPr>
       </w:pPr>
+      <w:proofErr w:type="spellStart"/>
       <w:r>
         <w:rPr>
           <w:b/>
         </w:rPr>
-        <w:t>Millien et al., 2006</w:t>
+        <w:t>Millien</w:t>
+      </w:r>
+      <w:proofErr w:type="spellEnd"/>
+      <w:r>
+        <w:rPr>
+          <w:b/>
+        </w:rPr>
+        <w:t xml:space="preserve"> et al., 2006</w:t>
       </w:r>
       <w:r>
         <w:t xml:space="preserve">: difficulty of predicting how body size will change in response to climate change. Review, including introduced species, island effect, anthropogenic activity, fossil record. Evidence for both increases and decreases in size recently. Very context-dependent. </w:t>
@@ -1002,7 +1178,15 @@
         <w:t xml:space="preserve"> temp, yearly mass,</w:t>
       </w:r>
       <w:r>
-        <w:t xml:space="preserve"> mrt combined</w:t>
+        <w:t xml:space="preserve"> </w:t>
+      </w:r>
+      <w:proofErr w:type="spellStart"/>
+      <w:r>
+        <w:t>mrt</w:t>
+      </w:r>
+      <w:proofErr w:type="spellEnd"/>
+      <w:r>
+        <w:t xml:space="preserve"> combined</w:t>
       </w:r>
       <w:r>
         <w:t>, and r distribution per site</w:t>
@@ -1032,7 +1216,15 @@
         </w:numPr>
       </w:pPr>
       <w:r>
-        <w:t xml:space="preserve">Figure 4?: </w:t>
+        <w:t xml:space="preserve">Figure </w:t>
+      </w:r>
+      <w:proofErr w:type="gramStart"/>
+      <w:r>
+        <w:t>4?:</w:t>
+      </w:r>
+      <w:proofErr w:type="gramEnd"/>
+      <w:r>
+        <w:t xml:space="preserve"> </w:t>
       </w:r>
       <w:r>
         <w:t>Table/plot of ARIMA model p-values</w:t>
@@ -1056,8 +1248,13 @@
           <w:numId w:val="12"/>
         </w:numPr>
       </w:pPr>
-      <w:r>
-        <w:t xml:space="preserve">Supp 1: </w:t>
+      <w:proofErr w:type="spellStart"/>
+      <w:r>
+        <w:t>Supp</w:t>
+      </w:r>
+      <w:proofErr w:type="spellEnd"/>
+      <w:r>
+        <w:t xml:space="preserve"> 1: </w:t>
       </w:r>
       <w:r>
         <w:t>Figures of ARIMA model diagnostics by species</w:t>
@@ -1074,8 +1271,13 @@
           <w:numId w:val="12"/>
         </w:numPr>
       </w:pPr>
-      <w:r>
-        <w:t xml:space="preserve">Supp 2: </w:t>
+      <w:proofErr w:type="spellStart"/>
+      <w:r>
+        <w:t>Supp</w:t>
+      </w:r>
+      <w:proofErr w:type="spellEnd"/>
+      <w:r>
+        <w:t xml:space="preserve"> 2: </w:t>
       </w:r>
       <w:r>
         <w:t>Yearly mass split out by species</w:t>
@@ -1092,11 +1294,21 @@
           <w:numId w:val="12"/>
         </w:numPr>
       </w:pPr>
-      <w:r>
-        <w:t xml:space="preserve">Supp 3: </w:t>
-      </w:r>
-      <w:r>
-        <w:t>Mrt split out by species</w:t>
+      <w:proofErr w:type="spellStart"/>
+      <w:r>
+        <w:t>Supp</w:t>
+      </w:r>
+      <w:proofErr w:type="spellEnd"/>
+      <w:r>
+        <w:t xml:space="preserve"> 3: </w:t>
+      </w:r>
+      <w:proofErr w:type="spellStart"/>
+      <w:r>
+        <w:t>Mrt</w:t>
+      </w:r>
+      <w:proofErr w:type="spellEnd"/>
+      <w:r>
+        <w:t xml:space="preserve"> split out by species</w:t>
       </w:r>
     </w:p>
     <w:p/>

</xml_diff>

<commit_message>
Finish outline of discussion
</commit_message>
<xml_diff>
--- a/writing/manuscript.docx
+++ b/writing/manuscript.docx
@@ -12,7 +12,19 @@
         <w:rPr>
           <w:b/>
         </w:rPr>
-        <w:t>Temporal response of mammal body size to temperature</w:t>
+        <w:t xml:space="preserve">Temporal response of mammal body size to </w:t>
+      </w:r>
+      <w:r>
+        <w:rPr>
+          <w:b/>
+        </w:rPr>
+        <w:t xml:space="preserve">increasing </w:t>
+      </w:r>
+      <w:r>
+        <w:rPr>
+          <w:b/>
+        </w:rPr>
+        <w:t>temperature</w:t>
       </w:r>
     </w:p>
     <w:p/>
@@ -77,19 +89,52 @@
         <w:t>is referred to as Bergmann’s rule due to it being initially described by the German bi</w:t>
       </w:r>
       <w:r>
-        <w:t>ologist Karl Bergmann (Bergmann, 1847)</w:t>
+        <w:t>ologist Karl Bergmann (</w:t>
+      </w:r>
+      <w:proofErr w:type="spellStart"/>
+      <w:r>
+        <w:t>Bergmann</w:t>
+      </w:r>
+      <w:proofErr w:type="spellEnd"/>
+      <w:r>
+        <w:t>, 1847)</w:t>
       </w:r>
       <w:r>
         <w:t xml:space="preserve">. Evidence for the prevalence of this rule among endotherm species has been documented for over a century </w:t>
       </w:r>
       <w:r>
-        <w:t xml:space="preserve">(Brown and Lee, 1969; Ashton, 2002; Freckleton et al., 2003; Meiri &amp; Dayan, 2003). </w:t>
-      </w:r>
-      <w:r>
-        <w:t>It has therefore recently been predicted that, due to increasing temperatures from climate change, endotherm species will be decreasing in size</w:t>
-      </w:r>
-      <w:r>
-        <w:t xml:space="preserve"> in the near future (Gardner et al., 2011; Sheridan and Bickford, 2011)</w:t>
+        <w:t xml:space="preserve">(Brown and Lee, 1969; Ashton, 2002; </w:t>
+      </w:r>
+      <w:proofErr w:type="spellStart"/>
+      <w:r>
+        <w:t>Freckleton</w:t>
+      </w:r>
+      <w:proofErr w:type="spellEnd"/>
+      <w:r>
+        <w:t xml:space="preserve"> et al., 2003; </w:t>
+      </w:r>
+      <w:proofErr w:type="spellStart"/>
+      <w:r>
+        <w:t>Meiri</w:t>
+      </w:r>
+      <w:proofErr w:type="spellEnd"/>
+      <w:r>
+        <w:t xml:space="preserve"> &amp; Dayan, 2003). </w:t>
+      </w:r>
+      <w:r>
+        <w:t xml:space="preserve">It has therefore recently been predicted that, due to increasing temperatures from climate change, endotherm species </w:t>
+      </w:r>
+      <w:r>
+        <w:t xml:space="preserve">are currently and </w:t>
+      </w:r>
+      <w:r>
+        <w:t>will be decreasing in size</w:t>
+      </w:r>
+      <w:r>
+        <w:t xml:space="preserve"> </w:t>
+      </w:r>
+      <w:r>
+        <w:t>(Gardner et al., 2011; Sheridan and Bickford, 2011)</w:t>
       </w:r>
       <w:r>
         <w:t xml:space="preserve">. Organismal size is an important ecological characteristic that affects many aspects of ecosystems, including </w:t>
@@ -107,7 +152,13 @@
         <w:ind w:firstLine="720"/>
       </w:pPr>
       <w:r>
-        <w:t xml:space="preserve">Though there is a lot of accumulated evidence for the occurrence of a negative relationship between temperature and mass in endotherm species, most only assess this relationship among one or a few species or across limited time and space scales. </w:t>
+        <w:t xml:space="preserve">Though there is a lot of accumulated evidence for the occurrence of a negative relationship between temperature and mass in endotherm species, most </w:t>
+      </w:r>
+      <w:r>
+        <w:t xml:space="preserve">studies </w:t>
+      </w:r>
+      <w:r>
+        <w:t xml:space="preserve">only assess this relationship among one or a few species or across limited time and space. </w:t>
       </w:r>
       <w:r>
         <w:t>When this</w:t>
@@ -122,11 +173,11 @@
         <w:t xml:space="preserve"> </w:t>
       </w:r>
       <w:r>
-        <w:t xml:space="preserve">for almost 1,000 bird and mammal species, across several decades and degrees of latitude, most species had weak or no relationship (Riemer et al., 2018). Though </w:t>
+        <w:t xml:space="preserve">for almost 1,000 bird and mammal species, across several decades and degrees of latitude, most species had weak or no relationship (Riemer et al., 2018). Though this indicated </w:t>
       </w:r>
       <w:r>
         <w:lastRenderedPageBreak/>
-        <w:t>this indicated that Bergmann’s rule may not be prevalent spatiotemporally, in order to understand how species size may respond to climate change, this relationship needs to be examined in a similar data-intensive fashion explicitly across time. While there are studies showing that species have been getting smaller</w:t>
+        <w:t>that Bergmann’s rule may not be prevalent spatiotemporally, in order to understand how species size may respond to climate change, this relationship needs to be examined in a similar data-intensive fashion explicitly across time. While there are studies showing that species have been getting smaller</w:t>
       </w:r>
       <w:r>
         <w:t xml:space="preserve"> over time</w:t>
@@ -146,12 +197,27 @@
       <w:r>
         <w:t xml:space="preserve"> few species (</w:t>
       </w:r>
-      <w:r>
-        <w:t xml:space="preserve">Teplitsky et al., 2008; Husby et al., 2011; </w:t>
-      </w:r>
+      <w:proofErr w:type="spellStart"/>
+      <w:r>
+        <w:t>Teplitsky</w:t>
+      </w:r>
+      <w:proofErr w:type="spellEnd"/>
+      <w:r>
+        <w:t xml:space="preserve"> et al., 2008; </w:t>
+      </w:r>
+      <w:proofErr w:type="spellStart"/>
+      <w:r>
+        <w:t>Husby</w:t>
+      </w:r>
+      <w:proofErr w:type="spellEnd"/>
+      <w:r>
+        <w:t xml:space="preserve"> et al., 2011; </w:t>
+      </w:r>
+      <w:proofErr w:type="spellStart"/>
       <w:r>
         <w:t>Canale</w:t>
       </w:r>
+      <w:proofErr w:type="spellEnd"/>
       <w:r>
         <w:t xml:space="preserve"> et al., 2016</w:t>
       </w:r>
@@ -165,10 +231,26 @@
         <w:t xml:space="preserve"> limited </w:t>
       </w:r>
       <w:r>
-        <w:t>geographic sites (Van Buskirk et al., 2010</w:t>
-      </w:r>
-      <w:r>
-        <w:t>; Salewski et al., 2010</w:t>
+        <w:t xml:space="preserve">geographic sites (Van </w:t>
+      </w:r>
+      <w:proofErr w:type="spellStart"/>
+      <w:r>
+        <w:t>Buskirk</w:t>
+      </w:r>
+      <w:proofErr w:type="spellEnd"/>
+      <w:r>
+        <w:t xml:space="preserve"> et al., 2010</w:t>
+      </w:r>
+      <w:r>
+        <w:t xml:space="preserve">; </w:t>
+      </w:r>
+      <w:proofErr w:type="spellStart"/>
+      <w:r>
+        <w:t>Salewski</w:t>
+      </w:r>
+      <w:proofErr w:type="spellEnd"/>
+      <w:r>
+        <w:t xml:space="preserve"> et al., 2010</w:t>
       </w:r>
       <w:r>
         <w:t>)</w:t>
@@ -237,7 +319,13 @@
         <w:t>, and how temperature and species mass changed over the time period</w:t>
       </w:r>
       <w:r>
-        <w:t xml:space="preserve">. We were able to show how mammal size is impacted by temperature over time. This data-intensive approach addresses limitations of previous work on the temperature-mass relationship, which consisted of studies on single species and meta-analyses derived from those studies. </w:t>
+        <w:t xml:space="preserve">. </w:t>
+      </w:r>
+      <w:r>
+        <w:t xml:space="preserve">This data-intensive approach addresses limitations of previous work on the temperature-mass relationship, which consisted of studies on single species and meta-analyses derived from those studies. </w:t>
+      </w:r>
+      <w:r>
+        <w:t xml:space="preserve">We were able to show how mammal size is impacted by temperature over time. </w:t>
       </w:r>
     </w:p>
     <w:p/>
@@ -282,7 +370,13 @@
         <w:t xml:space="preserve">are used to examine and manipulate community dynamics in mammal and plant communities. Portal is located in the United States in southeastern Arizona while Fray Jorge is in the national park </w:t>
       </w:r>
       <w:r>
-        <w:t>of the same name in Chile. The two mammal time series</w:t>
+        <w:t>of the same name in Chile. The</w:t>
+      </w:r>
+      <w:r>
+        <w:t>se</w:t>
+      </w:r>
+      <w:r>
+        <w:t xml:space="preserve"> two mammal time series</w:t>
       </w:r>
       <w:r>
         <w:t xml:space="preserve"> datasets (</w:t>
@@ -293,20 +387,50 @@
       <w:r>
         <w:t xml:space="preserve">, </w:t>
       </w:r>
-      <w:r>
-        <w:t>Kelt et al., 2013</w:t>
+      <w:proofErr w:type="spellStart"/>
+      <w:r>
+        <w:t>Kelt</w:t>
+      </w:r>
+      <w:proofErr w:type="spellEnd"/>
+      <w:r>
+        <w:t xml:space="preserve"> et al., 2013</w:t>
       </w:r>
       <w:r>
         <w:t>) were downloaded using the Data Retriever (</w:t>
       </w:r>
-      <w:r>
-        <w:t>Senyondo et al., 2017</w:t>
-      </w:r>
-      <w:r>
-        <w:t>), with additional metadata taken from Ecological Archives. The Sevilleta dataset is from a Long Term Ecological Research project in the southwestern United States</w:t>
-      </w:r>
-      <w:r>
-        <w:t>, which is of interest because it is at the intersection of several major biomes. The mammal time series is collected at eight sites that are in close proximity, and was downloaded, along with metadata, from the University of New Mexico digital repository (</w:t>
+      <w:proofErr w:type="spellStart"/>
+      <w:r>
+        <w:t>Senyondo</w:t>
+      </w:r>
+      <w:proofErr w:type="spellEnd"/>
+      <w:r>
+        <w:t xml:space="preserve"> et al., 2017</w:t>
+      </w:r>
+      <w:r>
+        <w:t xml:space="preserve">), with additional metadata taken from Ecological Archives. The </w:t>
+      </w:r>
+      <w:proofErr w:type="spellStart"/>
+      <w:r>
+        <w:t>Sevilleta</w:t>
+      </w:r>
+      <w:proofErr w:type="spellEnd"/>
+      <w:r>
+        <w:t xml:space="preserve"> dataset is from a Long Term Ecological Research project in the southwestern United States</w:t>
+      </w:r>
+      <w:r>
+        <w:t xml:space="preserve">, which </w:t>
+      </w:r>
+      <w:r>
+        <w:t>is collected</w:t>
+      </w:r>
+      <w:r>
+        <w:t xml:space="preserve"> because it is at the intersect</w:t>
+      </w:r>
+      <w:r>
+        <w:t>ion of several major biomes. This</w:t>
+      </w:r>
+      <w:r>
+        <w:t xml:space="preserve"> mammal time series is collected at eight sites that are in close proximity, and was downloaded, along with metadata, from the University of New Mexico digital repository (</w:t>
       </w:r>
       <w:r>
         <w:t>Newsome, 2016</w:t>
@@ -453,7 +577,19 @@
         <w:ind w:firstLine="720"/>
       </w:pPr>
       <w:r>
-        <w:t xml:space="preserve">We visually examined how temperature and mass both varied over time at each site, and compared each species means masses with the corresponding average annual temperature using linear regression. We calculated and compiled the r values from all regressions to evaluate the strength and direction of the temperature-mass relationship among all species at each site. To examine how mass and temperature concurrently changed over time, we compared the percent change in each species mass to the absolute change in temperature over the years with sufficient data. </w:t>
+        <w:t>We visually examined how</w:t>
+      </w:r>
+      <w:r>
+        <w:t xml:space="preserve"> both</w:t>
+      </w:r>
+      <w:r>
+        <w:t xml:space="preserve"> temperature and mass varied over time at each site,</w:t>
+      </w:r>
+      <w:r>
+        <w:t xml:space="preserve"> and compared each species mean mass</w:t>
+      </w:r>
+      <w:r>
+        <w:t xml:space="preserve"> with the corresponding average annual temperature using linear regression. We calculated and compiled the r values from all regressions to evaluate the strength and direction of the temperature-mass relationship among all species at each site. To examine how mass and temperature concurrently changed over time, we compared the percent change in each species mass to the absolute change in temperature over the years with sufficient data. </w:t>
       </w:r>
     </w:p>
     <w:p>
@@ -468,7 +604,15 @@
         <w:t xml:space="preserve">All model diagnostics are in Supplement 1. </w:t>
       </w:r>
       <w:r>
-        <w:t>To determine the effect of temperature on mass, we calculated the p-value for each species, which were adjusted to take into account the impact of multiple comparisons (Benajmini &amp; Hochberg, 1995)</w:t>
+        <w:t>To determine the effect of temperature on mass, we calculated the p-value for each species, which were adjusted to take into account the impact of multiple comparisons (</w:t>
+      </w:r>
+      <w:proofErr w:type="spellStart"/>
+      <w:r>
+        <w:t>Benajmini</w:t>
+      </w:r>
+      <w:proofErr w:type="spellEnd"/>
+      <w:r>
+        <w:t xml:space="preserve"> &amp; Hochberg, 1995)</w:t>
       </w:r>
       <w:r>
         <w:t>, and chose an alpha cut-off of 0.05</w:t>
@@ -476,8 +620,13 @@
       <w:r>
         <w:t>. All cleaning and analysis was completed using R (</w:t>
       </w:r>
-      <w:r>
-        <w:t>R Core Team, 2017</w:t>
+      <w:proofErr w:type="spellStart"/>
+      <w:r>
+        <w:t>R</w:t>
+      </w:r>
+      <w:proofErr w:type="spellEnd"/>
+      <w:r>
+        <w:t xml:space="preserve"> Core Team, 2017</w:t>
       </w:r>
       <w:r>
         <w:t xml:space="preserve">), with code and data downloads provided reproducibly </w:t>
@@ -489,7 +638,15 @@
         <w:t>https://github.com/KristinaRiemer/temporal_MRT</w:t>
       </w:r>
       <w:r>
-        <w:t xml:space="preserve">) and archived on Zenodo (citation). </w:t>
+        <w:t xml:space="preserve">) and archived on </w:t>
+      </w:r>
+      <w:proofErr w:type="spellStart"/>
+      <w:r>
+        <w:t>Zenodo</w:t>
+      </w:r>
+      <w:proofErr w:type="spellEnd"/>
+      <w:r>
+        <w:t xml:space="preserve"> (citation). </w:t>
       </w:r>
     </w:p>
     <w:p/>
@@ -540,7 +697,13 @@
         <w:t xml:space="preserve">. </w:t>
       </w:r>
       <w:r>
-        <w:t xml:space="preserve">The prevalence of positive relationships is also shown in the comparison of absolute change in temperature with percent change in each species mass (Fig. 3). Most values are in the upper right quadrant, instead of the lower right or upper left which would indicate negative mass-temperature relationships. </w:t>
+        <w:t>The prevalence of positive relationships is also shown in the comparison of absolute change in temperature with percent change in each species mass (Fig. 3). Most values are in the upper right quadrant, instead of the lower right or upper left whi</w:t>
+      </w:r>
+      <w:r>
+        <w:t xml:space="preserve">ch would indicate negative temperature-mass </w:t>
+      </w:r>
+      <w:r>
+        <w:t xml:space="preserve">relationships. </w:t>
       </w:r>
     </w:p>
     <w:p>
@@ -559,10 +722,6 @@
       </w:r>
     </w:p>
     <w:p/>
-    <w:p>
-      <w:bookmarkStart w:id="0" w:name="_GoBack"/>
-      <w:bookmarkEnd w:id="0"/>
-    </w:p>
     <w:p/>
     <w:p>
       <w:pPr>
@@ -579,15 +738,20 @@
     </w:p>
     <w:p/>
     <w:p>
+      <w:r>
+        <w:t>P1</w:t>
+      </w:r>
+    </w:p>
+    <w:p>
       <w:pPr>
         <w:pStyle w:val="ListParagraph"/>
         <w:numPr>
           <w:ilvl w:val="0"/>
-          <w:numId w:val="15"/>
+          <w:numId w:val="19"/>
         </w:numPr>
       </w:pPr>
       <w:r>
-        <w:t>Summary of size change over time and relationship with temperature change + comparison to literature/context</w:t>
+        <w:t>Both increases and decreases in mass over time, regardless of consistent increasing temperature</w:t>
       </w:r>
     </w:p>
     <w:p>
@@ -595,11 +759,11 @@
         <w:pStyle w:val="ListParagraph"/>
         <w:numPr>
           <w:ilvl w:val="0"/>
-          <w:numId w:val="15"/>
+          <w:numId w:val="19"/>
         </w:numPr>
       </w:pPr>
       <w:r>
-        <w:t>Increase due to greater food availability tied to temp? Or other unrelated factors</w:t>
+        <w:t>Variability shown in other studies, x, y, and z (preferably mammal and explicitly temporal; see table in Gardner, 2011?)</w:t>
       </w:r>
     </w:p>
     <w:p>
@@ -607,20 +771,30 @@
         <w:pStyle w:val="ListParagraph"/>
         <w:numPr>
           <w:ilvl w:val="0"/>
-          <w:numId w:val="15"/>
+          <w:numId w:val="19"/>
         </w:numPr>
       </w:pPr>
       <w:r>
-        <w:t>Other factors that affect change over size that could obscure/change signal: time of year/body condition, reproductive state</w:t>
-      </w:r>
-      <w:r>
-        <w:t xml:space="preserve"> (difficulties with assessing temporal size </w:t>
-      </w:r>
-      <w:r>
-        <w:t>change and its causes in Yom-Tov</w:t>
-      </w:r>
-      <w:r>
-        <w:t xml:space="preserve"> &amp; Geffen, 2011) </w:t>
+        <w:t>Importance of measuring size properly (Yom-Tov &amp; Geffen, 2011)</w:t>
+      </w:r>
+    </w:p>
+    <w:p>
+      <w:pPr>
+        <w:pStyle w:val="ListParagraph"/>
+        <w:numPr>
+          <w:ilvl w:val="1"/>
+          <w:numId w:val="19"/>
+        </w:numPr>
+      </w:pPr>
+      <w:r>
+        <w:t xml:space="preserve">Other factors that affect change over size that could obscure/change signal: time of year/body condition, reproductive state (difficulties with assessing temporal size change and its causes in Yom-Tov &amp; Geffen, 2011) </w:t>
+      </w:r>
+    </w:p>
+    <w:p/>
+    <w:p/>
+    <w:p>
+      <w:r>
+        <w:t>P2</w:t>
       </w:r>
     </w:p>
     <w:p>
@@ -628,11 +802,11 @@
         <w:pStyle w:val="ListParagraph"/>
         <w:numPr>
           <w:ilvl w:val="0"/>
-          <w:numId w:val="15"/>
+          <w:numId w:val="19"/>
         </w:numPr>
       </w:pPr>
       <w:r>
-        <w:t>Importance of looking at dynamic changes in mass, and using concurrent changes to determine what causes it (but it’s not temp)</w:t>
+        <w:t>No relationship between temp and mass indicates temperature doesn’t explain mass change and probably isn’t driving it</w:t>
       </w:r>
     </w:p>
     <w:p>
@@ -640,11 +814,11 @@
         <w:pStyle w:val="ListParagraph"/>
         <w:numPr>
           <w:ilvl w:val="0"/>
-          <w:numId w:val="15"/>
+          <w:numId w:val="19"/>
         </w:numPr>
       </w:pPr>
       <w:r>
-        <w:t>If changes are phenotypic or genotypic</w:t>
+        <w:t>Even if mass has strong response to temp, lots of other factors affect mass</w:t>
       </w:r>
     </w:p>
     <w:p>
@@ -652,13 +826,223 @@
         <w:pStyle w:val="ListParagraph"/>
         <w:numPr>
           <w:ilvl w:val="0"/>
-          <w:numId w:val="15"/>
+          <w:numId w:val="19"/>
         </w:numPr>
       </w:pPr>
       <w:r>
-        <w:t>Next steps</w:t>
-      </w:r>
-    </w:p>
+        <w:t>List of things that affect mass</w:t>
+      </w:r>
+    </w:p>
+    <w:p>
+      <w:pPr>
+        <w:pStyle w:val="ListParagraph"/>
+        <w:numPr>
+          <w:ilvl w:val="0"/>
+          <w:numId w:val="19"/>
+        </w:numPr>
+      </w:pPr>
+      <w:r>
+        <w:t>These could be overwhelming signal of temp</w:t>
+      </w:r>
+    </w:p>
+    <w:p>
+      <w:pPr>
+        <w:pStyle w:val="ListParagraph"/>
+        <w:numPr>
+          <w:ilvl w:val="0"/>
+          <w:numId w:val="19"/>
+        </w:numPr>
+      </w:pPr>
+      <w:r>
+        <w:t>Or temp maybe doesn’t have strong effect of size</w:t>
+      </w:r>
+    </w:p>
+    <w:p>
+      <w:pPr>
+        <w:pStyle w:val="ListParagraph"/>
+        <w:numPr>
+          <w:ilvl w:val="0"/>
+          <w:numId w:val="19"/>
+        </w:numPr>
+      </w:pPr>
+      <w:r>
+        <w:t>No evidence of mechanism for Bergmann’s rule either</w:t>
+      </w:r>
+    </w:p>
+    <w:p>
+      <w:pPr>
+        <w:pStyle w:val="ListParagraph"/>
+        <w:numPr>
+          <w:ilvl w:val="0"/>
+          <w:numId w:val="19"/>
+        </w:numPr>
+      </w:pPr>
+      <w:r>
+        <w:t>Most common hypothesis is heat loss/gain related to size</w:t>
+      </w:r>
+    </w:p>
+    <w:p>
+      <w:pPr>
+        <w:pStyle w:val="ListParagraph"/>
+        <w:numPr>
+          <w:ilvl w:val="0"/>
+          <w:numId w:val="19"/>
+        </w:numPr>
+      </w:pPr>
+      <w:r>
+        <w:t>Especially unlikely for endos, as they’re buffered (source) and other things better for heat loss/gain like plumage/feathers and fat (sources)</w:t>
+      </w:r>
+    </w:p>
+    <w:p>
+      <w:pPr>
+        <w:pStyle w:val="ListParagraph"/>
+        <w:numPr>
+          <w:ilvl w:val="0"/>
+          <w:numId w:val="19"/>
+        </w:numPr>
+      </w:pPr>
+      <w:r>
+        <w:t>Food/resource availability to explain mass changes? (Yom-Tov &amp; Geffen, 2011 maybe)</w:t>
+      </w:r>
+    </w:p>
+    <w:p/>
+    <w:p>
+      <w:r>
+        <w:t>P3</w:t>
+      </w:r>
+    </w:p>
+    <w:p>
+      <w:pPr>
+        <w:pStyle w:val="ListParagraph"/>
+        <w:numPr>
+          <w:ilvl w:val="0"/>
+          <w:numId w:val="20"/>
+        </w:numPr>
+      </w:pPr>
+      <w:r>
+        <w:t>What was missing/incorrect about this study</w:t>
+      </w:r>
+    </w:p>
+    <w:p>
+      <w:pPr>
+        <w:pStyle w:val="ListParagraph"/>
+        <w:numPr>
+          <w:ilvl w:val="0"/>
+          <w:numId w:val="20"/>
+        </w:numPr>
+      </w:pPr>
+      <w:r>
+        <w:t>Use other measurements of size (e.g., skull or tail length; cite studies that used those) that are not as reliant on condition like mass is</w:t>
+      </w:r>
+    </w:p>
+    <w:p>
+      <w:pPr>
+        <w:pStyle w:val="ListParagraph"/>
+        <w:numPr>
+          <w:ilvl w:val="0"/>
+          <w:numId w:val="20"/>
+        </w:numPr>
+      </w:pPr>
+      <w:r>
+        <w:t>Make sure Bergmann’s rule doesn’t apply generally</w:t>
+      </w:r>
+    </w:p>
+    <w:p>
+      <w:pPr>
+        <w:pStyle w:val="ListParagraph"/>
+        <w:numPr>
+          <w:ilvl w:val="1"/>
+          <w:numId w:val="20"/>
+        </w:numPr>
+      </w:pPr>
+      <w:r>
+        <w:t>Sites in more diverse areas</w:t>
+      </w:r>
+    </w:p>
+    <w:p>
+      <w:pPr>
+        <w:pStyle w:val="ListParagraph"/>
+        <w:numPr>
+          <w:ilvl w:val="1"/>
+          <w:numId w:val="20"/>
+        </w:numPr>
+      </w:pPr>
+      <w:r>
+        <w:t>Sites with decreasing temperatures</w:t>
+      </w:r>
+    </w:p>
+    <w:p>
+      <w:pPr>
+        <w:pStyle w:val="ListParagraph"/>
+        <w:numPr>
+          <w:ilvl w:val="1"/>
+          <w:numId w:val="20"/>
+        </w:numPr>
+      </w:pPr>
+      <w:r>
+        <w:t>Same species at more than one site</w:t>
+      </w:r>
+    </w:p>
+    <w:p>
+      <w:pPr>
+        <w:pStyle w:val="ListParagraph"/>
+        <w:numPr>
+          <w:ilvl w:val="2"/>
+          <w:numId w:val="20"/>
+        </w:numPr>
+      </w:pPr>
+      <w:r>
+        <w:t xml:space="preserve">Currently 7 but only at two sites, </w:t>
+      </w:r>
+      <w:r>
+        <w:t>3 of 7 had opposite changes in mass</w:t>
+      </w:r>
+      <w:bookmarkStart w:id="0" w:name="_GoBack"/>
+      <w:bookmarkEnd w:id="0"/>
+    </w:p>
+    <w:p>
+      <w:pPr>
+        <w:pStyle w:val="ListParagraph"/>
+        <w:numPr>
+          <w:ilvl w:val="0"/>
+          <w:numId w:val="20"/>
+        </w:numPr>
+      </w:pPr>
+      <w:r>
+        <w:t>Apply to birds (cite work already done on birds)</w:t>
+      </w:r>
+    </w:p>
+    <w:p/>
+    <w:p>
+      <w:r>
+        <w:t xml:space="preserve">P4 </w:t>
+      </w:r>
+    </w:p>
+    <w:p>
+      <w:pPr>
+        <w:pStyle w:val="ListParagraph"/>
+        <w:numPr>
+          <w:ilvl w:val="0"/>
+          <w:numId w:val="20"/>
+        </w:numPr>
+      </w:pPr>
+      <w:r>
+        <w:t>Difficulty of disentangling effect of lots of factors on an important individual/species characteristic</w:t>
+      </w:r>
+    </w:p>
+    <w:p>
+      <w:pPr>
+        <w:pStyle w:val="ListParagraph"/>
+        <w:numPr>
+          <w:ilvl w:val="0"/>
+          <w:numId w:val="20"/>
+        </w:numPr>
+      </w:pPr>
+      <w:r>
+        <w:t>Won’t be so simple to predict size change due to climate change</w:t>
+      </w:r>
+    </w:p>
+    <w:p/>
     <w:p/>
     <w:p>
       <w:pPr>
@@ -693,7 +1077,15 @@
         </w:numPr>
       </w:pPr>
       <w:r>
-        <w:t>Usable area/island size: Lomolino, 2005</w:t>
+        <w:t xml:space="preserve">Usable area/island size: </w:t>
+      </w:r>
+      <w:proofErr w:type="spellStart"/>
+      <w:r>
+        <w:t>Lomolino</w:t>
+      </w:r>
+      <w:proofErr w:type="spellEnd"/>
+      <w:r>
+        <w:t>, 2005</w:t>
       </w:r>
     </w:p>
     <w:p>
@@ -705,7 +1097,23 @@
         </w:numPr>
       </w:pPr>
       <w:r>
-        <w:t>Anthropogenic fragmentation: Lomolino &amp; Perault, 2007</w:t>
+        <w:t xml:space="preserve">Anthropogenic fragmentation: </w:t>
+      </w:r>
+      <w:proofErr w:type="spellStart"/>
+      <w:r>
+        <w:t>Lomolino</w:t>
+      </w:r>
+      <w:proofErr w:type="spellEnd"/>
+      <w:r>
+        <w:t xml:space="preserve"> &amp; </w:t>
+      </w:r>
+      <w:proofErr w:type="spellStart"/>
+      <w:r>
+        <w:t>Perault</w:t>
+      </w:r>
+      <w:proofErr w:type="spellEnd"/>
+      <w:r>
+        <w:t>, 2007</w:t>
       </w:r>
     </w:p>
     <w:p>
@@ -717,7 +1125,15 @@
         </w:numPr>
       </w:pPr>
       <w:r>
-        <w:t>Resource availability: McNab 2010</w:t>
+        <w:t xml:space="preserve">Resource availability: </w:t>
+      </w:r>
+      <w:proofErr w:type="spellStart"/>
+      <w:r>
+        <w:t>McNab</w:t>
+      </w:r>
+      <w:proofErr w:type="spellEnd"/>
+      <w:r>
+        <w:t xml:space="preserve"> 2010</w:t>
       </w:r>
     </w:p>
     <w:p>
@@ -740,8 +1156,21 @@
           <w:numId w:val="14"/>
         </w:numPr>
       </w:pPr>
-      <w:r>
-        <w:t xml:space="preserve">Teplitsky et al., 2008: decrease in size over time of red-billed gulls is phenotypic plasticity, not genetic response; negative correlation between size and temp, size change due to less food?; only a single species! </w:t>
+      <w:proofErr w:type="spellStart"/>
+      <w:r>
+        <w:t>Teplitsky</w:t>
+      </w:r>
+      <w:proofErr w:type="spellEnd"/>
+      <w:r>
+        <w:t xml:space="preserve"> et al., 2008: decrease in size over time of red-billed gulls is phenotypic plasticity, not genetic response; negative correlation between size and temp, size change due to less </w:t>
+      </w:r>
+      <w:proofErr w:type="gramStart"/>
+      <w:r>
+        <w:t>food?;</w:t>
+      </w:r>
+      <w:proofErr w:type="gramEnd"/>
+      <w:r>
+        <w:t xml:space="preserve"> only a single species! </w:t>
       </w:r>
     </w:p>
     <w:p>
@@ -771,7 +1200,15 @@
         </w:numPr>
       </w:pPr>
       <w:r>
-        <w:t>Van Buskirk et al., 2010: lots of bird species got smaller over decades with increasing temperature at single site in PA</w:t>
+        <w:t xml:space="preserve">Van </w:t>
+      </w:r>
+      <w:proofErr w:type="spellStart"/>
+      <w:r>
+        <w:t>Buskirk</w:t>
+      </w:r>
+      <w:proofErr w:type="spellEnd"/>
+      <w:r>
+        <w:t xml:space="preserve"> et al., 2010: lots of bird species got smaller over decades with increasing temperature at single site in PA</w:t>
       </w:r>
     </w:p>
     <w:p>
@@ -782,8 +1219,13 @@
           <w:numId w:val="14"/>
         </w:numPr>
       </w:pPr>
-      <w:r>
-        <w:t xml:space="preserve">Husby et al., 2011: documented negative relationship between mass and temp across time for three bird species over decades. Food abundance more important than temp. </w:t>
+      <w:proofErr w:type="spellStart"/>
+      <w:r>
+        <w:t>Husby</w:t>
+      </w:r>
+      <w:proofErr w:type="spellEnd"/>
+      <w:r>
+        <w:t xml:space="preserve"> et al., 2011: documented negative relationship between mass and temp across time for three bird species over decades. Food abundance more important than temp. </w:t>
       </w:r>
     </w:p>
     <w:p>
@@ -794,8 +1236,13 @@
           <w:numId w:val="14"/>
         </w:numPr>
       </w:pPr>
-      <w:r>
-        <w:t>Canale et al., 2016: some size metrics indicated decrease in size with increase in temp for marmot</w:t>
+      <w:proofErr w:type="spellStart"/>
+      <w:r>
+        <w:t>Canale</w:t>
+      </w:r>
+      <w:proofErr w:type="spellEnd"/>
+      <w:r>
+        <w:t xml:space="preserve"> et al., 2016: some size metrics indicated decrease in size with increase in temp for marmot</w:t>
       </w:r>
     </w:p>
     <w:p>
@@ -818,8 +1265,13 @@
           <w:numId w:val="14"/>
         </w:numPr>
       </w:pPr>
-      <w:r>
-        <w:t>Salewski et al., 2010: 12 bird species in Germany over several decades, some got smaller in accordance with temp</w:t>
+      <w:proofErr w:type="spellStart"/>
+      <w:r>
+        <w:t>Salewski</w:t>
+      </w:r>
+      <w:proofErr w:type="spellEnd"/>
+      <w:r>
+        <w:t xml:space="preserve"> et al., 2010: 12 bird species in Germany over several decades, some got smaller in accordance with temp</w:t>
       </w:r>
     </w:p>
     <w:p>
@@ -830,11 +1282,19 @@
           <w:numId w:val="14"/>
         </w:numPr>
       </w:pPr>
+      <w:proofErr w:type="spellStart"/>
       <w:r>
         <w:rPr>
           <w:b/>
         </w:rPr>
-        <w:t>Millien et al., 2006</w:t>
+        <w:t>Millien</w:t>
+      </w:r>
+      <w:proofErr w:type="spellEnd"/>
+      <w:r>
+        <w:rPr>
+          <w:b/>
+        </w:rPr>
+        <w:t xml:space="preserve"> et al., 2006</w:t>
       </w:r>
       <w:r>
         <w:t xml:space="preserve">: difficulty of predicting how body size will change in response to climate change. Review, including introduced species, island effect, anthropogenic activity, fossil record. Evidence for both increases and decreases in size recently. Very context-dependent. </w:t>
@@ -925,7 +1385,15 @@
         <w:t xml:space="preserve"> temp, yearly mass,</w:t>
       </w:r>
       <w:r>
-        <w:t xml:space="preserve"> mrt combined</w:t>
+        <w:t xml:space="preserve"> </w:t>
+      </w:r>
+      <w:proofErr w:type="spellStart"/>
+      <w:r>
+        <w:t>mrt</w:t>
+      </w:r>
+      <w:proofErr w:type="spellEnd"/>
+      <w:r>
+        <w:t xml:space="preserve"> combined</w:t>
       </w:r>
       <w:r>
         <w:t>, and r distribution per site</w:t>
@@ -955,7 +1423,15 @@
         </w:numPr>
       </w:pPr>
       <w:r>
-        <w:t xml:space="preserve">Figure 4?: </w:t>
+        <w:t xml:space="preserve">Figure </w:t>
+      </w:r>
+      <w:proofErr w:type="gramStart"/>
+      <w:r>
+        <w:t>4?:</w:t>
+      </w:r>
+      <w:proofErr w:type="gramEnd"/>
+      <w:r>
+        <w:t xml:space="preserve"> </w:t>
       </w:r>
       <w:r>
         <w:t>Table/plot of ARIMA model p-values</w:t>
@@ -979,8 +1455,13 @@
           <w:numId w:val="12"/>
         </w:numPr>
       </w:pPr>
-      <w:r>
-        <w:t xml:space="preserve">Supp 1: </w:t>
+      <w:proofErr w:type="spellStart"/>
+      <w:r>
+        <w:t>Supp</w:t>
+      </w:r>
+      <w:proofErr w:type="spellEnd"/>
+      <w:r>
+        <w:t xml:space="preserve"> 1: </w:t>
       </w:r>
       <w:r>
         <w:t xml:space="preserve">Figures of ARIMA model diagnostics by species </w:t>
@@ -994,8 +1475,13 @@
           <w:numId w:val="12"/>
         </w:numPr>
       </w:pPr>
-      <w:r>
-        <w:t xml:space="preserve">Supp 2: </w:t>
+      <w:proofErr w:type="spellStart"/>
+      <w:r>
+        <w:t>Supp</w:t>
+      </w:r>
+      <w:proofErr w:type="spellEnd"/>
+      <w:r>
+        <w:t xml:space="preserve"> 2: </w:t>
       </w:r>
       <w:r>
         <w:t xml:space="preserve">Yearly mass split out by species </w:t>
@@ -1009,11 +1495,21 @@
           <w:numId w:val="12"/>
         </w:numPr>
       </w:pPr>
-      <w:r>
-        <w:t xml:space="preserve">Supp 3: </w:t>
-      </w:r>
-      <w:r>
-        <w:t>Mrt split out by species</w:t>
+      <w:proofErr w:type="spellStart"/>
+      <w:r>
+        <w:t>Supp</w:t>
+      </w:r>
+      <w:proofErr w:type="spellEnd"/>
+      <w:r>
+        <w:t xml:space="preserve"> 3: </w:t>
+      </w:r>
+      <w:proofErr w:type="spellStart"/>
+      <w:r>
+        <w:t>Mrt</w:t>
+      </w:r>
+      <w:proofErr w:type="spellEnd"/>
+      <w:r>
+        <w:t xml:space="preserve"> split out by species</w:t>
       </w:r>
     </w:p>
     <w:p/>
@@ -1369,6 +1865,119 @@
     </w:lvl>
   </w:abstractNum>
   <w:abstractNum w:abstractNumId="3">
+    <w:nsid w:val="12A56714"/>
+    <w:multiLevelType w:val="hybridMultilevel"/>
+    <w:tmpl w:val="4CE66B2A"/>
+    <w:lvl w:ilvl="0" w:tplc="04090001">
+      <w:start w:val="1"/>
+      <w:numFmt w:val="bullet"/>
+      <w:lvlText w:val=""/>
+      <w:lvlJc w:val="left"/>
+      <w:pPr>
+        <w:ind w:left="720" w:hanging="360"/>
+      </w:pPr>
+      <w:rPr>
+        <w:rFonts w:ascii="Symbol" w:hAnsi="Symbol" w:hint="default"/>
+      </w:rPr>
+    </w:lvl>
+    <w:lvl w:ilvl="1" w:tplc="04090003">
+      <w:start w:val="1"/>
+      <w:numFmt w:val="bullet"/>
+      <w:lvlText w:val="o"/>
+      <w:lvlJc w:val="left"/>
+      <w:pPr>
+        <w:ind w:left="1440" w:hanging="360"/>
+      </w:pPr>
+      <w:rPr>
+        <w:rFonts w:ascii="Courier New" w:hAnsi="Courier New" w:cs="Courier New" w:hint="default"/>
+      </w:rPr>
+    </w:lvl>
+    <w:lvl w:ilvl="2" w:tplc="04090005" w:tentative="1">
+      <w:start w:val="1"/>
+      <w:numFmt w:val="bullet"/>
+      <w:lvlText w:val=""/>
+      <w:lvlJc w:val="left"/>
+      <w:pPr>
+        <w:ind w:left="2160" w:hanging="360"/>
+      </w:pPr>
+      <w:rPr>
+        <w:rFonts w:ascii="Wingdings" w:hAnsi="Wingdings" w:hint="default"/>
+      </w:rPr>
+    </w:lvl>
+    <w:lvl w:ilvl="3" w:tplc="04090001" w:tentative="1">
+      <w:start w:val="1"/>
+      <w:numFmt w:val="bullet"/>
+      <w:lvlText w:val=""/>
+      <w:lvlJc w:val="left"/>
+      <w:pPr>
+        <w:ind w:left="2880" w:hanging="360"/>
+      </w:pPr>
+      <w:rPr>
+        <w:rFonts w:ascii="Symbol" w:hAnsi="Symbol" w:hint="default"/>
+      </w:rPr>
+    </w:lvl>
+    <w:lvl w:ilvl="4" w:tplc="04090003" w:tentative="1">
+      <w:start w:val="1"/>
+      <w:numFmt w:val="bullet"/>
+      <w:lvlText w:val="o"/>
+      <w:lvlJc w:val="left"/>
+      <w:pPr>
+        <w:ind w:left="3600" w:hanging="360"/>
+      </w:pPr>
+      <w:rPr>
+        <w:rFonts w:ascii="Courier New" w:hAnsi="Courier New" w:cs="Courier New" w:hint="default"/>
+      </w:rPr>
+    </w:lvl>
+    <w:lvl w:ilvl="5" w:tplc="04090005" w:tentative="1">
+      <w:start w:val="1"/>
+      <w:numFmt w:val="bullet"/>
+      <w:lvlText w:val=""/>
+      <w:lvlJc w:val="left"/>
+      <w:pPr>
+        <w:ind w:left="4320" w:hanging="360"/>
+      </w:pPr>
+      <w:rPr>
+        <w:rFonts w:ascii="Wingdings" w:hAnsi="Wingdings" w:hint="default"/>
+      </w:rPr>
+    </w:lvl>
+    <w:lvl w:ilvl="6" w:tplc="04090001" w:tentative="1">
+      <w:start w:val="1"/>
+      <w:numFmt w:val="bullet"/>
+      <w:lvlText w:val=""/>
+      <w:lvlJc w:val="left"/>
+      <w:pPr>
+        <w:ind w:left="5040" w:hanging="360"/>
+      </w:pPr>
+      <w:rPr>
+        <w:rFonts w:ascii="Symbol" w:hAnsi="Symbol" w:hint="default"/>
+      </w:rPr>
+    </w:lvl>
+    <w:lvl w:ilvl="7" w:tplc="04090003" w:tentative="1">
+      <w:start w:val="1"/>
+      <w:numFmt w:val="bullet"/>
+      <w:lvlText w:val="o"/>
+      <w:lvlJc w:val="left"/>
+      <w:pPr>
+        <w:ind w:left="5760" w:hanging="360"/>
+      </w:pPr>
+      <w:rPr>
+        <w:rFonts w:ascii="Courier New" w:hAnsi="Courier New" w:cs="Courier New" w:hint="default"/>
+      </w:rPr>
+    </w:lvl>
+    <w:lvl w:ilvl="8" w:tplc="04090005" w:tentative="1">
+      <w:start w:val="1"/>
+      <w:numFmt w:val="bullet"/>
+      <w:lvlText w:val=""/>
+      <w:lvlJc w:val="left"/>
+      <w:pPr>
+        <w:ind w:left="6480" w:hanging="360"/>
+      </w:pPr>
+      <w:rPr>
+        <w:rFonts w:ascii="Wingdings" w:hAnsi="Wingdings" w:hint="default"/>
+      </w:rPr>
+    </w:lvl>
+  </w:abstractNum>
+  <w:abstractNum w:abstractNumId="4">
     <w:nsid w:val="17595CC8"/>
     <w:multiLevelType w:val="hybridMultilevel"/>
     <w:tmpl w:val="6C289240"/>
@@ -1481,7 +2090,7 @@
       </w:rPr>
     </w:lvl>
   </w:abstractNum>
-  <w:abstractNum w:abstractNumId="4">
+  <w:abstractNum w:abstractNumId="5">
     <w:nsid w:val="195A39B6"/>
     <w:multiLevelType w:val="hybridMultilevel"/>
     <w:tmpl w:val="FE549D7E"/>
@@ -1594,7 +2203,7 @@
       </w:rPr>
     </w:lvl>
   </w:abstractNum>
-  <w:abstractNum w:abstractNumId="5">
+  <w:abstractNum w:abstractNumId="6">
     <w:nsid w:val="1C954501"/>
     <w:multiLevelType w:val="hybridMultilevel"/>
     <w:tmpl w:val="F454FDF6"/>
@@ -1707,7 +2316,7 @@
       </w:rPr>
     </w:lvl>
   </w:abstractNum>
-  <w:abstractNum w:abstractNumId="6">
+  <w:abstractNum w:abstractNumId="7">
     <w:nsid w:val="1E170D5D"/>
     <w:multiLevelType w:val="hybridMultilevel"/>
     <w:tmpl w:val="AA808D6E"/>
@@ -1820,7 +2429,7 @@
       </w:rPr>
     </w:lvl>
   </w:abstractNum>
-  <w:abstractNum w:abstractNumId="7">
+  <w:abstractNum w:abstractNumId="8">
     <w:nsid w:val="2750746C"/>
     <w:multiLevelType w:val="hybridMultilevel"/>
     <w:tmpl w:val="6498AC88"/>
@@ -1933,7 +2542,7 @@
       </w:rPr>
     </w:lvl>
   </w:abstractNum>
-  <w:abstractNum w:abstractNumId="8">
+  <w:abstractNum w:abstractNumId="9">
     <w:nsid w:val="35540D2A"/>
     <w:multiLevelType w:val="hybridMultilevel"/>
     <w:tmpl w:val="517EDC06"/>
@@ -2046,7 +2655,7 @@
       </w:rPr>
     </w:lvl>
   </w:abstractNum>
-  <w:abstractNum w:abstractNumId="9">
+  <w:abstractNum w:abstractNumId="10">
     <w:nsid w:val="39B21984"/>
     <w:multiLevelType w:val="hybridMultilevel"/>
     <w:tmpl w:val="377E2EFA"/>
@@ -2159,7 +2768,7 @@
       </w:rPr>
     </w:lvl>
   </w:abstractNum>
-  <w:abstractNum w:abstractNumId="10">
+  <w:abstractNum w:abstractNumId="11">
     <w:nsid w:val="45A03FEA"/>
     <w:multiLevelType w:val="hybridMultilevel"/>
     <w:tmpl w:val="5E72D7BC"/>
@@ -2272,7 +2881,7 @@
       </w:rPr>
     </w:lvl>
   </w:abstractNum>
-  <w:abstractNum w:abstractNumId="11">
+  <w:abstractNum w:abstractNumId="12">
     <w:nsid w:val="530B0AA9"/>
     <w:multiLevelType w:val="hybridMultilevel"/>
     <w:tmpl w:val="4CB2D1D6"/>
@@ -2385,7 +2994,120 @@
       </w:rPr>
     </w:lvl>
   </w:abstractNum>
-  <w:abstractNum w:abstractNumId="12">
+  <w:abstractNum w:abstractNumId="13">
+    <w:nsid w:val="57E778A6"/>
+    <w:multiLevelType w:val="hybridMultilevel"/>
+    <w:tmpl w:val="62608E28"/>
+    <w:lvl w:ilvl="0" w:tplc="04090001">
+      <w:start w:val="1"/>
+      <w:numFmt w:val="bullet"/>
+      <w:lvlText w:val=""/>
+      <w:lvlJc w:val="left"/>
+      <w:pPr>
+        <w:ind w:left="720" w:hanging="360"/>
+      </w:pPr>
+      <w:rPr>
+        <w:rFonts w:ascii="Symbol" w:hAnsi="Symbol" w:hint="default"/>
+      </w:rPr>
+    </w:lvl>
+    <w:lvl w:ilvl="1" w:tplc="04090003">
+      <w:start w:val="1"/>
+      <w:numFmt w:val="bullet"/>
+      <w:lvlText w:val="o"/>
+      <w:lvlJc w:val="left"/>
+      <w:pPr>
+        <w:ind w:left="1440" w:hanging="360"/>
+      </w:pPr>
+      <w:rPr>
+        <w:rFonts w:ascii="Courier New" w:hAnsi="Courier New" w:cs="Courier New" w:hint="default"/>
+      </w:rPr>
+    </w:lvl>
+    <w:lvl w:ilvl="2" w:tplc="04090005">
+      <w:start w:val="1"/>
+      <w:numFmt w:val="bullet"/>
+      <w:lvlText w:val=""/>
+      <w:lvlJc w:val="left"/>
+      <w:pPr>
+        <w:ind w:left="2160" w:hanging="360"/>
+      </w:pPr>
+      <w:rPr>
+        <w:rFonts w:ascii="Wingdings" w:hAnsi="Wingdings" w:hint="default"/>
+      </w:rPr>
+    </w:lvl>
+    <w:lvl w:ilvl="3" w:tplc="04090001" w:tentative="1">
+      <w:start w:val="1"/>
+      <w:numFmt w:val="bullet"/>
+      <w:lvlText w:val=""/>
+      <w:lvlJc w:val="left"/>
+      <w:pPr>
+        <w:ind w:left="2880" w:hanging="360"/>
+      </w:pPr>
+      <w:rPr>
+        <w:rFonts w:ascii="Symbol" w:hAnsi="Symbol" w:hint="default"/>
+      </w:rPr>
+    </w:lvl>
+    <w:lvl w:ilvl="4" w:tplc="04090003" w:tentative="1">
+      <w:start w:val="1"/>
+      <w:numFmt w:val="bullet"/>
+      <w:lvlText w:val="o"/>
+      <w:lvlJc w:val="left"/>
+      <w:pPr>
+        <w:ind w:left="3600" w:hanging="360"/>
+      </w:pPr>
+      <w:rPr>
+        <w:rFonts w:ascii="Courier New" w:hAnsi="Courier New" w:cs="Courier New" w:hint="default"/>
+      </w:rPr>
+    </w:lvl>
+    <w:lvl w:ilvl="5" w:tplc="04090005" w:tentative="1">
+      <w:start w:val="1"/>
+      <w:numFmt w:val="bullet"/>
+      <w:lvlText w:val=""/>
+      <w:lvlJc w:val="left"/>
+      <w:pPr>
+        <w:ind w:left="4320" w:hanging="360"/>
+      </w:pPr>
+      <w:rPr>
+        <w:rFonts w:ascii="Wingdings" w:hAnsi="Wingdings" w:hint="default"/>
+      </w:rPr>
+    </w:lvl>
+    <w:lvl w:ilvl="6" w:tplc="04090001" w:tentative="1">
+      <w:start w:val="1"/>
+      <w:numFmt w:val="bullet"/>
+      <w:lvlText w:val=""/>
+      <w:lvlJc w:val="left"/>
+      <w:pPr>
+        <w:ind w:left="5040" w:hanging="360"/>
+      </w:pPr>
+      <w:rPr>
+        <w:rFonts w:ascii="Symbol" w:hAnsi="Symbol" w:hint="default"/>
+      </w:rPr>
+    </w:lvl>
+    <w:lvl w:ilvl="7" w:tplc="04090003" w:tentative="1">
+      <w:start w:val="1"/>
+      <w:numFmt w:val="bullet"/>
+      <w:lvlText w:val="o"/>
+      <w:lvlJc w:val="left"/>
+      <w:pPr>
+        <w:ind w:left="5760" w:hanging="360"/>
+      </w:pPr>
+      <w:rPr>
+        <w:rFonts w:ascii="Courier New" w:hAnsi="Courier New" w:cs="Courier New" w:hint="default"/>
+      </w:rPr>
+    </w:lvl>
+    <w:lvl w:ilvl="8" w:tplc="04090005" w:tentative="1">
+      <w:start w:val="1"/>
+      <w:numFmt w:val="bullet"/>
+      <w:lvlText w:val=""/>
+      <w:lvlJc w:val="left"/>
+      <w:pPr>
+        <w:ind w:left="6480" w:hanging="360"/>
+      </w:pPr>
+      <w:rPr>
+        <w:rFonts w:ascii="Wingdings" w:hAnsi="Wingdings" w:hint="default"/>
+      </w:rPr>
+    </w:lvl>
+  </w:abstractNum>
+  <w:abstractNum w:abstractNumId="14">
     <w:nsid w:val="64421518"/>
     <w:multiLevelType w:val="hybridMultilevel"/>
     <w:tmpl w:val="B810AF8A"/>
@@ -2471,7 +3193,7 @@
       </w:pPr>
     </w:lvl>
   </w:abstractNum>
-  <w:abstractNum w:abstractNumId="13">
+  <w:abstractNum w:abstractNumId="15">
     <w:nsid w:val="683C0571"/>
     <w:multiLevelType w:val="hybridMultilevel"/>
     <w:tmpl w:val="E00CA938"/>
@@ -2584,7 +3306,7 @@
       </w:rPr>
     </w:lvl>
   </w:abstractNum>
-  <w:abstractNum w:abstractNumId="14">
+  <w:abstractNum w:abstractNumId="16">
     <w:nsid w:val="6AB57079"/>
     <w:multiLevelType w:val="hybridMultilevel"/>
     <w:tmpl w:val="67269208"/>
@@ -2697,7 +3419,7 @@
       </w:rPr>
     </w:lvl>
   </w:abstractNum>
-  <w:abstractNum w:abstractNumId="15">
+  <w:abstractNum w:abstractNumId="17">
     <w:nsid w:val="6C5B3E25"/>
     <w:multiLevelType w:val="hybridMultilevel"/>
     <w:tmpl w:val="81C4D4E6"/>
@@ -2810,7 +3532,7 @@
       </w:rPr>
     </w:lvl>
   </w:abstractNum>
-  <w:abstractNum w:abstractNumId="16">
+  <w:abstractNum w:abstractNumId="18">
     <w:nsid w:val="73572A06"/>
     <w:multiLevelType w:val="hybridMultilevel"/>
     <w:tmpl w:val="C4661AF8"/>
@@ -2923,7 +3645,7 @@
       </w:rPr>
     </w:lvl>
   </w:abstractNum>
-  <w:abstractNum w:abstractNumId="17">
+  <w:abstractNum w:abstractNumId="19">
     <w:nsid w:val="768767AC"/>
     <w:multiLevelType w:val="hybridMultilevel"/>
     <w:tmpl w:val="F35A6654"/>
@@ -3037,58 +3759,64 @@
     </w:lvl>
   </w:abstractNum>
   <w:num w:numId="1">
-    <w:abstractNumId w:val="8"/>
+    <w:abstractNumId w:val="9"/>
   </w:num>
   <w:num w:numId="2">
+    <w:abstractNumId w:val="12"/>
+  </w:num>
+  <w:num w:numId="3">
+    <w:abstractNumId w:val="7"/>
+  </w:num>
+  <w:num w:numId="4">
     <w:abstractNumId w:val="11"/>
   </w:num>
-  <w:num w:numId="3">
-    <w:abstractNumId w:val="6"/>
+  <w:num w:numId="5">
+    <w:abstractNumId w:val="17"/>
   </w:num>
-  <w:num w:numId="4">
-    <w:abstractNumId w:val="10"/>
-  </w:num>
-  <w:num w:numId="5">
+  <w:num w:numId="6">
     <w:abstractNumId w:val="15"/>
   </w:num>
-  <w:num w:numId="6">
-    <w:abstractNumId w:val="13"/>
-  </w:num>
   <w:num w:numId="7">
-    <w:abstractNumId w:val="5"/>
+    <w:abstractNumId w:val="6"/>
   </w:num>
   <w:num w:numId="8">
     <w:abstractNumId w:val="0"/>
   </w:num>
   <w:num w:numId="9">
-    <w:abstractNumId w:val="17"/>
+    <w:abstractNumId w:val="19"/>
   </w:num>
   <w:num w:numId="10">
-    <w:abstractNumId w:val="4"/>
+    <w:abstractNumId w:val="5"/>
   </w:num>
   <w:num w:numId="11">
     <w:abstractNumId w:val="2"/>
   </w:num>
   <w:num w:numId="12">
-    <w:abstractNumId w:val="9"/>
+    <w:abstractNumId w:val="10"/>
   </w:num>
   <w:num w:numId="13">
-    <w:abstractNumId w:val="12"/>
+    <w:abstractNumId w:val="14"/>
   </w:num>
   <w:num w:numId="14">
-    <w:abstractNumId w:val="14"/>
+    <w:abstractNumId w:val="16"/>
   </w:num>
   <w:num w:numId="15">
-    <w:abstractNumId w:val="7"/>
+    <w:abstractNumId w:val="8"/>
   </w:num>
   <w:num w:numId="16">
-    <w:abstractNumId w:val="16"/>
+    <w:abstractNumId w:val="18"/>
   </w:num>
   <w:num w:numId="17">
     <w:abstractNumId w:val="1"/>
   </w:num>
   <w:num w:numId="18">
+    <w:abstractNumId w:val="4"/>
+  </w:num>
+  <w:num w:numId="19">
     <w:abstractNumId w:val="3"/>
+  </w:num>
+  <w:num w:numId="20">
+    <w:abstractNumId w:val="13"/>
   </w:num>
 </w:numbering>
 </file>

</xml_diff>

<commit_message>
Finish first draft of ms discussion
</commit_message>
<xml_diff>
--- a/writing/manuscript.docx
+++ b/writing/manuscript.docx
@@ -722,7 +722,6 @@
       </w:r>
     </w:p>
     <w:p/>
-    <w:p/>
     <w:p>
       <w:pPr>
         <w:rPr>
@@ -738,10 +737,107 @@
     </w:p>
     <w:p/>
     <w:p>
-      <w:r>
-        <w:t>P1</w:t>
-      </w:r>
-    </w:p>
+      <w:pPr>
+        <w:spacing w:line="480" w:lineRule="auto"/>
+        <w:ind w:firstLine="720"/>
+      </w:pPr>
+      <w:r>
+        <w:t>Though temperatures increased at all sites</w:t>
+      </w:r>
+      <w:r>
+        <w:t>, there were species at each that increased and decreased in size. This variability in size response across time has been previously documented (citations</w:t>
+      </w:r>
+      <w:r>
+        <w:t xml:space="preserve"> [mammal, temporal]</w:t>
+      </w:r>
+      <w:r>
+        <w:t xml:space="preserve">). </w:t>
+      </w:r>
+      <w:r>
+        <w:t>The lack of relationship between temperature and species mass indicates that directional change in temperature is likely not a stronger driver of shifts in size. Body size has been shown to be affected by a wide variety of biotic and abiotic factors, including</w:t>
+      </w:r>
+      <w:r>
+        <w:t xml:space="preserve"> resource availability (</w:t>
+      </w:r>
+      <w:proofErr w:type="spellStart"/>
+      <w:r>
+        <w:t>McNab</w:t>
+      </w:r>
+      <w:proofErr w:type="spellEnd"/>
+      <w:r>
+        <w:t>, 2010), anthropogenic fragmentation (</w:t>
+      </w:r>
+      <w:proofErr w:type="spellStart"/>
+      <w:r>
+        <w:t>Lomolino</w:t>
+      </w:r>
+      <w:proofErr w:type="spellEnd"/>
+      <w:r>
+        <w:t xml:space="preserve"> &amp; </w:t>
+      </w:r>
+      <w:proofErr w:type="spellStart"/>
+      <w:r>
+        <w:t>Perault</w:t>
+      </w:r>
+      <w:proofErr w:type="spellEnd"/>
+      <w:r>
+        <w:t>, 2007), and island size (</w:t>
+      </w:r>
+      <w:proofErr w:type="spellStart"/>
+      <w:r>
+        <w:t>Lomolino</w:t>
+      </w:r>
+      <w:proofErr w:type="spellEnd"/>
+      <w:r>
+        <w:t>, 2005)</w:t>
+      </w:r>
+      <w:r>
+        <w:t>. Even if temperature in isolation has a strong impact on size variation over time, these other factors may have a greater impact. For example, increase in body size in</w:t>
+      </w:r>
+      <w:proofErr w:type="gramStart"/>
+      <w:r>
+        <w:t>…(</w:t>
+      </w:r>
+      <w:proofErr w:type="gramEnd"/>
+      <w:r>
+        <w:t xml:space="preserve">1-2 citations). </w:t>
+      </w:r>
+    </w:p>
+    <w:p>
+      <w:pPr>
+        <w:spacing w:line="480" w:lineRule="auto"/>
+        <w:ind w:firstLine="720"/>
+      </w:pPr>
+      <w:r>
+        <w:t xml:space="preserve">Temperature not having a strong impact on size, even when isolated temporally, is not surprising given that, even though there has been some empirical evidence of a relationship between the two for some species in the past century, a mechanistic link between the two has never been established. Lots of mechanisms have been proposed, including x and y, with the first and most common being the heat loss hypothesis. This is that, as an individual gets larger, they lose relatively more heat due to the increasing/decreasing surface area to volume ratio. It is therefore advantageous to be larger in warmer environments. There has been no evidence shown for this. Endotherms are somewhat buffered from their environments due to homeostasis maintenance (source), and it has been shown that other morphological changes in fat and plumage are more effective for regulation of heat (sources). </w:t>
+      </w:r>
+    </w:p>
+    <w:p>
+      <w:pPr>
+        <w:spacing w:line="480" w:lineRule="auto"/>
+        <w:ind w:firstLine="720"/>
+      </w:pPr>
+      <w:r>
+        <w:t xml:space="preserve">While it seems that Bergmann’s rule does not apply across most mammal species as has been proposed, </w:t>
+      </w:r>
+      <w:r>
+        <w:t>the variability of size response to temperature across time could be further confirmed. As all the sites in this study had increasing temperatures across time, it would be useful to do a similar analysis on sites with decreasing and no change in temperatures. It would additionally be beneficial to confirm this for site</w:t>
+      </w:r>
+      <w:r>
+        <w:t xml:space="preserve">s with greater precipitation, as all sites examined have dry climates. Documenting size change patterns in the same species at more locations would further confirm the lack of generality of a negative temperature-mass relationship across time. Of the seven species that occurred at two of our sites, three had opposite changes in mass. As decreases in mass have recently been documented in bird species, to whom Bergmann’s rule is also supposed to apply, it would be beneficial to repeat this for this taxonomic group. </w:t>
+      </w:r>
+    </w:p>
+    <w:p>
+      <w:pPr>
+        <w:spacing w:line="480" w:lineRule="auto"/>
+        <w:ind w:firstLine="360"/>
+      </w:pPr>
+      <w:r>
+        <w:t xml:space="preserve">Based on the variable size response to temperature across time for the mammal species in this study, it seems unlikely that species will generally get smaller in response to climate change as has been proposed (Gardner et al., 2011; Sheridan and Bickford, 2011). Body sizes are likely responding to many additional factors, and the difficulty of determining which factors are most important and how they impact size means that predicting size response to climate change in general will be difficult. It will be important to do so though due to the importance of size in ecological systems. </w:t>
+      </w:r>
+    </w:p>
+    <w:p/>
+    <w:p/>
     <w:p>
       <w:pPr>
         <w:pStyle w:val="ListParagraph"/>
@@ -751,30 +847,6 @@
         </w:numPr>
       </w:pPr>
       <w:r>
-        <w:t>Both increases and decreases in mass over time, regardless of consistent increasing temperature</w:t>
-      </w:r>
-    </w:p>
-    <w:p>
-      <w:pPr>
-        <w:pStyle w:val="ListParagraph"/>
-        <w:numPr>
-          <w:ilvl w:val="0"/>
-          <w:numId w:val="19"/>
-        </w:numPr>
-      </w:pPr>
-      <w:r>
-        <w:t>Variability shown in other studies, x, y, and z (preferably mammal and explicitly temporal; see table in Gardner, 2011?)</w:t>
-      </w:r>
-    </w:p>
-    <w:p>
-      <w:pPr>
-        <w:pStyle w:val="ListParagraph"/>
-        <w:numPr>
-          <w:ilvl w:val="0"/>
-          <w:numId w:val="19"/>
-        </w:numPr>
-      </w:pPr>
-      <w:r>
         <w:t>Importance of measuring size properly (Yom-Tov &amp; Geffen, 2011)</w:t>
       </w:r>
     </w:p>
@@ -787,355 +859,15 @@
         </w:numPr>
       </w:pPr>
       <w:r>
-        <w:t xml:space="preserve">Other factors that affect change over size that could obscure/change signal: time of year/body condition, reproductive state (difficulties with assessing temporal size change and its causes in Yom-Tov &amp; Geffen, 2011) </w:t>
-      </w:r>
-    </w:p>
-    <w:p/>
-    <w:p/>
-    <w:p>
-      <w:r>
-        <w:t>P2</w:t>
-      </w:r>
-    </w:p>
-    <w:p>
-      <w:pPr>
-        <w:pStyle w:val="ListParagraph"/>
-        <w:numPr>
-          <w:ilvl w:val="0"/>
-          <w:numId w:val="19"/>
-        </w:numPr>
-      </w:pPr>
-      <w:r>
-        <w:t>No relationship between temp and mass indicates temperature doesn’t explain mass change and probably isn’t driving it</w:t>
-      </w:r>
-    </w:p>
-    <w:p>
-      <w:pPr>
-        <w:pStyle w:val="ListParagraph"/>
-        <w:numPr>
-          <w:ilvl w:val="0"/>
-          <w:numId w:val="19"/>
-        </w:numPr>
-      </w:pPr>
-      <w:r>
-        <w:t>Even if mass has strong response to temp, lots of other factors affect mass</w:t>
-      </w:r>
-    </w:p>
-    <w:p>
-      <w:pPr>
-        <w:pStyle w:val="ListParagraph"/>
-        <w:numPr>
-          <w:ilvl w:val="0"/>
-          <w:numId w:val="19"/>
-        </w:numPr>
-      </w:pPr>
-      <w:r>
-        <w:t>List of things that affect mass</w:t>
-      </w:r>
-    </w:p>
-    <w:p>
-      <w:pPr>
-        <w:pStyle w:val="ListParagraph"/>
-        <w:numPr>
-          <w:ilvl w:val="0"/>
-          <w:numId w:val="19"/>
-        </w:numPr>
-      </w:pPr>
-      <w:r>
-        <w:t>These could be overwhelming signal of temp</w:t>
-      </w:r>
-    </w:p>
-    <w:p>
-      <w:pPr>
-        <w:pStyle w:val="ListParagraph"/>
-        <w:numPr>
-          <w:ilvl w:val="0"/>
-          <w:numId w:val="19"/>
-        </w:numPr>
-      </w:pPr>
-      <w:r>
-        <w:t>Or temp maybe doesn’t have strong effect of size</w:t>
-      </w:r>
-    </w:p>
-    <w:p>
-      <w:pPr>
-        <w:pStyle w:val="ListParagraph"/>
-        <w:numPr>
-          <w:ilvl w:val="0"/>
-          <w:numId w:val="19"/>
-        </w:numPr>
-      </w:pPr>
-      <w:r>
-        <w:t>No evidence of mechanism for Bergmann’s rule either</w:t>
-      </w:r>
-    </w:p>
-    <w:p>
-      <w:pPr>
-        <w:pStyle w:val="ListParagraph"/>
-        <w:numPr>
-          <w:ilvl w:val="0"/>
-          <w:numId w:val="19"/>
-        </w:numPr>
-      </w:pPr>
-      <w:r>
-        <w:t>Most common hypothesis is heat loss/gain related to size</w:t>
-      </w:r>
-    </w:p>
-    <w:p>
-      <w:pPr>
-        <w:pStyle w:val="ListParagraph"/>
-        <w:numPr>
-          <w:ilvl w:val="0"/>
-          <w:numId w:val="19"/>
-        </w:numPr>
-      </w:pPr>
-      <w:r>
-        <w:t>Especially unlikely for endos, as they’re buffered (source) and other things better for heat loss/gain like plumage/feathers and fat (sources)</w:t>
-      </w:r>
-    </w:p>
-    <w:p>
-      <w:pPr>
-        <w:pStyle w:val="ListParagraph"/>
-        <w:numPr>
-          <w:ilvl w:val="0"/>
-          <w:numId w:val="19"/>
-        </w:numPr>
-      </w:pPr>
-      <w:r>
-        <w:t>Food/resource availability to explain mass changes? (Yom-Tov &amp; Geffen, 2011 maybe)</w:t>
-      </w:r>
-    </w:p>
-    <w:p/>
-    <w:p>
-      <w:r>
-        <w:t>P3</w:t>
-      </w:r>
-    </w:p>
-    <w:p>
-      <w:pPr>
-        <w:pStyle w:val="ListParagraph"/>
-        <w:numPr>
-          <w:ilvl w:val="0"/>
-          <w:numId w:val="20"/>
-        </w:numPr>
-      </w:pPr>
-      <w:r>
-        <w:t>What was missing/incorrect about this study</w:t>
-      </w:r>
-    </w:p>
-    <w:p>
-      <w:pPr>
-        <w:pStyle w:val="ListParagraph"/>
-        <w:numPr>
-          <w:ilvl w:val="0"/>
-          <w:numId w:val="20"/>
-        </w:numPr>
-      </w:pPr>
-      <w:r>
-        <w:t>Use other measurements of size (e.g., skull or tail length; cite studies that used those) that are not as reliant on condition like mass is</w:t>
-      </w:r>
-    </w:p>
-    <w:p>
-      <w:pPr>
-        <w:pStyle w:val="ListParagraph"/>
-        <w:numPr>
-          <w:ilvl w:val="0"/>
-          <w:numId w:val="20"/>
-        </w:numPr>
-      </w:pPr>
-      <w:r>
-        <w:t>Make sure Bergmann’s rule doesn’t apply generally</w:t>
-      </w:r>
-    </w:p>
-    <w:p>
-      <w:pPr>
-        <w:pStyle w:val="ListParagraph"/>
-        <w:numPr>
-          <w:ilvl w:val="1"/>
-          <w:numId w:val="20"/>
-        </w:numPr>
-      </w:pPr>
-      <w:r>
-        <w:t>Sites in more diverse areas</w:t>
-      </w:r>
-    </w:p>
-    <w:p>
-      <w:pPr>
-        <w:pStyle w:val="ListParagraph"/>
-        <w:numPr>
-          <w:ilvl w:val="1"/>
-          <w:numId w:val="20"/>
-        </w:numPr>
-      </w:pPr>
-      <w:r>
-        <w:t>Sites with decreasing temperatures</w:t>
-      </w:r>
-    </w:p>
-    <w:p>
-      <w:pPr>
-        <w:pStyle w:val="ListParagraph"/>
-        <w:numPr>
-          <w:ilvl w:val="1"/>
-          <w:numId w:val="20"/>
-        </w:numPr>
-      </w:pPr>
-      <w:r>
-        <w:t>Same species at more than one site</w:t>
-      </w:r>
-    </w:p>
-    <w:p>
-      <w:pPr>
-        <w:pStyle w:val="ListParagraph"/>
-        <w:numPr>
-          <w:ilvl w:val="2"/>
-          <w:numId w:val="20"/>
-        </w:numPr>
-      </w:pPr>
-      <w:r>
-        <w:t xml:space="preserve">Currently 7 but only at two sites, </w:t>
-      </w:r>
-      <w:r>
-        <w:t>3 of 7 had opposite changes in mass</w:t>
+        <w:t>Other factors that affect change over siz</w:t>
       </w:r>
       <w:bookmarkStart w:id="0" w:name="_GoBack"/>
       <w:bookmarkEnd w:id="0"/>
-    </w:p>
-    <w:p>
-      <w:pPr>
-        <w:pStyle w:val="ListParagraph"/>
-        <w:numPr>
-          <w:ilvl w:val="0"/>
-          <w:numId w:val="20"/>
-        </w:numPr>
-      </w:pPr>
-      <w:r>
-        <w:t>Apply to birds (cite work already done on birds)</w:t>
+      <w:r>
+        <w:t xml:space="preserve">e that could obscure/change signal: time of year/body condition, reproductive state (difficulties with assessing temporal size change and its causes in Yom-Tov &amp; Geffen, 2011) </w:t>
       </w:r>
     </w:p>
     <w:p/>
-    <w:p>
-      <w:r>
-        <w:t xml:space="preserve">P4 </w:t>
-      </w:r>
-    </w:p>
-    <w:p>
-      <w:pPr>
-        <w:pStyle w:val="ListParagraph"/>
-        <w:numPr>
-          <w:ilvl w:val="0"/>
-          <w:numId w:val="20"/>
-        </w:numPr>
-      </w:pPr>
-      <w:r>
-        <w:t>Difficulty of disentangling effect of lots of factors on an important individual/species characteristic</w:t>
-      </w:r>
-    </w:p>
-    <w:p>
-      <w:pPr>
-        <w:pStyle w:val="ListParagraph"/>
-        <w:numPr>
-          <w:ilvl w:val="0"/>
-          <w:numId w:val="20"/>
-        </w:numPr>
-      </w:pPr>
-      <w:r>
-        <w:t>Won’t be so simple to predict size change due to climate change</w:t>
-      </w:r>
-    </w:p>
-    <w:p/>
-    <w:p/>
-    <w:p>
-      <w:pPr>
-        <w:pStyle w:val="ListParagraph"/>
-        <w:numPr>
-          <w:ilvl w:val="0"/>
-          <w:numId w:val="14"/>
-        </w:numPr>
-      </w:pPr>
-      <w:r>
-        <w:t>Eco factors that affect size</w:t>
-      </w:r>
-    </w:p>
-    <w:p>
-      <w:pPr>
-        <w:pStyle w:val="ListParagraph"/>
-        <w:numPr>
-          <w:ilvl w:val="1"/>
-          <w:numId w:val="14"/>
-        </w:numPr>
-      </w:pPr>
-      <w:r>
-        <w:t>General = Yom-Tom &amp; Geffen, 2011 (Fig. 1)</w:t>
-      </w:r>
-    </w:p>
-    <w:p>
-      <w:pPr>
-        <w:pStyle w:val="ListParagraph"/>
-        <w:numPr>
-          <w:ilvl w:val="1"/>
-          <w:numId w:val="14"/>
-        </w:numPr>
-      </w:pPr>
-      <w:r>
-        <w:t xml:space="preserve">Usable area/island size: </w:t>
-      </w:r>
-      <w:proofErr w:type="spellStart"/>
-      <w:r>
-        <w:t>Lomolino</w:t>
-      </w:r>
-      <w:proofErr w:type="spellEnd"/>
-      <w:r>
-        <w:t>, 2005</w:t>
-      </w:r>
-    </w:p>
-    <w:p>
-      <w:pPr>
-        <w:pStyle w:val="ListParagraph"/>
-        <w:numPr>
-          <w:ilvl w:val="1"/>
-          <w:numId w:val="14"/>
-        </w:numPr>
-      </w:pPr>
-      <w:r>
-        <w:t xml:space="preserve">Anthropogenic fragmentation: </w:t>
-      </w:r>
-      <w:proofErr w:type="spellStart"/>
-      <w:r>
-        <w:t>Lomolino</w:t>
-      </w:r>
-      <w:proofErr w:type="spellEnd"/>
-      <w:r>
-        <w:t xml:space="preserve"> &amp; </w:t>
-      </w:r>
-      <w:proofErr w:type="spellStart"/>
-      <w:r>
-        <w:t>Perault</w:t>
-      </w:r>
-      <w:proofErr w:type="spellEnd"/>
-      <w:r>
-        <w:t>, 2007</w:t>
-      </w:r>
-    </w:p>
-    <w:p>
-      <w:pPr>
-        <w:pStyle w:val="ListParagraph"/>
-        <w:numPr>
-          <w:ilvl w:val="1"/>
-          <w:numId w:val="14"/>
-        </w:numPr>
-      </w:pPr>
-      <w:r>
-        <w:t xml:space="preserve">Resource availability: </w:t>
-      </w:r>
-      <w:proofErr w:type="spellStart"/>
-      <w:r>
-        <w:t>McNab</w:t>
-      </w:r>
-      <w:proofErr w:type="spellEnd"/>
-      <w:r>
-        <w:t xml:space="preserve"> 2010</w:t>
-      </w:r>
-    </w:p>
     <w:p>
       <w:pPr>
         <w:pStyle w:val="ListParagraph"/>

</xml_diff>

<commit_message>
Split main figure into 2, add hist of mass by year slopes
</commit_message>
<xml_diff>
--- a/writing/manuscript.docx
+++ b/writing/manuscript.docx
@@ -576,10 +576,19 @@
         <w:ind w:firstLine="720"/>
       </w:pPr>
       <w:r>
-        <w:t>Most species had a positive relationship between mean annual mass and mean annual temperature, instead of the expected negative relationship. Temperatures increased at all sites (Fig. 2A, B, C) in accordance with climate change trends. Species masses increased and decreased at all sites, thought the majority (69%) of species increased</w:t>
-      </w:r>
-      <w:r>
-        <w:t xml:space="preserve"> (Fig. 2D, E, F</w:t>
+        <w:t>Most species had a positive relationship between mean annual mass and mean annual temperature, instead of the expected negative relationship. Temperatures increased at all sites (Fig. 2A, B, C) in accordance with climate change trends. Species masses increased and decreased at all sites</w:t>
+      </w:r>
+      <w:r>
+        <w:t xml:space="preserve"> (Fig. 2D, E, F)</w:t>
+      </w:r>
+      <w:r>
+        <w:t>, thought the majority (69%) of species increased</w:t>
+      </w:r>
+      <w:r>
+        <w:t xml:space="preserve"> (Fig.</w:t>
+      </w:r>
+      <w:r>
+        <w:t xml:space="preserve"> 2G, H, I</w:t>
       </w:r>
       <w:r>
         <w:t>; Supplement 2</w:t>
@@ -591,7 +600,10 @@
         <w:t xml:space="preserve">. This resulted in more species with positive than negative temperature-mass relationships (19 species and 13 species, respectively; </w:t>
       </w:r>
       <w:r>
-        <w:t>Fig. 2G, H, I</w:t>
+        <w:t xml:space="preserve">Fig. </w:t>
+      </w:r>
+      <w:r>
+        <w:t>3</w:t>
       </w:r>
       <w:r>
         <w:t>; Supplement 3</w:t>
@@ -603,7 +615,13 @@
         <w:t xml:space="preserve">. </w:t>
       </w:r>
       <w:r>
-        <w:t>The prevalence of positive relationships is also shown in the comparison of absolute change in temperature with percent change in each species mass (Fig. 3). Most values are in the upper right quadrant, instead of the lower right or upper left whi</w:t>
+        <w:t>The prevalence of positive relationships is also shown in the comparison of absolute change in temperature with percent cha</w:t>
+      </w:r>
+      <w:r>
+        <w:t>nge in each species mass (Fig. 4</w:t>
+      </w:r>
+      <w:r>
+        <w:t>). Most values are in the upper right quadrant, instead of the lower right or upper left whi</w:t>
       </w:r>
       <w:r>
         <w:t xml:space="preserve">ch would indicate negative temperature-mass </w:t>
@@ -621,7 +639,15 @@
         <w:t xml:space="preserve">While more species had positive temperature-mass relationships, all species exhibited weak relationships. Temperature explained less than 10% of the variance in mean annual mass for most species </w:t>
       </w:r>
       <w:r>
-        <w:t>(66%; Fig. 2J, K, L)</w:t>
+        <w:t>(</w:t>
+      </w:r>
+      <w:r>
+        <w:t>66%; Fig. 3D, E, F</w:t>
+      </w:r>
+      <w:bookmarkStart w:id="0" w:name="_GoBack"/>
+      <w:bookmarkEnd w:id="0"/>
+      <w:r>
+        <w:t>)</w:t>
       </w:r>
       <w:r>
         <w:t xml:space="preserve">, and explained only 54% of the variance for the species with the strongest relationship. According to the dynamic regression models, temperature had a statistically significant effect on the mass time series for 11 of the 32 species. </w:t>
@@ -731,8 +757,6 @@
         <w:spacing w:line="480" w:lineRule="auto"/>
         <w:ind w:firstLine="360"/>
       </w:pPr>
-      <w:bookmarkStart w:id="0" w:name="_GoBack"/>
-      <w:bookmarkEnd w:id="0"/>
       <w:r>
         <w:t>Based on the variable size response to temperature across time for the mammal species in this study, it seems unlikely that species will generally get smaller in response to climate change as has been proposed (Gardner et al., 2011; Sheridan and Bickford, 2011). Body sizes are likely responding to many additional factors, and the difficulty of determining which factors are most important and how they impact size means that predicting size response to climate change in general will be difficult</w:t>
       </w:r>
@@ -993,10 +1017,10 @@
         <w:t xml:space="preserve"> temp, yearly mass,</w:t>
       </w:r>
       <w:r>
-        <w:t xml:space="preserve"> mrt combined</w:t>
-      </w:r>
-      <w:r>
-        <w:t>, and r distribution per site</w:t>
+        <w:t xml:space="preserve"> </w:t>
+      </w:r>
+      <w:r>
+        <w:t>and yearly mass slope distribution</w:t>
       </w:r>
     </w:p>
     <w:p>
@@ -1011,7 +1035,7 @@
         <w:t xml:space="preserve">Figure 3: </w:t>
       </w:r>
       <w:r>
-        <w:t>Mass change over time compared to temp change over time by species</w:t>
+        <w:t>Temp-mass relationship and r distribution</w:t>
       </w:r>
     </w:p>
     <w:p>
@@ -1023,13 +1047,20 @@
         </w:numPr>
       </w:pPr>
       <w:r>
-        <w:t xml:space="preserve">Figure 4?: </w:t>
-      </w:r>
-      <w:r>
-        <w:t>Table/plot of ARIMA model p-values</w:t>
-      </w:r>
-    </w:p>
-    <w:p/>
+        <w:t>Figure 4</w:t>
+      </w:r>
+      <w:r>
+        <w:t xml:space="preserve">: </w:t>
+      </w:r>
+      <w:r>
+        <w:t>Mass change over time compared to temp change over time by species</w:t>
+      </w:r>
+    </w:p>
+    <w:p>
+      <w:pPr>
+        <w:pStyle w:val="ListParagraph"/>
+      </w:pPr>
+    </w:p>
     <w:p>
       <w:r>
         <w:rPr>

</xml_diff>

<commit_message>
Add references to ms
</commit_message>
<xml_diff>
--- a/writing/manuscript.docx
+++ b/writing/manuscript.docx
@@ -89,13 +89,37 @@
         <w:t>is referred to as Bergmann’s rule due to it being initially described by the German bi</w:t>
       </w:r>
       <w:r>
-        <w:t>ologist Karl Bergmann (Bergmann, 1847)</w:t>
+        <w:t>ologist Karl Bergmann (</w:t>
+      </w:r>
+      <w:proofErr w:type="spellStart"/>
+      <w:r>
+        <w:t>Bergmann</w:t>
+      </w:r>
+      <w:proofErr w:type="spellEnd"/>
+      <w:r>
+        <w:t>, 1847)</w:t>
       </w:r>
       <w:r>
         <w:t xml:space="preserve">. Evidence for the prevalence of this rule among endotherm species has been documented for over a century </w:t>
       </w:r>
       <w:r>
-        <w:t xml:space="preserve">(Brown and Lee, 1969; Ashton, 2002; Freckleton et al., 2003; Meiri &amp; Dayan, 2003). </w:t>
+        <w:t xml:space="preserve">(Brown and Lee, 1969; Ashton, 2002; </w:t>
+      </w:r>
+      <w:proofErr w:type="spellStart"/>
+      <w:r>
+        <w:t>Freckleton</w:t>
+      </w:r>
+      <w:proofErr w:type="spellEnd"/>
+      <w:r>
+        <w:t xml:space="preserve"> et al., 2003; </w:t>
+      </w:r>
+      <w:proofErr w:type="spellStart"/>
+      <w:r>
+        <w:t>Meiri</w:t>
+      </w:r>
+      <w:proofErr w:type="spellEnd"/>
+      <w:r>
+        <w:t xml:space="preserve"> &amp; Dayan, 2003). </w:t>
       </w:r>
       <w:r>
         <w:t xml:space="preserve">It has therefore recently been predicted that, due to increasing temperatures from climate change, endotherm species </w:t>
@@ -173,12 +197,27 @@
       <w:r>
         <w:t xml:space="preserve"> few species (</w:t>
       </w:r>
-      <w:r>
-        <w:t xml:space="preserve">Teplitsky et al., 2008; Husby et al., 2011; </w:t>
-      </w:r>
+      <w:proofErr w:type="spellStart"/>
+      <w:r>
+        <w:t>Teplitsky</w:t>
+      </w:r>
+      <w:proofErr w:type="spellEnd"/>
+      <w:r>
+        <w:t xml:space="preserve"> et al., 2008; </w:t>
+      </w:r>
+      <w:proofErr w:type="spellStart"/>
+      <w:r>
+        <w:t>Husby</w:t>
+      </w:r>
+      <w:proofErr w:type="spellEnd"/>
+      <w:r>
+        <w:t xml:space="preserve"> et al., 2011; </w:t>
+      </w:r>
+      <w:proofErr w:type="spellStart"/>
       <w:r>
         <w:t>Canale</w:t>
       </w:r>
+      <w:proofErr w:type="spellEnd"/>
       <w:r>
         <w:t xml:space="preserve"> et al., 2016</w:t>
       </w:r>
@@ -192,10 +231,26 @@
         <w:t xml:space="preserve"> limited </w:t>
       </w:r>
       <w:r>
-        <w:t>geographic sites (Van Buskirk et al., 2010</w:t>
-      </w:r>
-      <w:r>
-        <w:t>; Salewski et al., 2010</w:t>
+        <w:t xml:space="preserve">geographic sites (Van </w:t>
+      </w:r>
+      <w:proofErr w:type="spellStart"/>
+      <w:r>
+        <w:t>Buskirk</w:t>
+      </w:r>
+      <w:proofErr w:type="spellEnd"/>
+      <w:r>
+        <w:t xml:space="preserve"> et al., 2010</w:t>
+      </w:r>
+      <w:r>
+        <w:t xml:space="preserve">; </w:t>
+      </w:r>
+      <w:proofErr w:type="spellStart"/>
+      <w:r>
+        <w:t>Salewski</w:t>
+      </w:r>
+      <w:proofErr w:type="spellEnd"/>
+      <w:r>
+        <w:t xml:space="preserve"> et al., 2010</w:t>
       </w:r>
       <w:r>
         <w:t>)</w:t>
@@ -332,17 +387,35 @@
       <w:r>
         <w:t xml:space="preserve">, </w:t>
       </w:r>
-      <w:r>
-        <w:t>Kelt et al., 2013</w:t>
+      <w:proofErr w:type="spellStart"/>
+      <w:r>
+        <w:t>Kelt</w:t>
+      </w:r>
+      <w:proofErr w:type="spellEnd"/>
+      <w:r>
+        <w:t xml:space="preserve"> et al., 2013</w:t>
       </w:r>
       <w:r>
         <w:t>) were downloaded using the Data Retriever (</w:t>
       </w:r>
-      <w:r>
-        <w:t>Senyondo et al., 2017</w:t>
-      </w:r>
-      <w:r>
-        <w:t>), with additional metadata taken from Ecological Archives. The Sevilleta dataset is from a Long Term Ecological Research project in the southwestern United States</w:t>
+      <w:proofErr w:type="spellStart"/>
+      <w:r>
+        <w:t>Senyondo</w:t>
+      </w:r>
+      <w:proofErr w:type="spellEnd"/>
+      <w:r>
+        <w:t xml:space="preserve"> et al., 2017</w:t>
+      </w:r>
+      <w:r>
+        <w:t xml:space="preserve">), with additional metadata taken from Ecological Archives. The </w:t>
+      </w:r>
+      <w:proofErr w:type="spellStart"/>
+      <w:r>
+        <w:t>Sevilleta</w:t>
+      </w:r>
+      <w:proofErr w:type="spellEnd"/>
+      <w:r>
+        <w:t xml:space="preserve"> dataset is from a Long Term Ecological Research project in the southwestern United States</w:t>
       </w:r>
       <w:r>
         <w:t xml:space="preserve">, which </w:t>
@@ -531,7 +604,15 @@
         <w:t xml:space="preserve">All model diagnostics are in Supplement 1. </w:t>
       </w:r>
       <w:r>
-        <w:t>To determine the effect of temperature on mass, we calculated the p-value for each species, which were adjusted to take into account the impact of multiple comparisons (Benajmini &amp; Hochberg, 1995)</w:t>
+        <w:t>To determine the effect of temperature on mass, we calculated the p-value for each species, which were adjusted to take into account the impact of multiple comparisons (</w:t>
+      </w:r>
+      <w:proofErr w:type="spellStart"/>
+      <w:r>
+        <w:t>Benajmini</w:t>
+      </w:r>
+      <w:proofErr w:type="spellEnd"/>
+      <w:r>
+        <w:t xml:space="preserve"> &amp; Hochberg, 1995)</w:t>
       </w:r>
       <w:r>
         <w:t>, and chose an alpha cut-off of 0.05</w:t>
@@ -539,8 +620,13 @@
       <w:r>
         <w:t>. All cleaning and analysis was completed using R (</w:t>
       </w:r>
-      <w:r>
-        <w:t>R Core Team, 2017</w:t>
+      <w:proofErr w:type="spellStart"/>
+      <w:r>
+        <w:t>R</w:t>
+      </w:r>
+      <w:proofErr w:type="spellEnd"/>
+      <w:r>
+        <w:t xml:space="preserve"> Core Team, 2017</w:t>
       </w:r>
       <w:r>
         <w:t xml:space="preserve">), with code and data downloads provided reproducibly </w:t>
@@ -552,7 +638,15 @@
         <w:t>https://github.com/KristinaRiemer/temporal_MRT</w:t>
       </w:r>
       <w:r>
-        <w:t xml:space="preserve">) and archived on Zenodo (citation). </w:t>
+        <w:t xml:space="preserve">) and archived on </w:t>
+      </w:r>
+      <w:proofErr w:type="spellStart"/>
+      <w:r>
+        <w:t>Zenodo</w:t>
+      </w:r>
+      <w:proofErr w:type="spellEnd"/>
+      <w:r>
+        <w:t xml:space="preserve"> (citation). </w:t>
       </w:r>
     </w:p>
     <w:p/>
@@ -644,322 +738,1642 @@
       <w:r>
         <w:t>66%; Fig. 3D, E, F</w:t>
       </w:r>
+      <w:r>
+        <w:t>)</w:t>
+      </w:r>
+      <w:r>
+        <w:t xml:space="preserve">, and explained only 54% of the variance for the species with the strongest relationship. According to the dynamic regression models, temperature had a statistically significant effect on the mass time series for 11 of the 32 species. </w:t>
+      </w:r>
+    </w:p>
+    <w:p/>
+    <w:p>
+      <w:pPr>
+        <w:rPr>
+          <w:b/>
+        </w:rPr>
+      </w:pPr>
+      <w:r>
+        <w:rPr>
+          <w:b/>
+        </w:rPr>
+        <w:t>Discussion</w:t>
+      </w:r>
+    </w:p>
+    <w:p/>
+    <w:p>
+      <w:pPr>
+        <w:spacing w:line="480" w:lineRule="auto"/>
+        <w:ind w:firstLine="720"/>
+      </w:pPr>
+      <w:r>
+        <w:t>Though temperatures increased at all sites</w:t>
+      </w:r>
+      <w:r>
+        <w:t>, there were species at each that increased and decreased in size. This variability in size response across time has been previously documented (</w:t>
+      </w:r>
+      <w:r>
+        <w:t xml:space="preserve">Gardner et al., 2011; Yom-Tov &amp; Geffen, 2011; Sheridan &amp; Bickford, 2011). </w:t>
+      </w:r>
+      <w:r>
+        <w:t>The lack of relationship between temperature and species mass indicates that directional change in temperature is likely not a stronger driver of shifts in size. Body size has been shown to be affected by a wide variety of biotic and abiotic factors, including</w:t>
+      </w:r>
+      <w:r>
+        <w:t xml:space="preserve"> resource availability (</w:t>
+      </w:r>
+      <w:proofErr w:type="spellStart"/>
+      <w:r>
+        <w:t>McNab</w:t>
+      </w:r>
+      <w:proofErr w:type="spellEnd"/>
+      <w:r>
+        <w:t>, 2010), anthropogenic fragmentation (</w:t>
+      </w:r>
+      <w:proofErr w:type="spellStart"/>
+      <w:r>
+        <w:t>Lomolino</w:t>
+      </w:r>
+      <w:proofErr w:type="spellEnd"/>
+      <w:r>
+        <w:t xml:space="preserve"> &amp; </w:t>
+      </w:r>
+      <w:proofErr w:type="spellStart"/>
+      <w:r>
+        <w:t>Perault</w:t>
+      </w:r>
+      <w:proofErr w:type="spellEnd"/>
+      <w:r>
+        <w:t>, 2007), and island size (</w:t>
+      </w:r>
+      <w:proofErr w:type="spellStart"/>
+      <w:r>
+        <w:t>Lomolino</w:t>
+      </w:r>
+      <w:proofErr w:type="spellEnd"/>
+      <w:r>
+        <w:t>, 2005)</w:t>
+      </w:r>
+      <w:r>
+        <w:t xml:space="preserve">. Even if temperature in isolation has a strong impact on size variation over time, these other factors may have a greater impact. For </w:t>
+      </w:r>
+      <w:r>
+        <w:t xml:space="preserve">example, </w:t>
+      </w:r>
+      <w:r>
+        <w:t>a marmot species was bigger from later plant emergence (</w:t>
+      </w:r>
+      <w:proofErr w:type="spellStart"/>
+      <w:r>
+        <w:t>Canale</w:t>
+      </w:r>
+      <w:proofErr w:type="spellEnd"/>
+      <w:r>
+        <w:t xml:space="preserve"> et al., 2016) and available sea ice was associated with declining polar bear size</w:t>
+      </w:r>
+      <w:r>
+        <w:t xml:space="preserve"> (</w:t>
+      </w:r>
+      <w:proofErr w:type="spellStart"/>
+      <w:r>
+        <w:t>Stirling</w:t>
+      </w:r>
+      <w:proofErr w:type="spellEnd"/>
+      <w:r>
+        <w:t xml:space="preserve"> and </w:t>
+      </w:r>
+      <w:proofErr w:type="spellStart"/>
+      <w:r>
+        <w:t>Derocher</w:t>
+      </w:r>
+      <w:proofErr w:type="spellEnd"/>
+      <w:r>
+        <w:t>, 2012)</w:t>
+      </w:r>
+      <w:r>
+        <w:t xml:space="preserve">. </w:t>
+      </w:r>
+    </w:p>
+    <w:p>
+      <w:pPr>
+        <w:spacing w:line="480" w:lineRule="auto"/>
+        <w:ind w:firstLine="720"/>
+      </w:pPr>
+      <w:r>
+        <w:t xml:space="preserve">Though empirical evidence of a negative temperature-mass relationship has been documented for over a century, a mechanistic link between them has not been established. Many hypotheses have </w:t>
+      </w:r>
+      <w:r>
+        <w:t>been proposed, including starvation resistance and dispersal (Blackburn et al., 1999)</w:t>
+      </w:r>
+      <w:r>
+        <w:t xml:space="preserve">. The </w:t>
+      </w:r>
+      <w:r>
+        <w:t xml:space="preserve">initial and most commonly </w:t>
+      </w:r>
+      <w:r>
+        <w:t>referenced hypothesis is that it is beneficial for individuals to be bigger in warmer environments because they have a</w:t>
+      </w:r>
+      <w:r>
+        <w:t>n increasing surface area to volume ratio and therefore lose heat relatively more quickly</w:t>
+      </w:r>
+      <w:r>
+        <w:t xml:space="preserve"> (Bergmann, 1847), though there is no evidence for this (</w:t>
+      </w:r>
+      <w:proofErr w:type="spellStart"/>
+      <w:r>
+        <w:t>McNab</w:t>
+      </w:r>
+      <w:proofErr w:type="spellEnd"/>
+      <w:r>
+        <w:t>, 2010</w:t>
+      </w:r>
+      <w:r>
+        <w:t>). It has been shown that other morphological changes, including fat and plumage, are more effective for heat regulation (</w:t>
+      </w:r>
+      <w:r>
+        <w:t>source</w:t>
+      </w:r>
+      <w:r>
+        <w:t xml:space="preserve">). </w:t>
+      </w:r>
+    </w:p>
+    <w:p>
+      <w:pPr>
+        <w:spacing w:line="480" w:lineRule="auto"/>
+      </w:pPr>
+      <w:r>
+        <w:tab/>
+        <w:t xml:space="preserve">While it seems unlikely that mammal species will get smaller in response to climate change, the variation in size due to temperature across time should be further confirmed. Mammals in a greater diversity of sites should be examined, especially sites that have constant or decreasing temperatures and have greater precipitation. Documenting size shifts in the same species at more locations would also confirm the variability of temperature-mass relationships. While seven species in this study occurred in sufficient numbers at more than one site, three species had opposite size responses at these sites. This type of analysis should also be extended to time series of bird species, as recent decreases in mass have been documented in these species (Van </w:t>
+      </w:r>
+      <w:proofErr w:type="spellStart"/>
+      <w:r>
+        <w:t>Buskirk</w:t>
+      </w:r>
+      <w:proofErr w:type="spellEnd"/>
+      <w:r>
+        <w:t xml:space="preserve"> et al., 2010; </w:t>
+      </w:r>
+      <w:proofErr w:type="spellStart"/>
+      <w:r>
+        <w:t>Husby</w:t>
+      </w:r>
+      <w:proofErr w:type="spellEnd"/>
+      <w:r>
+        <w:t xml:space="preserve"> et al., 2011; </w:t>
+      </w:r>
+      <w:proofErr w:type="spellStart"/>
+      <w:r>
+        <w:t>Teplitsky</w:t>
+      </w:r>
+      <w:proofErr w:type="spellEnd"/>
+      <w:r>
+        <w:t xml:space="preserve"> et al., 2008). </w:t>
+      </w:r>
+    </w:p>
+    <w:p>
+      <w:pPr>
+        <w:spacing w:line="480" w:lineRule="auto"/>
+        <w:ind w:firstLine="360"/>
+      </w:pPr>
+      <w:r>
+        <w:t>Based on the variable size response to temperature across time for the mammal species in this study, it seems unlikely that species will generally get smaller in response to climate change as has been proposed (Gardner et al., 2011; Sheridan and Bickford, 2011). Body sizes are likely responding to many additional factors, and the difficulty of determining which factors are most important and how they impact size means that predicting size response to climate change in general will be difficult</w:t>
+      </w:r>
+      <w:r>
+        <w:t xml:space="preserve">. This should be a priority </w:t>
+      </w:r>
+      <w:r>
+        <w:t xml:space="preserve">due to the importance of size in ecological systems. </w:t>
+      </w:r>
+    </w:p>
+    <w:p/>
+    <w:p>
+      <w:pPr>
+        <w:rPr>
+          <w:b/>
+        </w:rPr>
+      </w:pPr>
+      <w:r>
+        <w:rPr>
+          <w:b/>
+        </w:rPr>
+        <w:t>References</w:t>
+      </w:r>
+    </w:p>
+    <w:p>
+      <w:pPr>
+        <w:pStyle w:val="NormalWeb"/>
+        <w:ind w:left="480" w:hanging="480"/>
+      </w:pPr>
+      <w:r>
+        <w:t xml:space="preserve">Aguilera, L.E., </w:t>
+      </w:r>
+      <w:proofErr w:type="spellStart"/>
+      <w:r>
+        <w:t>Armas</w:t>
+      </w:r>
+      <w:proofErr w:type="spellEnd"/>
+      <w:r>
+        <w:t xml:space="preserve">, C., </w:t>
+      </w:r>
+      <w:proofErr w:type="spellStart"/>
+      <w:r>
+        <w:t>Cea</w:t>
+      </w:r>
+      <w:proofErr w:type="spellEnd"/>
+      <w:r>
+        <w:t xml:space="preserve">, A.P., Gutiérrez, J.R., </w:t>
+      </w:r>
+      <w:proofErr w:type="spellStart"/>
+      <w:r>
+        <w:t>Meserve</w:t>
+      </w:r>
+      <w:proofErr w:type="spellEnd"/>
+      <w:r>
+        <w:t xml:space="preserve">, P.L. &amp; </w:t>
+      </w:r>
+      <w:proofErr w:type="spellStart"/>
+      <w:r>
+        <w:t>Kelt</w:t>
+      </w:r>
+      <w:proofErr w:type="spellEnd"/>
+      <w:r>
+        <w:t xml:space="preserve">, D.A. (2016) Rainfall, microhabitat, and small mammals influence the abundance and distribution of soil microorganisms in a Chilean semi-arid </w:t>
+      </w:r>
+      <w:proofErr w:type="spellStart"/>
+      <w:r>
+        <w:t>shrubland</w:t>
+      </w:r>
+      <w:proofErr w:type="spellEnd"/>
+      <w:r>
+        <w:t xml:space="preserve">. </w:t>
+      </w:r>
+      <w:r>
+        <w:rPr>
+          <w:i/>
+          <w:iCs/>
+        </w:rPr>
+        <w:t>Journal of Arid Environments</w:t>
+      </w:r>
+      <w:r>
+        <w:t xml:space="preserve">, </w:t>
+      </w:r>
+      <w:r>
+        <w:rPr>
+          <w:b/>
+          <w:bCs/>
+        </w:rPr>
+        <w:t>126</w:t>
+      </w:r>
+      <w:r>
+        <w:t>, 37–46.</w:t>
+      </w:r>
+    </w:p>
+    <w:p>
+      <w:pPr>
+        <w:pStyle w:val="NormalWeb"/>
+        <w:ind w:left="480" w:hanging="480"/>
+      </w:pPr>
+      <w:r>
+        <w:t>Ashton, K. (2002) Patterns of within</w:t>
+      </w:r>
+      <w:r>
+        <w:rPr>
+          <w:rFonts w:ascii="Calibri" w:eastAsia="Calibri" w:hAnsi="Calibri" w:cs="Calibri"/>
+        </w:rPr>
+        <w:t>‐</w:t>
+      </w:r>
+      <w:r>
+        <w:t>species body size variation</w:t>
+      </w:r>
       <w:bookmarkStart w:id="0" w:name="_GoBack"/>
       <w:bookmarkEnd w:id="0"/>
       <w:r>
-        <w:t>)</w:t>
-      </w:r>
-      <w:r>
-        <w:t xml:space="preserve">, and explained only 54% of the variance for the species with the strongest relationship. According to the dynamic regression models, temperature had a statistically significant effect on the mass time series for 11 of the 32 species. </w:t>
-      </w:r>
-    </w:p>
-    <w:p/>
-    <w:p>
-      <w:pPr>
+        <w:t xml:space="preserve"> of birds: strong evidence for Bergmann’s rule. </w:t>
+      </w:r>
+      <w:r>
+        <w:rPr>
+          <w:i/>
+          <w:iCs/>
+        </w:rPr>
+        <w:t>Global Ecology and Biogeography</w:t>
+      </w:r>
+      <w:r>
+        <w:t xml:space="preserve">, </w:t>
+      </w:r>
+      <w:r>
         <w:rPr>
           <w:b/>
-        </w:rPr>
-      </w:pPr>
+          <w:bCs/>
+        </w:rPr>
+        <w:t>11</w:t>
+      </w:r>
+      <w:r>
+        <w:t>, 505–523.</w:t>
+      </w:r>
+    </w:p>
+    <w:p>
+      <w:pPr>
+        <w:pStyle w:val="NormalWeb"/>
+        <w:ind w:left="480" w:hanging="480"/>
+      </w:pPr>
+      <w:proofErr w:type="spellStart"/>
+      <w:r>
+        <w:t>Benajmini</w:t>
+      </w:r>
+      <w:proofErr w:type="spellEnd"/>
+      <w:r>
+        <w:t xml:space="preserve">, Y. &amp; Hochberg, Y. (1995) Controlling the False Discovery </w:t>
+      </w:r>
+      <w:proofErr w:type="gramStart"/>
+      <w:r>
+        <w:t>Rate :</w:t>
+      </w:r>
+      <w:proofErr w:type="gramEnd"/>
+      <w:r>
+        <w:t xml:space="preserve"> A Practical and Powerful Approach to Multiple Testing Author ( s ): </w:t>
+      </w:r>
+      <w:proofErr w:type="spellStart"/>
+      <w:r>
+        <w:t>Yoav</w:t>
+      </w:r>
+      <w:proofErr w:type="spellEnd"/>
+      <w:r>
+        <w:t xml:space="preserve"> </w:t>
+      </w:r>
+      <w:proofErr w:type="spellStart"/>
+      <w:r>
+        <w:t>Benjamini</w:t>
+      </w:r>
+      <w:proofErr w:type="spellEnd"/>
+      <w:r>
+        <w:t xml:space="preserve"> and Yosef Hochberg Source : Journal of the Royal Statistical Society . Series B </w:t>
+      </w:r>
+      <w:proofErr w:type="gramStart"/>
+      <w:r>
+        <w:t>( Methodological</w:t>
+      </w:r>
+      <w:proofErr w:type="gramEnd"/>
+      <w:r>
+        <w:t xml:space="preserve"> ), Vol . </w:t>
+      </w:r>
+      <w:proofErr w:type="gramStart"/>
+      <w:r>
+        <w:t>57 ,</w:t>
+      </w:r>
+      <w:proofErr w:type="gramEnd"/>
+      <w:r>
+        <w:t xml:space="preserve"> No . 1 Published </w:t>
+      </w:r>
+      <w:proofErr w:type="gramStart"/>
+      <w:r>
+        <w:t>by :</w:t>
+      </w:r>
+      <w:proofErr w:type="gramEnd"/>
+      <w:r>
+        <w:t xml:space="preserve"> </w:t>
+      </w:r>
+      <w:r>
+        <w:rPr>
+          <w:i/>
+          <w:iCs/>
+        </w:rPr>
+        <w:t xml:space="preserve">J R Statist </w:t>
+      </w:r>
+      <w:proofErr w:type="spellStart"/>
+      <w:r>
+        <w:rPr>
+          <w:i/>
+          <w:iCs/>
+        </w:rPr>
+        <w:t>Soc</w:t>
+      </w:r>
+      <w:proofErr w:type="spellEnd"/>
+      <w:r>
+        <w:rPr>
+          <w:i/>
+          <w:iCs/>
+        </w:rPr>
+        <w:t xml:space="preserve"> B</w:t>
+      </w:r>
+      <w:r>
+        <w:t xml:space="preserve">, </w:t>
+      </w:r>
       <w:r>
         <w:rPr>
           <w:b/>
-        </w:rPr>
-        <w:t>Discussion</w:t>
-      </w:r>
-    </w:p>
-    <w:p/>
-    <w:p>
-      <w:pPr>
-        <w:spacing w:line="480" w:lineRule="auto"/>
-        <w:ind w:firstLine="720"/>
-      </w:pPr>
-      <w:r>
-        <w:t>Though temperatures increased at all sites</w:t>
-      </w:r>
-      <w:r>
-        <w:t>, there were species at each that increased and decreased in size. This variability in size response across time has been previously documented (</w:t>
-      </w:r>
-      <w:r>
-        <w:t xml:space="preserve">Gardner et al., 2011; Yom-Tov &amp; Geffen, 2011; Sheridan &amp; Bickford, 2011). </w:t>
-      </w:r>
-      <w:r>
-        <w:t>The lack of relationship between temperature and species mass indicates that directional change in temperature is likely not a stronger driver of shifts in size. Body size has been shown to be affected by a wide variety of biotic and abiotic factors, including</w:t>
-      </w:r>
-      <w:r>
-        <w:t xml:space="preserve"> resource availability (McNab, 2010), anthropogenic fragmentation (Lomolino &amp; Perault, 2007), and island size (Lomolino, 2005)</w:t>
-      </w:r>
-      <w:r>
-        <w:t xml:space="preserve">. Even if temperature in isolation has a strong impact on size variation over time, these other factors may have a greater impact. For </w:t>
-      </w:r>
-      <w:r>
-        <w:t xml:space="preserve">example, </w:t>
-      </w:r>
-      <w:r>
-        <w:t>a marmot species was bigger from later plant emergence (Canale et al., 2016) and available sea ice was associated with declining polar bear size</w:t>
-      </w:r>
-      <w:r>
-        <w:t xml:space="preserve"> (Stirling and Derocher, 2012)</w:t>
-      </w:r>
+          <w:bCs/>
+        </w:rPr>
+        <w:t>57</w:t>
+      </w:r>
+      <w:r>
+        <w:t>, 289–300.</w:t>
+      </w:r>
+    </w:p>
+    <w:p>
+      <w:pPr>
+        <w:pStyle w:val="NormalWeb"/>
+        <w:ind w:left="480" w:hanging="480"/>
+      </w:pPr>
+      <w:r>
+        <w:t xml:space="preserve">Bergmann, C. (1847) </w:t>
+      </w:r>
+      <w:proofErr w:type="spellStart"/>
+      <w:r>
+        <w:t>Ueber</w:t>
+      </w:r>
+      <w:proofErr w:type="spellEnd"/>
+      <w:r>
+        <w:t xml:space="preserve"> die </w:t>
+      </w:r>
+      <w:proofErr w:type="spellStart"/>
+      <w:r>
+        <w:t>Verhältnisse</w:t>
+      </w:r>
+      <w:proofErr w:type="spellEnd"/>
+      <w:r>
+        <w:t xml:space="preserve"> der </w:t>
+      </w:r>
+      <w:proofErr w:type="spellStart"/>
+      <w:r>
+        <w:t>Wärmeökonomie</w:t>
+      </w:r>
+      <w:proofErr w:type="spellEnd"/>
+      <w:r>
+        <w:t xml:space="preserve"> der </w:t>
+      </w:r>
+      <w:proofErr w:type="spellStart"/>
+      <w:r>
+        <w:t>Thiere</w:t>
+      </w:r>
+      <w:proofErr w:type="spellEnd"/>
+      <w:r>
+        <w:t xml:space="preserve"> </w:t>
+      </w:r>
+      <w:proofErr w:type="spellStart"/>
+      <w:r>
+        <w:t>zu</w:t>
+      </w:r>
+      <w:proofErr w:type="spellEnd"/>
+      <w:r>
+        <w:t xml:space="preserve"> </w:t>
+      </w:r>
+      <w:proofErr w:type="spellStart"/>
+      <w:r>
+        <w:t>ihrer</w:t>
+      </w:r>
+      <w:proofErr w:type="spellEnd"/>
+      <w:r>
+        <w:t xml:space="preserve"> </w:t>
+      </w:r>
+      <w:proofErr w:type="spellStart"/>
+      <w:r>
+        <w:t>Grösse</w:t>
+      </w:r>
+      <w:proofErr w:type="spellEnd"/>
       <w:r>
         <w:t xml:space="preserve">. </w:t>
       </w:r>
-    </w:p>
-    <w:p>
-      <w:pPr>
-        <w:spacing w:line="480" w:lineRule="auto"/>
-        <w:ind w:firstLine="720"/>
-      </w:pPr>
-      <w:r>
-        <w:t xml:space="preserve">Though empirical evidence of a negative temperature-mass relationship has been documented for over a century, a mechanistic link between them has not been established. Many hypotheses have </w:t>
-      </w:r>
-      <w:r>
-        <w:t>been proposed, including starvation resistance and dispersal (Blackburn et al., 1999)</w:t>
-      </w:r>
-      <w:r>
-        <w:t xml:space="preserve">. The </w:t>
-      </w:r>
-      <w:r>
-        <w:t xml:space="preserve">initial and most commonly </w:t>
-      </w:r>
-      <w:r>
-        <w:t>referenced hypothesis is that it is beneficial for individuals to be bigger in warmer environments because they have a</w:t>
-      </w:r>
-      <w:r>
-        <w:t>n increasing surface area to volume ratio and therefore lose heat relatively more quickly</w:t>
-      </w:r>
-      <w:r>
-        <w:t xml:space="preserve"> (Bergmann, 1847), though there is no evidence for this (</w:t>
-      </w:r>
-      <w:r>
-        <w:t>McNab, 2010</w:t>
-      </w:r>
-      <w:r>
-        <w:t>). It has been shown that other morphological changes, including fat and plumage, are more effective for heat regulation (</w:t>
-      </w:r>
-      <w:r>
-        <w:t>source</w:t>
-      </w:r>
-      <w:r>
-        <w:t xml:space="preserve">). </w:t>
-      </w:r>
-    </w:p>
-    <w:p>
-      <w:pPr>
-        <w:spacing w:line="480" w:lineRule="auto"/>
-      </w:pPr>
-      <w:r>
-        <w:tab/>
-        <w:t xml:space="preserve">While it seems unlikely that mammal species will get smaller in response to climate change, the variation in size due to temperature across time should be further confirmed. Mammals in a greater diversity of sites should be examined, especially sites that have constant or decreasing temperatures and have greater precipitation. Documenting size shifts in the same species at more locations would also confirm the variability of temperature-mass relationships. While seven species in this study occurred in sufficient numbers at more than one site, three species had opposite size responses at these sites. This type of analysis should also be extended to time series of bird species, as recent decreases in mass have been documented in these species (Van Buskirk et al., 2010; Husby et al., 2011; Teplitsky et al., 2008). </w:t>
-      </w:r>
-    </w:p>
-    <w:p>
-      <w:pPr>
-        <w:spacing w:line="480" w:lineRule="auto"/>
-        <w:ind w:firstLine="360"/>
-      </w:pPr>
-      <w:r>
-        <w:t>Based on the variable size response to temperature across time for the mammal species in this study, it seems unlikely that species will generally get smaller in response to climate change as has been proposed (Gardner et al., 2011; Sheridan and Bickford, 2011). Body sizes are likely responding to many additional factors, and the difficulty of determining which factors are most important and how they impact size means that predicting size response to climate change in general will be difficult</w:t>
-      </w:r>
-      <w:r>
-        <w:t xml:space="preserve">. This should be a priority </w:t>
-      </w:r>
-      <w:r>
-        <w:t xml:space="preserve">due to the importance of size in ecological systems. </w:t>
-      </w:r>
-    </w:p>
-    <w:p/>
-    <w:p/>
-    <w:p>
-      <w:pPr>
-        <w:pStyle w:val="ListParagraph"/>
-        <w:numPr>
-          <w:ilvl w:val="0"/>
-          <w:numId w:val="19"/>
-        </w:numPr>
-      </w:pPr>
-      <w:r>
-        <w:t>Importance of measuring size properly (Yom-Tov &amp; Geffen, 2011)</w:t>
-      </w:r>
-    </w:p>
-    <w:p>
-      <w:pPr>
-        <w:pStyle w:val="ListParagraph"/>
-        <w:numPr>
-          <w:ilvl w:val="1"/>
-          <w:numId w:val="19"/>
-        </w:numPr>
-      </w:pPr>
-      <w:r>
-        <w:t xml:space="preserve">Other factors that affect change over size that could obscure/change signal: time of year/body condition, reproductive state (difficulties with assessing temporal size change and its causes in Yom-Tov &amp; Geffen, 2011) </w:t>
-      </w:r>
-    </w:p>
-    <w:p/>
-    <w:p>
-      <w:pPr>
-        <w:pStyle w:val="ListParagraph"/>
-        <w:numPr>
-          <w:ilvl w:val="0"/>
-          <w:numId w:val="14"/>
-        </w:numPr>
-      </w:pPr>
-      <w:r>
-        <w:t>Temporal Bergmann’s/directional temperature change on size over time</w:t>
-      </w:r>
-    </w:p>
-    <w:p>
-      <w:pPr>
-        <w:pStyle w:val="ListParagraph"/>
-        <w:numPr>
-          <w:ilvl w:val="1"/>
-          <w:numId w:val="14"/>
-        </w:numPr>
-      </w:pPr>
-      <w:r>
-        <w:t xml:space="preserve">Teplitsky et al., 2008: decrease in size over time of red-billed gulls is phenotypic plasticity, not genetic response; negative correlation between size and temp, size change due to less food?; only a single species! </w:t>
-      </w:r>
-    </w:p>
-    <w:p>
-      <w:pPr>
-        <w:pStyle w:val="ListParagraph"/>
-        <w:numPr>
-          <w:ilvl w:val="1"/>
-          <w:numId w:val="14"/>
-        </w:numPr>
-      </w:pPr>
+      <w:proofErr w:type="spellStart"/>
+      <w:r>
+        <w:rPr>
+          <w:i/>
+          <w:iCs/>
+        </w:rPr>
+        <w:t>Gottinger</w:t>
+      </w:r>
+      <w:proofErr w:type="spellEnd"/>
+      <w:r>
+        <w:rPr>
+          <w:i/>
+          <w:iCs/>
+        </w:rPr>
+        <w:t xml:space="preserve"> </w:t>
+      </w:r>
+      <w:proofErr w:type="spellStart"/>
+      <w:r>
+        <w:rPr>
+          <w:i/>
+          <w:iCs/>
+        </w:rPr>
+        <w:t>Studien</w:t>
+      </w:r>
+      <w:proofErr w:type="spellEnd"/>
+      <w:r>
+        <w:t xml:space="preserve">, </w:t>
+      </w:r>
       <w:r>
         <w:rPr>
           <w:b/>
-        </w:rPr>
-        <w:t>Yom-Tom &amp; Geffen, 2011</w:t>
-      </w:r>
-      <w:r>
-        <w:t xml:space="preserve">: good review of main drivers (temp and resource availability) of temporal and geographic size change. Need to accurately document change in size over time (sample size, measurements used, season collected), and determine cause of change (cyclical cycles, temp correlated with other abiotic factors). Most mammals increased, most birds decreased. </w:t>
-      </w:r>
-    </w:p>
-    <w:p>
-      <w:pPr>
-        <w:pStyle w:val="ListParagraph"/>
-        <w:numPr>
-          <w:ilvl w:val="1"/>
-          <w:numId w:val="14"/>
-        </w:numPr>
-      </w:pPr>
-      <w:r>
-        <w:t>Van Buskirk et al., 2010: lots of bird species got smaller over decades with increasing temperature at single site in PA</w:t>
-      </w:r>
-    </w:p>
-    <w:p>
-      <w:pPr>
-        <w:pStyle w:val="ListParagraph"/>
-        <w:numPr>
-          <w:ilvl w:val="1"/>
-          <w:numId w:val="14"/>
-        </w:numPr>
-      </w:pPr>
-      <w:r>
-        <w:t xml:space="preserve">Husby et al., 2011: documented negative relationship between mass and temp across time for three bird species over decades. Food abundance more important than temp. </w:t>
-      </w:r>
-    </w:p>
-    <w:p>
-      <w:pPr>
-        <w:pStyle w:val="ListParagraph"/>
-        <w:numPr>
-          <w:ilvl w:val="1"/>
-          <w:numId w:val="14"/>
-        </w:numPr>
-      </w:pPr>
-      <w:r>
-        <w:t>Canale et al., 2016: some size metrics indicated decrease in size with increase in temp for marmot</w:t>
-      </w:r>
-    </w:p>
-    <w:p>
-      <w:pPr>
-        <w:pStyle w:val="ListParagraph"/>
-        <w:numPr>
-          <w:ilvl w:val="1"/>
-          <w:numId w:val="14"/>
-        </w:numPr>
-      </w:pPr>
-      <w:r>
-        <w:t>Smith et al., 1998: negative temp-mass relationship across time for woodrat species</w:t>
-      </w:r>
-    </w:p>
-    <w:p>
-      <w:pPr>
-        <w:pStyle w:val="ListParagraph"/>
-        <w:numPr>
-          <w:ilvl w:val="1"/>
-          <w:numId w:val="14"/>
-        </w:numPr>
-      </w:pPr>
-      <w:r>
-        <w:t>Salewski et al., 2010: 12 bird species in Germany over several decades, some got smaller in accordance with temp</w:t>
-      </w:r>
-    </w:p>
-    <w:p>
-      <w:pPr>
-        <w:pStyle w:val="ListParagraph"/>
-        <w:numPr>
-          <w:ilvl w:val="1"/>
-          <w:numId w:val="14"/>
-        </w:numPr>
-      </w:pPr>
+          <w:bCs/>
+        </w:rPr>
+        <w:t>1</w:t>
+      </w:r>
+      <w:r>
+        <w:t>, 595–708.</w:t>
+      </w:r>
+    </w:p>
+    <w:p>
+      <w:pPr>
+        <w:pStyle w:val="NormalWeb"/>
+        <w:ind w:left="480" w:hanging="480"/>
+      </w:pPr>
+      <w:r>
+        <w:t xml:space="preserve">Blackburn, T., Gaston, K. &amp; </w:t>
+      </w:r>
+      <w:proofErr w:type="spellStart"/>
+      <w:r>
+        <w:t>Loder</w:t>
+      </w:r>
+      <w:proofErr w:type="spellEnd"/>
+      <w:r>
+        <w:t xml:space="preserve">, N. (1999) Geographic gradients in body size: a clarification of Bergmann’s rule. </w:t>
+      </w:r>
+      <w:r>
+        <w:rPr>
+          <w:i/>
+          <w:iCs/>
+        </w:rPr>
+        <w:t>Diversity and distributions</w:t>
+      </w:r>
+      <w:r>
+        <w:t>, 165–174.</w:t>
+      </w:r>
+    </w:p>
+    <w:p>
+      <w:pPr>
+        <w:pStyle w:val="NormalWeb"/>
+        <w:ind w:left="480" w:hanging="480"/>
+      </w:pPr>
+      <w:r>
+        <w:t xml:space="preserve">Brown, J.H., </w:t>
+      </w:r>
+      <w:proofErr w:type="spellStart"/>
+      <w:r>
+        <w:t>Gillooly</w:t>
+      </w:r>
+      <w:proofErr w:type="spellEnd"/>
+      <w:r>
+        <w:t xml:space="preserve">, J.F., Allen, A.P., Savage, V.M. &amp; West, G.B. (2004) Toward a metabolic theory of ecology. </w:t>
+      </w:r>
+      <w:r>
+        <w:rPr>
+          <w:i/>
+          <w:iCs/>
+        </w:rPr>
+        <w:t>Ecology</w:t>
+      </w:r>
+      <w:r>
+        <w:t xml:space="preserve">, </w:t>
+      </w:r>
       <w:r>
         <w:rPr>
           <w:b/>
-        </w:rPr>
-        <w:t>Millien et al., 2006</w:t>
-      </w:r>
-      <w:r>
-        <w:t xml:space="preserve">: difficulty of predicting how body size will change in response to climate change. Review, including introduced species, island effect, anthropogenic activity, fossil record. Evidence for both increases and decreases in size recently. Very context-dependent. </w:t>
-      </w:r>
-    </w:p>
-    <w:p>
-      <w:pPr>
-        <w:pStyle w:val="ListParagraph"/>
-        <w:numPr>
-          <w:ilvl w:val="1"/>
-          <w:numId w:val="14"/>
-        </w:numPr>
-      </w:pPr>
+          <w:bCs/>
+        </w:rPr>
+        <w:t>85</w:t>
+      </w:r>
+      <w:r>
+        <w:t>, 1771–1789.</w:t>
+      </w:r>
+    </w:p>
+    <w:p>
+      <w:pPr>
+        <w:pStyle w:val="NormalWeb"/>
+        <w:ind w:left="480" w:hanging="480"/>
+      </w:pPr>
+      <w:r>
+        <w:t xml:space="preserve">Brown, J.H. &amp; Lee, A.K. (1969) </w:t>
+      </w:r>
+      <w:proofErr w:type="gramStart"/>
+      <w:r>
+        <w:t>Bergmann ’</w:t>
+      </w:r>
+      <w:proofErr w:type="gramEnd"/>
+      <w:r>
+        <w:t xml:space="preserve"> s Rule and Climatic Adaptation in Woodrats ( </w:t>
+      </w:r>
+      <w:proofErr w:type="spellStart"/>
+      <w:r>
+        <w:t>Neotoma</w:t>
+      </w:r>
+      <w:proofErr w:type="spellEnd"/>
+      <w:r>
+        <w:t xml:space="preserve"> ). </w:t>
+      </w:r>
+      <w:r>
+        <w:rPr>
+          <w:i/>
+          <w:iCs/>
+        </w:rPr>
+        <w:t>Evolution</w:t>
+      </w:r>
+      <w:r>
+        <w:t xml:space="preserve">, </w:t>
+      </w:r>
       <w:r>
         <w:rPr>
           <w:b/>
-        </w:rPr>
-        <w:t>Teplitsky and Millien, 2014</w:t>
-      </w:r>
-      <w:r>
-        <w:t xml:space="preserve">: </w:t>
-      </w:r>
-    </w:p>
-    <w:p/>
-    <w:p/>
-    <w:p>
-      <w:pPr>
+          <w:bCs/>
+        </w:rPr>
+        <w:t>23</w:t>
+      </w:r>
+      <w:r>
+        <w:t>, 329–338.</w:t>
+      </w:r>
+    </w:p>
+    <w:p>
+      <w:pPr>
+        <w:pStyle w:val="NormalWeb"/>
+        <w:ind w:left="480" w:hanging="480"/>
+      </w:pPr>
+      <w:proofErr w:type="spellStart"/>
+      <w:r>
+        <w:t>Canale</w:t>
+      </w:r>
+      <w:proofErr w:type="spellEnd"/>
+      <w:r>
+        <w:t xml:space="preserve">, C.I., </w:t>
+      </w:r>
+      <w:proofErr w:type="spellStart"/>
+      <w:r>
+        <w:t>Ozgul</w:t>
+      </w:r>
+      <w:proofErr w:type="spellEnd"/>
+      <w:r>
+        <w:t xml:space="preserve">, A., </w:t>
+      </w:r>
+      <w:proofErr w:type="spellStart"/>
+      <w:r>
+        <w:t>Allain</w:t>
+      </w:r>
+      <w:proofErr w:type="spellEnd"/>
+      <w:r>
+        <w:t xml:space="preserve">??, D. &amp; </w:t>
+      </w:r>
+      <w:proofErr w:type="spellStart"/>
+      <w:r>
+        <w:t>Cohas</w:t>
+      </w:r>
+      <w:proofErr w:type="spellEnd"/>
+      <w:r>
+        <w:t xml:space="preserve">, A. (2016) Differential plasticity of size and mass to environmental change in a hibernating mammal. </w:t>
+      </w:r>
+      <w:r>
+        <w:rPr>
+          <w:i/>
+          <w:iCs/>
+        </w:rPr>
+        <w:t>Global Change Biology</w:t>
+      </w:r>
+      <w:r>
+        <w:t xml:space="preserve">, </w:t>
+      </w:r>
+      <w:r>
         <w:rPr>
           <w:b/>
-        </w:rPr>
-      </w:pPr>
+          <w:bCs/>
+        </w:rPr>
+        <w:t>22</w:t>
+      </w:r>
+      <w:r>
+        <w:t>, 3286–3303.</w:t>
+      </w:r>
+    </w:p>
+    <w:p>
+      <w:pPr>
+        <w:pStyle w:val="NormalWeb"/>
+        <w:ind w:left="480" w:hanging="480"/>
+      </w:pPr>
+      <w:r>
+        <w:t xml:space="preserve">Dickie, L.M., Kerr, S.R. &amp; P.R., B. (2018) Size-Dependent Processes Underlying Regularities in Ecosystem Structure. </w:t>
+      </w:r>
       <w:r>
         <w:rPr>
           <w:b/>
-        </w:rPr>
-        <w:t>Acknowledgements</w:t>
-      </w:r>
-    </w:p>
-    <w:p/>
-    <w:p/>
-    <w:p>
-      <w:pPr>
+          <w:bCs/>
+        </w:rPr>
+        <w:t>57</w:t>
+      </w:r>
+      <w:r>
+        <w:t>, 233–250.</w:t>
+      </w:r>
+    </w:p>
+    <w:p>
+      <w:pPr>
+        <w:pStyle w:val="NormalWeb"/>
+        <w:ind w:left="480" w:hanging="480"/>
+      </w:pPr>
+      <w:proofErr w:type="spellStart"/>
+      <w:r>
+        <w:t>Freckleton</w:t>
+      </w:r>
+      <w:proofErr w:type="spellEnd"/>
+      <w:r>
+        <w:t xml:space="preserve">, R.P., Harvey, P.H. &amp; </w:t>
+      </w:r>
+      <w:proofErr w:type="spellStart"/>
+      <w:r>
+        <w:t>Pagel</w:t>
+      </w:r>
+      <w:proofErr w:type="spellEnd"/>
+      <w:r>
+        <w:t xml:space="preserve">, M. (2003) </w:t>
+      </w:r>
+      <w:proofErr w:type="gramStart"/>
+      <w:r>
+        <w:t>Bergmann ’</w:t>
+      </w:r>
+      <w:proofErr w:type="gramEnd"/>
+      <w:r>
+        <w:t xml:space="preserve"> s Rule and Body Size in Mammals. </w:t>
+      </w:r>
+      <w:r>
+        <w:rPr>
+          <w:i/>
+          <w:iCs/>
+        </w:rPr>
+        <w:t>American Naturalist</w:t>
+      </w:r>
+      <w:r>
+        <w:t xml:space="preserve">, </w:t>
+      </w:r>
+      <w:r>
         <w:rPr>
           <w:b/>
-        </w:rPr>
-      </w:pPr>
+          <w:bCs/>
+        </w:rPr>
+        <w:t>161</w:t>
+      </w:r>
+      <w:r>
+        <w:t>, 821–825.</w:t>
+      </w:r>
+    </w:p>
+    <w:p>
+      <w:pPr>
+        <w:pStyle w:val="NormalWeb"/>
+        <w:ind w:left="480" w:hanging="480"/>
+      </w:pPr>
+      <w:r>
+        <w:t xml:space="preserve">Gardner, J.L., Peters, A., Kearney, M.R., Joseph, L. &amp; </w:t>
+      </w:r>
+      <w:proofErr w:type="spellStart"/>
+      <w:r>
+        <w:t>Heinsohn</w:t>
+      </w:r>
+      <w:proofErr w:type="spellEnd"/>
+      <w:r>
+        <w:t xml:space="preserve">, R. (2011) Declining body size: a third universal response to warming? </w:t>
+      </w:r>
+      <w:r>
+        <w:rPr>
+          <w:i/>
+          <w:iCs/>
+        </w:rPr>
+        <w:t>Trends in ecology &amp; evolution</w:t>
+      </w:r>
+      <w:r>
+        <w:t xml:space="preserve">, </w:t>
+      </w:r>
       <w:r>
         <w:rPr>
           <w:b/>
-        </w:rPr>
-        <w:t>References</w:t>
+          <w:bCs/>
+        </w:rPr>
+        <w:t>26</w:t>
+      </w:r>
+      <w:r>
+        <w:t>, 285–91.</w:t>
+      </w:r>
+    </w:p>
+    <w:p>
+      <w:pPr>
+        <w:pStyle w:val="NormalWeb"/>
+        <w:ind w:left="480" w:hanging="480"/>
+      </w:pPr>
+      <w:proofErr w:type="spellStart"/>
+      <w:r>
+        <w:t>Husby</w:t>
+      </w:r>
+      <w:proofErr w:type="spellEnd"/>
+      <w:r>
+        <w:t xml:space="preserve">, A., </w:t>
+      </w:r>
+      <w:proofErr w:type="spellStart"/>
+      <w:r>
+        <w:t>Hille</w:t>
+      </w:r>
+      <w:proofErr w:type="spellEnd"/>
+      <w:r>
+        <w:t xml:space="preserve">, S.M. &amp; </w:t>
+      </w:r>
+      <w:proofErr w:type="spellStart"/>
+      <w:r>
+        <w:t>Visser</w:t>
+      </w:r>
+      <w:proofErr w:type="spellEnd"/>
+      <w:r>
+        <w:t xml:space="preserve">, M.E. (2011) Testing Mechanisms of Bergmann’s Rule: Phenotypic Decline but No Genetic Change in Body Size in Three Passerine Bird Populations. </w:t>
+      </w:r>
+      <w:r>
+        <w:rPr>
+          <w:i/>
+          <w:iCs/>
+        </w:rPr>
+        <w:t>The American Naturalist</w:t>
+      </w:r>
+      <w:r>
+        <w:t xml:space="preserve">, </w:t>
+      </w:r>
+      <w:r>
+        <w:rPr>
+          <w:b/>
+          <w:bCs/>
+        </w:rPr>
+        <w:t>178</w:t>
+      </w:r>
+      <w:r>
+        <w:t>, 202–213.</w:t>
+      </w:r>
+    </w:p>
+    <w:p>
+      <w:pPr>
+        <w:pStyle w:val="NormalWeb"/>
+        <w:ind w:left="480" w:hanging="480"/>
+      </w:pPr>
+      <w:proofErr w:type="spellStart"/>
+      <w:r>
+        <w:t>Kelt</w:t>
+      </w:r>
+      <w:proofErr w:type="spellEnd"/>
+      <w:r>
+        <w:t xml:space="preserve">, D.A., </w:t>
+      </w:r>
+      <w:proofErr w:type="spellStart"/>
+      <w:r>
+        <w:t>Meserve</w:t>
+      </w:r>
+      <w:proofErr w:type="spellEnd"/>
+      <w:r>
+        <w:t xml:space="preserve">, P.L., Gutiérrez, J.R., </w:t>
+      </w:r>
+      <w:proofErr w:type="spellStart"/>
+      <w:r>
+        <w:t>Milstead</w:t>
+      </w:r>
+      <w:proofErr w:type="spellEnd"/>
+      <w:r>
+        <w:t xml:space="preserve">, W.B. &amp; </w:t>
+      </w:r>
+      <w:proofErr w:type="spellStart"/>
+      <w:r>
+        <w:t>Previtali</w:t>
+      </w:r>
+      <w:proofErr w:type="spellEnd"/>
+      <w:r>
+        <w:t xml:space="preserve">, M.A. (2013) Long-term monitoring of mammals in the face of biotic and abiotic influences at a semiarid site in north-central Chile. </w:t>
+      </w:r>
+      <w:r>
+        <w:rPr>
+          <w:i/>
+          <w:iCs/>
+        </w:rPr>
+        <w:t>Ecology</w:t>
+      </w:r>
+      <w:r>
+        <w:t xml:space="preserve">, </w:t>
+      </w:r>
+      <w:r>
+        <w:rPr>
+          <w:b/>
+          <w:bCs/>
+        </w:rPr>
+        <w:t>94</w:t>
+      </w:r>
+      <w:r>
+        <w:t>, 977.</w:t>
+      </w:r>
+    </w:p>
+    <w:p>
+      <w:pPr>
+        <w:pStyle w:val="NormalWeb"/>
+        <w:ind w:left="480" w:hanging="480"/>
+      </w:pPr>
+      <w:proofErr w:type="spellStart"/>
+      <w:r>
+        <w:t>Kironde</w:t>
+      </w:r>
+      <w:proofErr w:type="spellEnd"/>
+      <w:r>
+        <w:t xml:space="preserve">, H., D. Morris, B., </w:t>
+      </w:r>
+      <w:proofErr w:type="spellStart"/>
+      <w:r>
+        <w:t>Goel</w:t>
+      </w:r>
+      <w:proofErr w:type="spellEnd"/>
+      <w:r>
+        <w:t xml:space="preserve">, A., Zhang, A., </w:t>
+      </w:r>
+      <w:proofErr w:type="spellStart"/>
+      <w:r>
+        <w:t>Narasimha</w:t>
+      </w:r>
+      <w:proofErr w:type="spellEnd"/>
+      <w:r>
+        <w:t xml:space="preserve">, A., Negi, S., J. Harris, D., Gertrude Digges, D., Kumar, K., Jain, A., Pal, K., </w:t>
+      </w:r>
+      <w:proofErr w:type="spellStart"/>
+      <w:r>
+        <w:t>Amipara</w:t>
+      </w:r>
+      <w:proofErr w:type="spellEnd"/>
+      <w:r>
+        <w:t xml:space="preserve">, K., </w:t>
+      </w:r>
+      <w:proofErr w:type="spellStart"/>
+      <w:r>
+        <w:t>Simran</w:t>
+      </w:r>
+      <w:proofErr w:type="spellEnd"/>
+      <w:r>
+        <w:t xml:space="preserve"> Singh </w:t>
+      </w:r>
+      <w:proofErr w:type="spellStart"/>
+      <w:r>
+        <w:t>Baweja</w:t>
+      </w:r>
+      <w:proofErr w:type="spellEnd"/>
+      <w:r>
+        <w:t xml:space="preserve">, P. &amp; P. White, E. (2017) Retriever: Data Retrieval Tool. </w:t>
+      </w:r>
+      <w:r>
+        <w:rPr>
+          <w:i/>
+          <w:iCs/>
+        </w:rPr>
+        <w:t>The Journal of Open Source Software</w:t>
+      </w:r>
+      <w:r>
+        <w:t xml:space="preserve">, </w:t>
+      </w:r>
+      <w:r>
+        <w:rPr>
+          <w:b/>
+          <w:bCs/>
+        </w:rPr>
+        <w:t>2</w:t>
+      </w:r>
+      <w:r>
+        <w:t>, 451.</w:t>
+      </w:r>
+    </w:p>
+    <w:p>
+      <w:pPr>
+        <w:pStyle w:val="NormalWeb"/>
+        <w:ind w:left="480" w:hanging="480"/>
+      </w:pPr>
+      <w:proofErr w:type="spellStart"/>
+      <w:r>
+        <w:t>Lomolino</w:t>
+      </w:r>
+      <w:proofErr w:type="spellEnd"/>
+      <w:r>
+        <w:t xml:space="preserve">, M. V. (2005) Body size evolution in insular vertebrates: Generality of the island rule. </w:t>
+      </w:r>
+      <w:r>
+        <w:rPr>
+          <w:i/>
+          <w:iCs/>
+        </w:rPr>
+        <w:t>Journal of Biogeography</w:t>
+      </w:r>
+      <w:r>
+        <w:t xml:space="preserve">, </w:t>
+      </w:r>
+      <w:r>
+        <w:rPr>
+          <w:b/>
+          <w:bCs/>
+        </w:rPr>
+        <w:t>32</w:t>
+      </w:r>
+      <w:r>
+        <w:t>, 1683–1699.</w:t>
+      </w:r>
+    </w:p>
+    <w:p>
+      <w:pPr>
+        <w:pStyle w:val="NormalWeb"/>
+        <w:ind w:left="480" w:hanging="480"/>
+      </w:pPr>
+      <w:proofErr w:type="spellStart"/>
+      <w:r>
+        <w:t>Lomolino</w:t>
+      </w:r>
+      <w:proofErr w:type="spellEnd"/>
+      <w:r>
+        <w:t xml:space="preserve">, M. V. &amp; </w:t>
+      </w:r>
+      <w:proofErr w:type="spellStart"/>
+      <w:r>
+        <w:t>Perault</w:t>
+      </w:r>
+      <w:proofErr w:type="spellEnd"/>
+      <w:r>
+        <w:t xml:space="preserve">, D.R. (2007) Body size variation of mammals in a fragmented, temperate rainforest. </w:t>
+      </w:r>
+      <w:r>
+        <w:rPr>
+          <w:i/>
+          <w:iCs/>
+        </w:rPr>
+        <w:t>Conservation Biology</w:t>
+      </w:r>
+      <w:r>
+        <w:t xml:space="preserve">, </w:t>
+      </w:r>
+      <w:r>
+        <w:rPr>
+          <w:b/>
+          <w:bCs/>
+        </w:rPr>
+        <w:t>21</w:t>
+      </w:r>
+      <w:r>
+        <w:t>, 1059–1069.</w:t>
+      </w:r>
+    </w:p>
+    <w:p>
+      <w:pPr>
+        <w:pStyle w:val="NormalWeb"/>
+        <w:ind w:left="480" w:hanging="480"/>
+      </w:pPr>
+      <w:proofErr w:type="spellStart"/>
+      <w:r>
+        <w:t>McNab</w:t>
+      </w:r>
+      <w:proofErr w:type="spellEnd"/>
+      <w:r>
+        <w:t xml:space="preserve">, B.K. (2010) Geographic and temporal correlations of mammalian size reconsidered: a resource rule. </w:t>
+      </w:r>
+      <w:proofErr w:type="spellStart"/>
+      <w:r>
+        <w:rPr>
+          <w:i/>
+          <w:iCs/>
+        </w:rPr>
+        <w:t>Oecologia</w:t>
+      </w:r>
+      <w:proofErr w:type="spellEnd"/>
+      <w:r>
+        <w:t xml:space="preserve">, </w:t>
+      </w:r>
+      <w:r>
+        <w:rPr>
+          <w:b/>
+          <w:bCs/>
+        </w:rPr>
+        <w:t>164</w:t>
+      </w:r>
+      <w:r>
+        <w:t>, 13–23.</w:t>
+      </w:r>
+    </w:p>
+    <w:p>
+      <w:pPr>
+        <w:pStyle w:val="NormalWeb"/>
+        <w:ind w:left="480" w:hanging="480"/>
+      </w:pPr>
+      <w:proofErr w:type="spellStart"/>
+      <w:r>
+        <w:t>Meiri</w:t>
+      </w:r>
+      <w:proofErr w:type="spellEnd"/>
+      <w:r>
+        <w:t xml:space="preserve">, S. &amp; Dayan, T. (2003) On the validity of Bergmann’s rule. </w:t>
+      </w:r>
+      <w:r>
+        <w:rPr>
+          <w:i/>
+          <w:iCs/>
+        </w:rPr>
+        <w:t>Journal of Biogeography</w:t>
+      </w:r>
+      <w:r>
+        <w:t>, 331–351.</w:t>
+      </w:r>
+    </w:p>
+    <w:p>
+      <w:pPr>
+        <w:pStyle w:val="NormalWeb"/>
+        <w:ind w:left="480" w:hanging="480"/>
+      </w:pPr>
+      <w:r>
+        <w:t xml:space="preserve">Morgan Ernest, S.K., </w:t>
+      </w:r>
+      <w:proofErr w:type="spellStart"/>
+      <w:r>
+        <w:t>Yenni</w:t>
+      </w:r>
+      <w:proofErr w:type="spellEnd"/>
+      <w:r>
+        <w:t xml:space="preserve">, G.M., </w:t>
+      </w:r>
+      <w:proofErr w:type="spellStart"/>
+      <w:r>
+        <w:t>Allington</w:t>
+      </w:r>
+      <w:proofErr w:type="spellEnd"/>
+      <w:r>
+        <w:t xml:space="preserve">, G., Christensen, E.M., </w:t>
+      </w:r>
+      <w:proofErr w:type="spellStart"/>
+      <w:r>
+        <w:t>Geluso</w:t>
+      </w:r>
+      <w:proofErr w:type="spellEnd"/>
+      <w:r>
+        <w:t xml:space="preserve">, K., </w:t>
+      </w:r>
+      <w:proofErr w:type="spellStart"/>
+      <w:r>
+        <w:t>Goheen</w:t>
+      </w:r>
+      <w:proofErr w:type="spellEnd"/>
+      <w:r>
+        <w:t xml:space="preserve">, J.R., </w:t>
+      </w:r>
+      <w:proofErr w:type="spellStart"/>
+      <w:r>
+        <w:t>Schutzenhofer</w:t>
+      </w:r>
+      <w:proofErr w:type="spellEnd"/>
+      <w:r>
+        <w:t xml:space="preserve">, M.R., </w:t>
+      </w:r>
+      <w:proofErr w:type="spellStart"/>
+      <w:r>
+        <w:t>Supp</w:t>
+      </w:r>
+      <w:proofErr w:type="spellEnd"/>
+      <w:r>
+        <w:t xml:space="preserve">, S.R., Thibault, K.M., Brown, J.H. &amp; </w:t>
+      </w:r>
+      <w:proofErr w:type="spellStart"/>
+      <w:r>
+        <w:t>Valone</w:t>
+      </w:r>
+      <w:proofErr w:type="spellEnd"/>
+      <w:r>
+        <w:t xml:space="preserve">, T.J. (2016) Long- term monitoring and experimental manipulation of a </w:t>
+      </w:r>
+      <w:proofErr w:type="spellStart"/>
+      <w:r>
+        <w:t>Chihuahuan</w:t>
+      </w:r>
+      <w:proofErr w:type="spellEnd"/>
+      <w:r>
+        <w:t xml:space="preserve"> desert ecosystem near </w:t>
+      </w:r>
+      <w:proofErr w:type="gramStart"/>
+      <w:r>
+        <w:t>Portal ,</w:t>
+      </w:r>
+      <w:proofErr w:type="gramEnd"/>
+      <w:r>
+        <w:t xml:space="preserve"> Arizona ( 1977 – 2013 ). </w:t>
+      </w:r>
+      <w:r>
+        <w:rPr>
+          <w:i/>
+          <w:iCs/>
+        </w:rPr>
+        <w:t>Ecology</w:t>
+      </w:r>
+      <w:r>
+        <w:t xml:space="preserve">, </w:t>
+      </w:r>
+      <w:r>
+        <w:rPr>
+          <w:b/>
+          <w:bCs/>
+        </w:rPr>
+        <w:t>97</w:t>
+      </w:r>
+      <w:r>
+        <w:t>, 2115.</w:t>
+      </w:r>
+    </w:p>
+    <w:p>
+      <w:pPr>
+        <w:pStyle w:val="NormalWeb"/>
+        <w:ind w:left="480" w:hanging="480"/>
+      </w:pPr>
+      <w:r>
+        <w:t xml:space="preserve">Newsome, S. (2016) Small Mammal Mark-Recapture Population Dynamics at Core Research Sites at the </w:t>
+      </w:r>
+      <w:proofErr w:type="spellStart"/>
+      <w:r>
+        <w:t>Sevilleta</w:t>
+      </w:r>
+      <w:proofErr w:type="spellEnd"/>
+      <w:r>
+        <w:t xml:space="preserve"> National Wildlife Refuge, New Mexico (1989 - present).</w:t>
+      </w:r>
+    </w:p>
+    <w:p>
+      <w:pPr>
+        <w:pStyle w:val="NormalWeb"/>
+        <w:ind w:left="480" w:hanging="480"/>
+      </w:pPr>
+      <w:r>
+        <w:t xml:space="preserve">Riemer, K., </w:t>
+      </w:r>
+      <w:proofErr w:type="spellStart"/>
+      <w:r>
+        <w:t>Guralnick</w:t>
+      </w:r>
+      <w:proofErr w:type="spellEnd"/>
+      <w:r>
+        <w:t xml:space="preserve">, R.P. &amp; White, E.P. (2018) No general relationship between mass and temperature in endothermic species. </w:t>
+      </w:r>
+      <w:proofErr w:type="spellStart"/>
+      <w:r>
+        <w:rPr>
+          <w:i/>
+          <w:iCs/>
+        </w:rPr>
+        <w:t>eLife</w:t>
+      </w:r>
+      <w:proofErr w:type="spellEnd"/>
+      <w:r>
+        <w:t xml:space="preserve">, </w:t>
+      </w:r>
+      <w:r>
+        <w:rPr>
+          <w:b/>
+          <w:bCs/>
+        </w:rPr>
+        <w:t>7</w:t>
+      </w:r>
+      <w:r>
+        <w:t>, 1–16.</w:t>
+      </w:r>
+    </w:p>
+    <w:p>
+      <w:pPr>
+        <w:pStyle w:val="NormalWeb"/>
+        <w:ind w:left="480" w:hanging="480"/>
+      </w:pPr>
+      <w:proofErr w:type="spellStart"/>
+      <w:r>
+        <w:t>Salewski</w:t>
+      </w:r>
+      <w:proofErr w:type="spellEnd"/>
+      <w:r>
+        <w:t xml:space="preserve">, V., </w:t>
+      </w:r>
+      <w:proofErr w:type="spellStart"/>
+      <w:r>
+        <w:t>Hochachka</w:t>
+      </w:r>
+      <w:proofErr w:type="spellEnd"/>
+      <w:r>
+        <w:t xml:space="preserve">, W.M. &amp; Fiedler, W. (2010) Global warming and Bergmann’s rule: do central European passerines adjust their body size to rising temperatures? </w:t>
+      </w:r>
+      <w:proofErr w:type="spellStart"/>
+      <w:r>
+        <w:rPr>
+          <w:i/>
+          <w:iCs/>
+        </w:rPr>
+        <w:t>Oecologia</w:t>
+      </w:r>
+      <w:proofErr w:type="spellEnd"/>
+      <w:r>
+        <w:t xml:space="preserve">, </w:t>
+      </w:r>
+      <w:r>
+        <w:rPr>
+          <w:b/>
+          <w:bCs/>
+        </w:rPr>
+        <w:t>162</w:t>
+      </w:r>
+      <w:r>
+        <w:t>, 247–260.</w:t>
+      </w:r>
+    </w:p>
+    <w:p>
+      <w:pPr>
+        <w:pStyle w:val="NormalWeb"/>
+        <w:ind w:left="480" w:hanging="480"/>
+      </w:pPr>
+      <w:r>
+        <w:t xml:space="preserve">Sheridan, J.A. &amp; Bickford, D. (2011) Shrinking body size as an ecological response to climate change. </w:t>
+      </w:r>
+      <w:r>
+        <w:rPr>
+          <w:i/>
+          <w:iCs/>
+        </w:rPr>
+        <w:t>Nature Climate Change</w:t>
+      </w:r>
+      <w:r>
+        <w:t xml:space="preserve">, </w:t>
+      </w:r>
+      <w:r>
+        <w:rPr>
+          <w:b/>
+          <w:bCs/>
+        </w:rPr>
+        <w:t>1</w:t>
+      </w:r>
+      <w:r>
+        <w:t>, 401–406.</w:t>
+      </w:r>
+    </w:p>
+    <w:p>
+      <w:pPr>
+        <w:pStyle w:val="NormalWeb"/>
+        <w:ind w:left="480" w:hanging="480"/>
+      </w:pPr>
+      <w:r>
+        <w:t xml:space="preserve">Smith, F., Browning, H. &amp; Shepherd, U. (1998) The influence of climate change on the body mass of woodrats </w:t>
+      </w:r>
+      <w:proofErr w:type="spellStart"/>
+      <w:r>
+        <w:t>Neotoma</w:t>
+      </w:r>
+      <w:proofErr w:type="spellEnd"/>
+      <w:r>
+        <w:t xml:space="preserve"> in an arid region of New Mexico, USA. </w:t>
+      </w:r>
+      <w:proofErr w:type="spellStart"/>
+      <w:r>
+        <w:rPr>
+          <w:i/>
+          <w:iCs/>
+        </w:rPr>
+        <w:t>Ecography</w:t>
+      </w:r>
+      <w:proofErr w:type="spellEnd"/>
+      <w:r>
+        <w:t>.</w:t>
+      </w:r>
+    </w:p>
+    <w:p>
+      <w:pPr>
+        <w:pStyle w:val="NormalWeb"/>
+        <w:ind w:left="480" w:hanging="480"/>
+      </w:pPr>
+      <w:proofErr w:type="spellStart"/>
+      <w:r>
+        <w:t>Stirling</w:t>
+      </w:r>
+      <w:proofErr w:type="spellEnd"/>
+      <w:r>
+        <w:t xml:space="preserve">, I. &amp; </w:t>
+      </w:r>
+      <w:proofErr w:type="spellStart"/>
+      <w:r>
+        <w:t>Derocher</w:t>
+      </w:r>
+      <w:proofErr w:type="spellEnd"/>
+      <w:r>
+        <w:t xml:space="preserve">, A.E. (2012) Effects of climate warming on polar bears: A review of the evidence. </w:t>
+      </w:r>
+      <w:r>
+        <w:rPr>
+          <w:i/>
+          <w:iCs/>
+        </w:rPr>
+        <w:t>Global Change Biology</w:t>
+      </w:r>
+      <w:r>
+        <w:t xml:space="preserve">, </w:t>
+      </w:r>
+      <w:r>
+        <w:rPr>
+          <w:b/>
+          <w:bCs/>
+        </w:rPr>
+        <w:t>18</w:t>
+      </w:r>
+      <w:r>
+        <w:t>, 2694–2706.</w:t>
+      </w:r>
+    </w:p>
+    <w:p>
+      <w:pPr>
+        <w:pStyle w:val="NormalWeb"/>
+        <w:ind w:left="480" w:hanging="480"/>
+      </w:pPr>
+      <w:r>
+        <w:t>Team, R.C. (2016) R: A Language and Environment for Statistical Computing.</w:t>
+      </w:r>
+    </w:p>
+    <w:p>
+      <w:pPr>
+        <w:pStyle w:val="NormalWeb"/>
+        <w:ind w:left="480" w:hanging="480"/>
+      </w:pPr>
+      <w:proofErr w:type="spellStart"/>
+      <w:r>
+        <w:t>Teplitsky</w:t>
+      </w:r>
+      <w:proofErr w:type="spellEnd"/>
+      <w:r>
+        <w:t xml:space="preserve">, C., Mills, J. a, </w:t>
+      </w:r>
+      <w:proofErr w:type="spellStart"/>
+      <w:r>
+        <w:t>Alho</w:t>
+      </w:r>
+      <w:proofErr w:type="spellEnd"/>
+      <w:r>
+        <w:t xml:space="preserve">, J.S., </w:t>
+      </w:r>
+      <w:proofErr w:type="spellStart"/>
+      <w:r>
+        <w:t>Yarrall</w:t>
+      </w:r>
+      <w:proofErr w:type="spellEnd"/>
+      <w:r>
+        <w:t xml:space="preserve">, J.W. &amp; </w:t>
+      </w:r>
+      <w:proofErr w:type="spellStart"/>
+      <w:r>
+        <w:t>Merilä</w:t>
+      </w:r>
+      <w:proofErr w:type="spellEnd"/>
+      <w:r>
+        <w:t xml:space="preserve">, J. (2008) Bergmann’s rule and climate change revisited: disentangling environmental and genetic responses in a wild bird population. </w:t>
+      </w:r>
+      <w:r>
+        <w:rPr>
+          <w:i/>
+          <w:iCs/>
+        </w:rPr>
+        <w:t>Proceedings of the National Academy of Sciences of the United States of America</w:t>
+      </w:r>
+      <w:r>
+        <w:t xml:space="preserve">, </w:t>
+      </w:r>
+      <w:r>
+        <w:rPr>
+          <w:b/>
+          <w:bCs/>
+        </w:rPr>
+        <w:t>105</w:t>
+      </w:r>
+      <w:r>
+        <w:t>, 13492–6.</w:t>
+      </w:r>
+    </w:p>
+    <w:p>
+      <w:pPr>
+        <w:pStyle w:val="NormalWeb"/>
+        <w:ind w:left="480" w:hanging="480"/>
+      </w:pPr>
+      <w:r>
+        <w:t xml:space="preserve">Van </w:t>
+      </w:r>
+      <w:proofErr w:type="spellStart"/>
+      <w:r>
+        <w:t>Buskirk</w:t>
+      </w:r>
+      <w:proofErr w:type="spellEnd"/>
+      <w:r>
+        <w:t xml:space="preserve">, J., </w:t>
+      </w:r>
+      <w:proofErr w:type="spellStart"/>
+      <w:r>
+        <w:t>Mulvihill</w:t>
+      </w:r>
+      <w:proofErr w:type="spellEnd"/>
+      <w:r>
+        <w:t xml:space="preserve">, R.S. &amp; </w:t>
+      </w:r>
+      <w:proofErr w:type="spellStart"/>
+      <w:r>
+        <w:t>Leberman</w:t>
+      </w:r>
+      <w:proofErr w:type="spellEnd"/>
+      <w:r>
+        <w:t xml:space="preserve">, R.C. (2010) Declining body sizes in North American birds associated with climate change. </w:t>
+      </w:r>
+      <w:proofErr w:type="spellStart"/>
+      <w:r>
+        <w:rPr>
+          <w:i/>
+          <w:iCs/>
+        </w:rPr>
+        <w:t>Oikos</w:t>
+      </w:r>
+      <w:proofErr w:type="spellEnd"/>
+      <w:r>
+        <w:t xml:space="preserve">, </w:t>
+      </w:r>
+      <w:r>
+        <w:rPr>
+          <w:b/>
+          <w:bCs/>
+        </w:rPr>
+        <w:t>119</w:t>
+      </w:r>
+      <w:r>
+        <w:t>, 1047–1055.</w:t>
+      </w:r>
+    </w:p>
+    <w:p>
+      <w:pPr>
+        <w:pStyle w:val="NormalWeb"/>
+        <w:ind w:left="480" w:hanging="480"/>
+      </w:pPr>
+      <w:r>
+        <w:t>Willmott, C.J. &amp; Matsuura, K. (2001) Terrestrial Air Temperature and Precipitation: Monthly and Annual Time Series (1950-1999).</w:t>
+      </w:r>
+    </w:p>
+    <w:p>
+      <w:pPr>
+        <w:pStyle w:val="NormalWeb"/>
+        <w:ind w:left="480" w:hanging="480"/>
+      </w:pPr>
+      <w:r>
+        <w:t xml:space="preserve">Woodward, G., </w:t>
+      </w:r>
+      <w:proofErr w:type="spellStart"/>
+      <w:r>
+        <w:t>Ebenman</w:t>
+      </w:r>
+      <w:proofErr w:type="spellEnd"/>
+      <w:r>
+        <w:t xml:space="preserve">, B., Emmerson, M., Montoya, J.M., </w:t>
+      </w:r>
+      <w:proofErr w:type="spellStart"/>
+      <w:r>
+        <w:t>Olesen</w:t>
+      </w:r>
+      <w:proofErr w:type="spellEnd"/>
+      <w:r>
+        <w:t xml:space="preserve">, J.M., </w:t>
+      </w:r>
+      <w:proofErr w:type="spellStart"/>
+      <w:r>
+        <w:t>Valido</w:t>
+      </w:r>
+      <w:proofErr w:type="spellEnd"/>
+      <w:r>
+        <w:t xml:space="preserve">, A. &amp; Warren, P.H. (2005) Body size in ecological networks. </w:t>
+      </w:r>
+      <w:r>
+        <w:rPr>
+          <w:i/>
+          <w:iCs/>
+        </w:rPr>
+        <w:t>Trends in Ecology and Evolution</w:t>
+      </w:r>
+      <w:r>
+        <w:t xml:space="preserve">, </w:t>
+      </w:r>
+      <w:r>
+        <w:rPr>
+          <w:b/>
+          <w:bCs/>
+        </w:rPr>
+        <w:t>20</w:t>
+      </w:r>
+      <w:r>
+        <w:t>, 402–9.</w:t>
+      </w:r>
+    </w:p>
+    <w:p>
+      <w:pPr>
+        <w:pStyle w:val="NormalWeb"/>
+        <w:ind w:left="480" w:hanging="480"/>
+      </w:pPr>
+      <w:r>
+        <w:t xml:space="preserve">Yom-Tov, Y. &amp; Geffen, E. (2011) Recent spatial and temporal changes in body size of terrestrial vertebrates: Probable causes and pitfalls. </w:t>
+      </w:r>
+      <w:r>
+        <w:rPr>
+          <w:i/>
+          <w:iCs/>
+        </w:rPr>
+        <w:t>Biological Reviews</w:t>
+      </w:r>
+      <w:r>
+        <w:t xml:space="preserve">, </w:t>
+      </w:r>
+      <w:r>
+        <w:rPr>
+          <w:b/>
+          <w:bCs/>
+        </w:rPr>
+        <w:t>86</w:t>
+      </w:r>
+      <w:r>
+        <w:t>, 531–541.</w:t>
       </w:r>
     </w:p>
     <w:p/>
@@ -1078,8 +2492,13 @@
           <w:numId w:val="12"/>
         </w:numPr>
       </w:pPr>
-      <w:r>
-        <w:t xml:space="preserve">Supp 1: </w:t>
+      <w:proofErr w:type="spellStart"/>
+      <w:r>
+        <w:t>Supp</w:t>
+      </w:r>
+      <w:proofErr w:type="spellEnd"/>
+      <w:r>
+        <w:t xml:space="preserve"> 1: </w:t>
       </w:r>
       <w:r>
         <w:t xml:space="preserve">Figures of ARIMA model diagnostics by species </w:t>
@@ -1093,8 +2512,13 @@
           <w:numId w:val="12"/>
         </w:numPr>
       </w:pPr>
-      <w:r>
-        <w:t xml:space="preserve">Supp 2: </w:t>
+      <w:proofErr w:type="spellStart"/>
+      <w:r>
+        <w:t>Supp</w:t>
+      </w:r>
+      <w:proofErr w:type="spellEnd"/>
+      <w:r>
+        <w:t xml:space="preserve"> 2: </w:t>
       </w:r>
       <w:r>
         <w:t xml:space="preserve">Yearly mass split out by species </w:t>
@@ -1108,11 +2532,21 @@
           <w:numId w:val="12"/>
         </w:numPr>
       </w:pPr>
-      <w:r>
-        <w:t xml:space="preserve">Supp 3: </w:t>
-      </w:r>
-      <w:r>
-        <w:t>Mrt split out by species</w:t>
+      <w:proofErr w:type="spellStart"/>
+      <w:r>
+        <w:t>Supp</w:t>
+      </w:r>
+      <w:proofErr w:type="spellEnd"/>
+      <w:r>
+        <w:t xml:space="preserve"> 3: </w:t>
+      </w:r>
+      <w:proofErr w:type="spellStart"/>
+      <w:r>
+        <w:t>Mrt</w:t>
+      </w:r>
+      <w:proofErr w:type="spellEnd"/>
+      <w:r>
+        <w:t xml:space="preserve"> split out by species</w:t>
       </w:r>
     </w:p>
     <w:p/>
@@ -3863,6 +5297,20 @@
       <w:contextualSpacing/>
     </w:pPr>
   </w:style>
+  <w:style w:type="paragraph" w:styleId="NormalWeb">
+    <w:name w:val="Normal (Web)"/>
+    <w:basedOn w:val="Normal"/>
+    <w:uiPriority w:val="99"/>
+    <w:semiHidden/>
+    <w:unhideWhenUsed/>
+    <w:rsid w:val="00470787"/>
+    <w:pPr>
+      <w:spacing w:before="100" w:beforeAutospacing="1" w:after="100" w:afterAutospacing="1"/>
+    </w:pPr>
+    <w:rPr>
+      <w:rFonts w:eastAsiaTheme="minorEastAsia" w:cs="Times New Roman"/>
+    </w:rPr>
+  </w:style>
 </w:styles>
 </file>
 

</xml_diff>

<commit_message>
Add all main figures to ms
</commit_message>
<xml_diff>
--- a/writing/manuscript.docx
+++ b/writing/manuscript.docx
@@ -89,37 +89,13 @@
         <w:t>is referred to as Bergmann’s rule due to it being initially described by the German bi</w:t>
       </w:r>
       <w:r>
-        <w:t>ologist Karl Bergmann (</w:t>
-      </w:r>
-      <w:proofErr w:type="spellStart"/>
-      <w:r>
-        <w:t>Bergmann</w:t>
-      </w:r>
-      <w:proofErr w:type="spellEnd"/>
-      <w:r>
-        <w:t>, 1847)</w:t>
+        <w:t>ologist Karl Bergmann (Bergmann, 1847)</w:t>
       </w:r>
       <w:r>
         <w:t xml:space="preserve">. Evidence for the prevalence of this rule among endotherm species has been documented for over a century </w:t>
       </w:r>
       <w:r>
-        <w:t xml:space="preserve">(Brown and Lee, 1969; Ashton, 2002; </w:t>
-      </w:r>
-      <w:proofErr w:type="spellStart"/>
-      <w:r>
-        <w:t>Freckleton</w:t>
-      </w:r>
-      <w:proofErr w:type="spellEnd"/>
-      <w:r>
-        <w:t xml:space="preserve"> et al., 2003; </w:t>
-      </w:r>
-      <w:proofErr w:type="spellStart"/>
-      <w:r>
-        <w:t>Meiri</w:t>
-      </w:r>
-      <w:proofErr w:type="spellEnd"/>
-      <w:r>
-        <w:t xml:space="preserve"> &amp; Dayan, 2003). </w:t>
+        <w:t xml:space="preserve">(Brown and Lee, 1969; Ashton, 2002; Freckleton et al., 2003; Meiri &amp; Dayan, 2003). </w:t>
       </w:r>
       <w:r>
         <w:t xml:space="preserve">It has therefore recently been predicted that, due to increasing temperatures from climate change, endotherm species </w:t>
@@ -197,27 +173,12 @@
       <w:r>
         <w:t xml:space="preserve"> few species (</w:t>
       </w:r>
-      <w:proofErr w:type="spellStart"/>
-      <w:r>
-        <w:t>Teplitsky</w:t>
-      </w:r>
-      <w:proofErr w:type="spellEnd"/>
-      <w:r>
-        <w:t xml:space="preserve"> et al., 2008; </w:t>
-      </w:r>
-      <w:proofErr w:type="spellStart"/>
-      <w:r>
-        <w:t>Husby</w:t>
-      </w:r>
-      <w:proofErr w:type="spellEnd"/>
-      <w:r>
-        <w:t xml:space="preserve"> et al., 2011; </w:t>
-      </w:r>
-      <w:proofErr w:type="spellStart"/>
+      <w:r>
+        <w:t xml:space="preserve">Teplitsky et al., 2008; Husby et al., 2011; </w:t>
+      </w:r>
       <w:r>
         <w:t>Canale</w:t>
       </w:r>
-      <w:proofErr w:type="spellEnd"/>
       <w:r>
         <w:t xml:space="preserve"> et al., 2016</w:t>
       </w:r>
@@ -231,26 +192,10 @@
         <w:t xml:space="preserve"> limited </w:t>
       </w:r>
       <w:r>
-        <w:t xml:space="preserve">geographic sites (Van </w:t>
-      </w:r>
-      <w:proofErr w:type="spellStart"/>
-      <w:r>
-        <w:t>Buskirk</w:t>
-      </w:r>
-      <w:proofErr w:type="spellEnd"/>
-      <w:r>
-        <w:t xml:space="preserve"> et al., 2010</w:t>
-      </w:r>
-      <w:r>
-        <w:t xml:space="preserve">; </w:t>
-      </w:r>
-      <w:proofErr w:type="spellStart"/>
-      <w:r>
-        <w:t>Salewski</w:t>
-      </w:r>
-      <w:proofErr w:type="spellEnd"/>
-      <w:r>
-        <w:t xml:space="preserve"> et al., 2010</w:t>
+        <w:t>geographic sites (Van Buskirk et al., 2010</w:t>
+      </w:r>
+      <w:r>
+        <w:t>; Salewski et al., 2010</w:t>
       </w:r>
       <w:r>
         <w:t>)</w:t>
@@ -387,35 +332,17 @@
       <w:r>
         <w:t xml:space="preserve">, </w:t>
       </w:r>
-      <w:proofErr w:type="spellStart"/>
-      <w:r>
-        <w:t>Kelt</w:t>
-      </w:r>
-      <w:proofErr w:type="spellEnd"/>
-      <w:r>
-        <w:t xml:space="preserve"> et al., 2013</w:t>
+      <w:r>
+        <w:t>Kelt et al., 2013</w:t>
       </w:r>
       <w:r>
         <w:t>) were downloaded using the Data Retriever (</w:t>
       </w:r>
-      <w:proofErr w:type="spellStart"/>
-      <w:r>
-        <w:t>Senyondo</w:t>
-      </w:r>
-      <w:proofErr w:type="spellEnd"/>
-      <w:r>
-        <w:t xml:space="preserve"> et al., 2017</w:t>
-      </w:r>
-      <w:r>
-        <w:t xml:space="preserve">), with additional metadata taken from Ecological Archives. The </w:t>
-      </w:r>
-      <w:proofErr w:type="spellStart"/>
-      <w:r>
-        <w:t>Sevilleta</w:t>
-      </w:r>
-      <w:proofErr w:type="spellEnd"/>
-      <w:r>
-        <w:t xml:space="preserve"> dataset is from a Long Term Ecological Research project in the southwestern United States</w:t>
+      <w:r>
+        <w:t>Senyondo et al., 2017</w:t>
+      </w:r>
+      <w:r>
+        <w:t>), with additional metadata taken from Ecological Archives. The Sevilleta dataset is from a Long Term Ecological Research project in the southwestern United States</w:t>
       </w:r>
       <w:r>
         <w:t xml:space="preserve">, which </w:t>
@@ -604,15 +531,7 @@
         <w:t xml:space="preserve">All model diagnostics are in Supplement 1. </w:t>
       </w:r>
       <w:r>
-        <w:t>To determine the effect of temperature on mass, we calculated the p-value for each species, which were adjusted to take into account the impact of multiple comparisons (</w:t>
-      </w:r>
-      <w:proofErr w:type="spellStart"/>
-      <w:r>
-        <w:t>Benajmini</w:t>
-      </w:r>
-      <w:proofErr w:type="spellEnd"/>
-      <w:r>
-        <w:t xml:space="preserve"> &amp; Hochberg, 1995)</w:t>
+        <w:t>To determine the effect of temperature on mass, we calculated the p-value for each species, which were adjusted to take into account the impact of multiple comparisons (Benajmini &amp; Hochberg, 1995)</w:t>
       </w:r>
       <w:r>
         <w:t>, and chose an alpha cut-off of 0.05</w:t>
@@ -620,13 +539,8 @@
       <w:r>
         <w:t>. All cleaning and analysis was completed using R (</w:t>
       </w:r>
-      <w:proofErr w:type="spellStart"/>
-      <w:r>
-        <w:t>R</w:t>
-      </w:r>
-      <w:proofErr w:type="spellEnd"/>
-      <w:r>
-        <w:t xml:space="preserve"> Core Team, 2017</w:t>
+      <w:r>
+        <w:t>R Core Team, 2017</w:t>
       </w:r>
       <w:r>
         <w:t xml:space="preserve">), with code and data downloads provided reproducibly </w:t>
@@ -638,15 +552,7 @@
         <w:t>https://github.com/KristinaRiemer/temporal_MRT</w:t>
       </w:r>
       <w:r>
-        <w:t xml:space="preserve">) and archived on </w:t>
-      </w:r>
-      <w:proofErr w:type="spellStart"/>
-      <w:r>
-        <w:t>Zenodo</w:t>
-      </w:r>
-      <w:proofErr w:type="spellEnd"/>
-      <w:r>
-        <w:t xml:space="preserve"> (citation). </w:t>
+        <w:t xml:space="preserve">) and archived on Zenodo (citation). </w:t>
       </w:r>
     </w:p>
     <w:p/>
@@ -778,39 +684,7 @@
         <w:t>The lack of relationship between temperature and species mass indicates that directional change in temperature is likely not a stronger driver of shifts in size. Body size has been shown to be affected by a wide variety of biotic and abiotic factors, including</w:t>
       </w:r>
       <w:r>
-        <w:t xml:space="preserve"> resource availability (</w:t>
-      </w:r>
-      <w:proofErr w:type="spellStart"/>
-      <w:r>
-        <w:t>McNab</w:t>
-      </w:r>
-      <w:proofErr w:type="spellEnd"/>
-      <w:r>
-        <w:t>, 2010), anthropogenic fragmentation (</w:t>
-      </w:r>
-      <w:proofErr w:type="spellStart"/>
-      <w:r>
-        <w:t>Lomolino</w:t>
-      </w:r>
-      <w:proofErr w:type="spellEnd"/>
-      <w:r>
-        <w:t xml:space="preserve"> &amp; </w:t>
-      </w:r>
-      <w:proofErr w:type="spellStart"/>
-      <w:r>
-        <w:t>Perault</w:t>
-      </w:r>
-      <w:proofErr w:type="spellEnd"/>
-      <w:r>
-        <w:t>, 2007), and island size (</w:t>
-      </w:r>
-      <w:proofErr w:type="spellStart"/>
-      <w:r>
-        <w:t>Lomolino</w:t>
-      </w:r>
-      <w:proofErr w:type="spellEnd"/>
-      <w:r>
-        <w:t>, 2005)</w:t>
+        <w:t xml:space="preserve"> resource availability (McNab, 2010), anthropogenic fragmentation (Lomolino &amp; Perault, 2007), and island size (Lomolino, 2005)</w:t>
       </w:r>
       <w:r>
         <w:t xml:space="preserve">. Even if temperature in isolation has a strong impact on size variation over time, these other factors may have a greater impact. For </w:t>
@@ -819,34 +693,10 @@
         <w:t xml:space="preserve">example, </w:t>
       </w:r>
       <w:r>
-        <w:t>a marmot species was bigger from later plant emergence (</w:t>
-      </w:r>
-      <w:proofErr w:type="spellStart"/>
-      <w:r>
-        <w:t>Canale</w:t>
-      </w:r>
-      <w:proofErr w:type="spellEnd"/>
-      <w:r>
-        <w:t xml:space="preserve"> et al., 2016) and available sea ice was associated with declining polar bear size</w:t>
-      </w:r>
-      <w:r>
-        <w:t xml:space="preserve"> (</w:t>
-      </w:r>
-      <w:proofErr w:type="spellStart"/>
-      <w:r>
-        <w:t>Stirling</w:t>
-      </w:r>
-      <w:proofErr w:type="spellEnd"/>
-      <w:r>
-        <w:t xml:space="preserve"> and </w:t>
-      </w:r>
-      <w:proofErr w:type="spellStart"/>
-      <w:r>
-        <w:t>Derocher</w:t>
-      </w:r>
-      <w:proofErr w:type="spellEnd"/>
-      <w:r>
-        <w:t>, 2012)</w:t>
+        <w:t>a marmot species was bigger from later plant emergence (Canale et al., 2016) and available sea ice was associated with declining polar bear size</w:t>
+      </w:r>
+      <w:r>
+        <w:t xml:space="preserve"> (Stirling and Derocher, 2012)</w:t>
       </w:r>
       <w:r>
         <w:t xml:space="preserve">. </w:t>
@@ -878,13 +728,8 @@
       <w:r>
         <w:t xml:space="preserve"> (Bergmann, 1847), though there is no evidence for this (</w:t>
       </w:r>
-      <w:proofErr w:type="spellStart"/>
-      <w:r>
-        <w:t>McNab</w:t>
-      </w:r>
-      <w:proofErr w:type="spellEnd"/>
-      <w:r>
-        <w:t>, 2010</w:t>
+      <w:r>
+        <w:t>McNab, 2010</w:t>
       </w:r>
       <w:r>
         <w:t>). It has been shown that other morphological changes, including fat and plumage, are more effective for heat regulation (</w:t>
@@ -902,31 +747,7 @@
       </w:pPr>
       <w:r>
         <w:tab/>
-        <w:t xml:space="preserve">While it seems unlikely that mammal species will get smaller in response to climate change, the variation in size due to temperature across time should be further confirmed. Mammals in a greater diversity of sites should be examined, especially sites that have constant or decreasing temperatures and have greater precipitation. Documenting size shifts in the same species at more locations would also confirm the variability of temperature-mass relationships. While seven species in this study occurred in sufficient numbers at more than one site, three species had opposite size responses at these sites. This type of analysis should also be extended to time series of bird species, as recent decreases in mass have been documented in these species (Van </w:t>
-      </w:r>
-      <w:proofErr w:type="spellStart"/>
-      <w:r>
-        <w:t>Buskirk</w:t>
-      </w:r>
-      <w:proofErr w:type="spellEnd"/>
-      <w:r>
-        <w:t xml:space="preserve"> et al., 2010; </w:t>
-      </w:r>
-      <w:proofErr w:type="spellStart"/>
-      <w:r>
-        <w:t>Husby</w:t>
-      </w:r>
-      <w:proofErr w:type="spellEnd"/>
-      <w:r>
-        <w:t xml:space="preserve"> et al., 2011; </w:t>
-      </w:r>
-      <w:proofErr w:type="spellStart"/>
-      <w:r>
-        <w:t>Teplitsky</w:t>
-      </w:r>
-      <w:proofErr w:type="spellEnd"/>
-      <w:r>
-        <w:t xml:space="preserve"> et al., 2008). </w:t>
+        <w:t xml:space="preserve">While it seems unlikely that mammal species will get smaller in response to climate change, the variation in size due to temperature across time should be further confirmed. Mammals in a greater diversity of sites should be examined, especially sites that have constant or decreasing temperatures and have greater precipitation. Documenting size shifts in the same species at more locations would also confirm the variability of temperature-mass relationships. While seven species in this study occurred in sufficient numbers at more than one site, three species had opposite size responses at these sites. This type of analysis should also be extended to time series of bird species, as recent decreases in mass have been documented in these species (Van Buskirk et al., 2010; Husby et al., 2011; Teplitsky et al., 2008). </w:t>
       </w:r>
     </w:p>
     <w:p>
@@ -964,47 +785,7 @@
         <w:ind w:left="480" w:hanging="480"/>
       </w:pPr>
       <w:r>
-        <w:t xml:space="preserve">Aguilera, L.E., </w:t>
-      </w:r>
-      <w:proofErr w:type="spellStart"/>
-      <w:r>
-        <w:t>Armas</w:t>
-      </w:r>
-      <w:proofErr w:type="spellEnd"/>
-      <w:r>
-        <w:t xml:space="preserve">, C., </w:t>
-      </w:r>
-      <w:proofErr w:type="spellStart"/>
-      <w:r>
-        <w:t>Cea</w:t>
-      </w:r>
-      <w:proofErr w:type="spellEnd"/>
-      <w:r>
-        <w:t xml:space="preserve">, A.P., Gutiérrez, J.R., </w:t>
-      </w:r>
-      <w:proofErr w:type="spellStart"/>
-      <w:r>
-        <w:t>Meserve</w:t>
-      </w:r>
-      <w:proofErr w:type="spellEnd"/>
-      <w:r>
-        <w:t xml:space="preserve">, P.L. &amp; </w:t>
-      </w:r>
-      <w:proofErr w:type="spellStart"/>
-      <w:r>
-        <w:t>Kelt</w:t>
-      </w:r>
-      <w:proofErr w:type="spellEnd"/>
-      <w:r>
-        <w:t xml:space="preserve">, D.A. (2016) Rainfall, microhabitat, and small mammals influence the abundance and distribution of soil microorganisms in a Chilean semi-arid </w:t>
-      </w:r>
-      <w:proofErr w:type="spellStart"/>
-      <w:r>
-        <w:t>shrubland</w:t>
-      </w:r>
-      <w:proofErr w:type="spellEnd"/>
-      <w:r>
-        <w:t xml:space="preserve">. </w:t>
+        <w:t xml:space="preserve">Aguilera, L.E., Armas, C., Cea, A.P., Gutiérrez, J.R., Meserve, P.L. &amp; Kelt, D.A. (2016) Rainfall, microhabitat, and small mammals influence the abundance and distribution of soil microorganisms in a Chilean semi-arid shrubland. </w:t>
       </w:r>
       <w:r>
         <w:rPr>
@@ -1042,12 +823,7 @@
         <w:t>‐</w:t>
       </w:r>
       <w:r>
-        <w:t>species body size variation</w:t>
-      </w:r>
-      <w:bookmarkStart w:id="0" w:name="_GoBack"/>
-      <w:bookmarkEnd w:id="0"/>
-      <w:r>
-        <w:t xml:space="preserve"> of birds: strong evidence for Bergmann’s rule. </w:t>
+        <w:t xml:space="preserve">species body size variation of birds: strong evidence for Bergmann’s rule. </w:t>
       </w:r>
       <w:r>
         <w:rPr>
@@ -1075,84 +851,92 @@
         <w:pStyle w:val="NormalWeb"/>
         <w:ind w:left="480" w:hanging="480"/>
       </w:pPr>
-      <w:proofErr w:type="spellStart"/>
-      <w:r>
-        <w:t>Benajmini</w:t>
-      </w:r>
-      <w:proofErr w:type="spellEnd"/>
-      <w:r>
-        <w:t xml:space="preserve">, Y. &amp; Hochberg, Y. (1995) Controlling the False Discovery </w:t>
-      </w:r>
-      <w:proofErr w:type="gramStart"/>
-      <w:r>
-        <w:t>Rate :</w:t>
-      </w:r>
-      <w:proofErr w:type="gramEnd"/>
-      <w:r>
-        <w:t xml:space="preserve"> A Practical and Powerful Approach to Multiple Testing Author ( s ): </w:t>
-      </w:r>
-      <w:proofErr w:type="spellStart"/>
-      <w:r>
-        <w:t>Yoav</w:t>
-      </w:r>
-      <w:proofErr w:type="spellEnd"/>
-      <w:r>
-        <w:t xml:space="preserve"> </w:t>
-      </w:r>
-      <w:proofErr w:type="spellStart"/>
-      <w:r>
-        <w:t>Benjamini</w:t>
-      </w:r>
-      <w:proofErr w:type="spellEnd"/>
-      <w:r>
-        <w:t xml:space="preserve"> and Yosef Hochberg Source : Journal of the Royal Statistical Society . Series B </w:t>
-      </w:r>
-      <w:proofErr w:type="gramStart"/>
-      <w:r>
-        <w:t>( Methodological</w:t>
-      </w:r>
-      <w:proofErr w:type="gramEnd"/>
-      <w:r>
-        <w:t xml:space="preserve"> ), Vol . </w:t>
-      </w:r>
-      <w:proofErr w:type="gramStart"/>
-      <w:r>
-        <w:t>57 ,</w:t>
-      </w:r>
-      <w:proofErr w:type="gramEnd"/>
-      <w:r>
-        <w:t xml:space="preserve"> No . 1 Published </w:t>
-      </w:r>
-      <w:proofErr w:type="gramStart"/>
-      <w:r>
-        <w:t>by :</w:t>
-      </w:r>
-      <w:proofErr w:type="gramEnd"/>
-      <w:r>
-        <w:t xml:space="preserve"> </w:t>
+      <w:r>
+        <w:t xml:space="preserve">Benajmini, Y. &amp; Hochberg, Y. (1995) Controlling the False Discovery Rate : A Practical and Powerful Approach to Multiple Testing Author ( s ): Yoav Benjamini and Yosef Hochberg Source : Journal of the Royal Statistical Society . Series B ( Methodological ), Vol . 57 , No . 1 Published by : </w:t>
       </w:r>
       <w:r>
         <w:rPr>
           <w:i/>
           <w:iCs/>
         </w:rPr>
-        <w:t xml:space="preserve">J R Statist </w:t>
-      </w:r>
-      <w:proofErr w:type="spellStart"/>
+        <w:t>J R Statist Soc B</w:t>
+      </w:r>
+      <w:r>
+        <w:t xml:space="preserve">, </w:t>
+      </w:r>
+      <w:r>
+        <w:rPr>
+          <w:b/>
+          <w:bCs/>
+        </w:rPr>
+        <w:t>57</w:t>
+      </w:r>
+      <w:r>
+        <w:t>, 289–300.</w:t>
+      </w:r>
+    </w:p>
+    <w:p>
+      <w:pPr>
+        <w:pStyle w:val="NormalWeb"/>
+        <w:ind w:left="480" w:hanging="480"/>
+      </w:pPr>
+      <w:r>
+        <w:t xml:space="preserve">Bergmann, C. (1847) Ueber die Verhältnisse der Wärmeökonomie der Thiere zu ihrer Grösse. </w:t>
+      </w:r>
       <w:r>
         <w:rPr>
           <w:i/>
           <w:iCs/>
         </w:rPr>
-        <w:t>Soc</w:t>
-      </w:r>
-      <w:proofErr w:type="spellEnd"/>
+        <w:t>Gottinger Studien</w:t>
+      </w:r>
+      <w:r>
+        <w:t xml:space="preserve">, </w:t>
+      </w:r>
+      <w:r>
+        <w:rPr>
+          <w:b/>
+          <w:bCs/>
+        </w:rPr>
+        <w:t>1</w:t>
+      </w:r>
+      <w:r>
+        <w:t>, 595–708.</w:t>
+      </w:r>
+    </w:p>
+    <w:p>
+      <w:pPr>
+        <w:pStyle w:val="NormalWeb"/>
+        <w:ind w:left="480" w:hanging="480"/>
+      </w:pPr>
+      <w:r>
+        <w:t xml:space="preserve">Blackburn, T., Gaston, K. &amp; Loder, N. (1999) Geographic gradients in body size: a clarification of Bergmann’s rule. </w:t>
+      </w:r>
       <w:r>
         <w:rPr>
           <w:i/>
           <w:iCs/>
         </w:rPr>
-        <w:t xml:space="preserve"> B</w:t>
+        <w:t>Diversity and distributions</w:t>
+      </w:r>
+      <w:r>
+        <w:t>, 165–174.</w:t>
+      </w:r>
+    </w:p>
+    <w:p>
+      <w:pPr>
+        <w:pStyle w:val="NormalWeb"/>
+        <w:ind w:left="480" w:hanging="480"/>
+      </w:pPr>
+      <w:r>
+        <w:t xml:space="preserve">Brown, J.H., Gillooly, J.F., Allen, A.P., Savage, V.M. &amp; West, G.B. (2004) Toward a metabolic theory of ecology. </w:t>
+      </w:r>
+      <w:r>
+        <w:rPr>
+          <w:i/>
+          <w:iCs/>
+        </w:rPr>
+        <w:t>Ecology</w:t>
       </w:r>
       <w:r>
         <w:t xml:space="preserve">, </w:t>
@@ -1162,10 +946,10 @@
           <w:b/>
           <w:bCs/>
         </w:rPr>
-        <w:t>57</w:t>
-      </w:r>
-      <w:r>
-        <w:t>, 289–300.</w:t>
+        <w:t>85</w:t>
+      </w:r>
+      <w:r>
+        <w:t>, 1771–1789.</w:t>
       </w:r>
     </w:p>
     <w:p>
@@ -1174,89 +958,92 @@
         <w:ind w:left="480" w:hanging="480"/>
       </w:pPr>
       <w:r>
-        <w:t xml:space="preserve">Bergmann, C. (1847) </w:t>
-      </w:r>
-      <w:proofErr w:type="spellStart"/>
-      <w:r>
-        <w:t>Ueber</w:t>
-      </w:r>
-      <w:proofErr w:type="spellEnd"/>
-      <w:r>
-        <w:t xml:space="preserve"> die </w:t>
-      </w:r>
-      <w:proofErr w:type="spellStart"/>
-      <w:r>
-        <w:t>Verhältnisse</w:t>
-      </w:r>
-      <w:proofErr w:type="spellEnd"/>
-      <w:r>
-        <w:t xml:space="preserve"> der </w:t>
-      </w:r>
-      <w:proofErr w:type="spellStart"/>
-      <w:r>
-        <w:t>Wärmeökonomie</w:t>
-      </w:r>
-      <w:proofErr w:type="spellEnd"/>
-      <w:r>
-        <w:t xml:space="preserve"> der </w:t>
-      </w:r>
-      <w:proofErr w:type="spellStart"/>
-      <w:r>
-        <w:t>Thiere</w:t>
-      </w:r>
-      <w:proofErr w:type="spellEnd"/>
-      <w:r>
-        <w:t xml:space="preserve"> </w:t>
-      </w:r>
-      <w:proofErr w:type="spellStart"/>
-      <w:r>
-        <w:t>zu</w:t>
-      </w:r>
-      <w:proofErr w:type="spellEnd"/>
-      <w:r>
-        <w:t xml:space="preserve"> </w:t>
-      </w:r>
-      <w:proofErr w:type="spellStart"/>
-      <w:r>
-        <w:t>ihrer</w:t>
-      </w:r>
-      <w:proofErr w:type="spellEnd"/>
-      <w:r>
-        <w:t xml:space="preserve"> </w:t>
-      </w:r>
-      <w:proofErr w:type="spellStart"/>
-      <w:r>
-        <w:t>Grösse</w:t>
-      </w:r>
-      <w:proofErr w:type="spellEnd"/>
-      <w:r>
-        <w:t xml:space="preserve">. </w:t>
-      </w:r>
-      <w:proofErr w:type="spellStart"/>
+        <w:t xml:space="preserve">Brown, J.H. &amp; Lee, A.K. (1969) Bergmann ’ s Rule and Climatic Adaptation in Woodrats ( Neotoma ). </w:t>
+      </w:r>
       <w:r>
         <w:rPr>
           <w:i/>
           <w:iCs/>
         </w:rPr>
-        <w:t>Gottinger</w:t>
-      </w:r>
-      <w:proofErr w:type="spellEnd"/>
+        <w:t>Evolution</w:t>
+      </w:r>
+      <w:r>
+        <w:t xml:space="preserve">, </w:t>
+      </w:r>
+      <w:r>
+        <w:rPr>
+          <w:b/>
+          <w:bCs/>
+        </w:rPr>
+        <w:t>23</w:t>
+      </w:r>
+      <w:r>
+        <w:t>, 329–338.</w:t>
+      </w:r>
+    </w:p>
+    <w:p>
+      <w:pPr>
+        <w:pStyle w:val="NormalWeb"/>
+        <w:ind w:left="480" w:hanging="480"/>
+      </w:pPr>
+      <w:r>
+        <w:t xml:space="preserve">Canale, C.I., Ozgul, A., Allain??, D. &amp; Cohas, A. (2016) Differential plasticity of size and mass to environmental change in a hibernating mammal. </w:t>
+      </w:r>
       <w:r>
         <w:rPr>
           <w:i/>
           <w:iCs/>
         </w:rPr>
-        <w:t xml:space="preserve"> </w:t>
-      </w:r>
-      <w:proofErr w:type="spellStart"/>
+        <w:t>Global Change Biology</w:t>
+      </w:r>
+      <w:r>
+        <w:t xml:space="preserve">, </w:t>
+      </w:r>
+      <w:r>
+        <w:rPr>
+          <w:b/>
+          <w:bCs/>
+        </w:rPr>
+        <w:t>22</w:t>
+      </w:r>
+      <w:r>
+        <w:t>, 3286–3303.</w:t>
+      </w:r>
+    </w:p>
+    <w:p>
+      <w:pPr>
+        <w:pStyle w:val="NormalWeb"/>
+        <w:ind w:left="480" w:hanging="480"/>
+      </w:pPr>
+      <w:r>
+        <w:t xml:space="preserve">Dickie, L.M., Kerr, S.R. &amp; P.R., B. (2018) Size-Dependent Processes Underlying Regularities in Ecosystem Structure. </w:t>
+      </w:r>
+      <w:r>
+        <w:rPr>
+          <w:b/>
+          <w:bCs/>
+        </w:rPr>
+        <w:t>57</w:t>
+      </w:r>
+      <w:r>
+        <w:t>, 233–250.</w:t>
+      </w:r>
+    </w:p>
+    <w:p>
+      <w:pPr>
+        <w:pStyle w:val="NormalWeb"/>
+        <w:ind w:left="480" w:hanging="480"/>
+      </w:pPr>
+      <w:r>
+        <w:t xml:space="preserve">Freckleton, R.P., Harvey, P.H. &amp; Pagel, M. (2003) Bergmann ’ s Rule and Body Size in Mammals. </w:t>
+      </w:r>
       <w:r>
         <w:rPr>
           <w:i/>
           <w:iCs/>
         </w:rPr>
-        <w:t>Studien</w:t>
-      </w:r>
-      <w:proofErr w:type="spellEnd"/>
+        <w:t>American Naturalist</w:t>
+      </w:r>
       <w:r>
         <w:t xml:space="preserve">, </w:t>
       </w:r>
@@ -1265,10 +1052,10 @@
           <w:b/>
           <w:bCs/>
         </w:rPr>
-        <w:t>1</w:t>
-      </w:r>
-      <w:r>
-        <w:t>, 595–708.</w:t>
+        <w:t>161</w:t>
+      </w:r>
+      <w:r>
+        <w:t>, 821–825.</w:t>
       </w:r>
     </w:p>
     <w:p>
@@ -1277,25 +1064,27 @@
         <w:ind w:left="480" w:hanging="480"/>
       </w:pPr>
       <w:r>
-        <w:t xml:space="preserve">Blackburn, T., Gaston, K. &amp; </w:t>
-      </w:r>
-      <w:proofErr w:type="spellStart"/>
-      <w:r>
-        <w:t>Loder</w:t>
-      </w:r>
-      <w:proofErr w:type="spellEnd"/>
-      <w:r>
-        <w:t xml:space="preserve">, N. (1999) Geographic gradients in body size: a clarification of Bergmann’s rule. </w:t>
+        <w:t xml:space="preserve">Gardner, J.L., Peters, A., Kearney, M.R., Joseph, L. &amp; Heinsohn, R. (2011) Declining body size: a third universal response to warming? </w:t>
       </w:r>
       <w:r>
         <w:rPr>
           <w:i/>
           <w:iCs/>
         </w:rPr>
-        <w:t>Diversity and distributions</w:t>
-      </w:r>
-      <w:r>
-        <w:t>, 165–174.</w:t>
+        <w:t>Trends in ecology &amp; evolution</w:t>
+      </w:r>
+      <w:r>
+        <w:t xml:space="preserve">, </w:t>
+      </w:r>
+      <w:r>
+        <w:rPr>
+          <w:b/>
+          <w:bCs/>
+        </w:rPr>
+        <w:t>26</w:t>
+      </w:r>
+      <w:r>
+        <w:t>, 285–91.</w:t>
       </w:r>
     </w:p>
     <w:p>
@@ -1304,22 +1093,14 @@
         <w:ind w:left="480" w:hanging="480"/>
       </w:pPr>
       <w:r>
-        <w:t xml:space="preserve">Brown, J.H., </w:t>
-      </w:r>
-      <w:proofErr w:type="spellStart"/>
-      <w:r>
-        <w:t>Gillooly</w:t>
-      </w:r>
-      <w:proofErr w:type="spellEnd"/>
-      <w:r>
-        <w:t xml:space="preserve">, J.F., Allen, A.P., Savage, V.M. &amp; West, G.B. (2004) Toward a metabolic theory of ecology. </w:t>
+        <w:t xml:space="preserve">Husby, A., Hille, S.M. &amp; Visser, M.E. (2011) Testing Mechanisms of Bergmann’s Rule: Phenotypic Decline but No Genetic Change in Body Size in Three Passerine Bird Populations. </w:t>
       </w:r>
       <w:r>
         <w:rPr>
           <w:i/>
           <w:iCs/>
         </w:rPr>
-        <w:t>Ecology</w:t>
+        <w:t>The American Naturalist</w:t>
       </w:r>
       <w:r>
         <w:t xml:space="preserve">, </w:t>
@@ -1329,10 +1110,10 @@
           <w:b/>
           <w:bCs/>
         </w:rPr>
-        <w:t>85</w:t>
-      </w:r>
-      <w:r>
-        <w:t>, 1771–1789.</w:t>
+        <w:t>178</w:t>
+      </w:r>
+      <w:r>
+        <w:t>, 202–213.</w:t>
       </w:r>
     </w:p>
     <w:p>
@@ -1341,30 +1122,14 @@
         <w:ind w:left="480" w:hanging="480"/>
       </w:pPr>
       <w:r>
-        <w:t xml:space="preserve">Brown, J.H. &amp; Lee, A.K. (1969) </w:t>
-      </w:r>
-      <w:proofErr w:type="gramStart"/>
-      <w:r>
-        <w:t>Bergmann ’</w:t>
-      </w:r>
-      <w:proofErr w:type="gramEnd"/>
-      <w:r>
-        <w:t xml:space="preserve"> s Rule and Climatic Adaptation in Woodrats ( </w:t>
-      </w:r>
-      <w:proofErr w:type="spellStart"/>
-      <w:r>
-        <w:t>Neotoma</w:t>
-      </w:r>
-      <w:proofErr w:type="spellEnd"/>
-      <w:r>
-        <w:t xml:space="preserve"> ). </w:t>
+        <w:t xml:space="preserve">Kelt, D.A., Meserve, P.L., Gutiérrez, J.R., Milstead, W.B. &amp; Previtali, M.A. (2013) Long-term monitoring of mammals in the face of biotic and abiotic influences at a semiarid site in north-central Chile. </w:t>
       </w:r>
       <w:r>
         <w:rPr>
           <w:i/>
           <w:iCs/>
         </w:rPr>
-        <w:t>Evolution</w:t>
+        <w:t>Ecology</w:t>
       </w:r>
       <w:r>
         <w:t xml:space="preserve">, </w:t>
@@ -1374,10 +1139,10 @@
           <w:b/>
           <w:bCs/>
         </w:rPr>
-        <w:t>23</w:t>
-      </w:r>
-      <w:r>
-        <w:t>, 329–338.</w:t>
+        <w:t>94</w:t>
+      </w:r>
+      <w:r>
+        <w:t>, 977.</w:t>
       </w:r>
     </w:p>
     <w:p>
@@ -1385,44 +1150,15 @@
         <w:pStyle w:val="NormalWeb"/>
         <w:ind w:left="480" w:hanging="480"/>
       </w:pPr>
-      <w:proofErr w:type="spellStart"/>
-      <w:r>
-        <w:t>Canale</w:t>
-      </w:r>
-      <w:proofErr w:type="spellEnd"/>
-      <w:r>
-        <w:t xml:space="preserve">, C.I., </w:t>
-      </w:r>
-      <w:proofErr w:type="spellStart"/>
-      <w:r>
-        <w:t>Ozgul</w:t>
-      </w:r>
-      <w:proofErr w:type="spellEnd"/>
-      <w:r>
-        <w:t xml:space="preserve">, A., </w:t>
-      </w:r>
-      <w:proofErr w:type="spellStart"/>
-      <w:r>
-        <w:t>Allain</w:t>
-      </w:r>
-      <w:proofErr w:type="spellEnd"/>
-      <w:r>
-        <w:t xml:space="preserve">??, D. &amp; </w:t>
-      </w:r>
-      <w:proofErr w:type="spellStart"/>
-      <w:r>
-        <w:t>Cohas</w:t>
-      </w:r>
-      <w:proofErr w:type="spellEnd"/>
-      <w:r>
-        <w:t xml:space="preserve">, A. (2016) Differential plasticity of size and mass to environmental change in a hibernating mammal. </w:t>
+      <w:r>
+        <w:t xml:space="preserve">Kironde, H., D. Morris, B., Goel, A., Zhang, A., Narasimha, A., Negi, S., J. Harris, D., Gertrude Digges, D., Kumar, K., Jain, A., Pal, K., Amipara, K., Simran Singh Baweja, P. &amp; P. White, E. (2017) Retriever: Data Retrieval Tool. </w:t>
       </w:r>
       <w:r>
         <w:rPr>
           <w:i/>
           <w:iCs/>
         </w:rPr>
-        <w:t>Global Change Biology</w:t>
+        <w:t>The Journal of Open Source Software</w:t>
       </w:r>
       <w:r>
         <w:t xml:space="preserve">, </w:t>
@@ -1432,10 +1168,10 @@
           <w:b/>
           <w:bCs/>
         </w:rPr>
-        <w:t>22</w:t>
-      </w:r>
-      <w:r>
-        <w:t>, 3286–3303.</w:t>
+        <w:t>2</w:t>
+      </w:r>
+      <w:r>
+        <w:t>, 451.</w:t>
       </w:r>
     </w:p>
     <w:p>
@@ -1444,17 +1180,27 @@
         <w:ind w:left="480" w:hanging="480"/>
       </w:pPr>
       <w:r>
-        <w:t xml:space="preserve">Dickie, L.M., Kerr, S.R. &amp; P.R., B. (2018) Size-Dependent Processes Underlying Regularities in Ecosystem Structure. </w:t>
+        <w:t xml:space="preserve">Lomolino, M. V. (2005) Body size evolution in insular vertebrates: Generality of the island rule. </w:t>
+      </w:r>
+      <w:r>
+        <w:rPr>
+          <w:i/>
+          <w:iCs/>
+        </w:rPr>
+        <w:t>Journal of Biogeography</w:t>
+      </w:r>
+      <w:r>
+        <w:t xml:space="preserve">, </w:t>
       </w:r>
       <w:r>
         <w:rPr>
           <w:b/>
           <w:bCs/>
         </w:rPr>
-        <w:t>57</w:t>
-      </w:r>
-      <w:r>
-        <w:t>, 233–250.</w:t>
+        <w:t>32</w:t>
+      </w:r>
+      <w:r>
+        <w:t>, 1683–1699.</w:t>
       </w:r>
     </w:p>
     <w:p>
@@ -1462,36 +1208,15 @@
         <w:pStyle w:val="NormalWeb"/>
         <w:ind w:left="480" w:hanging="480"/>
       </w:pPr>
-      <w:proofErr w:type="spellStart"/>
-      <w:r>
-        <w:t>Freckleton</w:t>
-      </w:r>
-      <w:proofErr w:type="spellEnd"/>
-      <w:r>
-        <w:t xml:space="preserve">, R.P., Harvey, P.H. &amp; </w:t>
-      </w:r>
-      <w:proofErr w:type="spellStart"/>
-      <w:r>
-        <w:t>Pagel</w:t>
-      </w:r>
-      <w:proofErr w:type="spellEnd"/>
-      <w:r>
-        <w:t xml:space="preserve">, M. (2003) </w:t>
-      </w:r>
-      <w:proofErr w:type="gramStart"/>
-      <w:r>
-        <w:t>Bergmann ’</w:t>
-      </w:r>
-      <w:proofErr w:type="gramEnd"/>
-      <w:r>
-        <w:t xml:space="preserve"> s Rule and Body Size in Mammals. </w:t>
+      <w:r>
+        <w:t xml:space="preserve">Lomolino, M. V. &amp; Perault, D.R. (2007) Body size variation of mammals in a fragmented, temperate rainforest. </w:t>
       </w:r>
       <w:r>
         <w:rPr>
           <w:i/>
           <w:iCs/>
         </w:rPr>
-        <w:t>American Naturalist</w:t>
+        <w:t>Conservation Biology</w:t>
       </w:r>
       <w:r>
         <w:t xml:space="preserve">, </w:t>
@@ -1501,10 +1226,10 @@
           <w:b/>
           <w:bCs/>
         </w:rPr>
-        <w:t>161</w:t>
-      </w:r>
-      <w:r>
-        <w:t>, 821–825.</w:t>
+        <w:t>21</w:t>
+      </w:r>
+      <w:r>
+        <w:t>, 1059–1069.</w:t>
       </w:r>
     </w:p>
     <w:p>
@@ -1513,22 +1238,14 @@
         <w:ind w:left="480" w:hanging="480"/>
       </w:pPr>
       <w:r>
-        <w:t xml:space="preserve">Gardner, J.L., Peters, A., Kearney, M.R., Joseph, L. &amp; </w:t>
-      </w:r>
-      <w:proofErr w:type="spellStart"/>
-      <w:r>
-        <w:t>Heinsohn</w:t>
-      </w:r>
-      <w:proofErr w:type="spellEnd"/>
-      <w:r>
-        <w:t xml:space="preserve">, R. (2011) Declining body size: a third universal response to warming? </w:t>
+        <w:t xml:space="preserve">McNab, B.K. (2010) Geographic and temporal correlations of mammalian size reconsidered: a resource rule. </w:t>
       </w:r>
       <w:r>
         <w:rPr>
           <w:i/>
           <w:iCs/>
         </w:rPr>
-        <w:t>Trends in ecology &amp; evolution</w:t>
+        <w:t>Oecologia</w:t>
       </w:r>
       <w:r>
         <w:t xml:space="preserve">, </w:t>
@@ -1538,10 +1255,10 @@
           <w:b/>
           <w:bCs/>
         </w:rPr>
-        <w:t>26</w:t>
-      </w:r>
-      <w:r>
-        <w:t>, 285–91.</w:t>
+        <w:t>164</w:t>
+      </w:r>
+      <w:r>
+        <w:t>, 13–23.</w:t>
       </w:r>
     </w:p>
     <w:p>
@@ -1549,36 +1266,34 @@
         <w:pStyle w:val="NormalWeb"/>
         <w:ind w:left="480" w:hanging="480"/>
       </w:pPr>
-      <w:proofErr w:type="spellStart"/>
-      <w:r>
-        <w:t>Husby</w:t>
-      </w:r>
-      <w:proofErr w:type="spellEnd"/>
-      <w:r>
-        <w:t xml:space="preserve">, A., </w:t>
-      </w:r>
-      <w:proofErr w:type="spellStart"/>
-      <w:r>
-        <w:t>Hille</w:t>
-      </w:r>
-      <w:proofErr w:type="spellEnd"/>
-      <w:r>
-        <w:t xml:space="preserve">, S.M. &amp; </w:t>
-      </w:r>
-      <w:proofErr w:type="spellStart"/>
-      <w:r>
-        <w:t>Visser</w:t>
-      </w:r>
-      <w:proofErr w:type="spellEnd"/>
-      <w:r>
-        <w:t xml:space="preserve">, M.E. (2011) Testing Mechanisms of Bergmann’s Rule: Phenotypic Decline but No Genetic Change in Body Size in Three Passerine Bird Populations. </w:t>
+      <w:r>
+        <w:t xml:space="preserve">Meiri, S. &amp; Dayan, T. (2003) On the validity of Bergmann’s rule. </w:t>
       </w:r>
       <w:r>
         <w:rPr>
           <w:i/>
           <w:iCs/>
         </w:rPr>
-        <w:t>The American Naturalist</w:t>
+        <w:t>Journal of Biogeography</w:t>
+      </w:r>
+      <w:r>
+        <w:t>, 331–351.</w:t>
+      </w:r>
+    </w:p>
+    <w:p>
+      <w:pPr>
+        <w:pStyle w:val="NormalWeb"/>
+        <w:ind w:left="480" w:hanging="480"/>
+      </w:pPr>
+      <w:r>
+        <w:t xml:space="preserve">Morgan Ernest, S.K., Yenni, G.M., Allington, G., Christensen, E.M., Geluso, K., Goheen, J.R., Schutzenhofer, M.R., Supp, S.R., Thibault, K.M., Brown, J.H. &amp; Valone, T.J. (2016) Long- term monitoring and experimental manipulation of a Chihuahuan desert ecosystem near Portal , Arizona ( 1977 – 2013 ). </w:t>
+      </w:r>
+      <w:r>
+        <w:rPr>
+          <w:i/>
+          <w:iCs/>
+        </w:rPr>
+        <w:t>Ecology</w:t>
       </w:r>
       <w:r>
         <w:t xml:space="preserve">, </w:t>
@@ -1588,10 +1303,10 @@
           <w:b/>
           <w:bCs/>
         </w:rPr>
-        <w:t>178</w:t>
-      </w:r>
-      <w:r>
-        <w:t>, 202–213.</w:t>
+        <w:t>97</w:t>
+      </w:r>
+      <w:r>
+        <w:t>, 2115.</w:t>
       </w:r>
     </w:p>
     <w:p>
@@ -1599,44 +1314,24 @@
         <w:pStyle w:val="NormalWeb"/>
         <w:ind w:left="480" w:hanging="480"/>
       </w:pPr>
-      <w:proofErr w:type="spellStart"/>
-      <w:r>
-        <w:t>Kelt</w:t>
-      </w:r>
-      <w:proofErr w:type="spellEnd"/>
-      <w:r>
-        <w:t xml:space="preserve">, D.A., </w:t>
-      </w:r>
-      <w:proofErr w:type="spellStart"/>
-      <w:r>
-        <w:t>Meserve</w:t>
-      </w:r>
-      <w:proofErr w:type="spellEnd"/>
-      <w:r>
-        <w:t xml:space="preserve">, P.L., Gutiérrez, J.R., </w:t>
-      </w:r>
-      <w:proofErr w:type="spellStart"/>
-      <w:r>
-        <w:t>Milstead</w:t>
-      </w:r>
-      <w:proofErr w:type="spellEnd"/>
-      <w:r>
-        <w:t xml:space="preserve">, W.B. &amp; </w:t>
-      </w:r>
-      <w:proofErr w:type="spellStart"/>
-      <w:r>
-        <w:t>Previtali</w:t>
-      </w:r>
-      <w:proofErr w:type="spellEnd"/>
-      <w:r>
-        <w:t xml:space="preserve">, M.A. (2013) Long-term monitoring of mammals in the face of biotic and abiotic influences at a semiarid site in north-central Chile. </w:t>
+      <w:r>
+        <w:t>Newsome, S. (2016) Small Mammal Mark-Recapture Population Dynamics at Core Research Sites at the Sevilleta National Wildlife Refuge, New Mexico (1989 - present).</w:t>
+      </w:r>
+    </w:p>
+    <w:p>
+      <w:pPr>
+        <w:pStyle w:val="NormalWeb"/>
+        <w:ind w:left="480" w:hanging="480"/>
+      </w:pPr>
+      <w:r>
+        <w:t xml:space="preserve">Riemer, K., Guralnick, R.P. &amp; White, E.P. (2018) No general relationship between mass and temperature in endothermic species. </w:t>
       </w:r>
       <w:r>
         <w:rPr>
           <w:i/>
           <w:iCs/>
         </w:rPr>
-        <w:t>Ecology</w:t>
+        <w:t>eLife</w:t>
       </w:r>
       <w:r>
         <w:t xml:space="preserve">, </w:t>
@@ -1646,10 +1341,10 @@
           <w:b/>
           <w:bCs/>
         </w:rPr>
-        <w:t>94</w:t>
-      </w:r>
-      <w:r>
-        <w:t>, 977.</w:t>
+        <w:t>7</w:t>
+      </w:r>
+      <w:r>
+        <w:t>, 1–16.</w:t>
       </w:r>
     </w:p>
     <w:p>
@@ -1657,60 +1352,15 @@
         <w:pStyle w:val="NormalWeb"/>
         <w:ind w:left="480" w:hanging="480"/>
       </w:pPr>
-      <w:proofErr w:type="spellStart"/>
-      <w:r>
-        <w:t>Kironde</w:t>
-      </w:r>
-      <w:proofErr w:type="spellEnd"/>
-      <w:r>
-        <w:t xml:space="preserve">, H., D. Morris, B., </w:t>
-      </w:r>
-      <w:proofErr w:type="spellStart"/>
-      <w:r>
-        <w:t>Goel</w:t>
-      </w:r>
-      <w:proofErr w:type="spellEnd"/>
-      <w:r>
-        <w:t xml:space="preserve">, A., Zhang, A., </w:t>
-      </w:r>
-      <w:proofErr w:type="spellStart"/>
-      <w:r>
-        <w:t>Narasimha</w:t>
-      </w:r>
-      <w:proofErr w:type="spellEnd"/>
-      <w:r>
-        <w:t xml:space="preserve">, A., Negi, S., J. Harris, D., Gertrude Digges, D., Kumar, K., Jain, A., Pal, K., </w:t>
-      </w:r>
-      <w:proofErr w:type="spellStart"/>
-      <w:r>
-        <w:t>Amipara</w:t>
-      </w:r>
-      <w:proofErr w:type="spellEnd"/>
-      <w:r>
-        <w:t xml:space="preserve">, K., </w:t>
-      </w:r>
-      <w:proofErr w:type="spellStart"/>
-      <w:r>
-        <w:t>Simran</w:t>
-      </w:r>
-      <w:proofErr w:type="spellEnd"/>
-      <w:r>
-        <w:t xml:space="preserve"> Singh </w:t>
-      </w:r>
-      <w:proofErr w:type="spellStart"/>
-      <w:r>
-        <w:t>Baweja</w:t>
-      </w:r>
-      <w:proofErr w:type="spellEnd"/>
-      <w:r>
-        <w:t xml:space="preserve">, P. &amp; P. White, E. (2017) Retriever: Data Retrieval Tool. </w:t>
+      <w:r>
+        <w:t xml:space="preserve">Salewski, V., Hochachka, W.M. &amp; Fiedler, W. (2010) Global warming and Bergmann’s rule: do central European passerines adjust their body size to rising temperatures? </w:t>
       </w:r>
       <w:r>
         <w:rPr>
           <w:i/>
           <w:iCs/>
         </w:rPr>
-        <w:t>The Journal of Open Source Software</w:t>
+        <w:t>Oecologia</w:t>
       </w:r>
       <w:r>
         <w:t xml:space="preserve">, </w:t>
@@ -1720,10 +1370,10 @@
           <w:b/>
           <w:bCs/>
         </w:rPr>
-        <w:t>2</w:t>
-      </w:r>
-      <w:r>
-        <w:t>, 451.</w:t>
+        <w:t>162</w:t>
+      </w:r>
+      <w:r>
+        <w:t>, 247–260.</w:t>
       </w:r>
     </w:p>
     <w:p>
@@ -1731,20 +1381,15 @@
         <w:pStyle w:val="NormalWeb"/>
         <w:ind w:left="480" w:hanging="480"/>
       </w:pPr>
-      <w:proofErr w:type="spellStart"/>
-      <w:r>
-        <w:t>Lomolino</w:t>
-      </w:r>
-      <w:proofErr w:type="spellEnd"/>
-      <w:r>
-        <w:t xml:space="preserve">, M. V. (2005) Body size evolution in insular vertebrates: Generality of the island rule. </w:t>
+      <w:r>
+        <w:t xml:space="preserve">Sheridan, J.A. &amp; Bickford, D. (2011) Shrinking body size as an ecological response to climate change. </w:t>
       </w:r>
       <w:r>
         <w:rPr>
           <w:i/>
           <w:iCs/>
         </w:rPr>
-        <w:t>Journal of Biogeography</w:t>
+        <w:t>Nature Climate Change</w:t>
       </w:r>
       <w:r>
         <w:t xml:space="preserve">, </w:t>
@@ -1754,10 +1399,10 @@
           <w:b/>
           <w:bCs/>
         </w:rPr>
-        <w:t>32</w:t>
-      </w:r>
-      <w:r>
-        <w:t>, 1683–1699.</w:t>
+        <w:t>1</w:t>
+      </w:r>
+      <w:r>
+        <w:t>, 401–406.</w:t>
       </w:r>
     </w:p>
     <w:p>
@@ -1765,28 +1410,34 @@
         <w:pStyle w:val="NormalWeb"/>
         <w:ind w:left="480" w:hanging="480"/>
       </w:pPr>
-      <w:proofErr w:type="spellStart"/>
-      <w:r>
-        <w:t>Lomolino</w:t>
-      </w:r>
-      <w:proofErr w:type="spellEnd"/>
-      <w:r>
-        <w:t xml:space="preserve">, M. V. &amp; </w:t>
-      </w:r>
-      <w:proofErr w:type="spellStart"/>
-      <w:r>
-        <w:t>Perault</w:t>
-      </w:r>
-      <w:proofErr w:type="spellEnd"/>
-      <w:r>
-        <w:t xml:space="preserve">, D.R. (2007) Body size variation of mammals in a fragmented, temperate rainforest. </w:t>
+      <w:r>
+        <w:t xml:space="preserve">Smith, F., Browning, H. &amp; Shepherd, U. (1998) The influence of climate change on the body mass of woodrats Neotoma in an arid region of New Mexico, USA. </w:t>
       </w:r>
       <w:r>
         <w:rPr>
           <w:i/>
           <w:iCs/>
         </w:rPr>
-        <w:t>Conservation Biology</w:t>
+        <w:t>Ecography</w:t>
+      </w:r>
+      <w:r>
+        <w:t>.</w:t>
+      </w:r>
+    </w:p>
+    <w:p>
+      <w:pPr>
+        <w:pStyle w:val="NormalWeb"/>
+        <w:ind w:left="480" w:hanging="480"/>
+      </w:pPr>
+      <w:r>
+        <w:t xml:space="preserve">Stirling, I. &amp; Derocher, A.E. (2012) Effects of climate warming on polar bears: A review of the evidence. </w:t>
+      </w:r>
+      <w:r>
+        <w:rPr>
+          <w:i/>
+          <w:iCs/>
+        </w:rPr>
+        <w:t>Global Change Biology</w:t>
       </w:r>
       <w:r>
         <w:t xml:space="preserve">, </w:t>
@@ -1796,10 +1447,10 @@
           <w:b/>
           <w:bCs/>
         </w:rPr>
-        <w:t>21</w:t>
-      </w:r>
-      <w:r>
-        <w:t>, 1059–1069.</w:t>
+        <w:t>18</w:t>
+      </w:r>
+      <w:r>
+        <w:t>, 2694–2706.</w:t>
       </w:r>
     </w:p>
     <w:p>
@@ -1807,23 +1458,25 @@
         <w:pStyle w:val="NormalWeb"/>
         <w:ind w:left="480" w:hanging="480"/>
       </w:pPr>
-      <w:proofErr w:type="spellStart"/>
-      <w:r>
-        <w:t>McNab</w:t>
-      </w:r>
-      <w:proofErr w:type="spellEnd"/>
-      <w:r>
-        <w:t xml:space="preserve">, B.K. (2010) Geographic and temporal correlations of mammalian size reconsidered: a resource rule. </w:t>
-      </w:r>
-      <w:proofErr w:type="spellStart"/>
+      <w:r>
+        <w:t>Team, R.C. (2016) R: A Language and Environment for Statistical Computing.</w:t>
+      </w:r>
+    </w:p>
+    <w:p>
+      <w:pPr>
+        <w:pStyle w:val="NormalWeb"/>
+        <w:ind w:left="480" w:hanging="480"/>
+      </w:pPr>
+      <w:r>
+        <w:t xml:space="preserve">Teplitsky, C., Mills, J. a, Alho, J.S., Yarrall, J.W. &amp; Merilä, J. (2008) Bergmann’s rule and climate change revisited: disentangling environmental and genetic responses in a wild bird population. </w:t>
+      </w:r>
       <w:r>
         <w:rPr>
           <w:i/>
           <w:iCs/>
         </w:rPr>
-        <w:t>Oecologia</w:t>
-      </w:r>
-      <w:proofErr w:type="spellEnd"/>
+        <w:t>Proceedings of the National Academy of Sciences of the United States of America</w:t>
+      </w:r>
       <w:r>
         <w:t xml:space="preserve">, </w:t>
       </w:r>
@@ -1832,10 +1485,10 @@
           <w:b/>
           <w:bCs/>
         </w:rPr>
-        <w:t>164</w:t>
-      </w:r>
-      <w:r>
-        <w:t>, 13–23.</w:t>
+        <w:t>105</w:t>
+      </w:r>
+      <w:r>
+        <w:t>, 13492–6.</w:t>
       </w:r>
     </w:p>
     <w:p>
@@ -1843,23 +1496,28 @@
         <w:pStyle w:val="NormalWeb"/>
         <w:ind w:left="480" w:hanging="480"/>
       </w:pPr>
-      <w:proofErr w:type="spellStart"/>
-      <w:r>
-        <w:t>Meiri</w:t>
-      </w:r>
-      <w:proofErr w:type="spellEnd"/>
-      <w:r>
-        <w:t xml:space="preserve">, S. &amp; Dayan, T. (2003) On the validity of Bergmann’s rule. </w:t>
+      <w:r>
+        <w:t xml:space="preserve">Van Buskirk, J., Mulvihill, R.S. &amp; Leberman, R.C. (2010) Declining body sizes in North American birds associated with climate change. </w:t>
       </w:r>
       <w:r>
         <w:rPr>
           <w:i/>
           <w:iCs/>
         </w:rPr>
-        <w:t>Journal of Biogeography</w:t>
-      </w:r>
-      <w:r>
-        <w:t>, 331–351.</w:t>
+        <w:t>Oikos</w:t>
+      </w:r>
+      <w:r>
+        <w:t xml:space="preserve">, </w:t>
+      </w:r>
+      <w:r>
+        <w:rPr>
+          <w:b/>
+          <w:bCs/>
+        </w:rPr>
+        <w:t>119</w:t>
+      </w:r>
+      <w:r>
+        <w:t>, 1047–1055.</w:t>
       </w:r>
     </w:p>
     <w:p>
@@ -1868,99 +1526,7 @@
         <w:ind w:left="480" w:hanging="480"/>
       </w:pPr>
       <w:r>
-        <w:t xml:space="preserve">Morgan Ernest, S.K., </w:t>
-      </w:r>
-      <w:proofErr w:type="spellStart"/>
-      <w:r>
-        <w:t>Yenni</w:t>
-      </w:r>
-      <w:proofErr w:type="spellEnd"/>
-      <w:r>
-        <w:t xml:space="preserve">, G.M., </w:t>
-      </w:r>
-      <w:proofErr w:type="spellStart"/>
-      <w:r>
-        <w:t>Allington</w:t>
-      </w:r>
-      <w:proofErr w:type="spellEnd"/>
-      <w:r>
-        <w:t xml:space="preserve">, G., Christensen, E.M., </w:t>
-      </w:r>
-      <w:proofErr w:type="spellStart"/>
-      <w:r>
-        <w:t>Geluso</w:t>
-      </w:r>
-      <w:proofErr w:type="spellEnd"/>
-      <w:r>
-        <w:t xml:space="preserve">, K., </w:t>
-      </w:r>
-      <w:proofErr w:type="spellStart"/>
-      <w:r>
-        <w:t>Goheen</w:t>
-      </w:r>
-      <w:proofErr w:type="spellEnd"/>
-      <w:r>
-        <w:t xml:space="preserve">, J.R., </w:t>
-      </w:r>
-      <w:proofErr w:type="spellStart"/>
-      <w:r>
-        <w:t>Schutzenhofer</w:t>
-      </w:r>
-      <w:proofErr w:type="spellEnd"/>
-      <w:r>
-        <w:t xml:space="preserve">, M.R., </w:t>
-      </w:r>
-      <w:proofErr w:type="spellStart"/>
-      <w:r>
-        <w:t>Supp</w:t>
-      </w:r>
-      <w:proofErr w:type="spellEnd"/>
-      <w:r>
-        <w:t xml:space="preserve">, S.R., Thibault, K.M., Brown, J.H. &amp; </w:t>
-      </w:r>
-      <w:proofErr w:type="spellStart"/>
-      <w:r>
-        <w:t>Valone</w:t>
-      </w:r>
-      <w:proofErr w:type="spellEnd"/>
-      <w:r>
-        <w:t xml:space="preserve">, T.J. (2016) Long- term monitoring and experimental manipulation of a </w:t>
-      </w:r>
-      <w:proofErr w:type="spellStart"/>
-      <w:r>
-        <w:t>Chihuahuan</w:t>
-      </w:r>
-      <w:proofErr w:type="spellEnd"/>
-      <w:r>
-        <w:t xml:space="preserve"> desert ecosystem near </w:t>
-      </w:r>
-      <w:proofErr w:type="gramStart"/>
-      <w:r>
-        <w:t>Portal ,</w:t>
-      </w:r>
-      <w:proofErr w:type="gramEnd"/>
-      <w:r>
-        <w:t xml:space="preserve"> Arizona ( 1977 – 2013 ). </w:t>
-      </w:r>
-      <w:r>
-        <w:rPr>
-          <w:i/>
-          <w:iCs/>
-        </w:rPr>
-        <w:t>Ecology</w:t>
-      </w:r>
-      <w:r>
-        <w:t xml:space="preserve">, </w:t>
-      </w:r>
-      <w:r>
-        <w:rPr>
-          <w:b/>
-          <w:bCs/>
-        </w:rPr>
-        <w:t>97</w:t>
-      </w:r>
-      <w:r>
-        <w:t>, 2115.</w:t>
+        <w:t>Willmott, C.J. &amp; Matsuura, K. (2001) Terrestrial Air Temperature and Precipitation: Monthly and Annual Time Series (1950-1999).</w:t>
       </w:r>
     </w:p>
     <w:p>
@@ -1969,362 +1535,7 @@
         <w:ind w:left="480" w:hanging="480"/>
       </w:pPr>
       <w:r>
-        <w:t xml:space="preserve">Newsome, S. (2016) Small Mammal Mark-Recapture Population Dynamics at Core Research Sites at the </w:t>
-      </w:r>
-      <w:proofErr w:type="spellStart"/>
-      <w:r>
-        <w:t>Sevilleta</w:t>
-      </w:r>
-      <w:proofErr w:type="spellEnd"/>
-      <w:r>
-        <w:t xml:space="preserve"> National Wildlife Refuge, New Mexico (1989 - present).</w:t>
-      </w:r>
-    </w:p>
-    <w:p>
-      <w:pPr>
-        <w:pStyle w:val="NormalWeb"/>
-        <w:ind w:left="480" w:hanging="480"/>
-      </w:pPr>
-      <w:r>
-        <w:t xml:space="preserve">Riemer, K., </w:t>
-      </w:r>
-      <w:proofErr w:type="spellStart"/>
-      <w:r>
-        <w:t>Guralnick</w:t>
-      </w:r>
-      <w:proofErr w:type="spellEnd"/>
-      <w:r>
-        <w:t xml:space="preserve">, R.P. &amp; White, E.P. (2018) No general relationship between mass and temperature in endothermic species. </w:t>
-      </w:r>
-      <w:proofErr w:type="spellStart"/>
-      <w:r>
-        <w:rPr>
-          <w:i/>
-          <w:iCs/>
-        </w:rPr>
-        <w:t>eLife</w:t>
-      </w:r>
-      <w:proofErr w:type="spellEnd"/>
-      <w:r>
-        <w:t xml:space="preserve">, </w:t>
-      </w:r>
-      <w:r>
-        <w:rPr>
-          <w:b/>
-          <w:bCs/>
-        </w:rPr>
-        <w:t>7</w:t>
-      </w:r>
-      <w:r>
-        <w:t>, 1–16.</w:t>
-      </w:r>
-    </w:p>
-    <w:p>
-      <w:pPr>
-        <w:pStyle w:val="NormalWeb"/>
-        <w:ind w:left="480" w:hanging="480"/>
-      </w:pPr>
-      <w:proofErr w:type="spellStart"/>
-      <w:r>
-        <w:t>Salewski</w:t>
-      </w:r>
-      <w:proofErr w:type="spellEnd"/>
-      <w:r>
-        <w:t xml:space="preserve">, V., </w:t>
-      </w:r>
-      <w:proofErr w:type="spellStart"/>
-      <w:r>
-        <w:t>Hochachka</w:t>
-      </w:r>
-      <w:proofErr w:type="spellEnd"/>
-      <w:r>
-        <w:t xml:space="preserve">, W.M. &amp; Fiedler, W. (2010) Global warming and Bergmann’s rule: do central European passerines adjust their body size to rising temperatures? </w:t>
-      </w:r>
-      <w:proofErr w:type="spellStart"/>
-      <w:r>
-        <w:rPr>
-          <w:i/>
-          <w:iCs/>
-        </w:rPr>
-        <w:t>Oecologia</w:t>
-      </w:r>
-      <w:proofErr w:type="spellEnd"/>
-      <w:r>
-        <w:t xml:space="preserve">, </w:t>
-      </w:r>
-      <w:r>
-        <w:rPr>
-          <w:b/>
-          <w:bCs/>
-        </w:rPr>
-        <w:t>162</w:t>
-      </w:r>
-      <w:r>
-        <w:t>, 247–260.</w:t>
-      </w:r>
-    </w:p>
-    <w:p>
-      <w:pPr>
-        <w:pStyle w:val="NormalWeb"/>
-        <w:ind w:left="480" w:hanging="480"/>
-      </w:pPr>
-      <w:r>
-        <w:t xml:space="preserve">Sheridan, J.A. &amp; Bickford, D. (2011) Shrinking body size as an ecological response to climate change. </w:t>
-      </w:r>
-      <w:r>
-        <w:rPr>
-          <w:i/>
-          <w:iCs/>
-        </w:rPr>
-        <w:t>Nature Climate Change</w:t>
-      </w:r>
-      <w:r>
-        <w:t xml:space="preserve">, </w:t>
-      </w:r>
-      <w:r>
-        <w:rPr>
-          <w:b/>
-          <w:bCs/>
-        </w:rPr>
-        <w:t>1</w:t>
-      </w:r>
-      <w:r>
-        <w:t>, 401–406.</w:t>
-      </w:r>
-    </w:p>
-    <w:p>
-      <w:pPr>
-        <w:pStyle w:val="NormalWeb"/>
-        <w:ind w:left="480" w:hanging="480"/>
-      </w:pPr>
-      <w:r>
-        <w:t xml:space="preserve">Smith, F., Browning, H. &amp; Shepherd, U. (1998) The influence of climate change on the body mass of woodrats </w:t>
-      </w:r>
-      <w:proofErr w:type="spellStart"/>
-      <w:r>
-        <w:t>Neotoma</w:t>
-      </w:r>
-      <w:proofErr w:type="spellEnd"/>
-      <w:r>
-        <w:t xml:space="preserve"> in an arid region of New Mexico, USA. </w:t>
-      </w:r>
-      <w:proofErr w:type="spellStart"/>
-      <w:r>
-        <w:rPr>
-          <w:i/>
-          <w:iCs/>
-        </w:rPr>
-        <w:t>Ecography</w:t>
-      </w:r>
-      <w:proofErr w:type="spellEnd"/>
-      <w:r>
-        <w:t>.</w:t>
-      </w:r>
-    </w:p>
-    <w:p>
-      <w:pPr>
-        <w:pStyle w:val="NormalWeb"/>
-        <w:ind w:left="480" w:hanging="480"/>
-      </w:pPr>
-      <w:proofErr w:type="spellStart"/>
-      <w:r>
-        <w:t>Stirling</w:t>
-      </w:r>
-      <w:proofErr w:type="spellEnd"/>
-      <w:r>
-        <w:t xml:space="preserve">, I. &amp; </w:t>
-      </w:r>
-      <w:proofErr w:type="spellStart"/>
-      <w:r>
-        <w:t>Derocher</w:t>
-      </w:r>
-      <w:proofErr w:type="spellEnd"/>
-      <w:r>
-        <w:t xml:space="preserve">, A.E. (2012) Effects of climate warming on polar bears: A review of the evidence. </w:t>
-      </w:r>
-      <w:r>
-        <w:rPr>
-          <w:i/>
-          <w:iCs/>
-        </w:rPr>
-        <w:t>Global Change Biology</w:t>
-      </w:r>
-      <w:r>
-        <w:t xml:space="preserve">, </w:t>
-      </w:r>
-      <w:r>
-        <w:rPr>
-          <w:b/>
-          <w:bCs/>
-        </w:rPr>
-        <w:t>18</w:t>
-      </w:r>
-      <w:r>
-        <w:t>, 2694–2706.</w:t>
-      </w:r>
-    </w:p>
-    <w:p>
-      <w:pPr>
-        <w:pStyle w:val="NormalWeb"/>
-        <w:ind w:left="480" w:hanging="480"/>
-      </w:pPr>
-      <w:r>
-        <w:t>Team, R.C. (2016) R: A Language and Environment for Statistical Computing.</w:t>
-      </w:r>
-    </w:p>
-    <w:p>
-      <w:pPr>
-        <w:pStyle w:val="NormalWeb"/>
-        <w:ind w:left="480" w:hanging="480"/>
-      </w:pPr>
-      <w:proofErr w:type="spellStart"/>
-      <w:r>
-        <w:t>Teplitsky</w:t>
-      </w:r>
-      <w:proofErr w:type="spellEnd"/>
-      <w:r>
-        <w:t xml:space="preserve">, C., Mills, J. a, </w:t>
-      </w:r>
-      <w:proofErr w:type="spellStart"/>
-      <w:r>
-        <w:t>Alho</w:t>
-      </w:r>
-      <w:proofErr w:type="spellEnd"/>
-      <w:r>
-        <w:t xml:space="preserve">, J.S., </w:t>
-      </w:r>
-      <w:proofErr w:type="spellStart"/>
-      <w:r>
-        <w:t>Yarrall</w:t>
-      </w:r>
-      <w:proofErr w:type="spellEnd"/>
-      <w:r>
-        <w:t xml:space="preserve">, J.W. &amp; </w:t>
-      </w:r>
-      <w:proofErr w:type="spellStart"/>
-      <w:r>
-        <w:t>Merilä</w:t>
-      </w:r>
-      <w:proofErr w:type="spellEnd"/>
-      <w:r>
-        <w:t xml:space="preserve">, J. (2008) Bergmann’s rule and climate change revisited: disentangling environmental and genetic responses in a wild bird population. </w:t>
-      </w:r>
-      <w:r>
-        <w:rPr>
-          <w:i/>
-          <w:iCs/>
-        </w:rPr>
-        <w:t>Proceedings of the National Academy of Sciences of the United States of America</w:t>
-      </w:r>
-      <w:r>
-        <w:t xml:space="preserve">, </w:t>
-      </w:r>
-      <w:r>
-        <w:rPr>
-          <w:b/>
-          <w:bCs/>
-        </w:rPr>
-        <w:t>105</w:t>
-      </w:r>
-      <w:r>
-        <w:t>, 13492–6.</w:t>
-      </w:r>
-    </w:p>
-    <w:p>
-      <w:pPr>
-        <w:pStyle w:val="NormalWeb"/>
-        <w:ind w:left="480" w:hanging="480"/>
-      </w:pPr>
-      <w:r>
-        <w:t xml:space="preserve">Van </w:t>
-      </w:r>
-      <w:proofErr w:type="spellStart"/>
-      <w:r>
-        <w:t>Buskirk</w:t>
-      </w:r>
-      <w:proofErr w:type="spellEnd"/>
-      <w:r>
-        <w:t xml:space="preserve">, J., </w:t>
-      </w:r>
-      <w:proofErr w:type="spellStart"/>
-      <w:r>
-        <w:t>Mulvihill</w:t>
-      </w:r>
-      <w:proofErr w:type="spellEnd"/>
-      <w:r>
-        <w:t xml:space="preserve">, R.S. &amp; </w:t>
-      </w:r>
-      <w:proofErr w:type="spellStart"/>
-      <w:r>
-        <w:t>Leberman</w:t>
-      </w:r>
-      <w:proofErr w:type="spellEnd"/>
-      <w:r>
-        <w:t xml:space="preserve">, R.C. (2010) Declining body sizes in North American birds associated with climate change. </w:t>
-      </w:r>
-      <w:proofErr w:type="spellStart"/>
-      <w:r>
-        <w:rPr>
-          <w:i/>
-          <w:iCs/>
-        </w:rPr>
-        <w:t>Oikos</w:t>
-      </w:r>
-      <w:proofErr w:type="spellEnd"/>
-      <w:r>
-        <w:t xml:space="preserve">, </w:t>
-      </w:r>
-      <w:r>
-        <w:rPr>
-          <w:b/>
-          <w:bCs/>
-        </w:rPr>
-        <w:t>119</w:t>
-      </w:r>
-      <w:r>
-        <w:t>, 1047–1055.</w:t>
-      </w:r>
-    </w:p>
-    <w:p>
-      <w:pPr>
-        <w:pStyle w:val="NormalWeb"/>
-        <w:ind w:left="480" w:hanging="480"/>
-      </w:pPr>
-      <w:r>
-        <w:t>Willmott, C.J. &amp; Matsuura, K. (2001) Terrestrial Air Temperature and Precipitation: Monthly and Annual Time Series (1950-1999).</w:t>
-      </w:r>
-    </w:p>
-    <w:p>
-      <w:pPr>
-        <w:pStyle w:val="NormalWeb"/>
-        <w:ind w:left="480" w:hanging="480"/>
-      </w:pPr>
-      <w:r>
-        <w:t xml:space="preserve">Woodward, G., </w:t>
-      </w:r>
-      <w:proofErr w:type="spellStart"/>
-      <w:r>
-        <w:t>Ebenman</w:t>
-      </w:r>
-      <w:proofErr w:type="spellEnd"/>
-      <w:r>
-        <w:t xml:space="preserve">, B., Emmerson, M., Montoya, J.M., </w:t>
-      </w:r>
-      <w:proofErr w:type="spellStart"/>
-      <w:r>
-        <w:t>Olesen</w:t>
-      </w:r>
-      <w:proofErr w:type="spellEnd"/>
-      <w:r>
-        <w:t xml:space="preserve">, J.M., </w:t>
-      </w:r>
-      <w:proofErr w:type="spellStart"/>
-      <w:r>
-        <w:t>Valido</w:t>
-      </w:r>
-      <w:proofErr w:type="spellEnd"/>
-      <w:r>
-        <w:t xml:space="preserve">, A. &amp; Warren, P.H. (2005) Body size in ecological networks. </w:t>
+        <w:t xml:space="preserve">Woodward, G., Ebenman, B., Emmerson, M., Montoya, J.M., Olesen, J.M., Valido, A. &amp; Warren, P.H. (2005) Body size in ecological networks. </w:t>
       </w:r>
       <w:r>
         <w:rPr>
@@ -2398,6 +1609,63 @@
         <w:t>Figure 1: Site location map</w:t>
       </w:r>
     </w:p>
+    <w:p/>
+    <w:p>
+      <w:r>
+        <w:rPr>
+          <w:noProof/>
+        </w:rPr>
+        <w:drawing>
+          <wp:inline distT="0" distB="0" distL="0" distR="0" wp14:anchorId="186AC331" wp14:editId="6C926861">
+            <wp:extent cx="5943600" cy="4165600"/>
+            <wp:effectExtent l="0" t="0" r="0" b="0"/>
+            <wp:docPr id="1" name="Picture 1" descr="../plots/site_locations_map.png"/>
+            <wp:cNvGraphicFramePr>
+              <a:graphicFrameLocks xmlns:a="http://schemas.openxmlformats.org/drawingml/2006/main" noChangeAspect="1"/>
+            </wp:cNvGraphicFramePr>
+            <a:graphic xmlns:a="http://schemas.openxmlformats.org/drawingml/2006/main">
+              <a:graphicData uri="http://schemas.openxmlformats.org/drawingml/2006/picture">
+                <pic:pic xmlns:pic="http://schemas.openxmlformats.org/drawingml/2006/picture">
+                  <pic:nvPicPr>
+                    <pic:cNvPr id="0" name="Picture 1" descr="../plots/site_locations_map.png"/>
+                    <pic:cNvPicPr>
+                      <a:picLocks noChangeAspect="1" noChangeArrowheads="1"/>
+                    </pic:cNvPicPr>
+                  </pic:nvPicPr>
+                  <pic:blipFill>
+                    <a:blip r:embed="rId5">
+                      <a:extLst>
+                        <a:ext uri="{28A0092B-C50C-407E-A947-70E740481C1C}">
+                          <a14:useLocalDpi xmlns:a14="http://schemas.microsoft.com/office/drawing/2010/main" val="0"/>
+                        </a:ext>
+                      </a:extLst>
+                    </a:blip>
+                    <a:srcRect/>
+                    <a:stretch>
+                      <a:fillRect/>
+                    </a:stretch>
+                  </pic:blipFill>
+                  <pic:spPr bwMode="auto">
+                    <a:xfrm>
+                      <a:off x="0" y="0"/>
+                      <a:ext cx="5943600" cy="4165600"/>
+                    </a:xfrm>
+                    <a:prstGeom prst="rect">
+                      <a:avLst/>
+                    </a:prstGeom>
+                    <a:noFill/>
+                    <a:ln>
+                      <a:noFill/>
+                    </a:ln>
+                  </pic:spPr>
+                </pic:pic>
+              </a:graphicData>
+            </a:graphic>
+          </wp:inline>
+        </w:drawing>
+      </w:r>
+    </w:p>
+    <w:p/>
     <w:p>
       <w:pPr>
         <w:pStyle w:val="ListParagraph"/>
@@ -2413,6 +1681,63 @@
         <w:t>Site dataset metrics</w:t>
       </w:r>
     </w:p>
+    <w:p/>
+    <w:p>
+      <w:r>
+        <w:rPr>
+          <w:noProof/>
+        </w:rPr>
+        <w:drawing>
+          <wp:inline distT="0" distB="0" distL="0" distR="0" wp14:anchorId="22CA57BD" wp14:editId="2B3EB61E">
+            <wp:extent cx="5770880" cy="2448560"/>
+            <wp:effectExtent l="0" t="0" r="0" b="0"/>
+            <wp:docPr id="5" name="Picture 5" descr="../../../../../../Desktop/Screen%20Shot%202018-11-08%20at%207.38.40%20"/>
+            <wp:cNvGraphicFramePr>
+              <a:graphicFrameLocks xmlns:a="http://schemas.openxmlformats.org/drawingml/2006/main" noChangeAspect="1"/>
+            </wp:cNvGraphicFramePr>
+            <a:graphic xmlns:a="http://schemas.openxmlformats.org/drawingml/2006/main">
+              <a:graphicData uri="http://schemas.openxmlformats.org/drawingml/2006/picture">
+                <pic:pic xmlns:pic="http://schemas.openxmlformats.org/drawingml/2006/picture">
+                  <pic:nvPicPr>
+                    <pic:cNvPr id="0" name="Picture 5" descr="../../../../../../Desktop/Screen%20Shot%202018-11-08%20at%207.38.40%20"/>
+                    <pic:cNvPicPr>
+                      <a:picLocks noChangeAspect="1" noChangeArrowheads="1"/>
+                    </pic:cNvPicPr>
+                  </pic:nvPicPr>
+                  <pic:blipFill>
+                    <a:blip r:embed="rId6">
+                      <a:extLst>
+                        <a:ext uri="{28A0092B-C50C-407E-A947-70E740481C1C}">
+                          <a14:useLocalDpi xmlns:a14="http://schemas.microsoft.com/office/drawing/2010/main" val="0"/>
+                        </a:ext>
+                      </a:extLst>
+                    </a:blip>
+                    <a:srcRect/>
+                    <a:stretch>
+                      <a:fillRect/>
+                    </a:stretch>
+                  </pic:blipFill>
+                  <pic:spPr bwMode="auto">
+                    <a:xfrm>
+                      <a:off x="0" y="0"/>
+                      <a:ext cx="5770880" cy="2448560"/>
+                    </a:xfrm>
+                    <a:prstGeom prst="rect">
+                      <a:avLst/>
+                    </a:prstGeom>
+                    <a:noFill/>
+                    <a:ln>
+                      <a:noFill/>
+                    </a:ln>
+                  </pic:spPr>
+                </pic:pic>
+              </a:graphicData>
+            </a:graphic>
+          </wp:inline>
+        </w:drawing>
+      </w:r>
+    </w:p>
+    <w:p/>
     <w:p>
       <w:pPr>
         <w:pStyle w:val="ListParagraph"/>
@@ -2437,6 +1762,63 @@
         <w:t>and yearly mass slope distribution</w:t>
       </w:r>
     </w:p>
+    <w:p/>
+    <w:p>
+      <w:r>
+        <w:rPr>
+          <w:noProof/>
+        </w:rPr>
+        <w:drawing>
+          <wp:inline distT="0" distB="0" distL="0" distR="0" wp14:anchorId="082C415E" wp14:editId="1BB2BCE3">
+            <wp:extent cx="5933440" cy="5090160"/>
+            <wp:effectExtent l="0" t="0" r="10160" b="0"/>
+            <wp:docPr id="2" name="Picture 2" descr="../plots/main_fig1.png"/>
+            <wp:cNvGraphicFramePr>
+              <a:graphicFrameLocks xmlns:a="http://schemas.openxmlformats.org/drawingml/2006/main" noChangeAspect="1"/>
+            </wp:cNvGraphicFramePr>
+            <a:graphic xmlns:a="http://schemas.openxmlformats.org/drawingml/2006/main">
+              <a:graphicData uri="http://schemas.openxmlformats.org/drawingml/2006/picture">
+                <pic:pic xmlns:pic="http://schemas.openxmlformats.org/drawingml/2006/picture">
+                  <pic:nvPicPr>
+                    <pic:cNvPr id="0" name="Picture 2" descr="../plots/main_fig1.png"/>
+                    <pic:cNvPicPr>
+                      <a:picLocks noChangeAspect="1" noChangeArrowheads="1"/>
+                    </pic:cNvPicPr>
+                  </pic:nvPicPr>
+                  <pic:blipFill>
+                    <a:blip r:embed="rId7">
+                      <a:extLst>
+                        <a:ext uri="{28A0092B-C50C-407E-A947-70E740481C1C}">
+                          <a14:useLocalDpi xmlns:a14="http://schemas.microsoft.com/office/drawing/2010/main" val="0"/>
+                        </a:ext>
+                      </a:extLst>
+                    </a:blip>
+                    <a:srcRect/>
+                    <a:stretch>
+                      <a:fillRect/>
+                    </a:stretch>
+                  </pic:blipFill>
+                  <pic:spPr bwMode="auto">
+                    <a:xfrm>
+                      <a:off x="0" y="0"/>
+                      <a:ext cx="5933440" cy="5090160"/>
+                    </a:xfrm>
+                    <a:prstGeom prst="rect">
+                      <a:avLst/>
+                    </a:prstGeom>
+                    <a:noFill/>
+                    <a:ln>
+                      <a:noFill/>
+                    </a:ln>
+                  </pic:spPr>
+                </pic:pic>
+              </a:graphicData>
+            </a:graphic>
+          </wp:inline>
+        </w:drawing>
+      </w:r>
+    </w:p>
+    <w:p/>
     <w:p>
       <w:pPr>
         <w:pStyle w:val="ListParagraph"/>
@@ -2451,7 +1833,69 @@
       <w:r>
         <w:t>Temp-mass relationship and r distribution</w:t>
       </w:r>
-    </w:p>
+      <w:r>
+        <w:t xml:space="preserve"> (green = statistically significant p-values; purple = not statistically significant p-values)</w:t>
+      </w:r>
+      <w:bookmarkStart w:id="0" w:name="_GoBack"/>
+      <w:bookmarkEnd w:id="0"/>
+    </w:p>
+    <w:p/>
+    <w:p>
+      <w:r>
+        <w:rPr>
+          <w:noProof/>
+        </w:rPr>
+        <w:drawing>
+          <wp:inline distT="0" distB="0" distL="0" distR="0" wp14:anchorId="0908F2CE" wp14:editId="7CF22D82">
+            <wp:extent cx="5943600" cy="3718560"/>
+            <wp:effectExtent l="0" t="0" r="0" b="0"/>
+            <wp:docPr id="3" name="Picture 3" descr="../plots/main_fig2.png"/>
+            <wp:cNvGraphicFramePr>
+              <a:graphicFrameLocks xmlns:a="http://schemas.openxmlformats.org/drawingml/2006/main" noChangeAspect="1"/>
+            </wp:cNvGraphicFramePr>
+            <a:graphic xmlns:a="http://schemas.openxmlformats.org/drawingml/2006/main">
+              <a:graphicData uri="http://schemas.openxmlformats.org/drawingml/2006/picture">
+                <pic:pic xmlns:pic="http://schemas.openxmlformats.org/drawingml/2006/picture">
+                  <pic:nvPicPr>
+                    <pic:cNvPr id="0" name="Picture 3" descr="../plots/main_fig2.png"/>
+                    <pic:cNvPicPr>
+                      <a:picLocks noChangeAspect="1" noChangeArrowheads="1"/>
+                    </pic:cNvPicPr>
+                  </pic:nvPicPr>
+                  <pic:blipFill>
+                    <a:blip r:embed="rId8">
+                      <a:extLst>
+                        <a:ext uri="{28A0092B-C50C-407E-A947-70E740481C1C}">
+                          <a14:useLocalDpi xmlns:a14="http://schemas.microsoft.com/office/drawing/2010/main" val="0"/>
+                        </a:ext>
+                      </a:extLst>
+                    </a:blip>
+                    <a:srcRect/>
+                    <a:stretch>
+                      <a:fillRect/>
+                    </a:stretch>
+                  </pic:blipFill>
+                  <pic:spPr bwMode="auto">
+                    <a:xfrm>
+                      <a:off x="0" y="0"/>
+                      <a:ext cx="5943600" cy="3718560"/>
+                    </a:xfrm>
+                    <a:prstGeom prst="rect">
+                      <a:avLst/>
+                    </a:prstGeom>
+                    <a:noFill/>
+                    <a:ln>
+                      <a:noFill/>
+                    </a:ln>
+                  </pic:spPr>
+                </pic:pic>
+              </a:graphicData>
+            </a:graphic>
+          </wp:inline>
+        </w:drawing>
+      </w:r>
+    </w:p>
+    <w:p/>
     <w:p>
       <w:pPr>
         <w:pStyle w:val="ListParagraph"/>
@@ -2470,6 +1914,63 @@
         <w:t>Mass change over time compared to temp change over time by species</w:t>
       </w:r>
     </w:p>
+    <w:p/>
+    <w:p>
+      <w:r>
+        <w:rPr>
+          <w:noProof/>
+        </w:rPr>
+        <w:drawing>
+          <wp:inline distT="0" distB="0" distL="0" distR="0" wp14:anchorId="2C316328" wp14:editId="41909A59">
+            <wp:extent cx="5933440" cy="5090160"/>
+            <wp:effectExtent l="0" t="0" r="10160" b="0"/>
+            <wp:docPr id="4" name="Picture 4" descr="../plots/synth_fig.png"/>
+            <wp:cNvGraphicFramePr>
+              <a:graphicFrameLocks xmlns:a="http://schemas.openxmlformats.org/drawingml/2006/main" noChangeAspect="1"/>
+            </wp:cNvGraphicFramePr>
+            <a:graphic xmlns:a="http://schemas.openxmlformats.org/drawingml/2006/main">
+              <a:graphicData uri="http://schemas.openxmlformats.org/drawingml/2006/picture">
+                <pic:pic xmlns:pic="http://schemas.openxmlformats.org/drawingml/2006/picture">
+                  <pic:nvPicPr>
+                    <pic:cNvPr id="0" name="Picture 4" descr="../plots/synth_fig.png"/>
+                    <pic:cNvPicPr>
+                      <a:picLocks noChangeAspect="1" noChangeArrowheads="1"/>
+                    </pic:cNvPicPr>
+                  </pic:nvPicPr>
+                  <pic:blipFill>
+                    <a:blip r:embed="rId9">
+                      <a:extLst>
+                        <a:ext uri="{28A0092B-C50C-407E-A947-70E740481C1C}">
+                          <a14:useLocalDpi xmlns:a14="http://schemas.microsoft.com/office/drawing/2010/main" val="0"/>
+                        </a:ext>
+                      </a:extLst>
+                    </a:blip>
+                    <a:srcRect/>
+                    <a:stretch>
+                      <a:fillRect/>
+                    </a:stretch>
+                  </pic:blipFill>
+                  <pic:spPr bwMode="auto">
+                    <a:xfrm>
+                      <a:off x="0" y="0"/>
+                      <a:ext cx="5933440" cy="5090160"/>
+                    </a:xfrm>
+                    <a:prstGeom prst="rect">
+                      <a:avLst/>
+                    </a:prstGeom>
+                    <a:noFill/>
+                    <a:ln>
+                      <a:noFill/>
+                    </a:ln>
+                  </pic:spPr>
+                </pic:pic>
+              </a:graphicData>
+            </a:graphic>
+          </wp:inline>
+        </w:drawing>
+      </w:r>
+    </w:p>
+    <w:p/>
     <w:p>
       <w:pPr>
         <w:pStyle w:val="ListParagraph"/>
@@ -2492,13 +1993,8 @@
           <w:numId w:val="12"/>
         </w:numPr>
       </w:pPr>
-      <w:proofErr w:type="spellStart"/>
-      <w:r>
-        <w:t>Supp</w:t>
-      </w:r>
-      <w:proofErr w:type="spellEnd"/>
-      <w:r>
-        <w:t xml:space="preserve"> 1: </w:t>
+      <w:r>
+        <w:t xml:space="preserve">Supp 1: </w:t>
       </w:r>
       <w:r>
         <w:t xml:space="preserve">Figures of ARIMA model diagnostics by species </w:t>
@@ -2512,13 +2008,8 @@
           <w:numId w:val="12"/>
         </w:numPr>
       </w:pPr>
-      <w:proofErr w:type="spellStart"/>
-      <w:r>
-        <w:t>Supp</w:t>
-      </w:r>
-      <w:proofErr w:type="spellEnd"/>
-      <w:r>
-        <w:t xml:space="preserve"> 2: </w:t>
+      <w:r>
+        <w:t xml:space="preserve">Supp 2: </w:t>
       </w:r>
       <w:r>
         <w:t xml:space="preserve">Yearly mass split out by species </w:t>
@@ -2532,21 +2023,11 @@
           <w:numId w:val="12"/>
         </w:numPr>
       </w:pPr>
-      <w:proofErr w:type="spellStart"/>
-      <w:r>
-        <w:t>Supp</w:t>
-      </w:r>
-      <w:proofErr w:type="spellEnd"/>
-      <w:r>
-        <w:t xml:space="preserve"> 3: </w:t>
-      </w:r>
-      <w:proofErr w:type="spellStart"/>
-      <w:r>
-        <w:t>Mrt</w:t>
-      </w:r>
-      <w:proofErr w:type="spellEnd"/>
-      <w:r>
-        <w:t xml:space="preserve"> split out by species</w:t>
+      <w:r>
+        <w:t xml:space="preserve">Supp 3: </w:t>
+      </w:r>
+      <w:r>
+        <w:t>Mrt split out by species</w:t>
       </w:r>
     </w:p>
     <w:p/>

</xml_diff>

<commit_message>
Edit methods and results of ms
</commit_message>
<xml_diff>
--- a/writing/manuscript.docx
+++ b/writing/manuscript.docx
@@ -89,29 +89,7 @@
         <w:t xml:space="preserve">will affect the traits of organisms, which will have downstream effects on how natural systems function (source). In particular, the potential for organisms to become smaller in response to increasing global temperatures has received growing attention as one of the possible universal response to climate change (Gardner et al., 2011; Sheridan and Bickford, 2011; Smith et al., 2018). </w:t>
       </w:r>
       <w:r>
-        <w:t xml:space="preserve">Warmer temperatures resulting in decreased body size comes from Bergmann’s rule, which is that there is a negative spatial relationship between the size of individuals of endotherm species and the temperature of the location at which they occur (Bergmann, 1847; </w:t>
-      </w:r>
-      <w:r>
-        <w:t xml:space="preserve">Brown and Lee, 1969; Ashton, 2002; </w:t>
-      </w:r>
-      <w:proofErr w:type="spellStart"/>
-      <w:r>
-        <w:t>Freckleton</w:t>
-      </w:r>
-      <w:proofErr w:type="spellEnd"/>
-      <w:r>
-        <w:t xml:space="preserve"> et al., 2003; </w:t>
-      </w:r>
-      <w:proofErr w:type="spellStart"/>
-      <w:r>
-        <w:t>Meiri</w:t>
-      </w:r>
-      <w:proofErr w:type="spellEnd"/>
-      <w:r>
-        <w:t xml:space="preserve"> &amp; Dayan, 2003</w:t>
-      </w:r>
-      <w:r>
-        <w:t>). This rule has been extrapolated to predict that increasing temperatures from climate change should cause individuals of endotherm species to decrease in size as temperatures at many locations increase</w:t>
+        <w:t>Warmer temperatures resulting in decreased body size comes from Bergmann’s rule, which is that there is a negative spatial relationship between the size of individuals of endotherm species and the temperature of the location at which they occur (Bergmann, 1847; Brown and Lee, 1969; Ashton, 2002; Freckleton et al., 2003; Meiri &amp; Dayan, 2003). This rule has been extrapolated to predict that increasing temperatures from climate change should cause individuals of endotherm species to decrease in size as temperatures at many locations increase</w:t>
       </w:r>
       <w:r>
         <w:t>. This has been supported by syntheses of published studies, which suggest that endotherms have generally been decreasing in size over the last several decades</w:t>
@@ -156,21 +134,8 @@
         <w:lastRenderedPageBreak/>
         <w:t>The general relationship between endotherm size and temperature on which predictions for decreasing size have been based on has, however, been questioned due to data-intensive analyses that evaluate this relationship for many species simultaneously (</w:t>
       </w:r>
-      <w:proofErr w:type="spellStart"/>
-      <w:r>
-        <w:t>McNab</w:t>
-      </w:r>
-      <w:proofErr w:type="spellEnd"/>
-      <w:r>
-        <w:t xml:space="preserve">, 1971; </w:t>
-      </w:r>
-      <w:proofErr w:type="spellStart"/>
-      <w:r>
-        <w:t>Meiri</w:t>
-      </w:r>
-      <w:proofErr w:type="spellEnd"/>
-      <w:r>
-        <w:t xml:space="preserve"> et al., 2004; </w:t>
+      <w:r>
+        <w:t xml:space="preserve">McNab, 1971; Meiri et al., 2004; </w:t>
       </w:r>
       <w:r>
         <w:t>Riemer et al., 2018</w:t>
@@ -181,83 +146,24 @@
       <w:r>
         <w:t>While this suggests that Bergmann’s rule is not as generally applicable as previously believed, the analysis included data for spatial and temporal variation in size. Because responses of ecosystems across time do not necessarily match their responses across space (</w:t>
       </w:r>
-      <w:proofErr w:type="spellStart"/>
-      <w:r>
-        <w:t>Fukami</w:t>
-      </w:r>
-      <w:proofErr w:type="spellEnd"/>
-      <w:r>
-        <w:t xml:space="preserve"> and Wardle, 2005</w:t>
+      <w:r>
+        <w:t>Fukami and Wardle, 2005</w:t>
       </w:r>
       <w:r>
         <w:t xml:space="preserve">), </w:t>
       </w:r>
       <w:r>
-        <w:t>the predicted general decline in size could still occur. In order to understand how species may respond to climate change, this relationship needs to be examined in a similar data-intensive fashion with a focus explicitly on changes through time. Recent studies that have suggested that species are getting smaller are limited by small numbers of</w:t>
-      </w:r>
-      <w:r>
-        <w:t xml:space="preserve"> species (</w:t>
-      </w:r>
-      <w:proofErr w:type="spellStart"/>
-      <w:r>
-        <w:t>Teplitsky</w:t>
-      </w:r>
-      <w:proofErr w:type="spellEnd"/>
-      <w:r>
-        <w:t xml:space="preserve"> et al., 2008; </w:t>
-      </w:r>
-      <w:proofErr w:type="spellStart"/>
-      <w:r>
-        <w:t>Husby</w:t>
-      </w:r>
-      <w:proofErr w:type="spellEnd"/>
-      <w:r>
-        <w:t xml:space="preserve"> et al., 2011; </w:t>
-      </w:r>
-      <w:proofErr w:type="spellStart"/>
+        <w:t xml:space="preserve">the predicted general decline in size could still occur. In order to understand how species may respond to climate change, this relationship needs to be examined in a similar data-intensive fashion with a focus explicitly on changes through time. Recent studies that have suggested that species are getting smaller are limited by small numbers of species (Teplitsky et al., 2008; Husby et al., 2011; </w:t>
+      </w:r>
       <w:r>
         <w:t>Canale</w:t>
       </w:r>
-      <w:proofErr w:type="spellEnd"/>
-      <w:r>
-        <w:t xml:space="preserve"> et al., 2016)</w:t>
-      </w:r>
-      <w:r>
-        <w:t xml:space="preserve">, small numbers of </w:t>
-      </w:r>
-      <w:r>
-        <w:t xml:space="preserve">sites (Van </w:t>
-      </w:r>
-      <w:proofErr w:type="spellStart"/>
-      <w:r>
-        <w:t>Buskirk</w:t>
-      </w:r>
-      <w:proofErr w:type="spellEnd"/>
-      <w:r>
-        <w:t xml:space="preserve"> et al., 2010; </w:t>
-      </w:r>
-      <w:proofErr w:type="spellStart"/>
-      <w:r>
-        <w:t>Salewski</w:t>
-      </w:r>
-      <w:proofErr w:type="spellEnd"/>
-      <w:r>
-        <w:t xml:space="preserve"> et al., 2010)</w:t>
-      </w:r>
-      <w:r>
-        <w:t xml:space="preserve">, and data that is collected </w:t>
-      </w:r>
-      <w:r>
-        <w:t xml:space="preserve">over short time periods (Smith et al., 1998). </w:t>
-      </w:r>
-      <w:r>
-        <w:t>Syntheses of these results (e.g., source) are potentially affected by both limitations of individual studies and potential publication bias due to negative results being less frequently published (</w:t>
-      </w:r>
-      <w:proofErr w:type="spellStart"/>
-      <w:r>
-        <w:t>Korichev</w:t>
-      </w:r>
-      <w:proofErr w:type="spellEnd"/>
+      <w:r>
+        <w:t xml:space="preserve"> et al., 2016), small numbers of sites (Van Buskirk et al., 2010; Salewski et al., 2010), and data that is collected over short time periods (Smith et al., 1998). Syntheses of these results (e.g., source) are potentially affected by both limitations of individual studies and potential publication bias due to negative results being less frequently published (Korichev</w:t>
+      </w:r>
+      <w:r>
+        <w:t>a</w:t>
+      </w:r>
       <w:r>
         <w:t xml:space="preserve"> et al., 2013; Riemer et al., 2018). </w:t>
       </w:r>
@@ -352,10 +258,7 @@
         <w:t xml:space="preserve">. </w:t>
       </w:r>
       <w:r>
-        <w:t>This was combined wi</w:t>
-      </w:r>
-      <w:r>
-        <w:t xml:space="preserve">th a global temperature dataset. We determined how both temperature and species mass changed through time for each species at each site, and assessed the strength and direction of the relationship between mass and temperature. </w:t>
+        <w:t xml:space="preserve">This was combined with a global temperature dataset. We determined how both temperature and species mass changed through time for each species at each site, and assessed the strength and direction of the relationship between mass and temperature. </w:t>
       </w:r>
       <w:r>
         <w:t xml:space="preserve">This data-intensive approach addresses limitations of previous work on the temperature-mass relationship, which consisted of studies on single species and meta-analyses derived from those studies. </w:t>
@@ -394,64 +297,13 @@
         <w:ind w:firstLine="720"/>
       </w:pPr>
       <w:r>
-        <w:t xml:space="preserve">Data for size came from small mammal time series datasets, which had to contain </w:t>
-      </w:r>
-      <w:r>
-        <w:t xml:space="preserve">mass measurements for individuals and have at least ten years of continuous data. </w:t>
-      </w:r>
-      <w:r>
-        <w:t xml:space="preserve">Two of the sites, Portal and Fray Jorge, are long term experimental plots that </w:t>
-      </w:r>
-      <w:r>
-        <w:t xml:space="preserve">are used to examine and manipulate community dynamics in mammal and plant communities. Portal is located in the United States in southeastern Arizona while Fray Jorge is in the national park </w:t>
-      </w:r>
-      <w:r>
-        <w:t>of the same name in Chile. The</w:t>
-      </w:r>
-      <w:r>
-        <w:t>se</w:t>
-      </w:r>
-      <w:r>
-        <w:t xml:space="preserve"> two mammal time series</w:t>
-      </w:r>
-      <w:r>
-        <w:t xml:space="preserve"> datasets (</w:t>
-      </w:r>
-      <w:r>
-        <w:t>Ernest et al., 2016</w:t>
-      </w:r>
-      <w:r>
-        <w:t xml:space="preserve">, </w:t>
-      </w:r>
-      <w:proofErr w:type="spellStart"/>
-      <w:r>
-        <w:t>Kelt</w:t>
-      </w:r>
-      <w:proofErr w:type="spellEnd"/>
-      <w:r>
-        <w:t xml:space="preserve"> et al., 2013</w:t>
-      </w:r>
-      <w:r>
-        <w:t>) were downloaded using the Data Retriever (</w:t>
-      </w:r>
-      <w:proofErr w:type="spellStart"/>
-      <w:r>
-        <w:t>Senyondo</w:t>
-      </w:r>
-      <w:proofErr w:type="spellEnd"/>
-      <w:r>
-        <w:t xml:space="preserve"> et al., 2017</w:t>
-      </w:r>
-      <w:r>
-        <w:t xml:space="preserve">), with additional metadata taken from Ecological Archives. The </w:t>
-      </w:r>
-      <w:proofErr w:type="spellStart"/>
-      <w:r>
-        <w:t>Sevilleta</w:t>
-      </w:r>
-      <w:proofErr w:type="spellEnd"/>
-      <w:r>
-        <w:t xml:space="preserve"> dataset is from a Long Term Ecological Research project in the southwestern United States</w:t>
+        <w:t>Organismal size data was compiled from three long-term studies of small mammals, each of which contained individual-level body mass measurements for all individuals. We only included datasets that had at least ten years of continuous data. Two of the sites, Portal and Fray Jorge, are long-term experimental studies of community dynamics in mammal communities. Portal is located in the United States in southeastern Arizona (Ernest et al., 2018)</w:t>
+      </w:r>
+      <w:r>
+        <w:t xml:space="preserve">. Fray Jorge is in the national park of the same name in Chile (Kelt et al., 2013). These two datasets were downloaded using the Data Retriever (Morris and White, 2013; Senyondo et al., 2017), with additional metadata taken from Ecological Archives. </w:t>
+      </w:r>
+      <w:r>
+        <w:t>The Sevilleta dataset is from a Long Term Ecological Research project in the southwestern United States</w:t>
       </w:r>
       <w:r>
         <w:t xml:space="preserve">, which </w:t>
@@ -463,10 +315,25 @@
         <w:t xml:space="preserve"> because it is at the intersect</w:t>
       </w:r>
       <w:r>
-        <w:t>ion of several major biomes. This</w:t>
-      </w:r>
-      <w:r>
-        <w:t xml:space="preserve"> mammal time series is collected at eight sites that are in close proximity, and was downloaded, along with metadata, from the University of New Mexico digital repository (</w:t>
+        <w:t xml:space="preserve">ion of several major biomes. </w:t>
+      </w:r>
+      <w:r>
+        <w:t>Data are</w:t>
+      </w:r>
+      <w:r>
+        <w:t xml:space="preserve"> collected at eight </w:t>
+      </w:r>
+      <w:r>
+        <w:t>sub</w:t>
+      </w:r>
+      <w:r>
+        <w:t>sites that are in close proximity,</w:t>
+      </w:r>
+      <w:r>
+        <w:t xml:space="preserve"> which we chose to integrate due to similar patterns across the sites (Supplement x). This time series dataset was downloaded</w:t>
+      </w:r>
+      <w:r>
+        <w:t>, along with metadata, from the University of New Mexico digital repository (</w:t>
       </w:r>
       <w:r>
         <w:t>Newsome, 2016</w:t>
@@ -490,48 +357,19 @@
         <w:ind w:firstLine="720"/>
       </w:pPr>
       <w:r>
-        <w:t>The final dataset compiled and cleaned from thes</w:t>
-      </w:r>
-      <w:r>
-        <w:t>e three sites consisted of 25</w:t>
-      </w:r>
-      <w:r>
-        <w:t xml:space="preserve"> species</w:t>
-      </w:r>
-      <w:r>
-        <w:t xml:space="preserve">, with 32 unique </w:t>
-      </w:r>
-      <w:proofErr w:type="gramStart"/>
-      <w:r>
-        <w:t>site</w:t>
-      </w:r>
-      <w:proofErr w:type="gramEnd"/>
-      <w:r>
-        <w:t xml:space="preserve"> by species combinations (Table 1),</w:t>
-      </w:r>
-      <w:r>
-        <w:t xml:space="preserve"> from </w:t>
-      </w:r>
-      <w:r>
-        <w:t xml:space="preserve">128,710 </w:t>
-      </w:r>
-      <w:r>
-        <w:t>individual records</w:t>
-      </w:r>
-      <w:r>
-        <w:t xml:space="preserve"> (Table 2</w:t>
-      </w:r>
-      <w:r>
-        <w:t>)</w:t>
-      </w:r>
-      <w:r>
-        <w:t xml:space="preserve">. </w:t>
-      </w:r>
-      <w:r>
-        <w:t>From each dataset, we retained only individual records that were identified as a rodent species, had an associated mass measurement, and were indicated as adults. For the two experimental sites, Portal and Fray Jorge, only individuals collected from control treatments were included. We kept all instances of the same individual being recaptured, which is common at these sites. We additionally only included individuals from species for which we had at least 15 individuals collected that year</w:t>
-      </w:r>
-      <w:r>
-        <w:t>, as it has been shown that a signal of temporal size change is noticeable with a minimum of 14 specimens per year for mammals</w:t>
+        <w:t xml:space="preserve">From each dataset, we retained only individual records that were identified as a rodent species, had an associated mass measurement, and were indicated as adults. For the two experimental sites, Portal and Fray Jorge, only individuals collected from control treatments were included. We kept all instances of the same individual being recaptured, which is common at these sites. </w:t>
+      </w:r>
+      <w:r>
+        <w:t>We only include</w:t>
+      </w:r>
+      <w:r>
+        <w:t>d individuals of each species from</w:t>
+      </w:r>
+      <w:r>
+        <w:t xml:space="preserve"> years in which at least 15 individuals were collected, as it has </w:t>
+      </w:r>
+      <w:r>
+        <w:t>been shown that a signal of temporal size change is noticeable with a minimum of 14 specimens per year for mammals</w:t>
       </w:r>
       <w:r>
         <w:t xml:space="preserve"> </w:t>
@@ -543,16 +381,10 @@
         <w:t xml:space="preserve"> &amp; Geffen, 2011)</w:t>
       </w:r>
       <w:r>
-        <w:t xml:space="preserve">, and species that had at least five years of data with a sufficient number of individuals. </w:t>
-      </w:r>
-      <w:r>
-        <w:t xml:space="preserve">The final mass dataset contained </w:t>
-      </w:r>
-      <w:r>
-        <w:t>the mean and standard deviation of mass for each species in each year at each site</w:t>
-      </w:r>
-      <w:r>
-        <w:t xml:space="preserve">. </w:t>
+        <w:t xml:space="preserve">. After restricting each species data to include only those years that had data for at least 15 individuals, we kept only those species that had at least five years of data. </w:t>
+      </w:r>
+      <w:r>
+        <w:t xml:space="preserve">The resulting dataset has 32 mass time series (i.e., unique combinations of species and sites; Table 1) from 128,710 individual records and 25 species (Table 2). </w:t>
       </w:r>
     </w:p>
     <w:p>
@@ -561,40 +393,16 @@
         <w:ind w:firstLine="720"/>
       </w:pPr>
       <w:r>
-        <w:t xml:space="preserve">This mass dataset was combined with a temperature dataset to extract relevant temperatures at each site for each species. The temperature dataset was a global raster of temperature values, with </w:t>
-      </w:r>
-      <w:r>
-        <w:t xml:space="preserve">a grid cell size </w:t>
-      </w:r>
-      <w:r>
-        <w:t xml:space="preserve">of 0.5 </w:t>
-      </w:r>
-      <w:r>
-        <w:t>degree</w:t>
-      </w:r>
-      <w:r>
-        <w:t>s</w:t>
-      </w:r>
-      <w:r>
-        <w:t xml:space="preserve"> latitude by 0.5 degree</w:t>
-      </w:r>
-      <w:r>
-        <w:t>s</w:t>
-      </w:r>
-      <w:r>
-        <w:t xml:space="preserve"> longitude</w:t>
-      </w:r>
-      <w:r>
-        <w:t xml:space="preserve"> with</w:t>
-      </w:r>
-      <w:r>
-        <w:t xml:space="preserve"> monthly average values from 1900 to 2014. It is created and maintained by the University of Delaware and National Oceanic and Atmospheric Administration (</w:t>
-      </w:r>
-      <w:r>
-        <w:t>Willmott and Matsuura, 2001</w:t>
-      </w:r>
-      <w:r>
-        <w:t xml:space="preserve">). </w:t>
+        <w:t>For temperature data, we used a global dataset with monthly average temperature values from 1900 to 2014 on a 0.5 degrees latitude by 0.5 degrees longitude grid</w:t>
+      </w:r>
+      <w:r>
+        <w:t xml:space="preserve">, which </w:t>
+      </w:r>
+      <w:r>
+        <w:t>is created and maintained by the University of Delaware and National Oceanic and Atmospheric Administration</w:t>
+      </w:r>
+      <w:r>
+        <w:t xml:space="preserve"> (Willmott and Matsuura, 2001). </w:t>
       </w:r>
       <w:r>
         <w:t xml:space="preserve">The coordinates for each of the three sites were determined from </w:t>
@@ -606,7 +414,10 @@
         <w:t xml:space="preserve">ly temperatures for each site </w:t>
       </w:r>
       <w:r>
-        <w:t xml:space="preserve">from the temperature dataset. Mean annual temperatures were calculated from the monthly temperatures, and then were combined with the mass dataset so that each species had the corresponding temperature for that year. </w:t>
+        <w:t xml:space="preserve">from the temperature dataset. Mean annual temperatures were calculated from the monthly temperatures, and then were combined with the mass dataset </w:t>
+      </w:r>
+      <w:r>
+        <w:t xml:space="preserve">to provide a temperature for each species at each site in each year. </w:t>
       </w:r>
     </w:p>
     <w:p/>
@@ -633,10 +444,16 @@
         <w:t>We visually examined how</w:t>
       </w:r>
       <w:r>
-        <w:t xml:space="preserve"> both</w:t>
-      </w:r>
-      <w:r>
-        <w:t xml:space="preserve"> temperature and mass varied over time at each site,</w:t>
+        <w:t xml:space="preserve"> </w:t>
+      </w:r>
+      <w:r>
+        <w:t xml:space="preserve">temperature and mass varied </w:t>
+      </w:r>
+      <w:r>
+        <w:t>through</w:t>
+      </w:r>
+      <w:r>
+        <w:t xml:space="preserve"> time at each site,</w:t>
       </w:r>
       <w:r>
         <w:t xml:space="preserve"> and compared each species mean mass</w:t>
@@ -651,21 +468,25 @@
         <w:ind w:firstLine="720"/>
       </w:pPr>
       <w:r>
-        <w:t xml:space="preserve">We additionally used a dynamic regression model of the mass time series for each species to determine the effect that temperature had. We did so with an ARIMA model with an automatically chosen order, after confirming that this order was what we would have chosen. After adding temperature as an external variable, the model residuals were reviewed. </w:t>
+        <w:t xml:space="preserve">We additionally used a dynamic regression model of the mass time series for each species to determine the effect that temperature had. We </w:t>
+      </w:r>
+      <w:r>
+        <w:t>used</w:t>
+      </w:r>
+      <w:r>
+        <w:t xml:space="preserve"> an ARIMA model with an automatically chosen order, after confirming that this order was </w:t>
+      </w:r>
+      <w:r>
+        <w:t>appropriate</w:t>
+      </w:r>
+      <w:r>
+        <w:t xml:space="preserve">. After adding temperature as an external variable, the model residuals were reviewed. </w:t>
       </w:r>
       <w:r>
         <w:t xml:space="preserve">All model diagnostics are in Supplement 1. </w:t>
       </w:r>
       <w:r>
-        <w:t>To determine the effect of temperature on mass, we calculated the p-value for each species, which were adjusted to take into account the impact of multiple comparisons (</w:t>
-      </w:r>
-      <w:proofErr w:type="spellStart"/>
-      <w:r>
-        <w:t>Benajmini</w:t>
-      </w:r>
-      <w:proofErr w:type="spellEnd"/>
-      <w:r>
-        <w:t xml:space="preserve"> &amp; Hochberg, 1995)</w:t>
+        <w:t>To determine the effect of temperature on mass, we calculated the p-value for each species, which were adjusted to take into account the impact of multiple comparisons (Benajmini &amp; Hochberg, 1995)</w:t>
       </w:r>
       <w:r>
         <w:t>, and chose an alpha cut-off of 0.05</w:t>
@@ -673,13 +494,8 @@
       <w:r>
         <w:t>. All cleaning and analysis was completed using R (</w:t>
       </w:r>
-      <w:proofErr w:type="spellStart"/>
-      <w:r>
-        <w:t>R</w:t>
-      </w:r>
-      <w:proofErr w:type="spellEnd"/>
-      <w:r>
-        <w:t xml:space="preserve"> Core Team, 2017</w:t>
+      <w:r>
+        <w:t>R Core Team, 2017</w:t>
       </w:r>
       <w:r>
         <w:t xml:space="preserve">), with code and data downloads provided reproducibly </w:t>
@@ -691,15 +507,7 @@
         <w:t>https://github.com/KristinaRiemer/temporal_MRT</w:t>
       </w:r>
       <w:r>
-        <w:t xml:space="preserve">) and archived on </w:t>
-      </w:r>
-      <w:proofErr w:type="spellStart"/>
-      <w:r>
-        <w:t>Zenodo</w:t>
-      </w:r>
-      <w:proofErr w:type="spellEnd"/>
-      <w:r>
-        <w:t xml:space="preserve"> (citation). </w:t>
+        <w:t xml:space="preserve">) and archived on Zenodo (citation). </w:t>
       </w:r>
     </w:p>
     <w:p/>
@@ -723,50 +531,43 @@
         <w:ind w:firstLine="720"/>
       </w:pPr>
       <w:r>
-        <w:t>Most species had a positive relationship between mean annual mass and mean annual temperature, instead of the expected negative relationship. Temperatures increased at all sites (Fig. 2A, B, C) in accordance with climate change trends. Species masses increased and decreased at all sites</w:t>
-      </w:r>
-      <w:r>
-        <w:t xml:space="preserve"> (Fig. 2D, E, F</w:t>
-      </w:r>
-      <w:r>
-        <w:t>; Table 1</w:t>
+        <w:t>Most species had a positive relationship between mean annual mass and mean annual temperature, instead of the expected negative relationship. Temperatures increased at all sites (Fig. 2A, B, C) in accordance with climate change trends. S</w:t>
+      </w:r>
+      <w:r>
+        <w:t>ome species had a decrease in mass or no change in mass, though</w:t>
+      </w:r>
+      <w:r>
+        <w:t xml:space="preserve"> the majority (69%) of species </w:t>
+      </w:r>
+      <w:r>
+        <w:t>had an increase</w:t>
+      </w:r>
+      <w:r>
+        <w:t xml:space="preserve"> (Fig.</w:t>
+      </w:r>
+      <w:r>
+        <w:t xml:space="preserve"> 2</w:t>
+      </w:r>
+      <w:r>
+        <w:t xml:space="preserve">D, E, F, </w:t>
+      </w:r>
+      <w:r>
+        <w:t>G, H, I</w:t>
+      </w:r>
+      <w:r>
+        <w:t>; Supplement 2</w:t>
       </w:r>
       <w:r>
         <w:t>)</w:t>
       </w:r>
       <w:r>
-        <w:t>, thought the majority (69%) of species increased</w:t>
-      </w:r>
-      <w:r>
-        <w:t xml:space="preserve"> (Fig.</w:t>
-      </w:r>
-      <w:r>
-        <w:t xml:space="preserve"> 2G, H, I</w:t>
-      </w:r>
-      <w:r>
-        <w:t>; Supplement 2</w:t>
-      </w:r>
-      <w:r>
-        <w:t>)</w:t>
-      </w:r>
-      <w:r>
-        <w:t xml:space="preserve">. This resulted in more species with positive than negative temperature-mass relationships (19 species and 13 species, respectively; </w:t>
-      </w:r>
-      <w:r>
-        <w:t xml:space="preserve">Fig. </w:t>
-      </w:r>
-      <w:r>
-        <w:t>3</w:t>
-      </w:r>
-      <w:r>
-        <w:t>; Supplement 3</w:t>
-      </w:r>
-      <w:r>
-        <w:t>)</w:t>
-      </w:r>
-      <w:r>
         <w:t xml:space="preserve">. </w:t>
       </w:r>
+      <w:r>
+        <w:t xml:space="preserve">Of 11 species with a significant temperature-mass relationship, ten of them had a positive relationship (Fig. 3; Supplement 3). </w:t>
+      </w:r>
+      <w:bookmarkStart w:id="0" w:name="_GoBack"/>
+      <w:bookmarkEnd w:id="0"/>
       <w:r>
         <w:t>The prevalence of positive relationships is also shown in the comparison of absolute change in temperature with percent cha</w:t>
       </w:r>
@@ -831,39 +632,7 @@
         <w:t>The lack of relationship between temperature and species mass indicates that directional change in temperature is likely not a stronger driver of shifts in size. Body size has been shown to be affected by a wide variety of biotic and abiotic factors, including</w:t>
       </w:r>
       <w:r>
-        <w:t xml:space="preserve"> resource availability (</w:t>
-      </w:r>
-      <w:proofErr w:type="spellStart"/>
-      <w:r>
-        <w:t>McNab</w:t>
-      </w:r>
-      <w:proofErr w:type="spellEnd"/>
-      <w:r>
-        <w:t>, 2010), anthropogenic fragmentation (</w:t>
-      </w:r>
-      <w:proofErr w:type="spellStart"/>
-      <w:r>
-        <w:t>Lomolino</w:t>
-      </w:r>
-      <w:proofErr w:type="spellEnd"/>
-      <w:r>
-        <w:t xml:space="preserve"> &amp; </w:t>
-      </w:r>
-      <w:proofErr w:type="spellStart"/>
-      <w:r>
-        <w:t>Perault</w:t>
-      </w:r>
-      <w:proofErr w:type="spellEnd"/>
-      <w:r>
-        <w:t>, 2007), and island size (</w:t>
-      </w:r>
-      <w:proofErr w:type="spellStart"/>
-      <w:r>
-        <w:t>Lomolino</w:t>
-      </w:r>
-      <w:proofErr w:type="spellEnd"/>
-      <w:r>
-        <w:t>, 2005)</w:t>
+        <w:t xml:space="preserve"> resource availability (McNab, 2010), anthropogenic fragmentation (Lomolino &amp; Perault, 2007), and island size (Lomolino, 2005)</w:t>
       </w:r>
       <w:r>
         <w:t xml:space="preserve">. Even if temperature in isolation has a strong impact on size variation over time, these other factors may have a greater impact. For </w:t>
@@ -872,34 +641,10 @@
         <w:t xml:space="preserve">example, </w:t>
       </w:r>
       <w:r>
-        <w:t>a marmot species was bigger from later plant emergence (</w:t>
-      </w:r>
-      <w:proofErr w:type="spellStart"/>
-      <w:r>
-        <w:t>Canale</w:t>
-      </w:r>
-      <w:proofErr w:type="spellEnd"/>
-      <w:r>
-        <w:t xml:space="preserve"> et al., 2016) and available sea ice was associated with declining polar bear size</w:t>
-      </w:r>
-      <w:r>
-        <w:t xml:space="preserve"> (</w:t>
-      </w:r>
-      <w:proofErr w:type="spellStart"/>
-      <w:r>
-        <w:t>Stirling</w:t>
-      </w:r>
-      <w:proofErr w:type="spellEnd"/>
-      <w:r>
-        <w:t xml:space="preserve"> and </w:t>
-      </w:r>
-      <w:proofErr w:type="spellStart"/>
-      <w:r>
-        <w:t>Derocher</w:t>
-      </w:r>
-      <w:proofErr w:type="spellEnd"/>
-      <w:r>
-        <w:t>, 2012)</w:t>
+        <w:t>a marmot species was bigger from later plant emergence (Canale et al., 2016) and available sea ice was associated with declining polar bear size</w:t>
+      </w:r>
+      <w:r>
+        <w:t xml:space="preserve"> (Stirling and Derocher, 2012)</w:t>
       </w:r>
       <w:r>
         <w:t xml:space="preserve">. </w:t>
@@ -931,13 +676,8 @@
       <w:r>
         <w:t xml:space="preserve"> (Bergmann, 1847), though there is no evidence for this (</w:t>
       </w:r>
-      <w:proofErr w:type="spellStart"/>
-      <w:r>
-        <w:t>McNab</w:t>
-      </w:r>
-      <w:proofErr w:type="spellEnd"/>
-      <w:r>
-        <w:t>, 2010</w:t>
+      <w:r>
+        <w:t>McNab, 2010</w:t>
       </w:r>
       <w:r>
         <w:t>). It has been shown that other morphological changes, including fat and plumage, are more effective for heat regulation (</w:t>
@@ -955,31 +695,7 @@
       </w:pPr>
       <w:r>
         <w:tab/>
-        <w:t xml:space="preserve">While it seems unlikely that mammal species will get smaller in response to climate change, the variation in size due to temperature across time should be further confirmed. Mammals in a greater diversity of sites should be examined, especially sites that have constant or decreasing temperatures and have greater precipitation. Documenting size shifts in the same species at more locations would also confirm the variability of temperature-mass relationships. While seven species in this study occurred in sufficient numbers at more than one site, three species had opposite size responses at these sites. This type of analysis should also be extended to time series of bird species, as recent decreases in mass have been documented in these species (Van </w:t>
-      </w:r>
-      <w:proofErr w:type="spellStart"/>
-      <w:r>
-        <w:t>Buskirk</w:t>
-      </w:r>
-      <w:proofErr w:type="spellEnd"/>
-      <w:r>
-        <w:t xml:space="preserve"> et al., 2010; </w:t>
-      </w:r>
-      <w:proofErr w:type="spellStart"/>
-      <w:r>
-        <w:t>Husby</w:t>
-      </w:r>
-      <w:proofErr w:type="spellEnd"/>
-      <w:r>
-        <w:t xml:space="preserve"> et al., 2011; </w:t>
-      </w:r>
-      <w:proofErr w:type="spellStart"/>
-      <w:r>
-        <w:t>Teplitsky</w:t>
-      </w:r>
-      <w:proofErr w:type="spellEnd"/>
-      <w:r>
-        <w:t xml:space="preserve"> et al., 2008). </w:t>
+        <w:t xml:space="preserve">While it seems unlikely that mammal species will get smaller in response to climate change, the variation in size due to temperature across time should be further confirmed. Mammals in a greater diversity of sites should be examined, especially sites that have constant or decreasing temperatures and have greater precipitation. Documenting size shifts in the same species at more locations would also confirm the variability of temperature-mass relationships. While seven species in this study occurred in sufficient numbers at more than one site, three species had opposite size responses at these sites. This type of analysis should also be extended to time series of bird species, as recent decreases in mass have been documented in these species (Van Buskirk et al., 2010; Husby et al., 2011; Teplitsky et al., 2008). </w:t>
       </w:r>
     </w:p>
     <w:p>
@@ -1017,47 +733,7 @@
         <w:ind w:left="480" w:hanging="480"/>
       </w:pPr>
       <w:r>
-        <w:t xml:space="preserve">Aguilera, L.E., </w:t>
-      </w:r>
-      <w:proofErr w:type="spellStart"/>
-      <w:r>
-        <w:t>Armas</w:t>
-      </w:r>
-      <w:proofErr w:type="spellEnd"/>
-      <w:r>
-        <w:t xml:space="preserve">, C., </w:t>
-      </w:r>
-      <w:proofErr w:type="spellStart"/>
-      <w:r>
-        <w:t>Cea</w:t>
-      </w:r>
-      <w:proofErr w:type="spellEnd"/>
-      <w:r>
-        <w:t xml:space="preserve">, A.P., Gutiérrez, J.R., </w:t>
-      </w:r>
-      <w:proofErr w:type="spellStart"/>
-      <w:r>
-        <w:t>Meserve</w:t>
-      </w:r>
-      <w:proofErr w:type="spellEnd"/>
-      <w:r>
-        <w:t xml:space="preserve">, P.L. &amp; </w:t>
-      </w:r>
-      <w:proofErr w:type="spellStart"/>
-      <w:r>
-        <w:t>Kelt</w:t>
-      </w:r>
-      <w:proofErr w:type="spellEnd"/>
-      <w:r>
-        <w:t xml:space="preserve">, D.A. (2016) Rainfall, microhabitat, and small mammals influence the abundance and distribution of soil microorganisms in a Chilean semi-arid </w:t>
-      </w:r>
-      <w:proofErr w:type="spellStart"/>
-      <w:r>
-        <w:t>shrubland</w:t>
-      </w:r>
-      <w:proofErr w:type="spellEnd"/>
-      <w:r>
-        <w:t xml:space="preserve">. </w:t>
+        <w:t xml:space="preserve">Aguilera, L.E., Armas, C., Cea, A.P., Gutiérrez, J.R., Meserve, P.L. &amp; Kelt, D.A. (2016) Rainfall, microhabitat, and small mammals influence the abundance and distribution of soil microorganisms in a Chilean semi-arid shrubland. </w:t>
       </w:r>
       <w:r>
         <w:rPr>
@@ -1123,84 +799,15 @@
         <w:pStyle w:val="NormalWeb"/>
         <w:ind w:left="480" w:hanging="480"/>
       </w:pPr>
-      <w:proofErr w:type="spellStart"/>
-      <w:r>
-        <w:t>Benajmini</w:t>
-      </w:r>
-      <w:proofErr w:type="spellEnd"/>
-      <w:r>
-        <w:t xml:space="preserve">, Y. &amp; Hochberg, Y. (1995) Controlling the False Discovery </w:t>
-      </w:r>
-      <w:proofErr w:type="gramStart"/>
-      <w:r>
-        <w:t>Rate :</w:t>
-      </w:r>
-      <w:proofErr w:type="gramEnd"/>
-      <w:r>
-        <w:t xml:space="preserve"> A Practical and Powerful Approach to Multiple Testing Author ( s ): </w:t>
-      </w:r>
-      <w:proofErr w:type="spellStart"/>
-      <w:r>
-        <w:t>Yoav</w:t>
-      </w:r>
-      <w:proofErr w:type="spellEnd"/>
-      <w:r>
-        <w:t xml:space="preserve"> </w:t>
-      </w:r>
-      <w:proofErr w:type="spellStart"/>
-      <w:r>
-        <w:t>Benjamini</w:t>
-      </w:r>
-      <w:proofErr w:type="spellEnd"/>
-      <w:r>
-        <w:t xml:space="preserve"> and Yosef Hochberg Source : Journal of the Royal Statistical Society . Series B </w:t>
-      </w:r>
-      <w:proofErr w:type="gramStart"/>
-      <w:r>
-        <w:t>( Methodological</w:t>
-      </w:r>
-      <w:proofErr w:type="gramEnd"/>
-      <w:r>
-        <w:t xml:space="preserve"> ), Vol . </w:t>
-      </w:r>
-      <w:proofErr w:type="gramStart"/>
-      <w:r>
-        <w:t>57 ,</w:t>
-      </w:r>
-      <w:proofErr w:type="gramEnd"/>
-      <w:r>
-        <w:t xml:space="preserve"> No . 1 Published </w:t>
-      </w:r>
-      <w:proofErr w:type="gramStart"/>
-      <w:r>
-        <w:t>by :</w:t>
-      </w:r>
-      <w:proofErr w:type="gramEnd"/>
-      <w:r>
-        <w:t xml:space="preserve"> </w:t>
+      <w:r>
+        <w:t xml:space="preserve">Benajmini, Y. &amp; Hochberg, Y. (1995) Controlling the False Discovery Rate : A Practical and Powerful Approach to Multiple Testing Author ( s ): Yoav Benjamini and Yosef Hochberg Source : Journal of the Royal Statistical Society . Series B ( Methodological ), Vol . 57 , No . 1 Published by : </w:t>
       </w:r>
       <w:r>
         <w:rPr>
           <w:i/>
           <w:iCs/>
         </w:rPr>
-        <w:t xml:space="preserve">J R Statist </w:t>
-      </w:r>
-      <w:proofErr w:type="spellStart"/>
-      <w:r>
-        <w:rPr>
-          <w:i/>
-          <w:iCs/>
-        </w:rPr>
-        <w:t>Soc</w:t>
-      </w:r>
-      <w:proofErr w:type="spellEnd"/>
-      <w:r>
-        <w:rPr>
-          <w:i/>
-          <w:iCs/>
-        </w:rPr>
-        <w:t xml:space="preserve"> B</w:t>
+        <w:t>J R Statist Soc B</w:t>
       </w:r>
       <w:r>
         <w:t xml:space="preserve">, </w:t>
@@ -1222,89 +829,15 @@
         <w:ind w:left="480" w:hanging="480"/>
       </w:pPr>
       <w:r>
-        <w:t xml:space="preserve">Bergmann, C. (1847) </w:t>
-      </w:r>
-      <w:proofErr w:type="spellStart"/>
-      <w:r>
-        <w:t>Ueber</w:t>
-      </w:r>
-      <w:proofErr w:type="spellEnd"/>
-      <w:r>
-        <w:t xml:space="preserve"> die </w:t>
-      </w:r>
-      <w:proofErr w:type="spellStart"/>
-      <w:r>
-        <w:t>Verhältnisse</w:t>
-      </w:r>
-      <w:proofErr w:type="spellEnd"/>
-      <w:r>
-        <w:t xml:space="preserve"> der </w:t>
-      </w:r>
-      <w:proofErr w:type="spellStart"/>
-      <w:r>
-        <w:t>Wärmeökonomie</w:t>
-      </w:r>
-      <w:proofErr w:type="spellEnd"/>
-      <w:r>
-        <w:t xml:space="preserve"> der </w:t>
-      </w:r>
-      <w:proofErr w:type="spellStart"/>
-      <w:r>
-        <w:t>Thiere</w:t>
-      </w:r>
-      <w:proofErr w:type="spellEnd"/>
-      <w:r>
-        <w:t xml:space="preserve"> </w:t>
-      </w:r>
-      <w:proofErr w:type="spellStart"/>
-      <w:r>
-        <w:t>zu</w:t>
-      </w:r>
-      <w:proofErr w:type="spellEnd"/>
-      <w:r>
-        <w:t xml:space="preserve"> </w:t>
-      </w:r>
-      <w:proofErr w:type="spellStart"/>
-      <w:r>
-        <w:t>ihrer</w:t>
-      </w:r>
-      <w:proofErr w:type="spellEnd"/>
-      <w:r>
-        <w:t xml:space="preserve"> </w:t>
-      </w:r>
-      <w:proofErr w:type="spellStart"/>
-      <w:r>
-        <w:t>Grösse</w:t>
-      </w:r>
-      <w:proofErr w:type="spellEnd"/>
-      <w:r>
-        <w:t xml:space="preserve">. </w:t>
-      </w:r>
-      <w:proofErr w:type="spellStart"/>
+        <w:t xml:space="preserve">Bergmann, C. (1847) Ueber die Verhältnisse der Wärmeökonomie der Thiere zu ihrer Grösse. </w:t>
+      </w:r>
       <w:r>
         <w:rPr>
           <w:i/>
           <w:iCs/>
         </w:rPr>
-        <w:t>Gottinger</w:t>
-      </w:r>
-      <w:proofErr w:type="spellEnd"/>
-      <w:r>
-        <w:rPr>
-          <w:i/>
-          <w:iCs/>
-        </w:rPr>
-        <w:t xml:space="preserve"> </w:t>
-      </w:r>
-      <w:proofErr w:type="spellStart"/>
-      <w:r>
-        <w:rPr>
-          <w:i/>
-          <w:iCs/>
-        </w:rPr>
-        <w:t>Studien</w:t>
-      </w:r>
-      <w:proofErr w:type="spellEnd"/>
+        <w:t>Gottinger Studien</w:t>
+      </w:r>
       <w:r>
         <w:t xml:space="preserve">, </w:t>
       </w:r>
@@ -1325,15 +858,7 @@
         <w:ind w:left="480" w:hanging="480"/>
       </w:pPr>
       <w:r>
-        <w:t xml:space="preserve">Blackburn, T., Gaston, K. &amp; </w:t>
-      </w:r>
-      <w:proofErr w:type="spellStart"/>
-      <w:r>
-        <w:t>Loder</w:t>
-      </w:r>
-      <w:proofErr w:type="spellEnd"/>
-      <w:r>
-        <w:t xml:space="preserve">, N. (1999) Geographic gradients in body size: a clarification of Bergmann’s rule. </w:t>
+        <w:t xml:space="preserve">Blackburn, T., Gaston, K. &amp; Loder, N. (1999) Geographic gradients in body size: a clarification of Bergmann’s rule. </w:t>
       </w:r>
       <w:r>
         <w:rPr>
@@ -1352,15 +877,7 @@
         <w:ind w:left="480" w:hanging="480"/>
       </w:pPr>
       <w:r>
-        <w:t xml:space="preserve">Brown, J.H., </w:t>
-      </w:r>
-      <w:proofErr w:type="spellStart"/>
-      <w:r>
-        <w:t>Gillooly</w:t>
-      </w:r>
-      <w:proofErr w:type="spellEnd"/>
-      <w:r>
-        <w:t xml:space="preserve">, J.F., Allen, A.P., Savage, V.M. &amp; West, G.B. (2004) Toward a metabolic theory of ecology. </w:t>
+        <w:t xml:space="preserve">Brown, J.H., Gillooly, J.F., Allen, A.P., Savage, V.M. &amp; West, G.B. (2004) Toward a metabolic theory of ecology. </w:t>
       </w:r>
       <w:r>
         <w:rPr>
@@ -1389,23 +906,7 @@
         <w:ind w:left="480" w:hanging="480"/>
       </w:pPr>
       <w:r>
-        <w:t xml:space="preserve">Brown, J.H. &amp; Lee, A.K. (1969) </w:t>
-      </w:r>
-      <w:proofErr w:type="gramStart"/>
-      <w:r>
-        <w:t>Bergmann ’</w:t>
-      </w:r>
-      <w:proofErr w:type="gramEnd"/>
-      <w:r>
-        <w:t xml:space="preserve"> s Rule and Climatic Adaptation in Woodrats ( </w:t>
-      </w:r>
-      <w:proofErr w:type="spellStart"/>
-      <w:r>
-        <w:t>Neotoma</w:t>
-      </w:r>
-      <w:proofErr w:type="spellEnd"/>
-      <w:r>
-        <w:t xml:space="preserve"> ). </w:t>
+        <w:t xml:space="preserve">Brown, J.H. &amp; Lee, A.K. (1969) Bergmann ’ s Rule and Climatic Adaptation in Woodrats ( Neotoma ). </w:t>
       </w:r>
       <w:r>
         <w:rPr>
@@ -1433,37 +934,8 @@
         <w:pStyle w:val="NormalWeb"/>
         <w:ind w:left="480" w:hanging="480"/>
       </w:pPr>
-      <w:proofErr w:type="spellStart"/>
-      <w:r>
-        <w:t>Canale</w:t>
-      </w:r>
-      <w:proofErr w:type="spellEnd"/>
-      <w:r>
-        <w:t xml:space="preserve">, C.I., </w:t>
-      </w:r>
-      <w:proofErr w:type="spellStart"/>
-      <w:r>
-        <w:t>Ozgul</w:t>
-      </w:r>
-      <w:proofErr w:type="spellEnd"/>
-      <w:r>
-        <w:t xml:space="preserve">, A., </w:t>
-      </w:r>
-      <w:proofErr w:type="spellStart"/>
-      <w:r>
-        <w:t>Allain</w:t>
-      </w:r>
-      <w:proofErr w:type="spellEnd"/>
-      <w:r>
-        <w:t xml:space="preserve">??, D. &amp; </w:t>
-      </w:r>
-      <w:proofErr w:type="spellStart"/>
-      <w:r>
-        <w:t>Cohas</w:t>
-      </w:r>
-      <w:proofErr w:type="spellEnd"/>
-      <w:r>
-        <w:t xml:space="preserve">, A. (2016) Differential plasticity of size and mass to environmental change in a hibernating mammal. </w:t>
+      <w:r>
+        <w:t xml:space="preserve">Canale, C.I., Ozgul, A., Allain??, D. &amp; Cohas, A. (2016) Differential plasticity of size and mass to environmental change in a hibernating mammal. </w:t>
       </w:r>
       <w:r>
         <w:rPr>
@@ -1510,29 +982,8 @@
         <w:pStyle w:val="NormalWeb"/>
         <w:ind w:left="480" w:hanging="480"/>
       </w:pPr>
-      <w:proofErr w:type="spellStart"/>
-      <w:r>
-        <w:t>Freckleton</w:t>
-      </w:r>
-      <w:proofErr w:type="spellEnd"/>
-      <w:r>
-        <w:t xml:space="preserve">, R.P., Harvey, P.H. &amp; </w:t>
-      </w:r>
-      <w:proofErr w:type="spellStart"/>
-      <w:r>
-        <w:t>Pagel</w:t>
-      </w:r>
-      <w:proofErr w:type="spellEnd"/>
-      <w:r>
-        <w:t xml:space="preserve">, M. (2003) </w:t>
-      </w:r>
-      <w:proofErr w:type="gramStart"/>
-      <w:r>
-        <w:t>Bergmann ’</w:t>
-      </w:r>
-      <w:proofErr w:type="gramEnd"/>
-      <w:r>
-        <w:t xml:space="preserve"> s Rule and Body Size in Mammals. </w:t>
+      <w:r>
+        <w:t xml:space="preserve">Freckleton, R.P., Harvey, P.H. &amp; Pagel, M. (2003) Bergmann ’ s Rule and Body Size in Mammals. </w:t>
       </w:r>
       <w:r>
         <w:rPr>
@@ -1561,15 +1012,7 @@
         <w:ind w:left="480" w:hanging="480"/>
       </w:pPr>
       <w:r>
-        <w:t xml:space="preserve">Gardner, J.L., Peters, A., Kearney, M.R., Joseph, L. &amp; </w:t>
-      </w:r>
-      <w:proofErr w:type="spellStart"/>
-      <w:r>
-        <w:t>Heinsohn</w:t>
-      </w:r>
-      <w:proofErr w:type="spellEnd"/>
-      <w:r>
-        <w:t xml:space="preserve">, R. (2011) Declining body size: a third universal response to warming? </w:t>
+        <w:t xml:space="preserve">Gardner, J.L., Peters, A., Kearney, M.R., Joseph, L. &amp; Heinsohn, R. (2011) Declining body size: a third universal response to warming? </w:t>
       </w:r>
       <w:r>
         <w:rPr>
@@ -1597,29 +1040,8 @@
         <w:pStyle w:val="NormalWeb"/>
         <w:ind w:left="480" w:hanging="480"/>
       </w:pPr>
-      <w:proofErr w:type="spellStart"/>
-      <w:r>
-        <w:t>Husby</w:t>
-      </w:r>
-      <w:proofErr w:type="spellEnd"/>
-      <w:r>
-        <w:t xml:space="preserve">, A., </w:t>
-      </w:r>
-      <w:proofErr w:type="spellStart"/>
-      <w:r>
-        <w:t>Hille</w:t>
-      </w:r>
-      <w:proofErr w:type="spellEnd"/>
-      <w:r>
-        <w:t xml:space="preserve">, S.M. &amp; </w:t>
-      </w:r>
-      <w:proofErr w:type="spellStart"/>
-      <w:r>
-        <w:t>Visser</w:t>
-      </w:r>
-      <w:proofErr w:type="spellEnd"/>
-      <w:r>
-        <w:t xml:space="preserve">, M.E. (2011) Testing Mechanisms of Bergmann’s Rule: Phenotypic Decline but No Genetic Change in Body Size in Three Passerine Bird Populations. </w:t>
+      <w:r>
+        <w:t xml:space="preserve">Husby, A., Hille, S.M. &amp; Visser, M.E. (2011) Testing Mechanisms of Bergmann’s Rule: Phenotypic Decline but No Genetic Change in Body Size in Three Passerine Bird Populations. </w:t>
       </w:r>
       <w:r>
         <w:rPr>
@@ -1647,37 +1069,8 @@
         <w:pStyle w:val="NormalWeb"/>
         <w:ind w:left="480" w:hanging="480"/>
       </w:pPr>
-      <w:proofErr w:type="spellStart"/>
-      <w:r>
-        <w:t>Kelt</w:t>
-      </w:r>
-      <w:proofErr w:type="spellEnd"/>
-      <w:r>
-        <w:t xml:space="preserve">, D.A., </w:t>
-      </w:r>
-      <w:proofErr w:type="spellStart"/>
-      <w:r>
-        <w:t>Meserve</w:t>
-      </w:r>
-      <w:proofErr w:type="spellEnd"/>
-      <w:r>
-        <w:t xml:space="preserve">, P.L., Gutiérrez, J.R., </w:t>
-      </w:r>
-      <w:proofErr w:type="spellStart"/>
-      <w:r>
-        <w:t>Milstead</w:t>
-      </w:r>
-      <w:proofErr w:type="spellEnd"/>
-      <w:r>
-        <w:t xml:space="preserve">, W.B. &amp; </w:t>
-      </w:r>
-      <w:proofErr w:type="spellStart"/>
-      <w:r>
-        <w:t>Previtali</w:t>
-      </w:r>
-      <w:proofErr w:type="spellEnd"/>
-      <w:r>
-        <w:t xml:space="preserve">, M.A. (2013) Long-term monitoring of mammals in the face of biotic and abiotic influences at a semiarid site in north-central Chile. </w:t>
+      <w:r>
+        <w:t xml:space="preserve">Kelt, D.A., Meserve, P.L., Gutiérrez, J.R., Milstead, W.B. &amp; Previtali, M.A. (2013) Long-term monitoring of mammals in the face of biotic and abiotic influences at a semiarid site in north-central Chile. </w:t>
       </w:r>
       <w:r>
         <w:rPr>
@@ -1705,53 +1098,8 @@
         <w:pStyle w:val="NormalWeb"/>
         <w:ind w:left="480" w:hanging="480"/>
       </w:pPr>
-      <w:proofErr w:type="spellStart"/>
-      <w:r>
-        <w:t>Kironde</w:t>
-      </w:r>
-      <w:proofErr w:type="spellEnd"/>
-      <w:r>
-        <w:t xml:space="preserve">, H., D. Morris, B., </w:t>
-      </w:r>
-      <w:proofErr w:type="spellStart"/>
-      <w:r>
-        <w:t>Goel</w:t>
-      </w:r>
-      <w:proofErr w:type="spellEnd"/>
-      <w:r>
-        <w:t xml:space="preserve">, A., Zhang, A., </w:t>
-      </w:r>
-      <w:proofErr w:type="spellStart"/>
-      <w:r>
-        <w:t>Narasimha</w:t>
-      </w:r>
-      <w:proofErr w:type="spellEnd"/>
-      <w:r>
-        <w:t xml:space="preserve">, A., Negi, S., J. Harris, D., Gertrude Digges, D., Kumar, K., Jain, A., Pal, K., </w:t>
-      </w:r>
-      <w:proofErr w:type="spellStart"/>
-      <w:r>
-        <w:t>Amipara</w:t>
-      </w:r>
-      <w:proofErr w:type="spellEnd"/>
-      <w:r>
-        <w:t xml:space="preserve">, K., </w:t>
-      </w:r>
-      <w:proofErr w:type="spellStart"/>
-      <w:r>
-        <w:t>Simran</w:t>
-      </w:r>
-      <w:proofErr w:type="spellEnd"/>
-      <w:r>
-        <w:t xml:space="preserve"> Singh </w:t>
-      </w:r>
-      <w:proofErr w:type="spellStart"/>
-      <w:r>
-        <w:t>Baweja</w:t>
-      </w:r>
-      <w:proofErr w:type="spellEnd"/>
-      <w:r>
-        <w:t xml:space="preserve">, P. &amp; P. White, E. (2017) Retriever: Data Retrieval Tool. </w:t>
+      <w:r>
+        <w:t xml:space="preserve">Kironde, H., D. Morris, B., Goel, A., Zhang, A., Narasimha, A., Negi, S., J. Harris, D., Gertrude Digges, D., Kumar, K., Jain, A., Pal, K., Amipara, K., Simran Singh Baweja, P. &amp; P. White, E. (2017) Retriever: Data Retrieval Tool. </w:t>
       </w:r>
       <w:r>
         <w:rPr>
@@ -1779,13 +1127,8 @@
         <w:pStyle w:val="NormalWeb"/>
         <w:ind w:left="480" w:hanging="480"/>
       </w:pPr>
-      <w:proofErr w:type="spellStart"/>
-      <w:r>
-        <w:t>Lomolino</w:t>
-      </w:r>
-      <w:proofErr w:type="spellEnd"/>
-      <w:r>
-        <w:t xml:space="preserve">, M. V. (2005) Body size evolution in insular vertebrates: Generality of the island rule. </w:t>
+      <w:r>
+        <w:t xml:space="preserve">Lomolino, M. V. (2005) Body size evolution in insular vertebrates: Generality of the island rule. </w:t>
       </w:r>
       <w:r>
         <w:rPr>
@@ -1813,21 +1156,8 @@
         <w:pStyle w:val="NormalWeb"/>
         <w:ind w:left="480" w:hanging="480"/>
       </w:pPr>
-      <w:proofErr w:type="spellStart"/>
-      <w:r>
-        <w:t>Lomolino</w:t>
-      </w:r>
-      <w:proofErr w:type="spellEnd"/>
-      <w:r>
-        <w:t xml:space="preserve">, M. V. &amp; </w:t>
-      </w:r>
-      <w:proofErr w:type="spellStart"/>
-      <w:r>
-        <w:t>Perault</w:t>
-      </w:r>
-      <w:proofErr w:type="spellEnd"/>
-      <w:r>
-        <w:t xml:space="preserve">, D.R. (2007) Body size variation of mammals in a fragmented, temperate rainforest. </w:t>
+      <w:r>
+        <w:t xml:space="preserve">Lomolino, M. V. &amp; Perault, D.R. (2007) Body size variation of mammals in a fragmented, temperate rainforest. </w:t>
       </w:r>
       <w:r>
         <w:rPr>
@@ -1855,15 +1185,9 @@
         <w:pStyle w:val="NormalWeb"/>
         <w:ind w:left="480" w:hanging="480"/>
       </w:pPr>
-      <w:proofErr w:type="spellStart"/>
-      <w:r>
-        <w:t>McNab</w:t>
-      </w:r>
-      <w:proofErr w:type="spellEnd"/>
-      <w:r>
-        <w:t xml:space="preserve">, B.K. (2010) Geographic and temporal correlations of mammalian size reconsidered: a resource rule. </w:t>
-      </w:r>
-      <w:proofErr w:type="spellStart"/>
+      <w:r>
+        <w:t xml:space="preserve">McNab, B.K. (2010) Geographic and temporal correlations of mammalian size reconsidered: a resource rule. </w:t>
+      </w:r>
       <w:r>
         <w:rPr>
           <w:i/>
@@ -1871,7 +1195,6 @@
         </w:rPr>
         <w:t>Oecologia</w:t>
       </w:r>
-      <w:proofErr w:type="spellEnd"/>
       <w:r>
         <w:t xml:space="preserve">, </w:t>
       </w:r>
@@ -1891,13 +1214,8 @@
         <w:pStyle w:val="NormalWeb"/>
         <w:ind w:left="480" w:hanging="480"/>
       </w:pPr>
-      <w:proofErr w:type="spellStart"/>
-      <w:r>
-        <w:t>Meiri</w:t>
-      </w:r>
-      <w:proofErr w:type="spellEnd"/>
-      <w:r>
-        <w:t xml:space="preserve">, S. &amp; Dayan, T. (2003) On the validity of Bergmann’s rule. </w:t>
+      <w:r>
+        <w:t xml:space="preserve">Meiri, S. &amp; Dayan, T. (2003) On the validity of Bergmann’s rule. </w:t>
       </w:r>
       <w:r>
         <w:rPr>
@@ -1916,79 +1234,7 @@
         <w:ind w:left="480" w:hanging="480"/>
       </w:pPr>
       <w:r>
-        <w:t xml:space="preserve">Morgan Ernest, S.K., </w:t>
-      </w:r>
-      <w:proofErr w:type="spellStart"/>
-      <w:r>
-        <w:t>Yenni</w:t>
-      </w:r>
-      <w:proofErr w:type="spellEnd"/>
-      <w:r>
-        <w:t xml:space="preserve">, G.M., </w:t>
-      </w:r>
-      <w:proofErr w:type="spellStart"/>
-      <w:r>
-        <w:t>Allington</w:t>
-      </w:r>
-      <w:proofErr w:type="spellEnd"/>
-      <w:r>
-        <w:t xml:space="preserve">, G., Christensen, E.M., </w:t>
-      </w:r>
-      <w:proofErr w:type="spellStart"/>
-      <w:r>
-        <w:t>Geluso</w:t>
-      </w:r>
-      <w:proofErr w:type="spellEnd"/>
-      <w:r>
-        <w:t xml:space="preserve">, K., </w:t>
-      </w:r>
-      <w:proofErr w:type="spellStart"/>
-      <w:r>
-        <w:t>Goheen</w:t>
-      </w:r>
-      <w:proofErr w:type="spellEnd"/>
-      <w:r>
-        <w:t xml:space="preserve">, J.R., </w:t>
-      </w:r>
-      <w:proofErr w:type="spellStart"/>
-      <w:r>
-        <w:t>Schutzenhofer</w:t>
-      </w:r>
-      <w:proofErr w:type="spellEnd"/>
-      <w:r>
-        <w:t xml:space="preserve">, M.R., </w:t>
-      </w:r>
-      <w:proofErr w:type="spellStart"/>
-      <w:r>
-        <w:t>Supp</w:t>
-      </w:r>
-      <w:proofErr w:type="spellEnd"/>
-      <w:r>
-        <w:t xml:space="preserve">, S.R., Thibault, K.M., Brown, J.H. &amp; </w:t>
-      </w:r>
-      <w:proofErr w:type="spellStart"/>
-      <w:r>
-        <w:t>Valone</w:t>
-      </w:r>
-      <w:proofErr w:type="spellEnd"/>
-      <w:r>
-        <w:t xml:space="preserve">, T.J. (2016) Long- term monitoring and experimental manipulation of a </w:t>
-      </w:r>
-      <w:proofErr w:type="spellStart"/>
-      <w:r>
-        <w:t>Chihuahuan</w:t>
-      </w:r>
-      <w:proofErr w:type="spellEnd"/>
-      <w:r>
-        <w:t xml:space="preserve"> desert ecosystem near </w:t>
-      </w:r>
-      <w:proofErr w:type="gramStart"/>
-      <w:r>
-        <w:t>Portal ,</w:t>
-      </w:r>
-      <w:proofErr w:type="gramEnd"/>
-      <w:r>
-        <w:t xml:space="preserve"> Arizona ( 1977 – 2013 ). </w:t>
+        <w:t xml:space="preserve">Morgan Ernest, S.K., Yenni, G.M., Allington, G., Christensen, E.M., Geluso, K., Goheen, J.R., Schutzenhofer, M.R., Supp, S.R., Thibault, K.M., Brown, J.H. &amp; Valone, T.J. (2016) Long- term monitoring and experimental manipulation of a Chihuahuan desert ecosystem near Portal , Arizona ( 1977 – 2013 ). </w:t>
       </w:r>
       <w:r>
         <w:rPr>
@@ -2017,15 +1263,7 @@
         <w:ind w:left="480" w:hanging="480"/>
       </w:pPr>
       <w:r>
-        <w:t xml:space="preserve">Newsome, S. (2016) Small Mammal Mark-Recapture Population Dynamics at Core Research Sites at the </w:t>
-      </w:r>
-      <w:proofErr w:type="spellStart"/>
-      <w:r>
-        <w:t>Sevilleta</w:t>
-      </w:r>
-      <w:proofErr w:type="spellEnd"/>
-      <w:r>
-        <w:t xml:space="preserve"> National Wildlife Refuge, New Mexico (1989 - present).</w:t>
+        <w:t>Newsome, S. (2016) Small Mammal Mark-Recapture Population Dynamics at Core Research Sites at the Sevilleta National Wildlife Refuge, New Mexico (1989 - present).</w:t>
       </w:r>
     </w:p>
     <w:p>
@@ -2034,17 +1272,8 @@
         <w:ind w:left="480" w:hanging="480"/>
       </w:pPr>
       <w:r>
-        <w:t xml:space="preserve">Riemer, K., </w:t>
-      </w:r>
-      <w:proofErr w:type="spellStart"/>
-      <w:r>
-        <w:t>Guralnick</w:t>
-      </w:r>
-      <w:proofErr w:type="spellEnd"/>
-      <w:r>
-        <w:t xml:space="preserve">, R.P. &amp; White, E.P. (2018) No general relationship between mass and temperature in endothermic species. </w:t>
-      </w:r>
-      <w:proofErr w:type="spellStart"/>
+        <w:t xml:space="preserve">Riemer, K., Guralnick, R.P. &amp; White, E.P. (2018) No general relationship between mass and temperature in endothermic species. </w:t>
+      </w:r>
       <w:r>
         <w:rPr>
           <w:i/>
@@ -2052,7 +1281,6 @@
         </w:rPr>
         <w:t>eLife</w:t>
       </w:r>
-      <w:proofErr w:type="spellEnd"/>
       <w:r>
         <w:t xml:space="preserve">, </w:t>
       </w:r>
@@ -2072,23 +1300,9 @@
         <w:pStyle w:val="NormalWeb"/>
         <w:ind w:left="480" w:hanging="480"/>
       </w:pPr>
-      <w:proofErr w:type="spellStart"/>
-      <w:r>
-        <w:t>Salewski</w:t>
-      </w:r>
-      <w:proofErr w:type="spellEnd"/>
-      <w:r>
-        <w:t xml:space="preserve">, V., </w:t>
-      </w:r>
-      <w:proofErr w:type="spellStart"/>
-      <w:r>
-        <w:t>Hochachka</w:t>
-      </w:r>
-      <w:proofErr w:type="spellEnd"/>
-      <w:r>
-        <w:t xml:space="preserve">, W.M. &amp; Fiedler, W. (2010) Global warming and Bergmann’s rule: do central European passerines adjust their body size to rising temperatures? </w:t>
-      </w:r>
-      <w:proofErr w:type="spellStart"/>
+      <w:r>
+        <w:t xml:space="preserve">Salewski, V., Hochachka, W.M. &amp; Fiedler, W. (2010) Global warming and Bergmann’s rule: do central European passerines adjust their body size to rising temperatures? </w:t>
+      </w:r>
       <w:r>
         <w:rPr>
           <w:i/>
@@ -2096,7 +1310,6 @@
         </w:rPr>
         <w:t>Oecologia</w:t>
       </w:r>
-      <w:proofErr w:type="spellEnd"/>
       <w:r>
         <w:t xml:space="preserve">, </w:t>
       </w:r>
@@ -2146,17 +1359,8 @@
         <w:ind w:left="480" w:hanging="480"/>
       </w:pPr>
       <w:r>
-        <w:t xml:space="preserve">Smith, F., Browning, H. &amp; Shepherd, U. (1998) The influence of climate change on the body mass of woodrats </w:t>
-      </w:r>
-      <w:proofErr w:type="spellStart"/>
-      <w:r>
-        <w:t>Neotoma</w:t>
-      </w:r>
-      <w:proofErr w:type="spellEnd"/>
-      <w:r>
-        <w:t xml:space="preserve"> in an arid region of New Mexico, USA. </w:t>
-      </w:r>
-      <w:proofErr w:type="spellStart"/>
+        <w:t xml:space="preserve">Smith, F., Browning, H. &amp; Shepherd, U. (1998) The influence of climate change on the body mass of woodrats Neotoma in an arid region of New Mexico, USA. </w:t>
+      </w:r>
       <w:r>
         <w:rPr>
           <w:i/>
@@ -2164,7 +1368,6 @@
         </w:rPr>
         <w:t>Ecography</w:t>
       </w:r>
-      <w:proofErr w:type="spellEnd"/>
       <w:r>
         <w:t>.</w:t>
       </w:r>
@@ -2174,21 +1377,8 @@
         <w:pStyle w:val="NormalWeb"/>
         <w:ind w:left="480" w:hanging="480"/>
       </w:pPr>
-      <w:proofErr w:type="spellStart"/>
-      <w:r>
-        <w:t>Stirling</w:t>
-      </w:r>
-      <w:proofErr w:type="spellEnd"/>
-      <w:r>
-        <w:t xml:space="preserve">, I. &amp; </w:t>
-      </w:r>
-      <w:proofErr w:type="spellStart"/>
-      <w:r>
-        <w:t>Derocher</w:t>
-      </w:r>
-      <w:proofErr w:type="spellEnd"/>
-      <w:r>
-        <w:t xml:space="preserve">, A.E. (2012) Effects of climate warming on polar bears: A review of the evidence. </w:t>
+      <w:r>
+        <w:t xml:space="preserve">Stirling, I. &amp; Derocher, A.E. (2012) Effects of climate warming on polar bears: A review of the evidence. </w:t>
       </w:r>
       <w:r>
         <w:rPr>
@@ -2225,37 +1415,8 @@
         <w:pStyle w:val="NormalWeb"/>
         <w:ind w:left="480" w:hanging="480"/>
       </w:pPr>
-      <w:proofErr w:type="spellStart"/>
-      <w:r>
-        <w:t>Teplitsky</w:t>
-      </w:r>
-      <w:proofErr w:type="spellEnd"/>
-      <w:r>
-        <w:t xml:space="preserve">, C., Mills, J. a, </w:t>
-      </w:r>
-      <w:proofErr w:type="spellStart"/>
-      <w:r>
-        <w:t>Alho</w:t>
-      </w:r>
-      <w:proofErr w:type="spellEnd"/>
-      <w:r>
-        <w:t xml:space="preserve">, J.S., </w:t>
-      </w:r>
-      <w:proofErr w:type="spellStart"/>
-      <w:r>
-        <w:t>Yarrall</w:t>
-      </w:r>
-      <w:proofErr w:type="spellEnd"/>
-      <w:r>
-        <w:t xml:space="preserve">, J.W. &amp; </w:t>
-      </w:r>
-      <w:proofErr w:type="spellStart"/>
-      <w:r>
-        <w:t>Merilä</w:t>
-      </w:r>
-      <w:proofErr w:type="spellEnd"/>
-      <w:r>
-        <w:t xml:space="preserve">, J. (2008) Bergmann’s rule and climate change revisited: disentangling environmental and genetic responses in a wild bird population. </w:t>
+      <w:r>
+        <w:t xml:space="preserve">Teplitsky, C., Mills, J. a, Alho, J.S., Yarrall, J.W. &amp; Merilä, J. (2008) Bergmann’s rule and climate change revisited: disentangling environmental and genetic responses in a wild bird population. </w:t>
       </w:r>
       <w:r>
         <w:rPr>
@@ -2284,33 +1445,8 @@
         <w:ind w:left="480" w:hanging="480"/>
       </w:pPr>
       <w:r>
-        <w:t xml:space="preserve">Van </w:t>
-      </w:r>
-      <w:proofErr w:type="spellStart"/>
-      <w:r>
-        <w:t>Buskirk</w:t>
-      </w:r>
-      <w:proofErr w:type="spellEnd"/>
-      <w:r>
-        <w:t xml:space="preserve">, J., </w:t>
-      </w:r>
-      <w:proofErr w:type="spellStart"/>
-      <w:r>
-        <w:t>Mulvihill</w:t>
-      </w:r>
-      <w:proofErr w:type="spellEnd"/>
-      <w:r>
-        <w:t xml:space="preserve">, R.S. &amp; </w:t>
-      </w:r>
-      <w:proofErr w:type="spellStart"/>
-      <w:r>
-        <w:t>Leberman</w:t>
-      </w:r>
-      <w:proofErr w:type="spellEnd"/>
-      <w:r>
-        <w:t xml:space="preserve">, R.C. (2010) Declining body sizes in North American birds associated with climate change. </w:t>
-      </w:r>
-      <w:proofErr w:type="spellStart"/>
+        <w:t xml:space="preserve">Van Buskirk, J., Mulvihill, R.S. &amp; Leberman, R.C. (2010) Declining body sizes in North American birds associated with climate change. </w:t>
+      </w:r>
       <w:r>
         <w:rPr>
           <w:i/>
@@ -2318,7 +1454,6 @@
         </w:rPr>
         <w:t>Oikos</w:t>
       </w:r>
-      <w:proofErr w:type="spellEnd"/>
       <w:r>
         <w:t xml:space="preserve">, </w:t>
       </w:r>
@@ -2348,31 +1483,7 @@
         <w:ind w:left="480" w:hanging="480"/>
       </w:pPr>
       <w:r>
-        <w:t xml:space="preserve">Woodward, G., </w:t>
-      </w:r>
-      <w:proofErr w:type="spellStart"/>
-      <w:r>
-        <w:t>Ebenman</w:t>
-      </w:r>
-      <w:proofErr w:type="spellEnd"/>
-      <w:r>
-        <w:t xml:space="preserve">, B., Emmerson, M., Montoya, J.M., </w:t>
-      </w:r>
-      <w:proofErr w:type="spellStart"/>
-      <w:r>
-        <w:t>Olesen</w:t>
-      </w:r>
-      <w:proofErr w:type="spellEnd"/>
-      <w:r>
-        <w:t xml:space="preserve">, J.M., </w:t>
-      </w:r>
-      <w:proofErr w:type="spellStart"/>
-      <w:r>
-        <w:t>Valido</w:t>
-      </w:r>
-      <w:proofErr w:type="spellEnd"/>
-      <w:r>
-        <w:t xml:space="preserve">, A. &amp; Warren, P.H. (2005) Body size in ecological networks. </w:t>
+        <w:t xml:space="preserve">Woodward, G., Ebenman, B., Emmerson, M., Montoya, J.M., Olesen, J.M., Valido, A. &amp; Warren, P.H. (2005) Body size in ecological networks. </w:t>
       </w:r>
       <w:r>
         <w:rPr>
@@ -2517,8 +1628,8 @@
     </w:p>
     <w:p/>
     <w:p>
-      <w:bookmarkStart w:id="0" w:name="t_ft_species_codes"/>
-      <w:bookmarkEnd w:id="0"/>
+      <w:bookmarkStart w:id="1" w:name="t_ft_species_codes"/>
+      <w:bookmarkEnd w:id="1"/>
     </w:p>
     <w:tbl>
       <w:tblPr>
@@ -2718,7 +1829,6 @@
               <w:spacing w:before="40" w:after="40"/>
               <w:ind w:left="40" w:right="40"/>
             </w:pPr>
-            <w:proofErr w:type="spellStart"/>
             <w:r>
               <w:rPr>
                 <w:rFonts w:ascii="Arial" w:hAnsi="Arial" w:cs="Arial"/>
@@ -2727,31 +1837,8 @@
                 <w:sz w:val="20"/>
                 <w:szCs w:val="20"/>
               </w:rPr>
-              <w:t>Abrocoma</w:t>
-            </w:r>
-            <w:proofErr w:type="spellEnd"/>
-            <w:r>
-              <w:rPr>
-                <w:rFonts w:ascii="Arial" w:hAnsi="Arial" w:cs="Arial"/>
-                <w:i/>
-                <w:color w:val="000000"/>
-                <w:sz w:val="20"/>
-                <w:szCs w:val="20"/>
-              </w:rPr>
-              <w:t xml:space="preserve"> </w:t>
-            </w:r>
-            <w:proofErr w:type="spellStart"/>
-            <w:r>
-              <w:rPr>
-                <w:rFonts w:ascii="Arial" w:hAnsi="Arial" w:cs="Arial"/>
-                <w:i/>
-                <w:color w:val="000000"/>
-                <w:sz w:val="20"/>
-                <w:szCs w:val="20"/>
-              </w:rPr>
-              <w:t>bennetti</w:t>
-            </w:r>
-            <w:proofErr w:type="spellEnd"/>
+              <w:t>Abrocoma bennetti</w:t>
+            </w:r>
           </w:p>
         </w:tc>
       </w:tr>
@@ -2843,7 +1930,6 @@
               <w:spacing w:before="40" w:after="40"/>
               <w:ind w:left="40" w:right="40"/>
             </w:pPr>
-            <w:proofErr w:type="spellStart"/>
             <w:r>
               <w:rPr>
                 <w:rFonts w:ascii="Arial" w:hAnsi="Arial" w:cs="Arial"/>
@@ -2852,31 +1938,8 @@
                 <w:sz w:val="20"/>
                 <w:szCs w:val="20"/>
               </w:rPr>
-              <w:t>Abrothrix</w:t>
-            </w:r>
-            <w:proofErr w:type="spellEnd"/>
-            <w:r>
-              <w:rPr>
-                <w:rFonts w:ascii="Arial" w:hAnsi="Arial" w:cs="Arial"/>
-                <w:i/>
-                <w:color w:val="000000"/>
-                <w:sz w:val="20"/>
-                <w:szCs w:val="20"/>
-              </w:rPr>
-              <w:t xml:space="preserve"> </w:t>
-            </w:r>
-            <w:proofErr w:type="spellStart"/>
-            <w:r>
-              <w:rPr>
-                <w:rFonts w:ascii="Arial" w:hAnsi="Arial" w:cs="Arial"/>
-                <w:i/>
-                <w:color w:val="000000"/>
-                <w:sz w:val="20"/>
-                <w:szCs w:val="20"/>
-              </w:rPr>
-              <w:t>longipilis</w:t>
-            </w:r>
-            <w:proofErr w:type="spellEnd"/>
+              <w:t>Abrothrix longipilis</w:t>
+            </w:r>
           </w:p>
         </w:tc>
       </w:tr>
@@ -2968,7 +2031,6 @@
               <w:spacing w:before="40" w:after="40"/>
               <w:ind w:left="40" w:right="40"/>
             </w:pPr>
-            <w:proofErr w:type="spellStart"/>
             <w:r>
               <w:rPr>
                 <w:rFonts w:ascii="Arial" w:hAnsi="Arial" w:cs="Arial"/>
@@ -2977,31 +2039,8 @@
                 <w:sz w:val="20"/>
                 <w:szCs w:val="20"/>
               </w:rPr>
-              <w:t>Abrothrix</w:t>
-            </w:r>
-            <w:proofErr w:type="spellEnd"/>
-            <w:r>
-              <w:rPr>
-                <w:rFonts w:ascii="Arial" w:hAnsi="Arial" w:cs="Arial"/>
-                <w:i/>
-                <w:color w:val="000000"/>
-                <w:sz w:val="20"/>
-                <w:szCs w:val="20"/>
-              </w:rPr>
-              <w:t xml:space="preserve"> </w:t>
-            </w:r>
-            <w:proofErr w:type="spellStart"/>
-            <w:r>
-              <w:rPr>
-                <w:rFonts w:ascii="Arial" w:hAnsi="Arial" w:cs="Arial"/>
-                <w:i/>
-                <w:color w:val="000000"/>
-                <w:sz w:val="20"/>
-                <w:szCs w:val="20"/>
-              </w:rPr>
-              <w:t>olivaceus</w:t>
-            </w:r>
-            <w:proofErr w:type="spellEnd"/>
+              <w:t>Abrothrix olivaceus</w:t>
+            </w:r>
           </w:p>
         </w:tc>
       </w:tr>
@@ -3093,7 +2132,6 @@
               <w:spacing w:before="40" w:after="40"/>
               <w:ind w:left="40" w:right="40"/>
             </w:pPr>
-            <w:proofErr w:type="spellStart"/>
             <w:r>
               <w:rPr>
                 <w:rFonts w:ascii="Arial" w:hAnsi="Arial" w:cs="Arial"/>
@@ -3102,53 +2140,8 @@
                 <w:sz w:val="20"/>
                 <w:szCs w:val="20"/>
               </w:rPr>
-              <w:t>Thylamys</w:t>
-            </w:r>
-            <w:proofErr w:type="spellEnd"/>
-            <w:r>
-              <w:rPr>
-                <w:rFonts w:ascii="Arial" w:hAnsi="Arial" w:cs="Arial"/>
-                <w:i/>
-                <w:color w:val="000000"/>
-                <w:sz w:val="20"/>
-                <w:szCs w:val="20"/>
-              </w:rPr>
-              <w:t xml:space="preserve"> [</w:t>
-            </w:r>
-            <w:proofErr w:type="spellStart"/>
-            <w:r>
-              <w:rPr>
-                <w:rFonts w:ascii="Arial" w:hAnsi="Arial" w:cs="Arial"/>
-                <w:i/>
-                <w:color w:val="000000"/>
-                <w:sz w:val="20"/>
-                <w:szCs w:val="20"/>
-              </w:rPr>
-              <w:t>Marmosa</w:t>
-            </w:r>
-            <w:proofErr w:type="spellEnd"/>
-            <w:r>
-              <w:rPr>
-                <w:rFonts w:ascii="Arial" w:hAnsi="Arial" w:cs="Arial"/>
-                <w:i/>
-                <w:color w:val="000000"/>
-                <w:sz w:val="20"/>
-                <w:szCs w:val="20"/>
-              </w:rPr>
-              <w:t xml:space="preserve">] </w:t>
-            </w:r>
-            <w:proofErr w:type="spellStart"/>
-            <w:r>
-              <w:rPr>
-                <w:rFonts w:ascii="Arial" w:hAnsi="Arial" w:cs="Arial"/>
-                <w:i/>
-                <w:color w:val="000000"/>
-                <w:sz w:val="20"/>
-                <w:szCs w:val="20"/>
-              </w:rPr>
-              <w:t>elegans</w:t>
-            </w:r>
-            <w:proofErr w:type="spellEnd"/>
+              <w:t>Thylamys [Marmosa] elegans</w:t>
+            </w:r>
           </w:p>
         </w:tc>
       </w:tr>
@@ -3240,7 +2233,6 @@
               <w:spacing w:before="40" w:after="40"/>
               <w:ind w:left="40" w:right="40"/>
             </w:pPr>
-            <w:proofErr w:type="spellStart"/>
             <w:r>
               <w:rPr>
                 <w:rFonts w:ascii="Arial" w:hAnsi="Arial" w:cs="Arial"/>
@@ -3249,18 +2241,7 @@
                 <w:sz w:val="20"/>
                 <w:szCs w:val="20"/>
               </w:rPr>
-              <w:t>Octodon</w:t>
-            </w:r>
-            <w:proofErr w:type="spellEnd"/>
-            <w:r>
-              <w:rPr>
-                <w:rFonts w:ascii="Arial" w:hAnsi="Arial" w:cs="Arial"/>
-                <w:i/>
-                <w:color w:val="000000"/>
-                <w:sz w:val="20"/>
-                <w:szCs w:val="20"/>
-              </w:rPr>
-              <w:t xml:space="preserve"> degus</w:t>
+              <w:t>Octodon degus</w:t>
             </w:r>
           </w:p>
         </w:tc>
@@ -3353,7 +2334,6 @@
               <w:spacing w:before="40" w:after="40"/>
               <w:ind w:left="40" w:right="40"/>
             </w:pPr>
-            <w:proofErr w:type="spellStart"/>
             <w:r>
               <w:rPr>
                 <w:rFonts w:ascii="Arial" w:hAnsi="Arial" w:cs="Arial"/>
@@ -3362,31 +2342,8 @@
                 <w:sz w:val="20"/>
                 <w:szCs w:val="20"/>
               </w:rPr>
-              <w:t>Oligoryzomys</w:t>
-            </w:r>
-            <w:proofErr w:type="spellEnd"/>
-            <w:r>
-              <w:rPr>
-                <w:rFonts w:ascii="Arial" w:hAnsi="Arial" w:cs="Arial"/>
-                <w:i/>
-                <w:color w:val="000000"/>
-                <w:sz w:val="20"/>
-                <w:szCs w:val="20"/>
-              </w:rPr>
-              <w:t xml:space="preserve"> </w:t>
-            </w:r>
-            <w:proofErr w:type="spellStart"/>
-            <w:r>
-              <w:rPr>
-                <w:rFonts w:ascii="Arial" w:hAnsi="Arial" w:cs="Arial"/>
-                <w:i/>
-                <w:color w:val="000000"/>
-                <w:sz w:val="20"/>
-                <w:szCs w:val="20"/>
-              </w:rPr>
-              <w:t>longicaudatus</w:t>
-            </w:r>
-            <w:proofErr w:type="spellEnd"/>
+              <w:t>Oligoryzomys longicaudatus</w:t>
+            </w:r>
           </w:p>
         </w:tc>
       </w:tr>
@@ -3478,7 +2435,6 @@
               <w:spacing w:before="40" w:after="40"/>
               <w:ind w:left="40" w:right="40"/>
             </w:pPr>
-            <w:proofErr w:type="spellStart"/>
             <w:r>
               <w:rPr>
                 <w:rFonts w:ascii="Arial" w:hAnsi="Arial" w:cs="Arial"/>
@@ -3487,31 +2443,8 @@
                 <w:sz w:val="20"/>
                 <w:szCs w:val="20"/>
               </w:rPr>
-              <w:t>Phyllotis</w:t>
-            </w:r>
-            <w:proofErr w:type="spellEnd"/>
-            <w:r>
-              <w:rPr>
-                <w:rFonts w:ascii="Arial" w:hAnsi="Arial" w:cs="Arial"/>
-                <w:i/>
-                <w:color w:val="000000"/>
-                <w:sz w:val="20"/>
-                <w:szCs w:val="20"/>
-              </w:rPr>
-              <w:t xml:space="preserve"> </w:t>
-            </w:r>
-            <w:proofErr w:type="spellStart"/>
-            <w:r>
-              <w:rPr>
-                <w:rFonts w:ascii="Arial" w:hAnsi="Arial" w:cs="Arial"/>
-                <w:i/>
-                <w:color w:val="000000"/>
-                <w:sz w:val="20"/>
-                <w:szCs w:val="20"/>
-              </w:rPr>
-              <w:t>darwini</w:t>
-            </w:r>
-            <w:proofErr w:type="spellEnd"/>
+              <w:t>Phyllotis darwini</w:t>
+            </w:r>
           </w:p>
         </w:tc>
       </w:tr>
@@ -3603,7 +2536,6 @@
               <w:spacing w:before="40" w:after="40"/>
               <w:ind w:left="40" w:right="40"/>
             </w:pPr>
-            <w:proofErr w:type="spellStart"/>
             <w:r>
               <w:rPr>
                 <w:rFonts w:ascii="Arial" w:hAnsi="Arial" w:cs="Arial"/>
@@ -3612,31 +2544,8 @@
                 <w:sz w:val="20"/>
                 <w:szCs w:val="20"/>
               </w:rPr>
-              <w:t>Dipodomys</w:t>
-            </w:r>
-            <w:proofErr w:type="spellEnd"/>
-            <w:r>
-              <w:rPr>
-                <w:rFonts w:ascii="Arial" w:hAnsi="Arial" w:cs="Arial"/>
-                <w:i/>
-                <w:color w:val="000000"/>
-                <w:sz w:val="20"/>
-                <w:szCs w:val="20"/>
-              </w:rPr>
-              <w:t xml:space="preserve"> </w:t>
-            </w:r>
-            <w:proofErr w:type="spellStart"/>
-            <w:r>
-              <w:rPr>
-                <w:rFonts w:ascii="Arial" w:hAnsi="Arial" w:cs="Arial"/>
-                <w:i/>
-                <w:color w:val="000000"/>
-                <w:sz w:val="20"/>
-                <w:szCs w:val="20"/>
-              </w:rPr>
-              <w:t>merriami</w:t>
-            </w:r>
-            <w:proofErr w:type="spellEnd"/>
+              <w:t>Dipodomys merriami</w:t>
+            </w:r>
           </w:p>
         </w:tc>
       </w:tr>
@@ -3728,7 +2637,6 @@
               <w:spacing w:before="40" w:after="40"/>
               <w:ind w:left="40" w:right="40"/>
             </w:pPr>
-            <w:proofErr w:type="spellStart"/>
             <w:r>
               <w:rPr>
                 <w:rFonts w:ascii="Arial" w:hAnsi="Arial" w:cs="Arial"/>
@@ -3737,31 +2645,8 @@
                 <w:sz w:val="20"/>
                 <w:szCs w:val="20"/>
               </w:rPr>
-              <w:t>Dipodomys</w:t>
-            </w:r>
-            <w:proofErr w:type="spellEnd"/>
-            <w:r>
-              <w:rPr>
-                <w:rFonts w:ascii="Arial" w:hAnsi="Arial" w:cs="Arial"/>
-                <w:i/>
-                <w:color w:val="000000"/>
-                <w:sz w:val="20"/>
-                <w:szCs w:val="20"/>
-              </w:rPr>
-              <w:t xml:space="preserve"> </w:t>
-            </w:r>
-            <w:proofErr w:type="spellStart"/>
-            <w:r>
-              <w:rPr>
-                <w:rFonts w:ascii="Arial" w:hAnsi="Arial" w:cs="Arial"/>
-                <w:i/>
-                <w:color w:val="000000"/>
-                <w:sz w:val="20"/>
-                <w:szCs w:val="20"/>
-              </w:rPr>
-              <w:t>ordii</w:t>
-            </w:r>
-            <w:proofErr w:type="spellEnd"/>
+              <w:t>Dipodomys ordii</w:t>
+            </w:r>
           </w:p>
         </w:tc>
       </w:tr>
@@ -3853,7 +2738,6 @@
               <w:spacing w:before="40" w:after="40"/>
               <w:ind w:left="40" w:right="40"/>
             </w:pPr>
-            <w:proofErr w:type="spellStart"/>
             <w:r>
               <w:rPr>
                 <w:rFonts w:ascii="Arial" w:hAnsi="Arial" w:cs="Arial"/>
@@ -3862,31 +2746,8 @@
                 <w:sz w:val="20"/>
                 <w:szCs w:val="20"/>
               </w:rPr>
-              <w:t>Dipodomys</w:t>
-            </w:r>
-            <w:proofErr w:type="spellEnd"/>
-            <w:r>
-              <w:rPr>
-                <w:rFonts w:ascii="Arial" w:hAnsi="Arial" w:cs="Arial"/>
-                <w:i/>
-                <w:color w:val="000000"/>
-                <w:sz w:val="20"/>
-                <w:szCs w:val="20"/>
-              </w:rPr>
-              <w:t xml:space="preserve"> </w:t>
-            </w:r>
-            <w:proofErr w:type="spellStart"/>
-            <w:r>
-              <w:rPr>
-                <w:rFonts w:ascii="Arial" w:hAnsi="Arial" w:cs="Arial"/>
-                <w:i/>
-                <w:color w:val="000000"/>
-                <w:sz w:val="20"/>
-                <w:szCs w:val="20"/>
-              </w:rPr>
-              <w:t>spectabilis</w:t>
-            </w:r>
-            <w:proofErr w:type="spellEnd"/>
+              <w:t>Dipodomys spectabilis</w:t>
+            </w:r>
           </w:p>
         </w:tc>
       </w:tr>
@@ -3978,7 +2839,6 @@
               <w:spacing w:before="40" w:after="40"/>
               <w:ind w:left="40" w:right="40"/>
             </w:pPr>
-            <w:proofErr w:type="spellStart"/>
             <w:r>
               <w:rPr>
                 <w:rFonts w:ascii="Arial" w:hAnsi="Arial" w:cs="Arial"/>
@@ -3987,31 +2847,8 @@
                 <w:sz w:val="20"/>
                 <w:szCs w:val="20"/>
               </w:rPr>
-              <w:t>Onychomys</w:t>
-            </w:r>
-            <w:proofErr w:type="spellEnd"/>
-            <w:r>
-              <w:rPr>
-                <w:rFonts w:ascii="Arial" w:hAnsi="Arial" w:cs="Arial"/>
-                <w:i/>
-                <w:color w:val="000000"/>
-                <w:sz w:val="20"/>
-                <w:szCs w:val="20"/>
-              </w:rPr>
-              <w:t xml:space="preserve"> </w:t>
-            </w:r>
-            <w:proofErr w:type="spellStart"/>
-            <w:r>
-              <w:rPr>
-                <w:rFonts w:ascii="Arial" w:hAnsi="Arial" w:cs="Arial"/>
-                <w:i/>
-                <w:color w:val="000000"/>
-                <w:sz w:val="20"/>
-                <w:szCs w:val="20"/>
-              </w:rPr>
-              <w:t>leucogaster</w:t>
-            </w:r>
-            <w:proofErr w:type="spellEnd"/>
+              <w:t>Onychomys leucogaster</w:t>
+            </w:r>
           </w:p>
         </w:tc>
       </w:tr>
@@ -4103,7 +2940,6 @@
               <w:spacing w:before="40" w:after="40"/>
               <w:ind w:left="40" w:right="40"/>
             </w:pPr>
-            <w:proofErr w:type="spellStart"/>
             <w:r>
               <w:rPr>
                 <w:rFonts w:ascii="Arial" w:hAnsi="Arial" w:cs="Arial"/>
@@ -4112,31 +2948,8 @@
                 <w:sz w:val="20"/>
                 <w:szCs w:val="20"/>
               </w:rPr>
-              <w:t>Onychomys</w:t>
-            </w:r>
-            <w:proofErr w:type="spellEnd"/>
-            <w:r>
-              <w:rPr>
-                <w:rFonts w:ascii="Arial" w:hAnsi="Arial" w:cs="Arial"/>
-                <w:i/>
-                <w:color w:val="000000"/>
-                <w:sz w:val="20"/>
-                <w:szCs w:val="20"/>
-              </w:rPr>
-              <w:t xml:space="preserve"> </w:t>
-            </w:r>
-            <w:proofErr w:type="spellStart"/>
-            <w:r>
-              <w:rPr>
-                <w:rFonts w:ascii="Arial" w:hAnsi="Arial" w:cs="Arial"/>
-                <w:i/>
-                <w:color w:val="000000"/>
-                <w:sz w:val="20"/>
-                <w:szCs w:val="20"/>
-              </w:rPr>
-              <w:t>torridus</w:t>
-            </w:r>
-            <w:proofErr w:type="spellEnd"/>
+              <w:t>Onychomys torridus</w:t>
+            </w:r>
           </w:p>
         </w:tc>
       </w:tr>
@@ -4228,7 +3041,6 @@
               <w:spacing w:before="40" w:after="40"/>
               <w:ind w:left="40" w:right="40"/>
             </w:pPr>
-            <w:proofErr w:type="spellStart"/>
             <w:r>
               <w:rPr>
                 <w:rFonts w:ascii="Arial" w:hAnsi="Arial" w:cs="Arial"/>
@@ -4237,31 +3049,8 @@
                 <w:sz w:val="20"/>
                 <w:szCs w:val="20"/>
               </w:rPr>
-              <w:t>Chaetodipus</w:t>
-            </w:r>
-            <w:proofErr w:type="spellEnd"/>
-            <w:r>
-              <w:rPr>
-                <w:rFonts w:ascii="Arial" w:hAnsi="Arial" w:cs="Arial"/>
-                <w:i/>
-                <w:color w:val="000000"/>
-                <w:sz w:val="20"/>
-                <w:szCs w:val="20"/>
-              </w:rPr>
-              <w:t xml:space="preserve"> </w:t>
-            </w:r>
-            <w:proofErr w:type="spellStart"/>
-            <w:r>
-              <w:rPr>
-                <w:rFonts w:ascii="Arial" w:hAnsi="Arial" w:cs="Arial"/>
-                <w:i/>
-                <w:color w:val="000000"/>
-                <w:sz w:val="20"/>
-                <w:szCs w:val="20"/>
-              </w:rPr>
-              <w:t>baileyi</w:t>
-            </w:r>
-            <w:proofErr w:type="spellEnd"/>
+              <w:t>Chaetodipus baileyi</w:t>
+            </w:r>
           </w:p>
         </w:tc>
       </w:tr>
@@ -4353,7 +3142,6 @@
               <w:spacing w:before="40" w:after="40"/>
               <w:ind w:left="40" w:right="40"/>
             </w:pPr>
-            <w:proofErr w:type="spellStart"/>
             <w:r>
               <w:rPr>
                 <w:rFonts w:ascii="Arial" w:hAnsi="Arial" w:cs="Arial"/>
@@ -4362,31 +3150,8 @@
                 <w:sz w:val="20"/>
                 <w:szCs w:val="20"/>
               </w:rPr>
-              <w:t>Peromyscus</w:t>
-            </w:r>
-            <w:proofErr w:type="spellEnd"/>
-            <w:r>
-              <w:rPr>
-                <w:rFonts w:ascii="Arial" w:hAnsi="Arial" w:cs="Arial"/>
-                <w:i/>
-                <w:color w:val="000000"/>
-                <w:sz w:val="20"/>
-                <w:szCs w:val="20"/>
-              </w:rPr>
-              <w:t xml:space="preserve"> </w:t>
-            </w:r>
-            <w:proofErr w:type="spellStart"/>
-            <w:r>
-              <w:rPr>
-                <w:rFonts w:ascii="Arial" w:hAnsi="Arial" w:cs="Arial"/>
-                <w:i/>
-                <w:color w:val="000000"/>
-                <w:sz w:val="20"/>
-                <w:szCs w:val="20"/>
-              </w:rPr>
-              <w:t>eremicus</w:t>
-            </w:r>
-            <w:proofErr w:type="spellEnd"/>
+              <w:t>Peromyscus eremicus</w:t>
+            </w:r>
           </w:p>
         </w:tc>
       </w:tr>
@@ -4478,7 +3243,6 @@
               <w:spacing w:before="40" w:after="40"/>
               <w:ind w:left="40" w:right="40"/>
             </w:pPr>
-            <w:proofErr w:type="spellStart"/>
             <w:r>
               <w:rPr>
                 <w:rFonts w:ascii="Arial" w:hAnsi="Arial" w:cs="Arial"/>
@@ -4487,31 +3251,8 @@
                 <w:sz w:val="20"/>
                 <w:szCs w:val="20"/>
               </w:rPr>
-              <w:t>Perognathus</w:t>
-            </w:r>
-            <w:proofErr w:type="spellEnd"/>
-            <w:r>
-              <w:rPr>
-                <w:rFonts w:ascii="Arial" w:hAnsi="Arial" w:cs="Arial"/>
-                <w:i/>
-                <w:color w:val="000000"/>
-                <w:sz w:val="20"/>
-                <w:szCs w:val="20"/>
-              </w:rPr>
-              <w:t xml:space="preserve"> </w:t>
-            </w:r>
-            <w:proofErr w:type="spellStart"/>
-            <w:r>
-              <w:rPr>
-                <w:rFonts w:ascii="Arial" w:hAnsi="Arial" w:cs="Arial"/>
-                <w:i/>
-                <w:color w:val="000000"/>
-                <w:sz w:val="20"/>
-                <w:szCs w:val="20"/>
-              </w:rPr>
-              <w:t>flavus</w:t>
-            </w:r>
-            <w:proofErr w:type="spellEnd"/>
+              <w:t>Perognathus flavus</w:t>
+            </w:r>
           </w:p>
         </w:tc>
       </w:tr>
@@ -4603,7 +3344,6 @@
               <w:spacing w:before="40" w:after="40"/>
               <w:ind w:left="40" w:right="40"/>
             </w:pPr>
-            <w:proofErr w:type="spellStart"/>
             <w:r>
               <w:rPr>
                 <w:rFonts w:ascii="Arial" w:hAnsi="Arial" w:cs="Arial"/>
@@ -4612,31 +3352,8 @@
                 <w:sz w:val="20"/>
                 <w:szCs w:val="20"/>
               </w:rPr>
-              <w:t>Chaetodipus</w:t>
-            </w:r>
-            <w:proofErr w:type="spellEnd"/>
-            <w:r>
-              <w:rPr>
-                <w:rFonts w:ascii="Arial" w:hAnsi="Arial" w:cs="Arial"/>
-                <w:i/>
-                <w:color w:val="000000"/>
-                <w:sz w:val="20"/>
-                <w:szCs w:val="20"/>
-              </w:rPr>
-              <w:t xml:space="preserve"> </w:t>
-            </w:r>
-            <w:proofErr w:type="spellStart"/>
-            <w:r>
-              <w:rPr>
-                <w:rFonts w:ascii="Arial" w:hAnsi="Arial" w:cs="Arial"/>
-                <w:i/>
-                <w:color w:val="000000"/>
-                <w:sz w:val="20"/>
-                <w:szCs w:val="20"/>
-              </w:rPr>
-              <w:t>penicillatus</w:t>
-            </w:r>
-            <w:proofErr w:type="spellEnd"/>
+              <w:t>Chaetodipus penicillatus</w:t>
+            </w:r>
           </w:p>
         </w:tc>
       </w:tr>
@@ -4728,7 +3445,6 @@
               <w:spacing w:before="40" w:after="40"/>
               <w:ind w:left="40" w:right="40"/>
             </w:pPr>
-            <w:proofErr w:type="spellStart"/>
             <w:r>
               <w:rPr>
                 <w:rFonts w:ascii="Arial" w:hAnsi="Arial" w:cs="Arial"/>
@@ -4737,31 +3453,8 @@
                 <w:sz w:val="20"/>
                 <w:szCs w:val="20"/>
               </w:rPr>
-              <w:t>Reithrodontomys</w:t>
-            </w:r>
-            <w:proofErr w:type="spellEnd"/>
-            <w:r>
-              <w:rPr>
-                <w:rFonts w:ascii="Arial" w:hAnsi="Arial" w:cs="Arial"/>
-                <w:i/>
-                <w:color w:val="000000"/>
-                <w:sz w:val="20"/>
-                <w:szCs w:val="20"/>
-              </w:rPr>
-              <w:t xml:space="preserve"> </w:t>
-            </w:r>
-            <w:proofErr w:type="spellStart"/>
-            <w:r>
-              <w:rPr>
-                <w:rFonts w:ascii="Arial" w:hAnsi="Arial" w:cs="Arial"/>
-                <w:i/>
-                <w:color w:val="000000"/>
-                <w:sz w:val="20"/>
-                <w:szCs w:val="20"/>
-              </w:rPr>
-              <w:t>megalotis</w:t>
-            </w:r>
-            <w:proofErr w:type="spellEnd"/>
+              <w:t>Reithrodontomys megalotis</w:t>
+            </w:r>
           </w:p>
         </w:tc>
       </w:tr>
@@ -4791,7 +3484,6 @@
               <w:spacing w:before="40" w:after="40"/>
               <w:ind w:left="40" w:right="40"/>
             </w:pPr>
-            <w:proofErr w:type="spellStart"/>
             <w:r>
               <w:rPr>
                 <w:rFonts w:ascii="Arial" w:hAnsi="Arial" w:cs="Arial"/>
@@ -4801,7 +3493,6 @@
               </w:rPr>
               <w:t>Sevilleta</w:t>
             </w:r>
-            <w:proofErr w:type="spellEnd"/>
           </w:p>
         </w:tc>
         <w:tc>
@@ -4855,7 +3546,6 @@
               <w:spacing w:before="40" w:after="40"/>
               <w:ind w:left="40" w:right="40"/>
             </w:pPr>
-            <w:proofErr w:type="spellStart"/>
             <w:r>
               <w:rPr>
                 <w:rFonts w:ascii="Arial" w:hAnsi="Arial" w:cs="Arial"/>
@@ -4864,18 +3554,7 @@
                 <w:sz w:val="20"/>
                 <w:szCs w:val="20"/>
               </w:rPr>
-              <w:t>Chetodipus</w:t>
-            </w:r>
-            <w:proofErr w:type="spellEnd"/>
-            <w:r>
-              <w:rPr>
-                <w:rFonts w:ascii="Arial" w:hAnsi="Arial" w:cs="Arial"/>
-                <w:i/>
-                <w:color w:val="000000"/>
-                <w:sz w:val="20"/>
-                <w:szCs w:val="20"/>
-              </w:rPr>
-              <w:t xml:space="preserve"> intermedius</w:t>
+              <w:t>Chetodipus intermedius</w:t>
             </w:r>
           </w:p>
         </w:tc>
@@ -4906,7 +3585,6 @@
               <w:spacing w:before="40" w:after="40"/>
               <w:ind w:left="40" w:right="40"/>
             </w:pPr>
-            <w:proofErr w:type="spellStart"/>
             <w:r>
               <w:rPr>
                 <w:rFonts w:ascii="Arial" w:hAnsi="Arial" w:cs="Arial"/>
@@ -4916,7 +3594,6 @@
               </w:rPr>
               <w:t>Sevilleta</w:t>
             </w:r>
-            <w:proofErr w:type="spellEnd"/>
           </w:p>
         </w:tc>
         <w:tc>
@@ -4970,7 +3647,6 @@
               <w:spacing w:before="40" w:after="40"/>
               <w:ind w:left="40" w:right="40"/>
             </w:pPr>
-            <w:proofErr w:type="spellStart"/>
             <w:r>
               <w:rPr>
                 <w:rFonts w:ascii="Arial" w:hAnsi="Arial" w:cs="Arial"/>
@@ -4979,31 +3655,8 @@
                 <w:sz w:val="20"/>
                 <w:szCs w:val="20"/>
               </w:rPr>
-              <w:t>Dipodomys</w:t>
-            </w:r>
-            <w:proofErr w:type="spellEnd"/>
-            <w:r>
-              <w:rPr>
-                <w:rFonts w:ascii="Arial" w:hAnsi="Arial" w:cs="Arial"/>
-                <w:i/>
-                <w:color w:val="000000"/>
-                <w:sz w:val="20"/>
-                <w:szCs w:val="20"/>
-              </w:rPr>
-              <w:t xml:space="preserve"> </w:t>
-            </w:r>
-            <w:proofErr w:type="spellStart"/>
-            <w:r>
-              <w:rPr>
-                <w:rFonts w:ascii="Arial" w:hAnsi="Arial" w:cs="Arial"/>
-                <w:i/>
-                <w:color w:val="000000"/>
-                <w:sz w:val="20"/>
-                <w:szCs w:val="20"/>
-              </w:rPr>
-              <w:t>merriami</w:t>
-            </w:r>
-            <w:proofErr w:type="spellEnd"/>
+              <w:t>Dipodomys merriami</w:t>
+            </w:r>
           </w:p>
         </w:tc>
       </w:tr>
@@ -5033,7 +3686,6 @@
               <w:spacing w:before="40" w:after="40"/>
               <w:ind w:left="40" w:right="40"/>
             </w:pPr>
-            <w:proofErr w:type="spellStart"/>
             <w:r>
               <w:rPr>
                 <w:rFonts w:ascii="Arial" w:hAnsi="Arial" w:cs="Arial"/>
@@ -5043,7 +3695,6 @@
               </w:rPr>
               <w:t>Sevilleta</w:t>
             </w:r>
-            <w:proofErr w:type="spellEnd"/>
           </w:p>
         </w:tc>
         <w:tc>
@@ -5066,7 +3717,6 @@
               <w:spacing w:before="40" w:after="40"/>
               <w:ind w:left="40" w:right="40"/>
             </w:pPr>
-            <w:proofErr w:type="spellStart"/>
             <w:r>
               <w:rPr>
                 <w:rFonts w:ascii="Arial" w:hAnsi="Arial" w:cs="Arial"/>
@@ -5076,7 +3726,6 @@
               </w:rPr>
               <w:t>dior</w:t>
             </w:r>
-            <w:proofErr w:type="spellEnd"/>
           </w:p>
         </w:tc>
         <w:tc>
@@ -5099,7 +3748,6 @@
               <w:spacing w:before="40" w:after="40"/>
               <w:ind w:left="40" w:right="40"/>
             </w:pPr>
-            <w:proofErr w:type="spellStart"/>
             <w:r>
               <w:rPr>
                 <w:rFonts w:ascii="Arial" w:hAnsi="Arial" w:cs="Arial"/>
@@ -5108,31 +3756,8 @@
                 <w:sz w:val="20"/>
                 <w:szCs w:val="20"/>
               </w:rPr>
-              <w:t>Dipodomys</w:t>
-            </w:r>
-            <w:proofErr w:type="spellEnd"/>
-            <w:r>
-              <w:rPr>
-                <w:rFonts w:ascii="Arial" w:hAnsi="Arial" w:cs="Arial"/>
-                <w:i/>
-                <w:color w:val="000000"/>
-                <w:sz w:val="20"/>
-                <w:szCs w:val="20"/>
-              </w:rPr>
-              <w:t xml:space="preserve"> </w:t>
-            </w:r>
-            <w:proofErr w:type="spellStart"/>
-            <w:r>
-              <w:rPr>
-                <w:rFonts w:ascii="Arial" w:hAnsi="Arial" w:cs="Arial"/>
-                <w:i/>
-                <w:color w:val="000000"/>
-                <w:sz w:val="20"/>
-                <w:szCs w:val="20"/>
-              </w:rPr>
-              <w:t>ordii</w:t>
-            </w:r>
-            <w:proofErr w:type="spellEnd"/>
+              <w:t>Dipodomys ordii</w:t>
+            </w:r>
           </w:p>
         </w:tc>
       </w:tr>
@@ -5162,7 +3787,6 @@
               <w:spacing w:before="40" w:after="40"/>
               <w:ind w:left="40" w:right="40"/>
             </w:pPr>
-            <w:proofErr w:type="spellStart"/>
             <w:r>
               <w:rPr>
                 <w:rFonts w:ascii="Arial" w:hAnsi="Arial" w:cs="Arial"/>
@@ -5172,7 +3796,6 @@
               </w:rPr>
               <w:t>Sevilleta</w:t>
             </w:r>
-            <w:proofErr w:type="spellEnd"/>
           </w:p>
         </w:tc>
         <w:tc>
@@ -5195,7 +3818,6 @@
               <w:spacing w:before="40" w:after="40"/>
               <w:ind w:left="40" w:right="40"/>
             </w:pPr>
-            <w:proofErr w:type="spellStart"/>
             <w:r>
               <w:rPr>
                 <w:rFonts w:ascii="Arial" w:hAnsi="Arial" w:cs="Arial"/>
@@ -5205,7 +3827,6 @@
               </w:rPr>
               <w:t>disp</w:t>
             </w:r>
-            <w:proofErr w:type="spellEnd"/>
           </w:p>
         </w:tc>
         <w:tc>
@@ -5228,7 +3849,6 @@
               <w:spacing w:before="40" w:after="40"/>
               <w:ind w:left="40" w:right="40"/>
             </w:pPr>
-            <w:proofErr w:type="spellStart"/>
             <w:r>
               <w:rPr>
                 <w:rFonts w:ascii="Arial" w:hAnsi="Arial" w:cs="Arial"/>
@@ -5237,31 +3857,8 @@
                 <w:sz w:val="20"/>
                 <w:szCs w:val="20"/>
               </w:rPr>
-              <w:t>Dipodomys</w:t>
-            </w:r>
-            <w:proofErr w:type="spellEnd"/>
-            <w:r>
-              <w:rPr>
-                <w:rFonts w:ascii="Arial" w:hAnsi="Arial" w:cs="Arial"/>
-                <w:i/>
-                <w:color w:val="000000"/>
-                <w:sz w:val="20"/>
-                <w:szCs w:val="20"/>
-              </w:rPr>
-              <w:t xml:space="preserve"> </w:t>
-            </w:r>
-            <w:proofErr w:type="spellStart"/>
-            <w:r>
-              <w:rPr>
-                <w:rFonts w:ascii="Arial" w:hAnsi="Arial" w:cs="Arial"/>
-                <w:i/>
-                <w:color w:val="000000"/>
-                <w:sz w:val="20"/>
-                <w:szCs w:val="20"/>
-              </w:rPr>
-              <w:t>spectabilis</w:t>
-            </w:r>
-            <w:proofErr w:type="spellEnd"/>
+              <w:t>Dipodomys spectabilis</w:t>
+            </w:r>
           </w:p>
         </w:tc>
       </w:tr>
@@ -5291,7 +3888,6 @@
               <w:spacing w:before="40" w:after="40"/>
               <w:ind w:left="40" w:right="40"/>
             </w:pPr>
-            <w:proofErr w:type="spellStart"/>
             <w:r>
               <w:rPr>
                 <w:rFonts w:ascii="Arial" w:hAnsi="Arial" w:cs="Arial"/>
@@ -5301,7 +3897,6 @@
               </w:rPr>
               <w:t>Sevilleta</w:t>
             </w:r>
-            <w:proofErr w:type="spellEnd"/>
           </w:p>
         </w:tc>
         <w:tc>
@@ -5324,7 +3919,6 @@
               <w:spacing w:before="40" w:after="40"/>
               <w:ind w:left="40" w:right="40"/>
             </w:pPr>
-            <w:proofErr w:type="spellStart"/>
             <w:r>
               <w:rPr>
                 <w:rFonts w:ascii="Arial" w:hAnsi="Arial" w:cs="Arial"/>
@@ -5334,7 +3928,6 @@
               </w:rPr>
               <w:t>neal</w:t>
             </w:r>
-            <w:proofErr w:type="spellEnd"/>
           </w:p>
         </w:tc>
         <w:tc>
@@ -5357,7 +3950,6 @@
               <w:spacing w:before="40" w:after="40"/>
               <w:ind w:left="40" w:right="40"/>
             </w:pPr>
-            <w:proofErr w:type="spellStart"/>
             <w:r>
               <w:rPr>
                 <w:rFonts w:ascii="Arial" w:hAnsi="Arial" w:cs="Arial"/>
@@ -5366,31 +3958,8 @@
                 <w:sz w:val="20"/>
                 <w:szCs w:val="20"/>
               </w:rPr>
-              <w:t>Neotoma</w:t>
-            </w:r>
-            <w:proofErr w:type="spellEnd"/>
-            <w:r>
-              <w:rPr>
-                <w:rFonts w:ascii="Arial" w:hAnsi="Arial" w:cs="Arial"/>
-                <w:i/>
-                <w:color w:val="000000"/>
-                <w:sz w:val="20"/>
-                <w:szCs w:val="20"/>
-              </w:rPr>
-              <w:t xml:space="preserve"> </w:t>
-            </w:r>
-            <w:proofErr w:type="spellStart"/>
-            <w:r>
-              <w:rPr>
-                <w:rFonts w:ascii="Arial" w:hAnsi="Arial" w:cs="Arial"/>
-                <w:i/>
-                <w:color w:val="000000"/>
-                <w:sz w:val="20"/>
-                <w:szCs w:val="20"/>
-              </w:rPr>
-              <w:t>albigula</w:t>
-            </w:r>
-            <w:proofErr w:type="spellEnd"/>
+              <w:t>Neotoma albigula</w:t>
+            </w:r>
           </w:p>
         </w:tc>
       </w:tr>
@@ -5420,7 +3989,6 @@
               <w:spacing w:before="40" w:after="40"/>
               <w:ind w:left="40" w:right="40"/>
             </w:pPr>
-            <w:proofErr w:type="spellStart"/>
             <w:r>
               <w:rPr>
                 <w:rFonts w:ascii="Arial" w:hAnsi="Arial" w:cs="Arial"/>
@@ -5430,7 +3998,6 @@
               </w:rPr>
               <w:t>Sevilleta</w:t>
             </w:r>
-            <w:proofErr w:type="spellEnd"/>
           </w:p>
         </w:tc>
         <w:tc>
@@ -5453,7 +4020,6 @@
               <w:spacing w:before="40" w:after="40"/>
               <w:ind w:left="40" w:right="40"/>
             </w:pPr>
-            <w:proofErr w:type="spellStart"/>
             <w:r>
               <w:rPr>
                 <w:rFonts w:ascii="Arial" w:hAnsi="Arial" w:cs="Arial"/>
@@ -5463,7 +4029,6 @@
               </w:rPr>
               <w:t>onar</w:t>
             </w:r>
-            <w:proofErr w:type="spellEnd"/>
           </w:p>
         </w:tc>
         <w:tc>
@@ -5486,7 +4051,6 @@
               <w:spacing w:before="40" w:after="40"/>
               <w:ind w:left="40" w:right="40"/>
             </w:pPr>
-            <w:proofErr w:type="spellStart"/>
             <w:r>
               <w:rPr>
                 <w:rFonts w:ascii="Arial" w:hAnsi="Arial" w:cs="Arial"/>
@@ -5495,31 +4059,8 @@
                 <w:sz w:val="20"/>
                 <w:szCs w:val="20"/>
               </w:rPr>
-              <w:t>Onychomys</w:t>
-            </w:r>
-            <w:proofErr w:type="spellEnd"/>
-            <w:r>
-              <w:rPr>
-                <w:rFonts w:ascii="Arial" w:hAnsi="Arial" w:cs="Arial"/>
-                <w:i/>
-                <w:color w:val="000000"/>
-                <w:sz w:val="20"/>
-                <w:szCs w:val="20"/>
-              </w:rPr>
-              <w:t xml:space="preserve"> </w:t>
-            </w:r>
-            <w:proofErr w:type="spellStart"/>
-            <w:r>
-              <w:rPr>
-                <w:rFonts w:ascii="Arial" w:hAnsi="Arial" w:cs="Arial"/>
-                <w:i/>
-                <w:color w:val="000000"/>
-                <w:sz w:val="20"/>
-                <w:szCs w:val="20"/>
-              </w:rPr>
-              <w:t>arenicola</w:t>
-            </w:r>
-            <w:proofErr w:type="spellEnd"/>
+              <w:t>Onychomys arenicola</w:t>
+            </w:r>
           </w:p>
         </w:tc>
       </w:tr>
@@ -5549,7 +4090,6 @@
               <w:spacing w:before="40" w:after="40"/>
               <w:ind w:left="40" w:right="40"/>
             </w:pPr>
-            <w:proofErr w:type="spellStart"/>
             <w:r>
               <w:rPr>
                 <w:rFonts w:ascii="Arial" w:hAnsi="Arial" w:cs="Arial"/>
@@ -5559,7 +4099,6 @@
               </w:rPr>
               <w:t>Sevilleta</w:t>
             </w:r>
-            <w:proofErr w:type="spellEnd"/>
           </w:p>
         </w:tc>
         <w:tc>
@@ -5582,7 +4121,6 @@
               <w:spacing w:before="40" w:after="40"/>
               <w:ind w:left="40" w:right="40"/>
             </w:pPr>
-            <w:proofErr w:type="spellStart"/>
             <w:r>
               <w:rPr>
                 <w:rFonts w:ascii="Arial" w:hAnsi="Arial" w:cs="Arial"/>
@@ -5592,7 +4130,6 @@
               </w:rPr>
               <w:t>onle</w:t>
             </w:r>
-            <w:proofErr w:type="spellEnd"/>
           </w:p>
         </w:tc>
         <w:tc>
@@ -5615,7 +4152,6 @@
               <w:spacing w:before="40" w:after="40"/>
               <w:ind w:left="40" w:right="40"/>
             </w:pPr>
-            <w:proofErr w:type="spellStart"/>
             <w:r>
               <w:rPr>
                 <w:rFonts w:ascii="Arial" w:hAnsi="Arial" w:cs="Arial"/>
@@ -5624,31 +4160,8 @@
                 <w:sz w:val="20"/>
                 <w:szCs w:val="20"/>
               </w:rPr>
-              <w:t>Onychomys</w:t>
-            </w:r>
-            <w:proofErr w:type="spellEnd"/>
-            <w:r>
-              <w:rPr>
-                <w:rFonts w:ascii="Arial" w:hAnsi="Arial" w:cs="Arial"/>
-                <w:i/>
-                <w:color w:val="000000"/>
-                <w:sz w:val="20"/>
-                <w:szCs w:val="20"/>
-              </w:rPr>
-              <w:t xml:space="preserve"> </w:t>
-            </w:r>
-            <w:proofErr w:type="spellStart"/>
-            <w:r>
-              <w:rPr>
-                <w:rFonts w:ascii="Arial" w:hAnsi="Arial" w:cs="Arial"/>
-                <w:i/>
-                <w:color w:val="000000"/>
-                <w:sz w:val="20"/>
-                <w:szCs w:val="20"/>
-              </w:rPr>
-              <w:t>leucogaster</w:t>
-            </w:r>
-            <w:proofErr w:type="spellEnd"/>
+              <w:t>Onychomys leucogaster</w:t>
+            </w:r>
           </w:p>
         </w:tc>
       </w:tr>
@@ -5678,7 +4191,6 @@
               <w:spacing w:before="40" w:after="40"/>
               <w:ind w:left="40" w:right="40"/>
             </w:pPr>
-            <w:proofErr w:type="spellStart"/>
             <w:r>
               <w:rPr>
                 <w:rFonts w:ascii="Arial" w:hAnsi="Arial" w:cs="Arial"/>
@@ -5688,7 +4200,6 @@
               </w:rPr>
               <w:t>Sevilleta</w:t>
             </w:r>
-            <w:proofErr w:type="spellEnd"/>
           </w:p>
         </w:tc>
         <w:tc>
@@ -5711,7 +4222,6 @@
               <w:spacing w:before="40" w:after="40"/>
               <w:ind w:left="40" w:right="40"/>
             </w:pPr>
-            <w:proofErr w:type="spellStart"/>
             <w:r>
               <w:rPr>
                 <w:rFonts w:ascii="Arial" w:hAnsi="Arial" w:cs="Arial"/>
@@ -5721,7 +4231,6 @@
               </w:rPr>
               <w:t>pgfl</w:t>
             </w:r>
-            <w:proofErr w:type="spellEnd"/>
           </w:p>
         </w:tc>
         <w:tc>
@@ -5744,7 +4253,6 @@
               <w:spacing w:before="40" w:after="40"/>
               <w:ind w:left="40" w:right="40"/>
             </w:pPr>
-            <w:proofErr w:type="spellStart"/>
             <w:r>
               <w:rPr>
                 <w:rFonts w:ascii="Arial" w:hAnsi="Arial" w:cs="Arial"/>
@@ -5753,31 +4261,8 @@
                 <w:sz w:val="20"/>
                 <w:szCs w:val="20"/>
               </w:rPr>
-              <w:t>Perognathus</w:t>
-            </w:r>
-            <w:proofErr w:type="spellEnd"/>
-            <w:r>
-              <w:rPr>
-                <w:rFonts w:ascii="Arial" w:hAnsi="Arial" w:cs="Arial"/>
-                <w:i/>
-                <w:color w:val="000000"/>
-                <w:sz w:val="20"/>
-                <w:szCs w:val="20"/>
-              </w:rPr>
-              <w:t xml:space="preserve"> </w:t>
-            </w:r>
-            <w:proofErr w:type="spellStart"/>
-            <w:r>
-              <w:rPr>
-                <w:rFonts w:ascii="Arial" w:hAnsi="Arial" w:cs="Arial"/>
-                <w:i/>
-                <w:color w:val="000000"/>
-                <w:sz w:val="20"/>
-                <w:szCs w:val="20"/>
-              </w:rPr>
-              <w:t>flavescens</w:t>
-            </w:r>
-            <w:proofErr w:type="spellEnd"/>
+              <w:t>Perognathus flavescens</w:t>
+            </w:r>
           </w:p>
         </w:tc>
       </w:tr>
@@ -5807,7 +4292,6 @@
               <w:spacing w:before="40" w:after="40"/>
               <w:ind w:left="40" w:right="40"/>
             </w:pPr>
-            <w:proofErr w:type="spellStart"/>
             <w:r>
               <w:rPr>
                 <w:rFonts w:ascii="Arial" w:hAnsi="Arial" w:cs="Arial"/>
@@ -5817,7 +4301,6 @@
               </w:rPr>
               <w:t>Sevilleta</w:t>
             </w:r>
-            <w:proofErr w:type="spellEnd"/>
           </w:p>
         </w:tc>
         <w:tc>
@@ -5840,7 +4323,6 @@
               <w:spacing w:before="40" w:after="40"/>
               <w:ind w:left="40" w:right="40"/>
             </w:pPr>
-            <w:proofErr w:type="spellStart"/>
             <w:r>
               <w:rPr>
                 <w:rFonts w:ascii="Arial" w:hAnsi="Arial" w:cs="Arial"/>
@@ -5850,7 +4332,6 @@
               </w:rPr>
               <w:t>pgfv</w:t>
             </w:r>
-            <w:proofErr w:type="spellEnd"/>
           </w:p>
         </w:tc>
         <w:tc>
@@ -5873,7 +4354,6 @@
               <w:spacing w:before="40" w:after="40"/>
               <w:ind w:left="40" w:right="40"/>
             </w:pPr>
-            <w:proofErr w:type="spellStart"/>
             <w:r>
               <w:rPr>
                 <w:rFonts w:ascii="Arial" w:hAnsi="Arial" w:cs="Arial"/>
@@ -5882,31 +4362,8 @@
                 <w:sz w:val="20"/>
                 <w:szCs w:val="20"/>
               </w:rPr>
-              <w:t>Perognathus</w:t>
-            </w:r>
-            <w:proofErr w:type="spellEnd"/>
-            <w:r>
-              <w:rPr>
-                <w:rFonts w:ascii="Arial" w:hAnsi="Arial" w:cs="Arial"/>
-                <w:i/>
-                <w:color w:val="000000"/>
-                <w:sz w:val="20"/>
-                <w:szCs w:val="20"/>
-              </w:rPr>
-              <w:t xml:space="preserve"> </w:t>
-            </w:r>
-            <w:proofErr w:type="spellStart"/>
-            <w:r>
-              <w:rPr>
-                <w:rFonts w:ascii="Arial" w:hAnsi="Arial" w:cs="Arial"/>
-                <w:i/>
-                <w:color w:val="000000"/>
-                <w:sz w:val="20"/>
-                <w:szCs w:val="20"/>
-              </w:rPr>
-              <w:t>flavus</w:t>
-            </w:r>
-            <w:proofErr w:type="spellEnd"/>
+              <w:t>Perognathus flavus</w:t>
+            </w:r>
           </w:p>
         </w:tc>
       </w:tr>
@@ -5936,7 +4393,6 @@
               <w:spacing w:before="40" w:after="40"/>
               <w:ind w:left="40" w:right="40"/>
             </w:pPr>
-            <w:proofErr w:type="spellStart"/>
             <w:r>
               <w:rPr>
                 <w:rFonts w:ascii="Arial" w:hAnsi="Arial" w:cs="Arial"/>
@@ -5946,7 +4402,6 @@
               </w:rPr>
               <w:t>Sevilleta</w:t>
             </w:r>
-            <w:proofErr w:type="spellEnd"/>
           </w:p>
         </w:tc>
         <w:tc>
@@ -5969,7 +4424,6 @@
               <w:spacing w:before="40" w:after="40"/>
               <w:ind w:left="40" w:right="40"/>
             </w:pPr>
-            <w:proofErr w:type="spellStart"/>
             <w:r>
               <w:rPr>
                 <w:rFonts w:ascii="Arial" w:hAnsi="Arial" w:cs="Arial"/>
@@ -5979,7 +4433,6 @@
               </w:rPr>
               <w:t>pmbo</w:t>
             </w:r>
-            <w:proofErr w:type="spellEnd"/>
           </w:p>
         </w:tc>
         <w:tc>
@@ -6002,7 +4455,6 @@
               <w:spacing w:before="40" w:after="40"/>
               <w:ind w:left="40" w:right="40"/>
             </w:pPr>
-            <w:proofErr w:type="spellStart"/>
             <w:r>
               <w:rPr>
                 <w:rFonts w:ascii="Arial" w:hAnsi="Arial" w:cs="Arial"/>
@@ -6011,31 +4463,8 @@
                 <w:sz w:val="20"/>
                 <w:szCs w:val="20"/>
               </w:rPr>
-              <w:t>Peromyscus</w:t>
-            </w:r>
-            <w:proofErr w:type="spellEnd"/>
-            <w:r>
-              <w:rPr>
-                <w:rFonts w:ascii="Arial" w:hAnsi="Arial" w:cs="Arial"/>
-                <w:i/>
-                <w:color w:val="000000"/>
-                <w:sz w:val="20"/>
-                <w:szCs w:val="20"/>
-              </w:rPr>
-              <w:t xml:space="preserve"> </w:t>
-            </w:r>
-            <w:proofErr w:type="spellStart"/>
-            <w:r>
-              <w:rPr>
-                <w:rFonts w:ascii="Arial" w:hAnsi="Arial" w:cs="Arial"/>
-                <w:i/>
-                <w:color w:val="000000"/>
-                <w:sz w:val="20"/>
-                <w:szCs w:val="20"/>
-              </w:rPr>
-              <w:t>boylii</w:t>
-            </w:r>
-            <w:proofErr w:type="spellEnd"/>
+              <w:t>Peromyscus boylii</w:t>
+            </w:r>
           </w:p>
         </w:tc>
       </w:tr>
@@ -6065,7 +4494,6 @@
               <w:spacing w:before="40" w:after="40"/>
               <w:ind w:left="40" w:right="40"/>
             </w:pPr>
-            <w:proofErr w:type="spellStart"/>
             <w:r>
               <w:rPr>
                 <w:rFonts w:ascii="Arial" w:hAnsi="Arial" w:cs="Arial"/>
@@ -6075,7 +4503,6 @@
               </w:rPr>
               <w:t>Sevilleta</w:t>
             </w:r>
-            <w:proofErr w:type="spellEnd"/>
           </w:p>
         </w:tc>
         <w:tc>
@@ -6098,7 +4525,6 @@
               <w:spacing w:before="40" w:after="40"/>
               <w:ind w:left="40" w:right="40"/>
             </w:pPr>
-            <w:proofErr w:type="spellStart"/>
             <w:r>
               <w:rPr>
                 <w:rFonts w:ascii="Arial" w:hAnsi="Arial" w:cs="Arial"/>
@@ -6108,7 +4534,6 @@
               </w:rPr>
               <w:t>pmer</w:t>
             </w:r>
-            <w:proofErr w:type="spellEnd"/>
           </w:p>
         </w:tc>
         <w:tc>
@@ -6131,7 +4556,6 @@
               <w:spacing w:before="40" w:after="40"/>
               <w:ind w:left="40" w:right="40"/>
             </w:pPr>
-            <w:proofErr w:type="spellStart"/>
             <w:r>
               <w:rPr>
                 <w:rFonts w:ascii="Arial" w:hAnsi="Arial" w:cs="Arial"/>
@@ -6140,31 +4564,8 @@
                 <w:sz w:val="20"/>
                 <w:szCs w:val="20"/>
               </w:rPr>
-              <w:t>Peromyscus</w:t>
-            </w:r>
-            <w:proofErr w:type="spellEnd"/>
-            <w:r>
-              <w:rPr>
-                <w:rFonts w:ascii="Arial" w:hAnsi="Arial" w:cs="Arial"/>
-                <w:i/>
-                <w:color w:val="000000"/>
-                <w:sz w:val="20"/>
-                <w:szCs w:val="20"/>
-              </w:rPr>
-              <w:t xml:space="preserve"> </w:t>
-            </w:r>
-            <w:proofErr w:type="spellStart"/>
-            <w:r>
-              <w:rPr>
-                <w:rFonts w:ascii="Arial" w:hAnsi="Arial" w:cs="Arial"/>
-                <w:i/>
-                <w:color w:val="000000"/>
-                <w:sz w:val="20"/>
-                <w:szCs w:val="20"/>
-              </w:rPr>
-              <w:t>eremicus</w:t>
-            </w:r>
-            <w:proofErr w:type="spellEnd"/>
+              <w:t>Peromyscus eremicus</w:t>
+            </w:r>
           </w:p>
         </w:tc>
       </w:tr>
@@ -6194,7 +4595,6 @@
               <w:spacing w:before="40" w:after="40"/>
               <w:ind w:left="40" w:right="40"/>
             </w:pPr>
-            <w:proofErr w:type="spellStart"/>
             <w:r>
               <w:rPr>
                 <w:rFonts w:ascii="Arial" w:hAnsi="Arial" w:cs="Arial"/>
@@ -6204,7 +4604,6 @@
               </w:rPr>
               <w:t>Sevilleta</w:t>
             </w:r>
-            <w:proofErr w:type="spellEnd"/>
           </w:p>
         </w:tc>
         <w:tc>
@@ -6227,7 +4626,6 @@
               <w:spacing w:before="40" w:after="40"/>
               <w:ind w:left="40" w:right="40"/>
             </w:pPr>
-            <w:proofErr w:type="spellStart"/>
             <w:r>
               <w:rPr>
                 <w:rFonts w:ascii="Arial" w:hAnsi="Arial" w:cs="Arial"/>
@@ -6237,7 +4635,6 @@
               </w:rPr>
               <w:t>pmle</w:t>
             </w:r>
-            <w:proofErr w:type="spellEnd"/>
           </w:p>
         </w:tc>
         <w:tc>
@@ -6260,7 +4657,6 @@
               <w:spacing w:before="40" w:after="40"/>
               <w:ind w:left="40" w:right="40"/>
             </w:pPr>
-            <w:proofErr w:type="spellStart"/>
             <w:r>
               <w:rPr>
                 <w:rFonts w:ascii="Arial" w:hAnsi="Arial" w:cs="Arial"/>
@@ -6269,31 +4665,8 @@
                 <w:sz w:val="20"/>
                 <w:szCs w:val="20"/>
               </w:rPr>
-              <w:t>Peromyscus</w:t>
-            </w:r>
-            <w:proofErr w:type="spellEnd"/>
-            <w:r>
-              <w:rPr>
-                <w:rFonts w:ascii="Arial" w:hAnsi="Arial" w:cs="Arial"/>
-                <w:i/>
-                <w:color w:val="000000"/>
-                <w:sz w:val="20"/>
-                <w:szCs w:val="20"/>
-              </w:rPr>
-              <w:t xml:space="preserve"> </w:t>
-            </w:r>
-            <w:proofErr w:type="spellStart"/>
-            <w:r>
-              <w:rPr>
-                <w:rFonts w:ascii="Arial" w:hAnsi="Arial" w:cs="Arial"/>
-                <w:i/>
-                <w:color w:val="000000"/>
-                <w:sz w:val="20"/>
-                <w:szCs w:val="20"/>
-              </w:rPr>
-              <w:t>leucopus</w:t>
-            </w:r>
-            <w:proofErr w:type="spellEnd"/>
+              <w:t>Peromyscus leucopus</w:t>
+            </w:r>
           </w:p>
         </w:tc>
       </w:tr>
@@ -6323,7 +4696,6 @@
               <w:spacing w:before="40" w:after="40"/>
               <w:ind w:left="40" w:right="40"/>
             </w:pPr>
-            <w:proofErr w:type="spellStart"/>
             <w:r>
               <w:rPr>
                 <w:rFonts w:ascii="Arial" w:hAnsi="Arial" w:cs="Arial"/>
@@ -6333,7 +4705,6 @@
               </w:rPr>
               <w:t>Sevilleta</w:t>
             </w:r>
-            <w:proofErr w:type="spellEnd"/>
           </w:p>
         </w:tc>
         <w:tc>
@@ -6356,7 +4727,6 @@
               <w:spacing w:before="40" w:after="40"/>
               <w:ind w:left="40" w:right="40"/>
             </w:pPr>
-            <w:proofErr w:type="spellStart"/>
             <w:r>
               <w:rPr>
                 <w:rFonts w:ascii="Arial" w:hAnsi="Arial" w:cs="Arial"/>
@@ -6366,7 +4736,6 @@
               </w:rPr>
               <w:t>pmtr</w:t>
             </w:r>
-            <w:proofErr w:type="spellEnd"/>
           </w:p>
         </w:tc>
         <w:tc>
@@ -6389,7 +4758,6 @@
               <w:spacing w:before="40" w:after="40"/>
               <w:ind w:left="40" w:right="40"/>
             </w:pPr>
-            <w:proofErr w:type="spellStart"/>
             <w:r>
               <w:rPr>
                 <w:rFonts w:ascii="Arial" w:hAnsi="Arial" w:cs="Arial"/>
@@ -6398,31 +4766,8 @@
                 <w:sz w:val="20"/>
                 <w:szCs w:val="20"/>
               </w:rPr>
-              <w:t>Peromyscus</w:t>
-            </w:r>
-            <w:proofErr w:type="spellEnd"/>
-            <w:r>
-              <w:rPr>
-                <w:rFonts w:ascii="Arial" w:hAnsi="Arial" w:cs="Arial"/>
-                <w:i/>
-                <w:color w:val="000000"/>
-                <w:sz w:val="20"/>
-                <w:szCs w:val="20"/>
-              </w:rPr>
-              <w:t xml:space="preserve"> </w:t>
-            </w:r>
-            <w:proofErr w:type="spellStart"/>
-            <w:r>
-              <w:rPr>
-                <w:rFonts w:ascii="Arial" w:hAnsi="Arial" w:cs="Arial"/>
-                <w:i/>
-                <w:color w:val="000000"/>
-                <w:sz w:val="20"/>
-                <w:szCs w:val="20"/>
-              </w:rPr>
-              <w:t>truei</w:t>
-            </w:r>
-            <w:proofErr w:type="spellEnd"/>
+              <w:t>Peromyscus truei</w:t>
+            </w:r>
           </w:p>
         </w:tc>
       </w:tr>
@@ -6452,7 +4797,6 @@
               <w:spacing w:before="40" w:after="40"/>
               <w:ind w:left="40" w:right="40"/>
             </w:pPr>
-            <w:proofErr w:type="spellStart"/>
             <w:r>
               <w:rPr>
                 <w:rFonts w:ascii="Arial" w:hAnsi="Arial" w:cs="Arial"/>
@@ -6462,7 +4806,6 @@
               </w:rPr>
               <w:t>Sevilleta</w:t>
             </w:r>
-            <w:proofErr w:type="spellEnd"/>
           </w:p>
         </w:tc>
         <w:tc>
@@ -6485,7 +4828,6 @@
               <w:spacing w:before="40" w:after="40"/>
               <w:ind w:left="40" w:right="40"/>
             </w:pPr>
-            <w:proofErr w:type="spellStart"/>
             <w:r>
               <w:rPr>
                 <w:rFonts w:ascii="Arial" w:hAnsi="Arial" w:cs="Arial"/>
@@ -6495,7 +4837,6 @@
               </w:rPr>
               <w:t>remg</w:t>
             </w:r>
-            <w:proofErr w:type="spellEnd"/>
           </w:p>
         </w:tc>
         <w:tc>
@@ -6518,7 +4859,6 @@
               <w:spacing w:before="40" w:after="40"/>
               <w:ind w:left="40" w:right="40"/>
             </w:pPr>
-            <w:proofErr w:type="spellStart"/>
             <w:r>
               <w:rPr>
                 <w:rFonts w:ascii="Arial" w:hAnsi="Arial" w:cs="Arial"/>
@@ -6527,31 +4867,8 @@
                 <w:sz w:val="20"/>
                 <w:szCs w:val="20"/>
               </w:rPr>
-              <w:t>Reithrodontomys</w:t>
-            </w:r>
-            <w:proofErr w:type="spellEnd"/>
-            <w:r>
-              <w:rPr>
-                <w:rFonts w:ascii="Arial" w:hAnsi="Arial" w:cs="Arial"/>
-                <w:i/>
-                <w:color w:val="000000"/>
-                <w:sz w:val="20"/>
-                <w:szCs w:val="20"/>
-              </w:rPr>
-              <w:t xml:space="preserve"> </w:t>
-            </w:r>
-            <w:proofErr w:type="spellStart"/>
-            <w:r>
-              <w:rPr>
-                <w:rFonts w:ascii="Arial" w:hAnsi="Arial" w:cs="Arial"/>
-                <w:i/>
-                <w:color w:val="000000"/>
-                <w:sz w:val="20"/>
-                <w:szCs w:val="20"/>
-              </w:rPr>
-              <w:t>megalotis</w:t>
-            </w:r>
-            <w:proofErr w:type="spellEnd"/>
+              <w:t>Reithrodontomys megalotis</w:t>
+            </w:r>
           </w:p>
         </w:tc>
       </w:tr>
@@ -6580,7 +4897,6 @@
               <w:spacing w:before="40" w:after="40"/>
               <w:ind w:left="40" w:right="40"/>
             </w:pPr>
-            <w:proofErr w:type="spellStart"/>
             <w:r>
               <w:rPr>
                 <w:rFonts w:ascii="Arial" w:hAnsi="Arial" w:cs="Arial"/>
@@ -6590,7 +4906,6 @@
               </w:rPr>
               <w:t>Sevilleta</w:t>
             </w:r>
-            <w:proofErr w:type="spellEnd"/>
           </w:p>
         </w:tc>
         <w:tc>
@@ -6612,7 +4927,6 @@
               <w:spacing w:before="40" w:after="40"/>
               <w:ind w:left="40" w:right="40"/>
             </w:pPr>
-            <w:proofErr w:type="spellStart"/>
             <w:r>
               <w:rPr>
                 <w:rFonts w:ascii="Arial" w:hAnsi="Arial" w:cs="Arial"/>
@@ -6622,7 +4936,6 @@
               </w:rPr>
               <w:t>spsp</w:t>
             </w:r>
-            <w:proofErr w:type="spellEnd"/>
           </w:p>
         </w:tc>
         <w:tc>
@@ -6644,7 +4957,6 @@
               <w:spacing w:before="40" w:after="40"/>
               <w:ind w:left="40" w:right="40"/>
             </w:pPr>
-            <w:proofErr w:type="spellStart"/>
             <w:r>
               <w:rPr>
                 <w:rFonts w:ascii="Arial" w:hAnsi="Arial" w:cs="Arial"/>
@@ -6653,31 +4965,8 @@
                 <w:sz w:val="20"/>
                 <w:szCs w:val="20"/>
               </w:rPr>
-              <w:t>Spermophilus</w:t>
-            </w:r>
-            <w:proofErr w:type="spellEnd"/>
-            <w:r>
-              <w:rPr>
-                <w:rFonts w:ascii="Arial" w:hAnsi="Arial" w:cs="Arial"/>
-                <w:i/>
-                <w:color w:val="000000"/>
-                <w:sz w:val="20"/>
-                <w:szCs w:val="20"/>
-              </w:rPr>
-              <w:t xml:space="preserve"> </w:t>
-            </w:r>
-            <w:proofErr w:type="spellStart"/>
-            <w:r>
-              <w:rPr>
-                <w:rFonts w:ascii="Arial" w:hAnsi="Arial" w:cs="Arial"/>
-                <w:i/>
-                <w:color w:val="000000"/>
-                <w:sz w:val="20"/>
-                <w:szCs w:val="20"/>
-              </w:rPr>
-              <w:t>spilosoma</w:t>
-            </w:r>
-            <w:proofErr w:type="spellEnd"/>
+              <w:t>Spermophilus spilosoma</w:t>
+            </w:r>
           </w:p>
         </w:tc>
       </w:tr>
@@ -6705,8 +4994,8 @@
     </w:p>
     <w:p/>
     <w:p>
-      <w:bookmarkStart w:id="1" w:name="t_ft_across_site_summary"/>
-      <w:bookmarkEnd w:id="1"/>
+      <w:bookmarkStart w:id="2" w:name="t_ft_across_site_summary"/>
+      <w:bookmarkEnd w:id="2"/>
     </w:p>
     <w:tbl>
       <w:tblPr>
@@ -6864,8 +5153,8 @@
     <w:p/>
     <w:p/>
     <w:p>
-      <w:bookmarkStart w:id="2" w:name="t_ft_by_site_summary"/>
-      <w:bookmarkEnd w:id="2"/>
+      <w:bookmarkStart w:id="3" w:name="t_ft_by_site_summary"/>
+      <w:bookmarkEnd w:id="3"/>
     </w:p>
     <w:tbl>
       <w:tblPr>
@@ -7692,7 +5981,6 @@
               <w:ind w:left="40" w:right="40"/>
               <w:jc w:val="right"/>
             </w:pPr>
-            <w:proofErr w:type="spellStart"/>
             <w:r>
               <w:rPr>
                 <w:rFonts w:ascii="Arial" w:hAnsi="Arial" w:cs="Arial"/>
@@ -7702,7 +5990,6 @@
               </w:rPr>
               <w:t>Sevilleta</w:t>
             </w:r>
-            <w:proofErr w:type="spellEnd"/>
           </w:p>
         </w:tc>
         <w:tc>
@@ -7926,10 +6213,7 @@
     </w:tbl>
     <w:p/>
     <w:p/>
-    <w:p>
-      <w:bookmarkStart w:id="3" w:name="_GoBack"/>
-      <w:bookmarkEnd w:id="3"/>
-    </w:p>
+    <w:p/>
     <w:p>
       <w:pPr>
         <w:pStyle w:val="ListParagraph"/>
@@ -8183,13 +6467,8 @@
           <w:numId w:val="12"/>
         </w:numPr>
       </w:pPr>
-      <w:proofErr w:type="spellStart"/>
-      <w:r>
-        <w:t>Supp</w:t>
-      </w:r>
-      <w:proofErr w:type="spellEnd"/>
-      <w:r>
-        <w:t xml:space="preserve"> 1: </w:t>
+      <w:r>
+        <w:t xml:space="preserve">Supp 1: </w:t>
       </w:r>
       <w:r>
         <w:t xml:space="preserve">Figures of ARIMA model diagnostics by species </w:t>
@@ -8203,13 +6482,8 @@
           <w:numId w:val="12"/>
         </w:numPr>
       </w:pPr>
-      <w:proofErr w:type="spellStart"/>
-      <w:r>
-        <w:t>Supp</w:t>
-      </w:r>
-      <w:proofErr w:type="spellEnd"/>
-      <w:r>
-        <w:t xml:space="preserve"> 2: </w:t>
+      <w:r>
+        <w:t xml:space="preserve">Supp 2: </w:t>
       </w:r>
       <w:r>
         <w:t xml:space="preserve">Yearly mass split out by species </w:t>
@@ -8223,21 +6497,23 @@
           <w:numId w:val="12"/>
         </w:numPr>
       </w:pPr>
-      <w:proofErr w:type="spellStart"/>
-      <w:r>
-        <w:t>Supp</w:t>
-      </w:r>
-      <w:proofErr w:type="spellEnd"/>
-      <w:r>
-        <w:t xml:space="preserve"> 3: </w:t>
-      </w:r>
-      <w:proofErr w:type="spellStart"/>
-      <w:r>
-        <w:t>Mrt</w:t>
-      </w:r>
-      <w:proofErr w:type="spellEnd"/>
-      <w:r>
-        <w:t xml:space="preserve"> split out by species</w:t>
+      <w:r>
+        <w:t xml:space="preserve">Supp 3: </w:t>
+      </w:r>
+      <w:r>
+        <w:t>Mrt split out by species</w:t>
+      </w:r>
+    </w:p>
+    <w:p>
+      <w:pPr>
+        <w:pStyle w:val="ListParagraph"/>
+        <w:numPr>
+          <w:ilvl w:val="0"/>
+          <w:numId w:val="12"/>
+        </w:numPr>
+      </w:pPr>
+      <w:r>
+        <w:t>Sensitivity analyses</w:t>
       </w:r>
     </w:p>
     <w:p/>

</xml_diff>

<commit_message>
Create better sensitivity analysis fig
</commit_message>
<xml_diff>
--- a/writing/manuscript.docx
+++ b/writing/manuscript.docx
@@ -86,7 +86,15 @@
         <w:t xml:space="preserve">Current and future changes in the climate </w:t>
       </w:r>
       <w:r>
-        <w:t xml:space="preserve">will affect the traits of organisms, which will have downstream effects on how natural systems function (source). In particular, the potential for organisms to become smaller in response to increasing global temperatures has received growing attention as one of the possible universal response to climate change (Gardner et al., 2011; Sheridan and Bickford, 2011; Smith et al., 2018). </w:t>
+        <w:t>will affect the traits of organisms, which will have downstream effects on how natural systems function (source). In particular, the potential for organisms to become smaller in response to increasing global temperatures has received growing attention as one of the possible universal response to climate change (Gardner et al., 20</w:t>
+      </w:r>
+      <w:r>
+        <w:t>11; Sheridan and Bickford, 2011</w:t>
+      </w:r>
+      <w:bookmarkStart w:id="0" w:name="_GoBack"/>
+      <w:bookmarkEnd w:id="0"/>
+      <w:r>
+        <w:t xml:space="preserve">). </w:t>
       </w:r>
       <w:r>
         <w:t xml:space="preserve">Warmer temperatures resulting in decreased body size comes from Bergmann’s rule, which is that there is a negative spatial relationship between the size of individuals of endotherm species and the temperature of the location at which they occur (Bergmann, 1847; Brown and Lee, 1969; Ashton, 2002; </w:t>
@@ -688,12 +696,7 @@
         <w:ind w:firstLine="720"/>
       </w:pPr>
       <w:r>
-        <w:t>Most species had a positive relationship between mean annua</w:t>
-      </w:r>
-      <w:bookmarkStart w:id="0" w:name="_GoBack"/>
-      <w:bookmarkEnd w:id="0"/>
-      <w:r>
-        <w:t>l mass and mean annual temperature, instead of the expected negative relationship. Temperatures increased at all sites (Fig. 2A, B, C) in accordance with climate change trends. S</w:t>
+        <w:t>Most species had a positive relationship between mean annual mass and mean annual temperature, instead of the expected negative relationship. Temperatures increased at all sites (Fig. 2A, B, C) in accordance with climate change trends. S</w:t>
       </w:r>
       <w:r>
         <w:t>ome species had a decrease in mass or no change in mass, though</w:t>

</xml_diff>

<commit_message>
Edit everything except discussion in ms
</commit_message>
<xml_diff>
--- a/writing/manuscript.docx
+++ b/writing/manuscript.docx
@@ -91,29 +91,17 @@
       <w:r>
         <w:t>11; Sheridan and Bickford, 2011</w:t>
       </w:r>
-      <w:bookmarkStart w:id="0" w:name="_GoBack"/>
-      <w:bookmarkEnd w:id="0"/>
       <w:r>
         <w:t xml:space="preserve">). </w:t>
       </w:r>
       <w:r>
-        <w:t xml:space="preserve">Warmer temperatures resulting in decreased body size comes from Bergmann’s rule, which is that there is a negative spatial relationship between the size of individuals of endotherm species and the temperature of the location at which they occur (Bergmann, 1847; Brown and Lee, 1969; Ashton, 2002; </w:t>
-      </w:r>
-      <w:proofErr w:type="spellStart"/>
-      <w:r>
-        <w:t>Freckleton</w:t>
-      </w:r>
-      <w:proofErr w:type="spellEnd"/>
-      <w:r>
-        <w:t xml:space="preserve"> et al., 2003; </w:t>
-      </w:r>
-      <w:proofErr w:type="spellStart"/>
-      <w:r>
-        <w:t>Meiri</w:t>
-      </w:r>
-      <w:proofErr w:type="spellEnd"/>
-      <w:r>
-        <w:t xml:space="preserve"> &amp; Dayan, 2003). This rule has been extrapolated to predict that increasing temperatures from climate change should cause individuals of endotherm species to decrease in size as temperatures at many locations increase</w:t>
+        <w:t>Warmer temperatures resulting in decreased body size come</w:t>
+      </w:r>
+      <w:r>
+        <w:t>s from Bergmann’s rule, which states</w:t>
+      </w:r>
+      <w:r>
+        <w:t xml:space="preserve"> that there is a negative spatial relationship between the size of individuals of endotherm species and the temperature of the location at which they occur (Bergmann, 1847; Brown and Lee, 1969; Ashton, 2002; Freckleton et al., 2003; Meiri &amp; Dayan, 2003). This rule has been extrapolated to predict that increasing temperatures from climate change should cause individuals of endotherm species to decrease in size as temperatures at many locations increase</w:t>
       </w:r>
       <w:r>
         <w:t>. This has been supported by syntheses of published studies, which suggest that endotherms have generally been decreasing in size over the last several decades</w:t>
@@ -148,6 +136,61 @@
         <w:spacing w:line="480" w:lineRule="auto"/>
         <w:ind w:firstLine="720"/>
       </w:pPr>
+      <w:r>
+        <w:lastRenderedPageBreak/>
+        <w:t>The general relationship between endotherm size and temperature on which predictions for decreasing size have been based on has, however, been questioned due to data-intensive analyses that evaluate this relationship for many species simultaneously (</w:t>
+      </w:r>
+      <w:r>
+        <w:t xml:space="preserve">McNab, 1971; Meiri et al., 2004; </w:t>
+      </w:r>
+      <w:r>
+        <w:t>Riemer et al., 2018</w:t>
+      </w:r>
+      <w:r>
+        <w:t xml:space="preserve">). For example, when this relationship was recently examined for nearly 1,000 bird and mammal species using a century of global data, most species had weak relationships (Riemer et al., 2018). </w:t>
+      </w:r>
+      <w:r>
+        <w:t>While this suggests that Bergmann’s rule is not as generally applicable as previously believed, the analysis included data for spatial and temporal variation in size. Because responses of ecosystems across time do not necessarily match their responses across space (</w:t>
+      </w:r>
+      <w:r>
+        <w:t>Fukami and Wardle, 2005</w:t>
+      </w:r>
+      <w:r>
+        <w:t xml:space="preserve">), </w:t>
+      </w:r>
+      <w:r>
+        <w:t>the predicted general decline in size could still occur. In orde</w:t>
+      </w:r>
+      <w:r>
+        <w:t xml:space="preserve">r to understand how species will generally </w:t>
+      </w:r>
+      <w:r>
+        <w:t>respond to climate change, this relationship needs to be examined in a similar data-intensive fashion with a</w:t>
+      </w:r>
+      <w:r>
+        <w:t>n explicit</w:t>
+      </w:r>
+      <w:r>
+        <w:t xml:space="preserve"> focus on changes through time. Recent studies that have suggested that species are getting smaller are limited by small numbers of species (Teplitsky et al., 2008; Husby et al., 2011; </w:t>
+      </w:r>
+      <w:r>
+        <w:t>Canale</w:t>
+      </w:r>
+      <w:r>
+        <w:t xml:space="preserve"> et al., 2016), small numbers of sites (Van Buskirk et al., 2010; Salewski et al., 2010), and data that is collected over short time periods (Smith et al., 1998). Syntheses of these results (e.g., </w:t>
+      </w:r>
+      <w:r>
+        <w:t>Millien et al., 2006</w:t>
+      </w:r>
+      <w:r>
+        <w:t>) are potentially affected by both limitations of individual studies and potential publication bias due to negative results being less frequently published (Korichev</w:t>
+      </w:r>
+      <w:r>
+        <w:t>a</w:t>
+      </w:r>
+      <w:r>
+        <w:t xml:space="preserve"> et al., 2013; Riemer et al., 2018). </w:t>
+      </w:r>
     </w:p>
     <w:p>
       <w:pPr>
@@ -155,311 +198,274 @@
         <w:ind w:firstLine="720"/>
       </w:pPr>
       <w:r>
-        <w:lastRenderedPageBreak/>
-        <w:t>The general relationship between endotherm size and temperature on which predictions for decreasing size have been based on has, however, been questioned due to data-intensive analyses that evaluate this relationship for many species simultaneously (</w:t>
-      </w:r>
-      <w:proofErr w:type="spellStart"/>
-      <w:r>
-        <w:t>McNab</w:t>
-      </w:r>
-      <w:proofErr w:type="spellEnd"/>
-      <w:r>
-        <w:t xml:space="preserve">, 1971; </w:t>
-      </w:r>
-      <w:proofErr w:type="spellStart"/>
-      <w:r>
-        <w:t>Meiri</w:t>
-      </w:r>
-      <w:proofErr w:type="spellEnd"/>
-      <w:r>
-        <w:t xml:space="preserve"> et al., 2004; </w:t>
-      </w:r>
-      <w:r>
-        <w:t>Riemer et al., 2018</w:t>
-      </w:r>
-      <w:r>
-        <w:t xml:space="preserve">). For example, when this relationship was recently examined for nearly 1,000 bird and mammal species using a century of global data, most species had weak relationships (Riemer et al., 2018). </w:t>
-      </w:r>
-      <w:r>
-        <w:t>While this suggests that Bergmann’s rule is not as generally applicable as previously believed, the analysis included data for spatial and temporal variation in size. Because responses of ecosystems across time do not necessarily match their responses across space (</w:t>
-      </w:r>
-      <w:proofErr w:type="spellStart"/>
-      <w:r>
-        <w:t>Fukami</w:t>
-      </w:r>
-      <w:proofErr w:type="spellEnd"/>
-      <w:r>
-        <w:t xml:space="preserve"> and Wardle, 2005</w:t>
-      </w:r>
-      <w:r>
-        <w:t xml:space="preserve">), </w:t>
-      </w:r>
-      <w:r>
-        <w:t>the predicted general decline in size could still occur. In order to understand how species may respond to climate change, this relationship needs to be examined in a similar data-intensive fashion with a focus explicitly on changes through time. Recent studies that have suggested that species are getting smaller are limited by small numbers of species (</w:t>
-      </w:r>
-      <w:proofErr w:type="spellStart"/>
-      <w:r>
-        <w:t>Teplitsky</w:t>
-      </w:r>
-      <w:proofErr w:type="spellEnd"/>
-      <w:r>
-        <w:t xml:space="preserve"> et al., 2008; </w:t>
-      </w:r>
-      <w:proofErr w:type="spellStart"/>
-      <w:r>
-        <w:t>Husby</w:t>
-      </w:r>
-      <w:proofErr w:type="spellEnd"/>
-      <w:r>
-        <w:t xml:space="preserve"> et al., 2011; </w:t>
-      </w:r>
-      <w:proofErr w:type="spellStart"/>
-      <w:r>
-        <w:t>Canale</w:t>
-      </w:r>
-      <w:proofErr w:type="spellEnd"/>
-      <w:r>
-        <w:t xml:space="preserve"> et al., 2016), small numbers of sites (Van </w:t>
-      </w:r>
-      <w:proofErr w:type="spellStart"/>
-      <w:r>
-        <w:t>Buskirk</w:t>
-      </w:r>
-      <w:proofErr w:type="spellEnd"/>
-      <w:r>
-        <w:t xml:space="preserve"> et al., 2010; </w:t>
-      </w:r>
-      <w:proofErr w:type="spellStart"/>
-      <w:r>
-        <w:t>Salewski</w:t>
-      </w:r>
-      <w:proofErr w:type="spellEnd"/>
-      <w:r>
-        <w:t xml:space="preserve"> et al., 2010), and data that is collected over short time periods (Smith et al., 1998). Syntheses of these results (e.g., source) are potentially affected by both limitations of individual studies and potential publication bias due to negative results being less frequently published (</w:t>
-      </w:r>
-      <w:proofErr w:type="spellStart"/>
-      <w:r>
-        <w:t>Korichev</w:t>
-      </w:r>
-      <w:r>
-        <w:t>a</w:t>
-      </w:r>
-      <w:proofErr w:type="spellEnd"/>
-      <w:r>
-        <w:t xml:space="preserve"> et al., 2013; Riemer et al., 2018). </w:t>
-      </w:r>
-    </w:p>
+        <w:t xml:space="preserve">We </w:t>
+      </w:r>
+      <w:r>
+        <w:t xml:space="preserve">directly </w:t>
+      </w:r>
+      <w:r>
+        <w:t>assessed</w:t>
+      </w:r>
+      <w:r>
+        <w:t xml:space="preserve"> temporal shifts in body size due to temperature </w:t>
+      </w:r>
+      <w:r>
+        <w:t xml:space="preserve">in a data-intensive </w:t>
+      </w:r>
+      <w:r>
+        <w:t>manner</w:t>
+      </w:r>
+      <w:r>
+        <w:t xml:space="preserve"> </w:t>
+      </w:r>
+      <w:r>
+        <w:t>by compiling long-term time</w:t>
+      </w:r>
+      <w:r>
+        <w:t xml:space="preserve"> serie</w:t>
+      </w:r>
+      <w:r>
+        <w:t>s data on</w:t>
+      </w:r>
+      <w:r>
+        <w:t xml:space="preserve"> mammal communities from </w:t>
+      </w:r>
+      <w:r>
+        <w:t>three</w:t>
+      </w:r>
+      <w:r>
+        <w:t xml:space="preserve"> geographic</w:t>
+      </w:r>
+      <w:r>
+        <w:t xml:space="preserve"> locations. </w:t>
+      </w:r>
+      <w:r>
+        <w:t xml:space="preserve">This consisted of size measurements for </w:t>
+      </w:r>
+      <w:r>
+        <w:t>128,710</w:t>
+      </w:r>
+      <w:r>
+        <w:t xml:space="preserve"> individuals</w:t>
+      </w:r>
+      <w:r>
+        <w:t>, which were used</w:t>
+      </w:r>
+      <w:r>
+        <w:t xml:space="preserve"> to determine </w:t>
+      </w:r>
+      <w:r>
+        <w:t xml:space="preserve">the </w:t>
+      </w:r>
+      <w:r>
+        <w:t xml:space="preserve">average </w:t>
+      </w:r>
+      <w:r>
+        <w:t xml:space="preserve">annual </w:t>
+      </w:r>
+      <w:r>
+        <w:t>mass of 32</w:t>
+      </w:r>
+      <w:r>
+        <w:t xml:space="preserve"> </w:t>
+      </w:r>
+      <w:r>
+        <w:t xml:space="preserve">unique species-site combinations </w:t>
+      </w:r>
+      <w:r>
+        <w:t xml:space="preserve">with observations for at least five years spread </w:t>
+      </w:r>
+      <w:r>
+        <w:t>across at least ten years</w:t>
+      </w:r>
+      <w:r>
+        <w:t xml:space="preserve">. </w:t>
+      </w:r>
+      <w:r>
+        <w:t>This was combined with a gl</w:t>
+      </w:r>
+      <w:r>
+        <w:t xml:space="preserve">obal temperature dataset to determine </w:t>
+      </w:r>
+      <w:r>
+        <w:t xml:space="preserve">how both temperature and species mass changed through time for each species at each site, and </w:t>
+      </w:r>
+      <w:r>
+        <w:t>to assess</w:t>
+      </w:r>
+      <w:r>
+        <w:t xml:space="preserve"> the strength and direction of the relationship between mass and temperature. </w:t>
+      </w:r>
+      <w:r>
+        <w:t xml:space="preserve">This data-intensive approach addresses limitations of previous work on the temperature-mass relationship, which consisted of studies on single species and meta-analyses derived from those studies. </w:t>
+      </w:r>
+      <w:r>
+        <w:t xml:space="preserve">We were able to show how mammal size is impacted by temperature over time. </w:t>
+      </w:r>
+    </w:p>
+    <w:p/>
+    <w:p>
+      <w:pPr>
+        <w:rPr>
+          <w:b/>
+        </w:rPr>
+      </w:pPr>
+      <w:r>
+        <w:rPr>
+          <w:b/>
+        </w:rPr>
+        <w:t>Methods</w:t>
+      </w:r>
+    </w:p>
+    <w:p/>
+    <w:p>
+      <w:r>
+        <w:rPr>
+          <w:i/>
+        </w:rPr>
+        <w:t>Datasets</w:t>
+      </w:r>
+    </w:p>
+    <w:p/>
     <w:p>
       <w:pPr>
         <w:spacing w:line="480" w:lineRule="auto"/>
         <w:ind w:firstLine="720"/>
       </w:pPr>
       <w:r>
-        <w:t xml:space="preserve">We </w:t>
-      </w:r>
-      <w:r>
-        <w:t xml:space="preserve">directly </w:t>
-      </w:r>
-      <w:r>
-        <w:t>assessed</w:t>
-      </w:r>
-      <w:r>
-        <w:t xml:space="preserve"> temporal shifts in body size due to temperature </w:t>
-      </w:r>
-      <w:r>
-        <w:t xml:space="preserve">in a data-intensive </w:t>
-      </w:r>
-      <w:r>
-        <w:t>manner</w:t>
-      </w:r>
-      <w:r>
-        <w:t xml:space="preserve"> </w:t>
-      </w:r>
-      <w:r>
-        <w:t>by compiling long-term time</w:t>
-      </w:r>
-      <w:r>
-        <w:t xml:space="preserve"> serie</w:t>
-      </w:r>
-      <w:r>
-        <w:t>s data on</w:t>
-      </w:r>
-      <w:r>
-        <w:t xml:space="preserve"> mammal communities from </w:t>
-      </w:r>
-      <w:r>
-        <w:t>three</w:t>
-      </w:r>
-      <w:r>
-        <w:t xml:space="preserve"> geographic</w:t>
-      </w:r>
-      <w:r>
-        <w:t xml:space="preserve"> locations. </w:t>
-      </w:r>
-      <w:r>
-        <w:t xml:space="preserve">This consisted of size measurements for </w:t>
-      </w:r>
-      <w:r>
-        <w:t>128,710</w:t>
-      </w:r>
-      <w:r>
-        <w:t xml:space="preserve"> individuals</w:t>
-      </w:r>
-      <w:r>
-        <w:t>, which were used</w:t>
-      </w:r>
-      <w:r>
-        <w:t xml:space="preserve"> to determine </w:t>
-      </w:r>
-      <w:r>
-        <w:t xml:space="preserve">the </w:t>
-      </w:r>
-      <w:r>
-        <w:t xml:space="preserve">average </w:t>
-      </w:r>
-      <w:r>
-        <w:t xml:space="preserve">annual </w:t>
-      </w:r>
-      <w:r>
-        <w:t>mass of 32</w:t>
-      </w:r>
-      <w:r>
-        <w:t xml:space="preserve"> </w:t>
-      </w:r>
-      <w:r>
-        <w:t xml:space="preserve">unique species-site combinations </w:t>
-      </w:r>
-      <w:r>
-        <w:t xml:space="preserve">with observations for at least five years spread </w:t>
-      </w:r>
-      <w:r>
-        <w:t>across at least ten years</w:t>
-      </w:r>
-      <w:r>
-        <w:t xml:space="preserve">. </w:t>
-      </w:r>
-      <w:r>
-        <w:t xml:space="preserve">This was combined with a global temperature dataset. We determined how both temperature and species mass changed through time for each species at each site, and assessed the strength and direction of the relationship between mass and temperature. </w:t>
-      </w:r>
-      <w:r>
-        <w:t xml:space="preserve">This data-intensive approach addresses limitations of previous work on the temperature-mass relationship, which consisted of studies on single species and meta-analyses derived from those studies. </w:t>
-      </w:r>
-      <w:r>
-        <w:t xml:space="preserve">We were able to show how mammal size is impacted by temperature over time. </w:t>
-      </w:r>
-    </w:p>
-    <w:p/>
-    <w:p>
-      <w:pPr>
-        <w:rPr>
-          <w:b/>
-        </w:rPr>
-      </w:pPr>
-      <w:r>
-        <w:rPr>
-          <w:b/>
-        </w:rPr>
-        <w:t>Methods</w:t>
-      </w:r>
-    </w:p>
-    <w:p/>
-    <w:p>
-      <w:r>
-        <w:rPr>
-          <w:i/>
-        </w:rPr>
-        <w:t>Datasets</w:t>
-      </w:r>
-    </w:p>
-    <w:p/>
+        <w:t xml:space="preserve">Organismal size data was compiled from three long-term studies of small mammals, </w:t>
+      </w:r>
+      <w:r>
+        <w:t>which all had individual-level body mass measurements</w:t>
+      </w:r>
+      <w:r>
+        <w:t>. We only included datasets that had at least ten years of continuous data. Two of the sites, Portal and Fray Jorge, are long-term experimental studies of community dynamics in mammal communities. Portal is located in the United States in southeastern Arizona (Ernest et al., 2018)</w:t>
+      </w:r>
+      <w:r>
+        <w:t xml:space="preserve">. Fray Jorge is in the national park of the same name in Chile (Kelt et al., 2013). These two datasets were downloaded using the Data Retriever (Morris and White, 2013; Senyondo et al., 2017), with additional metadata taken from Ecological Archives. </w:t>
+      </w:r>
+      <w:r>
+        <w:t>The Sevilleta dataset is from a Long Term Ecological Research project in the southwestern United States</w:t>
+      </w:r>
+      <w:r>
+        <w:t xml:space="preserve">, which </w:t>
+      </w:r>
+      <w:r>
+        <w:t>is collected</w:t>
+      </w:r>
+      <w:r>
+        <w:t xml:space="preserve"> because it is at the intersect</w:t>
+      </w:r>
+      <w:r>
+        <w:t xml:space="preserve">ion of several major biomes. </w:t>
+      </w:r>
+      <w:r>
+        <w:t>Data are</w:t>
+      </w:r>
+      <w:r>
+        <w:t xml:space="preserve"> collected at eight </w:t>
+      </w:r>
+      <w:r>
+        <w:t>sub</w:t>
+      </w:r>
+      <w:r>
+        <w:t>sites that are in close proximity,</w:t>
+      </w:r>
+      <w:r>
+        <w:t xml:space="preserve"> which we chose to integrate due to similar patterns across the sites</w:t>
+      </w:r>
+      <w:r>
+        <w:t xml:space="preserve"> (Supplement 1</w:t>
+      </w:r>
+      <w:r>
+        <w:t>). This time series dataset was downloaded</w:t>
+      </w:r>
+      <w:r>
+        <w:t>, along with metadata, from the University of New Mexico digital repository (</w:t>
+      </w:r>
+      <w:r>
+        <w:t>Newsome, 2016</w:t>
+      </w:r>
+      <w:r>
+        <w:t xml:space="preserve">). </w:t>
+      </w:r>
+      <w:r>
+        <w:t>The locations of t</w:t>
+      </w:r>
+      <w:r>
+        <w:t>he three sites are shown in Figure</w:t>
+      </w:r>
+      <w:r>
+        <w:t xml:space="preserve"> 1. </w:t>
+      </w:r>
+    </w:p>
     <w:p>
       <w:pPr>
         <w:spacing w:line="480" w:lineRule="auto"/>
         <w:ind w:firstLine="720"/>
       </w:pPr>
       <w:r>
-        <w:t>Organismal size data was compiled from three long-term studies of small mammals, each of which contained individual-level body mass measurements for all individuals. We only included datasets that had at least ten years of continuous data. Two of the sites, Portal and Fray Jorge, are long-term experimental studies of community dynamics in mammal communities. Portal is located in the United States in southeastern Arizona (Ernest et al., 2018)</w:t>
-      </w:r>
-      <w:r>
-        <w:t>. Fray Jorge is in the national park of the same name in Chile (</w:t>
-      </w:r>
-      <w:proofErr w:type="spellStart"/>
-      <w:r>
-        <w:t>Kelt</w:t>
-      </w:r>
-      <w:proofErr w:type="spellEnd"/>
-      <w:r>
-        <w:t xml:space="preserve"> et al., 2013). These two datasets were downloaded using the Data Retriever (Morris and White, 2013; </w:t>
-      </w:r>
-      <w:proofErr w:type="spellStart"/>
-      <w:r>
-        <w:t>Senyondo</w:t>
-      </w:r>
-      <w:proofErr w:type="spellEnd"/>
-      <w:r>
-        <w:t xml:space="preserve"> et al., 2017), with additional metadata taken from Ecological Archives. </w:t>
-      </w:r>
-      <w:r>
-        <w:t xml:space="preserve">The </w:t>
-      </w:r>
-      <w:proofErr w:type="spellStart"/>
-      <w:r>
-        <w:t>Sevilleta</w:t>
-      </w:r>
-      <w:proofErr w:type="spellEnd"/>
-      <w:r>
-        <w:t xml:space="preserve"> dataset is from a Long Term Ecological Research project in the southwestern United States</w:t>
-      </w:r>
-      <w:r>
-        <w:t xml:space="preserve">, which </w:t>
-      </w:r>
-      <w:r>
-        <w:t>is collected</w:t>
-      </w:r>
-      <w:r>
-        <w:t xml:space="preserve"> because it is at the intersect</w:t>
-      </w:r>
-      <w:r>
-        <w:t xml:space="preserve">ion of several major biomes. </w:t>
-      </w:r>
-      <w:r>
-        <w:t>Data are</w:t>
-      </w:r>
-      <w:r>
-        <w:t xml:space="preserve"> collected at eight </w:t>
-      </w:r>
-      <w:r>
-        <w:t>sub</w:t>
-      </w:r>
-      <w:r>
-        <w:t>sites that are in close proximity,</w:t>
-      </w:r>
-      <w:r>
-        <w:t xml:space="preserve"> which we chose to integrate due to similar patterns across the sites</w:t>
-      </w:r>
-      <w:r>
-        <w:t xml:space="preserve"> (Supplement G</w:t>
-      </w:r>
-      <w:r>
-        <w:t>). This time series dataset was downloaded</w:t>
-      </w:r>
-      <w:r>
-        <w:t>, along with metadata, from the University of New Mexico digital repository (</w:t>
-      </w:r>
-      <w:r>
-        <w:t>Newsome, 2016</w:t>
+        <w:t xml:space="preserve">From each dataset, we retained only individual records that were identified as a rodent species, had an associated mass measurement, and were indicated as adults. For the two experimental sites, Portal and Fray Jorge, only individuals collected from control treatments were included. We kept all instances of the same individual being recaptured, which is common at these sites. </w:t>
+      </w:r>
+      <w:r>
+        <w:t>We only include</w:t>
+      </w:r>
+      <w:r>
+        <w:t>d individuals of each species from</w:t>
+      </w:r>
+      <w:r>
+        <w:t xml:space="preserve"> years in which at least 15 individuals were collected, as it has </w:t>
+      </w:r>
+      <w:r>
+        <w:t>been shown that a signal of temporal size change is noticeable with a minimum of 14 specimens per year for mammals</w:t>
+      </w:r>
+      <w:r>
+        <w:t xml:space="preserve"> </w:t>
+      </w:r>
+      <w:r>
+        <w:t>(Yom-Tov</w:t>
+      </w:r>
+      <w:r>
+        <w:t xml:space="preserve"> &amp; Geffen, 2011)</w:t>
+      </w:r>
+      <w:r>
+        <w:t xml:space="preserve">. After restricting each species data to include only those years that had data for at least 15 individuals, we kept only those species that had at least five years of data. </w:t>
+      </w:r>
+      <w:r>
+        <w:t xml:space="preserve">Doubling these two thresholds did not change trends in temporal mass change or the relationship between temperature and mass (Supplement 2). </w:t>
+      </w:r>
+      <w:r>
+        <w:t>The resulting dataset had</w:t>
+      </w:r>
+      <w:r>
+        <w:t xml:space="preserve"> 32 mass time series (i.e., unique combinations of species and sites</w:t>
+      </w:r>
+      <w:r>
+        <w:t xml:space="preserve">; </w:t>
+      </w:r>
+      <w:r>
+        <w:t>Supplement 3</w:t>
+      </w:r>
+      <w:r>
+        <w:t>)</w:t>
+      </w:r>
+      <w:r>
+        <w:t xml:space="preserve"> from 128,710 individual records and 25 species</w:t>
+      </w:r>
+      <w:r>
+        <w:t xml:space="preserve"> (Table 1</w:t>
       </w:r>
       <w:r>
         <w:t xml:space="preserve">). </w:t>
       </w:r>
       <w:r>
-        <w:t>The locations of t</w:t>
-      </w:r>
-      <w:r>
-        <w:t>he three sites are shown in Figure</w:t>
-      </w:r>
-      <w:r>
-        <w:t xml:space="preserve"> 1. </w:t>
+        <w:t>Trends in mass for species common to more than one site</w:t>
+      </w:r>
+      <w:r>
+        <w:t xml:space="preserve"> were compared (Supplement 4</w:t>
+      </w:r>
+      <w:r>
+        <w:t xml:space="preserve">). </w:t>
       </w:r>
     </w:p>
     <w:p>
@@ -468,259 +474,232 @@
         <w:ind w:firstLine="720"/>
       </w:pPr>
       <w:r>
-        <w:t xml:space="preserve">From each dataset, we retained only individual records that were identified as a rodent species, had an associated mass measurement, and were indicated as adults. For the two experimental sites, Portal and Fray Jorge, only individuals collected from control treatments were included. We kept all instances of the same individual being recaptured, which is common at these sites. </w:t>
-      </w:r>
-      <w:r>
-        <w:t>We only include</w:t>
-      </w:r>
-      <w:r>
-        <w:t>d individuals of each species from</w:t>
-      </w:r>
-      <w:r>
-        <w:t xml:space="preserve"> years in which at least 15 individuals were collected, as it has </w:t>
-      </w:r>
-      <w:r>
-        <w:t>been shown that a signal of temporal size change is noticeable with a minimum of 14 specimens per year for mammals</w:t>
-      </w:r>
-      <w:r>
-        <w:t xml:space="preserve"> </w:t>
-      </w:r>
-      <w:r>
-        <w:t>(Yom-Tov</w:t>
-      </w:r>
-      <w:r>
-        <w:t xml:space="preserve"> &amp; Geffen, 2011)</w:t>
-      </w:r>
-      <w:r>
-        <w:t xml:space="preserve">. After restricting each species data to include only those years that had data for at least 15 individuals, we kept only those species that had at least five years of data. </w:t>
-      </w:r>
-      <w:r>
-        <w:t xml:space="preserve">We did sensitivity analyses to determine that these </w:t>
-      </w:r>
-      <w:r>
-        <w:t>thresholds</w:t>
-      </w:r>
-      <w:r>
-        <w:t xml:space="preserve"> were appropriate (Supplement H). </w:t>
-      </w:r>
-      <w:r>
-        <w:t>The resulting dataset has 32 mass time series (i.e., unique combinations of species and sites</w:t>
-      </w:r>
-      <w:r>
-        <w:t xml:space="preserve">; </w:t>
-      </w:r>
-      <w:r>
-        <w:t>Supplement A)</w:t>
-      </w:r>
-      <w:r>
-        <w:t xml:space="preserve"> from 128,710 individual records and 25 species</w:t>
-      </w:r>
-      <w:r>
-        <w:t xml:space="preserve"> (Table 1</w:t>
-      </w:r>
-      <w:r>
-        <w:t xml:space="preserve">). </w:t>
-      </w:r>
-      <w:r>
-        <w:t xml:space="preserve">Trends in mass for species common to more than one site were compared (Supplement F). </w:t>
-      </w:r>
-    </w:p>
+        <w:t>For temperature data, we used a global dataset with monthly average temperature values from 1900 to 2014 on a 0.5 degrees latitude by 0.5 degrees longitude grid</w:t>
+      </w:r>
+      <w:r>
+        <w:t xml:space="preserve">, which </w:t>
+      </w:r>
+      <w:r>
+        <w:t>is created and maintained by the University of Delaware and National Oceanic and Atmospheric Administration</w:t>
+      </w:r>
+      <w:r>
+        <w:t xml:space="preserve"> (Willmott and Matsuura, 2001). </w:t>
+      </w:r>
+      <w:r>
+        <w:t xml:space="preserve">The coordinates for each of the three sites were determined from </w:t>
+      </w:r>
+      <w:r>
+        <w:t>metadata or related citations (Aguilera et al., 2016), and were used to extract all of the month</w:t>
+      </w:r>
+      <w:r>
+        <w:t xml:space="preserve">ly temperatures for each site </w:t>
+      </w:r>
+      <w:r>
+        <w:t xml:space="preserve">from the temperature dataset. Mean annual temperatures were calculated from the monthly temperatures, and then were combined with the mass dataset </w:t>
+      </w:r>
+      <w:r>
+        <w:t xml:space="preserve">to provide a temperature for each species at each site in each year. </w:t>
+      </w:r>
+    </w:p>
+    <w:p/>
+    <w:p>
+      <w:pPr>
+        <w:rPr>
+          <w:i/>
+        </w:rPr>
+      </w:pPr>
+      <w:r>
+        <w:rPr>
+          <w:i/>
+        </w:rPr>
+        <w:t>Analysis</w:t>
+      </w:r>
+    </w:p>
+    <w:p/>
     <w:p>
       <w:pPr>
         <w:spacing w:line="480" w:lineRule="auto"/>
         <w:ind w:firstLine="720"/>
       </w:pPr>
       <w:r>
-        <w:t>For temperature data, we used a global dataset with monthly average temperature values from 1900 to 2014 on a 0.5 degrees latitude by 0.5 degrees longitude grid</w:t>
-      </w:r>
-      <w:r>
-        <w:t xml:space="preserve">, which </w:t>
-      </w:r>
-      <w:r>
-        <w:t>is created and maintained by the University of Delaware and National Oceanic and Atmospheric Administration</w:t>
-      </w:r>
-      <w:r>
-        <w:t xml:space="preserve"> (Willmott and Matsuura, 2001). </w:t>
-      </w:r>
-      <w:r>
-        <w:t xml:space="preserve">The coordinates for each of the three sites were determined from </w:t>
-      </w:r>
-      <w:r>
-        <w:t>metadata or related citations (Aguilera et al., 2016), and were used to extract all of the month</w:t>
-      </w:r>
-      <w:r>
-        <w:t xml:space="preserve">ly temperatures for each site </w:t>
-      </w:r>
-      <w:r>
-        <w:t xml:space="preserve">from the temperature dataset. Mean annual temperatures were calculated from the monthly temperatures, and then were combined with the mass dataset </w:t>
-      </w:r>
-      <w:r>
-        <w:t xml:space="preserve">to provide a temperature for each species at each site in each year. </w:t>
-      </w:r>
-    </w:p>
-    <w:p/>
-    <w:p>
-      <w:pPr>
-        <w:rPr>
-          <w:i/>
-        </w:rPr>
-      </w:pPr>
-      <w:r>
-        <w:rPr>
-          <w:i/>
-        </w:rPr>
-        <w:t>Analysis</w:t>
-      </w:r>
-    </w:p>
-    <w:p/>
+        <w:t>We visually examined how</w:t>
+      </w:r>
+      <w:r>
+        <w:t xml:space="preserve"> </w:t>
+      </w:r>
+      <w:r>
+        <w:t xml:space="preserve">temperature and mass varied </w:t>
+      </w:r>
+      <w:r>
+        <w:t>through</w:t>
+      </w:r>
+      <w:r>
+        <w:t xml:space="preserve"> time at each site,</w:t>
+      </w:r>
+      <w:r>
+        <w:t xml:space="preserve"> and compared </w:t>
+      </w:r>
+      <w:r>
+        <w:t xml:space="preserve">all of each species mean annual masses with corresponding average annual temperatures </w:t>
+      </w:r>
+      <w:r>
+        <w:t xml:space="preserve">using linear regression. We calculated and compiled the r values from all regressions to evaluate the strength and direction of the temperature-mass relationship among all species at each site. To examine how mass and temperature concurrently changed over time, we compared the percent change in each species mass to the absolute change in temperature over the years with sufficient data. </w:t>
+      </w:r>
+    </w:p>
     <w:p>
       <w:pPr>
         <w:spacing w:line="480" w:lineRule="auto"/>
         <w:ind w:firstLine="720"/>
       </w:pPr>
       <w:r>
-        <w:t>We visually examined how</w:t>
-      </w:r>
-      <w:r>
-        <w:t xml:space="preserve"> </w:t>
-      </w:r>
-      <w:r>
-        <w:t xml:space="preserve">temperature and mass varied </w:t>
-      </w:r>
-      <w:r>
-        <w:t>through</w:t>
-      </w:r>
-      <w:r>
-        <w:t xml:space="preserve"> time at each site,</w:t>
-      </w:r>
-      <w:r>
-        <w:t xml:space="preserve"> and compared each species mean mass</w:t>
-      </w:r>
-      <w:r>
-        <w:t xml:space="preserve"> with the corresponding average annual temperature using linear regression. We calculated and compiled the r values from all regressions to evaluate the strength and direction of the temperature-mass relationship among all species at each site. To examine how mass and temperature concurrently changed over time, we compared the percent change in each species mass to the absolute change in temperature over the years with sufficient data. </w:t>
-      </w:r>
-    </w:p>
+        <w:t xml:space="preserve">We additionally used a dynamic regression model of the mass time series for each species to determine the effect that temperature had. We </w:t>
+      </w:r>
+      <w:r>
+        <w:t>used</w:t>
+      </w:r>
+      <w:r>
+        <w:t xml:space="preserve"> an ARIMA model with an automatically chosen order, after confirming that this order was </w:t>
+      </w:r>
+      <w:r>
+        <w:t>appropriate</w:t>
+      </w:r>
+      <w:r>
+        <w:t xml:space="preserve">. </w:t>
+      </w:r>
+      <w:r>
+        <w:t xml:space="preserve">Mean annual temperature was included as an external variable and the resulting model residuals were reviewed. </w:t>
+      </w:r>
+      <w:r>
+        <w:t>All model</w:t>
+      </w:r>
+      <w:r>
+        <w:t xml:space="preserve"> diagnostics are in Supplement 5</w:t>
+      </w:r>
+      <w:r>
+        <w:t xml:space="preserve">. </w:t>
+      </w:r>
+      <w:r>
+        <w:t>To determine the effect of temperature on mass, we calculated the p-value for each species, which were adjusted to take into account the impact of multiple comparisons (Benajmini &amp; Hochberg, 1995)</w:t>
+      </w:r>
+      <w:r>
+        <w:t>, and chose an alpha cut-off of 0.05</w:t>
+      </w:r>
+      <w:r>
+        <w:t>. All cleaning and analysis was completed using R (</w:t>
+      </w:r>
+      <w:r>
+        <w:t>R Core Team, 2017</w:t>
+      </w:r>
+      <w:r>
+        <w:t xml:space="preserve">), with code and data downloads provided reproducibly </w:t>
+      </w:r>
+      <w:r>
+        <w:t>on GitHub (</w:t>
+      </w:r>
+      <w:r>
+        <w:t>https://github.com/KristinaRiemer/temporal_MRT</w:t>
+      </w:r>
+      <w:r>
+        <w:t xml:space="preserve">) and archived on Zenodo (citation). </w:t>
+      </w:r>
+    </w:p>
+    <w:p/>
+    <w:p>
+      <w:pPr>
+        <w:rPr>
+          <w:b/>
+        </w:rPr>
+      </w:pPr>
+      <w:r>
+        <w:rPr>
+          <w:b/>
+        </w:rPr>
+        <w:t>Results</w:t>
+      </w:r>
+    </w:p>
+    <w:p/>
     <w:p>
       <w:pPr>
         <w:spacing w:line="480" w:lineRule="auto"/>
         <w:ind w:firstLine="720"/>
       </w:pPr>
       <w:r>
-        <w:t xml:space="preserve">We additionally used a dynamic regression model of the mass time series for each species to determine the effect that temperature had. We </w:t>
-      </w:r>
-      <w:r>
-        <w:t>used</w:t>
-      </w:r>
-      <w:r>
-        <w:t xml:space="preserve"> an ARIMA model with an automatically chosen order, after confirming that this order was </w:t>
-      </w:r>
-      <w:r>
-        <w:t>appropriate</w:t>
-      </w:r>
-      <w:r>
-        <w:t xml:space="preserve">. After adding temperature as an external variable, the model residuals were reviewed. </w:t>
-      </w:r>
-      <w:r>
-        <w:t>All model</w:t>
-      </w:r>
-      <w:r>
-        <w:t xml:space="preserve"> diagnostics are in Supplement B</w:t>
+        <w:t>Most species had a positive relationship between mean annual mass and mean annual temperature, instead of the expected negative relationship. Temperatures increased at all sites (Fig. 2A, B, C) in accordance with climate change trends. S</w:t>
+      </w:r>
+      <w:r>
+        <w:t>ome species had a decrease in mass or no change in mass, though</w:t>
+      </w:r>
+      <w:r>
+        <w:t xml:space="preserve"> the majority (69%) of species </w:t>
+      </w:r>
+      <w:r>
+        <w:t>had an increase</w:t>
+      </w:r>
+      <w:r>
+        <w:t xml:space="preserve"> (Fig.</w:t>
+      </w:r>
+      <w:r>
+        <w:t xml:space="preserve"> 2</w:t>
+      </w:r>
+      <w:r>
+        <w:t xml:space="preserve">D, E, F, </w:t>
+      </w:r>
+      <w:r>
+        <w:t>G, H, I</w:t>
+      </w:r>
+      <w:r>
+        <w:t>; Supplement 6</w:t>
+      </w:r>
+      <w:r>
+        <w:t>)</w:t>
       </w:r>
       <w:r>
         <w:t xml:space="preserve">. </w:t>
       </w:r>
       <w:r>
-        <w:t>To determine the effect of temperature on mass, we calculated the p-value for each species, which were adjusted to take into account the impact of multiple comparisons (</w:t>
-      </w:r>
-      <w:proofErr w:type="spellStart"/>
-      <w:r>
-        <w:t>Benajmini</w:t>
-      </w:r>
-      <w:proofErr w:type="spellEnd"/>
-      <w:r>
-        <w:t xml:space="preserve"> &amp; Hochberg, 1995)</w:t>
-      </w:r>
-      <w:r>
-        <w:t>, and chose an alpha cut-off of 0.05</w:t>
-      </w:r>
-      <w:r>
-        <w:t>. All cleaning and analysis was completed using R (</w:t>
-      </w:r>
-      <w:proofErr w:type="spellStart"/>
-      <w:r>
-        <w:t>R</w:t>
-      </w:r>
-      <w:proofErr w:type="spellEnd"/>
-      <w:r>
-        <w:t xml:space="preserve"> Core Team, 2017</w:t>
-      </w:r>
-      <w:r>
-        <w:t xml:space="preserve">), with code and data downloads provided reproducibly </w:t>
-      </w:r>
-      <w:r>
-        <w:t>on GitHub (</w:t>
-      </w:r>
-      <w:r>
-        <w:t>https://github.com/KristinaRiemer/temporal_MRT</w:t>
-      </w:r>
-      <w:r>
-        <w:t xml:space="preserve">) and archived on </w:t>
-      </w:r>
-      <w:proofErr w:type="spellStart"/>
-      <w:r>
-        <w:t>Zenodo</w:t>
-      </w:r>
-      <w:proofErr w:type="spellEnd"/>
-      <w:r>
-        <w:t xml:space="preserve"> (citation). </w:t>
-      </w:r>
-    </w:p>
-    <w:p/>
-    <w:p>
-      <w:pPr>
-        <w:rPr>
-          <w:b/>
-        </w:rPr>
-      </w:pPr>
-      <w:r>
-        <w:rPr>
-          <w:b/>
-        </w:rPr>
-        <w:t>Results</w:t>
-      </w:r>
-    </w:p>
-    <w:p/>
+        <w:t>Of 11 species with a significant temperature-mass relationship, ten of them had a positive re</w:t>
+      </w:r>
+      <w:r>
+        <w:t>lationship (Fig. 3; Supplement 7</w:t>
+      </w:r>
+      <w:r>
+        <w:t xml:space="preserve">). </w:t>
+      </w:r>
+      <w:r>
+        <w:t>The prevalence of positive relationships is also shown in the comparison of absolute change in temperature with percent cha</w:t>
+      </w:r>
+      <w:r>
+        <w:t>nge in each species mass (Fig. 4</w:t>
+      </w:r>
+      <w:r>
+        <w:t>). Most values are in the upper right quadrant, instead of the lower right or upper left whi</w:t>
+      </w:r>
+      <w:r>
+        <w:t xml:space="preserve">ch would indicate negative temperature-mass </w:t>
+      </w:r>
+      <w:r>
+        <w:t xml:space="preserve">relationships. </w:t>
+      </w:r>
+    </w:p>
     <w:p>
       <w:pPr>
         <w:spacing w:line="480" w:lineRule="auto"/>
         <w:ind w:firstLine="720"/>
       </w:pPr>
       <w:r>
-        <w:t>Most species had a positive relationship between mean annual mass and mean annual temperature, instead of the expected negative relationship. Temperatures increased at all sites (Fig. 2A, B, C) in accordance with climate change trends. S</w:t>
-      </w:r>
-      <w:r>
-        <w:t>ome species had a decrease in mass or no change in mass, though</w:t>
-      </w:r>
-      <w:r>
-        <w:t xml:space="preserve"> the majority (69%) of species </w:t>
-      </w:r>
-      <w:r>
-        <w:t>had an increase</w:t>
-      </w:r>
-      <w:r>
-        <w:t xml:space="preserve"> (Fig.</w:t>
-      </w:r>
-      <w:r>
-        <w:t xml:space="preserve"> 2</w:t>
-      </w:r>
-      <w:r>
-        <w:t xml:space="preserve">D, E, F, </w:t>
-      </w:r>
-      <w:r>
-        <w:t>G, H, I</w:t>
-      </w:r>
-      <w:r>
-        <w:t>; Supplement C</w:t>
+        <w:t>While more species had positive temperature-mass relationships, all species exhibited weak relationships. Temperature explained less than 10% of the variance in mean annual mass for most species (</w:t>
+      </w:r>
+      <w:r>
+        <w:t>66%; Fig. 3D, E, F</w:t>
+      </w:r>
+      <w:r>
+        <w:t>), and explained only 54% of the variance for the species with the strongest relationship. According to the dynamic regression models, temperature had a statistically significant effect on the mass time series for 11 of the 32 species</w:t>
+      </w:r>
+      <w:r>
+        <w:t xml:space="preserve"> (</w:t>
+      </w:r>
+      <w:r>
+        <w:t>Fig. 4; Supplement 8</w:t>
       </w:r>
       <w:r>
         <w:t>)</w:t>
@@ -728,234 +707,104 @@
       <w:r>
         <w:t xml:space="preserve">. </w:t>
       </w:r>
-      <w:r>
-        <w:t>Of 11 species with a significant temperature-mass relationship, ten of them had a positive re</w:t>
-      </w:r>
-      <w:r>
-        <w:t>lationship (Fig. 3; Supplement D</w:t>
-      </w:r>
-      <w:r>
-        <w:t xml:space="preserve">). </w:t>
-      </w:r>
-      <w:r>
-        <w:t>The prevalence of positive relationships is also shown in the comparison of absolute change in temperature with percent cha</w:t>
-      </w:r>
-      <w:r>
-        <w:t>nge in each species mass (Fig. 4</w:t>
-      </w:r>
-      <w:r>
-        <w:t>). Most values are in the upper right quadrant, instead of the lower right or upper left whi</w:t>
-      </w:r>
-      <w:r>
-        <w:t xml:space="preserve">ch would indicate negative temperature-mass </w:t>
-      </w:r>
-      <w:r>
-        <w:t xml:space="preserve">relationships. </w:t>
-      </w:r>
-    </w:p>
+    </w:p>
+    <w:p/>
+    <w:p>
+      <w:pPr>
+        <w:rPr>
+          <w:b/>
+        </w:rPr>
+      </w:pPr>
+      <w:r>
+        <w:rPr>
+          <w:b/>
+        </w:rPr>
+        <w:t>Discussion</w:t>
+      </w:r>
+    </w:p>
+    <w:p/>
     <w:p>
       <w:pPr>
         <w:spacing w:line="480" w:lineRule="auto"/>
         <w:ind w:firstLine="720"/>
       </w:pPr>
       <w:r>
-        <w:t>While more species had positive temperature-mass relationships, all species exhibited weak relationships. Temperature explained less than 10% of the variance in mean annual mass for most species (</w:t>
-      </w:r>
-      <w:r>
-        <w:t>66%; Fig. 3D, E, F</w:t>
-      </w:r>
-      <w:r>
-        <w:t>), and explained only 54% of the variance for the species with the strongest relationship. According to the dynamic regression models, temperature had a statistically significant effect on the mass time series for 11 of the 32 species</w:t>
-      </w:r>
-      <w:r>
-        <w:t xml:space="preserve"> (Supplement E)</w:t>
+        <w:t>Though temperatures increased at all sites</w:t>
+      </w:r>
+      <w:r>
+        <w:t>, there were species at each that increased and decreased in size. This variability in size response across time has been previously documented (</w:t>
+      </w:r>
+      <w:r>
+        <w:t xml:space="preserve">Gardner et al., 2011; Yom-Tov &amp; Geffen, 2011; Sheridan &amp; Bickford, 2011). </w:t>
+      </w:r>
+      <w:r>
+        <w:t>The lack of relationship between temperature and species mass indicates that directional change in temperature is likely not a stronger driver of shifts in size. Body size has been shown to be affected by a wide variety of biotic and abiotic factors, including</w:t>
+      </w:r>
+      <w:r>
+        <w:t xml:space="preserve"> resource availability (McNab, 2010), anthropogenic fragmentation (Lomolino &amp; Perault, 2007), and island size (Lomolino, 2005)</w:t>
+      </w:r>
+      <w:r>
+        <w:t xml:space="preserve">. Even if temperature in isolation has a strong impact on size variation over time, these other factors may have a greater impact. For </w:t>
+      </w:r>
+      <w:r>
+        <w:t xml:space="preserve">example, </w:t>
+      </w:r>
+      <w:r>
+        <w:t>a marmot species was bigger from later plant emergence (Canale et al., 2016) and available sea ice was associated with declining polar bear size</w:t>
+      </w:r>
+      <w:r>
+        <w:t xml:space="preserve"> (Stirling and Derocher, 2012)</w:t>
       </w:r>
       <w:r>
         <w:t xml:space="preserve">. </w:t>
       </w:r>
     </w:p>
-    <w:p/>
-    <w:p>
-      <w:pPr>
-        <w:rPr>
-          <w:b/>
-        </w:rPr>
-      </w:pPr>
-      <w:r>
-        <w:rPr>
-          <w:b/>
-        </w:rPr>
-        <w:t>Discussion</w:t>
-      </w:r>
-    </w:p>
-    <w:p/>
     <w:p>
       <w:pPr>
         <w:spacing w:line="480" w:lineRule="auto"/>
         <w:ind w:firstLine="720"/>
       </w:pPr>
       <w:r>
-        <w:t>Though temperatures increased at all sites</w:t>
-      </w:r>
-      <w:r>
-        <w:t>, there were species at each that increased and decreased in size. This variability in size response across time has been previously documented (</w:t>
-      </w:r>
-      <w:r>
-        <w:t xml:space="preserve">Gardner et al., 2011; Yom-Tov &amp; Geffen, 2011; Sheridan &amp; Bickford, 2011). </w:t>
-      </w:r>
-      <w:r>
-        <w:t>The lack of relationship between temperature and species mass indicates that directional change in temperature is likely not a stronger driver of shifts in size. Body size has been shown to be affected by a wide variety of biotic and abiotic factors, including</w:t>
-      </w:r>
-      <w:r>
-        <w:t xml:space="preserve"> resource availability (</w:t>
-      </w:r>
-      <w:proofErr w:type="spellStart"/>
-      <w:r>
-        <w:t>McNab</w:t>
-      </w:r>
-      <w:proofErr w:type="spellEnd"/>
-      <w:r>
-        <w:t>, 2010), anthropogenic fragmentation (</w:t>
-      </w:r>
-      <w:proofErr w:type="spellStart"/>
-      <w:r>
-        <w:t>Lomolino</w:t>
-      </w:r>
-      <w:proofErr w:type="spellEnd"/>
-      <w:r>
-        <w:t xml:space="preserve"> &amp; </w:t>
-      </w:r>
-      <w:proofErr w:type="spellStart"/>
-      <w:r>
-        <w:t>Perault</w:t>
-      </w:r>
-      <w:proofErr w:type="spellEnd"/>
-      <w:r>
-        <w:t>, 2007), and island size (</w:t>
-      </w:r>
-      <w:proofErr w:type="spellStart"/>
-      <w:r>
-        <w:t>Lomolino</w:t>
-      </w:r>
-      <w:proofErr w:type="spellEnd"/>
-      <w:r>
-        <w:t>, 2005)</w:t>
-      </w:r>
-      <w:r>
-        <w:t xml:space="preserve">. Even if temperature in isolation has a strong impact on size variation over time, these other factors may have a greater impact. For </w:t>
-      </w:r>
-      <w:r>
-        <w:t xml:space="preserve">example, </w:t>
-      </w:r>
-      <w:r>
-        <w:t>a marmot species was bigger from later plant emergence (</w:t>
-      </w:r>
-      <w:proofErr w:type="spellStart"/>
-      <w:r>
-        <w:t>Canale</w:t>
-      </w:r>
-      <w:proofErr w:type="spellEnd"/>
-      <w:r>
-        <w:t xml:space="preserve"> et al., 2016) and available sea ice was associated with declining polar bear size</w:t>
-      </w:r>
-      <w:r>
-        <w:t xml:space="preserve"> (</w:t>
-      </w:r>
-      <w:proofErr w:type="spellStart"/>
-      <w:r>
-        <w:t>Stirling</w:t>
-      </w:r>
-      <w:proofErr w:type="spellEnd"/>
-      <w:r>
-        <w:t xml:space="preserve"> and </w:t>
-      </w:r>
-      <w:proofErr w:type="spellStart"/>
-      <w:r>
-        <w:t>Derocher</w:t>
-      </w:r>
-      <w:proofErr w:type="spellEnd"/>
-      <w:r>
-        <w:t>, 2012)</w:t>
-      </w:r>
-      <w:r>
-        <w:t xml:space="preserve">. </w:t>
+        <w:t xml:space="preserve">Though empirical evidence of a negative temperature-mass relationship has been documented for over a century, a mechanistic link between them has not been established. Many hypotheses have </w:t>
+      </w:r>
+      <w:r>
+        <w:t>been proposed, including starvation resistance and dispersal (Blackburn et al., 1999)</w:t>
+      </w:r>
+      <w:r>
+        <w:t xml:space="preserve">. The </w:t>
+      </w:r>
+      <w:r>
+        <w:t xml:space="preserve">initial and most commonly </w:t>
+      </w:r>
+      <w:r>
+        <w:t>referenced hypothesis is that it is beneficial for individuals to be bigger in warmer environments because they have a</w:t>
+      </w:r>
+      <w:r>
+        <w:t>n increasing surface area to volume ratio and therefore lose heat relatively more quickly</w:t>
+      </w:r>
+      <w:r>
+        <w:t xml:space="preserve"> (Bergmann, 1847), though there is no evidence for this (</w:t>
+      </w:r>
+      <w:r>
+        <w:t>McNab, 2010</w:t>
+      </w:r>
+      <w:r>
+        <w:t>). It has been shown that other morphological changes, including fat and plumage, are more effective for heat regulation (</w:t>
+      </w:r>
+      <w:r>
+        <w:t>source</w:t>
+      </w:r>
+      <w:r>
+        <w:t xml:space="preserve">). </w:t>
       </w:r>
     </w:p>
     <w:p>
       <w:pPr>
         <w:spacing w:line="480" w:lineRule="auto"/>
-        <w:ind w:firstLine="720"/>
-      </w:pPr>
-      <w:r>
-        <w:t xml:space="preserve">Though empirical evidence of a negative temperature-mass relationship has been documented for over a century, a mechanistic link between them has not been established. Many hypotheses have </w:t>
-      </w:r>
-      <w:r>
-        <w:t>been proposed, including starvation resistance and dispersal (Blackburn et al., 1999)</w:t>
-      </w:r>
-      <w:r>
-        <w:t xml:space="preserve">. The </w:t>
-      </w:r>
-      <w:r>
-        <w:t xml:space="preserve">initial and most commonly </w:t>
-      </w:r>
-      <w:r>
-        <w:t>referenced hypothesis is that it is beneficial for individuals to be bigger in warmer environments because they have a</w:t>
-      </w:r>
-      <w:r>
-        <w:t>n increasing surface area to volume ratio and therefore lose heat relatively more quickly</w:t>
-      </w:r>
-      <w:r>
-        <w:t xml:space="preserve"> (Bergmann, 1847), though there is no evidence for this (</w:t>
-      </w:r>
-      <w:proofErr w:type="spellStart"/>
-      <w:r>
-        <w:t>McNab</w:t>
-      </w:r>
-      <w:proofErr w:type="spellEnd"/>
-      <w:r>
-        <w:t>, 2010</w:t>
-      </w:r>
-      <w:r>
-        <w:t>). It has been shown that other morphological changes, including fat and plumage, are more effective for heat regulation (</w:t>
-      </w:r>
-      <w:r>
-        <w:t>source</w:t>
-      </w:r>
-      <w:r>
-        <w:t xml:space="preserve">). </w:t>
-      </w:r>
-    </w:p>
-    <w:p>
-      <w:pPr>
-        <w:spacing w:line="480" w:lineRule="auto"/>
       </w:pPr>
       <w:r>
         <w:tab/>
-        <w:t xml:space="preserve">While it seems unlikely that mammal species will get smaller in response to climate change, the variation in size due to temperature across time should be further confirmed. Mammals in a greater diversity of sites should be examined, especially sites that have constant or decreasing temperatures and have greater precipitation. Documenting size shifts in the same species at more locations would also confirm the variability of temperature-mass relationships. While seven species in this study occurred in sufficient numbers at more than one site, three species had opposite size responses at these sites. This type of analysis should also be extended to time series of bird species, as recent decreases in mass have been documented in these species (Van </w:t>
-      </w:r>
-      <w:proofErr w:type="spellStart"/>
-      <w:r>
-        <w:t>Buskirk</w:t>
-      </w:r>
-      <w:proofErr w:type="spellEnd"/>
-      <w:r>
-        <w:t xml:space="preserve"> et al., 2010; </w:t>
-      </w:r>
-      <w:proofErr w:type="spellStart"/>
-      <w:r>
-        <w:t>Husby</w:t>
-      </w:r>
-      <w:proofErr w:type="spellEnd"/>
-      <w:r>
-        <w:t xml:space="preserve"> et al., 2011; </w:t>
-      </w:r>
-      <w:proofErr w:type="spellStart"/>
-      <w:r>
-        <w:t>Teplitsky</w:t>
-      </w:r>
-      <w:proofErr w:type="spellEnd"/>
-      <w:r>
-        <w:t xml:space="preserve"> et al., 2008). </w:t>
+        <w:t xml:space="preserve">While it seems unlikely that mammal species will get smaller in response to climate change, the variation in size due to temperature across time should be further confirmed. Mammals in a greater diversity of sites should be examined, especially sites that have constant or decreasing temperatures and have greater precipitation. Documenting size shifts in the same species at more locations would also confirm the variability of temperature-mass relationships. While seven species in this study occurred in sufficient numbers at more than one site, three species had opposite size responses at these sites. This type of analysis should also be extended to time series of bird species, as recent decreases in mass have been documented in these species (Van Buskirk et al., 2010; Husby et al., 2011; Teplitsky et al., 2008). </w:t>
       </w:r>
     </w:p>
     <w:p>
@@ -993,47 +842,7 @@
         <w:ind w:left="480" w:hanging="480"/>
       </w:pPr>
       <w:r>
-        <w:t xml:space="preserve">Aguilera, L.E., </w:t>
-      </w:r>
-      <w:proofErr w:type="spellStart"/>
-      <w:r>
-        <w:t>Armas</w:t>
-      </w:r>
-      <w:proofErr w:type="spellEnd"/>
-      <w:r>
-        <w:t xml:space="preserve">, C., </w:t>
-      </w:r>
-      <w:proofErr w:type="spellStart"/>
-      <w:r>
-        <w:t>Cea</w:t>
-      </w:r>
-      <w:proofErr w:type="spellEnd"/>
-      <w:r>
-        <w:t xml:space="preserve">, A.P., Gutiérrez, J.R., </w:t>
-      </w:r>
-      <w:proofErr w:type="spellStart"/>
-      <w:r>
-        <w:t>Meserve</w:t>
-      </w:r>
-      <w:proofErr w:type="spellEnd"/>
-      <w:r>
-        <w:t xml:space="preserve">, P.L. &amp; </w:t>
-      </w:r>
-      <w:proofErr w:type="spellStart"/>
-      <w:r>
-        <w:t>Kelt</w:t>
-      </w:r>
-      <w:proofErr w:type="spellEnd"/>
-      <w:r>
-        <w:t xml:space="preserve">, D.A. (2016) Rainfall, microhabitat, and small mammals influence the abundance and distribution of soil microorganisms in a Chilean semi-arid </w:t>
-      </w:r>
-      <w:proofErr w:type="spellStart"/>
-      <w:r>
-        <w:t>shrubland</w:t>
-      </w:r>
-      <w:proofErr w:type="spellEnd"/>
-      <w:r>
-        <w:t xml:space="preserve">. </w:t>
+        <w:t xml:space="preserve">Aguilera, L.E., Armas, C., Cea, A.P., Gutiérrez, J.R., Meserve, P.L. &amp; Kelt, D.A. (2016) Rainfall, microhabitat, and small mammals influence the abundance and distribution of soil microorganisms in a Chilean semi-arid shrubland. </w:t>
       </w:r>
       <w:r>
         <w:rPr>
@@ -1099,84 +908,92 @@
         <w:pStyle w:val="NormalWeb"/>
         <w:ind w:left="480" w:hanging="480"/>
       </w:pPr>
-      <w:proofErr w:type="spellStart"/>
-      <w:r>
-        <w:t>Benajmini</w:t>
-      </w:r>
-      <w:proofErr w:type="spellEnd"/>
-      <w:r>
-        <w:t xml:space="preserve">, Y. &amp; Hochberg, Y. (1995) Controlling the False Discovery </w:t>
-      </w:r>
-      <w:proofErr w:type="gramStart"/>
-      <w:r>
-        <w:t>Rate :</w:t>
-      </w:r>
-      <w:proofErr w:type="gramEnd"/>
-      <w:r>
-        <w:t xml:space="preserve"> A Practical and Powerful Approach to Multiple Testing Author ( s ): </w:t>
-      </w:r>
-      <w:proofErr w:type="spellStart"/>
-      <w:r>
-        <w:t>Yoav</w:t>
-      </w:r>
-      <w:proofErr w:type="spellEnd"/>
-      <w:r>
-        <w:t xml:space="preserve"> </w:t>
-      </w:r>
-      <w:proofErr w:type="spellStart"/>
-      <w:r>
-        <w:t>Benjamini</w:t>
-      </w:r>
-      <w:proofErr w:type="spellEnd"/>
-      <w:r>
-        <w:t xml:space="preserve"> and Yosef Hochberg Source : Journal of the Royal Statistical Society . Series B </w:t>
-      </w:r>
-      <w:proofErr w:type="gramStart"/>
-      <w:r>
-        <w:t>( Methodological</w:t>
-      </w:r>
-      <w:proofErr w:type="gramEnd"/>
-      <w:r>
-        <w:t xml:space="preserve"> ), Vol . </w:t>
-      </w:r>
-      <w:proofErr w:type="gramStart"/>
-      <w:r>
-        <w:t>57 ,</w:t>
-      </w:r>
-      <w:proofErr w:type="gramEnd"/>
-      <w:r>
-        <w:t xml:space="preserve"> No . 1 Published </w:t>
-      </w:r>
-      <w:proofErr w:type="gramStart"/>
-      <w:r>
-        <w:t>by :</w:t>
-      </w:r>
-      <w:proofErr w:type="gramEnd"/>
-      <w:r>
-        <w:t xml:space="preserve"> </w:t>
+      <w:r>
+        <w:t xml:space="preserve">Benajmini, Y. &amp; Hochberg, Y. (1995) Controlling the False Discovery Rate : A Practical and Powerful Approach to Multiple Testing Author ( s ): Yoav Benjamini and Yosef Hochberg Source : Journal of the Royal Statistical Society . Series B ( Methodological ), Vol . 57 , No . 1 Published by : </w:t>
       </w:r>
       <w:r>
         <w:rPr>
           <w:i/>
           <w:iCs/>
         </w:rPr>
-        <w:t xml:space="preserve">J R Statist </w:t>
-      </w:r>
-      <w:proofErr w:type="spellStart"/>
+        <w:t>J R Statist Soc B</w:t>
+      </w:r>
+      <w:r>
+        <w:t xml:space="preserve">, </w:t>
+      </w:r>
+      <w:r>
+        <w:rPr>
+          <w:b/>
+          <w:bCs/>
+        </w:rPr>
+        <w:t>57</w:t>
+      </w:r>
+      <w:r>
+        <w:t>, 289–300.</w:t>
+      </w:r>
+    </w:p>
+    <w:p>
+      <w:pPr>
+        <w:pStyle w:val="NormalWeb"/>
+        <w:ind w:left="480" w:hanging="480"/>
+      </w:pPr>
+      <w:r>
+        <w:t xml:space="preserve">Bergmann, C. (1847) Ueber die Verhältnisse der Wärmeökonomie der Thiere zu ihrer Grösse. </w:t>
+      </w:r>
       <w:r>
         <w:rPr>
           <w:i/>
           <w:iCs/>
         </w:rPr>
-        <w:t>Soc</w:t>
-      </w:r>
-      <w:proofErr w:type="spellEnd"/>
+        <w:t>Gottinger Studien</w:t>
+      </w:r>
+      <w:r>
+        <w:t xml:space="preserve">, </w:t>
+      </w:r>
+      <w:r>
+        <w:rPr>
+          <w:b/>
+          <w:bCs/>
+        </w:rPr>
+        <w:t>1</w:t>
+      </w:r>
+      <w:r>
+        <w:t>, 595–708.</w:t>
+      </w:r>
+    </w:p>
+    <w:p>
+      <w:pPr>
+        <w:pStyle w:val="NormalWeb"/>
+        <w:ind w:left="480" w:hanging="480"/>
+      </w:pPr>
+      <w:r>
+        <w:t xml:space="preserve">Blackburn, T., Gaston, K. &amp; Loder, N. (1999) Geographic gradients in body size: a clarification of Bergmann’s rule. </w:t>
+      </w:r>
       <w:r>
         <w:rPr>
           <w:i/>
           <w:iCs/>
         </w:rPr>
-        <w:t xml:space="preserve"> B</w:t>
+        <w:t>Diversity and distributions</w:t>
+      </w:r>
+      <w:r>
+        <w:t>, 165–174.</w:t>
+      </w:r>
+    </w:p>
+    <w:p>
+      <w:pPr>
+        <w:pStyle w:val="NormalWeb"/>
+        <w:ind w:left="480" w:hanging="480"/>
+      </w:pPr>
+      <w:r>
+        <w:t xml:space="preserve">Brown, J.H., Gillooly, J.F., Allen, A.P., Savage, V.M. &amp; West, G.B. (2004) Toward a metabolic theory of ecology. </w:t>
+      </w:r>
+      <w:r>
+        <w:rPr>
+          <w:i/>
+          <w:iCs/>
+        </w:rPr>
+        <w:t>Ecology</w:t>
       </w:r>
       <w:r>
         <w:t xml:space="preserve">, </w:t>
@@ -1186,10 +1003,10 @@
           <w:b/>
           <w:bCs/>
         </w:rPr>
-        <w:t>57</w:t>
-      </w:r>
-      <w:r>
-        <w:t>, 289–300.</w:t>
+        <w:t>85</w:t>
+      </w:r>
+      <w:r>
+        <w:t>, 1771–1789.</w:t>
       </w:r>
     </w:p>
     <w:p>
@@ -1198,89 +1015,92 @@
         <w:ind w:left="480" w:hanging="480"/>
       </w:pPr>
       <w:r>
-        <w:t xml:space="preserve">Bergmann, C. (1847) </w:t>
-      </w:r>
-      <w:proofErr w:type="spellStart"/>
-      <w:r>
-        <w:t>Ueber</w:t>
-      </w:r>
-      <w:proofErr w:type="spellEnd"/>
-      <w:r>
-        <w:t xml:space="preserve"> die </w:t>
-      </w:r>
-      <w:proofErr w:type="spellStart"/>
-      <w:r>
-        <w:t>Verhältnisse</w:t>
-      </w:r>
-      <w:proofErr w:type="spellEnd"/>
-      <w:r>
-        <w:t xml:space="preserve"> der </w:t>
-      </w:r>
-      <w:proofErr w:type="spellStart"/>
-      <w:r>
-        <w:t>Wärmeökonomie</w:t>
-      </w:r>
-      <w:proofErr w:type="spellEnd"/>
-      <w:r>
-        <w:t xml:space="preserve"> der </w:t>
-      </w:r>
-      <w:proofErr w:type="spellStart"/>
-      <w:r>
-        <w:t>Thiere</w:t>
-      </w:r>
-      <w:proofErr w:type="spellEnd"/>
-      <w:r>
-        <w:t xml:space="preserve"> </w:t>
-      </w:r>
-      <w:proofErr w:type="spellStart"/>
-      <w:r>
-        <w:t>zu</w:t>
-      </w:r>
-      <w:proofErr w:type="spellEnd"/>
-      <w:r>
-        <w:t xml:space="preserve"> </w:t>
-      </w:r>
-      <w:proofErr w:type="spellStart"/>
-      <w:r>
-        <w:t>ihrer</w:t>
-      </w:r>
-      <w:proofErr w:type="spellEnd"/>
-      <w:r>
-        <w:t xml:space="preserve"> </w:t>
-      </w:r>
-      <w:proofErr w:type="spellStart"/>
-      <w:r>
-        <w:t>Grösse</w:t>
-      </w:r>
-      <w:proofErr w:type="spellEnd"/>
-      <w:r>
-        <w:t xml:space="preserve">. </w:t>
-      </w:r>
-      <w:proofErr w:type="spellStart"/>
+        <w:t xml:space="preserve">Brown, J.H. &amp; Lee, A.K. (1969) Bergmann ’ s Rule and Climatic Adaptation in Woodrats ( Neotoma ). </w:t>
+      </w:r>
       <w:r>
         <w:rPr>
           <w:i/>
           <w:iCs/>
         </w:rPr>
-        <w:t>Gottinger</w:t>
-      </w:r>
-      <w:proofErr w:type="spellEnd"/>
+        <w:t>Evolution</w:t>
+      </w:r>
+      <w:r>
+        <w:t xml:space="preserve">, </w:t>
+      </w:r>
+      <w:r>
+        <w:rPr>
+          <w:b/>
+          <w:bCs/>
+        </w:rPr>
+        <w:t>23</w:t>
+      </w:r>
+      <w:r>
+        <w:t>, 329–338.</w:t>
+      </w:r>
+    </w:p>
+    <w:p>
+      <w:pPr>
+        <w:pStyle w:val="NormalWeb"/>
+        <w:ind w:left="480" w:hanging="480"/>
+      </w:pPr>
+      <w:r>
+        <w:t xml:space="preserve">Canale, C.I., Ozgul, A., Allain??, D. &amp; Cohas, A. (2016) Differential plasticity of size and mass to environmental change in a hibernating mammal. </w:t>
+      </w:r>
       <w:r>
         <w:rPr>
           <w:i/>
           <w:iCs/>
         </w:rPr>
-        <w:t xml:space="preserve"> </w:t>
-      </w:r>
-      <w:proofErr w:type="spellStart"/>
+        <w:t>Global Change Biology</w:t>
+      </w:r>
+      <w:r>
+        <w:t xml:space="preserve">, </w:t>
+      </w:r>
+      <w:r>
+        <w:rPr>
+          <w:b/>
+          <w:bCs/>
+        </w:rPr>
+        <w:t>22</w:t>
+      </w:r>
+      <w:r>
+        <w:t>, 3286–3303.</w:t>
+      </w:r>
+    </w:p>
+    <w:p>
+      <w:pPr>
+        <w:pStyle w:val="NormalWeb"/>
+        <w:ind w:left="480" w:hanging="480"/>
+      </w:pPr>
+      <w:r>
+        <w:t xml:space="preserve">Dickie, L.M., Kerr, S.R. &amp; P.R., B. (2018) Size-Dependent Processes Underlying Regularities in Ecosystem Structure. </w:t>
+      </w:r>
+      <w:r>
+        <w:rPr>
+          <w:b/>
+          <w:bCs/>
+        </w:rPr>
+        <w:t>57</w:t>
+      </w:r>
+      <w:r>
+        <w:t>, 233–250.</w:t>
+      </w:r>
+    </w:p>
+    <w:p>
+      <w:pPr>
+        <w:pStyle w:val="NormalWeb"/>
+        <w:ind w:left="480" w:hanging="480"/>
+      </w:pPr>
+      <w:r>
+        <w:t xml:space="preserve">Freckleton, R.P., Harvey, P.H. &amp; Pagel, M. (2003) Bergmann ’ s Rule and Body Size in Mammals. </w:t>
+      </w:r>
       <w:r>
         <w:rPr>
           <w:i/>
           <w:iCs/>
         </w:rPr>
-        <w:t>Studien</w:t>
-      </w:r>
-      <w:proofErr w:type="spellEnd"/>
+        <w:t>American Naturalist</w:t>
+      </w:r>
       <w:r>
         <w:t xml:space="preserve">, </w:t>
       </w:r>
@@ -1289,10 +1109,10 @@
           <w:b/>
           <w:bCs/>
         </w:rPr>
-        <w:t>1</w:t>
-      </w:r>
-      <w:r>
-        <w:t>, 595–708.</w:t>
+        <w:t>161</w:t>
+      </w:r>
+      <w:r>
+        <w:t>, 821–825.</w:t>
       </w:r>
     </w:p>
     <w:p>
@@ -1301,25 +1121,27 @@
         <w:ind w:left="480" w:hanging="480"/>
       </w:pPr>
       <w:r>
-        <w:t xml:space="preserve">Blackburn, T., Gaston, K. &amp; </w:t>
-      </w:r>
-      <w:proofErr w:type="spellStart"/>
-      <w:r>
-        <w:t>Loder</w:t>
-      </w:r>
-      <w:proofErr w:type="spellEnd"/>
-      <w:r>
-        <w:t xml:space="preserve">, N. (1999) Geographic gradients in body size: a clarification of Bergmann’s rule. </w:t>
+        <w:t xml:space="preserve">Gardner, J.L., Peters, A., Kearney, M.R., Joseph, L. &amp; Heinsohn, R. (2011) Declining body size: a third universal response to warming? </w:t>
       </w:r>
       <w:r>
         <w:rPr>
           <w:i/>
           <w:iCs/>
         </w:rPr>
-        <w:t>Diversity and distributions</w:t>
-      </w:r>
-      <w:r>
-        <w:t>, 165–174.</w:t>
+        <w:t>Trends in ecology &amp; evolution</w:t>
+      </w:r>
+      <w:r>
+        <w:t xml:space="preserve">, </w:t>
+      </w:r>
+      <w:r>
+        <w:rPr>
+          <w:b/>
+          <w:bCs/>
+        </w:rPr>
+        <w:t>26</w:t>
+      </w:r>
+      <w:r>
+        <w:t>, 285–91.</w:t>
       </w:r>
     </w:p>
     <w:p>
@@ -1328,22 +1150,14 @@
         <w:ind w:left="480" w:hanging="480"/>
       </w:pPr>
       <w:r>
-        <w:t xml:space="preserve">Brown, J.H., </w:t>
-      </w:r>
-      <w:proofErr w:type="spellStart"/>
-      <w:r>
-        <w:t>Gillooly</w:t>
-      </w:r>
-      <w:proofErr w:type="spellEnd"/>
-      <w:r>
-        <w:t xml:space="preserve">, J.F., Allen, A.P., Savage, V.M. &amp; West, G.B. (2004) Toward a metabolic theory of ecology. </w:t>
+        <w:t xml:space="preserve">Husby, A., Hille, S.M. &amp; Visser, M.E. (2011) Testing Mechanisms of Bergmann’s Rule: Phenotypic Decline but No Genetic Change in Body Size in Three Passerine Bird Populations. </w:t>
       </w:r>
       <w:r>
         <w:rPr>
           <w:i/>
           <w:iCs/>
         </w:rPr>
-        <w:t>Ecology</w:t>
+        <w:t>The American Naturalist</w:t>
       </w:r>
       <w:r>
         <w:t xml:space="preserve">, </w:t>
@@ -1353,10 +1167,10 @@
           <w:b/>
           <w:bCs/>
         </w:rPr>
-        <w:t>85</w:t>
-      </w:r>
-      <w:r>
-        <w:t>, 1771–1789.</w:t>
+        <w:t>178</w:t>
+      </w:r>
+      <w:r>
+        <w:t>, 202–213.</w:t>
       </w:r>
     </w:p>
     <w:p>
@@ -1365,30 +1179,14 @@
         <w:ind w:left="480" w:hanging="480"/>
       </w:pPr>
       <w:r>
-        <w:t xml:space="preserve">Brown, J.H. &amp; Lee, A.K. (1969) </w:t>
-      </w:r>
-      <w:proofErr w:type="gramStart"/>
-      <w:r>
-        <w:t>Bergmann ’</w:t>
-      </w:r>
-      <w:proofErr w:type="gramEnd"/>
-      <w:r>
-        <w:t xml:space="preserve"> s Rule and Climatic Adaptation in Woodrats ( </w:t>
-      </w:r>
-      <w:proofErr w:type="spellStart"/>
-      <w:r>
-        <w:t>Neotoma</w:t>
-      </w:r>
-      <w:proofErr w:type="spellEnd"/>
-      <w:r>
-        <w:t xml:space="preserve"> ). </w:t>
+        <w:t xml:space="preserve">Kelt, D.A., Meserve, P.L., Gutiérrez, J.R., Milstead, W.B. &amp; Previtali, M.A. (2013) Long-term monitoring of mammals in the face of biotic and abiotic influences at a semiarid site in north-central Chile. </w:t>
       </w:r>
       <w:r>
         <w:rPr>
           <w:i/>
           <w:iCs/>
         </w:rPr>
-        <w:t>Evolution</w:t>
+        <w:t>Ecology</w:t>
       </w:r>
       <w:r>
         <w:t xml:space="preserve">, </w:t>
@@ -1398,10 +1196,10 @@
           <w:b/>
           <w:bCs/>
         </w:rPr>
-        <w:t>23</w:t>
-      </w:r>
-      <w:r>
-        <w:t>, 329–338.</w:t>
+        <w:t>94</w:t>
+      </w:r>
+      <w:r>
+        <w:t>, 977.</w:t>
       </w:r>
     </w:p>
     <w:p>
@@ -1409,44 +1207,15 @@
         <w:pStyle w:val="NormalWeb"/>
         <w:ind w:left="480" w:hanging="480"/>
       </w:pPr>
-      <w:proofErr w:type="spellStart"/>
-      <w:r>
-        <w:t>Canale</w:t>
-      </w:r>
-      <w:proofErr w:type="spellEnd"/>
-      <w:r>
-        <w:t xml:space="preserve">, C.I., </w:t>
-      </w:r>
-      <w:proofErr w:type="spellStart"/>
-      <w:r>
-        <w:t>Ozgul</w:t>
-      </w:r>
-      <w:proofErr w:type="spellEnd"/>
-      <w:r>
-        <w:t xml:space="preserve">, A., </w:t>
-      </w:r>
-      <w:proofErr w:type="spellStart"/>
-      <w:r>
-        <w:t>Allain</w:t>
-      </w:r>
-      <w:proofErr w:type="spellEnd"/>
-      <w:r>
-        <w:t xml:space="preserve">??, D. &amp; </w:t>
-      </w:r>
-      <w:proofErr w:type="spellStart"/>
-      <w:r>
-        <w:t>Cohas</w:t>
-      </w:r>
-      <w:proofErr w:type="spellEnd"/>
-      <w:r>
-        <w:t xml:space="preserve">, A. (2016) Differential plasticity of size and mass to environmental change in a hibernating mammal. </w:t>
+      <w:r>
+        <w:t xml:space="preserve">Kironde, H., D. Morris, B., Goel, A., Zhang, A., Narasimha, A., Negi, S., J. Harris, D., Gertrude Digges, D., Kumar, K., Jain, A., Pal, K., Amipara, K., Simran Singh Baweja, P. &amp; P. White, E. (2017) Retriever: Data Retrieval Tool. </w:t>
       </w:r>
       <w:r>
         <w:rPr>
           <w:i/>
           <w:iCs/>
         </w:rPr>
-        <w:t>Global Change Biology</w:t>
+        <w:t>The Journal of Open Source Software</w:t>
       </w:r>
       <w:r>
         <w:t xml:space="preserve">, </w:t>
@@ -1456,10 +1225,10 @@
           <w:b/>
           <w:bCs/>
         </w:rPr>
-        <w:t>22</w:t>
-      </w:r>
-      <w:r>
-        <w:t>, 3286–3303.</w:t>
+        <w:t>2</w:t>
+      </w:r>
+      <w:r>
+        <w:t>, 451.</w:t>
       </w:r>
     </w:p>
     <w:p>
@@ -1468,17 +1237,27 @@
         <w:ind w:left="480" w:hanging="480"/>
       </w:pPr>
       <w:r>
-        <w:t xml:space="preserve">Dickie, L.M., Kerr, S.R. &amp; P.R., B. (2018) Size-Dependent Processes Underlying Regularities in Ecosystem Structure. </w:t>
+        <w:t xml:space="preserve">Lomolino, M. V. (2005) Body size evolution in insular vertebrates: Generality of the island rule. </w:t>
+      </w:r>
+      <w:r>
+        <w:rPr>
+          <w:i/>
+          <w:iCs/>
+        </w:rPr>
+        <w:t>Journal of Biogeography</w:t>
+      </w:r>
+      <w:r>
+        <w:t xml:space="preserve">, </w:t>
       </w:r>
       <w:r>
         <w:rPr>
           <w:b/>
           <w:bCs/>
         </w:rPr>
-        <w:t>57</w:t>
-      </w:r>
-      <w:r>
-        <w:t>, 233–250.</w:t>
+        <w:t>32</w:t>
+      </w:r>
+      <w:r>
+        <w:t>, 1683–1699.</w:t>
       </w:r>
     </w:p>
     <w:p>
@@ -1486,36 +1265,15 @@
         <w:pStyle w:val="NormalWeb"/>
         <w:ind w:left="480" w:hanging="480"/>
       </w:pPr>
-      <w:proofErr w:type="spellStart"/>
-      <w:r>
-        <w:t>Freckleton</w:t>
-      </w:r>
-      <w:proofErr w:type="spellEnd"/>
-      <w:r>
-        <w:t xml:space="preserve">, R.P., Harvey, P.H. &amp; </w:t>
-      </w:r>
-      <w:proofErr w:type="spellStart"/>
-      <w:r>
-        <w:t>Pagel</w:t>
-      </w:r>
-      <w:proofErr w:type="spellEnd"/>
-      <w:r>
-        <w:t xml:space="preserve">, M. (2003) </w:t>
-      </w:r>
-      <w:proofErr w:type="gramStart"/>
-      <w:r>
-        <w:t>Bergmann ’</w:t>
-      </w:r>
-      <w:proofErr w:type="gramEnd"/>
-      <w:r>
-        <w:t xml:space="preserve"> s Rule and Body Size in Mammals. </w:t>
+      <w:r>
+        <w:t xml:space="preserve">Lomolino, M. V. &amp; Perault, D.R. (2007) Body size variation of mammals in a fragmented, temperate rainforest. </w:t>
       </w:r>
       <w:r>
         <w:rPr>
           <w:i/>
           <w:iCs/>
         </w:rPr>
-        <w:t>American Naturalist</w:t>
+        <w:t>Conservation Biology</w:t>
       </w:r>
       <w:r>
         <w:t xml:space="preserve">, </w:t>
@@ -1525,10 +1283,10 @@
           <w:b/>
           <w:bCs/>
         </w:rPr>
-        <w:t>161</w:t>
-      </w:r>
-      <w:r>
-        <w:t>, 821–825.</w:t>
+        <w:t>21</w:t>
+      </w:r>
+      <w:r>
+        <w:t>, 1059–1069.</w:t>
       </w:r>
     </w:p>
     <w:p>
@@ -1537,22 +1295,14 @@
         <w:ind w:left="480" w:hanging="480"/>
       </w:pPr>
       <w:r>
-        <w:t xml:space="preserve">Gardner, J.L., Peters, A., Kearney, M.R., Joseph, L. &amp; </w:t>
-      </w:r>
-      <w:proofErr w:type="spellStart"/>
-      <w:r>
-        <w:t>Heinsohn</w:t>
-      </w:r>
-      <w:proofErr w:type="spellEnd"/>
-      <w:r>
-        <w:t xml:space="preserve">, R. (2011) Declining body size: a third universal response to warming? </w:t>
+        <w:t xml:space="preserve">McNab, B.K. (2010) Geographic and temporal correlations of mammalian size reconsidered: a resource rule. </w:t>
       </w:r>
       <w:r>
         <w:rPr>
           <w:i/>
           <w:iCs/>
         </w:rPr>
-        <w:t>Trends in ecology &amp; evolution</w:t>
+        <w:t>Oecologia</w:t>
       </w:r>
       <w:r>
         <w:t xml:space="preserve">, </w:t>
@@ -1562,10 +1312,10 @@
           <w:b/>
           <w:bCs/>
         </w:rPr>
-        <w:t>26</w:t>
-      </w:r>
-      <w:r>
-        <w:t>, 285–91.</w:t>
+        <w:t>164</w:t>
+      </w:r>
+      <w:r>
+        <w:t>, 13–23.</w:t>
       </w:r>
     </w:p>
     <w:p>
@@ -1573,36 +1323,34 @@
         <w:pStyle w:val="NormalWeb"/>
         <w:ind w:left="480" w:hanging="480"/>
       </w:pPr>
-      <w:proofErr w:type="spellStart"/>
-      <w:r>
-        <w:t>Husby</w:t>
-      </w:r>
-      <w:proofErr w:type="spellEnd"/>
-      <w:r>
-        <w:t xml:space="preserve">, A., </w:t>
-      </w:r>
-      <w:proofErr w:type="spellStart"/>
-      <w:r>
-        <w:t>Hille</w:t>
-      </w:r>
-      <w:proofErr w:type="spellEnd"/>
-      <w:r>
-        <w:t xml:space="preserve">, S.M. &amp; </w:t>
-      </w:r>
-      <w:proofErr w:type="spellStart"/>
-      <w:r>
-        <w:t>Visser</w:t>
-      </w:r>
-      <w:proofErr w:type="spellEnd"/>
-      <w:r>
-        <w:t xml:space="preserve">, M.E. (2011) Testing Mechanisms of Bergmann’s Rule: Phenotypic Decline but No Genetic Change in Body Size in Three Passerine Bird Populations. </w:t>
+      <w:r>
+        <w:t xml:space="preserve">Meiri, S. &amp; Dayan, T. (2003) On the validity of Bergmann’s rule. </w:t>
       </w:r>
       <w:r>
         <w:rPr>
           <w:i/>
           <w:iCs/>
         </w:rPr>
-        <w:t>The American Naturalist</w:t>
+        <w:t>Journal of Biogeography</w:t>
+      </w:r>
+      <w:r>
+        <w:t>, 331–351.</w:t>
+      </w:r>
+    </w:p>
+    <w:p>
+      <w:pPr>
+        <w:pStyle w:val="NormalWeb"/>
+        <w:ind w:left="480" w:hanging="480"/>
+      </w:pPr>
+      <w:r>
+        <w:t xml:space="preserve">Morgan Ernest, S.K., Yenni, G.M., Allington, G., Christensen, E.M., Geluso, K., Goheen, J.R., Schutzenhofer, M.R., Supp, S.R., Thibault, K.M., Brown, J.H. &amp; Valone, T.J. (2016) Long- term monitoring and experimental manipulation of a Chihuahuan desert ecosystem near Portal , Arizona ( 1977 – 2013 ). </w:t>
+      </w:r>
+      <w:r>
+        <w:rPr>
+          <w:i/>
+          <w:iCs/>
+        </w:rPr>
+        <w:t>Ecology</w:t>
       </w:r>
       <w:r>
         <w:t xml:space="preserve">, </w:t>
@@ -1612,10 +1360,10 @@
           <w:b/>
           <w:bCs/>
         </w:rPr>
-        <w:t>178</w:t>
-      </w:r>
-      <w:r>
-        <w:t>, 202–213.</w:t>
+        <w:t>97</w:t>
+      </w:r>
+      <w:r>
+        <w:t>, 2115.</w:t>
       </w:r>
     </w:p>
     <w:p>
@@ -1623,44 +1371,24 @@
         <w:pStyle w:val="NormalWeb"/>
         <w:ind w:left="480" w:hanging="480"/>
       </w:pPr>
-      <w:proofErr w:type="spellStart"/>
-      <w:r>
-        <w:t>Kelt</w:t>
-      </w:r>
-      <w:proofErr w:type="spellEnd"/>
-      <w:r>
-        <w:t xml:space="preserve">, D.A., </w:t>
-      </w:r>
-      <w:proofErr w:type="spellStart"/>
-      <w:r>
-        <w:t>Meserve</w:t>
-      </w:r>
-      <w:proofErr w:type="spellEnd"/>
-      <w:r>
-        <w:t xml:space="preserve">, P.L., Gutiérrez, J.R., </w:t>
-      </w:r>
-      <w:proofErr w:type="spellStart"/>
-      <w:r>
-        <w:t>Milstead</w:t>
-      </w:r>
-      <w:proofErr w:type="spellEnd"/>
-      <w:r>
-        <w:t xml:space="preserve">, W.B. &amp; </w:t>
-      </w:r>
-      <w:proofErr w:type="spellStart"/>
-      <w:r>
-        <w:t>Previtali</w:t>
-      </w:r>
-      <w:proofErr w:type="spellEnd"/>
-      <w:r>
-        <w:t xml:space="preserve">, M.A. (2013) Long-term monitoring of mammals in the face of biotic and abiotic influences at a semiarid site in north-central Chile. </w:t>
+      <w:r>
+        <w:t>Newsome, S. (2016) Small Mammal Mark-Recapture Population Dynamics at Core Research Sites at the Sevilleta National Wildlife Refuge, New Mexico (1989 - present).</w:t>
+      </w:r>
+    </w:p>
+    <w:p>
+      <w:pPr>
+        <w:pStyle w:val="NormalWeb"/>
+        <w:ind w:left="480" w:hanging="480"/>
+      </w:pPr>
+      <w:r>
+        <w:t xml:space="preserve">Riemer, K., Guralnick, R.P. &amp; White, E.P. (2018) No general relationship between mass and temperature in endothermic species. </w:t>
       </w:r>
       <w:r>
         <w:rPr>
           <w:i/>
           <w:iCs/>
         </w:rPr>
-        <w:t>Ecology</w:t>
+        <w:t>eLife</w:t>
       </w:r>
       <w:r>
         <w:t xml:space="preserve">, </w:t>
@@ -1670,10 +1398,10 @@
           <w:b/>
           <w:bCs/>
         </w:rPr>
-        <w:t>94</w:t>
-      </w:r>
-      <w:r>
-        <w:t>, 977.</w:t>
+        <w:t>7</w:t>
+      </w:r>
+      <w:r>
+        <w:t>, 1–16.</w:t>
       </w:r>
     </w:p>
     <w:p>
@@ -1681,60 +1409,15 @@
         <w:pStyle w:val="NormalWeb"/>
         <w:ind w:left="480" w:hanging="480"/>
       </w:pPr>
-      <w:proofErr w:type="spellStart"/>
-      <w:r>
-        <w:t>Kironde</w:t>
-      </w:r>
-      <w:proofErr w:type="spellEnd"/>
-      <w:r>
-        <w:t xml:space="preserve">, H., D. Morris, B., </w:t>
-      </w:r>
-      <w:proofErr w:type="spellStart"/>
-      <w:r>
-        <w:t>Goel</w:t>
-      </w:r>
-      <w:proofErr w:type="spellEnd"/>
-      <w:r>
-        <w:t xml:space="preserve">, A., Zhang, A., </w:t>
-      </w:r>
-      <w:proofErr w:type="spellStart"/>
-      <w:r>
-        <w:t>Narasimha</w:t>
-      </w:r>
-      <w:proofErr w:type="spellEnd"/>
-      <w:r>
-        <w:t xml:space="preserve">, A., Negi, S., J. Harris, D., Gertrude Digges, D., Kumar, K., Jain, A., Pal, K., </w:t>
-      </w:r>
-      <w:proofErr w:type="spellStart"/>
-      <w:r>
-        <w:t>Amipara</w:t>
-      </w:r>
-      <w:proofErr w:type="spellEnd"/>
-      <w:r>
-        <w:t xml:space="preserve">, K., </w:t>
-      </w:r>
-      <w:proofErr w:type="spellStart"/>
-      <w:r>
-        <w:t>Simran</w:t>
-      </w:r>
-      <w:proofErr w:type="spellEnd"/>
-      <w:r>
-        <w:t xml:space="preserve"> Singh </w:t>
-      </w:r>
-      <w:proofErr w:type="spellStart"/>
-      <w:r>
-        <w:t>Baweja</w:t>
-      </w:r>
-      <w:proofErr w:type="spellEnd"/>
-      <w:r>
-        <w:t xml:space="preserve">, P. &amp; P. White, E. (2017) Retriever: Data Retrieval Tool. </w:t>
+      <w:r>
+        <w:t xml:space="preserve">Salewski, V., Hochachka, W.M. &amp; Fiedler, W. (2010) Global warming and Bergmann’s rule: do central European passerines adjust their body size to rising temperatures? </w:t>
       </w:r>
       <w:r>
         <w:rPr>
           <w:i/>
           <w:iCs/>
         </w:rPr>
-        <w:t>The Journal of Open Source Software</w:t>
+        <w:t>Oecologia</w:t>
       </w:r>
       <w:r>
         <w:t xml:space="preserve">, </w:t>
@@ -1744,10 +1427,10 @@
           <w:b/>
           <w:bCs/>
         </w:rPr>
-        <w:t>2</w:t>
-      </w:r>
-      <w:r>
-        <w:t>, 451.</w:t>
+        <w:t>162</w:t>
+      </w:r>
+      <w:r>
+        <w:t>, 247–260.</w:t>
       </w:r>
     </w:p>
     <w:p>
@@ -1755,20 +1438,15 @@
         <w:pStyle w:val="NormalWeb"/>
         <w:ind w:left="480" w:hanging="480"/>
       </w:pPr>
-      <w:proofErr w:type="spellStart"/>
-      <w:r>
-        <w:t>Lomolino</w:t>
-      </w:r>
-      <w:proofErr w:type="spellEnd"/>
-      <w:r>
-        <w:t xml:space="preserve">, M. V. (2005) Body size evolution in insular vertebrates: Generality of the island rule. </w:t>
+      <w:r>
+        <w:t xml:space="preserve">Sheridan, J.A. &amp; Bickford, D. (2011) Shrinking body size as an ecological response to climate change. </w:t>
       </w:r>
       <w:r>
         <w:rPr>
           <w:i/>
           <w:iCs/>
         </w:rPr>
-        <w:t>Journal of Biogeography</w:t>
+        <w:t>Nature Climate Change</w:t>
       </w:r>
       <w:r>
         <w:t xml:space="preserve">, </w:t>
@@ -1778,10 +1456,10 @@
           <w:b/>
           <w:bCs/>
         </w:rPr>
-        <w:t>32</w:t>
-      </w:r>
-      <w:r>
-        <w:t>, 1683–1699.</w:t>
+        <w:t>1</w:t>
+      </w:r>
+      <w:r>
+        <w:t>, 401–406.</w:t>
       </w:r>
     </w:p>
     <w:p>
@@ -1789,28 +1467,34 @@
         <w:pStyle w:val="NormalWeb"/>
         <w:ind w:left="480" w:hanging="480"/>
       </w:pPr>
-      <w:proofErr w:type="spellStart"/>
-      <w:r>
-        <w:t>Lomolino</w:t>
-      </w:r>
-      <w:proofErr w:type="spellEnd"/>
-      <w:r>
-        <w:t xml:space="preserve">, M. V. &amp; </w:t>
-      </w:r>
-      <w:proofErr w:type="spellStart"/>
-      <w:r>
-        <w:t>Perault</w:t>
-      </w:r>
-      <w:proofErr w:type="spellEnd"/>
-      <w:r>
-        <w:t xml:space="preserve">, D.R. (2007) Body size variation of mammals in a fragmented, temperate rainforest. </w:t>
+      <w:r>
+        <w:t xml:space="preserve">Smith, F., Browning, H. &amp; Shepherd, U. (1998) The influence of climate change on the body mass of woodrats Neotoma in an arid region of New Mexico, USA. </w:t>
       </w:r>
       <w:r>
         <w:rPr>
           <w:i/>
           <w:iCs/>
         </w:rPr>
-        <w:t>Conservation Biology</w:t>
+        <w:t>Ecography</w:t>
+      </w:r>
+      <w:r>
+        <w:t>.</w:t>
+      </w:r>
+    </w:p>
+    <w:p>
+      <w:pPr>
+        <w:pStyle w:val="NormalWeb"/>
+        <w:ind w:left="480" w:hanging="480"/>
+      </w:pPr>
+      <w:r>
+        <w:t xml:space="preserve">Stirling, I. &amp; Derocher, A.E. (2012) Effects of climate warming on polar bears: A review of the evidence. </w:t>
+      </w:r>
+      <w:r>
+        <w:rPr>
+          <w:i/>
+          <w:iCs/>
+        </w:rPr>
+        <w:t>Global Change Biology</w:t>
       </w:r>
       <w:r>
         <w:t xml:space="preserve">, </w:t>
@@ -1820,10 +1504,10 @@
           <w:b/>
           <w:bCs/>
         </w:rPr>
-        <w:t>21</w:t>
-      </w:r>
-      <w:r>
-        <w:t>, 1059–1069.</w:t>
+        <w:t>18</w:t>
+      </w:r>
+      <w:r>
+        <w:t>, 2694–2706.</w:t>
       </w:r>
     </w:p>
     <w:p>
@@ -1831,23 +1515,25 @@
         <w:pStyle w:val="NormalWeb"/>
         <w:ind w:left="480" w:hanging="480"/>
       </w:pPr>
-      <w:proofErr w:type="spellStart"/>
-      <w:r>
-        <w:t>McNab</w:t>
-      </w:r>
-      <w:proofErr w:type="spellEnd"/>
-      <w:r>
-        <w:t xml:space="preserve">, B.K. (2010) Geographic and temporal correlations of mammalian size reconsidered: a resource rule. </w:t>
-      </w:r>
-      <w:proofErr w:type="spellStart"/>
+      <w:r>
+        <w:t>Team, R.C. (2016) R: A Language and Environment for Statistical Computing.</w:t>
+      </w:r>
+    </w:p>
+    <w:p>
+      <w:pPr>
+        <w:pStyle w:val="NormalWeb"/>
+        <w:ind w:left="480" w:hanging="480"/>
+      </w:pPr>
+      <w:r>
+        <w:t xml:space="preserve">Teplitsky, C., Mills, J. a, Alho, J.S., Yarrall, J.W. &amp; Merilä, J. (2008) Bergmann’s rule and climate change revisited: disentangling environmental and genetic responses in a wild bird population. </w:t>
+      </w:r>
       <w:r>
         <w:rPr>
           <w:i/>
           <w:iCs/>
         </w:rPr>
-        <w:t>Oecologia</w:t>
-      </w:r>
-      <w:proofErr w:type="spellEnd"/>
+        <w:t>Proceedings of the National Academy of Sciences of the United States of America</w:t>
+      </w:r>
       <w:r>
         <w:t xml:space="preserve">, </w:t>
       </w:r>
@@ -1856,10 +1542,10 @@
           <w:b/>
           <w:bCs/>
         </w:rPr>
-        <w:t>164</w:t>
-      </w:r>
-      <w:r>
-        <w:t>, 13–23.</w:t>
+        <w:t>105</w:t>
+      </w:r>
+      <w:r>
+        <w:t>, 13492–6.</w:t>
       </w:r>
     </w:p>
     <w:p>
@@ -1867,23 +1553,28 @@
         <w:pStyle w:val="NormalWeb"/>
         <w:ind w:left="480" w:hanging="480"/>
       </w:pPr>
-      <w:proofErr w:type="spellStart"/>
-      <w:r>
-        <w:t>Meiri</w:t>
-      </w:r>
-      <w:proofErr w:type="spellEnd"/>
-      <w:r>
-        <w:t xml:space="preserve">, S. &amp; Dayan, T. (2003) On the validity of Bergmann’s rule. </w:t>
+      <w:r>
+        <w:t xml:space="preserve">Van Buskirk, J., Mulvihill, R.S. &amp; Leberman, R.C. (2010) Declining body sizes in North American birds associated with climate change. </w:t>
       </w:r>
       <w:r>
         <w:rPr>
           <w:i/>
           <w:iCs/>
         </w:rPr>
-        <w:t>Journal of Biogeography</w:t>
-      </w:r>
-      <w:r>
-        <w:t>, 331–351.</w:t>
+        <w:t>Oikos</w:t>
+      </w:r>
+      <w:r>
+        <w:t xml:space="preserve">, </w:t>
+      </w:r>
+      <w:r>
+        <w:rPr>
+          <w:b/>
+          <w:bCs/>
+        </w:rPr>
+        <w:t>119</w:t>
+      </w:r>
+      <w:r>
+        <w:t>, 1047–1055.</w:t>
       </w:r>
     </w:p>
     <w:p>
@@ -1892,99 +1583,7 @@
         <w:ind w:left="480" w:hanging="480"/>
       </w:pPr>
       <w:r>
-        <w:t xml:space="preserve">Morgan Ernest, S.K., </w:t>
-      </w:r>
-      <w:proofErr w:type="spellStart"/>
-      <w:r>
-        <w:t>Yenni</w:t>
-      </w:r>
-      <w:proofErr w:type="spellEnd"/>
-      <w:r>
-        <w:t xml:space="preserve">, G.M., </w:t>
-      </w:r>
-      <w:proofErr w:type="spellStart"/>
-      <w:r>
-        <w:t>Allington</w:t>
-      </w:r>
-      <w:proofErr w:type="spellEnd"/>
-      <w:r>
-        <w:t xml:space="preserve">, G., Christensen, E.M., </w:t>
-      </w:r>
-      <w:proofErr w:type="spellStart"/>
-      <w:r>
-        <w:t>Geluso</w:t>
-      </w:r>
-      <w:proofErr w:type="spellEnd"/>
-      <w:r>
-        <w:t xml:space="preserve">, K., </w:t>
-      </w:r>
-      <w:proofErr w:type="spellStart"/>
-      <w:r>
-        <w:t>Goheen</w:t>
-      </w:r>
-      <w:proofErr w:type="spellEnd"/>
-      <w:r>
-        <w:t xml:space="preserve">, J.R., </w:t>
-      </w:r>
-      <w:proofErr w:type="spellStart"/>
-      <w:r>
-        <w:t>Schutzenhofer</w:t>
-      </w:r>
-      <w:proofErr w:type="spellEnd"/>
-      <w:r>
-        <w:t xml:space="preserve">, M.R., </w:t>
-      </w:r>
-      <w:proofErr w:type="spellStart"/>
-      <w:r>
-        <w:t>Supp</w:t>
-      </w:r>
-      <w:proofErr w:type="spellEnd"/>
-      <w:r>
-        <w:t xml:space="preserve">, S.R., Thibault, K.M., Brown, J.H. &amp; </w:t>
-      </w:r>
-      <w:proofErr w:type="spellStart"/>
-      <w:r>
-        <w:t>Valone</w:t>
-      </w:r>
-      <w:proofErr w:type="spellEnd"/>
-      <w:r>
-        <w:t xml:space="preserve">, T.J. (2016) Long- term monitoring and experimental manipulation of a </w:t>
-      </w:r>
-      <w:proofErr w:type="spellStart"/>
-      <w:r>
-        <w:t>Chihuahuan</w:t>
-      </w:r>
-      <w:proofErr w:type="spellEnd"/>
-      <w:r>
-        <w:t xml:space="preserve"> desert ecosystem near </w:t>
-      </w:r>
-      <w:proofErr w:type="gramStart"/>
-      <w:r>
-        <w:t>Portal ,</w:t>
-      </w:r>
-      <w:proofErr w:type="gramEnd"/>
-      <w:r>
-        <w:t xml:space="preserve"> Arizona ( 1977 – 2013 ). </w:t>
-      </w:r>
-      <w:r>
-        <w:rPr>
-          <w:i/>
-          <w:iCs/>
-        </w:rPr>
-        <w:t>Ecology</w:t>
-      </w:r>
-      <w:r>
-        <w:t xml:space="preserve">, </w:t>
-      </w:r>
-      <w:r>
-        <w:rPr>
-          <w:b/>
-          <w:bCs/>
-        </w:rPr>
-        <w:t>97</w:t>
-      </w:r>
-      <w:r>
-        <w:t>, 2115.</w:t>
+        <w:t>Willmott, C.J. &amp; Matsuura, K. (2001) Terrestrial Air Temperature and Precipitation: Monthly and Annual Time Series (1950-1999).</w:t>
       </w:r>
     </w:p>
     <w:p>
@@ -1993,362 +1592,7 @@
         <w:ind w:left="480" w:hanging="480"/>
       </w:pPr>
       <w:r>
-        <w:t xml:space="preserve">Newsome, S. (2016) Small Mammal Mark-Recapture Population Dynamics at Core Research Sites at the </w:t>
-      </w:r>
-      <w:proofErr w:type="spellStart"/>
-      <w:r>
-        <w:t>Sevilleta</w:t>
-      </w:r>
-      <w:proofErr w:type="spellEnd"/>
-      <w:r>
-        <w:t xml:space="preserve"> National Wildlife Refuge, New Mexico (1989 - present).</w:t>
-      </w:r>
-    </w:p>
-    <w:p>
-      <w:pPr>
-        <w:pStyle w:val="NormalWeb"/>
-        <w:ind w:left="480" w:hanging="480"/>
-      </w:pPr>
-      <w:r>
-        <w:t xml:space="preserve">Riemer, K., </w:t>
-      </w:r>
-      <w:proofErr w:type="spellStart"/>
-      <w:r>
-        <w:t>Guralnick</w:t>
-      </w:r>
-      <w:proofErr w:type="spellEnd"/>
-      <w:r>
-        <w:t xml:space="preserve">, R.P. &amp; White, E.P. (2018) No general relationship between mass and temperature in endothermic species. </w:t>
-      </w:r>
-      <w:proofErr w:type="spellStart"/>
-      <w:r>
-        <w:rPr>
-          <w:i/>
-          <w:iCs/>
-        </w:rPr>
-        <w:t>eLife</w:t>
-      </w:r>
-      <w:proofErr w:type="spellEnd"/>
-      <w:r>
-        <w:t xml:space="preserve">, </w:t>
-      </w:r>
-      <w:r>
-        <w:rPr>
-          <w:b/>
-          <w:bCs/>
-        </w:rPr>
-        <w:t>7</w:t>
-      </w:r>
-      <w:r>
-        <w:t>, 1–16.</w:t>
-      </w:r>
-    </w:p>
-    <w:p>
-      <w:pPr>
-        <w:pStyle w:val="NormalWeb"/>
-        <w:ind w:left="480" w:hanging="480"/>
-      </w:pPr>
-      <w:proofErr w:type="spellStart"/>
-      <w:r>
-        <w:t>Salewski</w:t>
-      </w:r>
-      <w:proofErr w:type="spellEnd"/>
-      <w:r>
-        <w:t xml:space="preserve">, V., </w:t>
-      </w:r>
-      <w:proofErr w:type="spellStart"/>
-      <w:r>
-        <w:t>Hochachka</w:t>
-      </w:r>
-      <w:proofErr w:type="spellEnd"/>
-      <w:r>
-        <w:t xml:space="preserve">, W.M. &amp; Fiedler, W. (2010) Global warming and Bergmann’s rule: do central European passerines adjust their body size to rising temperatures? </w:t>
-      </w:r>
-      <w:proofErr w:type="spellStart"/>
-      <w:r>
-        <w:rPr>
-          <w:i/>
-          <w:iCs/>
-        </w:rPr>
-        <w:t>Oecologia</w:t>
-      </w:r>
-      <w:proofErr w:type="spellEnd"/>
-      <w:r>
-        <w:t xml:space="preserve">, </w:t>
-      </w:r>
-      <w:r>
-        <w:rPr>
-          <w:b/>
-          <w:bCs/>
-        </w:rPr>
-        <w:t>162</w:t>
-      </w:r>
-      <w:r>
-        <w:t>, 247–260.</w:t>
-      </w:r>
-    </w:p>
-    <w:p>
-      <w:pPr>
-        <w:pStyle w:val="NormalWeb"/>
-        <w:ind w:left="480" w:hanging="480"/>
-      </w:pPr>
-      <w:r>
-        <w:t xml:space="preserve">Sheridan, J.A. &amp; Bickford, D. (2011) Shrinking body size as an ecological response to climate change. </w:t>
-      </w:r>
-      <w:r>
-        <w:rPr>
-          <w:i/>
-          <w:iCs/>
-        </w:rPr>
-        <w:t>Nature Climate Change</w:t>
-      </w:r>
-      <w:r>
-        <w:t xml:space="preserve">, </w:t>
-      </w:r>
-      <w:r>
-        <w:rPr>
-          <w:b/>
-          <w:bCs/>
-        </w:rPr>
-        <w:t>1</w:t>
-      </w:r>
-      <w:r>
-        <w:t>, 401–406.</w:t>
-      </w:r>
-    </w:p>
-    <w:p>
-      <w:pPr>
-        <w:pStyle w:val="NormalWeb"/>
-        <w:ind w:left="480" w:hanging="480"/>
-      </w:pPr>
-      <w:r>
-        <w:t xml:space="preserve">Smith, F., Browning, H. &amp; Shepherd, U. (1998) The influence of climate change on the body mass of woodrats </w:t>
-      </w:r>
-      <w:proofErr w:type="spellStart"/>
-      <w:r>
-        <w:t>Neotoma</w:t>
-      </w:r>
-      <w:proofErr w:type="spellEnd"/>
-      <w:r>
-        <w:t xml:space="preserve"> in an arid region of New Mexico, USA. </w:t>
-      </w:r>
-      <w:proofErr w:type="spellStart"/>
-      <w:r>
-        <w:rPr>
-          <w:i/>
-          <w:iCs/>
-        </w:rPr>
-        <w:t>Ecography</w:t>
-      </w:r>
-      <w:proofErr w:type="spellEnd"/>
-      <w:r>
-        <w:t>.</w:t>
-      </w:r>
-    </w:p>
-    <w:p>
-      <w:pPr>
-        <w:pStyle w:val="NormalWeb"/>
-        <w:ind w:left="480" w:hanging="480"/>
-      </w:pPr>
-      <w:proofErr w:type="spellStart"/>
-      <w:r>
-        <w:t>Stirling</w:t>
-      </w:r>
-      <w:proofErr w:type="spellEnd"/>
-      <w:r>
-        <w:t xml:space="preserve">, I. &amp; </w:t>
-      </w:r>
-      <w:proofErr w:type="spellStart"/>
-      <w:r>
-        <w:t>Derocher</w:t>
-      </w:r>
-      <w:proofErr w:type="spellEnd"/>
-      <w:r>
-        <w:t xml:space="preserve">, A.E. (2012) Effects of climate warming on polar bears: A review of the evidence. </w:t>
-      </w:r>
-      <w:r>
-        <w:rPr>
-          <w:i/>
-          <w:iCs/>
-        </w:rPr>
-        <w:t>Global Change Biology</w:t>
-      </w:r>
-      <w:r>
-        <w:t xml:space="preserve">, </w:t>
-      </w:r>
-      <w:r>
-        <w:rPr>
-          <w:b/>
-          <w:bCs/>
-        </w:rPr>
-        <w:t>18</w:t>
-      </w:r>
-      <w:r>
-        <w:t>, 2694–2706.</w:t>
-      </w:r>
-    </w:p>
-    <w:p>
-      <w:pPr>
-        <w:pStyle w:val="NormalWeb"/>
-        <w:ind w:left="480" w:hanging="480"/>
-      </w:pPr>
-      <w:r>
-        <w:t>Team, R.C. (2016) R: A Language and Environment for Statistical Computing.</w:t>
-      </w:r>
-    </w:p>
-    <w:p>
-      <w:pPr>
-        <w:pStyle w:val="NormalWeb"/>
-        <w:ind w:left="480" w:hanging="480"/>
-      </w:pPr>
-      <w:proofErr w:type="spellStart"/>
-      <w:r>
-        <w:t>Teplitsky</w:t>
-      </w:r>
-      <w:proofErr w:type="spellEnd"/>
-      <w:r>
-        <w:t xml:space="preserve">, C., Mills, J. a, </w:t>
-      </w:r>
-      <w:proofErr w:type="spellStart"/>
-      <w:r>
-        <w:t>Alho</w:t>
-      </w:r>
-      <w:proofErr w:type="spellEnd"/>
-      <w:r>
-        <w:t xml:space="preserve">, J.S., </w:t>
-      </w:r>
-      <w:proofErr w:type="spellStart"/>
-      <w:r>
-        <w:t>Yarrall</w:t>
-      </w:r>
-      <w:proofErr w:type="spellEnd"/>
-      <w:r>
-        <w:t xml:space="preserve">, J.W. &amp; </w:t>
-      </w:r>
-      <w:proofErr w:type="spellStart"/>
-      <w:r>
-        <w:t>Merilä</w:t>
-      </w:r>
-      <w:proofErr w:type="spellEnd"/>
-      <w:r>
-        <w:t xml:space="preserve">, J. (2008) Bergmann’s rule and climate change revisited: disentangling environmental and genetic responses in a wild bird population. </w:t>
-      </w:r>
-      <w:r>
-        <w:rPr>
-          <w:i/>
-          <w:iCs/>
-        </w:rPr>
-        <w:t>Proceedings of the National Academy of Sciences of the United States of America</w:t>
-      </w:r>
-      <w:r>
-        <w:t xml:space="preserve">, </w:t>
-      </w:r>
-      <w:r>
-        <w:rPr>
-          <w:b/>
-          <w:bCs/>
-        </w:rPr>
-        <w:t>105</w:t>
-      </w:r>
-      <w:r>
-        <w:t>, 13492–6.</w:t>
-      </w:r>
-    </w:p>
-    <w:p>
-      <w:pPr>
-        <w:pStyle w:val="NormalWeb"/>
-        <w:ind w:left="480" w:hanging="480"/>
-      </w:pPr>
-      <w:r>
-        <w:t xml:space="preserve">Van </w:t>
-      </w:r>
-      <w:proofErr w:type="spellStart"/>
-      <w:r>
-        <w:t>Buskirk</w:t>
-      </w:r>
-      <w:proofErr w:type="spellEnd"/>
-      <w:r>
-        <w:t xml:space="preserve">, J., </w:t>
-      </w:r>
-      <w:proofErr w:type="spellStart"/>
-      <w:r>
-        <w:t>Mulvihill</w:t>
-      </w:r>
-      <w:proofErr w:type="spellEnd"/>
-      <w:r>
-        <w:t xml:space="preserve">, R.S. &amp; </w:t>
-      </w:r>
-      <w:proofErr w:type="spellStart"/>
-      <w:r>
-        <w:t>Leberman</w:t>
-      </w:r>
-      <w:proofErr w:type="spellEnd"/>
-      <w:r>
-        <w:t xml:space="preserve">, R.C. (2010) Declining body sizes in North American birds associated with climate change. </w:t>
-      </w:r>
-      <w:proofErr w:type="spellStart"/>
-      <w:r>
-        <w:rPr>
-          <w:i/>
-          <w:iCs/>
-        </w:rPr>
-        <w:t>Oikos</w:t>
-      </w:r>
-      <w:proofErr w:type="spellEnd"/>
-      <w:r>
-        <w:t xml:space="preserve">, </w:t>
-      </w:r>
-      <w:r>
-        <w:rPr>
-          <w:b/>
-          <w:bCs/>
-        </w:rPr>
-        <w:t>119</w:t>
-      </w:r>
-      <w:r>
-        <w:t>, 1047–1055.</w:t>
-      </w:r>
-    </w:p>
-    <w:p>
-      <w:pPr>
-        <w:pStyle w:val="NormalWeb"/>
-        <w:ind w:left="480" w:hanging="480"/>
-      </w:pPr>
-      <w:r>
-        <w:t>Willmott, C.J. &amp; Matsuura, K. (2001) Terrestrial Air Temperature and Precipitation: Monthly and Annual Time Series (1950-1999).</w:t>
-      </w:r>
-    </w:p>
-    <w:p>
-      <w:pPr>
-        <w:pStyle w:val="NormalWeb"/>
-        <w:ind w:left="480" w:hanging="480"/>
-      </w:pPr>
-      <w:r>
-        <w:t xml:space="preserve">Woodward, G., </w:t>
-      </w:r>
-      <w:proofErr w:type="spellStart"/>
-      <w:r>
-        <w:t>Ebenman</w:t>
-      </w:r>
-      <w:proofErr w:type="spellEnd"/>
-      <w:r>
-        <w:t xml:space="preserve">, B., Emmerson, M., Montoya, J.M., </w:t>
-      </w:r>
-      <w:proofErr w:type="spellStart"/>
-      <w:r>
-        <w:t>Olesen</w:t>
-      </w:r>
-      <w:proofErr w:type="spellEnd"/>
-      <w:r>
-        <w:t xml:space="preserve">, J.M., </w:t>
-      </w:r>
-      <w:proofErr w:type="spellStart"/>
-      <w:r>
-        <w:t>Valido</w:t>
-      </w:r>
-      <w:proofErr w:type="spellEnd"/>
-      <w:r>
-        <w:t xml:space="preserve">, A. &amp; Warren, P.H. (2005) Body size in ecological networks. </w:t>
+        <w:t xml:space="preserve">Woodward, G., Ebenman, B., Emmerson, M., Montoya, J.M., Olesen, J.M., Valido, A. &amp; Warren, P.H. (2005) Body size in ecological networks. </w:t>
       </w:r>
       <w:r>
         <w:rPr>
@@ -2498,8 +1742,8 @@
     </w:p>
     <w:p/>
     <w:p>
-      <w:bookmarkStart w:id="1" w:name="t_ft_across_site_summary"/>
-      <w:bookmarkEnd w:id="1"/>
+      <w:bookmarkStart w:id="0" w:name="t_ft_across_site_summary"/>
+      <w:bookmarkEnd w:id="0"/>
     </w:p>
     <w:tbl>
       <w:tblPr>
@@ -2657,8 +1901,8 @@
     <w:p/>
     <w:p/>
     <w:p>
-      <w:bookmarkStart w:id="2" w:name="t_ft_by_site_summary"/>
-      <w:bookmarkEnd w:id="2"/>
+      <w:bookmarkStart w:id="1" w:name="t_ft_by_site_summary"/>
+      <w:bookmarkEnd w:id="1"/>
     </w:p>
     <w:tbl>
       <w:tblPr>
@@ -3485,7 +2729,6 @@
               <w:ind w:left="40" w:right="40"/>
               <w:jc w:val="right"/>
             </w:pPr>
-            <w:proofErr w:type="spellStart"/>
             <w:r>
               <w:rPr>
                 <w:rFonts w:ascii="Arial" w:hAnsi="Arial" w:cs="Arial"/>
@@ -3495,7 +2738,6 @@
               </w:rPr>
               <w:t>Sevilleta</w:t>
             </w:r>
-            <w:proofErr w:type="spellEnd"/>
           </w:p>
         </w:tc>
         <w:tc>
@@ -3974,18 +3216,13 @@
         </w:numPr>
       </w:pPr>
       <w:r>
-        <w:t xml:space="preserve">G: </w:t>
-      </w:r>
-      <w:r>
-        <w:t xml:space="preserve">Results broken out for </w:t>
-      </w:r>
-      <w:proofErr w:type="spellStart"/>
-      <w:r>
-        <w:t>Sevilleta</w:t>
-      </w:r>
-      <w:proofErr w:type="spellEnd"/>
-      <w:r>
-        <w:t xml:space="preserve"> subsites</w:t>
+        <w:t>1</w:t>
+      </w:r>
+      <w:r>
+        <w:t xml:space="preserve">: </w:t>
+      </w:r>
+      <w:r>
+        <w:t>Results broken out for Sevilleta subsites</w:t>
       </w:r>
       <w:r>
         <w:t xml:space="preserve"> </w:t>
@@ -4000,7 +3237,10 @@
         </w:numPr>
       </w:pPr>
       <w:r>
-        <w:t xml:space="preserve">H: Sensitivity analyses </w:t>
+        <w:t>2</w:t>
+      </w:r>
+      <w:r>
+        <w:t xml:space="preserve">: Sensitivity analyses </w:t>
       </w:r>
       <w:r>
         <w:t xml:space="preserve">for </w:t>
@@ -4018,7 +3258,10 @@
         </w:numPr>
       </w:pPr>
       <w:r>
-        <w:t>A: Species codes with sci</w:t>
+        <w:t>3</w:t>
+      </w:r>
+      <w:r>
+        <w:t>: Species codes with sci</w:t>
       </w:r>
       <w:r>
         <w:t>entific</w:t>
@@ -4036,7 +3279,10 @@
         </w:numPr>
       </w:pPr>
       <w:r>
-        <w:t xml:space="preserve">F: </w:t>
+        <w:t>4</w:t>
+      </w:r>
+      <w:r>
+        <w:t xml:space="preserve">: </w:t>
       </w:r>
       <w:r>
         <w:t>Results for species that are in more than one site</w:t>
@@ -4054,7 +3300,10 @@
         </w:numPr>
       </w:pPr>
       <w:r>
-        <w:t xml:space="preserve">B: Figures of ARIMA model diagnostics by species </w:t>
+        <w:t>5</w:t>
+      </w:r>
+      <w:r>
+        <w:t xml:space="preserve">: Figures of ARIMA model diagnostics by species </w:t>
       </w:r>
     </w:p>
     <w:p>
@@ -4066,7 +3315,10 @@
         </w:numPr>
       </w:pPr>
       <w:r>
-        <w:t xml:space="preserve">C: Yearly mass split out by species </w:t>
+        <w:t>6</w:t>
+      </w:r>
+      <w:r>
+        <w:t xml:space="preserve">: Yearly mass split out by species </w:t>
       </w:r>
     </w:p>
     <w:p>
@@ -4078,15 +3330,10 @@
         </w:numPr>
       </w:pPr>
       <w:r>
-        <w:t xml:space="preserve">D: </w:t>
-      </w:r>
-      <w:proofErr w:type="spellStart"/>
-      <w:r>
-        <w:t>Mrt</w:t>
-      </w:r>
-      <w:proofErr w:type="spellEnd"/>
-      <w:r>
-        <w:t xml:space="preserve"> split out by species</w:t>
+        <w:t>7</w:t>
+      </w:r>
+      <w:r>
+        <w:t>: Mrt split out by species</w:t>
       </w:r>
     </w:p>
     <w:p>
@@ -4098,7 +3345,12 @@
         </w:numPr>
       </w:pPr>
       <w:r>
-        <w:t xml:space="preserve">E: Time series of temp and mass together with p-values from model </w:t>
+        <w:t>8</w:t>
+      </w:r>
+      <w:bookmarkStart w:id="2" w:name="_GoBack"/>
+      <w:bookmarkEnd w:id="2"/>
+      <w:r>
+        <w:t xml:space="preserve">: Time series of temp and mass together with p-values from model </w:t>
       </w:r>
     </w:p>
     <w:p/>

</xml_diff>

<commit_message>
Update references in ms
</commit_message>
<xml_diff>
--- a/writing/manuscript.docx
+++ b/writing/manuscript.docx
@@ -86,7 +86,13 @@
         <w:t xml:space="preserve">Current and future changes in the climate </w:t>
       </w:r>
       <w:r>
-        <w:t>will affect the traits of organisms, which will have downstream effects on how natural systems function (source). In particular, the potential for organisms to become smaller in response to increasing global temperatures has received growing attention as one of the possible universal response to climate change (Gardner et al., 20</w:t>
+        <w:t>will affect the traits of organisms, which will have downstream effects on how n</w:t>
+      </w:r>
+      <w:r>
+        <w:t>atural systems function</w:t>
+      </w:r>
+      <w:r>
+        <w:t>. In particular, the potential for organisms to become smaller in response to increasing global temperatures has received growing attention as one of the possible universal response to climate change (Gardner et al., 20</w:t>
       </w:r>
       <w:r>
         <w:t>11; Sheridan and Bickford, 2011</w:t>
@@ -119,7 +125,10 @@
         <w:t>metabolic rates (Brown et al., 2004), food web structure (Woodward et al., 2005), and ene</w:t>
       </w:r>
       <w:r>
-        <w:t>rgy flux (Dickie et al., 1987), changes in size</w:t>
+        <w:t>rgy flux (Dickie et al., 2018</w:t>
+      </w:r>
+      <w:r>
+        <w:t>), changes in size</w:t>
       </w:r>
       <w:r>
         <w:t xml:space="preserve"> due to climate change could result in drastic changes in e</w:t>
@@ -733,271 +742,291 @@
         <w:spacing w:line="480" w:lineRule="auto"/>
         <w:ind w:firstLine="720"/>
       </w:pPr>
+      <w:r>
+        <w:t>In accordance with Bergmann’s rule, we would expect most species in this study to get smaller</w:t>
+      </w:r>
+      <w:r>
+        <w:t xml:space="preserve"> because</w:t>
+      </w:r>
+      <w:r>
+        <w:t xml:space="preserve"> temperatures warmed at all sites. </w:t>
+      </w:r>
+      <w:r>
+        <w:t xml:space="preserve">Instead, there were species at each site that increased in size and others that decreased in size. Additionally, most species had very weak relationships between temperature and mass. That these relationships were weak and variable in direction indicates that directional change in temperature is likely not a strong driver of shifts in mammal body size, as has been proposed as a response to climate change (Gardner et al., 2011; Sheridan and Bickford, 2011). </w:t>
+      </w:r>
+    </w:p>
+    <w:p>
+      <w:pPr>
+        <w:spacing w:line="480" w:lineRule="auto"/>
+        <w:ind w:firstLine="720"/>
+      </w:pPr>
+      <w:r>
+        <w:t xml:space="preserve">Body size </w:t>
+      </w:r>
+      <w:r>
+        <w:t>is</w:t>
+      </w:r>
+      <w:r>
+        <w:t xml:space="preserve"> affected by a wide variety of biotic and abiotic fact</w:t>
+      </w:r>
+      <w:r>
+        <w:t xml:space="preserve">ors in addition to temperature, including </w:t>
+      </w:r>
+      <w:r>
+        <w:t>resource availability (McNab, 2010), anthropogenic fragmentation (Lomolino &amp; Perault, 2007), and island size (Lomolino, 2005).</w:t>
+      </w:r>
+      <w:r>
+        <w:t xml:space="preserve"> </w:t>
+      </w:r>
+      <w:r>
+        <w:t>Variation in the response of</w:t>
+      </w:r>
+      <w:r>
+        <w:t xml:space="preserve"> body</w:t>
+      </w:r>
+      <w:r>
+        <w:t xml:space="preserve"> size across time has been previously documented </w:t>
+      </w:r>
+      <w:r>
+        <w:t xml:space="preserve">and </w:t>
+      </w:r>
+      <w:r>
+        <w:t>ascribed to other environmental changes</w:t>
+      </w:r>
+      <w:r>
+        <w:t xml:space="preserve"> </w:t>
+      </w:r>
+      <w:r>
+        <w:t xml:space="preserve">(Gardner et al., 2011; Yom-Tov &amp; Geffen, 2011; Sheridan &amp; Bickford, 2011). </w:t>
+      </w:r>
+      <w:r>
+        <w:t xml:space="preserve">For example, one mammal species was shown to have increased in size due to plants developing later in the year (Canale et al., 2016) and declining polar bear size was linked to the availability of sea ice (Stirling and Derocher, 2012). </w:t>
+      </w:r>
+      <w:r>
+        <w:t>Even if temperature has a strong impact on size variation across time, other factors have substantial</w:t>
+      </w:r>
+      <w:r>
+        <w:t xml:space="preserve"> and possibly overwhelming</w:t>
+      </w:r>
+      <w:r>
+        <w:t xml:space="preserve"> impacts. </w:t>
+      </w:r>
+    </w:p>
+    <w:p>
+      <w:pPr>
+        <w:spacing w:line="480" w:lineRule="auto"/>
+        <w:ind w:firstLine="720"/>
+      </w:pPr>
+      <w:r>
+        <w:t>Though empirical evidence of a negative temperature-mass relationship has been documented for ove</w:t>
+      </w:r>
+      <w:r>
+        <w:t xml:space="preserve">r a century, a mechanistic explanation </w:t>
+      </w:r>
+      <w:r>
+        <w:t xml:space="preserve">has not been </w:t>
+      </w:r>
+      <w:r>
+        <w:t>confirmed</w:t>
+      </w:r>
+      <w:r>
+        <w:t>. Many hypotheses</w:t>
+      </w:r>
+      <w:r>
+        <w:t xml:space="preserve"> for this pattern</w:t>
+      </w:r>
+      <w:r>
+        <w:t xml:space="preserve"> have </w:t>
+      </w:r>
+      <w:r>
+        <w:t>been proposed, including starvation resistance and dispersal (Blackburn et al., 1999)</w:t>
+      </w:r>
+      <w:r>
+        <w:t xml:space="preserve">. The </w:t>
+      </w:r>
+      <w:r>
+        <w:t xml:space="preserve">initial and most commonly </w:t>
+      </w:r>
+      <w:r>
+        <w:t>referenced hypothesis is that it is beneficial for individuals to be bigger in warmer environments because they have a</w:t>
+      </w:r>
+      <w:r>
+        <w:t>n increasing surface area to volume ratio and therefore lose heat relatively more quickly</w:t>
+      </w:r>
+      <w:r>
+        <w:t xml:space="preserve"> (Bergmann, 1847), though there is no evidence for this (</w:t>
+      </w:r>
+      <w:r>
+        <w:t>McNab, 2010</w:t>
+      </w:r>
+      <w:r>
+        <w:t xml:space="preserve">). </w:t>
+      </w:r>
+      <w:r>
+        <w:t xml:space="preserve">It has been shown that morphological changes in fur characteristics are more effective than heat regulation for some mammals (Steudel et al., 1994). </w:t>
+      </w:r>
+    </w:p>
+    <w:p>
+      <w:pPr>
+        <w:spacing w:line="480" w:lineRule="auto"/>
+        <w:ind w:firstLine="720"/>
+      </w:pPr>
+      <w:r>
+        <w:t xml:space="preserve">Our results suggest that the response of mammal body size to changes in temperature is likely to be highly variable, with some species increasing in size while others decrease or show no size </w:t>
+      </w:r>
+      <w:r>
+        <w:t>response</w:t>
+      </w:r>
+      <w:r>
+        <w:t>. However, while our data include over 100,000 individual size measurements, it is still to</w:t>
+      </w:r>
+      <w:r>
+        <w:t>o</w:t>
+      </w:r>
+      <w:r>
+        <w:t xml:space="preserve"> limited in scope to draw general conclusions about endotherm s</w:t>
+      </w:r>
+      <w:r>
+        <w:t>ize response to climate change. T</w:t>
+      </w:r>
+      <w:r>
+        <w:t>hree of the seven species</w:t>
+      </w:r>
+      <w:r>
+        <w:t xml:space="preserve"> that occurred </w:t>
+      </w:r>
+      <w:r>
+        <w:t>at multiple sites</w:t>
+      </w:r>
+      <w:r>
+        <w:t xml:space="preserve"> had contradictory size responses</w:t>
+      </w:r>
+      <w:r>
+        <w:t xml:space="preserve"> </w:t>
+      </w:r>
+      <w:r>
+        <w:t>(Supplement 4)</w:t>
+      </w:r>
+      <w:r>
+        <w:t xml:space="preserve">. Having more data for the same species in more geographic locations could confirm the variability of temperature-mass relationships. </w:t>
+      </w:r>
+      <w:r>
+        <w:t>This analysis should be expanded to include larger and non-nocturnal mammals, and to bird species as</w:t>
+      </w:r>
+      <w:r>
+        <w:t xml:space="preserve"> </w:t>
+      </w:r>
+      <w:r>
+        <w:t xml:space="preserve">there are recent studies </w:t>
+      </w:r>
+      <w:r>
+        <w:t>suggesting</w:t>
+      </w:r>
+      <w:r>
+        <w:t xml:space="preserve"> decreasing size </w:t>
+      </w:r>
+      <w:r>
+        <w:t xml:space="preserve">in birds </w:t>
+      </w:r>
+      <w:r>
+        <w:t xml:space="preserve">(Van Buskirk et al., 2010; Husby et al., 2011; Teplitsky et al., 2008). </w:t>
+      </w:r>
+      <w:r>
+        <w:t xml:space="preserve">Sites with more diverse environments, including constant or decreasing temperatures and greater precipitation, should be included to determine the generality of the temporal size response. </w:t>
+      </w:r>
+    </w:p>
+    <w:p>
+      <w:pPr>
+        <w:spacing w:line="480" w:lineRule="auto"/>
+        <w:ind w:firstLine="720"/>
+      </w:pPr>
+      <w:r>
+        <w:t xml:space="preserve">Based on the variable size response to temperature across time for the mammal species in this study, it seems unlikely that </w:t>
+      </w:r>
+      <w:r>
+        <w:t xml:space="preserve">decreases in size will represent a third universal response to global warming as has been proposed </w:t>
+      </w:r>
+      <w:r>
+        <w:t>(Gardner et al., 2011; Sheridan and Bickford, 2011). Body sizes are likely responding to many additional factors, and the difficulty of determining which factors are most important and how they impact size means that predicting size response to climate change in general will be difficult</w:t>
+      </w:r>
+      <w:r>
+        <w:t xml:space="preserve">. This should be a priority </w:t>
+      </w:r>
+      <w:r>
+        <w:t xml:space="preserve">due to the importance of size in ecological systems. </w:t>
+      </w:r>
+    </w:p>
+    <w:p/>
+    <w:p>
+      <w:pPr>
+        <w:rPr>
+          <w:b/>
+        </w:rPr>
+      </w:pPr>
+      <w:r>
+        <w:rPr>
+          <w:b/>
+        </w:rPr>
+        <w:t>References</w:t>
+      </w:r>
       <w:bookmarkStart w:id="0" w:name="_GoBack"/>
       <w:bookmarkEnd w:id="0"/>
-      <w:r>
-        <w:t>In accordance with Bergmann’s rule, we would expect most species in this study to get smaller</w:t>
-      </w:r>
-      <w:r>
-        <w:t xml:space="preserve"> because</w:t>
-      </w:r>
-      <w:r>
-        <w:t xml:space="preserve"> temperatures warmed at all sites. </w:t>
-      </w:r>
-      <w:r>
-        <w:t xml:space="preserve">Instead, there were species at each site that increased in size and others that decreased in size. Additionally, most species had very weak relationships between temperature and mass. That these relationships were weak and variable in direction indicates that directional change in temperature is likely not a strong driver of shifts in mammal body size, as has been proposed as a response to climate change (Gardner et al., 2011; Sheridan and Bickford, 2011). </w:t>
-      </w:r>
-    </w:p>
-    <w:p>
-      <w:pPr>
-        <w:spacing w:line="480" w:lineRule="auto"/>
-        <w:ind w:firstLine="720"/>
-      </w:pPr>
-      <w:r>
-        <w:t xml:space="preserve">Body size </w:t>
-      </w:r>
-      <w:r>
-        <w:t>is</w:t>
-      </w:r>
-      <w:r>
-        <w:t xml:space="preserve"> affected by a wide variety of biotic and abiotic fact</w:t>
-      </w:r>
-      <w:r>
-        <w:t xml:space="preserve">ors in addition to temperature, including </w:t>
-      </w:r>
-      <w:r>
-        <w:t>resource availability (McNab, 2010), anthropogenic fragmentation (Lomolino &amp; Perault, 2007), and island size (Lomolino, 2005).</w:t>
-      </w:r>
-      <w:r>
-        <w:t xml:space="preserve"> </w:t>
-      </w:r>
-      <w:r>
-        <w:t>Variation in the response of</w:t>
-      </w:r>
-      <w:r>
-        <w:t xml:space="preserve"> body</w:t>
-      </w:r>
-      <w:r>
-        <w:t xml:space="preserve"> size across time has been previously documented </w:t>
-      </w:r>
-      <w:r>
-        <w:t xml:space="preserve">and </w:t>
-      </w:r>
-      <w:r>
-        <w:t>ascribed to other environmental changes</w:t>
-      </w:r>
-      <w:r>
-        <w:t xml:space="preserve"> </w:t>
-      </w:r>
-      <w:r>
-        <w:t xml:space="preserve">(Gardner et al., 2011; Yom-Tov &amp; Geffen, 2011; Sheridan &amp; Bickford, 2011). </w:t>
-      </w:r>
-      <w:r>
-        <w:t xml:space="preserve">For example, one mammal species was shown to have increased in size due to plants developing later in the year (Canale et al., 2016) and declining polar bear size was linked to the availability of sea ice (Stirling and Derocher, 2012). </w:t>
-      </w:r>
-      <w:r>
-        <w:t>Even if temperature has a strong impact on size variation across time, other factors have substantial</w:t>
-      </w:r>
-      <w:r>
-        <w:t xml:space="preserve"> and possibly overwhelming</w:t>
-      </w:r>
-      <w:r>
-        <w:t xml:space="preserve"> impacts. </w:t>
-      </w:r>
-    </w:p>
-    <w:p>
-      <w:pPr>
-        <w:spacing w:line="480" w:lineRule="auto"/>
-        <w:ind w:firstLine="720"/>
-      </w:pPr>
-      <w:r>
-        <w:t>Though empirical evidence of a negative temperature-mass relationship has been documented for ove</w:t>
-      </w:r>
-      <w:r>
-        <w:t xml:space="preserve">r a century, a mechanistic explanation </w:t>
-      </w:r>
-      <w:r>
-        <w:t xml:space="preserve">has not been </w:t>
-      </w:r>
-      <w:r>
-        <w:t>confirmed</w:t>
-      </w:r>
-      <w:r>
-        <w:t>. Many hypotheses</w:t>
-      </w:r>
-      <w:r>
-        <w:t xml:space="preserve"> for this pattern</w:t>
-      </w:r>
-      <w:r>
-        <w:t xml:space="preserve"> have </w:t>
-      </w:r>
-      <w:r>
-        <w:t>been proposed, including starvation resistance and dispersal (Blackburn et al., 1999)</w:t>
-      </w:r>
-      <w:r>
-        <w:t xml:space="preserve">. The </w:t>
-      </w:r>
-      <w:r>
-        <w:t xml:space="preserve">initial and most commonly </w:t>
-      </w:r>
-      <w:r>
-        <w:t>referenced hypothesis is that it is beneficial for individuals to be bigger in warmer environments because they have a</w:t>
-      </w:r>
-      <w:r>
-        <w:t>n increasing surface area to volume ratio and therefore lose heat relatively more quickly</w:t>
-      </w:r>
-      <w:r>
-        <w:t xml:space="preserve"> (Bergmann, 1847), though there is no evidence for this (</w:t>
-      </w:r>
-      <w:r>
-        <w:t>McNab, 2010</w:t>
-      </w:r>
-      <w:r>
-        <w:t xml:space="preserve">). </w:t>
-      </w:r>
-      <w:r>
-        <w:t xml:space="preserve">It has been shown that morphological changes in fur characteristics are more effective than heat regulation for some mammals (Steudel et al., 1994). </w:t>
-      </w:r>
-    </w:p>
-    <w:p>
-      <w:pPr>
-        <w:spacing w:line="480" w:lineRule="auto"/>
-        <w:ind w:firstLine="720"/>
-      </w:pPr>
-      <w:r>
-        <w:t xml:space="preserve">Our results suggest that the response of mammal body size to changes in temperature is likely to be highly variable, with some species increasing in size while others decrease or show no size </w:t>
-      </w:r>
-      <w:r>
-        <w:t>response</w:t>
-      </w:r>
-      <w:r>
-        <w:t>. However, while our data include over 100,000 individual size measurements, it is still to</w:t>
-      </w:r>
-      <w:r>
-        <w:t>o</w:t>
-      </w:r>
-      <w:r>
-        <w:t xml:space="preserve"> limited in scope to draw general conclusions about endotherm s</w:t>
-      </w:r>
-      <w:r>
-        <w:t>ize response to climate change. T</w:t>
-      </w:r>
-      <w:r>
-        <w:t>hree of the seven species</w:t>
-      </w:r>
-      <w:r>
-        <w:t xml:space="preserve"> that occurred </w:t>
-      </w:r>
-      <w:r>
-        <w:t>at multiple sites</w:t>
-      </w:r>
-      <w:r>
-        <w:t xml:space="preserve"> had contradictory size responses</w:t>
-      </w:r>
-      <w:r>
-        <w:t xml:space="preserve"> </w:t>
-      </w:r>
-      <w:r>
-        <w:t>(Supplement 4)</w:t>
-      </w:r>
-      <w:r>
-        <w:t xml:space="preserve">. Having more data for the same species in more geographic locations could confirm the variability of temperature-mass relationships. </w:t>
-      </w:r>
-      <w:r>
-        <w:t>This analysis should be expanded to include larger and non-nocturnal mammals, and to bird species as</w:t>
-      </w:r>
-      <w:r>
-        <w:t xml:space="preserve"> </w:t>
-      </w:r>
-      <w:r>
-        <w:t xml:space="preserve">there are recent studies </w:t>
-      </w:r>
-      <w:r>
-        <w:t>suggesting</w:t>
-      </w:r>
-      <w:r>
-        <w:t xml:space="preserve"> decreasing size </w:t>
-      </w:r>
-      <w:r>
-        <w:t xml:space="preserve">in birds </w:t>
-      </w:r>
-      <w:r>
-        <w:t xml:space="preserve">(Van Buskirk et al., 2010; Husby et al., 2011; Teplitsky et al., 2008). </w:t>
-      </w:r>
-      <w:r>
-        <w:t xml:space="preserve">Sites with more diverse environments, including constant or decreasing temperatures and greater precipitation, should be included to determine the generality of the temporal size response. </w:t>
-      </w:r>
-    </w:p>
-    <w:p>
-      <w:pPr>
-        <w:spacing w:line="480" w:lineRule="auto"/>
-        <w:ind w:firstLine="720"/>
-      </w:pPr>
-      <w:r>
-        <w:t xml:space="preserve">Based on the variable size response to temperature across time for the mammal species in this study, it seems unlikely that </w:t>
-      </w:r>
-      <w:r>
-        <w:t xml:space="preserve">decreases in size will represent a third universal response to global warming as has been proposed </w:t>
-      </w:r>
-      <w:r>
-        <w:t>(Gardner et al., 2011; Sheridan and Bickford, 2011). Body sizes are likely responding to many additional factors, and the difficulty of determining which factors are most important and how they impact size means that predicting size response to climate change in general will be difficult</w:t>
-      </w:r>
-      <w:r>
-        <w:t xml:space="preserve">. This should be a priority </w:t>
-      </w:r>
-      <w:r>
-        <w:t xml:space="preserve">due to the importance of size in ecological systems. </w:t>
-      </w:r>
-    </w:p>
-    <w:p/>
-    <w:p>
-      <w:pPr>
-        <w:rPr>
-          <w:b/>
-        </w:rPr>
-      </w:pPr>
-      <w:r>
-        <w:rPr>
-          <w:b/>
-        </w:rPr>
-        <w:t>References</w:t>
-      </w:r>
-    </w:p>
-    <w:p>
-      <w:pPr>
-        <w:pStyle w:val="NormalWeb"/>
+    </w:p>
+    <w:p>
+      <w:pPr>
+        <w:spacing w:before="100" w:beforeAutospacing="1" w:after="100" w:afterAutospacing="1"/>
         <w:ind w:left="480" w:hanging="480"/>
-      </w:pPr>
-      <w:r>
+        <w:rPr>
+          <w:rFonts w:cs="Times New Roman"/>
+        </w:rPr>
+      </w:pPr>
+      <w:r>
+        <w:rPr>
+          <w:rFonts w:cs="Times New Roman"/>
+        </w:rPr>
         <w:t xml:space="preserve">Aguilera, L.E., Armas, C., Cea, A.P., Gutiérrez, J.R., Meserve, P.L. &amp; Kelt, D.A. (2016) Rainfall, microhabitat, and small mammals influence the abundance and distribution of soil microorganisms in a Chilean semi-arid shrubland. </w:t>
       </w:r>
       <w:r>
         <w:rPr>
+          <w:rFonts w:cs="Times New Roman"/>
           <w:i/>
           <w:iCs/>
         </w:rPr>
         <w:t>Journal of Arid Environments</w:t>
       </w:r>
       <w:r>
+        <w:rPr>
+          <w:rFonts w:cs="Times New Roman"/>
+        </w:rPr>
         <w:t xml:space="preserve">, </w:t>
       </w:r>
       <w:r>
         <w:rPr>
+          <w:rFonts w:cs="Times New Roman"/>
           <w:b/>
           <w:bCs/>
         </w:rPr>
         <w:t>126</w:t>
       </w:r>
       <w:r>
+        <w:rPr>
+          <w:rFonts w:cs="Times New Roman"/>
+        </w:rPr>
         <w:t>, 37–46.</w:t>
       </w:r>
     </w:p>
     <w:p>
       <w:pPr>
-        <w:pStyle w:val="NormalWeb"/>
+        <w:spacing w:before="100" w:beforeAutospacing="1" w:after="100" w:afterAutospacing="1"/>
         <w:ind w:left="480" w:hanging="480"/>
-      </w:pPr>
-      <w:r>
+        <w:rPr>
+          <w:rFonts w:cs="Times New Roman"/>
+        </w:rPr>
+      </w:pPr>
+      <w:r>
+        <w:rPr>
+          <w:rFonts w:cs="Times New Roman"/>
+        </w:rPr>
         <w:t>Ashton, K. (2002) Patterns of within</w:t>
       </w:r>
       <w:r>
@@ -1007,771 +1036,1350 @@
         <w:t>‐</w:t>
       </w:r>
       <w:r>
+        <w:rPr>
+          <w:rFonts w:cs="Times New Roman"/>
+        </w:rPr>
         <w:t xml:space="preserve">species body size variation of birds: strong evidence for Bergmann’s rule. </w:t>
       </w:r>
       <w:r>
         <w:rPr>
+          <w:rFonts w:cs="Times New Roman"/>
           <w:i/>
           <w:iCs/>
         </w:rPr>
         <w:t>Global Ecology and Biogeography</w:t>
       </w:r>
       <w:r>
+        <w:rPr>
+          <w:rFonts w:cs="Times New Roman"/>
+        </w:rPr>
         <w:t xml:space="preserve">, </w:t>
       </w:r>
       <w:r>
         <w:rPr>
+          <w:rFonts w:cs="Times New Roman"/>
           <w:b/>
           <w:bCs/>
         </w:rPr>
         <w:t>11</w:t>
       </w:r>
       <w:r>
+        <w:rPr>
+          <w:rFonts w:cs="Times New Roman"/>
+        </w:rPr>
         <w:t>, 505–523.</w:t>
       </w:r>
     </w:p>
     <w:p>
       <w:pPr>
-        <w:pStyle w:val="NormalWeb"/>
+        <w:spacing w:before="100" w:beforeAutospacing="1" w:after="100" w:afterAutospacing="1"/>
         <w:ind w:left="480" w:hanging="480"/>
-      </w:pPr>
-      <w:r>
+        <w:rPr>
+          <w:rFonts w:cs="Times New Roman"/>
+        </w:rPr>
+      </w:pPr>
+      <w:r>
+        <w:rPr>
+          <w:rFonts w:cs="Times New Roman"/>
+        </w:rPr>
         <w:t xml:space="preserve">Benajmini, Y. &amp; Hochberg, Y. (1995) Controlling the False Discovery Rate : A Practical and Powerful Approach to Multiple Testing Author ( s ): Yoav Benjamini and Yosef Hochberg Source : Journal of the Royal Statistical Society . Series B ( Methodological ), Vol . 57 , No . 1 Published by : </w:t>
       </w:r>
       <w:r>
         <w:rPr>
+          <w:rFonts w:cs="Times New Roman"/>
           <w:i/>
           <w:iCs/>
         </w:rPr>
         <w:t>J R Statist Soc B</w:t>
       </w:r>
       <w:r>
+        <w:rPr>
+          <w:rFonts w:cs="Times New Roman"/>
+        </w:rPr>
         <w:t xml:space="preserve">, </w:t>
       </w:r>
       <w:r>
         <w:rPr>
+          <w:rFonts w:cs="Times New Roman"/>
           <w:b/>
           <w:bCs/>
         </w:rPr>
         <w:t>57</w:t>
       </w:r>
       <w:r>
+        <w:rPr>
+          <w:rFonts w:cs="Times New Roman"/>
+        </w:rPr>
         <w:t>, 289–300.</w:t>
       </w:r>
     </w:p>
     <w:p>
       <w:pPr>
-        <w:pStyle w:val="NormalWeb"/>
+        <w:spacing w:before="100" w:beforeAutospacing="1" w:after="100" w:afterAutospacing="1"/>
         <w:ind w:left="480" w:hanging="480"/>
-      </w:pPr>
-      <w:r>
+        <w:rPr>
+          <w:rFonts w:cs="Times New Roman"/>
+        </w:rPr>
+      </w:pPr>
+      <w:r>
+        <w:rPr>
+          <w:rFonts w:cs="Times New Roman"/>
+        </w:rPr>
         <w:t xml:space="preserve">Bergmann, C. (1847) Ueber die Verhältnisse der Wärmeökonomie der Thiere zu ihrer Grösse. </w:t>
       </w:r>
       <w:r>
         <w:rPr>
+          <w:rFonts w:cs="Times New Roman"/>
           <w:i/>
           <w:iCs/>
         </w:rPr>
         <w:t>Gottinger Studien</w:t>
       </w:r>
       <w:r>
+        <w:rPr>
+          <w:rFonts w:cs="Times New Roman"/>
+        </w:rPr>
         <w:t xml:space="preserve">, </w:t>
       </w:r>
       <w:r>
         <w:rPr>
+          <w:rFonts w:cs="Times New Roman"/>
           <w:b/>
           <w:bCs/>
         </w:rPr>
         <w:t>1</w:t>
       </w:r>
       <w:r>
+        <w:rPr>
+          <w:rFonts w:cs="Times New Roman"/>
+        </w:rPr>
         <w:t>, 595–708.</w:t>
       </w:r>
     </w:p>
     <w:p>
       <w:pPr>
-        <w:pStyle w:val="NormalWeb"/>
+        <w:spacing w:before="100" w:beforeAutospacing="1" w:after="100" w:afterAutospacing="1"/>
         <w:ind w:left="480" w:hanging="480"/>
-      </w:pPr>
-      <w:r>
+        <w:rPr>
+          <w:rFonts w:cs="Times New Roman"/>
+        </w:rPr>
+      </w:pPr>
+      <w:r>
+        <w:rPr>
+          <w:rFonts w:cs="Times New Roman"/>
+        </w:rPr>
         <w:t xml:space="preserve">Blackburn, T., Gaston, K. &amp; Loder, N. (1999) Geographic gradients in body size: a clarification of Bergmann’s rule. </w:t>
       </w:r>
       <w:r>
         <w:rPr>
+          <w:rFonts w:cs="Times New Roman"/>
           <w:i/>
           <w:iCs/>
         </w:rPr>
         <w:t>Diversity and distributions</w:t>
       </w:r>
       <w:r>
+        <w:rPr>
+          <w:rFonts w:cs="Times New Roman"/>
+        </w:rPr>
         <w:t>, 165–174.</w:t>
       </w:r>
     </w:p>
     <w:p>
       <w:pPr>
-        <w:pStyle w:val="NormalWeb"/>
+        <w:spacing w:before="100" w:beforeAutospacing="1" w:after="100" w:afterAutospacing="1"/>
         <w:ind w:left="480" w:hanging="480"/>
-      </w:pPr>
-      <w:r>
+        <w:rPr>
+          <w:rFonts w:cs="Times New Roman"/>
+        </w:rPr>
+      </w:pPr>
+      <w:r>
+        <w:rPr>
+          <w:rFonts w:cs="Times New Roman"/>
+        </w:rPr>
         <w:t xml:space="preserve">Brown, J.H., Gillooly, J.F., Allen, A.P., Savage, V.M. &amp; West, G.B. (2004) Toward a metabolic theory of ecology. </w:t>
       </w:r>
       <w:r>
         <w:rPr>
+          <w:rFonts w:cs="Times New Roman"/>
           <w:i/>
           <w:iCs/>
         </w:rPr>
         <w:t>Ecology</w:t>
       </w:r>
       <w:r>
+        <w:rPr>
+          <w:rFonts w:cs="Times New Roman"/>
+        </w:rPr>
         <w:t xml:space="preserve">, </w:t>
       </w:r>
       <w:r>
         <w:rPr>
+          <w:rFonts w:cs="Times New Roman"/>
           <w:b/>
           <w:bCs/>
         </w:rPr>
         <w:t>85</w:t>
       </w:r>
       <w:r>
+        <w:rPr>
+          <w:rFonts w:cs="Times New Roman"/>
+        </w:rPr>
         <w:t>, 1771–1789.</w:t>
       </w:r>
     </w:p>
     <w:p>
       <w:pPr>
-        <w:pStyle w:val="NormalWeb"/>
+        <w:spacing w:before="100" w:beforeAutospacing="1" w:after="100" w:afterAutospacing="1"/>
         <w:ind w:left="480" w:hanging="480"/>
-      </w:pPr>
-      <w:r>
+        <w:rPr>
+          <w:rFonts w:cs="Times New Roman"/>
+        </w:rPr>
+      </w:pPr>
+      <w:r>
+        <w:rPr>
+          <w:rFonts w:cs="Times New Roman"/>
+        </w:rPr>
         <w:t xml:space="preserve">Brown, J.H. &amp; Lee, A.K. (1969) Bergmann ’ s Rule and Climatic Adaptation in Woodrats ( Neotoma ). </w:t>
       </w:r>
       <w:r>
         <w:rPr>
+          <w:rFonts w:cs="Times New Roman"/>
           <w:i/>
           <w:iCs/>
         </w:rPr>
         <w:t>Evolution</w:t>
       </w:r>
       <w:r>
+        <w:rPr>
+          <w:rFonts w:cs="Times New Roman"/>
+        </w:rPr>
         <w:t xml:space="preserve">, </w:t>
       </w:r>
       <w:r>
         <w:rPr>
+          <w:rFonts w:cs="Times New Roman"/>
           <w:b/>
           <w:bCs/>
         </w:rPr>
         <w:t>23</w:t>
       </w:r>
       <w:r>
+        <w:rPr>
+          <w:rFonts w:cs="Times New Roman"/>
+        </w:rPr>
         <w:t>, 329–338.</w:t>
       </w:r>
     </w:p>
     <w:p>
       <w:pPr>
-        <w:pStyle w:val="NormalWeb"/>
+        <w:spacing w:before="100" w:beforeAutospacing="1" w:after="100" w:afterAutospacing="1"/>
         <w:ind w:left="480" w:hanging="480"/>
-      </w:pPr>
-      <w:r>
+        <w:rPr>
+          <w:rFonts w:cs="Times New Roman"/>
+        </w:rPr>
+      </w:pPr>
+      <w:r>
+        <w:rPr>
+          <w:rFonts w:cs="Times New Roman"/>
+        </w:rPr>
         <w:t xml:space="preserve">Canale, C.I., Ozgul, A., Allain??, D. &amp; Cohas, A. (2016) Differential plasticity of size and mass to environmental change in a hibernating mammal. </w:t>
       </w:r>
       <w:r>
         <w:rPr>
+          <w:rFonts w:cs="Times New Roman"/>
           <w:i/>
           <w:iCs/>
         </w:rPr>
         <w:t>Global Change Biology</w:t>
       </w:r>
       <w:r>
+        <w:rPr>
+          <w:rFonts w:cs="Times New Roman"/>
+        </w:rPr>
         <w:t xml:space="preserve">, </w:t>
       </w:r>
       <w:r>
         <w:rPr>
+          <w:rFonts w:cs="Times New Roman"/>
           <w:b/>
           <w:bCs/>
         </w:rPr>
         <w:t>22</w:t>
       </w:r>
       <w:r>
+        <w:rPr>
+          <w:rFonts w:cs="Times New Roman"/>
+        </w:rPr>
         <w:t>, 3286–3303.</w:t>
       </w:r>
     </w:p>
     <w:p>
       <w:pPr>
-        <w:pStyle w:val="NormalWeb"/>
+        <w:spacing w:before="100" w:beforeAutospacing="1" w:after="100" w:afterAutospacing="1"/>
         <w:ind w:left="480" w:hanging="480"/>
-      </w:pPr>
-      <w:r>
+        <w:rPr>
+          <w:rFonts w:cs="Times New Roman"/>
+        </w:rPr>
+      </w:pPr>
+      <w:r>
+        <w:rPr>
+          <w:rFonts w:cs="Times New Roman"/>
+        </w:rPr>
         <w:t xml:space="preserve">Dickie, L.M., Kerr, S.R. &amp; P.R., B. (2018) Size-Dependent Processes Underlying Regularities in Ecosystem Structure. </w:t>
       </w:r>
       <w:r>
         <w:rPr>
+          <w:rFonts w:cs="Times New Roman"/>
           <w:b/>
           <w:bCs/>
         </w:rPr>
         <w:t>57</w:t>
       </w:r>
       <w:r>
+        <w:rPr>
+          <w:rFonts w:cs="Times New Roman"/>
+        </w:rPr>
         <w:t>, 233–250.</w:t>
       </w:r>
     </w:p>
     <w:p>
       <w:pPr>
-        <w:pStyle w:val="NormalWeb"/>
+        <w:spacing w:before="100" w:beforeAutospacing="1" w:after="100" w:afterAutospacing="1"/>
         <w:ind w:left="480" w:hanging="480"/>
-      </w:pPr>
-      <w:r>
-        <w:t xml:space="preserve">Freckleton, R.P., Harvey, P.H. &amp; Pagel, M. (2003) Bergmann ’ s Rule and Body Size in Mammals. </w:t>
-      </w:r>
-      <w:r>
-        <w:rPr>
+        <w:rPr>
+          <w:rFonts w:cs="Times New Roman"/>
+        </w:rPr>
+      </w:pPr>
+      <w:r>
+        <w:rPr>
+          <w:rFonts w:cs="Times New Roman"/>
+        </w:rPr>
+        <w:t>Ernest, S.K.M., Yenni, G.M., Erica, M., Meiners, J.M., Munger, J., Restrepo, C., Samson, D.A. &amp; Michele, R. (2018) The Portal Project : a long-term study of a Chihuahuan desert ecosystem.</w:t>
+      </w:r>
+    </w:p>
+    <w:p>
+      <w:pPr>
+        <w:spacing w:before="100" w:beforeAutospacing="1" w:after="100" w:afterAutospacing="1"/>
+        <w:ind w:left="480" w:hanging="480"/>
+        <w:rPr>
+          <w:rFonts w:cs="Times New Roman"/>
+        </w:rPr>
+      </w:pPr>
+      <w:r>
+        <w:rPr>
+          <w:rFonts w:cs="Times New Roman"/>
+        </w:rPr>
+        <w:t xml:space="preserve">Freckleton, R., Harvey, P. &amp; Pagel, M. (2003) Bergmann’s rule and body size in mammals. </w:t>
+      </w:r>
+      <w:r>
+        <w:rPr>
+          <w:rFonts w:cs="Times New Roman"/>
           <w:i/>
           <w:iCs/>
         </w:rPr>
-        <w:t>American Naturalist</w:t>
-      </w:r>
-      <w:r>
+        <w:t>The American Naturalist</w:t>
+      </w:r>
+      <w:r>
+        <w:rPr>
+          <w:rFonts w:cs="Times New Roman"/>
+        </w:rPr>
         <w:t xml:space="preserve">, </w:t>
       </w:r>
       <w:r>
         <w:rPr>
+          <w:rFonts w:cs="Times New Roman"/>
           <w:b/>
           <w:bCs/>
         </w:rPr>
         <w:t>161</w:t>
       </w:r>
       <w:r>
+        <w:rPr>
+          <w:rFonts w:cs="Times New Roman"/>
+        </w:rPr>
         <w:t>, 821–825.</w:t>
       </w:r>
     </w:p>
     <w:p>
       <w:pPr>
-        <w:pStyle w:val="NormalWeb"/>
+        <w:spacing w:before="100" w:beforeAutospacing="1" w:after="100" w:afterAutospacing="1"/>
         <w:ind w:left="480" w:hanging="480"/>
-      </w:pPr>
-      <w:r>
+        <w:rPr>
+          <w:rFonts w:cs="Times New Roman"/>
+        </w:rPr>
+      </w:pPr>
+      <w:r>
+        <w:rPr>
+          <w:rFonts w:cs="Times New Roman"/>
+        </w:rPr>
+        <w:t>Fukami, T. &amp; Wardle, D.A. (2005) Long-term ecological dynamics : reciprocal insights from natural and anthropogenic gradients. 2105–2115.</w:t>
+      </w:r>
+    </w:p>
+    <w:p>
+      <w:pPr>
+        <w:spacing w:before="100" w:beforeAutospacing="1" w:after="100" w:afterAutospacing="1"/>
+        <w:ind w:left="480" w:hanging="480"/>
+        <w:rPr>
+          <w:rFonts w:cs="Times New Roman"/>
+        </w:rPr>
+      </w:pPr>
+      <w:r>
+        <w:rPr>
+          <w:rFonts w:cs="Times New Roman"/>
+        </w:rPr>
         <w:t xml:space="preserve">Gardner, J.L., Peters, A., Kearney, M.R., Joseph, L. &amp; Heinsohn, R. (2011) Declining body size: a third universal response to warming? </w:t>
       </w:r>
       <w:r>
         <w:rPr>
+          <w:rFonts w:cs="Times New Roman"/>
           <w:i/>
           <w:iCs/>
         </w:rPr>
         <w:t>Trends in ecology &amp; evolution</w:t>
       </w:r>
       <w:r>
+        <w:rPr>
+          <w:rFonts w:cs="Times New Roman"/>
+        </w:rPr>
         <w:t xml:space="preserve">, </w:t>
       </w:r>
       <w:r>
         <w:rPr>
+          <w:rFonts w:cs="Times New Roman"/>
           <w:b/>
           <w:bCs/>
         </w:rPr>
         <w:t>26</w:t>
       </w:r>
       <w:r>
+        <w:rPr>
+          <w:rFonts w:cs="Times New Roman"/>
+        </w:rPr>
         <w:t>, 285–91.</w:t>
       </w:r>
     </w:p>
     <w:p>
       <w:pPr>
-        <w:pStyle w:val="NormalWeb"/>
+        <w:spacing w:before="100" w:beforeAutospacing="1" w:after="100" w:afterAutospacing="1"/>
         <w:ind w:left="480" w:hanging="480"/>
-      </w:pPr>
-      <w:r>
+        <w:rPr>
+          <w:rFonts w:cs="Times New Roman"/>
+        </w:rPr>
+      </w:pPr>
+      <w:r>
+        <w:rPr>
+          <w:rFonts w:cs="Times New Roman"/>
+        </w:rPr>
         <w:t xml:space="preserve">Husby, A., Hille, S.M. &amp; Visser, M.E. (2011) Testing Mechanisms of Bergmann’s Rule: Phenotypic Decline but No Genetic Change in Body Size in Three Passerine Bird Populations. </w:t>
       </w:r>
       <w:r>
         <w:rPr>
+          <w:rFonts w:cs="Times New Roman"/>
           <w:i/>
           <w:iCs/>
         </w:rPr>
         <w:t>The American Naturalist</w:t>
       </w:r>
       <w:r>
+        <w:rPr>
+          <w:rFonts w:cs="Times New Roman"/>
+        </w:rPr>
         <w:t xml:space="preserve">, </w:t>
       </w:r>
       <w:r>
         <w:rPr>
+          <w:rFonts w:cs="Times New Roman"/>
           <w:b/>
           <w:bCs/>
         </w:rPr>
         <w:t>178</w:t>
       </w:r>
       <w:r>
+        <w:rPr>
+          <w:rFonts w:cs="Times New Roman"/>
+        </w:rPr>
         <w:t>, 202–213.</w:t>
       </w:r>
     </w:p>
     <w:p>
       <w:pPr>
-        <w:pStyle w:val="NormalWeb"/>
+        <w:spacing w:before="100" w:beforeAutospacing="1" w:after="100" w:afterAutospacing="1"/>
         <w:ind w:left="480" w:hanging="480"/>
-      </w:pPr>
-      <w:r>
+        <w:rPr>
+          <w:rFonts w:cs="Times New Roman"/>
+        </w:rPr>
+      </w:pPr>
+      <w:r>
+        <w:rPr>
+          <w:rFonts w:cs="Times New Roman"/>
+        </w:rPr>
         <w:t xml:space="preserve">Kelt, D.A., Meserve, P.L., Gutiérrez, J.R., Milstead, W.B. &amp; Previtali, M.A. (2013) Long-term monitoring of mammals in the face of biotic and abiotic influences at a semiarid site in north-central Chile. </w:t>
       </w:r>
       <w:r>
         <w:rPr>
+          <w:rFonts w:cs="Times New Roman"/>
           <w:i/>
           <w:iCs/>
         </w:rPr>
         <w:t>Ecology</w:t>
       </w:r>
       <w:r>
+        <w:rPr>
+          <w:rFonts w:cs="Times New Roman"/>
+        </w:rPr>
         <w:t xml:space="preserve">, </w:t>
       </w:r>
       <w:r>
         <w:rPr>
+          <w:rFonts w:cs="Times New Roman"/>
           <w:b/>
           <w:bCs/>
         </w:rPr>
         <w:t>94</w:t>
       </w:r>
       <w:r>
+        <w:rPr>
+          <w:rFonts w:cs="Times New Roman"/>
+        </w:rPr>
         <w:t>, 977.</w:t>
       </w:r>
     </w:p>
     <w:p>
       <w:pPr>
-        <w:pStyle w:val="NormalWeb"/>
+        <w:spacing w:before="100" w:beforeAutospacing="1" w:after="100" w:afterAutospacing="1"/>
         <w:ind w:left="480" w:hanging="480"/>
-      </w:pPr>
-      <w:r>
+        <w:rPr>
+          <w:rFonts w:cs="Times New Roman"/>
+        </w:rPr>
+      </w:pPr>
+      <w:r>
+        <w:rPr>
+          <w:rFonts w:cs="Times New Roman"/>
+        </w:rPr>
         <w:t xml:space="preserve">Kironde, H., D. Morris, B., Goel, A., Zhang, A., Narasimha, A., Negi, S., J. Harris, D., Gertrude Digges, D., Kumar, K., Jain, A., Pal, K., Amipara, K., Simran Singh Baweja, P. &amp; P. White, E. (2017) Retriever: Data Retrieval Tool. </w:t>
       </w:r>
       <w:r>
         <w:rPr>
+          <w:rFonts w:cs="Times New Roman"/>
           <w:i/>
           <w:iCs/>
         </w:rPr>
         <w:t>The Journal of Open Source Software</w:t>
       </w:r>
       <w:r>
+        <w:rPr>
+          <w:rFonts w:cs="Times New Roman"/>
+        </w:rPr>
         <w:t xml:space="preserve">, </w:t>
       </w:r>
       <w:r>
         <w:rPr>
+          <w:rFonts w:cs="Times New Roman"/>
           <w:b/>
           <w:bCs/>
         </w:rPr>
         <w:t>2</w:t>
       </w:r>
       <w:r>
+        <w:rPr>
+          <w:rFonts w:cs="Times New Roman"/>
+        </w:rPr>
         <w:t>, 451.</w:t>
       </w:r>
     </w:p>
     <w:p>
       <w:pPr>
-        <w:pStyle w:val="NormalWeb"/>
+        <w:spacing w:before="100" w:beforeAutospacing="1" w:after="100" w:afterAutospacing="1"/>
         <w:ind w:left="480" w:hanging="480"/>
-      </w:pPr>
-      <w:r>
-        <w:t xml:space="preserve">Lomolino, M. V. (2005) Body size evolution in insular vertebrates: Generality of the island rule. </w:t>
-      </w:r>
-      <w:r>
-        <w:rPr>
+        <w:rPr>
+          <w:rFonts w:cs="Times New Roman"/>
+        </w:rPr>
+      </w:pPr>
+      <w:r>
+        <w:rPr>
+          <w:rFonts w:cs="Times New Roman"/>
+        </w:rPr>
+        <w:t xml:space="preserve">Koricheva, J., Gurevitch, J. &amp; Mengersen, K. (2013) </w:t>
+      </w:r>
+      <w:r>
+        <w:rPr>
+          <w:rFonts w:cs="Times New Roman"/>
           <w:i/>
           <w:iCs/>
         </w:rPr>
+        <w:t>Handbook of meta-analysis in ecology and evolution</w:t>
+      </w:r>
+      <w:r>
+        <w:rPr>
+          <w:rFonts w:cs="Times New Roman"/>
+        </w:rPr>
+        <w:t>,.</w:t>
+      </w:r>
+    </w:p>
+    <w:p>
+      <w:pPr>
+        <w:spacing w:before="100" w:beforeAutospacing="1" w:after="100" w:afterAutospacing="1"/>
+        <w:ind w:left="480" w:hanging="480"/>
+        <w:rPr>
+          <w:rFonts w:cs="Times New Roman"/>
+        </w:rPr>
+      </w:pPr>
+      <w:r>
+        <w:rPr>
+          <w:rFonts w:cs="Times New Roman"/>
+        </w:rPr>
+        <w:t xml:space="preserve">Lomolino, M. V. (2005) Body size evolution in insular vertebrates: Generality of the island rule. </w:t>
+      </w:r>
+      <w:r>
+        <w:rPr>
+          <w:rFonts w:cs="Times New Roman"/>
+          <w:i/>
+          <w:iCs/>
+        </w:rPr>
         <w:t>Journal of Biogeography</w:t>
       </w:r>
       <w:r>
+        <w:rPr>
+          <w:rFonts w:cs="Times New Roman"/>
+        </w:rPr>
         <w:t xml:space="preserve">, </w:t>
       </w:r>
       <w:r>
         <w:rPr>
+          <w:rFonts w:cs="Times New Roman"/>
           <w:b/>
           <w:bCs/>
         </w:rPr>
         <w:t>32</w:t>
       </w:r>
       <w:r>
+        <w:rPr>
+          <w:rFonts w:cs="Times New Roman"/>
+        </w:rPr>
         <w:t>, 1683–1699.</w:t>
       </w:r>
     </w:p>
     <w:p>
       <w:pPr>
-        <w:pStyle w:val="NormalWeb"/>
+        <w:spacing w:before="100" w:beforeAutospacing="1" w:after="100" w:afterAutospacing="1"/>
         <w:ind w:left="480" w:hanging="480"/>
-      </w:pPr>
-      <w:r>
+        <w:rPr>
+          <w:rFonts w:cs="Times New Roman"/>
+        </w:rPr>
+      </w:pPr>
+      <w:r>
+        <w:rPr>
+          <w:rFonts w:cs="Times New Roman"/>
+        </w:rPr>
         <w:t xml:space="preserve">Lomolino, M. V. &amp; Perault, D.R. (2007) Body size variation of mammals in a fragmented, temperate rainforest. </w:t>
       </w:r>
       <w:r>
         <w:rPr>
+          <w:rFonts w:cs="Times New Roman"/>
           <w:i/>
           <w:iCs/>
         </w:rPr>
         <w:t>Conservation Biology</w:t>
       </w:r>
       <w:r>
+        <w:rPr>
+          <w:rFonts w:cs="Times New Roman"/>
+        </w:rPr>
         <w:t xml:space="preserve">, </w:t>
       </w:r>
       <w:r>
         <w:rPr>
+          <w:rFonts w:cs="Times New Roman"/>
           <w:b/>
           <w:bCs/>
         </w:rPr>
         <w:t>21</w:t>
       </w:r>
       <w:r>
+        <w:rPr>
+          <w:rFonts w:cs="Times New Roman"/>
+        </w:rPr>
         <w:t>, 1059–1069.</w:t>
       </w:r>
     </w:p>
     <w:p>
       <w:pPr>
-        <w:pStyle w:val="NormalWeb"/>
+        <w:spacing w:before="100" w:beforeAutospacing="1" w:after="100" w:afterAutospacing="1"/>
         <w:ind w:left="480" w:hanging="480"/>
-      </w:pPr>
-      <w:r>
+        <w:rPr>
+          <w:rFonts w:cs="Times New Roman"/>
+        </w:rPr>
+      </w:pPr>
+      <w:r>
+        <w:rPr>
+          <w:rFonts w:cs="Times New Roman"/>
+        </w:rPr>
+        <w:t>McNab, B.K. (1971) On the ecological significance of Bergmann’s rule.</w:t>
+      </w:r>
+    </w:p>
+    <w:p>
+      <w:pPr>
+        <w:spacing w:before="100" w:beforeAutospacing="1" w:after="100" w:afterAutospacing="1"/>
+        <w:ind w:left="480" w:hanging="480"/>
+        <w:rPr>
+          <w:rFonts w:cs="Times New Roman"/>
+        </w:rPr>
+      </w:pPr>
+      <w:r>
+        <w:rPr>
+          <w:rFonts w:cs="Times New Roman"/>
+        </w:rPr>
         <w:t xml:space="preserve">McNab, B.K. (2010) Geographic and temporal correlations of mammalian size reconsidered: a resource rule. </w:t>
       </w:r>
       <w:r>
         <w:rPr>
+          <w:rFonts w:cs="Times New Roman"/>
           <w:i/>
           <w:iCs/>
         </w:rPr>
         <w:t>Oecologia</w:t>
       </w:r>
       <w:r>
+        <w:rPr>
+          <w:rFonts w:cs="Times New Roman"/>
+        </w:rPr>
         <w:t xml:space="preserve">, </w:t>
       </w:r>
       <w:r>
         <w:rPr>
+          <w:rFonts w:cs="Times New Roman"/>
           <w:b/>
           <w:bCs/>
         </w:rPr>
         <w:t>164</w:t>
       </w:r>
       <w:r>
+        <w:rPr>
+          <w:rFonts w:cs="Times New Roman"/>
+        </w:rPr>
         <w:t>, 13–23.</w:t>
       </w:r>
     </w:p>
     <w:p>
       <w:pPr>
-        <w:pStyle w:val="NormalWeb"/>
+        <w:spacing w:before="100" w:beforeAutospacing="1" w:after="100" w:afterAutospacing="1"/>
         <w:ind w:left="480" w:hanging="480"/>
-      </w:pPr>
-      <w:r>
+        <w:rPr>
+          <w:rFonts w:cs="Times New Roman"/>
+        </w:rPr>
+      </w:pPr>
+      <w:r>
+        <w:rPr>
+          <w:rFonts w:cs="Times New Roman"/>
+        </w:rPr>
         <w:t xml:space="preserve">Meiri, S. &amp; Dayan, T. (2003) On the validity of Bergmann’s rule. </w:t>
       </w:r>
       <w:r>
         <w:rPr>
+          <w:rFonts w:cs="Times New Roman"/>
           <w:i/>
           <w:iCs/>
         </w:rPr>
         <w:t>Journal of Biogeography</w:t>
       </w:r>
       <w:r>
+        <w:rPr>
+          <w:rFonts w:cs="Times New Roman"/>
+        </w:rPr>
         <w:t>, 331–351.</w:t>
       </w:r>
     </w:p>
     <w:p>
       <w:pPr>
-        <w:pStyle w:val="NormalWeb"/>
+        <w:spacing w:before="100" w:beforeAutospacing="1" w:after="100" w:afterAutospacing="1"/>
         <w:ind w:left="480" w:hanging="480"/>
-      </w:pPr>
-      <w:r>
-        <w:t xml:space="preserve">Morgan Ernest, S.K., Yenni, G.M., Allington, G., Christensen, E.M., Geluso, K., Goheen, J.R., Schutzenhofer, M.R., Supp, S.R., Thibault, K.M., Brown, J.H. &amp; Valone, T.J. (2016) Long- term monitoring and experimental manipulation of a Chihuahuan desert ecosystem near Portal , Arizona ( 1977 – 2013 ). </w:t>
-      </w:r>
-      <w:r>
-        <w:rPr>
+        <w:rPr>
+          <w:rFonts w:cs="Times New Roman"/>
+        </w:rPr>
+      </w:pPr>
+      <w:r>
+        <w:rPr>
+          <w:rFonts w:cs="Times New Roman"/>
+        </w:rPr>
+        <w:t xml:space="preserve">Meiri, S., Dayan, T. &amp; Simberloff, D. (2004) Carnivores, biases and Bergmann’ s rule. </w:t>
+      </w:r>
+      <w:r>
+        <w:rPr>
+          <w:rFonts w:cs="Times New Roman"/>
           <w:i/>
           <w:iCs/>
         </w:rPr>
-        <w:t>Ecology</w:t>
-      </w:r>
-      <w:r>
+        <w:t>Biological Journal of the Linnean Society</w:t>
+      </w:r>
+      <w:r>
+        <w:rPr>
+          <w:rFonts w:cs="Times New Roman"/>
+        </w:rPr>
         <w:t xml:space="preserve">, </w:t>
       </w:r>
       <w:r>
         <w:rPr>
+          <w:rFonts w:cs="Times New Roman"/>
           <w:b/>
           <w:bCs/>
         </w:rPr>
-        <w:t>97</w:t>
-      </w:r>
-      <w:r>
-        <w:t>, 2115.</w:t>
-      </w:r>
-    </w:p>
-    <w:p>
-      <w:pPr>
-        <w:pStyle w:val="NormalWeb"/>
+        <w:t>81</w:t>
+      </w:r>
+      <w:r>
+        <w:rPr>
+          <w:rFonts w:cs="Times New Roman"/>
+        </w:rPr>
+        <w:t>, 579–588.</w:t>
+      </w:r>
+    </w:p>
+    <w:p>
+      <w:pPr>
+        <w:spacing w:before="100" w:beforeAutospacing="1" w:after="100" w:afterAutospacing="1"/>
         <w:ind w:left="480" w:hanging="480"/>
-      </w:pPr>
-      <w:r>
-        <w:t>Newsome, S. (2016) Small Mammal Mark-Recapture Population Dynamics at Core Research Sites at the Sevilleta National Wildlife Refuge, New Mexico (1989 - present).</w:t>
-      </w:r>
-    </w:p>
-    <w:p>
-      <w:pPr>
-        <w:pStyle w:val="NormalWeb"/>
-        <w:ind w:left="480" w:hanging="480"/>
-      </w:pPr>
-      <w:r>
-        <w:t xml:space="preserve">Riemer, K., Guralnick, R.P. &amp; White, E.P. (2018) No general relationship between mass and temperature in endothermic species. </w:t>
-      </w:r>
-      <w:r>
-        <w:rPr>
+        <w:rPr>
+          <w:rFonts w:cs="Times New Roman"/>
+        </w:rPr>
+      </w:pPr>
+      <w:r>
+        <w:rPr>
+          <w:rFonts w:cs="Times New Roman"/>
+        </w:rPr>
+        <w:t xml:space="preserve">Millien, V., Kathleen Lyons, S., Olson, L., Smith, F. a, Wilson, A.B. &amp; Yom-Tov, Y. (2006) Ecotypic variation in the context of global climate change: revisiting the rules. </w:t>
+      </w:r>
+      <w:r>
+        <w:rPr>
+          <w:rFonts w:cs="Times New Roman"/>
           <w:i/>
           <w:iCs/>
         </w:rPr>
-        <w:t>eLife</w:t>
-      </w:r>
-      <w:r>
+        <w:t>Ecology letters</w:t>
+      </w:r>
+      <w:r>
+        <w:rPr>
+          <w:rFonts w:cs="Times New Roman"/>
+        </w:rPr>
         <w:t xml:space="preserve">, </w:t>
       </w:r>
       <w:r>
         <w:rPr>
+          <w:rFonts w:cs="Times New Roman"/>
           <w:b/>
           <w:bCs/>
         </w:rPr>
-        <w:t>7</w:t>
-      </w:r>
-      <w:r>
-        <w:t>, 1–16.</w:t>
-      </w:r>
-    </w:p>
-    <w:p>
-      <w:pPr>
-        <w:pStyle w:val="NormalWeb"/>
+        <w:t>9</w:t>
+      </w:r>
+      <w:r>
+        <w:rPr>
+          <w:rFonts w:cs="Times New Roman"/>
+        </w:rPr>
+        <w:t>, 853–69.</w:t>
+      </w:r>
+    </w:p>
+    <w:p>
+      <w:pPr>
+        <w:spacing w:before="100" w:beforeAutospacing="1" w:after="100" w:afterAutospacing="1"/>
         <w:ind w:left="480" w:hanging="480"/>
-      </w:pPr>
-      <w:r>
-        <w:t xml:space="preserve">Salewski, V., Hochachka, W.M. &amp; Fiedler, W. (2010) Global warming and Bergmann’s rule: do central European passerines adjust their body size to rising temperatures? </w:t>
-      </w:r>
-      <w:r>
-        <w:rPr>
+        <w:rPr>
+          <w:rFonts w:cs="Times New Roman"/>
+        </w:rPr>
+      </w:pPr>
+      <w:r>
+        <w:rPr>
+          <w:rFonts w:cs="Times New Roman"/>
+        </w:rPr>
+        <w:t xml:space="preserve">Morris, B.D. &amp; White, E.P. (2013) The EcoData Retriever: Improving Access to Existing Ecological Data. </w:t>
+      </w:r>
+      <w:r>
+        <w:rPr>
+          <w:rFonts w:cs="Times New Roman"/>
           <w:i/>
           <w:iCs/>
         </w:rPr>
-        <w:t>Oecologia</w:t>
-      </w:r>
-      <w:r>
+        <w:t>PLoS ONE</w:t>
+      </w:r>
+      <w:r>
+        <w:rPr>
+          <w:rFonts w:cs="Times New Roman"/>
+        </w:rPr>
         <w:t xml:space="preserve">, </w:t>
       </w:r>
       <w:r>
         <w:rPr>
+          <w:rFonts w:cs="Times New Roman"/>
           <w:b/>
           <w:bCs/>
         </w:rPr>
-        <w:t>162</w:t>
-      </w:r>
-      <w:r>
-        <w:t>, 247–260.</w:t>
-      </w:r>
-    </w:p>
-    <w:p>
-      <w:pPr>
-        <w:pStyle w:val="NormalWeb"/>
+        <w:t>8</w:t>
+      </w:r>
+      <w:r>
+        <w:rPr>
+          <w:rFonts w:cs="Times New Roman"/>
+        </w:rPr>
+        <w:t>, 1–7.</w:t>
+      </w:r>
+    </w:p>
+    <w:p>
+      <w:pPr>
+        <w:spacing w:before="100" w:beforeAutospacing="1" w:after="100" w:afterAutospacing="1"/>
         <w:ind w:left="480" w:hanging="480"/>
-      </w:pPr>
-      <w:r>
-        <w:t xml:space="preserve">Sheridan, J.A. &amp; Bickford, D. (2011) Shrinking body size as an ecological response to climate change. </w:t>
-      </w:r>
-      <w:r>
-        <w:rPr>
+        <w:rPr>
+          <w:rFonts w:cs="Times New Roman"/>
+        </w:rPr>
+      </w:pPr>
+      <w:r>
+        <w:rPr>
+          <w:rFonts w:cs="Times New Roman"/>
+        </w:rPr>
+        <w:t>Newsome, S. (2016) Small Mammal Mark-Recapture Population Dynamics at Core Research Sites at the Sevilleta National Wildlife Refuge, New Mexico (1989 - present).</w:t>
+      </w:r>
+    </w:p>
+    <w:p>
+      <w:pPr>
+        <w:spacing w:before="100" w:beforeAutospacing="1" w:after="100" w:afterAutospacing="1"/>
+        <w:ind w:left="480" w:hanging="480"/>
+        <w:rPr>
+          <w:rFonts w:cs="Times New Roman"/>
+        </w:rPr>
+      </w:pPr>
+      <w:r>
+        <w:rPr>
+          <w:rFonts w:cs="Times New Roman"/>
+        </w:rPr>
+        <w:t xml:space="preserve">Riemer, K., Guralnick, R.P. &amp; White, E.P. (2018) No general relationship between mass and temperature in endothermic species. </w:t>
+      </w:r>
+      <w:r>
+        <w:rPr>
+          <w:rFonts w:cs="Times New Roman"/>
           <w:i/>
           <w:iCs/>
         </w:rPr>
-        <w:t>Nature Climate Change</w:t>
-      </w:r>
-      <w:r>
+        <w:t>eLife</w:t>
+      </w:r>
+      <w:r>
+        <w:rPr>
+          <w:rFonts w:cs="Times New Roman"/>
+        </w:rPr>
         <w:t xml:space="preserve">, </w:t>
       </w:r>
       <w:r>
         <w:rPr>
+          <w:rFonts w:cs="Times New Roman"/>
           <w:b/>
           <w:bCs/>
         </w:rPr>
-        <w:t>1</w:t>
-      </w:r>
-      <w:r>
-        <w:t>, 401–406.</w:t>
-      </w:r>
-    </w:p>
-    <w:p>
-      <w:pPr>
-        <w:pStyle w:val="NormalWeb"/>
+        <w:t>7</w:t>
+      </w:r>
+      <w:r>
+        <w:rPr>
+          <w:rFonts w:cs="Times New Roman"/>
+        </w:rPr>
+        <w:t>, 1–16.</w:t>
+      </w:r>
+    </w:p>
+    <w:p>
+      <w:pPr>
+        <w:spacing w:before="100" w:beforeAutospacing="1" w:after="100" w:afterAutospacing="1"/>
         <w:ind w:left="480" w:hanging="480"/>
-      </w:pPr>
-      <w:r>
-        <w:t xml:space="preserve">Smith, F., Browning, H. &amp; Shepherd, U. (1998) The influence of climate change on the body mass of woodrats Neotoma in an arid region of New Mexico, USA. </w:t>
-      </w:r>
-      <w:r>
-        <w:rPr>
+        <w:rPr>
+          <w:rFonts w:cs="Times New Roman"/>
+        </w:rPr>
+      </w:pPr>
+      <w:r>
+        <w:rPr>
+          <w:rFonts w:cs="Times New Roman"/>
+        </w:rPr>
+        <w:t xml:space="preserve">Salewski, V., Hochachka, W.M. &amp; Fiedler, W. (2010) Global warming and Bergmann’s rule: do central European passerines adjust their body size to rising temperatures? </w:t>
+      </w:r>
+      <w:r>
+        <w:rPr>
+          <w:rFonts w:cs="Times New Roman"/>
           <w:i/>
           <w:iCs/>
         </w:rPr>
-        <w:t>Ecography</w:t>
-      </w:r>
-      <w:r>
-        <w:t>.</w:t>
-      </w:r>
-    </w:p>
-    <w:p>
-      <w:pPr>
-        <w:pStyle w:val="NormalWeb"/>
+        <w:t>Oecologia</w:t>
+      </w:r>
+      <w:r>
+        <w:rPr>
+          <w:rFonts w:cs="Times New Roman"/>
+        </w:rPr>
+        <w:t xml:space="preserve">, </w:t>
+      </w:r>
+      <w:r>
+        <w:rPr>
+          <w:rFonts w:cs="Times New Roman"/>
+          <w:b/>
+          <w:bCs/>
+        </w:rPr>
+        <w:t>162</w:t>
+      </w:r>
+      <w:r>
+        <w:rPr>
+          <w:rFonts w:cs="Times New Roman"/>
+        </w:rPr>
+        <w:t>, 247–260.</w:t>
+      </w:r>
+    </w:p>
+    <w:p>
+      <w:pPr>
+        <w:spacing w:before="100" w:beforeAutospacing="1" w:after="100" w:afterAutospacing="1"/>
         <w:ind w:left="480" w:hanging="480"/>
-      </w:pPr>
-      <w:r>
-        <w:t xml:space="preserve">Stirling, I. &amp; Derocher, A.E. (2012) Effects of climate warming on polar bears: A review of the evidence. </w:t>
-      </w:r>
-      <w:r>
-        <w:rPr>
+        <w:rPr>
+          <w:rFonts w:cs="Times New Roman"/>
+        </w:rPr>
+      </w:pPr>
+      <w:r>
+        <w:rPr>
+          <w:rFonts w:cs="Times New Roman"/>
+        </w:rPr>
+        <w:t xml:space="preserve">Sheridan, J.A. &amp; Bickford, D. (2011) Shrinking body size as an ecological response to climate change. </w:t>
+      </w:r>
+      <w:r>
+        <w:rPr>
+          <w:rFonts w:cs="Times New Roman"/>
           <w:i/>
           <w:iCs/>
         </w:rPr>
-        <w:t>Global Change Biology</w:t>
-      </w:r>
-      <w:r>
+        <w:t>Nature Climate Change</w:t>
+      </w:r>
+      <w:r>
+        <w:rPr>
+          <w:rFonts w:cs="Times New Roman"/>
+        </w:rPr>
         <w:t xml:space="preserve">, </w:t>
       </w:r>
       <w:r>
         <w:rPr>
+          <w:rFonts w:cs="Times New Roman"/>
           <w:b/>
           <w:bCs/>
         </w:rPr>
-        <w:t>18</w:t>
-      </w:r>
-      <w:r>
-        <w:t>, 2694–2706.</w:t>
-      </w:r>
-    </w:p>
-    <w:p>
-      <w:pPr>
-        <w:pStyle w:val="NormalWeb"/>
+        <w:t>1</w:t>
+      </w:r>
+      <w:r>
+        <w:rPr>
+          <w:rFonts w:cs="Times New Roman"/>
+        </w:rPr>
+        <w:t>, 401–406.</w:t>
+      </w:r>
+    </w:p>
+    <w:p>
+      <w:pPr>
+        <w:spacing w:before="100" w:beforeAutospacing="1" w:after="100" w:afterAutospacing="1"/>
         <w:ind w:left="480" w:hanging="480"/>
-      </w:pPr>
-      <w:r>
-        <w:t>Team, R.C. (2016) R: A Language and Environment for Statistical Computing.</w:t>
-      </w:r>
-    </w:p>
-    <w:p>
-      <w:pPr>
-        <w:pStyle w:val="NormalWeb"/>
-        <w:ind w:left="480" w:hanging="480"/>
-      </w:pPr>
-      <w:r>
-        <w:t xml:space="preserve">Teplitsky, C., Mills, J. a, Alho, J.S., Yarrall, J.W. &amp; Merilä, J. (2008) Bergmann’s rule and climate change revisited: disentangling environmental and genetic responses in a wild bird population. </w:t>
-      </w:r>
-      <w:r>
-        <w:rPr>
+        <w:rPr>
+          <w:rFonts w:cs="Times New Roman"/>
+        </w:rPr>
+      </w:pPr>
+      <w:r>
+        <w:rPr>
+          <w:rFonts w:cs="Times New Roman"/>
+        </w:rPr>
+        <w:t xml:space="preserve">Smith, F., Browning, H. &amp; Shepherd, U. (1998) The influence of climate change on the body mass of woodrats Neotoma in an arid region of New Mexico, USA. </w:t>
+      </w:r>
+      <w:r>
+        <w:rPr>
+          <w:rFonts w:cs="Times New Roman"/>
           <w:i/>
           <w:iCs/>
         </w:rPr>
-        <w:t>Proceedings of the National Academy of Sciences of the United States of America</w:t>
-      </w:r>
-      <w:r>
+        <w:t>Ecography</w:t>
+      </w:r>
+      <w:r>
+        <w:rPr>
+          <w:rFonts w:cs="Times New Roman"/>
+        </w:rPr>
+        <w:t>.</w:t>
+      </w:r>
+    </w:p>
+    <w:p>
+      <w:pPr>
+        <w:spacing w:before="100" w:beforeAutospacing="1" w:after="100" w:afterAutospacing="1"/>
+        <w:ind w:left="480" w:hanging="480"/>
+        <w:rPr>
+          <w:rFonts w:cs="Times New Roman"/>
+        </w:rPr>
+      </w:pPr>
+      <w:r>
+        <w:rPr>
+          <w:rFonts w:cs="Times New Roman"/>
+        </w:rPr>
+        <w:t xml:space="preserve">Steudel, K., Porter, W.P. &amp; Sher, D. (1994) The biophysics of Bergmann’s rule: a comparison of the effects of pelage and body size variation on metabolic rate. </w:t>
+      </w:r>
+      <w:r>
+        <w:rPr>
+          <w:rFonts w:cs="Times New Roman"/>
+          <w:i/>
+          <w:iCs/>
+        </w:rPr>
+        <w:t>Canadian Journal of Zoology</w:t>
+      </w:r>
+      <w:r>
+        <w:rPr>
+          <w:rFonts w:cs="Times New Roman"/>
+        </w:rPr>
         <w:t xml:space="preserve">, </w:t>
       </w:r>
       <w:r>
         <w:rPr>
+          <w:rFonts w:cs="Times New Roman"/>
           <w:b/>
           <w:bCs/>
         </w:rPr>
-        <w:t>105</w:t>
-      </w:r>
-      <w:r>
-        <w:t>, 13492–6.</w:t>
-      </w:r>
-    </w:p>
-    <w:p>
-      <w:pPr>
-        <w:pStyle w:val="NormalWeb"/>
+        <w:t>72</w:t>
+      </w:r>
+      <w:r>
+        <w:rPr>
+          <w:rFonts w:cs="Times New Roman"/>
+        </w:rPr>
+        <w:t>, 70–77.</w:t>
+      </w:r>
+    </w:p>
+    <w:p>
+      <w:pPr>
+        <w:spacing w:before="100" w:beforeAutospacing="1" w:after="100" w:afterAutospacing="1"/>
         <w:ind w:left="480" w:hanging="480"/>
-      </w:pPr>
-      <w:r>
-        <w:t xml:space="preserve">Van Buskirk, J., Mulvihill, R.S. &amp; Leberman, R.C. (2010) Declining body sizes in North American birds associated with climate change. </w:t>
-      </w:r>
-      <w:r>
-        <w:rPr>
+        <w:rPr>
+          <w:rFonts w:cs="Times New Roman"/>
+        </w:rPr>
+      </w:pPr>
+      <w:r>
+        <w:rPr>
+          <w:rFonts w:cs="Times New Roman"/>
+        </w:rPr>
+        <w:t xml:space="preserve">Stirling, I. &amp; Derocher, A.E. (2012) Effects of climate warming on polar bears: A review of the evidence. </w:t>
+      </w:r>
+      <w:r>
+        <w:rPr>
+          <w:rFonts w:cs="Times New Roman"/>
           <w:i/>
           <w:iCs/>
         </w:rPr>
-        <w:t>Oikos</w:t>
-      </w:r>
-      <w:r>
+        <w:t>Global Change Biology</w:t>
+      </w:r>
+      <w:r>
+        <w:rPr>
+          <w:rFonts w:cs="Times New Roman"/>
+        </w:rPr>
         <w:t xml:space="preserve">, </w:t>
       </w:r>
       <w:r>
         <w:rPr>
+          <w:rFonts w:cs="Times New Roman"/>
           <w:b/>
           <w:bCs/>
         </w:rPr>
-        <w:t>119</w:t>
-      </w:r>
-      <w:r>
-        <w:t>, 1047–1055.</w:t>
-      </w:r>
-    </w:p>
-    <w:p>
-      <w:pPr>
-        <w:pStyle w:val="NormalWeb"/>
+        <w:t>18</w:t>
+      </w:r>
+      <w:r>
+        <w:rPr>
+          <w:rFonts w:cs="Times New Roman"/>
+        </w:rPr>
+        <w:t>, 2694–2706.</w:t>
+      </w:r>
+    </w:p>
+    <w:p>
+      <w:pPr>
+        <w:spacing w:before="100" w:beforeAutospacing="1" w:after="100" w:afterAutospacing="1"/>
         <w:ind w:left="480" w:hanging="480"/>
-      </w:pPr>
-      <w:r>
-        <w:t>Willmott, C.J. &amp; Matsuura, K. (2001) Terrestrial Air Temperature and Precipitation: Monthly and Annual Time Series (1950-1999).</w:t>
-      </w:r>
-    </w:p>
-    <w:p>
-      <w:pPr>
-        <w:pStyle w:val="NormalWeb"/>
+        <w:rPr>
+          <w:rFonts w:cs="Times New Roman"/>
+        </w:rPr>
+      </w:pPr>
+      <w:r>
+        <w:rPr>
+          <w:rFonts w:cs="Times New Roman"/>
+        </w:rPr>
+        <w:t>Team, R.C. (2016) R: A Language and Environment for Statistical Computing.</w:t>
+      </w:r>
+    </w:p>
+    <w:p>
+      <w:pPr>
+        <w:spacing w:before="100" w:beforeAutospacing="1" w:after="100" w:afterAutospacing="1"/>
         <w:ind w:left="480" w:hanging="480"/>
-      </w:pPr>
-      <w:r>
-        <w:t xml:space="preserve">Woodward, G., Ebenman, B., Emmerson, M., Montoya, J.M., Olesen, J.M., Valido, A. &amp; Warren, P.H. (2005) Body size in ecological networks. </w:t>
-      </w:r>
-      <w:r>
-        <w:rPr>
+        <w:rPr>
+          <w:rFonts w:cs="Times New Roman"/>
+        </w:rPr>
+      </w:pPr>
+      <w:r>
+        <w:rPr>
+          <w:rFonts w:cs="Times New Roman"/>
+        </w:rPr>
+        <w:t xml:space="preserve">Teplitsky, C., Mills, J. a, Alho, J.S., Yarrall, J.W. &amp; Merilä, J. (2008) Bergmann’s rule and climate change revisited: disentangling environmental and genetic responses in a wild bird population. </w:t>
+      </w:r>
+      <w:r>
+        <w:rPr>
+          <w:rFonts w:cs="Times New Roman"/>
           <w:i/>
           <w:iCs/>
         </w:rPr>
-        <w:t>Trends in Ecology and Evolution</w:t>
-      </w:r>
-      <w:r>
+        <w:t>Proceedings of the National Academy of Sciences of the United States of America</w:t>
+      </w:r>
+      <w:r>
+        <w:rPr>
+          <w:rFonts w:cs="Times New Roman"/>
+        </w:rPr>
         <w:t xml:space="preserve">, </w:t>
       </w:r>
       <w:r>
         <w:rPr>
+          <w:rFonts w:cs="Times New Roman"/>
           <w:b/>
           <w:bCs/>
         </w:rPr>
-        <w:t>20</w:t>
-      </w:r>
-      <w:r>
-        <w:t>, 402–9.</w:t>
-      </w:r>
-    </w:p>
-    <w:p>
-      <w:pPr>
-        <w:pStyle w:val="NormalWeb"/>
+        <w:t>105</w:t>
+      </w:r>
+      <w:r>
+        <w:rPr>
+          <w:rFonts w:cs="Times New Roman"/>
+        </w:rPr>
+        <w:t>, 13492–6.</w:t>
+      </w:r>
+    </w:p>
+    <w:p>
+      <w:pPr>
+        <w:spacing w:before="100" w:beforeAutospacing="1" w:after="100" w:afterAutospacing="1"/>
         <w:ind w:left="480" w:hanging="480"/>
-      </w:pPr>
-      <w:r>
-        <w:t xml:space="preserve">Yom-Tov, Y. &amp; Geffen, E. (2011) Recent spatial and temporal changes in body size of terrestrial vertebrates: Probable causes and pitfalls. </w:t>
-      </w:r>
-      <w:r>
-        <w:rPr>
+        <w:rPr>
+          <w:rFonts w:cs="Times New Roman"/>
+        </w:rPr>
+      </w:pPr>
+      <w:r>
+        <w:rPr>
+          <w:rFonts w:cs="Times New Roman"/>
+        </w:rPr>
+        <w:t xml:space="preserve">Van Buskirk, J., Mulvihill, R.S. &amp; Leberman, R.C. (2010) Declining body sizes in North American birds associated with climate change. </w:t>
+      </w:r>
+      <w:r>
+        <w:rPr>
+          <w:rFonts w:cs="Times New Roman"/>
           <w:i/>
           <w:iCs/>
         </w:rPr>
-        <w:t>Biological Reviews</w:t>
-      </w:r>
-      <w:r>
+        <w:t>Oikos</w:t>
+      </w:r>
+      <w:r>
+        <w:rPr>
+          <w:rFonts w:cs="Times New Roman"/>
+        </w:rPr>
         <w:t xml:space="preserve">, </w:t>
       </w:r>
       <w:r>
         <w:rPr>
+          <w:rFonts w:cs="Times New Roman"/>
           <w:b/>
           <w:bCs/>
         </w:rPr>
+        <w:t>119</w:t>
+      </w:r>
+      <w:r>
+        <w:rPr>
+          <w:rFonts w:cs="Times New Roman"/>
+        </w:rPr>
+        <w:t>, 1047–1055.</w:t>
+      </w:r>
+    </w:p>
+    <w:p>
+      <w:pPr>
+        <w:spacing w:before="100" w:beforeAutospacing="1" w:after="100" w:afterAutospacing="1"/>
+        <w:ind w:left="480" w:hanging="480"/>
+        <w:rPr>
+          <w:rFonts w:cs="Times New Roman"/>
+        </w:rPr>
+      </w:pPr>
+      <w:r>
+        <w:rPr>
+          <w:rFonts w:cs="Times New Roman"/>
+        </w:rPr>
+        <w:t>Willmott, C.J. &amp; Matsuura, K. (2001) Terrestrial Air Temperature and Precipitation: Monthly and Annual Time Series (1950-1999).</w:t>
+      </w:r>
+    </w:p>
+    <w:p>
+      <w:pPr>
+        <w:spacing w:before="100" w:beforeAutospacing="1" w:after="100" w:afterAutospacing="1"/>
+        <w:ind w:left="480" w:hanging="480"/>
+        <w:rPr>
+          <w:rFonts w:cs="Times New Roman"/>
+        </w:rPr>
+      </w:pPr>
+      <w:r>
+        <w:rPr>
+          <w:rFonts w:cs="Times New Roman"/>
+        </w:rPr>
+        <w:t xml:space="preserve">Woodward, G., Ebenman, B., Emmerson, M., Montoya, J.M., Olesen, J.M., Valido, A. &amp; Warren, P.H. (2005) Body size in ecological networks. </w:t>
+      </w:r>
+      <w:r>
+        <w:rPr>
+          <w:rFonts w:cs="Times New Roman"/>
+          <w:i/>
+          <w:iCs/>
+        </w:rPr>
+        <w:t>Trends in Ecology and Evolution</w:t>
+      </w:r>
+      <w:r>
+        <w:rPr>
+          <w:rFonts w:cs="Times New Roman"/>
+        </w:rPr>
+        <w:t xml:space="preserve">, </w:t>
+      </w:r>
+      <w:r>
+        <w:rPr>
+          <w:rFonts w:cs="Times New Roman"/>
+          <w:b/>
+          <w:bCs/>
+        </w:rPr>
+        <w:t>20</w:t>
+      </w:r>
+      <w:r>
+        <w:rPr>
+          <w:rFonts w:cs="Times New Roman"/>
+        </w:rPr>
+        <w:t>, 402–9.</w:t>
+      </w:r>
+    </w:p>
+    <w:p>
+      <w:pPr>
+        <w:spacing w:before="100" w:beforeAutospacing="1" w:after="100" w:afterAutospacing="1"/>
+        <w:ind w:left="480" w:hanging="480"/>
+        <w:rPr>
+          <w:rFonts w:cs="Times New Roman"/>
+        </w:rPr>
+      </w:pPr>
+      <w:r>
+        <w:rPr>
+          <w:rFonts w:cs="Times New Roman"/>
+        </w:rPr>
+        <w:t xml:space="preserve">Yom-Tov, Y. &amp; Geffen, E. (2011) Recent spatial and temporal changes in body size of terrestrial vertebrates: Probable causes and pitfalls. </w:t>
+      </w:r>
+      <w:r>
+        <w:rPr>
+          <w:rFonts w:cs="Times New Roman"/>
+          <w:i/>
+          <w:iCs/>
+        </w:rPr>
+        <w:t>Biological Reviews</w:t>
+      </w:r>
+      <w:r>
+        <w:rPr>
+          <w:rFonts w:cs="Times New Roman"/>
+        </w:rPr>
+        <w:t xml:space="preserve">, </w:t>
+      </w:r>
+      <w:r>
+        <w:rPr>
+          <w:rFonts w:cs="Times New Roman"/>
+          <w:b/>
+          <w:bCs/>
+        </w:rPr>
         <w:t>86</w:t>
       </w:r>
       <w:r>
+        <w:rPr>
+          <w:rFonts w:cs="Times New Roman"/>
+        </w:rPr>
         <w:t>, 531–541.</w:t>
       </w:r>
     </w:p>
-    <w:p/>
     <w:p/>
     <w:p>
       <w:r>

</xml_diff>

<commit_message>
Remove decimals from summary table
</commit_message>
<xml_diff>
--- a/writing/manuscript.docx
+++ b/writing/manuscript.docx
@@ -107,7 +107,23 @@
         <w:t>s from Bergmann’s rule, which states</w:t>
       </w:r>
       <w:r>
-        <w:t xml:space="preserve"> that there is a negative spatial relationship between the size of individuals of endotherm species and the temperature of the location at which they occur (Bergmann, 1847; Brown and Lee, 1969; Ashton, 2002; Freckleton et al., 2003; Meiri &amp; Dayan, 2003). This rule has been extrapolated to predict that increasing temperatures from climate change should cause individuals of endotherm species to decrease in size as temperatures at many locations increase</w:t>
+        <w:t xml:space="preserve"> that there is a negative spatial relationship between the size of individuals of endotherm species and the temperature of the location at which they occur (Bergmann, 1847; Brown and Lee, 1969; Ashton, 2002; </w:t>
+      </w:r>
+      <w:proofErr w:type="spellStart"/>
+      <w:r>
+        <w:t>Freckleton</w:t>
+      </w:r>
+      <w:proofErr w:type="spellEnd"/>
+      <w:r>
+        <w:t xml:space="preserve"> et al., 2003; </w:t>
+      </w:r>
+      <w:proofErr w:type="spellStart"/>
+      <w:r>
+        <w:t>Meiri</w:t>
+      </w:r>
+      <w:proofErr w:type="spellEnd"/>
+      <w:r>
+        <w:t xml:space="preserve"> &amp; Dayan, 2003). This rule has been extrapolated to predict that increasing temperatures from climate change should cause individuals of endotherm species to decrease in size as temperatures at many locations increase</w:t>
       </w:r>
       <w:r>
         <w:t>. This has been supported by syntheses of published studies, which suggest that endotherms have generally been decreasing in size over the last several decades</w:t>
@@ -149,8 +165,21 @@
         <w:lastRenderedPageBreak/>
         <w:t>The general relationship between endotherm size and temperature on which predictions for decreasing size have been based on has, however, been questioned due to data-intensive analyses that evaluate this relationship for many species simultaneously (</w:t>
       </w:r>
-      <w:r>
-        <w:t xml:space="preserve">McNab, 1971; Meiri et al., 2004; </w:t>
+      <w:proofErr w:type="spellStart"/>
+      <w:r>
+        <w:t>McNab</w:t>
+      </w:r>
+      <w:proofErr w:type="spellEnd"/>
+      <w:r>
+        <w:t xml:space="preserve">, 1971; </w:t>
+      </w:r>
+      <w:proofErr w:type="spellStart"/>
+      <w:r>
+        <w:t>Meiri</w:t>
+      </w:r>
+      <w:proofErr w:type="spellEnd"/>
+      <w:r>
+        <w:t xml:space="preserve"> et al., 2004; </w:t>
       </w:r>
       <w:r>
         <w:t>Riemer et al., 2018</w:t>
@@ -161,8 +190,13 @@
       <w:r>
         <w:t>While this suggests that Bergmann’s rule is not as generally applicable as previously believed, the analysis included data for spatial and temporal variation in size. Because responses of ecosystems across time do not necessarily match their responses across space (</w:t>
       </w:r>
-      <w:r>
-        <w:t>Fukami and Wardle, 2005</w:t>
+      <w:proofErr w:type="spellStart"/>
+      <w:r>
+        <w:t>Fukami</w:t>
+      </w:r>
+      <w:proofErr w:type="spellEnd"/>
+      <w:r>
+        <w:t xml:space="preserve"> and Wardle, 2005</w:t>
       </w:r>
       <w:r>
         <w:t xml:space="preserve">), </w:t>
@@ -180,23 +214,67 @@
         <w:t>n explicit</w:t>
       </w:r>
       <w:r>
-        <w:t xml:space="preserve"> focus on changes through time. Recent studies that have suggested that species are getting smaller are limited by small numbers of species (Teplitsky et al., 2008; Husby et al., 2011; </w:t>
-      </w:r>
+        <w:t xml:space="preserve"> focus on changes through time. Recent studies that have suggested that species are getting smaller are limited by small numbers of species (</w:t>
+      </w:r>
+      <w:proofErr w:type="spellStart"/>
+      <w:r>
+        <w:t>Teplitsky</w:t>
+      </w:r>
+      <w:proofErr w:type="spellEnd"/>
+      <w:r>
+        <w:t xml:space="preserve"> et al., 2008; </w:t>
+      </w:r>
+      <w:proofErr w:type="spellStart"/>
+      <w:r>
+        <w:t>Husby</w:t>
+      </w:r>
+      <w:proofErr w:type="spellEnd"/>
+      <w:r>
+        <w:t xml:space="preserve"> et al., 2011; </w:t>
+      </w:r>
+      <w:proofErr w:type="spellStart"/>
       <w:r>
         <w:t>Canale</w:t>
       </w:r>
-      <w:r>
-        <w:t xml:space="preserve"> et al., 2016), small numbers of sites (Van Buskirk et al., 2010; Salewski et al., 2010), and data that is collected over short time periods (Smith et al., 1998). Syntheses of these results (e.g., </w:t>
-      </w:r>
-      <w:r>
-        <w:t>Millien et al., 2006</w:t>
-      </w:r>
-      <w:r>
-        <w:t>) are potentially affected by both limitations of individual studies and potential publication bias due to negative results being less frequently published (Korichev</w:t>
+      <w:proofErr w:type="spellEnd"/>
+      <w:r>
+        <w:t xml:space="preserve"> et al., 2016), small numbers of sites (Van </w:t>
+      </w:r>
+      <w:proofErr w:type="spellStart"/>
+      <w:r>
+        <w:t>Buskirk</w:t>
+      </w:r>
+      <w:proofErr w:type="spellEnd"/>
+      <w:r>
+        <w:t xml:space="preserve"> et al., 2010; </w:t>
+      </w:r>
+      <w:proofErr w:type="spellStart"/>
+      <w:r>
+        <w:t>Salewski</w:t>
+      </w:r>
+      <w:proofErr w:type="spellEnd"/>
+      <w:r>
+        <w:t xml:space="preserve"> et al., 2010), and data that is collected over short time periods (Smith et al., 1998). Syntheses of these results (e.g., </w:t>
+      </w:r>
+      <w:proofErr w:type="spellStart"/>
+      <w:r>
+        <w:t>Millien</w:t>
+      </w:r>
+      <w:proofErr w:type="spellEnd"/>
+      <w:r>
+        <w:t xml:space="preserve"> et al., 2006</w:t>
+      </w:r>
+      <w:r>
+        <w:t>) are potentially affected by both limitations of individual studies and potential publication bias due to negative results being less frequently published (</w:t>
+      </w:r>
+      <w:proofErr w:type="spellStart"/>
+      <w:r>
+        <w:t>Korichev</w:t>
       </w:r>
       <w:r>
         <w:t>a</w:t>
       </w:r>
+      <w:proofErr w:type="spellEnd"/>
       <w:r>
         <w:t xml:space="preserve"> et al., 2013; Riemer et al., 2018). </w:t>
       </w:r>
@@ -351,10 +429,34 @@
         <w:t>. We only included datasets that had at least ten years of continuous data. Two of the sites, Portal and Fray Jorge, are long-term experimental studies of community dynamics in mammal communities. Portal is located in the United States in southeastern Arizona (Ernest et al., 2018)</w:t>
       </w:r>
       <w:r>
-        <w:t xml:space="preserve">. Fray Jorge is in the national park of the same name in Chile (Kelt et al., 2013). These two datasets were downloaded using the Data Retriever (Morris and White, 2013; Senyondo et al., 2017), with additional metadata taken from Ecological Archives. </w:t>
-      </w:r>
-      <w:r>
-        <w:t>The Sevilleta dataset is from a Long Term Ecological Research project in the southwestern United States</w:t>
+        <w:t>. Fray Jorge is in the national park of the same name in Chile (</w:t>
+      </w:r>
+      <w:proofErr w:type="spellStart"/>
+      <w:r>
+        <w:t>Kelt</w:t>
+      </w:r>
+      <w:proofErr w:type="spellEnd"/>
+      <w:r>
+        <w:t xml:space="preserve"> et al., 2013). These two datasets were downloaded using the Data Retriever (Morris and White, 2013; </w:t>
+      </w:r>
+      <w:proofErr w:type="spellStart"/>
+      <w:r>
+        <w:t>Senyondo</w:t>
+      </w:r>
+      <w:proofErr w:type="spellEnd"/>
+      <w:r>
+        <w:t xml:space="preserve"> et al., 2017), with additional metadata taken from Ecological Archives. </w:t>
+      </w:r>
+      <w:r>
+        <w:t xml:space="preserve">The </w:t>
+      </w:r>
+      <w:proofErr w:type="spellStart"/>
+      <w:r>
+        <w:t>Sevilleta</w:t>
+      </w:r>
+      <w:proofErr w:type="spellEnd"/>
+      <w:r>
+        <w:t xml:space="preserve"> dataset is from a Long Term Ecological Research project in the southwestern United States</w:t>
       </w:r>
       <w:r>
         <w:t xml:space="preserve">, which </w:t>
@@ -486,10 +588,7 @@
         <w:t>For temperature data, we used a global dataset with monthly average temperature values from 1900 to 2014 on a 0.5 degrees latitude by 0.5 degrees longitude grid</w:t>
       </w:r>
       <w:r>
-        <w:t xml:space="preserve">, which </w:t>
-      </w:r>
-      <w:r>
-        <w:t>is created and maintained by the University of Delaware and National Oceanic and Atmospheric Administration</w:t>
+        <w:t>, which is created and maintained by the University of Delaware and National Oceanic and Atmospheric Administration</w:t>
       </w:r>
       <w:r>
         <w:t xml:space="preserve"> (Willmott and Matsuura, 2001). </w:t>
@@ -588,7 +687,15 @@
         <w:t xml:space="preserve">. </w:t>
       </w:r>
       <w:r>
-        <w:t>To determine the effect of temperature on mass, we calculated the p-value for each species, which were adjusted to take into account the impact of multiple comparisons (Benajmini &amp; Hochberg, 1995)</w:t>
+        <w:t>To determine the effect of temperature on mass, we calculated the p-value for each species, which were adjusted to take into account the impact of multiple comparisons (</w:t>
+      </w:r>
+      <w:proofErr w:type="spellStart"/>
+      <w:r>
+        <w:t>Benajmini</w:t>
+      </w:r>
+      <w:proofErr w:type="spellEnd"/>
+      <w:r>
+        <w:t xml:space="preserve"> &amp; Hochberg, 1995)</w:t>
       </w:r>
       <w:r>
         <w:t>, and chose an alpha cut-off of 0.05</w:t>
@@ -596,8 +703,13 @@
       <w:r>
         <w:t>. All cleaning and analysis was completed using R (</w:t>
       </w:r>
-      <w:r>
-        <w:t>R Core Team, 2017</w:t>
+      <w:proofErr w:type="spellStart"/>
+      <w:r>
+        <w:t>R</w:t>
+      </w:r>
+      <w:proofErr w:type="spellEnd"/>
+      <w:r>
+        <w:t xml:space="preserve"> Core Team, 2017</w:t>
       </w:r>
       <w:r>
         <w:t xml:space="preserve">), with code and data downloads provided reproducibly </w:t>
@@ -609,7 +721,15 @@
         <w:t>https://github.com/KristinaRiemer/temporal_MRT</w:t>
       </w:r>
       <w:r>
-        <w:t xml:space="preserve">) and archived on Zenodo (citation). </w:t>
+        <w:t xml:space="preserve">) and archived on </w:t>
+      </w:r>
+      <w:proofErr w:type="spellStart"/>
+      <w:r>
+        <w:t>Zenodo</w:t>
+      </w:r>
+      <w:proofErr w:type="spellEnd"/>
+      <w:r>
+        <w:t xml:space="preserve"> (citation). </w:t>
       </w:r>
     </w:p>
     <w:p/>
@@ -773,34 +893,84 @@
         <w:t xml:space="preserve">ors in addition to temperature, including </w:t>
       </w:r>
       <w:r>
-        <w:t>resource availability (McNab, 2010), anthropogenic fragmentation (Lomolino &amp; Perault, 2007), and island size (Lomolino, 2005).</w:t>
+        <w:t>resource availability (</w:t>
+      </w:r>
+      <w:proofErr w:type="spellStart"/>
+      <w:r>
+        <w:t>McNab</w:t>
+      </w:r>
+      <w:proofErr w:type="spellEnd"/>
+      <w:r>
+        <w:t>, 2010), anthropogenic fragmentation (</w:t>
+      </w:r>
+      <w:proofErr w:type="spellStart"/>
+      <w:r>
+        <w:t>Lomolino</w:t>
+      </w:r>
+      <w:proofErr w:type="spellEnd"/>
+      <w:r>
+        <w:t xml:space="preserve"> &amp; </w:t>
+      </w:r>
+      <w:proofErr w:type="spellStart"/>
+      <w:r>
+        <w:t>Perault</w:t>
+      </w:r>
+      <w:proofErr w:type="spellEnd"/>
+      <w:r>
+        <w:t>, 2007), and island size (</w:t>
+      </w:r>
+      <w:proofErr w:type="spellStart"/>
+      <w:r>
+        <w:t>Lomolino</w:t>
+      </w:r>
+      <w:proofErr w:type="spellEnd"/>
+      <w:r>
+        <w:t>, 2005). Variation in the response of</w:t>
+      </w:r>
+      <w:r>
+        <w:t xml:space="preserve"> body</w:t>
+      </w:r>
+      <w:r>
+        <w:t xml:space="preserve"> size across time has been previously documented </w:t>
+      </w:r>
+      <w:r>
+        <w:t xml:space="preserve">and </w:t>
+      </w:r>
+      <w:r>
+        <w:t>ascribed to other environmental changes</w:t>
       </w:r>
       <w:r>
         <w:t xml:space="preserve"> </w:t>
       </w:r>
       <w:r>
-        <w:t>Variation in the response of</w:t>
-      </w:r>
-      <w:r>
-        <w:t xml:space="preserve"> body</w:t>
-      </w:r>
-      <w:r>
-        <w:t xml:space="preserve"> size across time has been previously documented </w:t>
-      </w:r>
-      <w:r>
-        <w:t xml:space="preserve">and </w:t>
-      </w:r>
-      <w:r>
-        <w:t>ascribed to other environmental changes</w:t>
-      </w:r>
-      <w:r>
-        <w:t xml:space="preserve"> </w:t>
-      </w:r>
-      <w:r>
         <w:t xml:space="preserve">(Gardner et al., 2011; Yom-Tov &amp; Geffen, 2011; Sheridan &amp; Bickford, 2011). </w:t>
       </w:r>
       <w:r>
-        <w:t xml:space="preserve">For example, one mammal species was shown to have increased in size due to plants developing later in the year (Canale et al., 2016) and declining polar bear size was linked to the availability of sea ice (Stirling and Derocher, 2012). </w:t>
+        <w:t>For example, one mammal species was shown to have increased in size due to plants developing later in the year (</w:t>
+      </w:r>
+      <w:proofErr w:type="spellStart"/>
+      <w:r>
+        <w:t>Canale</w:t>
+      </w:r>
+      <w:proofErr w:type="spellEnd"/>
+      <w:r>
+        <w:t xml:space="preserve"> et al., 2016) and declining polar bear size was linked to the availability of sea ice (</w:t>
+      </w:r>
+      <w:proofErr w:type="spellStart"/>
+      <w:r>
+        <w:t>Stirling</w:t>
+      </w:r>
+      <w:proofErr w:type="spellEnd"/>
+      <w:r>
+        <w:t xml:space="preserve"> and </w:t>
+      </w:r>
+      <w:proofErr w:type="spellStart"/>
+      <w:r>
+        <w:t>Derocher</w:t>
+      </w:r>
+      <w:proofErr w:type="spellEnd"/>
+      <w:r>
+        <w:t xml:space="preserve">, 2012). </w:t>
       </w:r>
       <w:r>
         <w:t>Even if temperature has a strong impact on size variation across time, other factors have substantial</w:t>
@@ -856,14 +1026,27 @@
       <w:r>
         <w:t xml:space="preserve"> (Bergmann, 1847), though there is no evidence for this (</w:t>
       </w:r>
-      <w:r>
-        <w:t>McNab, 2010</w:t>
+      <w:proofErr w:type="spellStart"/>
+      <w:r>
+        <w:t>McNab</w:t>
+      </w:r>
+      <w:proofErr w:type="spellEnd"/>
+      <w:r>
+        <w:t>, 2010</w:t>
       </w:r>
       <w:r>
         <w:t xml:space="preserve">). </w:t>
       </w:r>
       <w:r>
-        <w:t xml:space="preserve">It has been shown that morphological changes in fur characteristics are more effective than heat regulation for some mammals (Steudel et al., 1994). </w:t>
+        <w:t>It has been shown that morphological changes in fur characteristics are more effective than heat regulation for some mammals (</w:t>
+      </w:r>
+      <w:proofErr w:type="spellStart"/>
+      <w:r>
+        <w:t>Steudel</w:t>
+      </w:r>
+      <w:proofErr w:type="spellEnd"/>
+      <w:r>
+        <w:t xml:space="preserve"> et al., 1994). </w:t>
       </w:r>
     </w:p>
     <w:p>
@@ -911,13 +1094,7 @@
         <w:t xml:space="preserve">. Having more data for the same species in more geographic locations could confirm the variability of temperature-mass relationships. </w:t>
       </w:r>
       <w:r>
-        <w:t>This analysis should be expanded to include larger and non-nocturnal mammals, and to bird species as</w:t>
-      </w:r>
-      <w:r>
-        <w:t xml:space="preserve"> </w:t>
-      </w:r>
-      <w:r>
-        <w:t xml:space="preserve">there are recent studies </w:t>
+        <w:t xml:space="preserve">This analysis should be expanded to include larger and non-nocturnal mammals, and to bird species as there are recent studies </w:t>
       </w:r>
       <w:r>
         <w:t>suggesting</w:t>
@@ -929,7 +1106,31 @@
         <w:t xml:space="preserve">in birds </w:t>
       </w:r>
       <w:r>
-        <w:t xml:space="preserve">(Van Buskirk et al., 2010; Husby et al., 2011; Teplitsky et al., 2008). </w:t>
+        <w:t xml:space="preserve">(Van </w:t>
+      </w:r>
+      <w:proofErr w:type="spellStart"/>
+      <w:r>
+        <w:t>Buskirk</w:t>
+      </w:r>
+      <w:proofErr w:type="spellEnd"/>
+      <w:r>
+        <w:t xml:space="preserve"> et al., 2010; </w:t>
+      </w:r>
+      <w:proofErr w:type="spellStart"/>
+      <w:r>
+        <w:t>Husby</w:t>
+      </w:r>
+      <w:proofErr w:type="spellEnd"/>
+      <w:r>
+        <w:t xml:space="preserve"> et al., 2011; </w:t>
+      </w:r>
+      <w:proofErr w:type="spellStart"/>
+      <w:r>
+        <w:t>Teplitsky</w:t>
+      </w:r>
+      <w:proofErr w:type="spellEnd"/>
+      <w:r>
+        <w:t xml:space="preserve"> et al., 2008). </w:t>
       </w:r>
       <w:r>
         <w:t xml:space="preserve">Sites with more diverse environments, including constant or decreasing temperatures and greater precipitation, should be included to determine the generality of the temporal size response. </w:t>
@@ -969,8 +1170,6 @@
         </w:rPr>
         <w:t>References</w:t>
       </w:r>
-      <w:bookmarkStart w:id="0" w:name="_GoBack"/>
-      <w:bookmarkEnd w:id="0"/>
     </w:p>
     <w:p>
       <w:pPr>
@@ -984,7 +1183,77 @@
         <w:rPr>
           <w:rFonts w:cs="Times New Roman"/>
         </w:rPr>
-        <w:t xml:space="preserve">Aguilera, L.E., Armas, C., Cea, A.P., Gutiérrez, J.R., Meserve, P.L. &amp; Kelt, D.A. (2016) Rainfall, microhabitat, and small mammals influence the abundance and distribution of soil microorganisms in a Chilean semi-arid shrubland. </w:t>
+        <w:t xml:space="preserve">Aguilera, L.E., </w:t>
+      </w:r>
+      <w:proofErr w:type="spellStart"/>
+      <w:r>
+        <w:rPr>
+          <w:rFonts w:cs="Times New Roman"/>
+        </w:rPr>
+        <w:t>Armas</w:t>
+      </w:r>
+      <w:proofErr w:type="spellEnd"/>
+      <w:r>
+        <w:rPr>
+          <w:rFonts w:cs="Times New Roman"/>
+        </w:rPr>
+        <w:t xml:space="preserve">, C., </w:t>
+      </w:r>
+      <w:proofErr w:type="spellStart"/>
+      <w:r>
+        <w:rPr>
+          <w:rFonts w:cs="Times New Roman"/>
+        </w:rPr>
+        <w:t>Cea</w:t>
+      </w:r>
+      <w:proofErr w:type="spellEnd"/>
+      <w:r>
+        <w:rPr>
+          <w:rFonts w:cs="Times New Roman"/>
+        </w:rPr>
+        <w:t xml:space="preserve">, A.P., Gutiérrez, J.R., </w:t>
+      </w:r>
+      <w:proofErr w:type="spellStart"/>
+      <w:r>
+        <w:rPr>
+          <w:rFonts w:cs="Times New Roman"/>
+        </w:rPr>
+        <w:t>Meserve</w:t>
+      </w:r>
+      <w:proofErr w:type="spellEnd"/>
+      <w:r>
+        <w:rPr>
+          <w:rFonts w:cs="Times New Roman"/>
+        </w:rPr>
+        <w:t xml:space="preserve">, P.L. &amp; </w:t>
+      </w:r>
+      <w:proofErr w:type="spellStart"/>
+      <w:r>
+        <w:rPr>
+          <w:rFonts w:cs="Times New Roman"/>
+        </w:rPr>
+        <w:t>Kelt</w:t>
+      </w:r>
+      <w:proofErr w:type="spellEnd"/>
+      <w:r>
+        <w:rPr>
+          <w:rFonts w:cs="Times New Roman"/>
+        </w:rPr>
+        <w:t xml:space="preserve">, D.A. (2016) Rainfall, microhabitat, and small mammals influence the abundance and distribution of soil microorganisms in a Chilean semi-arid </w:t>
+      </w:r>
+      <w:proofErr w:type="spellStart"/>
+      <w:r>
+        <w:rPr>
+          <w:rFonts w:cs="Times New Roman"/>
+        </w:rPr>
+        <w:t>shrubland</w:t>
+      </w:r>
+      <w:proofErr w:type="spellEnd"/>
+      <w:r>
+        <w:rPr>
+          <w:rFonts w:cs="Times New Roman"/>
+        </w:rPr>
+        <w:t xml:space="preserve">. </w:t>
       </w:r>
       <w:r>
         <w:rPr>
@@ -1078,11 +1347,103 @@
           <w:rFonts w:cs="Times New Roman"/>
         </w:rPr>
       </w:pPr>
-      <w:r>
-        <w:rPr>
-          <w:rFonts w:cs="Times New Roman"/>
-        </w:rPr>
-        <w:t xml:space="preserve">Benajmini, Y. &amp; Hochberg, Y. (1995) Controlling the False Discovery Rate : A Practical and Powerful Approach to Multiple Testing Author ( s ): Yoav Benjamini and Yosef Hochberg Source : Journal of the Royal Statistical Society . Series B ( Methodological ), Vol . 57 , No . 1 Published by : </w:t>
+      <w:proofErr w:type="spellStart"/>
+      <w:r>
+        <w:rPr>
+          <w:rFonts w:cs="Times New Roman"/>
+        </w:rPr>
+        <w:t>Benajmini</w:t>
+      </w:r>
+      <w:proofErr w:type="spellEnd"/>
+      <w:r>
+        <w:rPr>
+          <w:rFonts w:cs="Times New Roman"/>
+        </w:rPr>
+        <w:t xml:space="preserve">, Y. &amp; Hochberg, Y. (1995) Controlling the False Discovery </w:t>
+      </w:r>
+      <w:proofErr w:type="gramStart"/>
+      <w:r>
+        <w:rPr>
+          <w:rFonts w:cs="Times New Roman"/>
+        </w:rPr>
+        <w:t>Rate :</w:t>
+      </w:r>
+      <w:proofErr w:type="gramEnd"/>
+      <w:r>
+        <w:rPr>
+          <w:rFonts w:cs="Times New Roman"/>
+        </w:rPr>
+        <w:t xml:space="preserve"> A Practical and Powerful Approach to Multiple Testing Author ( s ): </w:t>
+      </w:r>
+      <w:proofErr w:type="spellStart"/>
+      <w:r>
+        <w:rPr>
+          <w:rFonts w:cs="Times New Roman"/>
+        </w:rPr>
+        <w:t>Yoav</w:t>
+      </w:r>
+      <w:proofErr w:type="spellEnd"/>
+      <w:r>
+        <w:rPr>
+          <w:rFonts w:cs="Times New Roman"/>
+        </w:rPr>
+        <w:t xml:space="preserve"> </w:t>
+      </w:r>
+      <w:proofErr w:type="spellStart"/>
+      <w:r>
+        <w:rPr>
+          <w:rFonts w:cs="Times New Roman"/>
+        </w:rPr>
+        <w:t>Benjamini</w:t>
+      </w:r>
+      <w:proofErr w:type="spellEnd"/>
+      <w:r>
+        <w:rPr>
+          <w:rFonts w:cs="Times New Roman"/>
+        </w:rPr>
+        <w:t xml:space="preserve"> and Yosef Hochberg Source : Journal of the Royal Statistical Society . Series B </w:t>
+      </w:r>
+      <w:proofErr w:type="gramStart"/>
+      <w:r>
+        <w:rPr>
+          <w:rFonts w:cs="Times New Roman"/>
+        </w:rPr>
+        <w:t>( Methodological</w:t>
+      </w:r>
+      <w:proofErr w:type="gramEnd"/>
+      <w:r>
+        <w:rPr>
+          <w:rFonts w:cs="Times New Roman"/>
+        </w:rPr>
+        <w:t xml:space="preserve"> ), Vol . </w:t>
+      </w:r>
+      <w:proofErr w:type="gramStart"/>
+      <w:r>
+        <w:rPr>
+          <w:rFonts w:cs="Times New Roman"/>
+        </w:rPr>
+        <w:t>57 ,</w:t>
+      </w:r>
+      <w:proofErr w:type="gramEnd"/>
+      <w:r>
+        <w:rPr>
+          <w:rFonts w:cs="Times New Roman"/>
+        </w:rPr>
+        <w:t xml:space="preserve"> No . 1 Published </w:t>
+      </w:r>
+      <w:proofErr w:type="gramStart"/>
+      <w:r>
+        <w:rPr>
+          <w:rFonts w:cs="Times New Roman"/>
+        </w:rPr>
+        <w:t>by :</w:t>
+      </w:r>
+      <w:proofErr w:type="gramEnd"/>
+      <w:r>
+        <w:rPr>
+          <w:rFonts w:cs="Times New Roman"/>
+        </w:rPr>
+        <w:t xml:space="preserve"> </w:t>
       </w:r>
       <w:r>
         <w:rPr>
@@ -1090,7 +1451,25 @@
           <w:i/>
           <w:iCs/>
         </w:rPr>
-        <w:t>J R Statist Soc B</w:t>
+        <w:t xml:space="preserve">J R Statist </w:t>
+      </w:r>
+      <w:proofErr w:type="spellStart"/>
+      <w:r>
+        <w:rPr>
+          <w:rFonts w:cs="Times New Roman"/>
+          <w:i/>
+          <w:iCs/>
+        </w:rPr>
+        <w:t>Soc</w:t>
+      </w:r>
+      <w:proofErr w:type="spellEnd"/>
+      <w:r>
+        <w:rPr>
+          <w:rFonts w:cs="Times New Roman"/>
+          <w:i/>
+          <w:iCs/>
+        </w:rPr>
+        <w:t xml:space="preserve"> B</w:t>
       </w:r>
       <w:r>
         <w:rPr>
@@ -1125,16 +1504,134 @@
         <w:rPr>
           <w:rFonts w:cs="Times New Roman"/>
         </w:rPr>
-        <w:t xml:space="preserve">Bergmann, C. (1847) Ueber die Verhältnisse der Wärmeökonomie der Thiere zu ihrer Grösse. </w:t>
-      </w:r>
+        <w:t xml:space="preserve">Bergmann, C. (1847) </w:t>
+      </w:r>
+      <w:proofErr w:type="spellStart"/>
+      <w:r>
+        <w:rPr>
+          <w:rFonts w:cs="Times New Roman"/>
+        </w:rPr>
+        <w:t>Ueber</w:t>
+      </w:r>
+      <w:proofErr w:type="spellEnd"/>
+      <w:r>
+        <w:rPr>
+          <w:rFonts w:cs="Times New Roman"/>
+        </w:rPr>
+        <w:t xml:space="preserve"> die </w:t>
+      </w:r>
+      <w:proofErr w:type="spellStart"/>
+      <w:r>
+        <w:rPr>
+          <w:rFonts w:cs="Times New Roman"/>
+        </w:rPr>
+        <w:t>Verhältnisse</w:t>
+      </w:r>
+      <w:proofErr w:type="spellEnd"/>
+      <w:r>
+        <w:rPr>
+          <w:rFonts w:cs="Times New Roman"/>
+        </w:rPr>
+        <w:t xml:space="preserve"> der </w:t>
+      </w:r>
+      <w:proofErr w:type="spellStart"/>
+      <w:r>
+        <w:rPr>
+          <w:rFonts w:cs="Times New Roman"/>
+        </w:rPr>
+        <w:t>Wärmeökonomie</w:t>
+      </w:r>
+      <w:proofErr w:type="spellEnd"/>
+      <w:r>
+        <w:rPr>
+          <w:rFonts w:cs="Times New Roman"/>
+        </w:rPr>
+        <w:t xml:space="preserve"> der </w:t>
+      </w:r>
+      <w:proofErr w:type="spellStart"/>
+      <w:r>
+        <w:rPr>
+          <w:rFonts w:cs="Times New Roman"/>
+        </w:rPr>
+        <w:t>Thiere</w:t>
+      </w:r>
+      <w:proofErr w:type="spellEnd"/>
+      <w:r>
+        <w:rPr>
+          <w:rFonts w:cs="Times New Roman"/>
+        </w:rPr>
+        <w:t xml:space="preserve"> </w:t>
+      </w:r>
+      <w:proofErr w:type="spellStart"/>
+      <w:r>
+        <w:rPr>
+          <w:rFonts w:cs="Times New Roman"/>
+        </w:rPr>
+        <w:t>zu</w:t>
+      </w:r>
+      <w:proofErr w:type="spellEnd"/>
+      <w:r>
+        <w:rPr>
+          <w:rFonts w:cs="Times New Roman"/>
+        </w:rPr>
+        <w:t xml:space="preserve"> </w:t>
+      </w:r>
+      <w:proofErr w:type="spellStart"/>
+      <w:r>
+        <w:rPr>
+          <w:rFonts w:cs="Times New Roman"/>
+        </w:rPr>
+        <w:t>ihrer</w:t>
+      </w:r>
+      <w:proofErr w:type="spellEnd"/>
+      <w:r>
+        <w:rPr>
+          <w:rFonts w:cs="Times New Roman"/>
+        </w:rPr>
+        <w:t xml:space="preserve"> </w:t>
+      </w:r>
+      <w:proofErr w:type="spellStart"/>
+      <w:r>
+        <w:rPr>
+          <w:rFonts w:cs="Times New Roman"/>
+        </w:rPr>
+        <w:t>Grösse</w:t>
+      </w:r>
+      <w:proofErr w:type="spellEnd"/>
+      <w:r>
+        <w:rPr>
+          <w:rFonts w:cs="Times New Roman"/>
+        </w:rPr>
+        <w:t xml:space="preserve">. </w:t>
+      </w:r>
+      <w:proofErr w:type="spellStart"/>
       <w:r>
         <w:rPr>
           <w:rFonts w:cs="Times New Roman"/>
           <w:i/>
           <w:iCs/>
         </w:rPr>
-        <w:t>Gottinger Studien</w:t>
-      </w:r>
+        <w:t>Gottinger</w:t>
+      </w:r>
+      <w:proofErr w:type="spellEnd"/>
+      <w:r>
+        <w:rPr>
+          <w:rFonts w:cs="Times New Roman"/>
+          <w:i/>
+          <w:iCs/>
+        </w:rPr>
+        <w:t xml:space="preserve"> </w:t>
+      </w:r>
+      <w:proofErr w:type="spellStart"/>
+      <w:r>
+        <w:rPr>
+          <w:rFonts w:cs="Times New Roman"/>
+          <w:i/>
+          <w:iCs/>
+        </w:rPr>
+        <w:t>Studien</w:t>
+      </w:r>
+      <w:proofErr w:type="spellEnd"/>
       <w:r>
         <w:rPr>
           <w:rFonts w:cs="Times New Roman"/>
@@ -1168,7 +1665,21 @@
         <w:rPr>
           <w:rFonts w:cs="Times New Roman"/>
         </w:rPr>
-        <w:t xml:space="preserve">Blackburn, T., Gaston, K. &amp; Loder, N. (1999) Geographic gradients in body size: a clarification of Bergmann’s rule. </w:t>
+        <w:t xml:space="preserve">Blackburn, T., Gaston, K. &amp; </w:t>
+      </w:r>
+      <w:proofErr w:type="spellStart"/>
+      <w:r>
+        <w:rPr>
+          <w:rFonts w:cs="Times New Roman"/>
+        </w:rPr>
+        <w:t>Loder</w:t>
+      </w:r>
+      <w:proofErr w:type="spellEnd"/>
+      <w:r>
+        <w:rPr>
+          <w:rFonts w:cs="Times New Roman"/>
+        </w:rPr>
+        <w:t xml:space="preserve">, N. (1999) Geographic gradients in body size: a clarification of Bergmann’s rule. </w:t>
       </w:r>
       <w:r>
         <w:rPr>
@@ -1197,7 +1708,21 @@
         <w:rPr>
           <w:rFonts w:cs="Times New Roman"/>
         </w:rPr>
-        <w:t xml:space="preserve">Brown, J.H., Gillooly, J.F., Allen, A.P., Savage, V.M. &amp; West, G.B. (2004) Toward a metabolic theory of ecology. </w:t>
+        <w:t xml:space="preserve">Brown, J.H., </w:t>
+      </w:r>
+      <w:proofErr w:type="spellStart"/>
+      <w:r>
+        <w:rPr>
+          <w:rFonts w:cs="Times New Roman"/>
+        </w:rPr>
+        <w:t>Gillooly</w:t>
+      </w:r>
+      <w:proofErr w:type="spellEnd"/>
+      <w:r>
+        <w:rPr>
+          <w:rFonts w:cs="Times New Roman"/>
+        </w:rPr>
+        <w:t xml:space="preserve">, J.F., Allen, A.P., Savage, V.M. &amp; West, G.B. (2004) Toward a metabolic theory of ecology. </w:t>
       </w:r>
       <w:r>
         <w:rPr>
@@ -1240,7 +1765,35 @@
         <w:rPr>
           <w:rFonts w:cs="Times New Roman"/>
         </w:rPr>
-        <w:t xml:space="preserve">Brown, J.H. &amp; Lee, A.K. (1969) Bergmann ’ s Rule and Climatic Adaptation in Woodrats ( Neotoma ). </w:t>
+        <w:t xml:space="preserve">Brown, J.H. &amp; Lee, A.K. (1969) </w:t>
+      </w:r>
+      <w:proofErr w:type="gramStart"/>
+      <w:r>
+        <w:rPr>
+          <w:rFonts w:cs="Times New Roman"/>
+        </w:rPr>
+        <w:t>Bergmann ’</w:t>
+      </w:r>
+      <w:proofErr w:type="gramEnd"/>
+      <w:r>
+        <w:rPr>
+          <w:rFonts w:cs="Times New Roman"/>
+        </w:rPr>
+        <w:t xml:space="preserve"> s Rule and Climatic Adaptation in Woodrats ( </w:t>
+      </w:r>
+      <w:proofErr w:type="spellStart"/>
+      <w:r>
+        <w:rPr>
+          <w:rFonts w:cs="Times New Roman"/>
+        </w:rPr>
+        <w:t>Neotoma</w:t>
+      </w:r>
+      <w:proofErr w:type="spellEnd"/>
+      <w:r>
+        <w:rPr>
+          <w:rFonts w:cs="Times New Roman"/>
+        </w:rPr>
+        <w:t xml:space="preserve"> ). </w:t>
       </w:r>
       <w:r>
         <w:rPr>
@@ -1279,11 +1832,61 @@
           <w:rFonts w:cs="Times New Roman"/>
         </w:rPr>
       </w:pPr>
-      <w:r>
-        <w:rPr>
-          <w:rFonts w:cs="Times New Roman"/>
-        </w:rPr>
-        <w:t xml:space="preserve">Canale, C.I., Ozgul, A., Allain??, D. &amp; Cohas, A. (2016) Differential plasticity of size and mass to environmental change in a hibernating mammal. </w:t>
+      <w:proofErr w:type="spellStart"/>
+      <w:r>
+        <w:rPr>
+          <w:rFonts w:cs="Times New Roman"/>
+        </w:rPr>
+        <w:t>Canale</w:t>
+      </w:r>
+      <w:proofErr w:type="spellEnd"/>
+      <w:r>
+        <w:rPr>
+          <w:rFonts w:cs="Times New Roman"/>
+        </w:rPr>
+        <w:t xml:space="preserve">, C.I., </w:t>
+      </w:r>
+      <w:proofErr w:type="spellStart"/>
+      <w:r>
+        <w:rPr>
+          <w:rFonts w:cs="Times New Roman"/>
+        </w:rPr>
+        <w:t>Ozgul</w:t>
+      </w:r>
+      <w:proofErr w:type="spellEnd"/>
+      <w:r>
+        <w:rPr>
+          <w:rFonts w:cs="Times New Roman"/>
+        </w:rPr>
+        <w:t xml:space="preserve">, A., </w:t>
+      </w:r>
+      <w:proofErr w:type="spellStart"/>
+      <w:r>
+        <w:rPr>
+          <w:rFonts w:cs="Times New Roman"/>
+        </w:rPr>
+        <w:t>Allain</w:t>
+      </w:r>
+      <w:proofErr w:type="spellEnd"/>
+      <w:r>
+        <w:rPr>
+          <w:rFonts w:cs="Times New Roman"/>
+        </w:rPr>
+        <w:t xml:space="preserve">??, D. &amp; </w:t>
+      </w:r>
+      <w:proofErr w:type="spellStart"/>
+      <w:r>
+        <w:rPr>
+          <w:rFonts w:cs="Times New Roman"/>
+        </w:rPr>
+        <w:t>Cohas</w:t>
+      </w:r>
+      <w:proofErr w:type="spellEnd"/>
+      <w:r>
+        <w:rPr>
+          <w:rFonts w:cs="Times New Roman"/>
+        </w:rPr>
+        <w:t xml:space="preserve">, A. (2016) Differential plasticity of size and mass to environmental change in a hibernating mammal. </w:t>
       </w:r>
       <w:r>
         <w:rPr>
@@ -1355,7 +1958,91 @@
         <w:rPr>
           <w:rFonts w:cs="Times New Roman"/>
         </w:rPr>
-        <w:t>Ernest, S.K.M., Yenni, G.M., Erica, M., Meiners, J.M., Munger, J., Restrepo, C., Samson, D.A. &amp; Michele, R. (2018) The Portal Project : a long-term study of a Chihuahuan desert ecosystem.</w:t>
+        <w:t xml:space="preserve">Ernest, S.K.M., </w:t>
+      </w:r>
+      <w:proofErr w:type="spellStart"/>
+      <w:r>
+        <w:rPr>
+          <w:rFonts w:cs="Times New Roman"/>
+        </w:rPr>
+        <w:t>Yenni</w:t>
+      </w:r>
+      <w:proofErr w:type="spellEnd"/>
+      <w:r>
+        <w:rPr>
+          <w:rFonts w:cs="Times New Roman"/>
+        </w:rPr>
+        <w:t xml:space="preserve">, G.M., Erica, M., </w:t>
+      </w:r>
+      <w:proofErr w:type="spellStart"/>
+      <w:r>
+        <w:rPr>
+          <w:rFonts w:cs="Times New Roman"/>
+        </w:rPr>
+        <w:t>Meiners</w:t>
+      </w:r>
+      <w:proofErr w:type="spellEnd"/>
+      <w:r>
+        <w:rPr>
+          <w:rFonts w:cs="Times New Roman"/>
+        </w:rPr>
+        <w:t xml:space="preserve">, J.M., </w:t>
+      </w:r>
+      <w:proofErr w:type="spellStart"/>
+      <w:r>
+        <w:rPr>
+          <w:rFonts w:cs="Times New Roman"/>
+        </w:rPr>
+        <w:t>Munger</w:t>
+      </w:r>
+      <w:proofErr w:type="spellEnd"/>
+      <w:r>
+        <w:rPr>
+          <w:rFonts w:cs="Times New Roman"/>
+        </w:rPr>
+        <w:t xml:space="preserve">, J., </w:t>
+      </w:r>
+      <w:proofErr w:type="spellStart"/>
+      <w:r>
+        <w:rPr>
+          <w:rFonts w:cs="Times New Roman"/>
+        </w:rPr>
+        <w:t>Restrepo</w:t>
+      </w:r>
+      <w:proofErr w:type="spellEnd"/>
+      <w:r>
+        <w:rPr>
+          <w:rFonts w:cs="Times New Roman"/>
+        </w:rPr>
+        <w:t xml:space="preserve">, C., Samson, D.A. &amp; Michele, R. (2018) The Portal </w:t>
+      </w:r>
+      <w:proofErr w:type="gramStart"/>
+      <w:r>
+        <w:rPr>
+          <w:rFonts w:cs="Times New Roman"/>
+        </w:rPr>
+        <w:t>Project :</w:t>
+      </w:r>
+      <w:proofErr w:type="gramEnd"/>
+      <w:r>
+        <w:rPr>
+          <w:rFonts w:cs="Times New Roman"/>
+        </w:rPr>
+        <w:t xml:space="preserve"> a long-term study of a </w:t>
+      </w:r>
+      <w:proofErr w:type="spellStart"/>
+      <w:r>
+        <w:rPr>
+          <w:rFonts w:cs="Times New Roman"/>
+        </w:rPr>
+        <w:t>Chihuahuan</w:t>
+      </w:r>
+      <w:proofErr w:type="spellEnd"/>
+      <w:r>
+        <w:rPr>
+          <w:rFonts w:cs="Times New Roman"/>
+        </w:rPr>
+        <w:t xml:space="preserve"> desert ecosystem.</w:t>
       </w:r>
     </w:p>
     <w:p>
@@ -1366,11 +2053,33 @@
           <w:rFonts w:cs="Times New Roman"/>
         </w:rPr>
       </w:pPr>
-      <w:r>
-        <w:rPr>
-          <w:rFonts w:cs="Times New Roman"/>
-        </w:rPr>
-        <w:t xml:space="preserve">Freckleton, R., Harvey, P. &amp; Pagel, M. (2003) Bergmann’s rule and body size in mammals. </w:t>
+      <w:proofErr w:type="spellStart"/>
+      <w:r>
+        <w:rPr>
+          <w:rFonts w:cs="Times New Roman"/>
+        </w:rPr>
+        <w:t>Freckleton</w:t>
+      </w:r>
+      <w:proofErr w:type="spellEnd"/>
+      <w:r>
+        <w:rPr>
+          <w:rFonts w:cs="Times New Roman"/>
+        </w:rPr>
+        <w:t xml:space="preserve">, R., Harvey, P. &amp; </w:t>
+      </w:r>
+      <w:proofErr w:type="spellStart"/>
+      <w:r>
+        <w:rPr>
+          <w:rFonts w:cs="Times New Roman"/>
+        </w:rPr>
+        <w:t>Pagel</w:t>
+      </w:r>
+      <w:proofErr w:type="spellEnd"/>
+      <w:r>
+        <w:rPr>
+          <w:rFonts w:cs="Times New Roman"/>
+        </w:rPr>
+        <w:t xml:space="preserve">, M. (2003) Bergmann’s rule and body size in mammals. </w:t>
       </w:r>
       <w:r>
         <w:rPr>
@@ -1409,11 +2118,33 @@
           <w:rFonts w:cs="Times New Roman"/>
         </w:rPr>
       </w:pPr>
-      <w:r>
-        <w:rPr>
-          <w:rFonts w:cs="Times New Roman"/>
-        </w:rPr>
-        <w:t>Fukami, T. &amp; Wardle, D.A. (2005) Long-term ecological dynamics : reciprocal insights from natural and anthropogenic gradients. 2105–2115.</w:t>
+      <w:proofErr w:type="spellStart"/>
+      <w:r>
+        <w:rPr>
+          <w:rFonts w:cs="Times New Roman"/>
+        </w:rPr>
+        <w:t>Fukami</w:t>
+      </w:r>
+      <w:proofErr w:type="spellEnd"/>
+      <w:r>
+        <w:rPr>
+          <w:rFonts w:cs="Times New Roman"/>
+        </w:rPr>
+        <w:t xml:space="preserve">, T. &amp; Wardle, D.A. (2005) Long-term ecological </w:t>
+      </w:r>
+      <w:proofErr w:type="gramStart"/>
+      <w:r>
+        <w:rPr>
+          <w:rFonts w:cs="Times New Roman"/>
+        </w:rPr>
+        <w:t>dynamics :</w:t>
+      </w:r>
+      <w:proofErr w:type="gramEnd"/>
+      <w:r>
+        <w:rPr>
+          <w:rFonts w:cs="Times New Roman"/>
+        </w:rPr>
+        <w:t xml:space="preserve"> reciprocal insights from natural and anthropogenic gradients. 2105–2115.</w:t>
       </w:r>
     </w:p>
     <w:p>
@@ -1428,7 +2159,21 @@
         <w:rPr>
           <w:rFonts w:cs="Times New Roman"/>
         </w:rPr>
-        <w:t xml:space="preserve">Gardner, J.L., Peters, A., Kearney, M.R., Joseph, L. &amp; Heinsohn, R. (2011) Declining body size: a third universal response to warming? </w:t>
+        <w:t xml:space="preserve">Gardner, J.L., Peters, A., Kearney, M.R., Joseph, L. &amp; </w:t>
+      </w:r>
+      <w:proofErr w:type="spellStart"/>
+      <w:r>
+        <w:rPr>
+          <w:rFonts w:cs="Times New Roman"/>
+        </w:rPr>
+        <w:t>Heinsohn</w:t>
+      </w:r>
+      <w:proofErr w:type="spellEnd"/>
+      <w:r>
+        <w:rPr>
+          <w:rFonts w:cs="Times New Roman"/>
+        </w:rPr>
+        <w:t xml:space="preserve">, R. (2011) Declining body size: a third universal response to warming? </w:t>
       </w:r>
       <w:r>
         <w:rPr>
@@ -1467,11 +2212,47 @@
           <w:rFonts w:cs="Times New Roman"/>
         </w:rPr>
       </w:pPr>
-      <w:r>
-        <w:rPr>
-          <w:rFonts w:cs="Times New Roman"/>
-        </w:rPr>
-        <w:t xml:space="preserve">Husby, A., Hille, S.M. &amp; Visser, M.E. (2011) Testing Mechanisms of Bergmann’s Rule: Phenotypic Decline but No Genetic Change in Body Size in Three Passerine Bird Populations. </w:t>
+      <w:proofErr w:type="spellStart"/>
+      <w:r>
+        <w:rPr>
+          <w:rFonts w:cs="Times New Roman"/>
+        </w:rPr>
+        <w:t>Husby</w:t>
+      </w:r>
+      <w:proofErr w:type="spellEnd"/>
+      <w:r>
+        <w:rPr>
+          <w:rFonts w:cs="Times New Roman"/>
+        </w:rPr>
+        <w:t xml:space="preserve">, A., </w:t>
+      </w:r>
+      <w:proofErr w:type="spellStart"/>
+      <w:r>
+        <w:rPr>
+          <w:rFonts w:cs="Times New Roman"/>
+        </w:rPr>
+        <w:t>Hille</w:t>
+      </w:r>
+      <w:proofErr w:type="spellEnd"/>
+      <w:r>
+        <w:rPr>
+          <w:rFonts w:cs="Times New Roman"/>
+        </w:rPr>
+        <w:t xml:space="preserve">, S.M. &amp; </w:t>
+      </w:r>
+      <w:proofErr w:type="spellStart"/>
+      <w:r>
+        <w:rPr>
+          <w:rFonts w:cs="Times New Roman"/>
+        </w:rPr>
+        <w:t>Visser</w:t>
+      </w:r>
+      <w:proofErr w:type="spellEnd"/>
+      <w:r>
+        <w:rPr>
+          <w:rFonts w:cs="Times New Roman"/>
+        </w:rPr>
+        <w:t xml:space="preserve">, M.E. (2011) Testing Mechanisms of Bergmann’s Rule: Phenotypic Decline but No Genetic Change in Body Size in Three Passerine Bird Populations. </w:t>
       </w:r>
       <w:r>
         <w:rPr>
@@ -1510,11 +2291,61 @@
           <w:rFonts w:cs="Times New Roman"/>
         </w:rPr>
       </w:pPr>
-      <w:r>
-        <w:rPr>
-          <w:rFonts w:cs="Times New Roman"/>
-        </w:rPr>
-        <w:t xml:space="preserve">Kelt, D.A., Meserve, P.L., Gutiérrez, J.R., Milstead, W.B. &amp; Previtali, M.A. (2013) Long-term monitoring of mammals in the face of biotic and abiotic influences at a semiarid site in north-central Chile. </w:t>
+      <w:proofErr w:type="spellStart"/>
+      <w:r>
+        <w:rPr>
+          <w:rFonts w:cs="Times New Roman"/>
+        </w:rPr>
+        <w:t>Kelt</w:t>
+      </w:r>
+      <w:proofErr w:type="spellEnd"/>
+      <w:r>
+        <w:rPr>
+          <w:rFonts w:cs="Times New Roman"/>
+        </w:rPr>
+        <w:t xml:space="preserve">, D.A., </w:t>
+      </w:r>
+      <w:proofErr w:type="spellStart"/>
+      <w:r>
+        <w:rPr>
+          <w:rFonts w:cs="Times New Roman"/>
+        </w:rPr>
+        <w:t>Meserve</w:t>
+      </w:r>
+      <w:proofErr w:type="spellEnd"/>
+      <w:r>
+        <w:rPr>
+          <w:rFonts w:cs="Times New Roman"/>
+        </w:rPr>
+        <w:t xml:space="preserve">, P.L., Gutiérrez, J.R., </w:t>
+      </w:r>
+      <w:proofErr w:type="spellStart"/>
+      <w:r>
+        <w:rPr>
+          <w:rFonts w:cs="Times New Roman"/>
+        </w:rPr>
+        <w:t>Milstead</w:t>
+      </w:r>
+      <w:proofErr w:type="spellEnd"/>
+      <w:r>
+        <w:rPr>
+          <w:rFonts w:cs="Times New Roman"/>
+        </w:rPr>
+        <w:t xml:space="preserve">, W.B. &amp; </w:t>
+      </w:r>
+      <w:proofErr w:type="spellStart"/>
+      <w:r>
+        <w:rPr>
+          <w:rFonts w:cs="Times New Roman"/>
+        </w:rPr>
+        <w:t>Previtali</w:t>
+      </w:r>
+      <w:proofErr w:type="spellEnd"/>
+      <w:r>
+        <w:rPr>
+          <w:rFonts w:cs="Times New Roman"/>
+        </w:rPr>
+        <w:t xml:space="preserve">, M.A. (2013) Long-term monitoring of mammals in the face of biotic and abiotic influences at a semiarid site in north-central Chile. </w:t>
       </w:r>
       <w:r>
         <w:rPr>
@@ -1553,11 +2384,89 @@
           <w:rFonts w:cs="Times New Roman"/>
         </w:rPr>
       </w:pPr>
-      <w:r>
-        <w:rPr>
-          <w:rFonts w:cs="Times New Roman"/>
-        </w:rPr>
-        <w:t xml:space="preserve">Kironde, H., D. Morris, B., Goel, A., Zhang, A., Narasimha, A., Negi, S., J. Harris, D., Gertrude Digges, D., Kumar, K., Jain, A., Pal, K., Amipara, K., Simran Singh Baweja, P. &amp; P. White, E. (2017) Retriever: Data Retrieval Tool. </w:t>
+      <w:proofErr w:type="spellStart"/>
+      <w:r>
+        <w:rPr>
+          <w:rFonts w:cs="Times New Roman"/>
+        </w:rPr>
+        <w:t>Kironde</w:t>
+      </w:r>
+      <w:proofErr w:type="spellEnd"/>
+      <w:r>
+        <w:rPr>
+          <w:rFonts w:cs="Times New Roman"/>
+        </w:rPr>
+        <w:t xml:space="preserve">, H., D. Morris, B., </w:t>
+      </w:r>
+      <w:proofErr w:type="spellStart"/>
+      <w:r>
+        <w:rPr>
+          <w:rFonts w:cs="Times New Roman"/>
+        </w:rPr>
+        <w:t>Goel</w:t>
+      </w:r>
+      <w:proofErr w:type="spellEnd"/>
+      <w:r>
+        <w:rPr>
+          <w:rFonts w:cs="Times New Roman"/>
+        </w:rPr>
+        <w:t xml:space="preserve">, A., Zhang, A., </w:t>
+      </w:r>
+      <w:proofErr w:type="spellStart"/>
+      <w:r>
+        <w:rPr>
+          <w:rFonts w:cs="Times New Roman"/>
+        </w:rPr>
+        <w:t>Narasimha</w:t>
+      </w:r>
+      <w:proofErr w:type="spellEnd"/>
+      <w:r>
+        <w:rPr>
+          <w:rFonts w:cs="Times New Roman"/>
+        </w:rPr>
+        <w:t xml:space="preserve">, A., Negi, S., J. Harris, D., Gertrude Digges, D., Kumar, K., Jain, A., Pal, K., </w:t>
+      </w:r>
+      <w:proofErr w:type="spellStart"/>
+      <w:r>
+        <w:rPr>
+          <w:rFonts w:cs="Times New Roman"/>
+        </w:rPr>
+        <w:t>Amipara</w:t>
+      </w:r>
+      <w:proofErr w:type="spellEnd"/>
+      <w:r>
+        <w:rPr>
+          <w:rFonts w:cs="Times New Roman"/>
+        </w:rPr>
+        <w:t xml:space="preserve">, K., </w:t>
+      </w:r>
+      <w:proofErr w:type="spellStart"/>
+      <w:r>
+        <w:rPr>
+          <w:rFonts w:cs="Times New Roman"/>
+        </w:rPr>
+        <w:t>Simran</w:t>
+      </w:r>
+      <w:proofErr w:type="spellEnd"/>
+      <w:r>
+        <w:rPr>
+          <w:rFonts w:cs="Times New Roman"/>
+        </w:rPr>
+        <w:t xml:space="preserve"> Singh </w:t>
+      </w:r>
+      <w:proofErr w:type="spellStart"/>
+      <w:r>
+        <w:rPr>
+          <w:rFonts w:cs="Times New Roman"/>
+        </w:rPr>
+        <w:t>Baweja</w:t>
+      </w:r>
+      <w:proofErr w:type="spellEnd"/>
+      <w:r>
+        <w:rPr>
+          <w:rFonts w:cs="Times New Roman"/>
+        </w:rPr>
+        <w:t xml:space="preserve">, P. &amp; P. White, E. (2017) Retriever: Data Retrieval Tool. </w:t>
       </w:r>
       <w:r>
         <w:rPr>
@@ -1596,11 +2505,47 @@
           <w:rFonts w:cs="Times New Roman"/>
         </w:rPr>
       </w:pPr>
-      <w:r>
-        <w:rPr>
-          <w:rFonts w:cs="Times New Roman"/>
-        </w:rPr>
-        <w:t xml:space="preserve">Koricheva, J., Gurevitch, J. &amp; Mengersen, K. (2013) </w:t>
+      <w:proofErr w:type="spellStart"/>
+      <w:r>
+        <w:rPr>
+          <w:rFonts w:cs="Times New Roman"/>
+        </w:rPr>
+        <w:t>Koricheva</w:t>
+      </w:r>
+      <w:proofErr w:type="spellEnd"/>
+      <w:r>
+        <w:rPr>
+          <w:rFonts w:cs="Times New Roman"/>
+        </w:rPr>
+        <w:t xml:space="preserve">, J., </w:t>
+      </w:r>
+      <w:proofErr w:type="spellStart"/>
+      <w:r>
+        <w:rPr>
+          <w:rFonts w:cs="Times New Roman"/>
+        </w:rPr>
+        <w:t>Gurevitch</w:t>
+      </w:r>
+      <w:proofErr w:type="spellEnd"/>
+      <w:r>
+        <w:rPr>
+          <w:rFonts w:cs="Times New Roman"/>
+        </w:rPr>
+        <w:t xml:space="preserve">, J. &amp; </w:t>
+      </w:r>
+      <w:proofErr w:type="spellStart"/>
+      <w:r>
+        <w:rPr>
+          <w:rFonts w:cs="Times New Roman"/>
+        </w:rPr>
+        <w:t>Mengersen</w:t>
+      </w:r>
+      <w:proofErr w:type="spellEnd"/>
+      <w:r>
+        <w:rPr>
+          <w:rFonts w:cs="Times New Roman"/>
+        </w:rPr>
+        <w:t xml:space="preserve">, K. (2013) </w:t>
       </w:r>
       <w:r>
         <w:rPr>
@@ -1608,7 +2553,16 @@
           <w:i/>
           <w:iCs/>
         </w:rPr>
-        <w:t>Handbook of meta-analysis in ecology and evolution</w:t>
+        <w:t xml:space="preserve">Handbook of meta-analysis in ecology and </w:t>
+      </w:r>
+      <w:proofErr w:type="gramStart"/>
+      <w:r>
+        <w:rPr>
+          <w:rFonts w:cs="Times New Roman"/>
+          <w:i/>
+          <w:iCs/>
+        </w:rPr>
+        <w:t>evolution</w:t>
       </w:r>
       <w:r>
         <w:rPr>
@@ -1616,6 +2570,7 @@
         </w:rPr>
         <w:t>,.</w:t>
       </w:r>
+      <w:proofErr w:type="gramEnd"/>
     </w:p>
     <w:p>
       <w:pPr>
@@ -1625,11 +2580,19 @@
           <w:rFonts w:cs="Times New Roman"/>
         </w:rPr>
       </w:pPr>
-      <w:r>
-        <w:rPr>
-          <w:rFonts w:cs="Times New Roman"/>
-        </w:rPr>
-        <w:t xml:space="preserve">Lomolino, M. V. (2005) Body size evolution in insular vertebrates: Generality of the island rule. </w:t>
+      <w:proofErr w:type="spellStart"/>
+      <w:r>
+        <w:rPr>
+          <w:rFonts w:cs="Times New Roman"/>
+        </w:rPr>
+        <w:t>Lomolino</w:t>
+      </w:r>
+      <w:proofErr w:type="spellEnd"/>
+      <w:r>
+        <w:rPr>
+          <w:rFonts w:cs="Times New Roman"/>
+        </w:rPr>
+        <w:t xml:space="preserve">, M. V. (2005) Body size evolution in insular vertebrates: Generality of the island rule. </w:t>
       </w:r>
       <w:r>
         <w:rPr>
@@ -1668,11 +2631,33 @@
           <w:rFonts w:cs="Times New Roman"/>
         </w:rPr>
       </w:pPr>
-      <w:r>
-        <w:rPr>
-          <w:rFonts w:cs="Times New Roman"/>
-        </w:rPr>
-        <w:t xml:space="preserve">Lomolino, M. V. &amp; Perault, D.R. (2007) Body size variation of mammals in a fragmented, temperate rainforest. </w:t>
+      <w:proofErr w:type="spellStart"/>
+      <w:r>
+        <w:rPr>
+          <w:rFonts w:cs="Times New Roman"/>
+        </w:rPr>
+        <w:t>Lomolino</w:t>
+      </w:r>
+      <w:proofErr w:type="spellEnd"/>
+      <w:r>
+        <w:rPr>
+          <w:rFonts w:cs="Times New Roman"/>
+        </w:rPr>
+        <w:t xml:space="preserve">, M. V. &amp; </w:t>
+      </w:r>
+      <w:proofErr w:type="spellStart"/>
+      <w:r>
+        <w:rPr>
+          <w:rFonts w:cs="Times New Roman"/>
+        </w:rPr>
+        <w:t>Perault</w:t>
+      </w:r>
+      <w:proofErr w:type="spellEnd"/>
+      <w:r>
+        <w:rPr>
+          <w:rFonts w:cs="Times New Roman"/>
+        </w:rPr>
+        <w:t xml:space="preserve">, D.R. (2007) Body size variation of mammals in a fragmented, temperate rainforest. </w:t>
       </w:r>
       <w:r>
         <w:rPr>
@@ -1711,11 +2696,19 @@
           <w:rFonts w:cs="Times New Roman"/>
         </w:rPr>
       </w:pPr>
-      <w:r>
-        <w:rPr>
-          <w:rFonts w:cs="Times New Roman"/>
-        </w:rPr>
-        <w:t>McNab, B.K. (1971) On the ecological significance of Bergmann’s rule.</w:t>
+      <w:proofErr w:type="spellStart"/>
+      <w:r>
+        <w:rPr>
+          <w:rFonts w:cs="Times New Roman"/>
+        </w:rPr>
+        <w:t>McNab</w:t>
+      </w:r>
+      <w:proofErr w:type="spellEnd"/>
+      <w:r>
+        <w:rPr>
+          <w:rFonts w:cs="Times New Roman"/>
+        </w:rPr>
+        <w:t>, B.K. (1971) On the ecological significance of Bergmann’s rule.</w:t>
       </w:r>
     </w:p>
     <w:p>
@@ -1726,12 +2719,21 @@
           <w:rFonts w:cs="Times New Roman"/>
         </w:rPr>
       </w:pPr>
-      <w:r>
-        <w:rPr>
-          <w:rFonts w:cs="Times New Roman"/>
-        </w:rPr>
-        <w:t xml:space="preserve">McNab, B.K. (2010) Geographic and temporal correlations of mammalian size reconsidered: a resource rule. </w:t>
-      </w:r>
+      <w:proofErr w:type="spellStart"/>
+      <w:r>
+        <w:rPr>
+          <w:rFonts w:cs="Times New Roman"/>
+        </w:rPr>
+        <w:t>McNab</w:t>
+      </w:r>
+      <w:proofErr w:type="spellEnd"/>
+      <w:r>
+        <w:rPr>
+          <w:rFonts w:cs="Times New Roman"/>
+        </w:rPr>
+        <w:t xml:space="preserve">, B.K. (2010) Geographic and temporal correlations of mammalian size reconsidered: a resource rule. </w:t>
+      </w:r>
+      <w:proofErr w:type="spellStart"/>
       <w:r>
         <w:rPr>
           <w:rFonts w:cs="Times New Roman"/>
@@ -1740,6 +2742,7 @@
         </w:rPr>
         <w:t>Oecologia</w:t>
       </w:r>
+      <w:proofErr w:type="spellEnd"/>
       <w:r>
         <w:rPr>
           <w:rFonts w:cs="Times New Roman"/>
@@ -1769,11 +2772,19 @@
           <w:rFonts w:cs="Times New Roman"/>
         </w:rPr>
       </w:pPr>
-      <w:r>
-        <w:rPr>
-          <w:rFonts w:cs="Times New Roman"/>
-        </w:rPr>
-        <w:t xml:space="preserve">Meiri, S. &amp; Dayan, T. (2003) On the validity of Bergmann’s rule. </w:t>
+      <w:proofErr w:type="spellStart"/>
+      <w:r>
+        <w:rPr>
+          <w:rFonts w:cs="Times New Roman"/>
+        </w:rPr>
+        <w:t>Meiri</w:t>
+      </w:r>
+      <w:proofErr w:type="spellEnd"/>
+      <w:r>
+        <w:rPr>
+          <w:rFonts w:cs="Times New Roman"/>
+        </w:rPr>
+        <w:t xml:space="preserve">, S. &amp; Dayan, T. (2003) On the validity of Bergmann’s rule. </w:t>
       </w:r>
       <w:r>
         <w:rPr>
@@ -1798,11 +2809,33 @@
           <w:rFonts w:cs="Times New Roman"/>
         </w:rPr>
       </w:pPr>
-      <w:r>
-        <w:rPr>
-          <w:rFonts w:cs="Times New Roman"/>
-        </w:rPr>
-        <w:t xml:space="preserve">Meiri, S., Dayan, T. &amp; Simberloff, D. (2004) Carnivores, biases and Bergmann’ s rule. </w:t>
+      <w:proofErr w:type="spellStart"/>
+      <w:r>
+        <w:rPr>
+          <w:rFonts w:cs="Times New Roman"/>
+        </w:rPr>
+        <w:t>Meiri</w:t>
+      </w:r>
+      <w:proofErr w:type="spellEnd"/>
+      <w:r>
+        <w:rPr>
+          <w:rFonts w:cs="Times New Roman"/>
+        </w:rPr>
+        <w:t xml:space="preserve">, S., Dayan, T. &amp; </w:t>
+      </w:r>
+      <w:proofErr w:type="spellStart"/>
+      <w:r>
+        <w:rPr>
+          <w:rFonts w:cs="Times New Roman"/>
+        </w:rPr>
+        <w:t>Simberloff</w:t>
+      </w:r>
+      <w:proofErr w:type="spellEnd"/>
+      <w:r>
+        <w:rPr>
+          <w:rFonts w:cs="Times New Roman"/>
+        </w:rPr>
+        <w:t xml:space="preserve">, D. (2004) Carnivores, biases and Bergmann’ s rule. </w:t>
       </w:r>
       <w:r>
         <w:rPr>
@@ -1810,7 +2843,25 @@
           <w:i/>
           <w:iCs/>
         </w:rPr>
-        <w:t>Biological Journal of the Linnean Society</w:t>
+        <w:t xml:space="preserve">Biological Journal of the </w:t>
+      </w:r>
+      <w:proofErr w:type="spellStart"/>
+      <w:r>
+        <w:rPr>
+          <w:rFonts w:cs="Times New Roman"/>
+          <w:i/>
+          <w:iCs/>
+        </w:rPr>
+        <w:t>Linnean</w:t>
+      </w:r>
+      <w:proofErr w:type="spellEnd"/>
+      <w:r>
+        <w:rPr>
+          <w:rFonts w:cs="Times New Roman"/>
+          <w:i/>
+          <w:iCs/>
+        </w:rPr>
+        <w:t xml:space="preserve"> Society</w:t>
       </w:r>
       <w:r>
         <w:rPr>
@@ -1841,11 +2892,33 @@
           <w:rFonts w:cs="Times New Roman"/>
         </w:rPr>
       </w:pPr>
-      <w:r>
-        <w:rPr>
-          <w:rFonts w:cs="Times New Roman"/>
-        </w:rPr>
-        <w:t xml:space="preserve">Millien, V., Kathleen Lyons, S., Olson, L., Smith, F. a, Wilson, A.B. &amp; Yom-Tov, Y. (2006) Ecotypic variation in the context of global climate change: revisiting the rules. </w:t>
+      <w:proofErr w:type="spellStart"/>
+      <w:r>
+        <w:rPr>
+          <w:rFonts w:cs="Times New Roman"/>
+        </w:rPr>
+        <w:t>Millien</w:t>
+      </w:r>
+      <w:proofErr w:type="spellEnd"/>
+      <w:r>
+        <w:rPr>
+          <w:rFonts w:cs="Times New Roman"/>
+        </w:rPr>
+        <w:t xml:space="preserve">, V., Kathleen Lyons, S., Olson, L., Smith, F. a, Wilson, A.B. &amp; Yom-Tov, Y. (2006) </w:t>
+      </w:r>
+      <w:proofErr w:type="spellStart"/>
+      <w:r>
+        <w:rPr>
+          <w:rFonts w:cs="Times New Roman"/>
+        </w:rPr>
+        <w:t>Ecotypic</w:t>
+      </w:r>
+      <w:proofErr w:type="spellEnd"/>
+      <w:r>
+        <w:rPr>
+          <w:rFonts w:cs="Times New Roman"/>
+        </w:rPr>
+        <w:t xml:space="preserve"> variation in the context of global climate change: revisiting the rules. </w:t>
       </w:r>
       <w:r>
         <w:rPr>
@@ -1888,15 +2961,39 @@
         <w:rPr>
           <w:rFonts w:cs="Times New Roman"/>
         </w:rPr>
-        <w:t xml:space="preserve">Morris, B.D. &amp; White, E.P. (2013) The EcoData Retriever: Improving Access to Existing Ecological Data. </w:t>
-      </w:r>
+        <w:t xml:space="preserve">Morris, B.D. &amp; White, E.P. (2013) The </w:t>
+      </w:r>
+      <w:proofErr w:type="spellStart"/>
+      <w:r>
+        <w:rPr>
+          <w:rFonts w:cs="Times New Roman"/>
+        </w:rPr>
+        <w:t>EcoData</w:t>
+      </w:r>
+      <w:proofErr w:type="spellEnd"/>
+      <w:r>
+        <w:rPr>
+          <w:rFonts w:cs="Times New Roman"/>
+        </w:rPr>
+        <w:t xml:space="preserve"> Retriever: Improving Access to Existing Ecological Data. </w:t>
+      </w:r>
+      <w:proofErr w:type="spellStart"/>
       <w:r>
         <w:rPr>
           <w:rFonts w:cs="Times New Roman"/>
           <w:i/>
           <w:iCs/>
         </w:rPr>
-        <w:t>PLoS ONE</w:t>
+        <w:t>PLoS</w:t>
+      </w:r>
+      <w:proofErr w:type="spellEnd"/>
+      <w:r>
+        <w:rPr>
+          <w:rFonts w:cs="Times New Roman"/>
+          <w:i/>
+          <w:iCs/>
+        </w:rPr>
+        <w:t xml:space="preserve"> ONE</w:t>
       </w:r>
       <w:r>
         <w:rPr>
@@ -1931,7 +3028,21 @@
         <w:rPr>
           <w:rFonts w:cs="Times New Roman"/>
         </w:rPr>
-        <w:t>Newsome, S. (2016) Small Mammal Mark-Recapture Population Dynamics at Core Research Sites at the Sevilleta National Wildlife Refuge, New Mexico (1989 - present).</w:t>
+        <w:t xml:space="preserve">Newsome, S. (2016) Small Mammal Mark-Recapture Population Dynamics at Core Research Sites at the </w:t>
+      </w:r>
+      <w:proofErr w:type="spellStart"/>
+      <w:r>
+        <w:rPr>
+          <w:rFonts w:cs="Times New Roman"/>
+        </w:rPr>
+        <w:t>Sevilleta</w:t>
+      </w:r>
+      <w:proofErr w:type="spellEnd"/>
+      <w:r>
+        <w:rPr>
+          <w:rFonts w:cs="Times New Roman"/>
+        </w:rPr>
+        <w:t xml:space="preserve"> National Wildlife Refuge, New Mexico (1989 - present).</w:t>
       </w:r>
     </w:p>
     <w:p>
@@ -1946,8 +3057,23 @@
         <w:rPr>
           <w:rFonts w:cs="Times New Roman"/>
         </w:rPr>
-        <w:t xml:space="preserve">Riemer, K., Guralnick, R.P. &amp; White, E.P. (2018) No general relationship between mass and temperature in endothermic species. </w:t>
-      </w:r>
+        <w:t xml:space="preserve">Riemer, K., </w:t>
+      </w:r>
+      <w:proofErr w:type="spellStart"/>
+      <w:r>
+        <w:rPr>
+          <w:rFonts w:cs="Times New Roman"/>
+        </w:rPr>
+        <w:t>Guralnick</w:t>
+      </w:r>
+      <w:proofErr w:type="spellEnd"/>
+      <w:r>
+        <w:rPr>
+          <w:rFonts w:cs="Times New Roman"/>
+        </w:rPr>
+        <w:t xml:space="preserve">, R.P. &amp; White, E.P. (2018) No general relationship between mass and temperature in endothermic species. </w:t>
+      </w:r>
+      <w:proofErr w:type="spellStart"/>
       <w:r>
         <w:rPr>
           <w:rFonts w:cs="Times New Roman"/>
@@ -1956,6 +3082,7 @@
         </w:rPr>
         <w:t>eLife</w:t>
       </w:r>
+      <w:proofErr w:type="spellEnd"/>
       <w:r>
         <w:rPr>
           <w:rFonts w:cs="Times New Roman"/>
@@ -1985,12 +3112,35 @@
           <w:rFonts w:cs="Times New Roman"/>
         </w:rPr>
       </w:pPr>
-      <w:r>
-        <w:rPr>
-          <w:rFonts w:cs="Times New Roman"/>
-        </w:rPr>
-        <w:t xml:space="preserve">Salewski, V., Hochachka, W.M. &amp; Fiedler, W. (2010) Global warming and Bergmann’s rule: do central European passerines adjust their body size to rising temperatures? </w:t>
-      </w:r>
+      <w:proofErr w:type="spellStart"/>
+      <w:r>
+        <w:rPr>
+          <w:rFonts w:cs="Times New Roman"/>
+        </w:rPr>
+        <w:t>Salewski</w:t>
+      </w:r>
+      <w:proofErr w:type="spellEnd"/>
+      <w:r>
+        <w:rPr>
+          <w:rFonts w:cs="Times New Roman"/>
+        </w:rPr>
+        <w:t xml:space="preserve">, V., </w:t>
+      </w:r>
+      <w:proofErr w:type="spellStart"/>
+      <w:r>
+        <w:rPr>
+          <w:rFonts w:cs="Times New Roman"/>
+        </w:rPr>
+        <w:t>Hochachka</w:t>
+      </w:r>
+      <w:proofErr w:type="spellEnd"/>
+      <w:r>
+        <w:rPr>
+          <w:rFonts w:cs="Times New Roman"/>
+        </w:rPr>
+        <w:t xml:space="preserve">, W.M. &amp; Fiedler, W. (2010) Global warming and Bergmann’s rule: do central European passerines adjust their body size to rising temperatures? </w:t>
+      </w:r>
+      <w:proofErr w:type="spellStart"/>
       <w:r>
         <w:rPr>
           <w:rFonts w:cs="Times New Roman"/>
@@ -1999,6 +3149,7 @@
         </w:rPr>
         <w:t>Oecologia</w:t>
       </w:r>
+      <w:proofErr w:type="spellEnd"/>
       <w:r>
         <w:rPr>
           <w:rFonts w:cs="Times New Roman"/>
@@ -2075,8 +3226,23 @@
         <w:rPr>
           <w:rFonts w:cs="Times New Roman"/>
         </w:rPr>
-        <w:t xml:space="preserve">Smith, F., Browning, H. &amp; Shepherd, U. (1998) The influence of climate change on the body mass of woodrats Neotoma in an arid region of New Mexico, USA. </w:t>
-      </w:r>
+        <w:t xml:space="preserve">Smith, F., Browning, H. &amp; Shepherd, U. (1998) The influence of climate change on the body mass of woodrats </w:t>
+      </w:r>
+      <w:proofErr w:type="spellStart"/>
+      <w:r>
+        <w:rPr>
+          <w:rFonts w:cs="Times New Roman"/>
+        </w:rPr>
+        <w:t>Neotoma</w:t>
+      </w:r>
+      <w:proofErr w:type="spellEnd"/>
+      <w:r>
+        <w:rPr>
+          <w:rFonts w:cs="Times New Roman"/>
+        </w:rPr>
+        <w:t xml:space="preserve"> in an arid region of New Mexico, USA. </w:t>
+      </w:r>
+      <w:proofErr w:type="spellStart"/>
       <w:r>
         <w:rPr>
           <w:rFonts w:cs="Times New Roman"/>
@@ -2085,6 +3251,7 @@
         </w:rPr>
         <w:t>Ecography</w:t>
       </w:r>
+      <w:proofErr w:type="spellEnd"/>
       <w:r>
         <w:rPr>
           <w:rFonts w:cs="Times New Roman"/>
@@ -2100,11 +3267,19 @@
           <w:rFonts w:cs="Times New Roman"/>
         </w:rPr>
       </w:pPr>
-      <w:r>
-        <w:rPr>
-          <w:rFonts w:cs="Times New Roman"/>
-        </w:rPr>
-        <w:t xml:space="preserve">Steudel, K., Porter, W.P. &amp; Sher, D. (1994) The biophysics of Bergmann’s rule: a comparison of the effects of pelage and body size variation on metabolic rate. </w:t>
+      <w:proofErr w:type="spellStart"/>
+      <w:r>
+        <w:rPr>
+          <w:rFonts w:cs="Times New Roman"/>
+        </w:rPr>
+        <w:t>Steudel</w:t>
+      </w:r>
+      <w:proofErr w:type="spellEnd"/>
+      <w:r>
+        <w:rPr>
+          <w:rFonts w:cs="Times New Roman"/>
+        </w:rPr>
+        <w:t xml:space="preserve">, K., Porter, W.P. &amp; Sher, D. (1994) The biophysics of Bergmann’s rule: a comparison of the effects of pelage and body size variation on metabolic rate. </w:t>
       </w:r>
       <w:r>
         <w:rPr>
@@ -2143,11 +3318,33 @@
           <w:rFonts w:cs="Times New Roman"/>
         </w:rPr>
       </w:pPr>
-      <w:r>
-        <w:rPr>
-          <w:rFonts w:cs="Times New Roman"/>
-        </w:rPr>
-        <w:t xml:space="preserve">Stirling, I. &amp; Derocher, A.E. (2012) Effects of climate warming on polar bears: A review of the evidence. </w:t>
+      <w:proofErr w:type="spellStart"/>
+      <w:r>
+        <w:rPr>
+          <w:rFonts w:cs="Times New Roman"/>
+        </w:rPr>
+        <w:t>Stirling</w:t>
+      </w:r>
+      <w:proofErr w:type="spellEnd"/>
+      <w:r>
+        <w:rPr>
+          <w:rFonts w:cs="Times New Roman"/>
+        </w:rPr>
+        <w:t xml:space="preserve">, I. &amp; </w:t>
+      </w:r>
+      <w:proofErr w:type="spellStart"/>
+      <w:r>
+        <w:rPr>
+          <w:rFonts w:cs="Times New Roman"/>
+        </w:rPr>
+        <w:t>Derocher</w:t>
+      </w:r>
+      <w:proofErr w:type="spellEnd"/>
+      <w:r>
+        <w:rPr>
+          <w:rFonts w:cs="Times New Roman"/>
+        </w:rPr>
+        <w:t xml:space="preserve">, A.E. (2012) Effects of climate warming on polar bears: A review of the evidence. </w:t>
       </w:r>
       <w:r>
         <w:rPr>
@@ -2201,11 +3398,61 @@
           <w:rFonts w:cs="Times New Roman"/>
         </w:rPr>
       </w:pPr>
-      <w:r>
-        <w:rPr>
-          <w:rFonts w:cs="Times New Roman"/>
-        </w:rPr>
-        <w:t xml:space="preserve">Teplitsky, C., Mills, J. a, Alho, J.S., Yarrall, J.W. &amp; Merilä, J. (2008) Bergmann’s rule and climate change revisited: disentangling environmental and genetic responses in a wild bird population. </w:t>
+      <w:proofErr w:type="spellStart"/>
+      <w:r>
+        <w:rPr>
+          <w:rFonts w:cs="Times New Roman"/>
+        </w:rPr>
+        <w:t>Teplitsky</w:t>
+      </w:r>
+      <w:proofErr w:type="spellEnd"/>
+      <w:r>
+        <w:rPr>
+          <w:rFonts w:cs="Times New Roman"/>
+        </w:rPr>
+        <w:t xml:space="preserve">, C., Mills, J. a, </w:t>
+      </w:r>
+      <w:proofErr w:type="spellStart"/>
+      <w:r>
+        <w:rPr>
+          <w:rFonts w:cs="Times New Roman"/>
+        </w:rPr>
+        <w:t>Alho</w:t>
+      </w:r>
+      <w:proofErr w:type="spellEnd"/>
+      <w:r>
+        <w:rPr>
+          <w:rFonts w:cs="Times New Roman"/>
+        </w:rPr>
+        <w:t xml:space="preserve">, J.S., </w:t>
+      </w:r>
+      <w:proofErr w:type="spellStart"/>
+      <w:r>
+        <w:rPr>
+          <w:rFonts w:cs="Times New Roman"/>
+        </w:rPr>
+        <w:t>Yarrall</w:t>
+      </w:r>
+      <w:proofErr w:type="spellEnd"/>
+      <w:r>
+        <w:rPr>
+          <w:rFonts w:cs="Times New Roman"/>
+        </w:rPr>
+        <w:t xml:space="preserve">, J.W. &amp; </w:t>
+      </w:r>
+      <w:proofErr w:type="spellStart"/>
+      <w:r>
+        <w:rPr>
+          <w:rFonts w:cs="Times New Roman"/>
+        </w:rPr>
+        <w:t>Merilä</w:t>
+      </w:r>
+      <w:proofErr w:type="spellEnd"/>
+      <w:r>
+        <w:rPr>
+          <w:rFonts w:cs="Times New Roman"/>
+        </w:rPr>
+        <w:t xml:space="preserve">, J. (2008) Bergmann’s rule and climate change revisited: disentangling environmental and genetic responses in a wild bird population. </w:t>
       </w:r>
       <w:r>
         <w:rPr>
@@ -2248,8 +3495,51 @@
         <w:rPr>
           <w:rFonts w:cs="Times New Roman"/>
         </w:rPr>
-        <w:t xml:space="preserve">Van Buskirk, J., Mulvihill, R.S. &amp; Leberman, R.C. (2010) Declining body sizes in North American birds associated with climate change. </w:t>
-      </w:r>
+        <w:t xml:space="preserve">Van </w:t>
+      </w:r>
+      <w:proofErr w:type="spellStart"/>
+      <w:r>
+        <w:rPr>
+          <w:rFonts w:cs="Times New Roman"/>
+        </w:rPr>
+        <w:t>Buskirk</w:t>
+      </w:r>
+      <w:proofErr w:type="spellEnd"/>
+      <w:r>
+        <w:rPr>
+          <w:rFonts w:cs="Times New Roman"/>
+        </w:rPr>
+        <w:t xml:space="preserve">, J., </w:t>
+      </w:r>
+      <w:proofErr w:type="spellStart"/>
+      <w:r>
+        <w:rPr>
+          <w:rFonts w:cs="Times New Roman"/>
+        </w:rPr>
+        <w:t>Mulvihill</w:t>
+      </w:r>
+      <w:proofErr w:type="spellEnd"/>
+      <w:r>
+        <w:rPr>
+          <w:rFonts w:cs="Times New Roman"/>
+        </w:rPr>
+        <w:t xml:space="preserve">, R.S. &amp; </w:t>
+      </w:r>
+      <w:proofErr w:type="spellStart"/>
+      <w:r>
+        <w:rPr>
+          <w:rFonts w:cs="Times New Roman"/>
+        </w:rPr>
+        <w:t>Leberman</w:t>
+      </w:r>
+      <w:proofErr w:type="spellEnd"/>
+      <w:r>
+        <w:rPr>
+          <w:rFonts w:cs="Times New Roman"/>
+        </w:rPr>
+        <w:t xml:space="preserve">, R.C. (2010) Declining body sizes in North American birds associated with climate change. </w:t>
+      </w:r>
+      <w:proofErr w:type="spellStart"/>
       <w:r>
         <w:rPr>
           <w:rFonts w:cs="Times New Roman"/>
@@ -2258,6 +3548,7 @@
         </w:rPr>
         <w:t>Oikos</w:t>
       </w:r>
+      <w:proofErr w:type="spellEnd"/>
       <w:r>
         <w:rPr>
           <w:rFonts w:cs="Times New Roman"/>
@@ -2306,7 +3597,49 @@
         <w:rPr>
           <w:rFonts w:cs="Times New Roman"/>
         </w:rPr>
-        <w:t xml:space="preserve">Woodward, G., Ebenman, B., Emmerson, M., Montoya, J.M., Olesen, J.M., Valido, A. &amp; Warren, P.H. (2005) Body size in ecological networks. </w:t>
+        <w:t xml:space="preserve">Woodward, G., </w:t>
+      </w:r>
+      <w:proofErr w:type="spellStart"/>
+      <w:r>
+        <w:rPr>
+          <w:rFonts w:cs="Times New Roman"/>
+        </w:rPr>
+        <w:t>Ebenman</w:t>
+      </w:r>
+      <w:proofErr w:type="spellEnd"/>
+      <w:r>
+        <w:rPr>
+          <w:rFonts w:cs="Times New Roman"/>
+        </w:rPr>
+        <w:t xml:space="preserve">, B., Emmerson, M., Montoya, J.M., </w:t>
+      </w:r>
+      <w:proofErr w:type="spellStart"/>
+      <w:r>
+        <w:rPr>
+          <w:rFonts w:cs="Times New Roman"/>
+        </w:rPr>
+        <w:t>Olesen</w:t>
+      </w:r>
+      <w:proofErr w:type="spellEnd"/>
+      <w:r>
+        <w:rPr>
+          <w:rFonts w:cs="Times New Roman"/>
+        </w:rPr>
+        <w:t xml:space="preserve">, J.M., </w:t>
+      </w:r>
+      <w:proofErr w:type="spellStart"/>
+      <w:r>
+        <w:rPr>
+          <w:rFonts w:cs="Times New Roman"/>
+        </w:rPr>
+        <w:t>Valido</w:t>
+      </w:r>
+      <w:proofErr w:type="spellEnd"/>
+      <w:r>
+        <w:rPr>
+          <w:rFonts w:cs="Times New Roman"/>
+        </w:rPr>
+        <w:t xml:space="preserve">, A. &amp; Warren, P.H. (2005) Body size in ecological networks. </w:t>
       </w:r>
       <w:r>
         <w:rPr>
@@ -2476,10 +3809,6 @@
       </w:r>
     </w:p>
     <w:p/>
-    <w:p>
-      <w:bookmarkStart w:id="1" w:name="t_ft_across_site_summary"/>
-      <w:bookmarkEnd w:id="1"/>
-    </w:p>
     <w:tbl>
       <w:tblPr>
         <w:tblW w:w="0" w:type="auto"/>
@@ -2636,8 +3965,8 @@
     <w:p/>
     <w:p/>
     <w:p>
-      <w:bookmarkStart w:id="2" w:name="t_ft_by_site_summary"/>
-      <w:bookmarkEnd w:id="2"/>
+      <w:bookmarkStart w:id="0" w:name="t_ft_by_site_summary"/>
+      <w:bookmarkEnd w:id="0"/>
     </w:p>
     <w:tbl>
       <w:tblPr>
@@ -3077,7 +4406,7 @@
                 <w:sz w:val="20"/>
                 <w:szCs w:val="20"/>
               </w:rPr>
-              <w:t>15.000</w:t>
+              <w:t>15</w:t>
             </w:r>
           </w:p>
         </w:tc>
@@ -3108,7 +4437,7 @@
                 <w:sz w:val="20"/>
                 <w:szCs w:val="20"/>
               </w:rPr>
-              <w:t>9613.000</w:t>
+              <w:t>9613</w:t>
             </w:r>
           </w:p>
         </w:tc>
@@ -3139,7 +4468,7 @@
                 <w:sz w:val="20"/>
                 <w:szCs w:val="20"/>
               </w:rPr>
-              <w:t>6.000</w:t>
+              <w:t>6</w:t>
             </w:r>
           </w:p>
         </w:tc>
@@ -3170,7 +4499,7 @@
                 <w:sz w:val="20"/>
                 <w:szCs w:val="20"/>
               </w:rPr>
-              <w:t>17.000</w:t>
+              <w:t>17</w:t>
             </w:r>
           </w:p>
         </w:tc>
@@ -3337,7 +4666,7 @@
                 <w:sz w:val="20"/>
                 <w:szCs w:val="20"/>
               </w:rPr>
-              <w:t>15.000</w:t>
+              <w:t>15</w:t>
             </w:r>
           </w:p>
         </w:tc>
@@ -3369,7 +4698,7 @@
                 <w:sz w:val="20"/>
                 <w:szCs w:val="20"/>
               </w:rPr>
-              <w:t>635.000</w:t>
+              <w:t>635</w:t>
             </w:r>
           </w:p>
         </w:tc>
@@ -3401,7 +4730,7 @@
                 <w:sz w:val="20"/>
                 <w:szCs w:val="20"/>
               </w:rPr>
-              <w:t>13.000</w:t>
+              <w:t>13</w:t>
             </w:r>
           </w:p>
         </w:tc>
@@ -3433,7 +4762,7 @@
                 <w:sz w:val="20"/>
                 <w:szCs w:val="20"/>
               </w:rPr>
-              <w:t>38.000</w:t>
+              <w:t>38</w:t>
             </w:r>
           </w:p>
         </w:tc>
@@ -3464,6 +4793,7 @@
               <w:ind w:left="40" w:right="40"/>
               <w:jc w:val="right"/>
             </w:pPr>
+            <w:proofErr w:type="spellStart"/>
             <w:r>
               <w:rPr>
                 <w:rFonts w:ascii="Arial" w:hAnsi="Arial" w:cs="Arial"/>
@@ -3473,6 +4803,7 @@
               </w:rPr>
               <w:t>Sevilleta</w:t>
             </w:r>
+            <w:proofErr w:type="spellEnd"/>
           </w:p>
         </w:tc>
         <w:tc>
@@ -3595,7 +4926,7 @@
                 <w:sz w:val="20"/>
                 <w:szCs w:val="20"/>
               </w:rPr>
-              <w:t>15.000</w:t>
+              <w:t>15</w:t>
             </w:r>
           </w:p>
         </w:tc>
@@ -3626,7 +4957,7 @@
                 <w:sz w:val="20"/>
                 <w:szCs w:val="20"/>
               </w:rPr>
-              <w:t>706.000</w:t>
+              <w:t>706</w:t>
             </w:r>
           </w:p>
         </w:tc>
@@ -3657,7 +4988,7 @@
                 <w:sz w:val="20"/>
                 <w:szCs w:val="20"/>
               </w:rPr>
-              <w:t>5.000</w:t>
+              <w:t>5</w:t>
             </w:r>
           </w:p>
         </w:tc>
@@ -3688,15 +5019,17 @@
                 <w:sz w:val="20"/>
                 <w:szCs w:val="20"/>
               </w:rPr>
-              <w:t>26.000</w:t>
+              <w:t>26</w:t>
             </w:r>
           </w:p>
         </w:tc>
       </w:tr>
     </w:tbl>
     <w:p/>
-    <w:p/>
-    <w:p/>
+    <w:p>
+      <w:bookmarkStart w:id="1" w:name="_GoBack"/>
+      <w:bookmarkEnd w:id="1"/>
+    </w:p>
     <w:p>
       <w:pPr>
         <w:pStyle w:val="ListParagraph"/>
@@ -3957,7 +5290,15 @@
         <w:t xml:space="preserve">: </w:t>
       </w:r>
       <w:r>
-        <w:t>Results broken out for Sevilleta subsites</w:t>
+        <w:t xml:space="preserve">Results broken out for </w:t>
+      </w:r>
+      <w:proofErr w:type="spellStart"/>
+      <w:r>
+        <w:t>Sevilleta</w:t>
+      </w:r>
+      <w:proofErr w:type="spellEnd"/>
+      <w:r>
+        <w:t xml:space="preserve"> subsites</w:t>
       </w:r>
       <w:r>
         <w:t xml:space="preserve"> </w:t>
@@ -4068,7 +5409,15 @@
         <w:t>7</w:t>
       </w:r>
       <w:r>
-        <w:t>: Mrt split out by species</w:t>
+        <w:t xml:space="preserve">: </w:t>
+      </w:r>
+      <w:proofErr w:type="spellStart"/>
+      <w:r>
+        <w:t>Mrt</w:t>
+      </w:r>
+      <w:proofErr w:type="spellEnd"/>
+      <w:r>
+        <w:t xml:space="preserve"> split out by species</w:t>
       </w:r>
     </w:p>
     <w:p>

</xml_diff>

<commit_message>
Edit entire ms, update refs
</commit_message>
<xml_diff>
--- a/writing/manuscript.docx
+++ b/writing/manuscript.docx
@@ -83,31 +83,46 @@
         <w:ind w:firstLine="720"/>
       </w:pPr>
       <w:r>
-        <w:t xml:space="preserve">Current and future changes in the climate </w:t>
-      </w:r>
-      <w:r>
-        <w:t>will affect the traits of organisms, which will have downstream effects on how n</w:t>
-      </w:r>
-      <w:r>
-        <w:t>atural systems function</w:t>
-      </w:r>
-      <w:r>
-        <w:t>. In particular, the potential for organisms to become smaller in response to increasing global temperatures has received growing attention as one of the possible universal response to climate change (Gardner et al., 20</w:t>
+        <w:t xml:space="preserve">Changes in climate can influence the traits of organisms, resulting in downstream effects on the functioning of natural systems. </w:t>
+      </w:r>
+      <w:r>
+        <w:t xml:space="preserve">In particular, the potential for organisms to become smaller in response to increasing global temperatures has received growing attention as </w:t>
+      </w:r>
+      <w:r>
+        <w:t xml:space="preserve">a potential universal </w:t>
+      </w:r>
+      <w:r>
+        <w:t>response to climate change (Gardner et al., 20</w:t>
       </w:r>
       <w:r>
         <w:t>11; Sheridan and Bickford, 2011</w:t>
       </w:r>
       <w:r>
+        <w:t>; Riemer et al., 2018a</w:t>
+      </w:r>
+      <w:r>
         <w:t xml:space="preserve">). </w:t>
       </w:r>
       <w:r>
-        <w:t>Warmer temperatures resulting in decreased body size come</w:t>
-      </w:r>
-      <w:r>
-        <w:t>s from Bergmann’s rule, which states</w:t>
-      </w:r>
-      <w:r>
-        <w:t xml:space="preserve"> that there is a negative spatial relationship between the size of individuals of endotherm species and the temperature of the location at which they occur (Bergmann, 1847; Brown and Lee, 1969; Ashton, 2002; </w:t>
+        <w:t>The idea of w</w:t>
+      </w:r>
+      <w:r>
+        <w:t>armer temperatures</w:t>
+      </w:r>
+      <w:r>
+        <w:t xml:space="preserve"> possibly</w:t>
+      </w:r>
+      <w:r>
+        <w:t xml:space="preserve"> resul</w:t>
+      </w:r>
+      <w:r>
+        <w:t xml:space="preserve">ting in decreased body size is based on </w:t>
+      </w:r>
+      <w:r>
+        <w:t xml:space="preserve">Bergmann’s rule, </w:t>
+      </w:r>
+      <w:r>
+        <w:t xml:space="preserve">a negative spatial relationship between the size of individuals of endotherm species and the temperature of the location at which they occur (Bergmann, 1847; Brown and Lee, 1969; Ashton, 2002; </w:t>
       </w:r>
       <w:proofErr w:type="spellStart"/>
       <w:r>
@@ -123,7 +138,13 @@
       </w:r>
       <w:proofErr w:type="spellEnd"/>
       <w:r>
-        <w:t xml:space="preserve"> &amp; Dayan, 2003). This rule has been extrapolated to predict that increasing temperatures from climate change should cause individuals of endotherm species to decrease in size as temperatures at many locations increase</w:t>
+        <w:t xml:space="preserve"> &amp; Dayan, 2003). This rule has been extrapolated to predict that increasing temperatures from climate change should cause individuals of endotherm species to decrease i</w:t>
+      </w:r>
+      <w:r>
+        <w:t xml:space="preserve">n size as temperatures </w:t>
+      </w:r>
+      <w:r>
+        <w:t>increase</w:t>
       </w:r>
       <w:r>
         <w:t>. This has been supported by syntheses of published studies, which suggest that endotherms have generally been decreasing in size over the last several decades</w:t>
@@ -147,10 +168,44 @@
         <w:t>), changes in size</w:t>
       </w:r>
       <w:r>
-        <w:t xml:space="preserve"> due to climate change could result in drastic changes in e</w:t>
+        <w:t xml:space="preserve"> due to climate change </w:t>
+      </w:r>
+      <w:r>
+        <w:t xml:space="preserve">are likely to influence </w:t>
+      </w:r>
+      <w:r>
+        <w:t>e</w:t>
       </w:r>
       <w:r>
         <w:t>cosystem structure and function</w:t>
+      </w:r>
+      <w:r>
+        <w:t xml:space="preserve"> (Riemer et al., 2018a</w:t>
+      </w:r>
+      <w:r>
+        <w:t xml:space="preserve">; </w:t>
+      </w:r>
+      <w:proofErr w:type="spellStart"/>
+      <w:r>
+        <w:t>Ohlberger</w:t>
+      </w:r>
+      <w:proofErr w:type="spellEnd"/>
+      <w:r>
+        <w:t xml:space="preserve"> et al., 2011</w:t>
+      </w:r>
+      <w:r>
+        <w:t xml:space="preserve">; </w:t>
+      </w:r>
+      <w:proofErr w:type="spellStart"/>
+      <w:r>
+        <w:t>Yvon</w:t>
+      </w:r>
+      <w:proofErr w:type="spellEnd"/>
+      <w:r>
+        <w:t>-Durocher and Allen, 2012</w:t>
+      </w:r>
+      <w:r>
+        <w:t>)</w:t>
       </w:r>
       <w:r>
         <w:t xml:space="preserve">. </w:t>
@@ -161,123 +216,6 @@
         <w:spacing w:line="480" w:lineRule="auto"/>
         <w:ind w:firstLine="720"/>
       </w:pPr>
-      <w:r>
-        <w:lastRenderedPageBreak/>
-        <w:t>The general relationship between endotherm size and temperature on which predictions for decreasing size have been based on has, however, been questioned due to data-intensive analyses that evaluate this relationship for many species simultaneously (</w:t>
-      </w:r>
-      <w:proofErr w:type="spellStart"/>
-      <w:r>
-        <w:t>McNab</w:t>
-      </w:r>
-      <w:proofErr w:type="spellEnd"/>
-      <w:r>
-        <w:t xml:space="preserve">, 1971; </w:t>
-      </w:r>
-      <w:proofErr w:type="spellStart"/>
-      <w:r>
-        <w:t>Meiri</w:t>
-      </w:r>
-      <w:proofErr w:type="spellEnd"/>
-      <w:r>
-        <w:t xml:space="preserve"> et al., 2004; </w:t>
-      </w:r>
-      <w:r>
-        <w:t>Riemer et al., 2018</w:t>
-      </w:r>
-      <w:r>
-        <w:t xml:space="preserve">). For example, when this relationship was recently examined for nearly 1,000 bird and mammal species using a century of global data, most species had weak relationships (Riemer et al., 2018). </w:t>
-      </w:r>
-      <w:r>
-        <w:t>While this suggests that Bergmann’s rule is not as generally applicable as previously believed, the analysis included data for spatial and temporal variation in size. Because responses of ecosystems across time do not necessarily match their responses across space (</w:t>
-      </w:r>
-      <w:proofErr w:type="spellStart"/>
-      <w:r>
-        <w:t>Fukami</w:t>
-      </w:r>
-      <w:proofErr w:type="spellEnd"/>
-      <w:r>
-        <w:t xml:space="preserve"> and Wardle, 2005</w:t>
-      </w:r>
-      <w:r>
-        <w:t xml:space="preserve">), </w:t>
-      </w:r>
-      <w:r>
-        <w:t>the predicted general decline in size could still occur. In orde</w:t>
-      </w:r>
-      <w:r>
-        <w:t xml:space="preserve">r to understand how species will generally </w:t>
-      </w:r>
-      <w:r>
-        <w:t>respond to climate change, this relationship needs to be examined in a similar data-intensive fashion with a</w:t>
-      </w:r>
-      <w:r>
-        <w:t>n explicit</w:t>
-      </w:r>
-      <w:r>
-        <w:t xml:space="preserve"> focus on changes through time. Recent studies that have suggested that species are getting smaller are limited by small numbers of species (</w:t>
-      </w:r>
-      <w:proofErr w:type="spellStart"/>
-      <w:r>
-        <w:t>Teplitsky</w:t>
-      </w:r>
-      <w:proofErr w:type="spellEnd"/>
-      <w:r>
-        <w:t xml:space="preserve"> et al., 2008; </w:t>
-      </w:r>
-      <w:proofErr w:type="spellStart"/>
-      <w:r>
-        <w:t>Husby</w:t>
-      </w:r>
-      <w:proofErr w:type="spellEnd"/>
-      <w:r>
-        <w:t xml:space="preserve"> et al., 2011; </w:t>
-      </w:r>
-      <w:proofErr w:type="spellStart"/>
-      <w:r>
-        <w:t>Canale</w:t>
-      </w:r>
-      <w:proofErr w:type="spellEnd"/>
-      <w:r>
-        <w:t xml:space="preserve"> et al., 2016), small numbers of sites (Van </w:t>
-      </w:r>
-      <w:proofErr w:type="spellStart"/>
-      <w:r>
-        <w:t>Buskirk</w:t>
-      </w:r>
-      <w:proofErr w:type="spellEnd"/>
-      <w:r>
-        <w:t xml:space="preserve"> et al., 2010; </w:t>
-      </w:r>
-      <w:proofErr w:type="spellStart"/>
-      <w:r>
-        <w:t>Salewski</w:t>
-      </w:r>
-      <w:proofErr w:type="spellEnd"/>
-      <w:r>
-        <w:t xml:space="preserve"> et al., 2010), and data that is collected over short time periods (Smith et al., 1998). Syntheses of these results (e.g., </w:t>
-      </w:r>
-      <w:proofErr w:type="spellStart"/>
-      <w:r>
-        <w:t>Millien</w:t>
-      </w:r>
-      <w:proofErr w:type="spellEnd"/>
-      <w:r>
-        <w:t xml:space="preserve"> et al., 2006</w:t>
-      </w:r>
-      <w:r>
-        <w:t>) are potentially affected by both limitations of individual studies and potential publication bias due to negative results being less frequently published (</w:t>
-      </w:r>
-      <w:proofErr w:type="spellStart"/>
-      <w:r>
-        <w:t>Korichev</w:t>
-      </w:r>
-      <w:r>
-        <w:t>a</w:t>
-      </w:r>
-      <w:proofErr w:type="spellEnd"/>
-      <w:r>
-        <w:t xml:space="preserve"> et al., 2013; Riemer et al., 2018). </w:t>
-      </w:r>
     </w:p>
     <w:p>
       <w:pPr>
@@ -285,229 +223,173 @@
         <w:ind w:firstLine="720"/>
       </w:pPr>
       <w:r>
-        <w:t xml:space="preserve">We </w:t>
-      </w:r>
-      <w:r>
-        <w:t xml:space="preserve">directly </w:t>
-      </w:r>
-      <w:r>
-        <w:t>assessed</w:t>
-      </w:r>
-      <w:r>
-        <w:t xml:space="preserve"> temporal shifts in body size due to temperature </w:t>
-      </w:r>
-      <w:r>
-        <w:t xml:space="preserve">in a data-intensive </w:t>
-      </w:r>
-      <w:r>
-        <w:t>manner</w:t>
-      </w:r>
-      <w:r>
-        <w:t xml:space="preserve"> </w:t>
-      </w:r>
-      <w:r>
-        <w:t>by compiling long-term time</w:t>
-      </w:r>
-      <w:r>
-        <w:t xml:space="preserve"> serie</w:t>
-      </w:r>
-      <w:r>
-        <w:t>s data on</w:t>
-      </w:r>
-      <w:r>
-        <w:t xml:space="preserve"> mammal communities from </w:t>
-      </w:r>
-      <w:r>
-        <w:t>three</w:t>
-      </w:r>
-      <w:r>
-        <w:t xml:space="preserve"> geographic</w:t>
-      </w:r>
-      <w:r>
-        <w:t xml:space="preserve"> locations. </w:t>
-      </w:r>
-      <w:r>
-        <w:t xml:space="preserve">This consisted of size measurements for </w:t>
-      </w:r>
-      <w:r>
-        <w:t>128,710</w:t>
-      </w:r>
-      <w:r>
-        <w:t xml:space="preserve"> individuals</w:t>
-      </w:r>
-      <w:r>
-        <w:t>, which were used</w:t>
-      </w:r>
-      <w:r>
-        <w:t xml:space="preserve"> to determine </w:t>
-      </w:r>
-      <w:r>
-        <w:t xml:space="preserve">the </w:t>
-      </w:r>
-      <w:r>
-        <w:t xml:space="preserve">average </w:t>
-      </w:r>
-      <w:r>
-        <w:t xml:space="preserve">annual </w:t>
-      </w:r>
-      <w:r>
-        <w:t>mass of 32</w:t>
-      </w:r>
-      <w:r>
-        <w:t xml:space="preserve"> </w:t>
-      </w:r>
-      <w:r>
-        <w:t xml:space="preserve">unique species-site combinations </w:t>
-      </w:r>
-      <w:r>
-        <w:t xml:space="preserve">with observations for at least five years spread </w:t>
-      </w:r>
-      <w:r>
-        <w:t>across at least ten years</w:t>
-      </w:r>
-      <w:r>
-        <w:t xml:space="preserve">. </w:t>
-      </w:r>
-      <w:r>
-        <w:t>This was combined with a gl</w:t>
-      </w:r>
-      <w:r>
-        <w:t xml:space="preserve">obal temperature dataset to determine </w:t>
-      </w:r>
-      <w:r>
-        <w:t xml:space="preserve">how both temperature and species mass changed through time for each species at each site, and </w:t>
-      </w:r>
-      <w:r>
-        <w:t>to assess</w:t>
-      </w:r>
-      <w:r>
-        <w:t xml:space="preserve"> the strength and direction of the relationship between mass and temperature. </w:t>
-      </w:r>
-      <w:r>
-        <w:t xml:space="preserve">This data-intensive approach addresses limitations of previous work on the temperature-mass relationship, which consisted of studies on single species and meta-analyses derived from those studies. </w:t>
-      </w:r>
-      <w:r>
-        <w:t xml:space="preserve">We were able to show how mammal size is impacted by temperature over time. </w:t>
-      </w:r>
-    </w:p>
-    <w:p/>
-    <w:p>
-      <w:pPr>
-        <w:rPr>
-          <w:b/>
-        </w:rPr>
-      </w:pPr>
-      <w:r>
-        <w:rPr>
-          <w:b/>
-        </w:rPr>
-        <w:t>Methods</w:t>
-      </w:r>
-    </w:p>
-    <w:p/>
-    <w:p>
-      <w:r>
-        <w:rPr>
-          <w:i/>
-        </w:rPr>
-        <w:t>Datasets</w:t>
-      </w:r>
-    </w:p>
-    <w:p/>
+        <w:lastRenderedPageBreak/>
+        <w:t xml:space="preserve">In ectotherms, the mechanism that underlies the relationship between temperature and organismal size is well supported by </w:t>
+      </w:r>
+      <w:r>
+        <w:t>empirical and theoretical</w:t>
+      </w:r>
+      <w:r>
+        <w:t xml:space="preserve"> work (</w:t>
+      </w:r>
+      <w:r>
+        <w:t xml:space="preserve">van der Have and de Jong, 1996; Walters and Hassall, 2006; </w:t>
+      </w:r>
+      <w:r>
+        <w:t>Forster et al., 2011</w:t>
+      </w:r>
+      <w:r>
+        <w:t>). In contrast, most proposed mechanisms for endotherms have been called into question (</w:t>
+      </w:r>
+      <w:r>
+        <w:t>Watt et al., 2010</w:t>
+      </w:r>
+      <w:r>
+        <w:t xml:space="preserve">) and the generality of the empirical relationship has been cast in doubt by data-intensive analysis that evaluate Bergmann’s rule for man species simultaneously </w:t>
+      </w:r>
+      <w:r>
+        <w:t>(</w:t>
+      </w:r>
+      <w:proofErr w:type="spellStart"/>
+      <w:r>
+        <w:t>McNab</w:t>
+      </w:r>
+      <w:proofErr w:type="spellEnd"/>
+      <w:r>
+        <w:t xml:space="preserve">, 1971; </w:t>
+      </w:r>
+      <w:proofErr w:type="spellStart"/>
+      <w:r>
+        <w:t>Meiri</w:t>
+      </w:r>
+      <w:proofErr w:type="spellEnd"/>
+      <w:r>
+        <w:t xml:space="preserve"> et al., 2004; Riemer et al., 2018</w:t>
+      </w:r>
+      <w:r>
+        <w:t>b</w:t>
+      </w:r>
+      <w:r>
+        <w:t>).</w:t>
+      </w:r>
+      <w:r>
+        <w:t xml:space="preserve"> For example, when this relationship was recently examined for nearly 1,000 bird and mammal species using a century of global data, only 14% of species showed significant negative relationships (Riemer et al., 2018b). This calls into question how likely it is that endotherms will decrease in size in response to temperature shifts from climate change. </w:t>
+      </w:r>
+    </w:p>
     <w:p>
       <w:pPr>
         <w:spacing w:line="480" w:lineRule="auto"/>
         <w:ind w:firstLine="720"/>
       </w:pPr>
       <w:r>
-        <w:t xml:space="preserve">Organismal size data was compiled from three long-term studies of small mammals, </w:t>
-      </w:r>
-      <w:r>
-        <w:t>which all had individual-level body mass measurements</w:t>
-      </w:r>
-      <w:r>
-        <w:t>. We only included datasets that had at least ten years of continuous data. Two of the sites, Portal and Fray Jorge, are long-term experimental studies of community dynamics in mammal communities. Portal is located in the United States in southeastern Arizona (Ernest et al., 2018)</w:t>
-      </w:r>
-      <w:r>
-        <w:t>. Fray Jorge is in the national park of the same name in Chile (</w:t>
-      </w:r>
-      <w:proofErr w:type="spellStart"/>
-      <w:r>
-        <w:t>Kelt</w:t>
-      </w:r>
-      <w:proofErr w:type="spellEnd"/>
-      <w:r>
-        <w:t xml:space="preserve"> et al., 2013). These two datasets were downloaded using the Data Retriever (Morris and White, 2013; </w:t>
-      </w:r>
-      <w:proofErr w:type="spellStart"/>
-      <w:r>
-        <w:t>Senyondo</w:t>
-      </w:r>
-      <w:proofErr w:type="spellEnd"/>
-      <w:r>
-        <w:t xml:space="preserve"> et al., 2017), with additional metadata taken from Ecological Archives. </w:t>
-      </w:r>
-      <w:r>
-        <w:t xml:space="preserve">The </w:t>
-      </w:r>
-      <w:proofErr w:type="spellStart"/>
-      <w:r>
-        <w:t>Sevilleta</w:t>
-      </w:r>
-      <w:proofErr w:type="spellEnd"/>
-      <w:r>
-        <w:t xml:space="preserve"> dataset is from a Long Term Ecological Research project in the southwestern United States</w:t>
-      </w:r>
-      <w:r>
-        <w:t xml:space="preserve">, which </w:t>
-      </w:r>
-      <w:r>
-        <w:t>is collected</w:t>
-      </w:r>
-      <w:r>
-        <w:t xml:space="preserve"> because it is at the intersect</w:t>
-      </w:r>
-      <w:r>
-        <w:t xml:space="preserve">ion of several major biomes. </w:t>
-      </w:r>
-      <w:r>
-        <w:t>Data are</w:t>
-      </w:r>
-      <w:r>
-        <w:t xml:space="preserve"> collected at eight </w:t>
-      </w:r>
-      <w:r>
-        <w:t>sub</w:t>
-      </w:r>
-      <w:r>
-        <w:t>sites that are in close proximity,</w:t>
-      </w:r>
-      <w:r>
-        <w:t xml:space="preserve"> which we chose to integrate due to similar patterns across the sites</w:t>
-      </w:r>
-      <w:r>
-        <w:t xml:space="preserve"> (Supplement 1</w:t>
-      </w:r>
-      <w:r>
-        <w:t>). This time series dataset was downloaded</w:t>
-      </w:r>
-      <w:r>
-        <w:t>, along with metadata, from the University of New Mexico digital repository (</w:t>
-      </w:r>
-      <w:r>
-        <w:t>Newsome, 2016</w:t>
+        <w:t>These data-intensive studies generally use museum collections and therefore usually have mixed spatial and temporal data as specimens are sampled across both space and time (</w:t>
+      </w:r>
+      <w:proofErr w:type="spellStart"/>
+      <w:r>
+        <w:t>McNab</w:t>
+      </w:r>
+      <w:proofErr w:type="spellEnd"/>
+      <w:r>
+        <w:t xml:space="preserve">, 1971; </w:t>
+      </w:r>
+      <w:proofErr w:type="spellStart"/>
+      <w:r>
+        <w:t>Meiri</w:t>
+      </w:r>
+      <w:proofErr w:type="spellEnd"/>
+      <w:r>
+        <w:t xml:space="preserve"> et al., 2004; Riemer et al., 2018b</w:t>
+      </w:r>
+      <w:r>
+        <w:t>). Therefore, while these analyses question Bergmann’s rule in general, they do not directly address whether organisms will tend to get small through time because responses of ecosystems across time do not necessarily match their responses across space (</w:t>
+      </w:r>
+      <w:proofErr w:type="spellStart"/>
+      <w:r>
+        <w:t>Fukami</w:t>
+      </w:r>
+      <w:proofErr w:type="spellEnd"/>
+      <w:r>
+        <w:t xml:space="preserve"> and Wardle, 2005). </w:t>
+      </w:r>
+      <w:r>
+        <w:t>Recent studies that have suggested that species are getting smaller</w:t>
+      </w:r>
+      <w:r>
+        <w:t xml:space="preserve"> through time</w:t>
+      </w:r>
+      <w:r>
+        <w:t xml:space="preserve"> are limited by small numbers of species (</w:t>
+      </w:r>
+      <w:proofErr w:type="spellStart"/>
+      <w:r>
+        <w:t>Teplitsky</w:t>
+      </w:r>
+      <w:proofErr w:type="spellEnd"/>
+      <w:r>
+        <w:t xml:space="preserve"> et al., 2008; </w:t>
+      </w:r>
+      <w:proofErr w:type="spellStart"/>
+      <w:r>
+        <w:t>Husby</w:t>
+      </w:r>
+      <w:proofErr w:type="spellEnd"/>
+      <w:r>
+        <w:t xml:space="preserve"> et al., 2011; </w:t>
+      </w:r>
+      <w:proofErr w:type="spellStart"/>
+      <w:r>
+        <w:t>Canale</w:t>
+      </w:r>
+      <w:proofErr w:type="spellEnd"/>
+      <w:r>
+        <w:t xml:space="preserve"> et al., 2016), small numbers of sites (Van </w:t>
+      </w:r>
+      <w:proofErr w:type="spellStart"/>
+      <w:r>
+        <w:t>Buskirk</w:t>
+      </w:r>
+      <w:proofErr w:type="spellEnd"/>
+      <w:r>
+        <w:t xml:space="preserve"> et al., 2010; </w:t>
+      </w:r>
+      <w:proofErr w:type="spellStart"/>
+      <w:r>
+        <w:t>Salewski</w:t>
+      </w:r>
+      <w:proofErr w:type="spellEnd"/>
+      <w:r>
+        <w:t xml:space="preserve"> et al., 2010), and data that is collected over short time periods (Smith et al., 1998). Syntheses of these results (e.g., </w:t>
+      </w:r>
+      <w:proofErr w:type="spellStart"/>
+      <w:r>
+        <w:t>Millien</w:t>
+      </w:r>
+      <w:proofErr w:type="spellEnd"/>
+      <w:r>
+        <w:t xml:space="preserve"> et al., 2006</w:t>
+      </w:r>
+      <w:r>
+        <w:t>) are potentially affected by both limitations of individual studies and potential publication bias due to negative results being less frequently published (</w:t>
+      </w:r>
+      <w:proofErr w:type="spellStart"/>
+      <w:r>
+        <w:t>Korichev</w:t>
+      </w:r>
+      <w:r>
+        <w:t>a</w:t>
+      </w:r>
+      <w:proofErr w:type="spellEnd"/>
+      <w:r>
+        <w:t xml:space="preserve"> et al., 2013; Riemer et al., 2018</w:t>
+      </w:r>
+      <w:r>
+        <w:t>b</w:t>
       </w:r>
       <w:r>
         <w:t xml:space="preserve">). </w:t>
       </w:r>
       <w:r>
-        <w:t>The locations of t</w:t>
-      </w:r>
-      <w:r>
-        <w:t>he three sites are shown in Figure</w:t>
-      </w:r>
-      <w:r>
-        <w:t xml:space="preserve"> 1. </w:t>
+        <w:t xml:space="preserve">Therefore, in order to determine how the size of species will respond to climate change, shifts in size and their relationship to increasing temperature needs to be examined in a data-intensive manner. </w:t>
       </w:r>
     </w:p>
     <w:p>
@@ -516,142 +398,301 @@
         <w:ind w:firstLine="720"/>
       </w:pPr>
       <w:r>
-        <w:t xml:space="preserve">From each dataset, we retained only individual records that were identified as a rodent species, had an associated mass measurement, and were indicated as adults. For the two experimental sites, Portal and Fray Jorge, only individuals collected from control treatments were included. We kept all instances of the same individual being recaptured, which is common at these sites. </w:t>
-      </w:r>
-      <w:r>
-        <w:t>We only include</w:t>
-      </w:r>
-      <w:r>
-        <w:t>d individuals of each species from</w:t>
-      </w:r>
-      <w:r>
-        <w:t xml:space="preserve"> years in which at least 15 individuals were collected, as it has </w:t>
-      </w:r>
-      <w:r>
-        <w:t>been shown that a signal of temporal size change is noticeable with a minimum of 14 specimens per year for mammals</w:t>
+        <w:t xml:space="preserve">We </w:t>
+      </w:r>
+      <w:r>
+        <w:t xml:space="preserve">directly </w:t>
+      </w:r>
+      <w:r>
+        <w:t>assessed</w:t>
+      </w:r>
+      <w:r>
+        <w:t xml:space="preserve"> temporal shifts in body size </w:t>
+      </w:r>
+      <w:r>
+        <w:t xml:space="preserve">and how these shifts related to changing </w:t>
+      </w:r>
+      <w:r>
+        <w:t xml:space="preserve">temperature </w:t>
+      </w:r>
+      <w:r>
+        <w:t xml:space="preserve">in a data-intensive </w:t>
+      </w:r>
+      <w:r>
+        <w:t>manner</w:t>
       </w:r>
       <w:r>
         <w:t xml:space="preserve"> </w:t>
       </w:r>
       <w:r>
-        <w:t>(Yom-Tov</w:t>
-      </w:r>
-      <w:r>
-        <w:t xml:space="preserve"> &amp; Geffen, 2011)</w:t>
-      </w:r>
-      <w:r>
-        <w:t xml:space="preserve">. After restricting each species data to include only those years that had data for at least 15 individuals, we kept only those species that had at least five years of data. </w:t>
-      </w:r>
-      <w:r>
-        <w:t xml:space="preserve">Doubling these two thresholds did not change trends in temporal mass change or the relationship between temperature and mass (Supplement 2). </w:t>
-      </w:r>
-      <w:r>
-        <w:t>The resulting dataset had</w:t>
-      </w:r>
-      <w:r>
-        <w:t xml:space="preserve"> 32 mass time series (i.e., unique combinations of species and sites</w:t>
-      </w:r>
-      <w:r>
-        <w:t xml:space="preserve">; </w:t>
-      </w:r>
-      <w:r>
-        <w:t>Supplement 3</w:t>
-      </w:r>
-      <w:r>
-        <w:t>)</w:t>
-      </w:r>
-      <w:r>
-        <w:t xml:space="preserve"> from 128,710 individual records and 25 species</w:t>
-      </w:r>
-      <w:r>
-        <w:t xml:space="preserve"> (Table 1</w:t>
-      </w:r>
-      <w:r>
-        <w:t xml:space="preserve">). </w:t>
-      </w:r>
-      <w:r>
-        <w:t>Trends in mass for species common to more than one site</w:t>
-      </w:r>
-      <w:r>
-        <w:t xml:space="preserve"> were compared (Supplement 4</w:t>
-      </w:r>
-      <w:r>
-        <w:t xml:space="preserve">). </w:t>
-      </w:r>
-    </w:p>
+        <w:t>by compiling long-term time</w:t>
+      </w:r>
+      <w:r>
+        <w:t xml:space="preserve"> serie</w:t>
+      </w:r>
+      <w:r>
+        <w:t>s data on</w:t>
+      </w:r>
+      <w:r>
+        <w:t xml:space="preserve"> mammal communities </w:t>
+      </w:r>
+      <w:r>
+        <w:t xml:space="preserve">and their associated temperatures </w:t>
+      </w:r>
+      <w:r>
+        <w:t xml:space="preserve">from </w:t>
+      </w:r>
+      <w:r>
+        <w:t>three</w:t>
+      </w:r>
+      <w:r>
+        <w:t xml:space="preserve"> geographic</w:t>
+      </w:r>
+      <w:r>
+        <w:t xml:space="preserve"> locations. </w:t>
+      </w:r>
+      <w:r>
+        <w:t xml:space="preserve">This consisted of size measurements for </w:t>
+      </w:r>
+      <w:r>
+        <w:t>128,710</w:t>
+      </w:r>
+      <w:r>
+        <w:t xml:space="preserve"> individuals</w:t>
+      </w:r>
+      <w:r>
+        <w:t>, which were used</w:t>
+      </w:r>
+      <w:r>
+        <w:t xml:space="preserve"> to determine </w:t>
+      </w:r>
+      <w:r>
+        <w:t xml:space="preserve">the </w:t>
+      </w:r>
+      <w:r>
+        <w:t xml:space="preserve">average </w:t>
+      </w:r>
+      <w:r>
+        <w:t xml:space="preserve">annual </w:t>
+      </w:r>
+      <w:r>
+        <w:t>mass of 32</w:t>
+      </w:r>
+      <w:r>
+        <w:t xml:space="preserve"> </w:t>
+      </w:r>
+      <w:r>
+        <w:t xml:space="preserve">unique species-site combinations </w:t>
+      </w:r>
+      <w:r>
+        <w:t>with observations for at least five</w:t>
+      </w:r>
+      <w:r>
+        <w:t xml:space="preserve"> individual</w:t>
+      </w:r>
+      <w:r>
+        <w:t xml:space="preserve"> years spread </w:t>
+      </w:r>
+      <w:r>
+        <w:t>across</w:t>
+      </w:r>
+      <w:r>
+        <w:t xml:space="preserve"> a minimum timespan of a decade</w:t>
+      </w:r>
+      <w:r>
+        <w:t xml:space="preserve">. </w:t>
+      </w:r>
+      <w:r>
+        <w:t xml:space="preserve">This data-intensive approach addresses limitations of previous work on the temperature-mass relationship, which consisted of studies on single species and meta-analyses derived from those studies. </w:t>
+      </w:r>
+    </w:p>
+    <w:p/>
+    <w:p>
+      <w:pPr>
+        <w:rPr>
+          <w:b/>
+        </w:rPr>
+      </w:pPr>
+      <w:r>
+        <w:rPr>
+          <w:b/>
+        </w:rPr>
+        <w:t>Methods</w:t>
+      </w:r>
+    </w:p>
+    <w:p/>
+    <w:p>
+      <w:r>
+        <w:rPr>
+          <w:i/>
+        </w:rPr>
+        <w:t>Datasets</w:t>
+      </w:r>
+    </w:p>
+    <w:p/>
     <w:p>
       <w:pPr>
         <w:spacing w:line="480" w:lineRule="auto"/>
         <w:ind w:firstLine="720"/>
       </w:pPr>
       <w:r>
-        <w:t>For temperature data, we used a global dataset with monthly average temperature values from 1900 to 2014 on a 0.5 degrees latitude by 0.5 degrees longitude grid</w:t>
-      </w:r>
-      <w:r>
-        <w:t>, which is created and maintained by the University of Delaware and National Oceanic and Atmospheric Administration</w:t>
-      </w:r>
-      <w:r>
-        <w:t xml:space="preserve"> (Willmott and Matsuura, 2001). </w:t>
-      </w:r>
-      <w:r>
-        <w:t xml:space="preserve">The coordinates for each of the three sites were determined from </w:t>
-      </w:r>
-      <w:r>
-        <w:t>metadata or related citations (Aguilera et al., 2016), and were used to extract all of the month</w:t>
-      </w:r>
-      <w:r>
-        <w:t xml:space="preserve">ly temperatures for each site </w:t>
-      </w:r>
-      <w:r>
-        <w:t xml:space="preserve">from the temperature dataset. Mean annual temperatures were calculated from the monthly temperatures, and then were combined with the mass dataset </w:t>
-      </w:r>
-      <w:r>
-        <w:t xml:space="preserve">to provide a temperature for each species at each site in each year. </w:t>
-      </w:r>
-    </w:p>
-    <w:p/>
-    <w:p>
-      <w:pPr>
-        <w:rPr>
-          <w:i/>
-        </w:rPr>
-      </w:pPr>
-      <w:r>
-        <w:rPr>
-          <w:i/>
-        </w:rPr>
-        <w:t>Analysis</w:t>
-      </w:r>
-    </w:p>
-    <w:p/>
+        <w:t xml:space="preserve">Organismal size data was compiled from three long-term studies of small mammals, </w:t>
+      </w:r>
+      <w:r>
+        <w:t>which all had individual-level body mass measurements</w:t>
+      </w:r>
+      <w:r>
+        <w:t>. We only included datasets that had at least ten years of continuous data. Two of the sites, Portal and Fray Jorge, are long-term experimental studies of community dynamics in mammal communities. Portal is located in the United States in southeastern Arizona (Ernest et al., 2018)</w:t>
+      </w:r>
+      <w:r>
+        <w:t>. Fray Jorge is in the national park of the same name in Chile (</w:t>
+      </w:r>
+      <w:proofErr w:type="spellStart"/>
+      <w:r>
+        <w:t>Kelt</w:t>
+      </w:r>
+      <w:proofErr w:type="spellEnd"/>
+      <w:r>
+        <w:t xml:space="preserve"> et al., 2013). These two datasets were downloaded using the Data Retriever (Morris and White, 2013; </w:t>
+      </w:r>
+      <w:proofErr w:type="spellStart"/>
+      <w:r>
+        <w:t>Senyondo</w:t>
+      </w:r>
+      <w:proofErr w:type="spellEnd"/>
+      <w:r>
+        <w:t xml:space="preserve"> et al., 2017), with additional metadata taken from Ecological Archives. </w:t>
+      </w:r>
+      <w:r>
+        <w:t xml:space="preserve">The </w:t>
+      </w:r>
+      <w:proofErr w:type="spellStart"/>
+      <w:r>
+        <w:t>Sevilleta</w:t>
+      </w:r>
+      <w:proofErr w:type="spellEnd"/>
+      <w:r>
+        <w:t xml:space="preserve"> dataset is from a Long Term Ecological Research project in the southwestern United States</w:t>
+      </w:r>
+      <w:r>
+        <w:t xml:space="preserve">, which </w:t>
+      </w:r>
+      <w:r>
+        <w:t>is collected</w:t>
+      </w:r>
+      <w:r>
+        <w:t xml:space="preserve"> because it is at the intersect</w:t>
+      </w:r>
+      <w:r>
+        <w:t xml:space="preserve">ion of several major biomes. </w:t>
+      </w:r>
+      <w:r>
+        <w:t>Data are</w:t>
+      </w:r>
+      <w:r>
+        <w:t xml:space="preserve"> collected at eight </w:t>
+      </w:r>
+      <w:r>
+        <w:t>sub</w:t>
+      </w:r>
+      <w:r>
+        <w:t>sites that are in close proximity,</w:t>
+      </w:r>
+      <w:r>
+        <w:t xml:space="preserve"> which we chose to integrate due to similar patterns across the sites</w:t>
+      </w:r>
+      <w:r>
+        <w:t xml:space="preserve"> (Supplement 1</w:t>
+      </w:r>
+      <w:r>
+        <w:t>). This time series dataset was downloaded</w:t>
+      </w:r>
+      <w:r>
+        <w:t>, along with metadata, from the University of New Mexico digital repository (</w:t>
+      </w:r>
+      <w:r>
+        <w:t>Newsome, 2016</w:t>
+      </w:r>
+      <w:r>
+        <w:t xml:space="preserve">). </w:t>
+      </w:r>
+      <w:r>
+        <w:t>The locations of t</w:t>
+      </w:r>
+      <w:r>
+        <w:t>he three sites are shown in Figure</w:t>
+      </w:r>
+      <w:r>
+        <w:t xml:space="preserve"> 1. </w:t>
+      </w:r>
+    </w:p>
     <w:p>
       <w:pPr>
         <w:spacing w:line="480" w:lineRule="auto"/>
         <w:ind w:firstLine="720"/>
       </w:pPr>
       <w:r>
-        <w:t>We visually examined how</w:t>
+        <w:t xml:space="preserve">From each dataset, we retained only individual records that were identified as a rodent species, had an associated mass measurement, and were indicated as adults. For the two experimental sites, Portal and Fray Jorge, only individuals collected from control treatments were included. We kept all instances of the same individual being recaptured, which is common at these sites. </w:t>
+      </w:r>
+      <w:r>
+        <w:t>We only include</w:t>
+      </w:r>
+      <w:r>
+        <w:t>d individuals of each species from</w:t>
+      </w:r>
+      <w:r>
+        <w:t xml:space="preserve"> years in which at least 15 individuals were collected, as it has </w:t>
+      </w:r>
+      <w:r>
+        <w:t>been shown that a signal of temporal size change is noticeable with a minimum of 14 specimens per year for mammals</w:t>
       </w:r>
       <w:r>
         <w:t xml:space="preserve"> </w:t>
       </w:r>
       <w:r>
-        <w:t xml:space="preserve">temperature and mass varied </w:t>
-      </w:r>
-      <w:r>
-        <w:t>through</w:t>
-      </w:r>
-      <w:r>
-        <w:t xml:space="preserve"> time at each site,</w:t>
-      </w:r>
-      <w:r>
-        <w:t xml:space="preserve"> and compared </w:t>
-      </w:r>
-      <w:r>
-        <w:t xml:space="preserve">all of each species mean annual masses with corresponding average annual temperatures </w:t>
-      </w:r>
-      <w:r>
-        <w:t xml:space="preserve">using linear regression. We calculated and compiled the r values from all regressions to evaluate the strength and direction of the temperature-mass relationship among all species at each site. To examine how mass and temperature concurrently changed over time, we compared the percent change in each species mass to the absolute change in temperature over the years with sufficient data. </w:t>
+        <w:t>(Yom-Tov</w:t>
+      </w:r>
+      <w:r>
+        <w:t xml:space="preserve"> &amp; Geffen, 2011)</w:t>
+      </w:r>
+      <w:r>
+        <w:t xml:space="preserve">. After restricting each species data to include only those years that had data for at least 15 individuals, we kept only those species that had at least five years of data. </w:t>
+      </w:r>
+      <w:r>
+        <w:t xml:space="preserve">Doubling these two thresholds did not change trends in temporal mass change or the relationship between temperature and mass (Supplement 2). </w:t>
+      </w:r>
+      <w:r>
+        <w:t>The resulting dataset had</w:t>
+      </w:r>
+      <w:r>
+        <w:t xml:space="preserve"> 32 mass time series (i.e., unique combinations of species and sites</w:t>
+      </w:r>
+      <w:r>
+        <w:t xml:space="preserve">; </w:t>
+      </w:r>
+      <w:r>
+        <w:t>Supplement 3</w:t>
+      </w:r>
+      <w:r>
+        <w:t>)</w:t>
+      </w:r>
+      <w:r>
+        <w:t xml:space="preserve"> from 128,710 individual records and 25 species</w:t>
+      </w:r>
+      <w:r>
+        <w:t xml:space="preserve"> (Table 1</w:t>
+      </w:r>
+      <w:r>
+        <w:t xml:space="preserve">). </w:t>
+      </w:r>
+      <w:r>
+        <w:t>Trends in mass for species common to more than one site</w:t>
+      </w:r>
+      <w:r>
+        <w:t xml:space="preserve"> were compared</w:t>
+      </w:r>
+      <w:r>
+        <w:t xml:space="preserve">. </w:t>
       </w:r>
     </w:p>
     <w:p>
@@ -660,90 +701,42 @@
         <w:ind w:firstLine="720"/>
       </w:pPr>
       <w:r>
-        <w:t xml:space="preserve">We additionally used a dynamic regression model of the mass time series for each species to determine the effect that temperature had. We </w:t>
-      </w:r>
-      <w:r>
-        <w:t>used</w:t>
-      </w:r>
-      <w:r>
-        <w:t xml:space="preserve"> an ARIMA model with an automatically chosen order, after confirming that this order was </w:t>
-      </w:r>
-      <w:r>
-        <w:t>appropriate</w:t>
-      </w:r>
-      <w:r>
-        <w:t xml:space="preserve">. </w:t>
-      </w:r>
-      <w:r>
-        <w:t xml:space="preserve">Mean annual temperature was included as an external variable and the resulting model residuals were reviewed. </w:t>
-      </w:r>
-      <w:r>
-        <w:t>All model</w:t>
-      </w:r>
-      <w:r>
-        <w:t xml:space="preserve"> diagnostics are in Supplement 5</w:t>
-      </w:r>
-      <w:r>
-        <w:t xml:space="preserve">. </w:t>
-      </w:r>
-      <w:r>
-        <w:t>To determine the effect of temperature on mass, we calculated the p-value for each species, which were adjusted to take into account the impact of multiple comparisons (</w:t>
-      </w:r>
-      <w:proofErr w:type="spellStart"/>
-      <w:r>
-        <w:t>Benajmini</w:t>
-      </w:r>
-      <w:proofErr w:type="spellEnd"/>
-      <w:r>
-        <w:t xml:space="preserve"> &amp; Hochberg, 1995)</w:t>
-      </w:r>
-      <w:r>
-        <w:t>, and chose an alpha cut-off of 0.05</w:t>
-      </w:r>
-      <w:r>
-        <w:t>. All cleaning and analysis was completed using R (</w:t>
-      </w:r>
-      <w:proofErr w:type="spellStart"/>
-      <w:r>
-        <w:t>R</w:t>
-      </w:r>
-      <w:proofErr w:type="spellEnd"/>
-      <w:r>
-        <w:t xml:space="preserve"> Core Team, 2017</w:t>
-      </w:r>
-      <w:r>
-        <w:t xml:space="preserve">), with code and data downloads provided reproducibly </w:t>
-      </w:r>
-      <w:r>
-        <w:t>on GitHub (</w:t>
-      </w:r>
-      <w:r>
-        <w:t>https://github.com/KristinaRiemer/temporal_MRT</w:t>
-      </w:r>
-      <w:r>
-        <w:t xml:space="preserve">) and archived on </w:t>
-      </w:r>
-      <w:proofErr w:type="spellStart"/>
-      <w:r>
-        <w:t>Zenodo</w:t>
-      </w:r>
-      <w:proofErr w:type="spellEnd"/>
-      <w:r>
-        <w:t xml:space="preserve"> (citation). </w:t>
+        <w:t>For temperature data, we used a global dataset with monthly average temperature values from 1900 to 2014 on a 0.5 degrees latitude by 0.5 degrees longitude grid</w:t>
+      </w:r>
+      <w:r>
+        <w:t>, which is created and maintained by the University of Delaware and National Oceanic and Atmospheric Administration</w:t>
+      </w:r>
+      <w:r>
+        <w:t xml:space="preserve"> (Willmott and Matsuura, 2001). </w:t>
+      </w:r>
+      <w:r>
+        <w:t xml:space="preserve">The coordinates for each of the three sites were determined from </w:t>
+      </w:r>
+      <w:r>
+        <w:t>metadata or related citations (Aguilera et al., 2016), and were used to extract all of the month</w:t>
+      </w:r>
+      <w:r>
+        <w:t xml:space="preserve">ly temperatures for each site </w:t>
+      </w:r>
+      <w:r>
+        <w:t xml:space="preserve">from the temperature dataset. Mean annual temperatures were calculated from the monthly temperatures, and then were combined with the mass dataset </w:t>
+      </w:r>
+      <w:r>
+        <w:t xml:space="preserve">to provide a temperature for each species at each site in each year. </w:t>
       </w:r>
     </w:p>
     <w:p/>
     <w:p>
       <w:pPr>
         <w:rPr>
-          <w:b/>
-        </w:rPr>
-      </w:pPr>
-      <w:r>
-        <w:rPr>
-          <w:b/>
-        </w:rPr>
-        <w:t>Results</w:t>
+          <w:i/>
+        </w:rPr>
+      </w:pPr>
+      <w:r>
+        <w:rPr>
+          <w:i/>
+        </w:rPr>
+        <w:t>Analysis</w:t>
       </w:r>
     </w:p>
     <w:p/>
@@ -753,61 +746,28 @@
         <w:ind w:firstLine="720"/>
       </w:pPr>
       <w:r>
-        <w:t>Most species had a positive relationship between mean annual mass and mean annual temperature, instead of the expected negative relationship. Temperatures increased at all sites (Fig. 2A, B, C) in accordance with climate change trends. S</w:t>
-      </w:r>
-      <w:r>
-        <w:t>ome species had a decrease in mass or no change in mass, though</w:t>
-      </w:r>
-      <w:r>
-        <w:t xml:space="preserve"> the majority (69%) of species </w:t>
-      </w:r>
-      <w:r>
-        <w:t>had an increase</w:t>
-      </w:r>
-      <w:r>
-        <w:t xml:space="preserve"> (Fig.</w:t>
-      </w:r>
-      <w:r>
-        <w:t xml:space="preserve"> 2</w:t>
-      </w:r>
-      <w:r>
-        <w:t xml:space="preserve">D, E, F, </w:t>
-      </w:r>
-      <w:r>
-        <w:t>G, H, I</w:t>
-      </w:r>
-      <w:r>
-        <w:t>; Supplement 6</w:t>
-      </w:r>
-      <w:r>
-        <w:t>)</w:t>
-      </w:r>
-      <w:r>
-        <w:t xml:space="preserve">. </w:t>
-      </w:r>
-      <w:r>
-        <w:t>Of 11 species with a significant temperature-mass relationship, ten of them had a positive re</w:t>
-      </w:r>
-      <w:r>
-        <w:t>lationship (Fig. 3; Supplement 7</w:t>
-      </w:r>
-      <w:r>
-        <w:t xml:space="preserve">). </w:t>
-      </w:r>
-      <w:r>
-        <w:t>The prevalence of positive relationships is also shown in the comparison of absolute change in temperature with percent cha</w:t>
-      </w:r>
-      <w:r>
-        <w:t>nge in each species mass (Fig. 4</w:t>
-      </w:r>
-      <w:r>
-        <w:t>). Most values are in the upper right quadrant, instead of the lower right or upper left whi</w:t>
-      </w:r>
-      <w:r>
-        <w:t xml:space="preserve">ch would indicate negative temperature-mass </w:t>
-      </w:r>
-      <w:r>
-        <w:t xml:space="preserve">relationships. </w:t>
+        <w:t>We visually examined how</w:t>
+      </w:r>
+      <w:r>
+        <w:t xml:space="preserve"> </w:t>
+      </w:r>
+      <w:r>
+        <w:t xml:space="preserve">temperature and mass varied </w:t>
+      </w:r>
+      <w:r>
+        <w:t>through</w:t>
+      </w:r>
+      <w:r>
+        <w:t xml:space="preserve"> time at each site,</w:t>
+      </w:r>
+      <w:r>
+        <w:t xml:space="preserve"> and compared each species mean annual mass</w:t>
+      </w:r>
+      <w:r>
+        <w:t xml:space="preserve"> with corresponding average annual temperatures </w:t>
+      </w:r>
+      <w:r>
+        <w:t xml:space="preserve">using linear regression. We calculated and compiled the r values from all regressions to evaluate the strength and direction of the temperature-mass relationship among all species at each site. To examine how mass and temperature concurrently changed over time, we compared the percent change in each species mass to the absolute change in temperature over the years with sufficient data. </w:t>
       </w:r>
     </w:p>
     <w:p>
@@ -816,26 +776,95 @@
         <w:ind w:firstLine="720"/>
       </w:pPr>
       <w:r>
-        <w:t>While more species had positive temperature-mass relationships, all species exhibited weak relationships. Temperature explained less than 10% of the variance in mean annual mass for most species (</w:t>
-      </w:r>
-      <w:r>
-        <w:t>66%; Fig. 3D, E, F</w:t>
-      </w:r>
-      <w:r>
-        <w:t>), and explained only 54% of the variance for the species with the strongest relationship. According to the dynamic regression models, temperature had a statistically significant effect on the mass time series for 11 of the 32 species</w:t>
-      </w:r>
-      <w:r>
-        <w:t xml:space="preserve"> (</w:t>
-      </w:r>
-      <w:r>
-        <w:t>Fig. 4; Supplement 8</w:t>
-      </w:r>
-      <w:r>
-        <w:t>)</w:t>
+        <w:t xml:space="preserve">We additionally used a dynamic regression model of the mass time series for each species to determine the effect </w:t>
+      </w:r>
+      <w:r>
+        <w:t>of</w:t>
+      </w:r>
+      <w:r>
+        <w:t xml:space="preserve"> temperature </w:t>
+      </w:r>
+      <w:r>
+        <w:t>while controlling for temporal autocorrelation</w:t>
+      </w:r>
+      <w:r>
+        <w:t xml:space="preserve">. We </w:t>
+      </w:r>
+      <w:r>
+        <w:t>used</w:t>
+      </w:r>
+      <w:r>
+        <w:t xml:space="preserve"> an ARIMA model with an automatically chosen order, after confirming that this order was </w:t>
+      </w:r>
+      <w:r>
+        <w:t>appropriate</w:t>
       </w:r>
       <w:r>
         <w:t xml:space="preserve">. </w:t>
       </w:r>
+      <w:r>
+        <w:t xml:space="preserve">Mean annual temperature was included as an external variable and the resulting model residuals were reviewed. </w:t>
+      </w:r>
+      <w:r>
+        <w:t>All model</w:t>
+      </w:r>
+      <w:r>
+        <w:t xml:space="preserve"> diagnostics are in Supplement 4</w:t>
+      </w:r>
+      <w:r>
+        <w:t xml:space="preserve">. </w:t>
+      </w:r>
+      <w:r>
+        <w:t xml:space="preserve">To determine the effect of temperature on mass, we calculated the p-value for each species, which were adjusted to take into account </w:t>
+      </w:r>
+      <w:r>
+        <w:t>for</w:t>
+      </w:r>
+      <w:r>
+        <w:t xml:space="preserve"> multiple comparisons (</w:t>
+      </w:r>
+      <w:proofErr w:type="spellStart"/>
+      <w:r>
+        <w:t>Benajmini</w:t>
+      </w:r>
+      <w:proofErr w:type="spellEnd"/>
+      <w:r>
+        <w:t xml:space="preserve"> &amp; Hochberg, 1995)</w:t>
+      </w:r>
+      <w:r>
+        <w:t>, and chose an alpha cut-off of 0.05</w:t>
+      </w:r>
+      <w:r>
+        <w:t>. All cleaning and analysis was completed using R (</w:t>
+      </w:r>
+      <w:proofErr w:type="spellStart"/>
+      <w:r>
+        <w:t>R</w:t>
+      </w:r>
+      <w:proofErr w:type="spellEnd"/>
+      <w:r>
+        <w:t xml:space="preserve"> Core Team, 2016</w:t>
+      </w:r>
+      <w:r>
+        <w:t xml:space="preserve">), with code and data downloads provided reproducibly </w:t>
+      </w:r>
+      <w:r>
+        <w:t>on GitHub (</w:t>
+      </w:r>
+      <w:r>
+        <w:t>https://github.com/KristinaRiemer/temporal_MRT</w:t>
+      </w:r>
+      <w:r>
+        <w:t xml:space="preserve">) and archived on </w:t>
+      </w:r>
+      <w:proofErr w:type="spellStart"/>
+      <w:r>
+        <w:t>Zenodo</w:t>
+      </w:r>
+      <w:proofErr w:type="spellEnd"/>
+      <w:r>
+        <w:t xml:space="preserve"> (citation). </w:t>
+      </w:r>
     </w:p>
     <w:p/>
     <w:p>
@@ -848,31 +877,75 @@
         <w:rPr>
           <w:b/>
         </w:rPr>
-        <w:t>Discussion</w:t>
-      </w:r>
+        <w:t>Results</w:t>
+      </w:r>
+    </w:p>
+    <w:p>
+      <w:pPr>
+        <w:spacing w:line="480" w:lineRule="auto"/>
+      </w:pPr>
     </w:p>
     <w:p>
       <w:pPr>
         <w:spacing w:line="480" w:lineRule="auto"/>
         <w:ind w:firstLine="720"/>
       </w:pPr>
+      <w:r>
+        <w:t xml:space="preserve">Temperatures increased at all sites (Fig. 2A, B, C) in accordance with broader scale climate change. </w:t>
+      </w:r>
+      <w:r>
+        <w:t xml:space="preserve">Most species time series (one time series per species per site) had positive slopes (69%), indicating that increases in size were most common, in opposition to the expected trend. </w:t>
+      </w:r>
+      <w:r>
+        <w:t>[[</w:t>
+      </w:r>
+      <w:r>
+        <w:t>In addition, most of the trends were weak with only XX% of the trends being statistically sig</w:t>
+      </w:r>
+      <w:r>
+        <w:t>nificant and the trend explaining less than XX% of the variance in size for all but one positive relationship (Fig.</w:t>
+      </w:r>
+      <w:r>
+        <w:t xml:space="preserve"> 2D, E, F, G, H, I; Supplement 5 somewhere</w:t>
+      </w:r>
+      <w:r>
+        <w:t>).]] Most time series also showed no significant relationship between temperature and mass over time (66%; Fig. 3D, E, F). Of the relationships that were significant, almost all of them (10 out of 11) had positive relationships between mean annual mass and mean annual temperature, instead of the expected negative relationship (1</w:t>
+      </w:r>
+      <w:r>
+        <w:t xml:space="preserve"> out of 11: Fig. 3; Supplement 6</w:t>
+      </w:r>
+      <w:r>
+        <w:t xml:space="preserve">). There was no relationship between the absolute change in temperature over the time series and the percent change in species mass (Fig. 4). Most relationships are in the upper right quadrant (increase in temperature and increase in size), instead of the lower right or upper left which would indicate the expected negative temperature-mass relationships (Fig. 4). There were seven species that occurred at both the Portal and </w:t>
+      </w:r>
+      <w:proofErr w:type="spellStart"/>
+      <w:r>
+        <w:t>Sevilleta</w:t>
+      </w:r>
+      <w:proofErr w:type="spellEnd"/>
+      <w:r>
+        <w:t xml:space="preserve"> sites, of which four had opposite relationships between temperature and mass at the two sites (Supplement </w:t>
+      </w:r>
+      <w:r>
+        <w:t xml:space="preserve">7). </w:t>
+      </w:r>
     </w:p>
     <w:p>
       <w:pPr>
         <w:spacing w:line="480" w:lineRule="auto"/>
         <w:ind w:firstLine="720"/>
       </w:pPr>
-      <w:r>
-        <w:t>In accordance with Bergmann’s rule, we would expect most species in this study to get smaller</w:t>
-      </w:r>
-      <w:r>
-        <w:t xml:space="preserve"> because</w:t>
-      </w:r>
-      <w:r>
-        <w:t xml:space="preserve"> temperatures warmed at all sites. </w:t>
-      </w:r>
-      <w:r>
-        <w:t xml:space="preserve">Instead, there were species at each site that increased in size and others that decreased in size. Additionally, most species had very weak relationships between temperature and mass. That these relationships were weak and variable in direction indicates that directional change in temperature is likely not a strong driver of shifts in mammal body size, as has been proposed as a response to climate change (Gardner et al., 2011; Sheridan and Bickford, 2011). </w:t>
+    </w:p>
+    <w:p>
+      <w:pPr>
+        <w:rPr>
+          <w:b/>
+        </w:rPr>
+      </w:pPr>
+      <w:r>
+        <w:rPr>
+          <w:b/>
+        </w:rPr>
+        <w:t>Discussion</w:t>
       </w:r>
     </w:p>
     <w:p>
@@ -880,107 +953,6 @@
         <w:spacing w:line="480" w:lineRule="auto"/>
         <w:ind w:firstLine="720"/>
       </w:pPr>
-      <w:r>
-        <w:t xml:space="preserve">Body size </w:t>
-      </w:r>
-      <w:r>
-        <w:t>is</w:t>
-      </w:r>
-      <w:r>
-        <w:t xml:space="preserve"> affected by a wide variety of biotic and abiotic fact</w:t>
-      </w:r>
-      <w:r>
-        <w:t xml:space="preserve">ors in addition to temperature, including </w:t>
-      </w:r>
-      <w:r>
-        <w:t>resource availability (</w:t>
-      </w:r>
-      <w:proofErr w:type="spellStart"/>
-      <w:r>
-        <w:t>McNab</w:t>
-      </w:r>
-      <w:proofErr w:type="spellEnd"/>
-      <w:r>
-        <w:t>, 2010), anthropogenic fragmentation (</w:t>
-      </w:r>
-      <w:proofErr w:type="spellStart"/>
-      <w:r>
-        <w:t>Lomolino</w:t>
-      </w:r>
-      <w:proofErr w:type="spellEnd"/>
-      <w:r>
-        <w:t xml:space="preserve"> &amp; </w:t>
-      </w:r>
-      <w:proofErr w:type="spellStart"/>
-      <w:r>
-        <w:t>Perault</w:t>
-      </w:r>
-      <w:proofErr w:type="spellEnd"/>
-      <w:r>
-        <w:t>, 2007), and island size (</w:t>
-      </w:r>
-      <w:proofErr w:type="spellStart"/>
-      <w:r>
-        <w:t>Lomolino</w:t>
-      </w:r>
-      <w:proofErr w:type="spellEnd"/>
-      <w:r>
-        <w:t>, 2005). Variation in the response of</w:t>
-      </w:r>
-      <w:r>
-        <w:t xml:space="preserve"> body</w:t>
-      </w:r>
-      <w:r>
-        <w:t xml:space="preserve"> size across time has been previously documented </w:t>
-      </w:r>
-      <w:r>
-        <w:t xml:space="preserve">and </w:t>
-      </w:r>
-      <w:r>
-        <w:t>ascribed to other environmental changes</w:t>
-      </w:r>
-      <w:r>
-        <w:t xml:space="preserve"> </w:t>
-      </w:r>
-      <w:r>
-        <w:t xml:space="preserve">(Gardner et al., 2011; Yom-Tov &amp; Geffen, 2011; Sheridan &amp; Bickford, 2011). </w:t>
-      </w:r>
-      <w:r>
-        <w:t>For example, one mammal species was shown to have increased in size due to plants developing later in the year (</w:t>
-      </w:r>
-      <w:proofErr w:type="spellStart"/>
-      <w:r>
-        <w:t>Canale</w:t>
-      </w:r>
-      <w:proofErr w:type="spellEnd"/>
-      <w:r>
-        <w:t xml:space="preserve"> et al., 2016) and declining polar bear size was linked to the availability of sea ice (</w:t>
-      </w:r>
-      <w:proofErr w:type="spellStart"/>
-      <w:r>
-        <w:t>Stirling</w:t>
-      </w:r>
-      <w:proofErr w:type="spellEnd"/>
-      <w:r>
-        <w:t xml:space="preserve"> and </w:t>
-      </w:r>
-      <w:proofErr w:type="spellStart"/>
-      <w:r>
-        <w:t>Derocher</w:t>
-      </w:r>
-      <w:proofErr w:type="spellEnd"/>
-      <w:r>
-        <w:t xml:space="preserve">, 2012). </w:t>
-      </w:r>
-      <w:r>
-        <w:t>Even if temperature has a strong impact on size variation across time, other factors have substantial</w:t>
-      </w:r>
-      <w:r>
-        <w:t xml:space="preserve"> and possibly overwhelming</w:t>
-      </w:r>
-      <w:r>
-        <w:t xml:space="preserve"> impacts. </w:t>
-      </w:r>
     </w:p>
     <w:p>
       <w:pPr>
@@ -988,65 +960,10 @@
         <w:ind w:firstLine="720"/>
       </w:pPr>
       <w:r>
-        <w:t>Though empirical evidence of a negative temperature-mass relationship has been documented for ove</w:t>
-      </w:r>
-      <w:r>
-        <w:t xml:space="preserve">r a century, a mechanistic explanation </w:t>
-      </w:r>
-      <w:r>
-        <w:t xml:space="preserve">has not been </w:t>
-      </w:r>
-      <w:r>
-        <w:t>confirmed</w:t>
-      </w:r>
-      <w:r>
-        <w:t>. Many hypotheses</w:t>
-      </w:r>
-      <w:r>
-        <w:t xml:space="preserve"> for this pattern</w:t>
-      </w:r>
-      <w:r>
-        <w:t xml:space="preserve"> have </w:t>
-      </w:r>
-      <w:r>
-        <w:t>been proposed, including starvation resistance and dispersal (Blackburn et al., 1999)</w:t>
-      </w:r>
-      <w:r>
-        <w:t xml:space="preserve">. The </w:t>
-      </w:r>
-      <w:r>
-        <w:t xml:space="preserve">initial and most commonly </w:t>
-      </w:r>
-      <w:r>
-        <w:t>referenced hypothesis is that it is beneficial for individuals to be bigger in warmer environments because they have a</w:t>
-      </w:r>
-      <w:r>
-        <w:t>n increasing surface area to volume ratio and therefore lose heat relatively more quickly</w:t>
-      </w:r>
-      <w:r>
-        <w:t xml:space="preserve"> (Bergmann, 1847), though there is no evidence for this (</w:t>
-      </w:r>
-      <w:proofErr w:type="spellStart"/>
-      <w:r>
-        <w:t>McNab</w:t>
-      </w:r>
-      <w:proofErr w:type="spellEnd"/>
-      <w:r>
-        <w:t>, 2010</w:t>
-      </w:r>
-      <w:r>
-        <w:t xml:space="preserve">). </w:t>
-      </w:r>
-      <w:r>
-        <w:t>It has been shown that morphological changes in fur characteristics are more effective than heat regulation for some mammals (</w:t>
-      </w:r>
-      <w:proofErr w:type="spellStart"/>
-      <w:r>
-        <w:t>Steudel</w:t>
-      </w:r>
-      <w:proofErr w:type="spellEnd"/>
-      <w:r>
-        <w:t xml:space="preserve"> et al., 1994). </w:t>
+        <w:t>Our results do not support a general decrease in size through time for endotherm species or a general negative relationship between body size and temperature at a single site time series. Instead, species, showed idiosyncratic changes through time and relationships with temperature at each site, with some species increasing in size, some remaining unchanged, and others decreasing in size. This variability occurred even within a single species, as three of the seven species that occurred at more than one site had different size responses at different sites (Supplement 7). Additionally, most species had weak or non-significant relationships between temperature and mass. That these relationships were weak and variable in direction indicates that changes in temperature are unlikely to be a dominant driver of shifts in mammal body size, which further suggests that declining body size is not likely to be a third universal response to climate change in endotherms</w:t>
+      </w:r>
+      <w:r>
+        <w:t xml:space="preserve"> (Gardner et al., 2011; Sheridan and Bickford, 2011). </w:t>
       </w:r>
     </w:p>
     <w:p>
@@ -1055,85 +972,134 @@
         <w:ind w:firstLine="720"/>
       </w:pPr>
       <w:r>
-        <w:t xml:space="preserve">Our results suggest that the response of mammal body size to changes in temperature is likely to be highly variable, with some species increasing in size while others decrease or show no size </w:t>
-      </w:r>
-      <w:r>
-        <w:t>response</w:t>
-      </w:r>
-      <w:r>
-        <w:t>. However, while our data include over 100,000 individual size measurements, it is still to</w:t>
-      </w:r>
-      <w:r>
-        <w:t>o</w:t>
-      </w:r>
-      <w:r>
-        <w:t xml:space="preserve"> limited in scope to draw general conclusions about endotherm s</w:t>
-      </w:r>
-      <w:r>
-        <w:t>ize response to climate change. T</w:t>
-      </w:r>
-      <w:r>
-        <w:t>hree of the seven species</w:t>
-      </w:r>
-      <w:r>
-        <w:t xml:space="preserve"> that occurred </w:t>
-      </w:r>
-      <w:r>
-        <w:t>at multiple sites</w:t>
-      </w:r>
-      <w:r>
-        <w:t xml:space="preserve"> had contradictory size responses</w:t>
+        <w:t xml:space="preserve">While temperature does not seem to dominate dynamic changes in size, this does not mean that it has no influence on size. </w:t>
+      </w:r>
+      <w:r>
+        <w:t xml:space="preserve">Body size </w:t>
+      </w:r>
+      <w:r>
+        <w:t>is</w:t>
+      </w:r>
+      <w:r>
+        <w:t xml:space="preserve"> affected by a wide variety of biotic and abiotic fact</w:t>
+      </w:r>
+      <w:r>
+        <w:t>ors</w:t>
+      </w:r>
+      <w:r>
+        <w:t xml:space="preserve">, including </w:t>
+      </w:r>
+      <w:r>
+        <w:t>resource availability (</w:t>
+      </w:r>
+      <w:proofErr w:type="spellStart"/>
+      <w:r>
+        <w:t>McNab</w:t>
+      </w:r>
+      <w:proofErr w:type="spellEnd"/>
+      <w:r>
+        <w:t>, 2010), anthropogenic fragmentation (</w:t>
+      </w:r>
+      <w:proofErr w:type="spellStart"/>
+      <w:r>
+        <w:t>Lomolino</w:t>
+      </w:r>
+      <w:proofErr w:type="spellEnd"/>
+      <w:r>
+        <w:t xml:space="preserve"> &amp; </w:t>
+      </w:r>
+      <w:proofErr w:type="spellStart"/>
+      <w:r>
+        <w:t>Perault</w:t>
+      </w:r>
+      <w:proofErr w:type="spellEnd"/>
+      <w:r>
+        <w:t>, 2007), island size (</w:t>
+      </w:r>
+      <w:proofErr w:type="spellStart"/>
+      <w:r>
+        <w:t>Lomolino</w:t>
+      </w:r>
+      <w:proofErr w:type="spellEnd"/>
+      <w:r>
+        <w:t>, 2005)</w:t>
+      </w:r>
+      <w:r>
+        <w:t>, and competition from other species (</w:t>
+      </w:r>
+      <w:proofErr w:type="spellStart"/>
+      <w:r>
+        <w:t>Menge</w:t>
+      </w:r>
+      <w:proofErr w:type="spellEnd"/>
+      <w:r>
+        <w:t>, 1972)</w:t>
+      </w:r>
+      <w:r>
+        <w:t>. Variation in the response of</w:t>
+      </w:r>
+      <w:r>
+        <w:t xml:space="preserve"> body</w:t>
+      </w:r>
+      <w:r>
+        <w:t xml:space="preserve"> size across time has been previously documented </w:t>
+      </w:r>
+      <w:r>
+        <w:t xml:space="preserve">and </w:t>
+      </w:r>
+      <w:r>
+        <w:t>ascribed to other environmental changes</w:t>
       </w:r>
       <w:r>
         <w:t xml:space="preserve"> </w:t>
       </w:r>
       <w:r>
-        <w:t>(Supplement 4)</w:t>
-      </w:r>
-      <w:r>
-        <w:t xml:space="preserve">. Having more data for the same species in more geographic locations could confirm the variability of temperature-mass relationships. </w:t>
-      </w:r>
-      <w:r>
-        <w:t xml:space="preserve">This analysis should be expanded to include larger and non-nocturnal mammals, and to bird species as there are recent studies </w:t>
-      </w:r>
-      <w:r>
-        <w:t>suggesting</w:t>
-      </w:r>
-      <w:r>
-        <w:t xml:space="preserve"> decreasing size </w:t>
-      </w:r>
-      <w:r>
-        <w:t xml:space="preserve">in birds </w:t>
-      </w:r>
-      <w:r>
-        <w:t xml:space="preserve">(Van </w:t>
-      </w:r>
-      <w:proofErr w:type="spellStart"/>
-      <w:r>
-        <w:t>Buskirk</w:t>
-      </w:r>
-      <w:proofErr w:type="spellEnd"/>
-      <w:r>
-        <w:t xml:space="preserve"> et al., 2010; </w:t>
-      </w:r>
-      <w:proofErr w:type="spellStart"/>
-      <w:r>
-        <w:t>Husby</w:t>
-      </w:r>
-      <w:proofErr w:type="spellEnd"/>
-      <w:r>
-        <w:t xml:space="preserve"> et al., 2011; </w:t>
-      </w:r>
-      <w:proofErr w:type="spellStart"/>
-      <w:r>
-        <w:t>Teplitsky</w:t>
-      </w:r>
-      <w:proofErr w:type="spellEnd"/>
-      <w:r>
-        <w:t xml:space="preserve"> et al., 2008). </w:t>
-      </w:r>
-      <w:r>
-        <w:t xml:space="preserve">Sites with more diverse environments, including constant or decreasing temperatures and greater precipitation, should be included to determine the generality of the temporal size response. </w:t>
+        <w:t xml:space="preserve">(Gardner et al., 2011; Yom-Tov &amp; Geffen, 2011; Sheridan &amp; Bickford, 2011). </w:t>
+      </w:r>
+      <w:r>
+        <w:t>For example, one mammal species was shown to have increased in size due to plants developing later in the year (</w:t>
+      </w:r>
+      <w:proofErr w:type="spellStart"/>
+      <w:r>
+        <w:t>Canale</w:t>
+      </w:r>
+      <w:proofErr w:type="spellEnd"/>
+      <w:r>
+        <w:t xml:space="preserve"> et al., 2016) and declining polar bear size was linked to the availability of sea ice (</w:t>
+      </w:r>
+      <w:proofErr w:type="spellStart"/>
+      <w:r>
+        <w:t>Stirling</w:t>
+      </w:r>
+      <w:proofErr w:type="spellEnd"/>
+      <w:r>
+        <w:t xml:space="preserve"> and </w:t>
+      </w:r>
+      <w:proofErr w:type="spellStart"/>
+      <w:r>
+        <w:t>Derocher</w:t>
+      </w:r>
+      <w:proofErr w:type="spellEnd"/>
+      <w:r>
+        <w:t xml:space="preserve">, 2012). </w:t>
+      </w:r>
+      <w:r>
+        <w:t>Therefore, e</w:t>
+      </w:r>
+      <w:r>
+        <w:t xml:space="preserve">ven if temperature </w:t>
+      </w:r>
+      <w:r>
+        <w:t>directly influences size</w:t>
+      </w:r>
+      <w:r>
+        <w:t xml:space="preserve"> across time, </w:t>
+      </w:r>
+      <w:r>
+        <w:t>this influence may be</w:t>
+      </w:r>
+      <w:r>
+        <w:t xml:space="preserve"> overpowered by the other factors influencing size, resulting in there not being general trends in size. </w:t>
       </w:r>
     </w:p>
     <w:p>
@@ -1142,19 +1108,278 @@
         <w:ind w:firstLine="720"/>
       </w:pPr>
       <w:r>
-        <w:t xml:space="preserve">Based on the variable size response to temperature across time for the mammal species in this study, it seems unlikely that </w:t>
-      </w:r>
-      <w:r>
-        <w:t xml:space="preserve">decreases in size will represent a third universal response to global warming as has been proposed </w:t>
-      </w:r>
-      <w:r>
-        <w:t>(Gardner et al., 2011; Sheridan and Bickford, 2011). Body sizes are likely responding to many additional factors, and the difficulty of determining which factors are most important and how they impact size means that predicting size response to climate change in general will be difficult</w:t>
-      </w:r>
-      <w:r>
-        <w:t xml:space="preserve">. This should be a priority </w:t>
-      </w:r>
-      <w:r>
-        <w:t xml:space="preserve">due to the importance of size in ecological systems. </w:t>
+        <w:t>While temperature could influence size in endotherms, the mechanism underlying this remains unclear. While</w:t>
+      </w:r>
+      <w:r>
+        <w:t xml:space="preserve"> empirical evidence of a negative temperature-mass relationship </w:t>
+      </w:r>
+      <w:r>
+        <w:t xml:space="preserve">in endotherms </w:t>
+      </w:r>
+      <w:r>
+        <w:t>has been documented for ove</w:t>
+      </w:r>
+      <w:r>
+        <w:t>r a century,</w:t>
+      </w:r>
+      <w:r>
+        <w:t xml:space="preserve"> there is no agreed upon mechanistic explanation though many have been proposed</w:t>
+      </w:r>
+      <w:r>
+        <w:t xml:space="preserve">. The </w:t>
+      </w:r>
+      <w:r>
+        <w:t xml:space="preserve">initial and most commonly </w:t>
+      </w:r>
+      <w:r>
+        <w:t xml:space="preserve">referenced hypothesis is that it is beneficial for individuals to be </w:t>
+      </w:r>
+      <w:r>
+        <w:t>smaller</w:t>
+      </w:r>
+      <w:r>
+        <w:t xml:space="preserve"> in warmer environments because they have a</w:t>
+      </w:r>
+      <w:r>
+        <w:t>n increasing surface area to volume ratio and therefore lose heat relatively more quickly</w:t>
+      </w:r>
+      <w:r>
+        <w:t xml:space="preserve"> (Bergmann, 1847). However, </w:t>
+      </w:r>
+      <w:r>
+        <w:t>there is no</w:t>
+      </w:r>
+      <w:r>
+        <w:t xml:space="preserve"> direct</w:t>
+      </w:r>
+      <w:r>
+        <w:t xml:space="preserve"> evidence for this </w:t>
+      </w:r>
+      <w:r>
+        <w:t xml:space="preserve">mechanism </w:t>
+      </w:r>
+      <w:r>
+        <w:t>(</w:t>
+      </w:r>
+      <w:proofErr w:type="spellStart"/>
+      <w:r>
+        <w:t>McNab</w:t>
+      </w:r>
+      <w:proofErr w:type="spellEnd"/>
+      <w:r>
+        <w:t>, 2010</w:t>
+      </w:r>
+      <w:r>
+        <w:t>) and i</w:t>
+      </w:r>
+      <w:r>
+        <w:t>t has been shown that morphological changes in fur characteristics are more effective than heat regulation for some mammals (</w:t>
+      </w:r>
+      <w:proofErr w:type="spellStart"/>
+      <w:r>
+        <w:t>Steudel</w:t>
+      </w:r>
+      <w:proofErr w:type="spellEnd"/>
+      <w:r>
+        <w:t xml:space="preserve"> et al., 1994). </w:t>
+      </w:r>
+      <w:r>
+        <w:t xml:space="preserve">Other proposed mechanisms include </w:t>
+      </w:r>
+      <w:r>
+        <w:t xml:space="preserve">starvation resistance, dispersal, predator-prey interactions, and </w:t>
+      </w:r>
+      <w:r>
+        <w:t xml:space="preserve">productivity pulses </w:t>
+      </w:r>
+      <w:r>
+        <w:t>but none of these mechanisms have been directly supported</w:t>
+      </w:r>
+      <w:r>
+        <w:t xml:space="preserve"> </w:t>
+      </w:r>
+      <w:r>
+        <w:t>(Blackburn et al., 1999; Watt et al., 2010</w:t>
+      </w:r>
+      <w:r>
+        <w:t>)</w:t>
+      </w:r>
+      <w:r>
+        <w:t xml:space="preserve">. </w:t>
+      </w:r>
+    </w:p>
+    <w:p>
+      <w:pPr>
+        <w:spacing w:line="480" w:lineRule="auto"/>
+        <w:ind w:firstLine="720"/>
+      </w:pPr>
+      <w:r>
+        <w:t xml:space="preserve">Our results suggest that the response of mammal body size to changes in </w:t>
+      </w:r>
+      <w:r>
+        <w:t>climate are</w:t>
+      </w:r>
+      <w:r>
+        <w:t xml:space="preserve"> likely to be highly variable. However, while our data include over 100,000 individual size measurements, it is still to</w:t>
+      </w:r>
+      <w:r>
+        <w:t>o</w:t>
+      </w:r>
+      <w:r>
+        <w:t xml:space="preserve"> limited in scope to draw general conclusions about</w:t>
+      </w:r>
+      <w:r>
+        <w:t xml:space="preserve"> how</w:t>
+      </w:r>
+      <w:r>
+        <w:t xml:space="preserve"> endotherm s</w:t>
+      </w:r>
+      <w:r>
+        <w:t>ize will change in the future</w:t>
+      </w:r>
+      <w:r>
+        <w:t xml:space="preserve">. </w:t>
+      </w:r>
+      <w:r>
+        <w:t xml:space="preserve">Doing so will require increasing the number of locations and species sampled. </w:t>
+      </w:r>
+      <w:r>
+        <w:t xml:space="preserve">Having more data for the same species in </w:t>
+      </w:r>
+      <w:r>
+        <w:t>multiple</w:t>
+      </w:r>
+      <w:r>
+        <w:t xml:space="preserve"> geographic locations </w:t>
+      </w:r>
+      <w:r>
+        <w:t>will also be important for assessing the observed</w:t>
+      </w:r>
+      <w:r>
+        <w:t xml:space="preserve"> variability of temperature-mass relationships</w:t>
+      </w:r>
+      <w:r>
+        <w:t xml:space="preserve"> within species observed in this study</w:t>
+      </w:r>
+      <w:r>
+        <w:t xml:space="preserve">. </w:t>
+      </w:r>
+      <w:r>
+        <w:t>Th</w:t>
+      </w:r>
+      <w:r>
+        <w:t>e taxonomic breadth of th</w:t>
+      </w:r>
+      <w:r>
+        <w:t>is analysis should</w:t>
+      </w:r>
+      <w:r>
+        <w:t xml:space="preserve"> also</w:t>
+      </w:r>
+      <w:r>
+        <w:t xml:space="preserve"> be expanded to include larger and non-nocturnal mammals, and to bird species</w:t>
+      </w:r>
+      <w:r>
+        <w:t>. An analysis of birds in this context is particularly important because there are some smaller</w:t>
+      </w:r>
+      <w:r>
+        <w:t xml:space="preserve"> recent studies </w:t>
+      </w:r>
+      <w:r>
+        <w:t>suggesting</w:t>
+      </w:r>
+      <w:r>
+        <w:t xml:space="preserve"> decreasing size </w:t>
+      </w:r>
+      <w:r>
+        <w:t>in bird</w:t>
+      </w:r>
+      <w:r>
+        <w:t xml:space="preserve"> </w:t>
+      </w:r>
+      <w:r>
+        <w:t>s</w:t>
+      </w:r>
+      <w:r>
+        <w:t>ize</w:t>
+      </w:r>
+      <w:r>
+        <w:t xml:space="preserve"> </w:t>
+      </w:r>
+      <w:r>
+        <w:t xml:space="preserve">(Van </w:t>
+      </w:r>
+      <w:proofErr w:type="spellStart"/>
+      <w:r>
+        <w:t>Buskirk</w:t>
+      </w:r>
+      <w:proofErr w:type="spellEnd"/>
+      <w:r>
+        <w:t xml:space="preserve"> et al., 2010; </w:t>
+      </w:r>
+      <w:proofErr w:type="spellStart"/>
+      <w:r>
+        <w:t>Husby</w:t>
+      </w:r>
+      <w:proofErr w:type="spellEnd"/>
+      <w:r>
+        <w:t xml:space="preserve"> et al., 2011; </w:t>
+      </w:r>
+      <w:proofErr w:type="spellStart"/>
+      <w:r>
+        <w:t>Teplitsky</w:t>
+      </w:r>
+      <w:proofErr w:type="spellEnd"/>
+      <w:r>
+        <w:t xml:space="preserve"> et al., 2008). </w:t>
+      </w:r>
+      <w:r>
+        <w:t xml:space="preserve">Sites with more diverse environments, including constant or decreasing temperatures and greater precipitation, should </w:t>
+      </w:r>
+      <w:r>
+        <w:t xml:space="preserve">also </w:t>
+      </w:r>
+      <w:r>
+        <w:t>be included to determine the generality of the temporal size response</w:t>
+      </w:r>
+      <w:r>
+        <w:t xml:space="preserve"> and how it is influenced by climate factors beside</w:t>
+      </w:r>
+      <w:r>
+        <w:t>s</w:t>
+      </w:r>
+      <w:r>
+        <w:t xml:space="preserve"> temperature</w:t>
+      </w:r>
+      <w:r>
+        <w:t xml:space="preserve">. </w:t>
+      </w:r>
+      <w:r>
+        <w:t xml:space="preserve">Finally, mean annual temperature may not be the most important aspect of temperature to measure. Minimum or maximum temperatures may have more directly influences on species sizes (e.g., Smith et al., 1995). </w:t>
+      </w:r>
+    </w:p>
+    <w:p>
+      <w:pPr>
+        <w:spacing w:line="480" w:lineRule="auto"/>
+        <w:ind w:firstLine="720"/>
+      </w:pPr>
+      <w:r>
+        <w:t>The</w:t>
+      </w:r>
+      <w:r>
+        <w:t xml:space="preserve"> variable size response to temperature across time for the mammal species in this study</w:t>
+      </w:r>
+      <w:r>
+        <w:t xml:space="preserve"> calls into question the idea that decreases in size will represent </w:t>
+      </w:r>
+      <w:r>
+        <w:t xml:space="preserve">a third universal response to global warming as has been proposed </w:t>
+      </w:r>
+      <w:r>
+        <w:t>(Gardner et al., 2011; Sheridan and Bickford, 2011). Body sizes are likely responding to many factors</w:t>
+      </w:r>
+      <w:r>
+        <w:t xml:space="preserve"> that interact in potentially complex and non-linear ways. Understanding the key factors influencing size and how they will interact to determine size response to climate change should be a priority due to the importance of size in ecological systems. </w:t>
       </w:r>
     </w:p>
     <w:p/>
@@ -2053,33 +2278,25 @@
           <w:rFonts w:cs="Times New Roman"/>
         </w:rPr>
       </w:pPr>
-      <w:proofErr w:type="spellStart"/>
-      <w:r>
-        <w:rPr>
-          <w:rFonts w:cs="Times New Roman"/>
-        </w:rPr>
-        <w:t>Freckleton</w:t>
-      </w:r>
-      <w:proofErr w:type="spellEnd"/>
-      <w:r>
-        <w:rPr>
-          <w:rFonts w:cs="Times New Roman"/>
-        </w:rPr>
-        <w:t xml:space="preserve">, R., Harvey, P. &amp; </w:t>
-      </w:r>
-      <w:proofErr w:type="spellStart"/>
-      <w:r>
-        <w:rPr>
-          <w:rFonts w:cs="Times New Roman"/>
-        </w:rPr>
-        <w:t>Pagel</w:t>
-      </w:r>
-      <w:proofErr w:type="spellEnd"/>
-      <w:r>
-        <w:rPr>
-          <w:rFonts w:cs="Times New Roman"/>
-        </w:rPr>
-        <w:t xml:space="preserve">, M. (2003) Bergmann’s rule and body size in mammals. </w:t>
+      <w:r>
+        <w:rPr>
+          <w:rFonts w:cs="Times New Roman"/>
+        </w:rPr>
+        <w:t xml:space="preserve">Forster, J., </w:t>
+      </w:r>
+      <w:proofErr w:type="spellStart"/>
+      <w:r>
+        <w:rPr>
+          <w:rFonts w:cs="Times New Roman"/>
+        </w:rPr>
+        <w:t>Hirst</w:t>
+      </w:r>
+      <w:proofErr w:type="spellEnd"/>
+      <w:r>
+        <w:rPr>
+          <w:rFonts w:cs="Times New Roman"/>
+        </w:rPr>
+        <w:t xml:space="preserve">, A.G. &amp; Woodward, G. (2011) Growth and development rates have different thermal responses. </w:t>
       </w:r>
       <w:r>
         <w:rPr>
@@ -2101,13 +2318,13 @@
           <w:b/>
           <w:bCs/>
         </w:rPr>
-        <w:t>161</w:t>
-      </w:r>
-      <w:r>
-        <w:rPr>
-          <w:rFonts w:cs="Times New Roman"/>
-        </w:rPr>
-        <w:t>, 821–825.</w:t>
+        <w:t>178</w:t>
+      </w:r>
+      <w:r>
+        <w:rPr>
+          <w:rFonts w:cs="Times New Roman"/>
+        </w:rPr>
+        <w:t>, 668–78.</w:t>
       </w:r>
     </w:p>
     <w:p>
@@ -2123,28 +2340,56 @@
         <w:rPr>
           <w:rFonts w:cs="Times New Roman"/>
         </w:rPr>
-        <w:t>Fukami</w:t>
-      </w:r>
-      <w:proofErr w:type="spellEnd"/>
-      <w:r>
-        <w:rPr>
-          <w:rFonts w:cs="Times New Roman"/>
-        </w:rPr>
-        <w:t xml:space="preserve">, T. &amp; Wardle, D.A. (2005) Long-term ecological </w:t>
-      </w:r>
-      <w:proofErr w:type="gramStart"/>
-      <w:r>
-        <w:rPr>
-          <w:rFonts w:cs="Times New Roman"/>
-        </w:rPr>
-        <w:t>dynamics :</w:t>
-      </w:r>
-      <w:proofErr w:type="gramEnd"/>
-      <w:r>
-        <w:rPr>
-          <w:rFonts w:cs="Times New Roman"/>
-        </w:rPr>
-        <w:t xml:space="preserve"> reciprocal insights from natural and anthropogenic gradients. 2105–2115.</w:t>
+        <w:t>Freckleton</w:t>
+      </w:r>
+      <w:proofErr w:type="spellEnd"/>
+      <w:r>
+        <w:rPr>
+          <w:rFonts w:cs="Times New Roman"/>
+        </w:rPr>
+        <w:t xml:space="preserve">, R., Harvey, P. &amp; </w:t>
+      </w:r>
+      <w:proofErr w:type="spellStart"/>
+      <w:r>
+        <w:rPr>
+          <w:rFonts w:cs="Times New Roman"/>
+        </w:rPr>
+        <w:t>Pagel</w:t>
+      </w:r>
+      <w:proofErr w:type="spellEnd"/>
+      <w:r>
+        <w:rPr>
+          <w:rFonts w:cs="Times New Roman"/>
+        </w:rPr>
+        <w:t xml:space="preserve">, M. (2003) Bergmann’s rule and body size in mammals. </w:t>
+      </w:r>
+      <w:r>
+        <w:rPr>
+          <w:rFonts w:cs="Times New Roman"/>
+          <w:i/>
+          <w:iCs/>
+        </w:rPr>
+        <w:t>The American Naturalist</w:t>
+      </w:r>
+      <w:r>
+        <w:rPr>
+          <w:rFonts w:cs="Times New Roman"/>
+        </w:rPr>
+        <w:t xml:space="preserve">, </w:t>
+      </w:r>
+      <w:r>
+        <w:rPr>
+          <w:rFonts w:cs="Times New Roman"/>
+          <w:b/>
+          <w:bCs/>
+        </w:rPr>
+        <w:t>161</w:t>
+      </w:r>
+      <w:r>
+        <w:rPr>
+          <w:rFonts w:cs="Times New Roman"/>
+        </w:rPr>
+        <w:t>, 821–825.</w:t>
       </w:r>
     </w:p>
     <w:p>
@@ -2155,6 +2400,43 @@
           <w:rFonts w:cs="Times New Roman"/>
         </w:rPr>
       </w:pPr>
+      <w:proofErr w:type="spellStart"/>
+      <w:r>
+        <w:rPr>
+          <w:rFonts w:cs="Times New Roman"/>
+        </w:rPr>
+        <w:t>Fukami</w:t>
+      </w:r>
+      <w:proofErr w:type="spellEnd"/>
+      <w:r>
+        <w:rPr>
+          <w:rFonts w:cs="Times New Roman"/>
+        </w:rPr>
+        <w:t xml:space="preserve">, T. &amp; Wardle, D.A. (2005) Long-term ecological </w:t>
+      </w:r>
+      <w:proofErr w:type="gramStart"/>
+      <w:r>
+        <w:rPr>
+          <w:rFonts w:cs="Times New Roman"/>
+        </w:rPr>
+        <w:t>dynamics :</w:t>
+      </w:r>
+      <w:proofErr w:type="gramEnd"/>
+      <w:r>
+        <w:rPr>
+          <w:rFonts w:cs="Times New Roman"/>
+        </w:rPr>
+        <w:t xml:space="preserve"> reciprocal insights from natural and anthropogenic gradients. 2105–2115.</w:t>
+      </w:r>
+    </w:p>
+    <w:p>
+      <w:pPr>
+        <w:spacing w:before="100" w:beforeAutospacing="1" w:after="100" w:afterAutospacing="1"/>
+        <w:ind w:left="480" w:hanging="480"/>
+        <w:rPr>
+          <w:rFonts w:cs="Times New Roman"/>
+        </w:rPr>
+      </w:pPr>
       <w:r>
         <w:rPr>
           <w:rFonts w:cs="Times New Roman"/>
@@ -2897,28 +3179,14 @@
         <w:rPr>
           <w:rFonts w:cs="Times New Roman"/>
         </w:rPr>
-        <w:t>Millien</w:t>
-      </w:r>
-      <w:proofErr w:type="spellEnd"/>
-      <w:r>
-        <w:rPr>
-          <w:rFonts w:cs="Times New Roman"/>
-        </w:rPr>
-        <w:t xml:space="preserve">, V., Kathleen Lyons, S., Olson, L., Smith, F. a, Wilson, A.B. &amp; Yom-Tov, Y. (2006) </w:t>
-      </w:r>
-      <w:proofErr w:type="spellStart"/>
-      <w:r>
-        <w:rPr>
-          <w:rFonts w:cs="Times New Roman"/>
-        </w:rPr>
-        <w:t>Ecotypic</w:t>
-      </w:r>
-      <w:proofErr w:type="spellEnd"/>
-      <w:r>
-        <w:rPr>
-          <w:rFonts w:cs="Times New Roman"/>
-        </w:rPr>
-        <w:t xml:space="preserve"> variation in the context of global climate change: revisiting the rules. </w:t>
+        <w:t>Menge</w:t>
+      </w:r>
+      <w:proofErr w:type="spellEnd"/>
+      <w:r>
+        <w:rPr>
+          <w:rFonts w:cs="Times New Roman"/>
+        </w:rPr>
+        <w:t xml:space="preserve">, B.A. (1972) Competition for Food between Two Intertidal Starfish Species and its Effect on Body Size and Feeding. </w:t>
       </w:r>
       <w:r>
         <w:rPr>
@@ -2926,7 +3194,7 @@
           <w:i/>
           <w:iCs/>
         </w:rPr>
-        <w:t>Ecology letters</w:t>
+        <w:t>Ecology</w:t>
       </w:r>
       <w:r>
         <w:rPr>
@@ -2940,13 +3208,13 @@
           <w:b/>
           <w:bCs/>
         </w:rPr>
-        <w:t>9</w:t>
-      </w:r>
-      <w:r>
-        <w:rPr>
-          <w:rFonts w:cs="Times New Roman"/>
-        </w:rPr>
-        <w:t>, 853–69.</w:t>
+        <w:t>53</w:t>
+      </w:r>
+      <w:r>
+        <w:rPr>
+          <w:rFonts w:cs="Times New Roman"/>
+        </w:rPr>
+        <w:t>, 635–644.</w:t>
       </w:r>
     </w:p>
     <w:p>
@@ -2957,42 +3225,107 @@
           <w:rFonts w:cs="Times New Roman"/>
         </w:rPr>
       </w:pPr>
-      <w:r>
-        <w:rPr>
-          <w:rFonts w:cs="Times New Roman"/>
-        </w:rPr>
-        <w:t xml:space="preserve">Morris, B.D. &amp; White, E.P. (2013) The </w:t>
-      </w:r>
-      <w:proofErr w:type="spellStart"/>
-      <w:r>
-        <w:rPr>
-          <w:rFonts w:cs="Times New Roman"/>
-        </w:rPr>
-        <w:t>EcoData</w:t>
-      </w:r>
-      <w:proofErr w:type="spellEnd"/>
-      <w:r>
-        <w:rPr>
-          <w:rFonts w:cs="Times New Roman"/>
-        </w:rPr>
-        <w:t xml:space="preserve"> Retriever: Improving Access to Existing Ecological Data. </w:t>
-      </w:r>
-      <w:proofErr w:type="spellStart"/>
+      <w:proofErr w:type="spellStart"/>
+      <w:r>
+        <w:rPr>
+          <w:rFonts w:cs="Times New Roman"/>
+        </w:rPr>
+        <w:t>Millien</w:t>
+      </w:r>
+      <w:proofErr w:type="spellEnd"/>
+      <w:r>
+        <w:rPr>
+          <w:rFonts w:cs="Times New Roman"/>
+        </w:rPr>
+        <w:t xml:space="preserve">, V., Kathleen Lyons, S., Olson, L., Smith, F. a, Wilson, A.B. &amp; Yom-Tov, Y. (2006) </w:t>
+      </w:r>
+      <w:proofErr w:type="spellStart"/>
+      <w:r>
+        <w:rPr>
+          <w:rFonts w:cs="Times New Roman"/>
+        </w:rPr>
+        <w:t>Ecotypic</w:t>
+      </w:r>
+      <w:proofErr w:type="spellEnd"/>
+      <w:r>
+        <w:rPr>
+          <w:rFonts w:cs="Times New Roman"/>
+        </w:rPr>
+        <w:t xml:space="preserve"> variation in the context of global climate change: revisiting the rules. </w:t>
+      </w:r>
       <w:r>
         <w:rPr>
           <w:rFonts w:cs="Times New Roman"/>
           <w:i/>
           <w:iCs/>
         </w:rPr>
-        <w:t>PLoS</w:t>
-      </w:r>
-      <w:proofErr w:type="spellEnd"/>
+        <w:t>Ecology letters</w:t>
+      </w:r>
+      <w:r>
+        <w:rPr>
+          <w:rFonts w:cs="Times New Roman"/>
+        </w:rPr>
+        <w:t xml:space="preserve">, </w:t>
+      </w:r>
+      <w:r>
+        <w:rPr>
+          <w:rFonts w:cs="Times New Roman"/>
+          <w:b/>
+          <w:bCs/>
+        </w:rPr>
+        <w:t>9</w:t>
+      </w:r>
+      <w:r>
+        <w:rPr>
+          <w:rFonts w:cs="Times New Roman"/>
+        </w:rPr>
+        <w:t>, 853–69.</w:t>
+      </w:r>
+    </w:p>
+    <w:p>
+      <w:pPr>
+        <w:spacing w:before="100" w:beforeAutospacing="1" w:after="100" w:afterAutospacing="1"/>
+        <w:ind w:left="480" w:hanging="480"/>
+        <w:rPr>
+          <w:rFonts w:cs="Times New Roman"/>
+        </w:rPr>
+      </w:pPr>
+      <w:r>
+        <w:rPr>
+          <w:rFonts w:cs="Times New Roman"/>
+        </w:rPr>
+        <w:t xml:space="preserve">Morris, B.D. &amp; White, E.P. (2013) The </w:t>
+      </w:r>
+      <w:proofErr w:type="spellStart"/>
+      <w:r>
+        <w:rPr>
+          <w:rFonts w:cs="Times New Roman"/>
+        </w:rPr>
+        <w:t>EcoData</w:t>
+      </w:r>
+      <w:proofErr w:type="spellEnd"/>
+      <w:r>
+        <w:rPr>
+          <w:rFonts w:cs="Times New Roman"/>
+        </w:rPr>
+        <w:t xml:space="preserve"> Retriever: Improving Access to Existing Ecological Data. </w:t>
+      </w:r>
+      <w:proofErr w:type="spellStart"/>
       <w:r>
         <w:rPr>
           <w:rFonts w:cs="Times New Roman"/>
           <w:i/>
           <w:iCs/>
         </w:rPr>
+        <w:t>PLoS</w:t>
+      </w:r>
+      <w:proofErr w:type="spellEnd"/>
+      <w:r>
+        <w:rPr>
+          <w:rFonts w:cs="Times New Roman"/>
+          <w:i/>
+          <w:iCs/>
+        </w:rPr>
         <w:t xml:space="preserve"> ONE</w:t>
       </w:r>
       <w:r>
@@ -3053,36 +3386,84 @@
           <w:rFonts w:cs="Times New Roman"/>
         </w:rPr>
       </w:pPr>
-      <w:r>
-        <w:rPr>
-          <w:rFonts w:cs="Times New Roman"/>
-        </w:rPr>
-        <w:t xml:space="preserve">Riemer, K., </w:t>
-      </w:r>
-      <w:proofErr w:type="spellStart"/>
-      <w:r>
-        <w:rPr>
-          <w:rFonts w:cs="Times New Roman"/>
-        </w:rPr>
-        <w:t>Guralnick</w:t>
-      </w:r>
-      <w:proofErr w:type="spellEnd"/>
-      <w:r>
-        <w:rPr>
-          <w:rFonts w:cs="Times New Roman"/>
-        </w:rPr>
-        <w:t xml:space="preserve">, R.P. &amp; White, E.P. (2018) No general relationship between mass and temperature in endothermic species. </w:t>
-      </w:r>
-      <w:proofErr w:type="spellStart"/>
+      <w:proofErr w:type="spellStart"/>
+      <w:r>
+        <w:rPr>
+          <w:rFonts w:cs="Times New Roman"/>
+        </w:rPr>
+        <w:t>Ohlberger</w:t>
+      </w:r>
+      <w:proofErr w:type="spellEnd"/>
+      <w:r>
+        <w:rPr>
+          <w:rFonts w:cs="Times New Roman"/>
+        </w:rPr>
+        <w:t xml:space="preserve">, J., </w:t>
+      </w:r>
+      <w:proofErr w:type="spellStart"/>
+      <w:r>
+        <w:rPr>
+          <w:rFonts w:cs="Times New Roman"/>
+        </w:rPr>
+        <w:t>Edeline</w:t>
+      </w:r>
+      <w:proofErr w:type="spellEnd"/>
+      <w:r>
+        <w:rPr>
+          <w:rFonts w:cs="Times New Roman"/>
+        </w:rPr>
+        <w:t xml:space="preserve">, E., </w:t>
+      </w:r>
+      <w:proofErr w:type="spellStart"/>
+      <w:r>
+        <w:rPr>
+          <w:rFonts w:cs="Times New Roman"/>
+        </w:rPr>
+        <w:t>Vøllestad</w:t>
+      </w:r>
+      <w:proofErr w:type="spellEnd"/>
+      <w:r>
+        <w:rPr>
+          <w:rFonts w:cs="Times New Roman"/>
+        </w:rPr>
+        <w:t xml:space="preserve">, L.A., </w:t>
+      </w:r>
+      <w:proofErr w:type="spellStart"/>
+      <w:r>
+        <w:rPr>
+          <w:rFonts w:cs="Times New Roman"/>
+        </w:rPr>
+        <w:t>Stenseth</w:t>
+      </w:r>
+      <w:proofErr w:type="spellEnd"/>
+      <w:r>
+        <w:rPr>
+          <w:rFonts w:cs="Times New Roman"/>
+        </w:rPr>
+        <w:t xml:space="preserve">, N.C. &amp; </w:t>
+      </w:r>
+      <w:proofErr w:type="spellStart"/>
+      <w:r>
+        <w:rPr>
+          <w:rFonts w:cs="Times New Roman"/>
+        </w:rPr>
+        <w:t>Claessen</w:t>
+      </w:r>
+      <w:proofErr w:type="spellEnd"/>
+      <w:r>
+        <w:rPr>
+          <w:rFonts w:cs="Times New Roman"/>
+        </w:rPr>
+        <w:t xml:space="preserve">, D. (2011) Temperature-Driven Regime Shifts in the Dynamics of Size-Structured Populations. </w:t>
+      </w:r>
       <w:r>
         <w:rPr>
           <w:rFonts w:cs="Times New Roman"/>
           <w:i/>
           <w:iCs/>
         </w:rPr>
-        <w:t>eLife</w:t>
-      </w:r>
-      <w:proofErr w:type="spellEnd"/>
+        <w:t>The American Naturalist</w:t>
+      </w:r>
       <w:r>
         <w:rPr>
           <w:rFonts w:cs="Times New Roman"/>
@@ -3095,13 +3476,13 @@
           <w:b/>
           <w:bCs/>
         </w:rPr>
-        <w:t>7</w:t>
-      </w:r>
-      <w:r>
-        <w:rPr>
-          <w:rFonts w:cs="Times New Roman"/>
-        </w:rPr>
-        <w:t>, 1–16.</w:t>
+        <w:t>177</w:t>
+      </w:r>
+      <w:r>
+        <w:rPr>
+          <w:rFonts w:cs="Times New Roman"/>
+        </w:rPr>
+        <w:t>, 211–223.</w:t>
       </w:r>
     </w:p>
     <w:p>
@@ -3112,33 +3493,54 @@
           <w:rFonts w:cs="Times New Roman"/>
         </w:rPr>
       </w:pPr>
-      <w:proofErr w:type="spellStart"/>
-      <w:r>
-        <w:rPr>
-          <w:rFonts w:cs="Times New Roman"/>
-        </w:rPr>
-        <w:t>Salewski</w:t>
-      </w:r>
-      <w:proofErr w:type="spellEnd"/>
-      <w:r>
-        <w:rPr>
-          <w:rFonts w:cs="Times New Roman"/>
-        </w:rPr>
-        <w:t xml:space="preserve">, V., </w:t>
-      </w:r>
-      <w:proofErr w:type="spellStart"/>
-      <w:r>
-        <w:rPr>
-          <w:rFonts w:cs="Times New Roman"/>
-        </w:rPr>
-        <w:t>Hochachka</w:t>
-      </w:r>
-      <w:proofErr w:type="spellEnd"/>
-      <w:r>
-        <w:rPr>
-          <w:rFonts w:cs="Times New Roman"/>
-        </w:rPr>
-        <w:t xml:space="preserve">, W.M. &amp; Fiedler, W. (2010) Global warming and Bergmann’s rule: do central European passerines adjust their body size to rising temperatures? </w:t>
+      <w:r>
+        <w:rPr>
+          <w:rFonts w:cs="Times New Roman"/>
+        </w:rPr>
+        <w:t>Riemer, K., Anderson-</w:t>
+      </w:r>
+      <w:proofErr w:type="spellStart"/>
+      <w:r>
+        <w:rPr>
+          <w:rFonts w:cs="Times New Roman"/>
+        </w:rPr>
+        <w:t>teixeira</w:t>
+      </w:r>
+      <w:proofErr w:type="spellEnd"/>
+      <w:r>
+        <w:rPr>
+          <w:rFonts w:cs="Times New Roman"/>
+        </w:rPr>
+        <w:t>, K.J., Smith, F.A., Harris, D.J. &amp; Ernest, S.K.M. (2018) Body size shifts influence effects of increasing temperatures on ectotherm metabolism. 958–967.</w:t>
+      </w:r>
+    </w:p>
+    <w:p>
+      <w:pPr>
+        <w:spacing w:before="100" w:beforeAutospacing="1" w:after="100" w:afterAutospacing="1"/>
+        <w:ind w:left="480" w:hanging="480"/>
+        <w:rPr>
+          <w:rFonts w:cs="Times New Roman"/>
+        </w:rPr>
+      </w:pPr>
+      <w:r>
+        <w:rPr>
+          <w:rFonts w:cs="Times New Roman"/>
+        </w:rPr>
+        <w:t xml:space="preserve">Riemer, K., </w:t>
+      </w:r>
+      <w:proofErr w:type="spellStart"/>
+      <w:r>
+        <w:rPr>
+          <w:rFonts w:cs="Times New Roman"/>
+        </w:rPr>
+        <w:t>Guralnick</w:t>
+      </w:r>
+      <w:proofErr w:type="spellEnd"/>
+      <w:r>
+        <w:rPr>
+          <w:rFonts w:cs="Times New Roman"/>
+        </w:rPr>
+        <w:t xml:space="preserve">, R.P. &amp; White, E.P. (2018) No general relationship between mass and temperature in endothermic species. </w:t>
       </w:r>
       <w:proofErr w:type="spellStart"/>
       <w:r>
@@ -3147,7 +3549,7 @@
           <w:i/>
           <w:iCs/>
         </w:rPr>
-        <w:t>Oecologia</w:t>
+        <w:t>eLife</w:t>
       </w:r>
       <w:proofErr w:type="spellEnd"/>
       <w:r>
@@ -3162,13 +3564,13 @@
           <w:b/>
           <w:bCs/>
         </w:rPr>
-        <w:t>162</w:t>
-      </w:r>
-      <w:r>
-        <w:rPr>
-          <w:rFonts w:cs="Times New Roman"/>
-        </w:rPr>
-        <w:t>, 247–260.</w:t>
+        <w:t>7</w:t>
+      </w:r>
+      <w:r>
+        <w:rPr>
+          <w:rFonts w:cs="Times New Roman"/>
+        </w:rPr>
+        <w:t>, 1–16.</w:t>
       </w:r>
     </w:p>
     <w:p>
@@ -3179,20 +3581,44 @@
           <w:rFonts w:cs="Times New Roman"/>
         </w:rPr>
       </w:pPr>
-      <w:r>
-        <w:rPr>
-          <w:rFonts w:cs="Times New Roman"/>
-        </w:rPr>
-        <w:t xml:space="preserve">Sheridan, J.A. &amp; Bickford, D. (2011) Shrinking body size as an ecological response to climate change. </w:t>
-      </w:r>
+      <w:proofErr w:type="spellStart"/>
+      <w:r>
+        <w:rPr>
+          <w:rFonts w:cs="Times New Roman"/>
+        </w:rPr>
+        <w:t>Salewski</w:t>
+      </w:r>
+      <w:proofErr w:type="spellEnd"/>
+      <w:r>
+        <w:rPr>
+          <w:rFonts w:cs="Times New Roman"/>
+        </w:rPr>
+        <w:t xml:space="preserve">, V., </w:t>
+      </w:r>
+      <w:proofErr w:type="spellStart"/>
+      <w:r>
+        <w:rPr>
+          <w:rFonts w:cs="Times New Roman"/>
+        </w:rPr>
+        <w:t>Hochachka</w:t>
+      </w:r>
+      <w:proofErr w:type="spellEnd"/>
+      <w:r>
+        <w:rPr>
+          <w:rFonts w:cs="Times New Roman"/>
+        </w:rPr>
+        <w:t xml:space="preserve">, W.M. &amp; Fiedler, W. (2010) Global warming and Bergmann’s rule: do central European passerines adjust their body size to rising temperatures? </w:t>
+      </w:r>
+      <w:proofErr w:type="spellStart"/>
       <w:r>
         <w:rPr>
           <w:rFonts w:cs="Times New Roman"/>
           <w:i/>
           <w:iCs/>
         </w:rPr>
-        <w:t>Nature Climate Change</w:t>
-      </w:r>
+        <w:t>Oecologia</w:t>
+      </w:r>
+      <w:proofErr w:type="spellEnd"/>
       <w:r>
         <w:rPr>
           <w:rFonts w:cs="Times New Roman"/>
@@ -3205,13 +3631,13 @@
           <w:b/>
           <w:bCs/>
         </w:rPr>
-        <w:t>1</w:t>
-      </w:r>
-      <w:r>
-        <w:rPr>
-          <w:rFonts w:cs="Times New Roman"/>
-        </w:rPr>
-        <w:t>, 401–406.</w:t>
+        <w:t>162</w:t>
+      </w:r>
+      <w:r>
+        <w:rPr>
+          <w:rFonts w:cs="Times New Roman"/>
+        </w:rPr>
+        <w:t>, 247–260.</w:t>
       </w:r>
     </w:p>
     <w:p>
@@ -3226,37 +3652,35 @@
         <w:rPr>
           <w:rFonts w:cs="Times New Roman"/>
         </w:rPr>
-        <w:t xml:space="preserve">Smith, F., Browning, H. &amp; Shepherd, U. (1998) The influence of climate change on the body mass of woodrats </w:t>
-      </w:r>
-      <w:proofErr w:type="spellStart"/>
-      <w:r>
-        <w:rPr>
-          <w:rFonts w:cs="Times New Roman"/>
-        </w:rPr>
-        <w:t>Neotoma</w:t>
-      </w:r>
-      <w:proofErr w:type="spellEnd"/>
-      <w:r>
-        <w:rPr>
-          <w:rFonts w:cs="Times New Roman"/>
-        </w:rPr>
-        <w:t xml:space="preserve"> in an arid region of New Mexico, USA. </w:t>
-      </w:r>
-      <w:proofErr w:type="spellStart"/>
+        <w:t xml:space="preserve">Sheridan, J.A. &amp; Bickford, D. (2011) Shrinking body size as an ecological response to climate change. </w:t>
+      </w:r>
       <w:r>
         <w:rPr>
           <w:rFonts w:cs="Times New Roman"/>
           <w:i/>
           <w:iCs/>
         </w:rPr>
-        <w:t>Ecography</w:t>
-      </w:r>
-      <w:proofErr w:type="spellEnd"/>
-      <w:r>
-        <w:rPr>
-          <w:rFonts w:cs="Times New Roman"/>
-        </w:rPr>
-        <w:t>.</w:t>
+        <w:t>Nature Climate Change</w:t>
+      </w:r>
+      <w:r>
+        <w:rPr>
+          <w:rFonts w:cs="Times New Roman"/>
+        </w:rPr>
+        <w:t xml:space="preserve">, </w:t>
+      </w:r>
+      <w:r>
+        <w:rPr>
+          <w:rFonts w:cs="Times New Roman"/>
+          <w:b/>
+          <w:bCs/>
+        </w:rPr>
+        <w:t>1</w:t>
+      </w:r>
+      <w:r>
+        <w:rPr>
+          <w:rFonts w:cs="Times New Roman"/>
+        </w:rPr>
+        <w:t>, 401–406.</w:t>
       </w:r>
     </w:p>
     <w:p>
@@ -3267,19 +3691,11 @@
           <w:rFonts w:cs="Times New Roman"/>
         </w:rPr>
       </w:pPr>
-      <w:proofErr w:type="spellStart"/>
-      <w:r>
-        <w:rPr>
-          <w:rFonts w:cs="Times New Roman"/>
-        </w:rPr>
-        <w:t>Steudel</w:t>
-      </w:r>
-      <w:proofErr w:type="spellEnd"/>
-      <w:r>
-        <w:rPr>
-          <w:rFonts w:cs="Times New Roman"/>
-        </w:rPr>
-        <w:t xml:space="preserve">, K., Porter, W.P. &amp; Sher, D. (1994) The biophysics of Bergmann’s rule: a comparison of the effects of pelage and body size variation on metabolic rate. </w:t>
+      <w:r>
+        <w:rPr>
+          <w:rFonts w:cs="Times New Roman"/>
+        </w:rPr>
+        <w:t xml:space="preserve">Smith, F., Betancourt, J. &amp; Brown, J. (1995) Evolution of body size in the woodrat over the past 25,000 years of climate change. </w:t>
       </w:r>
       <w:r>
         <w:rPr>
@@ -3287,6 +3703,88 @@
           <w:i/>
           <w:iCs/>
         </w:rPr>
+        <w:t>SCIENCE</w:t>
+      </w:r>
+      <w:r>
+        <w:rPr>
+          <w:rFonts w:cs="Times New Roman"/>
+        </w:rPr>
+        <w:t>.</w:t>
+      </w:r>
+    </w:p>
+    <w:p>
+      <w:pPr>
+        <w:spacing w:before="100" w:beforeAutospacing="1" w:after="100" w:afterAutospacing="1"/>
+        <w:ind w:left="480" w:hanging="480"/>
+        <w:rPr>
+          <w:rFonts w:cs="Times New Roman"/>
+        </w:rPr>
+      </w:pPr>
+      <w:r>
+        <w:rPr>
+          <w:rFonts w:cs="Times New Roman"/>
+        </w:rPr>
+        <w:t xml:space="preserve">Smith, F., Browning, H. &amp; Shepherd, U. (1998) The influence of climate change on the body mass of woodrats </w:t>
+      </w:r>
+      <w:proofErr w:type="spellStart"/>
+      <w:r>
+        <w:rPr>
+          <w:rFonts w:cs="Times New Roman"/>
+        </w:rPr>
+        <w:t>Neotoma</w:t>
+      </w:r>
+      <w:proofErr w:type="spellEnd"/>
+      <w:r>
+        <w:rPr>
+          <w:rFonts w:cs="Times New Roman"/>
+        </w:rPr>
+        <w:t xml:space="preserve"> in an arid region of New Mexico, USA. </w:t>
+      </w:r>
+      <w:proofErr w:type="spellStart"/>
+      <w:r>
+        <w:rPr>
+          <w:rFonts w:cs="Times New Roman"/>
+          <w:i/>
+          <w:iCs/>
+        </w:rPr>
+        <w:t>Ecography</w:t>
+      </w:r>
+      <w:proofErr w:type="spellEnd"/>
+      <w:r>
+        <w:rPr>
+          <w:rFonts w:cs="Times New Roman"/>
+        </w:rPr>
+        <w:t>.</w:t>
+      </w:r>
+    </w:p>
+    <w:p>
+      <w:pPr>
+        <w:spacing w:before="100" w:beforeAutospacing="1" w:after="100" w:afterAutospacing="1"/>
+        <w:ind w:left="480" w:hanging="480"/>
+        <w:rPr>
+          <w:rFonts w:cs="Times New Roman"/>
+        </w:rPr>
+      </w:pPr>
+      <w:proofErr w:type="spellStart"/>
+      <w:r>
+        <w:rPr>
+          <w:rFonts w:cs="Times New Roman"/>
+        </w:rPr>
+        <w:t>Steudel</w:t>
+      </w:r>
+      <w:proofErr w:type="spellEnd"/>
+      <w:r>
+        <w:rPr>
+          <w:rFonts w:cs="Times New Roman"/>
+        </w:rPr>
+        <w:t xml:space="preserve">, K., Porter, W.P. &amp; Sher, D. (1994) The biophysics of Bergmann’s rule: a comparison of the effects of pelage and body size variation on metabolic rate. </w:t>
+      </w:r>
+      <w:r>
+        <w:rPr>
+          <w:rFonts w:cs="Times New Roman"/>
+          <w:i/>
+          <w:iCs/>
+        </w:rPr>
         <w:t>Canadian Journal of Zoology</w:t>
       </w:r>
       <w:r>
@@ -3582,7 +4080,35 @@
         <w:rPr>
           <w:rFonts w:cs="Times New Roman"/>
         </w:rPr>
-        <w:t>Willmott, C.J. &amp; Matsuura, K. (2001) Terrestrial Air Temperature and Precipitation: Monthly and Annual Time Series (1950-1999).</w:t>
+        <w:t xml:space="preserve">van der Have, T.M. &amp; de Jong, G. (1996) Adult Size in Ectotherms: Temperature Effects on Growth and Differentiation. </w:t>
+      </w:r>
+      <w:r>
+        <w:rPr>
+          <w:rFonts w:cs="Times New Roman"/>
+          <w:i/>
+          <w:iCs/>
+        </w:rPr>
+        <w:t>Journal of Theoretical Biology</w:t>
+      </w:r>
+      <w:r>
+        <w:rPr>
+          <w:rFonts w:cs="Times New Roman"/>
+        </w:rPr>
+        <w:t xml:space="preserve">, </w:t>
+      </w:r>
+      <w:r>
+        <w:rPr>
+          <w:rFonts w:cs="Times New Roman"/>
+          <w:b/>
+          <w:bCs/>
+        </w:rPr>
+        <w:t>183</w:t>
+      </w:r>
+      <w:r>
+        <w:rPr>
+          <w:rFonts w:cs="Times New Roman"/>
+        </w:rPr>
+        <w:t>, 329–340.</w:t>
       </w:r>
     </w:p>
     <w:p>
@@ -3597,49 +4123,7 @@
         <w:rPr>
           <w:rFonts w:cs="Times New Roman"/>
         </w:rPr>
-        <w:t xml:space="preserve">Woodward, G., </w:t>
-      </w:r>
-      <w:proofErr w:type="spellStart"/>
-      <w:r>
-        <w:rPr>
-          <w:rFonts w:cs="Times New Roman"/>
-        </w:rPr>
-        <w:t>Ebenman</w:t>
-      </w:r>
-      <w:proofErr w:type="spellEnd"/>
-      <w:r>
-        <w:rPr>
-          <w:rFonts w:cs="Times New Roman"/>
-        </w:rPr>
-        <w:t xml:space="preserve">, B., Emmerson, M., Montoya, J.M., </w:t>
-      </w:r>
-      <w:proofErr w:type="spellStart"/>
-      <w:r>
-        <w:rPr>
-          <w:rFonts w:cs="Times New Roman"/>
-        </w:rPr>
-        <w:t>Olesen</w:t>
-      </w:r>
-      <w:proofErr w:type="spellEnd"/>
-      <w:r>
-        <w:rPr>
-          <w:rFonts w:cs="Times New Roman"/>
-        </w:rPr>
-        <w:t xml:space="preserve">, J.M., </w:t>
-      </w:r>
-      <w:proofErr w:type="spellStart"/>
-      <w:r>
-        <w:rPr>
-          <w:rFonts w:cs="Times New Roman"/>
-        </w:rPr>
-        <w:t>Valido</w:t>
-      </w:r>
-      <w:proofErr w:type="spellEnd"/>
-      <w:r>
-        <w:rPr>
-          <w:rFonts w:cs="Times New Roman"/>
-        </w:rPr>
-        <w:t xml:space="preserve">, A. &amp; Warren, P.H. (2005) Body size in ecological networks. </w:t>
+        <w:t xml:space="preserve">Walters, R.J. &amp; Hassall, M. (2006) The Temperature-Size Rule in ectotherms: May a general explanation exist after all? </w:t>
       </w:r>
       <w:r>
         <w:rPr>
@@ -3647,7 +4131,7 @@
           <w:i/>
           <w:iCs/>
         </w:rPr>
-        <w:t>Trends in Ecology and Evolution</w:t>
+        <w:t>The American Naturalist</w:t>
       </w:r>
       <w:r>
         <w:rPr>
@@ -3661,13 +4145,13 @@
           <w:b/>
           <w:bCs/>
         </w:rPr>
-        <w:t>20</w:t>
-      </w:r>
-      <w:r>
-        <w:rPr>
-          <w:rFonts w:cs="Times New Roman"/>
-        </w:rPr>
-        <w:t>, 402–9.</w:t>
+        <w:t>167</w:t>
+      </w:r>
+      <w:r>
+        <w:rPr>
+          <w:rFonts w:cs="Times New Roman"/>
+        </w:rPr>
+        <w:t>, 510–523.</w:t>
       </w:r>
     </w:p>
     <w:p>
@@ -3682,16 +4166,32 @@
         <w:rPr>
           <w:rFonts w:cs="Times New Roman"/>
         </w:rPr>
-        <w:t xml:space="preserve">Yom-Tov, Y. &amp; Geffen, E. (2011) Recent spatial and temporal changes in body size of terrestrial vertebrates: Probable causes and pitfalls. </w:t>
-      </w:r>
+        <w:t xml:space="preserve">Watt, C., Mitchell, S. &amp; </w:t>
+      </w:r>
+      <w:proofErr w:type="spellStart"/>
+      <w:r>
+        <w:rPr>
+          <w:rFonts w:cs="Times New Roman"/>
+        </w:rPr>
+        <w:t>Salewski</w:t>
+      </w:r>
+      <w:proofErr w:type="spellEnd"/>
+      <w:r>
+        <w:rPr>
+          <w:rFonts w:cs="Times New Roman"/>
+        </w:rPr>
+        <w:t xml:space="preserve">, V. (2010) Bergmann’s rule; a concept cluster? </w:t>
+      </w:r>
+      <w:proofErr w:type="spellStart"/>
       <w:r>
         <w:rPr>
           <w:rFonts w:cs="Times New Roman"/>
           <w:i/>
           <w:iCs/>
         </w:rPr>
-        <w:t>Biological Reviews</w:t>
-      </w:r>
+        <w:t>Oikos</w:t>
+      </w:r>
+      <w:proofErr w:type="spellEnd"/>
       <w:r>
         <w:rPr>
           <w:rFonts w:cs="Times New Roman"/>
@@ -3704,6 +4204,149 @@
           <w:b/>
           <w:bCs/>
         </w:rPr>
+        <w:t>119</w:t>
+      </w:r>
+      <w:r>
+        <w:rPr>
+          <w:rFonts w:cs="Times New Roman"/>
+        </w:rPr>
+        <w:t>, 89–100.</w:t>
+      </w:r>
+    </w:p>
+    <w:p>
+      <w:pPr>
+        <w:spacing w:before="100" w:beforeAutospacing="1" w:after="100" w:afterAutospacing="1"/>
+        <w:ind w:left="480" w:hanging="480"/>
+        <w:rPr>
+          <w:rFonts w:cs="Times New Roman"/>
+        </w:rPr>
+      </w:pPr>
+      <w:r>
+        <w:rPr>
+          <w:rFonts w:cs="Times New Roman"/>
+        </w:rPr>
+        <w:t>Willmott, C.J. &amp; Matsuura, K. (2001) Terrestrial Air Temperature and Precipitation: Monthly and Annual Time Series (1950-1999).</w:t>
+      </w:r>
+    </w:p>
+    <w:p>
+      <w:pPr>
+        <w:spacing w:before="100" w:beforeAutospacing="1" w:after="100" w:afterAutospacing="1"/>
+        <w:ind w:left="480" w:hanging="480"/>
+        <w:rPr>
+          <w:rFonts w:cs="Times New Roman"/>
+        </w:rPr>
+      </w:pPr>
+      <w:r>
+        <w:rPr>
+          <w:rFonts w:cs="Times New Roman"/>
+        </w:rPr>
+        <w:t xml:space="preserve">Woodward, G., </w:t>
+      </w:r>
+      <w:proofErr w:type="spellStart"/>
+      <w:r>
+        <w:rPr>
+          <w:rFonts w:cs="Times New Roman"/>
+        </w:rPr>
+        <w:t>Ebenman</w:t>
+      </w:r>
+      <w:proofErr w:type="spellEnd"/>
+      <w:r>
+        <w:rPr>
+          <w:rFonts w:cs="Times New Roman"/>
+        </w:rPr>
+        <w:t xml:space="preserve">, B., Emmerson, M., Montoya, J.M., </w:t>
+      </w:r>
+      <w:proofErr w:type="spellStart"/>
+      <w:r>
+        <w:rPr>
+          <w:rFonts w:cs="Times New Roman"/>
+        </w:rPr>
+        <w:t>Olesen</w:t>
+      </w:r>
+      <w:proofErr w:type="spellEnd"/>
+      <w:r>
+        <w:rPr>
+          <w:rFonts w:cs="Times New Roman"/>
+        </w:rPr>
+        <w:t xml:space="preserve">, J.M., </w:t>
+      </w:r>
+      <w:proofErr w:type="spellStart"/>
+      <w:r>
+        <w:rPr>
+          <w:rFonts w:cs="Times New Roman"/>
+        </w:rPr>
+        <w:t>Valido</w:t>
+      </w:r>
+      <w:proofErr w:type="spellEnd"/>
+      <w:r>
+        <w:rPr>
+          <w:rFonts w:cs="Times New Roman"/>
+        </w:rPr>
+        <w:t xml:space="preserve">, A. &amp; Warren, P.H. (2005) Body size in ecological networks. </w:t>
+      </w:r>
+      <w:r>
+        <w:rPr>
+          <w:rFonts w:cs="Times New Roman"/>
+          <w:i/>
+          <w:iCs/>
+        </w:rPr>
+        <w:t>Trends in Ecology and Evolution</w:t>
+      </w:r>
+      <w:r>
+        <w:rPr>
+          <w:rFonts w:cs="Times New Roman"/>
+        </w:rPr>
+        <w:t xml:space="preserve">, </w:t>
+      </w:r>
+      <w:r>
+        <w:rPr>
+          <w:rFonts w:cs="Times New Roman"/>
+          <w:b/>
+          <w:bCs/>
+        </w:rPr>
+        <w:t>20</w:t>
+      </w:r>
+      <w:r>
+        <w:rPr>
+          <w:rFonts w:cs="Times New Roman"/>
+        </w:rPr>
+        <w:t>, 402–9.</w:t>
+      </w:r>
+    </w:p>
+    <w:p>
+      <w:pPr>
+        <w:spacing w:before="100" w:beforeAutospacing="1" w:after="100" w:afterAutospacing="1"/>
+        <w:ind w:left="480" w:hanging="480"/>
+        <w:rPr>
+          <w:rFonts w:cs="Times New Roman"/>
+        </w:rPr>
+      </w:pPr>
+      <w:r>
+        <w:rPr>
+          <w:rFonts w:cs="Times New Roman"/>
+        </w:rPr>
+        <w:t xml:space="preserve">Yom-Tov, Y. &amp; Geffen, E. (2011) Recent spatial and temporal changes in body size of terrestrial vertebrates: Probable causes and pitfalls. </w:t>
+      </w:r>
+      <w:r>
+        <w:rPr>
+          <w:rFonts w:cs="Times New Roman"/>
+          <w:i/>
+          <w:iCs/>
+        </w:rPr>
+        <w:t>Biological Reviews</w:t>
+      </w:r>
+      <w:r>
+        <w:rPr>
+          <w:rFonts w:cs="Times New Roman"/>
+        </w:rPr>
+        <w:t xml:space="preserve">, </w:t>
+      </w:r>
+      <w:r>
+        <w:rPr>
+          <w:rFonts w:cs="Times New Roman"/>
+          <w:b/>
+          <w:bCs/>
+        </w:rPr>
         <w:t>86</w:t>
       </w:r>
       <w:r>
@@ -3713,7 +4356,61 @@
         <w:t>, 531–541.</w:t>
       </w:r>
     </w:p>
-    <w:p/>
+    <w:p>
+      <w:pPr>
+        <w:spacing w:before="100" w:beforeAutospacing="1" w:after="100" w:afterAutospacing="1"/>
+        <w:ind w:left="480" w:hanging="480"/>
+        <w:rPr>
+          <w:rFonts w:cs="Times New Roman"/>
+        </w:rPr>
+      </w:pPr>
+      <w:proofErr w:type="spellStart"/>
+      <w:r>
+        <w:rPr>
+          <w:rFonts w:cs="Times New Roman"/>
+        </w:rPr>
+        <w:t>Yvon</w:t>
+      </w:r>
+      <w:proofErr w:type="spellEnd"/>
+      <w:r>
+        <w:rPr>
+          <w:rFonts w:cs="Times New Roman"/>
+        </w:rPr>
+        <w:t xml:space="preserve">-Durocher, G. &amp; Allen, A.P. (2012) Linking community size structure and ecosystem functioning using metabolic theory. </w:t>
+      </w:r>
+      <w:r>
+        <w:rPr>
+          <w:rFonts w:cs="Times New Roman"/>
+          <w:i/>
+          <w:iCs/>
+        </w:rPr>
+        <w:t>Philosophical Transactions of the Royal Society B: Biological Sciences</w:t>
+      </w:r>
+      <w:r>
+        <w:rPr>
+          <w:rFonts w:cs="Times New Roman"/>
+        </w:rPr>
+        <w:t xml:space="preserve">, </w:t>
+      </w:r>
+      <w:r>
+        <w:rPr>
+          <w:rFonts w:cs="Times New Roman"/>
+          <w:b/>
+          <w:bCs/>
+        </w:rPr>
+        <w:t>367</w:t>
+      </w:r>
+      <w:r>
+        <w:rPr>
+          <w:rFonts w:cs="Times New Roman"/>
+        </w:rPr>
+        <w:t>, 2998–3007.</w:t>
+      </w:r>
+    </w:p>
+    <w:p>
+      <w:bookmarkStart w:id="0" w:name="_GoBack"/>
+      <w:bookmarkEnd w:id="0"/>
+    </w:p>
     <w:p>
       <w:r>
         <w:rPr>
@@ -3965,8 +4662,8 @@
     <w:p/>
     <w:p/>
     <w:p>
-      <w:bookmarkStart w:id="0" w:name="t_ft_by_site_summary"/>
-      <w:bookmarkEnd w:id="0"/>
+      <w:bookmarkStart w:id="1" w:name="t_ft_by_site_summary"/>
+      <w:bookmarkEnd w:id="1"/>
     </w:p>
     <w:tbl>
       <w:tblPr>
@@ -5026,10 +5723,7 @@
       </w:tr>
     </w:tbl>
     <w:p/>
-    <w:p>
-      <w:bookmarkStart w:id="1" w:name="_GoBack"/>
-      <w:bookmarkEnd w:id="1"/>
-    </w:p>
+    <w:p/>
     <w:p>
       <w:pPr>
         <w:pStyle w:val="ListParagraph"/>
@@ -5361,10 +6055,7 @@
         <w:t xml:space="preserve">: </w:t>
       </w:r>
       <w:r>
-        <w:t>Results for species that are in more than one site</w:t>
-      </w:r>
-      <w:r>
-        <w:t xml:space="preserve"> </w:t>
+        <w:t xml:space="preserve">Figures of ARIMA model diagnostics by species </w:t>
       </w:r>
     </w:p>
     <w:p>
@@ -5379,7 +6070,7 @@
         <w:t>5</w:t>
       </w:r>
       <w:r>
-        <w:t xml:space="preserve">: Figures of ARIMA model diagnostics by species </w:t>
+        <w:t xml:space="preserve">: Yearly mass split out by species </w:t>
       </w:r>
     </w:p>
     <w:p>
@@ -5394,7 +6085,15 @@
         <w:t>6</w:t>
       </w:r>
       <w:r>
-        <w:t xml:space="preserve">: Yearly mass split out by species </w:t>
+        <w:t xml:space="preserve">: </w:t>
+      </w:r>
+      <w:proofErr w:type="spellStart"/>
+      <w:r>
+        <w:t>Mrt</w:t>
+      </w:r>
+      <w:proofErr w:type="spellEnd"/>
+      <w:r>
+        <w:t xml:space="preserve"> split out by species</w:t>
       </w:r>
     </w:p>
     <w:p>
@@ -5406,18 +6105,7 @@
         </w:numPr>
       </w:pPr>
       <w:r>
-        <w:t>7</w:t>
-      </w:r>
-      <w:r>
-        <w:t xml:space="preserve">: </w:t>
-      </w:r>
-      <w:proofErr w:type="spellStart"/>
-      <w:r>
-        <w:t>Mrt</w:t>
-      </w:r>
-      <w:proofErr w:type="spellEnd"/>
-      <w:r>
-        <w:t xml:space="preserve"> split out by species</w:t>
+        <w:t xml:space="preserve">7: Results for species that are in more than one site </w:t>
       </w:r>
     </w:p>
     <w:p>

</xml_diff>

<commit_message>
Finish mass time series model, add results and updated figs to ms
</commit_message>
<xml_diff>
--- a/writing/manuscript.docx
+++ b/writing/manuscript.docx
@@ -122,23 +122,7 @@
         <w:t xml:space="preserve">Bergmann’s rule, </w:t>
       </w:r>
       <w:r>
-        <w:t xml:space="preserve">a negative spatial relationship between the size of individuals of endotherm species and the temperature of the location at which they occur (Bergmann, 1847; Brown and Lee, 1969; Ashton, 2002; </w:t>
-      </w:r>
-      <w:proofErr w:type="spellStart"/>
-      <w:r>
-        <w:t>Freckleton</w:t>
-      </w:r>
-      <w:proofErr w:type="spellEnd"/>
-      <w:r>
-        <w:t xml:space="preserve"> et al., 2003; </w:t>
-      </w:r>
-      <w:proofErr w:type="spellStart"/>
-      <w:r>
-        <w:t>Meiri</w:t>
-      </w:r>
-      <w:proofErr w:type="spellEnd"/>
-      <w:r>
-        <w:t xml:space="preserve"> &amp; Dayan, 2003). This rule has been extrapolated to predict that increasing temperatures from climate change should cause individuals of endotherm species to decrease i</w:t>
+        <w:t>a negative spatial relationship between the size of individuals of endotherm species and the temperature of the location at which they occur (Bergmann, 1847; Brown and Lee, 1969; Ashton, 2002; Freckleton et al., 2003; Meiri &amp; Dayan, 2003). This rule has been extrapolated to predict that increasing temperatures from climate change should cause individuals of endotherm species to decrease i</w:t>
       </w:r>
       <w:r>
         <w:t xml:space="preserve">n size as temperatures </w:t>
@@ -183,26 +167,10 @@
         <w:t xml:space="preserve"> (Riemer et al., 2018a</w:t>
       </w:r>
       <w:r>
-        <w:t xml:space="preserve">; </w:t>
-      </w:r>
-      <w:proofErr w:type="spellStart"/>
-      <w:r>
-        <w:t>Ohlberger</w:t>
-      </w:r>
-      <w:proofErr w:type="spellEnd"/>
-      <w:r>
-        <w:t xml:space="preserve"> et al., 2011</w:t>
-      </w:r>
-      <w:r>
-        <w:t xml:space="preserve">; </w:t>
-      </w:r>
-      <w:proofErr w:type="spellStart"/>
-      <w:r>
-        <w:t>Yvon</w:t>
-      </w:r>
-      <w:proofErr w:type="spellEnd"/>
-      <w:r>
-        <w:t>-Durocher and Allen, 2012</w:t>
+        <w:t>; Ohlberger et al., 2011</w:t>
+      </w:r>
+      <w:r>
+        <w:t>; Yvon-Durocher and Allen, 2012</w:t>
       </w:r>
       <w:r>
         <w:t>)</w:t>
@@ -245,26 +213,7 @@
         <w:t>Watt et al., 2010</w:t>
       </w:r>
       <w:r>
-        <w:t xml:space="preserve">) and the generality of the empirical relationship has been cast in doubt by data-intensive analysis that evaluate Bergmann’s rule for man species simultaneously </w:t>
-      </w:r>
-      <w:r>
-        <w:t>(</w:t>
-      </w:r>
-      <w:proofErr w:type="spellStart"/>
-      <w:r>
-        <w:t>McNab</w:t>
-      </w:r>
-      <w:proofErr w:type="spellEnd"/>
-      <w:r>
-        <w:t xml:space="preserve">, 1971; </w:t>
-      </w:r>
-      <w:proofErr w:type="spellStart"/>
-      <w:r>
-        <w:t>Meiri</w:t>
-      </w:r>
-      <w:proofErr w:type="spellEnd"/>
-      <w:r>
-        <w:t xml:space="preserve"> et al., 2004; Riemer et al., 2018</w:t>
+        <w:t>) and the generality of the empirical relationship has been cast in doubt by data-intensive analysis that evaluate Bergmann’s rule for man species simultaneously (McNab, 1971; Meiri et al., 2004; Riemer et al., 2018</w:t>
       </w:r>
       <w:r>
         <w:t>b</w:t>
@@ -284,32 +233,11 @@
       <w:r>
         <w:t>These data-intensive studies generally use museum collections and therefore usually have mixed spatial and temporal data as specimens are sampled across both space and time (</w:t>
       </w:r>
-      <w:proofErr w:type="spellStart"/>
-      <w:r>
-        <w:t>McNab</w:t>
-      </w:r>
-      <w:proofErr w:type="spellEnd"/>
-      <w:r>
-        <w:t xml:space="preserve">, 1971; </w:t>
-      </w:r>
-      <w:proofErr w:type="spellStart"/>
-      <w:r>
-        <w:t>Meiri</w:t>
-      </w:r>
-      <w:proofErr w:type="spellEnd"/>
-      <w:r>
-        <w:t xml:space="preserve"> et al., 2004; Riemer et al., 2018b</w:t>
-      </w:r>
-      <w:r>
-        <w:t>). Therefore, while these analyses question Bergmann’s rule in general, they do not directly address whether organisms will tend to get small through time because responses of ecosystems across time do not necessarily match their responses across space (</w:t>
-      </w:r>
-      <w:proofErr w:type="spellStart"/>
-      <w:r>
-        <w:t>Fukami</w:t>
-      </w:r>
-      <w:proofErr w:type="spellEnd"/>
-      <w:r>
-        <w:t xml:space="preserve"> and Wardle, 2005). </w:t>
+      <w:r>
+        <w:t>McNab, 1971; Meiri et al., 2004; Riemer et al., 2018b</w:t>
+      </w:r>
+      <w:r>
+        <w:t xml:space="preserve">). Therefore, while these analyses question Bergmann’s rule in general, they do not directly address whether organisms will tend to get small through time because responses of ecosystems across time do not necessarily match their responses across space (Fukami and Wardle, 2005). </w:t>
       </w:r>
       <w:r>
         <w:t>Recent studies that have suggested that species are getting smaller</w:t>
@@ -318,67 +246,23 @@
         <w:t xml:space="preserve"> through time</w:t>
       </w:r>
       <w:r>
-        <w:t xml:space="preserve"> are limited by small numbers of species (</w:t>
-      </w:r>
-      <w:proofErr w:type="spellStart"/>
-      <w:r>
-        <w:t>Teplitsky</w:t>
-      </w:r>
-      <w:proofErr w:type="spellEnd"/>
-      <w:r>
-        <w:t xml:space="preserve"> et al., 2008; </w:t>
-      </w:r>
-      <w:proofErr w:type="spellStart"/>
-      <w:r>
-        <w:t>Husby</w:t>
-      </w:r>
-      <w:proofErr w:type="spellEnd"/>
-      <w:r>
-        <w:t xml:space="preserve"> et al., 2011; </w:t>
-      </w:r>
-      <w:proofErr w:type="spellStart"/>
+        <w:t xml:space="preserve"> are limited by small numbers of species (Teplitsky et al., 2008; Husby et al., 2011; </w:t>
+      </w:r>
       <w:r>
         <w:t>Canale</w:t>
       </w:r>
-      <w:proofErr w:type="spellEnd"/>
-      <w:r>
-        <w:t xml:space="preserve"> et al., 2016), small numbers of sites (Van </w:t>
-      </w:r>
-      <w:proofErr w:type="spellStart"/>
-      <w:r>
-        <w:t>Buskirk</w:t>
-      </w:r>
-      <w:proofErr w:type="spellEnd"/>
-      <w:r>
-        <w:t xml:space="preserve"> et al., 2010; </w:t>
-      </w:r>
-      <w:proofErr w:type="spellStart"/>
-      <w:r>
-        <w:t>Salewski</w:t>
-      </w:r>
-      <w:proofErr w:type="spellEnd"/>
-      <w:r>
-        <w:t xml:space="preserve"> et al., 2010), and data that is collected over short time periods (Smith et al., 1998). Syntheses of these results (e.g., </w:t>
-      </w:r>
-      <w:proofErr w:type="spellStart"/>
-      <w:r>
-        <w:t>Millien</w:t>
-      </w:r>
-      <w:proofErr w:type="spellEnd"/>
-      <w:r>
-        <w:t xml:space="preserve"> et al., 2006</w:t>
-      </w:r>
-      <w:r>
-        <w:t>) are potentially affected by both limitations of individual studies and potential publication bias due to negative results being less frequently published (</w:t>
-      </w:r>
-      <w:proofErr w:type="spellStart"/>
-      <w:r>
-        <w:t>Korichev</w:t>
+      <w:r>
+        <w:t xml:space="preserve"> et al., 2016), small numbers of sites (Van Buskirk et al., 2010; Salewski et al., 2010), and data that is collected over short time periods (Smith et al., 1998). Syntheses of these results (e.g., </w:t>
+      </w:r>
+      <w:r>
+        <w:t>Millien et al., 2006</w:t>
+      </w:r>
+      <w:r>
+        <w:t>) are potentially affected by both limitations of individual studies and potential publication bias due to negative results being less frequently published (Korichev</w:t>
       </w:r>
       <w:r>
         <w:t>a</w:t>
       </w:r>
-      <w:proofErr w:type="spellEnd"/>
       <w:r>
         <w:t xml:space="preserve"> et al., 2013; Riemer et al., 2018</w:t>
       </w:r>
@@ -545,34 +429,10 @@
         <w:t>. We only included datasets that had at least ten years of continuous data. Two of the sites, Portal and Fray Jorge, are long-term experimental studies of community dynamics in mammal communities. Portal is located in the United States in southeastern Arizona (Ernest et al., 2018)</w:t>
       </w:r>
       <w:r>
-        <w:t>. Fray Jorge is in the national park of the same name in Chile (</w:t>
-      </w:r>
-      <w:proofErr w:type="spellStart"/>
-      <w:r>
-        <w:t>Kelt</w:t>
-      </w:r>
-      <w:proofErr w:type="spellEnd"/>
-      <w:r>
-        <w:t xml:space="preserve"> et al., 2013). These two datasets were downloaded using the Data Retriever (Morris and White, 2013; </w:t>
-      </w:r>
-      <w:proofErr w:type="spellStart"/>
-      <w:r>
-        <w:t>Senyondo</w:t>
-      </w:r>
-      <w:proofErr w:type="spellEnd"/>
-      <w:r>
-        <w:t xml:space="preserve"> et al., 2017), with additional metadata taken from Ecological Archives. </w:t>
-      </w:r>
-      <w:r>
-        <w:t xml:space="preserve">The </w:t>
-      </w:r>
-      <w:proofErr w:type="spellStart"/>
-      <w:r>
-        <w:t>Sevilleta</w:t>
-      </w:r>
-      <w:proofErr w:type="spellEnd"/>
-      <w:r>
-        <w:t xml:space="preserve"> dataset is from a Long Term Ecological Research project in the southwestern United States</w:t>
+        <w:t xml:space="preserve">. Fray Jorge is in the national park of the same name in Chile (Kelt et al., 2013). These two datasets were downloaded using the Data Retriever (Morris and White, 2013; Senyondo et al., 2017), with additional metadata taken from Ecological Archives. </w:t>
+      </w:r>
+      <w:r>
+        <w:t>The Sevilleta dataset is from a Long Term Ecological Research project in the southwestern United States</w:t>
       </w:r>
       <w:r>
         <w:t xml:space="preserve">, which </w:t>
@@ -767,7 +627,10 @@
         <w:t xml:space="preserve"> with corresponding average annual temperatures </w:t>
       </w:r>
       <w:r>
-        <w:t xml:space="preserve">using linear regression. We calculated and compiled the r values from all regressions to evaluate the strength and direction of the temperature-mass relationship among all species at each site. To examine how mass and temperature concurrently changed over time, we compared the percent change in each species mass to the absolute change in temperature over the years with sufficient data. </w:t>
+        <w:t xml:space="preserve">using linear regression. We calculated and compiled the r values from all regressions to evaluate the strength and direction of the temperature-mass relationship among all species at each site. To examine how mass and temperature concurrently changed over time, we compared the percent change in each species mass to the absolute change in temperature over </w:t>
+      </w:r>
+      <w:r>
+        <w:t xml:space="preserve">the years with sufficient data. </w:t>
       </w:r>
     </w:p>
     <w:p>
@@ -821,29 +684,22 @@
         <w:t>for</w:t>
       </w:r>
       <w:r>
-        <w:t xml:space="preserve"> multiple comparisons (</w:t>
-      </w:r>
-      <w:proofErr w:type="spellStart"/>
-      <w:r>
-        <w:t>Benajmini</w:t>
-      </w:r>
-      <w:proofErr w:type="spellEnd"/>
-      <w:r>
-        <w:t xml:space="preserve"> &amp; Hochberg, 1995)</w:t>
+        <w:t xml:space="preserve"> multiple comparisons (Benajmini &amp; Hochberg, 1995)</w:t>
       </w:r>
       <w:r>
         <w:t>, and chose an alpha cut-off of 0.05</w:t>
       </w:r>
       <w:r>
-        <w:t>. All cleaning and analysis was completed using R (</w:t>
-      </w:r>
-      <w:proofErr w:type="spellStart"/>
-      <w:r>
-        <w:t>R</w:t>
-      </w:r>
-      <w:proofErr w:type="spellEnd"/>
-      <w:r>
-        <w:t xml:space="preserve"> Core Team, 2016</w:t>
+        <w:t xml:space="preserve">. </w:t>
+      </w:r>
+      <w:r>
+        <w:t xml:space="preserve">We additionally determined the trend in each species mass time series using a dynamic regression model including drift. </w:t>
+      </w:r>
+      <w:r>
+        <w:t>All cleaning and analysis was completed using R (</w:t>
+      </w:r>
+      <w:r>
+        <w:t>R Core Team, 2016</w:t>
       </w:r>
       <w:r>
         <w:t xml:space="preserve">), with code and data downloads provided reproducibly </w:t>
@@ -855,15 +711,7 @@
         <w:t>https://github.com/KristinaRiemer/temporal_MRT</w:t>
       </w:r>
       <w:r>
-        <w:t xml:space="preserve">) and archived on </w:t>
-      </w:r>
-      <w:proofErr w:type="spellStart"/>
-      <w:r>
-        <w:t>Zenodo</w:t>
-      </w:r>
-      <w:proofErr w:type="spellEnd"/>
-      <w:r>
-        <w:t xml:space="preserve"> (citation). </w:t>
+        <w:t xml:space="preserve">) and archived on Zenodo (citation). </w:t>
       </w:r>
     </w:p>
     <w:p/>
@@ -894,39 +742,58 @@
         <w:t xml:space="preserve">Temperatures increased at all sites (Fig. 2A, B, C) in accordance with broader scale climate change. </w:t>
       </w:r>
       <w:r>
-        <w:t xml:space="preserve">Most species time series (one time series per species per site) had positive slopes (69%), indicating that increases in size were most common, in opposition to the expected trend. </w:t>
-      </w:r>
-      <w:r>
-        <w:t>[[</w:t>
-      </w:r>
-      <w:r>
-        <w:t>In addition, most of the trends were weak with only XX% of the trends being statistically sig</w:t>
-      </w:r>
-      <w:r>
-        <w:t>nificant and the trend explaining less than XX% of the variance in size for all but one positive relationship (Fig.</w:t>
-      </w:r>
-      <w:r>
-        <w:t xml:space="preserve"> 2D, E, F, G, H, I; Supplement 5 somewhere</w:t>
-      </w:r>
-      <w:r>
-        <w:t>).]] Most time series also showed no significant relationship between temperature and mass over time (66%; Fig. 3D, E, F). Of the relationships that were significant, almost all of them (10 out of 11) had positive relationships between mean annual mass and mean annual temperature, instead of the expected negative relationship (1</w:t>
-      </w:r>
-      <w:r>
-        <w:t xml:space="preserve"> out of 11: Fig. 3; Supplement 6</w:t>
-      </w:r>
-      <w:r>
-        <w:t xml:space="preserve">). There was no relationship between the absolute change in temperature over the time series and the percent change in species mass (Fig. 4). Most relationships are in the upper right quadrant (increase in temperature and increase in size), instead of the lower right or upper left which would indicate the expected negative temperature-mass relationships (Fig. 4). There were seven species that occurred at both the Portal and </w:t>
-      </w:r>
-      <w:proofErr w:type="spellStart"/>
-      <w:r>
-        <w:t>Sevilleta</w:t>
-      </w:r>
-      <w:proofErr w:type="spellEnd"/>
-      <w:r>
-        <w:t xml:space="preserve"> sites, of which four had opposite relationships between temperature and mass at the two sites (Supplement </w:t>
-      </w:r>
-      <w:r>
-        <w:t xml:space="preserve">7). </w:t>
+        <w:t xml:space="preserve">Most species time series (one time series per species per site) had positive slopes </w:t>
+      </w:r>
+      <w:r>
+        <w:t>(66</w:t>
+      </w:r>
+      <w:r>
+        <w:t>%</w:t>
+      </w:r>
+      <w:r>
+        <w:t>; Fig. 2D, E, F</w:t>
+      </w:r>
+      <w:r>
+        <w:t xml:space="preserve">), indicating that increases in size were most common, in opposition to the expected trend. </w:t>
+      </w:r>
+      <w:r>
+        <w:t xml:space="preserve">Most of these trends were weak, with only </w:t>
+      </w:r>
+      <w:r>
+        <w:t>6% being statis</w:t>
+      </w:r>
+      <w:r>
+        <w:t>tically significant (Fig. 2</w:t>
+      </w:r>
+      <w:r>
+        <w:t>G, H, I; Supplement 5</w:t>
+      </w:r>
+      <w:r>
+        <w:t>)</w:t>
+      </w:r>
+      <w:r>
+        <w:t xml:space="preserve">. </w:t>
+      </w:r>
+      <w:r>
+        <w:t>Most time series also showed no significant relationship between temperature and mass over time (66%; Fig. 3D, E, F</w:t>
+      </w:r>
+      <w:r>
+        <w:t>; Supplement 6</w:t>
+      </w:r>
+      <w:r>
+        <w:t>). Of the relationships that were significant, almost all of them (10 out of 11) had positive relationships between mean annual mass and mean annual temperature, instead of the expected negative relationship (1</w:t>
+      </w:r>
+      <w:r>
+        <w:t xml:space="preserve"> out of 11: Fig. 3; Supplement 7</w:t>
+      </w:r>
+      <w:r>
+        <w:t xml:space="preserve">). There was no relationship between the absolute change in temperature over the time series and the percent change in species mass (Fig. 4). Most relationships are in the upper right quadrant (increase in temperature and increase in size), instead of the lower right or upper left which would indicate the expected negative temperature-mass relationships (Fig. 4). There were seven species that occurred at both the Portal and Sevilleta sites, of which four had opposite relationships between temperature and mass at the two sites (Supplement </w:t>
+      </w:r>
+      <w:r>
+        <w:t>8</w:t>
+      </w:r>
+      <w:r>
+        <w:t xml:space="preserve">). </w:t>
       </w:r>
     </w:p>
     <w:p>
@@ -960,7 +827,13 @@
         <w:ind w:firstLine="720"/>
       </w:pPr>
       <w:r>
-        <w:t>Our results do not support a general decrease in size through time for endotherm species or a general negative relationship between body size and temperature at a single site time series. Instead, species, showed idiosyncratic changes through time and relationships with temperature at each site, with some species increasing in size, some remaining unchanged, and others decreasing in size. This variability occurred even within a single species, as three of the seven species that occurred at more than one site had different size responses at different sites (Supplement 7). Additionally, most species had weak or non-significant relationships between temperature and mass. That these relationships were weak and variable in direction indicates that changes in temperature are unlikely to be a dominant driver of shifts in mammal body size, which further suggests that declining body size is not likely to be a third universal response to climate change in endotherms</w:t>
+        <w:t xml:space="preserve">Our results do not support a general decrease in size through time for endotherm species or a general negative relationship between body size and temperature at a single site time series. Instead, species, showed idiosyncratic changes through time and relationships with temperature at each site, with some species increasing in size, some remaining unchanged, and others decreasing in size. This variability occurred even within a single species, as three of the seven species that occurred at more than one site had different size responses </w:t>
+      </w:r>
+      <w:r>
+        <w:t>at different sites (Supplement 8</w:t>
+      </w:r>
+      <w:r>
+        <w:t>). Additionally, most species had weak or non-significant relationships between temperature and mass. That these relationships were weak and variable in direction indicates that changes in temperature are unlikely to be a dominant driver of shifts in mammal body size, which further suggests that declining body size is not likely to be a third universal response to climate change in endotherms</w:t>
       </w:r>
       <w:r>
         <w:t xml:space="preserve"> (Gardner et al., 2011; Sheridan and Bickford, 2011). </w:t>
@@ -990,50 +863,10 @@
         <w:t xml:space="preserve">, including </w:t>
       </w:r>
       <w:r>
-        <w:t>resource availability (</w:t>
-      </w:r>
-      <w:proofErr w:type="spellStart"/>
-      <w:r>
-        <w:t>McNab</w:t>
-      </w:r>
-      <w:proofErr w:type="spellEnd"/>
-      <w:r>
-        <w:t>, 2010), anthropogenic fragmentation (</w:t>
-      </w:r>
-      <w:proofErr w:type="spellStart"/>
-      <w:r>
-        <w:t>Lomolino</w:t>
-      </w:r>
-      <w:proofErr w:type="spellEnd"/>
-      <w:r>
-        <w:t xml:space="preserve"> &amp; </w:t>
-      </w:r>
-      <w:proofErr w:type="spellStart"/>
-      <w:r>
-        <w:t>Perault</w:t>
-      </w:r>
-      <w:proofErr w:type="spellEnd"/>
-      <w:r>
-        <w:t>, 2007), island size (</w:t>
-      </w:r>
-      <w:proofErr w:type="spellStart"/>
-      <w:r>
-        <w:t>Lomolino</w:t>
-      </w:r>
-      <w:proofErr w:type="spellEnd"/>
-      <w:r>
-        <w:t>, 2005)</w:t>
-      </w:r>
-      <w:r>
-        <w:t>, and competition from other species (</w:t>
-      </w:r>
-      <w:proofErr w:type="spellStart"/>
-      <w:r>
-        <w:t>Menge</w:t>
-      </w:r>
-      <w:proofErr w:type="spellEnd"/>
-      <w:r>
-        <w:t>, 1972)</w:t>
+        <w:t>resource availability (McNab, 2010), anthropogenic fragmentation (Lomolino &amp; Perault, 2007), island size (Lomolino, 2005)</w:t>
+      </w:r>
+      <w:r>
+        <w:t>, and competition from other species (Menge, 1972)</w:t>
       </w:r>
       <w:r>
         <w:t>. Variation in the response of</w:t>
@@ -1057,31 +890,7 @@
         <w:t xml:space="preserve">(Gardner et al., 2011; Yom-Tov &amp; Geffen, 2011; Sheridan &amp; Bickford, 2011). </w:t>
       </w:r>
       <w:r>
-        <w:t>For example, one mammal species was shown to have increased in size due to plants developing later in the year (</w:t>
-      </w:r>
-      <w:proofErr w:type="spellStart"/>
-      <w:r>
-        <w:t>Canale</w:t>
-      </w:r>
-      <w:proofErr w:type="spellEnd"/>
-      <w:r>
-        <w:t xml:space="preserve"> et al., 2016) and declining polar bear size was linked to the availability of sea ice (</w:t>
-      </w:r>
-      <w:proofErr w:type="spellStart"/>
-      <w:r>
-        <w:t>Stirling</w:t>
-      </w:r>
-      <w:proofErr w:type="spellEnd"/>
-      <w:r>
-        <w:t xml:space="preserve"> and </w:t>
-      </w:r>
-      <w:proofErr w:type="spellStart"/>
-      <w:r>
-        <w:t>Derocher</w:t>
-      </w:r>
-      <w:proofErr w:type="spellEnd"/>
-      <w:r>
-        <w:t xml:space="preserve">, 2012). </w:t>
+        <w:t xml:space="preserve">For example, one mammal species was shown to have increased in size due to plants developing later in the year (Canale et al., 2016) and declining polar bear size was linked to the availability of sea ice (Stirling and Derocher, 2012). </w:t>
       </w:r>
       <w:r>
         <w:t>Therefore, e</w:t>
@@ -1161,27 +970,14 @@
       <w:r>
         <w:t>(</w:t>
       </w:r>
-      <w:proofErr w:type="spellStart"/>
-      <w:r>
-        <w:t>McNab</w:t>
-      </w:r>
-      <w:proofErr w:type="spellEnd"/>
-      <w:r>
-        <w:t>, 2010</w:t>
+      <w:r>
+        <w:t>McNab, 2010</w:t>
       </w:r>
       <w:r>
         <w:t>) and i</w:t>
       </w:r>
       <w:r>
-        <w:t>t has been shown that morphological changes in fur characteristics are more effective than heat regulation for some mammals (</w:t>
-      </w:r>
-      <w:proofErr w:type="spellStart"/>
-      <w:r>
-        <w:t>Steudel</w:t>
-      </w:r>
-      <w:proofErr w:type="spellEnd"/>
-      <w:r>
-        <w:t xml:space="preserve"> et al., 1994). </w:t>
+        <w:t xml:space="preserve">t has been shown that morphological changes in fur characteristics are more effective than heat regulation for some mammals (Steudel et al., 1994). </w:t>
       </w:r>
       <w:r>
         <w:t xml:space="preserve">Other proposed mechanisms include </w:t>
@@ -1196,13 +992,7 @@
         <w:t>but none of these mechanisms have been directly supported</w:t>
       </w:r>
       <w:r>
-        <w:t xml:space="preserve"> </w:t>
-      </w:r>
-      <w:r>
-        <w:t>(Blackburn et al., 1999; Watt et al., 2010</w:t>
-      </w:r>
-      <w:r>
-        <w:t>)</w:t>
+        <w:t xml:space="preserve"> (Blackburn et al., 1999; Watt et al., 2010)</w:t>
       </w:r>
       <w:r>
         <w:t xml:space="preserve">. </w:t>
@@ -1307,31 +1097,7 @@
         <w:t xml:space="preserve"> </w:t>
       </w:r>
       <w:r>
-        <w:t xml:space="preserve">(Van </w:t>
-      </w:r>
-      <w:proofErr w:type="spellStart"/>
-      <w:r>
-        <w:t>Buskirk</w:t>
-      </w:r>
-      <w:proofErr w:type="spellEnd"/>
-      <w:r>
-        <w:t xml:space="preserve"> et al., 2010; </w:t>
-      </w:r>
-      <w:proofErr w:type="spellStart"/>
-      <w:r>
-        <w:t>Husby</w:t>
-      </w:r>
-      <w:proofErr w:type="spellEnd"/>
-      <w:r>
-        <w:t xml:space="preserve"> et al., 2011; </w:t>
-      </w:r>
-      <w:proofErr w:type="spellStart"/>
-      <w:r>
-        <w:t>Teplitsky</w:t>
-      </w:r>
-      <w:proofErr w:type="spellEnd"/>
-      <w:r>
-        <w:t xml:space="preserve"> et al., 2008). </w:t>
+        <w:t xml:space="preserve">(Van Buskirk et al., 2010; Husby et al., 2011; Teplitsky et al., 2008). </w:t>
       </w:r>
       <w:r>
         <w:t xml:space="preserve">Sites with more diverse environments, including constant or decreasing temperatures and greater precipitation, should </w:t>
@@ -1408,77 +1174,7 @@
         <w:rPr>
           <w:rFonts w:cs="Times New Roman"/>
         </w:rPr>
-        <w:t xml:space="preserve">Aguilera, L.E., </w:t>
-      </w:r>
-      <w:proofErr w:type="spellStart"/>
-      <w:r>
-        <w:rPr>
-          <w:rFonts w:cs="Times New Roman"/>
-        </w:rPr>
-        <w:t>Armas</w:t>
-      </w:r>
-      <w:proofErr w:type="spellEnd"/>
-      <w:r>
-        <w:rPr>
-          <w:rFonts w:cs="Times New Roman"/>
-        </w:rPr>
-        <w:t xml:space="preserve">, C., </w:t>
-      </w:r>
-      <w:proofErr w:type="spellStart"/>
-      <w:r>
-        <w:rPr>
-          <w:rFonts w:cs="Times New Roman"/>
-        </w:rPr>
-        <w:t>Cea</w:t>
-      </w:r>
-      <w:proofErr w:type="spellEnd"/>
-      <w:r>
-        <w:rPr>
-          <w:rFonts w:cs="Times New Roman"/>
-        </w:rPr>
-        <w:t xml:space="preserve">, A.P., Gutiérrez, J.R., </w:t>
-      </w:r>
-      <w:proofErr w:type="spellStart"/>
-      <w:r>
-        <w:rPr>
-          <w:rFonts w:cs="Times New Roman"/>
-        </w:rPr>
-        <w:t>Meserve</w:t>
-      </w:r>
-      <w:proofErr w:type="spellEnd"/>
-      <w:r>
-        <w:rPr>
-          <w:rFonts w:cs="Times New Roman"/>
-        </w:rPr>
-        <w:t xml:space="preserve">, P.L. &amp; </w:t>
-      </w:r>
-      <w:proofErr w:type="spellStart"/>
-      <w:r>
-        <w:rPr>
-          <w:rFonts w:cs="Times New Roman"/>
-        </w:rPr>
-        <w:t>Kelt</w:t>
-      </w:r>
-      <w:proofErr w:type="spellEnd"/>
-      <w:r>
-        <w:rPr>
-          <w:rFonts w:cs="Times New Roman"/>
-        </w:rPr>
-        <w:t xml:space="preserve">, D.A. (2016) Rainfall, microhabitat, and small mammals influence the abundance and distribution of soil microorganisms in a Chilean semi-arid </w:t>
-      </w:r>
-      <w:proofErr w:type="spellStart"/>
-      <w:r>
-        <w:rPr>
-          <w:rFonts w:cs="Times New Roman"/>
-        </w:rPr>
-        <w:t>shrubland</w:t>
-      </w:r>
-      <w:proofErr w:type="spellEnd"/>
-      <w:r>
-        <w:rPr>
-          <w:rFonts w:cs="Times New Roman"/>
-        </w:rPr>
-        <w:t xml:space="preserve">. </w:t>
+        <w:t xml:space="preserve">Aguilera, L.E., Armas, C., Cea, A.P., Gutiérrez, J.R., Meserve, P.L. &amp; Kelt, D.A. (2016) Rainfall, microhabitat, and small mammals influence the abundance and distribution of soil microorganisms in a Chilean semi-arid shrubland. </w:t>
       </w:r>
       <w:r>
         <w:rPr>
@@ -1572,103 +1268,11 @@
           <w:rFonts w:cs="Times New Roman"/>
         </w:rPr>
       </w:pPr>
-      <w:proofErr w:type="spellStart"/>
-      <w:r>
-        <w:rPr>
-          <w:rFonts w:cs="Times New Roman"/>
-        </w:rPr>
-        <w:t>Benajmini</w:t>
-      </w:r>
-      <w:proofErr w:type="spellEnd"/>
-      <w:r>
-        <w:rPr>
-          <w:rFonts w:cs="Times New Roman"/>
-        </w:rPr>
-        <w:t xml:space="preserve">, Y. &amp; Hochberg, Y. (1995) Controlling the False Discovery </w:t>
-      </w:r>
-      <w:proofErr w:type="gramStart"/>
-      <w:r>
-        <w:rPr>
-          <w:rFonts w:cs="Times New Roman"/>
-        </w:rPr>
-        <w:t>Rate :</w:t>
-      </w:r>
-      <w:proofErr w:type="gramEnd"/>
-      <w:r>
-        <w:rPr>
-          <w:rFonts w:cs="Times New Roman"/>
-        </w:rPr>
-        <w:t xml:space="preserve"> A Practical and Powerful Approach to Multiple Testing Author ( s ): </w:t>
-      </w:r>
-      <w:proofErr w:type="spellStart"/>
-      <w:r>
-        <w:rPr>
-          <w:rFonts w:cs="Times New Roman"/>
-        </w:rPr>
-        <w:t>Yoav</w:t>
-      </w:r>
-      <w:proofErr w:type="spellEnd"/>
-      <w:r>
-        <w:rPr>
-          <w:rFonts w:cs="Times New Roman"/>
-        </w:rPr>
-        <w:t xml:space="preserve"> </w:t>
-      </w:r>
-      <w:proofErr w:type="spellStart"/>
-      <w:r>
-        <w:rPr>
-          <w:rFonts w:cs="Times New Roman"/>
-        </w:rPr>
-        <w:t>Benjamini</w:t>
-      </w:r>
-      <w:proofErr w:type="spellEnd"/>
-      <w:r>
-        <w:rPr>
-          <w:rFonts w:cs="Times New Roman"/>
-        </w:rPr>
-        <w:t xml:space="preserve"> and Yosef Hochberg Source : Journal of the Royal Statistical Society . Series B </w:t>
-      </w:r>
-      <w:proofErr w:type="gramStart"/>
-      <w:r>
-        <w:rPr>
-          <w:rFonts w:cs="Times New Roman"/>
-        </w:rPr>
-        <w:t>( Methodological</w:t>
-      </w:r>
-      <w:proofErr w:type="gramEnd"/>
-      <w:r>
-        <w:rPr>
-          <w:rFonts w:cs="Times New Roman"/>
-        </w:rPr>
-        <w:t xml:space="preserve"> ), Vol . </w:t>
-      </w:r>
-      <w:proofErr w:type="gramStart"/>
-      <w:r>
-        <w:rPr>
-          <w:rFonts w:cs="Times New Roman"/>
-        </w:rPr>
-        <w:t>57 ,</w:t>
-      </w:r>
-      <w:proofErr w:type="gramEnd"/>
-      <w:r>
-        <w:rPr>
-          <w:rFonts w:cs="Times New Roman"/>
-        </w:rPr>
-        <w:t xml:space="preserve"> No . 1 Published </w:t>
-      </w:r>
-      <w:proofErr w:type="gramStart"/>
-      <w:r>
-        <w:rPr>
-          <w:rFonts w:cs="Times New Roman"/>
-        </w:rPr>
-        <w:t>by :</w:t>
-      </w:r>
-      <w:proofErr w:type="gramEnd"/>
-      <w:r>
-        <w:rPr>
-          <w:rFonts w:cs="Times New Roman"/>
-        </w:rPr>
-        <w:t xml:space="preserve"> </w:t>
+      <w:r>
+        <w:rPr>
+          <w:rFonts w:cs="Times New Roman"/>
+        </w:rPr>
+        <w:t xml:space="preserve">Benajmini, Y. &amp; Hochberg, Y. (1995) Controlling the False Discovery Rate : A Practical and Powerful Approach to Multiple Testing Author ( s ): Yoav Benjamini and Yosef Hochberg Source : Journal of the Royal Statistical Society . Series B ( Methodological ), Vol . 57 , No . 1 Published by : </w:t>
       </w:r>
       <w:r>
         <w:rPr>
@@ -1676,25 +1280,122 @@
           <w:i/>
           <w:iCs/>
         </w:rPr>
-        <w:t xml:space="preserve">J R Statist </w:t>
-      </w:r>
-      <w:proofErr w:type="spellStart"/>
+        <w:t>J R Statist Soc B</w:t>
+      </w:r>
+      <w:r>
+        <w:rPr>
+          <w:rFonts w:cs="Times New Roman"/>
+        </w:rPr>
+        <w:t xml:space="preserve">, </w:t>
+      </w:r>
+      <w:r>
+        <w:rPr>
+          <w:rFonts w:cs="Times New Roman"/>
+          <w:b/>
+          <w:bCs/>
+        </w:rPr>
+        <w:t>57</w:t>
+      </w:r>
+      <w:r>
+        <w:rPr>
+          <w:rFonts w:cs="Times New Roman"/>
+        </w:rPr>
+        <w:t>, 289–300.</w:t>
+      </w:r>
+    </w:p>
+    <w:p>
+      <w:pPr>
+        <w:spacing w:before="100" w:beforeAutospacing="1" w:after="100" w:afterAutospacing="1"/>
+        <w:ind w:left="480" w:hanging="480"/>
+        <w:rPr>
+          <w:rFonts w:cs="Times New Roman"/>
+        </w:rPr>
+      </w:pPr>
+      <w:r>
+        <w:rPr>
+          <w:rFonts w:cs="Times New Roman"/>
+        </w:rPr>
+        <w:t xml:space="preserve">Bergmann, C. (1847) Ueber die Verhältnisse der Wärmeökonomie der Thiere zu ihrer Grösse. </w:t>
+      </w:r>
       <w:r>
         <w:rPr>
           <w:rFonts w:cs="Times New Roman"/>
           <w:i/>
           <w:iCs/>
         </w:rPr>
-        <w:t>Soc</w:t>
-      </w:r>
-      <w:proofErr w:type="spellEnd"/>
+        <w:t>Gottinger Studien</w:t>
+      </w:r>
+      <w:r>
+        <w:rPr>
+          <w:rFonts w:cs="Times New Roman"/>
+        </w:rPr>
+        <w:t xml:space="preserve">, </w:t>
+      </w:r>
+      <w:r>
+        <w:rPr>
+          <w:rFonts w:cs="Times New Roman"/>
+          <w:b/>
+          <w:bCs/>
+        </w:rPr>
+        <w:t>1</w:t>
+      </w:r>
+      <w:r>
+        <w:rPr>
+          <w:rFonts w:cs="Times New Roman"/>
+        </w:rPr>
+        <w:t>, 595–708.</w:t>
+      </w:r>
+    </w:p>
+    <w:p>
+      <w:pPr>
+        <w:spacing w:before="100" w:beforeAutospacing="1" w:after="100" w:afterAutospacing="1"/>
+        <w:ind w:left="480" w:hanging="480"/>
+        <w:rPr>
+          <w:rFonts w:cs="Times New Roman"/>
+        </w:rPr>
+      </w:pPr>
+      <w:r>
+        <w:rPr>
+          <w:rFonts w:cs="Times New Roman"/>
+        </w:rPr>
+        <w:t xml:space="preserve">Blackburn, T., Gaston, K. &amp; Loder, N. (1999) Geographic gradients in body size: a clarification of Bergmann’s rule. </w:t>
+      </w:r>
       <w:r>
         <w:rPr>
           <w:rFonts w:cs="Times New Roman"/>
           <w:i/>
           <w:iCs/>
         </w:rPr>
-        <w:t xml:space="preserve"> B</w:t>
+        <w:t>Diversity and distributions</w:t>
+      </w:r>
+      <w:r>
+        <w:rPr>
+          <w:rFonts w:cs="Times New Roman"/>
+        </w:rPr>
+        <w:t>, 165–174.</w:t>
+      </w:r>
+    </w:p>
+    <w:p>
+      <w:pPr>
+        <w:spacing w:before="100" w:beforeAutospacing="1" w:after="100" w:afterAutospacing="1"/>
+        <w:ind w:left="480" w:hanging="480"/>
+        <w:rPr>
+          <w:rFonts w:cs="Times New Roman"/>
+        </w:rPr>
+      </w:pPr>
+      <w:r>
+        <w:rPr>
+          <w:rFonts w:cs="Times New Roman"/>
+        </w:rPr>
+        <w:t xml:space="preserve">Brown, J.H., Gillooly, J.F., Allen, A.P., Savage, V.M. &amp; West, G.B. (2004) Toward a metabolic theory of ecology. </w:t>
+      </w:r>
+      <w:r>
+        <w:rPr>
+          <w:rFonts w:cs="Times New Roman"/>
+          <w:i/>
+          <w:iCs/>
+        </w:rPr>
+        <w:t>Ecology</w:t>
       </w:r>
       <w:r>
         <w:rPr>
@@ -1708,13 +1409,13 @@
           <w:b/>
           <w:bCs/>
         </w:rPr>
-        <w:t>57</w:t>
-      </w:r>
-      <w:r>
-        <w:rPr>
-          <w:rFonts w:cs="Times New Roman"/>
-        </w:rPr>
-        <w:t>, 289–300.</w:t>
+        <w:t>85</w:t>
+      </w:r>
+      <w:r>
+        <w:rPr>
+          <w:rFonts w:cs="Times New Roman"/>
+        </w:rPr>
+        <w:t>, 1771–1789.</w:t>
       </w:r>
     </w:p>
     <w:p>
@@ -1729,134 +1430,146 @@
         <w:rPr>
           <w:rFonts w:cs="Times New Roman"/>
         </w:rPr>
-        <w:t xml:space="preserve">Bergmann, C. (1847) </w:t>
-      </w:r>
-      <w:proofErr w:type="spellStart"/>
-      <w:r>
-        <w:rPr>
-          <w:rFonts w:cs="Times New Roman"/>
-        </w:rPr>
-        <w:t>Ueber</w:t>
-      </w:r>
-      <w:proofErr w:type="spellEnd"/>
-      <w:r>
-        <w:rPr>
-          <w:rFonts w:cs="Times New Roman"/>
-        </w:rPr>
-        <w:t xml:space="preserve"> die </w:t>
-      </w:r>
-      <w:proofErr w:type="spellStart"/>
-      <w:r>
-        <w:rPr>
-          <w:rFonts w:cs="Times New Roman"/>
-        </w:rPr>
-        <w:t>Verhältnisse</w:t>
-      </w:r>
-      <w:proofErr w:type="spellEnd"/>
-      <w:r>
-        <w:rPr>
-          <w:rFonts w:cs="Times New Roman"/>
-        </w:rPr>
-        <w:t xml:space="preserve"> der </w:t>
-      </w:r>
-      <w:proofErr w:type="spellStart"/>
-      <w:r>
-        <w:rPr>
-          <w:rFonts w:cs="Times New Roman"/>
-        </w:rPr>
-        <w:t>Wärmeökonomie</w:t>
-      </w:r>
-      <w:proofErr w:type="spellEnd"/>
-      <w:r>
-        <w:rPr>
-          <w:rFonts w:cs="Times New Roman"/>
-        </w:rPr>
-        <w:t xml:space="preserve"> der </w:t>
-      </w:r>
-      <w:proofErr w:type="spellStart"/>
-      <w:r>
-        <w:rPr>
-          <w:rFonts w:cs="Times New Roman"/>
-        </w:rPr>
-        <w:t>Thiere</w:t>
-      </w:r>
-      <w:proofErr w:type="spellEnd"/>
-      <w:r>
-        <w:rPr>
-          <w:rFonts w:cs="Times New Roman"/>
-        </w:rPr>
-        <w:t xml:space="preserve"> </w:t>
-      </w:r>
-      <w:proofErr w:type="spellStart"/>
-      <w:r>
-        <w:rPr>
-          <w:rFonts w:cs="Times New Roman"/>
-        </w:rPr>
-        <w:t>zu</w:t>
-      </w:r>
-      <w:proofErr w:type="spellEnd"/>
-      <w:r>
-        <w:rPr>
-          <w:rFonts w:cs="Times New Roman"/>
-        </w:rPr>
-        <w:t xml:space="preserve"> </w:t>
-      </w:r>
-      <w:proofErr w:type="spellStart"/>
-      <w:r>
-        <w:rPr>
-          <w:rFonts w:cs="Times New Roman"/>
-        </w:rPr>
-        <w:t>ihrer</w:t>
-      </w:r>
-      <w:proofErr w:type="spellEnd"/>
-      <w:r>
-        <w:rPr>
-          <w:rFonts w:cs="Times New Roman"/>
-        </w:rPr>
-        <w:t xml:space="preserve"> </w:t>
-      </w:r>
-      <w:proofErr w:type="spellStart"/>
-      <w:r>
-        <w:rPr>
-          <w:rFonts w:cs="Times New Roman"/>
-        </w:rPr>
-        <w:t>Grösse</w:t>
-      </w:r>
-      <w:proofErr w:type="spellEnd"/>
-      <w:r>
-        <w:rPr>
-          <w:rFonts w:cs="Times New Roman"/>
-        </w:rPr>
-        <w:t xml:space="preserve">. </w:t>
-      </w:r>
-      <w:proofErr w:type="spellStart"/>
+        <w:t xml:space="preserve">Brown, J.H. &amp; Lee, A.K. (1969) Bergmann ’ s Rule and Climatic Adaptation in Woodrats ( Neotoma ). </w:t>
+      </w:r>
       <w:r>
         <w:rPr>
           <w:rFonts w:cs="Times New Roman"/>
           <w:i/>
           <w:iCs/>
         </w:rPr>
-        <w:t>Gottinger</w:t>
-      </w:r>
-      <w:proofErr w:type="spellEnd"/>
+        <w:t>Evolution</w:t>
+      </w:r>
+      <w:r>
+        <w:rPr>
+          <w:rFonts w:cs="Times New Roman"/>
+        </w:rPr>
+        <w:t xml:space="preserve">, </w:t>
+      </w:r>
+      <w:r>
+        <w:rPr>
+          <w:rFonts w:cs="Times New Roman"/>
+          <w:b/>
+          <w:bCs/>
+        </w:rPr>
+        <w:t>23</w:t>
+      </w:r>
+      <w:r>
+        <w:rPr>
+          <w:rFonts w:cs="Times New Roman"/>
+        </w:rPr>
+        <w:t>, 329–338.</w:t>
+      </w:r>
+    </w:p>
+    <w:p>
+      <w:pPr>
+        <w:spacing w:before="100" w:beforeAutospacing="1" w:after="100" w:afterAutospacing="1"/>
+        <w:ind w:left="480" w:hanging="480"/>
+        <w:rPr>
+          <w:rFonts w:cs="Times New Roman"/>
+        </w:rPr>
+      </w:pPr>
+      <w:r>
+        <w:rPr>
+          <w:rFonts w:cs="Times New Roman"/>
+        </w:rPr>
+        <w:t xml:space="preserve">Canale, C.I., Ozgul, A., Allain??, D. &amp; Cohas, A. (2016) Differential plasticity of size and mass to environmental change in a hibernating mammal. </w:t>
+      </w:r>
       <w:r>
         <w:rPr>
           <w:rFonts w:cs="Times New Roman"/>
           <w:i/>
           <w:iCs/>
         </w:rPr>
-        <w:t xml:space="preserve"> </w:t>
-      </w:r>
-      <w:proofErr w:type="spellStart"/>
+        <w:t>Global Change Biology</w:t>
+      </w:r>
+      <w:r>
+        <w:rPr>
+          <w:rFonts w:cs="Times New Roman"/>
+        </w:rPr>
+        <w:t xml:space="preserve">, </w:t>
+      </w:r>
+      <w:r>
+        <w:rPr>
+          <w:rFonts w:cs="Times New Roman"/>
+          <w:b/>
+          <w:bCs/>
+        </w:rPr>
+        <w:t>22</w:t>
+      </w:r>
+      <w:r>
+        <w:rPr>
+          <w:rFonts w:cs="Times New Roman"/>
+        </w:rPr>
+        <w:t>, 3286–3303.</w:t>
+      </w:r>
+    </w:p>
+    <w:p>
+      <w:pPr>
+        <w:spacing w:before="100" w:beforeAutospacing="1" w:after="100" w:afterAutospacing="1"/>
+        <w:ind w:left="480" w:hanging="480"/>
+        <w:rPr>
+          <w:rFonts w:cs="Times New Roman"/>
+        </w:rPr>
+      </w:pPr>
+      <w:r>
+        <w:rPr>
+          <w:rFonts w:cs="Times New Roman"/>
+        </w:rPr>
+        <w:t xml:space="preserve">Dickie, L.M., Kerr, S.R. &amp; P.R., B. (2018) Size-Dependent Processes Underlying Regularities in Ecosystem Structure. </w:t>
+      </w:r>
+      <w:r>
+        <w:rPr>
+          <w:rFonts w:cs="Times New Roman"/>
+          <w:b/>
+          <w:bCs/>
+        </w:rPr>
+        <w:t>57</w:t>
+      </w:r>
+      <w:r>
+        <w:rPr>
+          <w:rFonts w:cs="Times New Roman"/>
+        </w:rPr>
+        <w:t>, 233–250.</w:t>
+      </w:r>
+    </w:p>
+    <w:p>
+      <w:pPr>
+        <w:spacing w:before="100" w:beforeAutospacing="1" w:after="100" w:afterAutospacing="1"/>
+        <w:ind w:left="480" w:hanging="480"/>
+        <w:rPr>
+          <w:rFonts w:cs="Times New Roman"/>
+        </w:rPr>
+      </w:pPr>
+      <w:r>
+        <w:rPr>
+          <w:rFonts w:cs="Times New Roman"/>
+        </w:rPr>
+        <w:t>Ernest, S.K.M., Yenni, G.M., Erica, M., Meiners, J.M., Munger, J., Restrepo, C., Samson, D.A. &amp; Michele, R. (2018) The Portal Project : a long-term study of a Chihuahuan desert ecosystem.</w:t>
+      </w:r>
+    </w:p>
+    <w:p>
+      <w:pPr>
+        <w:spacing w:before="100" w:beforeAutospacing="1" w:after="100" w:afterAutospacing="1"/>
+        <w:ind w:left="480" w:hanging="480"/>
+        <w:rPr>
+          <w:rFonts w:cs="Times New Roman"/>
+        </w:rPr>
+      </w:pPr>
+      <w:r>
+        <w:rPr>
+          <w:rFonts w:cs="Times New Roman"/>
+        </w:rPr>
+        <w:t xml:space="preserve">Forster, J., Hirst, A.G. &amp; Woodward, G. (2011) Growth and development rates have different thermal responses. </w:t>
+      </w:r>
       <w:r>
         <w:rPr>
           <w:rFonts w:cs="Times New Roman"/>
           <w:i/>
           <w:iCs/>
         </w:rPr>
-        <w:t>Studien</w:t>
-      </w:r>
-      <w:proofErr w:type="spellEnd"/>
+        <w:t>The American Naturalist</w:t>
+      </w:r>
       <w:r>
         <w:rPr>
           <w:rFonts w:cs="Times New Roman"/>
@@ -1869,13 +1582,13 @@
           <w:b/>
           <w:bCs/>
         </w:rPr>
-        <w:t>1</w:t>
-      </w:r>
-      <w:r>
-        <w:rPr>
-          <w:rFonts w:cs="Times New Roman"/>
-        </w:rPr>
-        <w:t>, 595–708.</w:t>
+        <w:t>178</w:t>
+      </w:r>
+      <w:r>
+        <w:rPr>
+          <w:rFonts w:cs="Times New Roman"/>
+        </w:rPr>
+        <w:t>, 668–78.</w:t>
       </w:r>
     </w:p>
     <w:p>
@@ -1890,21 +1603,7 @@
         <w:rPr>
           <w:rFonts w:cs="Times New Roman"/>
         </w:rPr>
-        <w:t xml:space="preserve">Blackburn, T., Gaston, K. &amp; </w:t>
-      </w:r>
-      <w:proofErr w:type="spellStart"/>
-      <w:r>
-        <w:rPr>
-          <w:rFonts w:cs="Times New Roman"/>
-        </w:rPr>
-        <w:t>Loder</w:t>
-      </w:r>
-      <w:proofErr w:type="spellEnd"/>
-      <w:r>
-        <w:rPr>
-          <w:rFonts w:cs="Times New Roman"/>
-        </w:rPr>
-        <w:t xml:space="preserve">, N. (1999) Geographic gradients in body size: a clarification of Bergmann’s rule. </w:t>
+        <w:t xml:space="preserve">Freckleton, R., Harvey, P. &amp; Pagel, M. (2003) Bergmann’s rule and body size in mammals. </w:t>
       </w:r>
       <w:r>
         <w:rPr>
@@ -1912,13 +1611,27 @@
           <w:i/>
           <w:iCs/>
         </w:rPr>
-        <w:t>Diversity and distributions</w:t>
-      </w:r>
-      <w:r>
-        <w:rPr>
-          <w:rFonts w:cs="Times New Roman"/>
-        </w:rPr>
-        <w:t>, 165–174.</w:t>
+        <w:t>The American Naturalist</w:t>
+      </w:r>
+      <w:r>
+        <w:rPr>
+          <w:rFonts w:cs="Times New Roman"/>
+        </w:rPr>
+        <w:t xml:space="preserve">, </w:t>
+      </w:r>
+      <w:r>
+        <w:rPr>
+          <w:rFonts w:cs="Times New Roman"/>
+          <w:b/>
+          <w:bCs/>
+        </w:rPr>
+        <w:t>161</w:t>
+      </w:r>
+      <w:r>
+        <w:rPr>
+          <w:rFonts w:cs="Times New Roman"/>
+        </w:rPr>
+        <w:t>, 821–825.</w:t>
       </w:r>
     </w:p>
     <w:p>
@@ -1933,21 +1646,22 @@
         <w:rPr>
           <w:rFonts w:cs="Times New Roman"/>
         </w:rPr>
-        <w:t xml:space="preserve">Brown, J.H., </w:t>
-      </w:r>
-      <w:proofErr w:type="spellStart"/>
-      <w:r>
-        <w:rPr>
-          <w:rFonts w:cs="Times New Roman"/>
-        </w:rPr>
-        <w:t>Gillooly</w:t>
-      </w:r>
-      <w:proofErr w:type="spellEnd"/>
-      <w:r>
-        <w:rPr>
-          <w:rFonts w:cs="Times New Roman"/>
-        </w:rPr>
-        <w:t xml:space="preserve">, J.F., Allen, A.P., Savage, V.M. &amp; West, G.B. (2004) Toward a metabolic theory of ecology. </w:t>
+        <w:t>Fukami, T. &amp; Wardle, D.A. (2005) Long-term ecological dynamics : reciprocal insights from natural and anthropogenic gradients. 2105–2115.</w:t>
+      </w:r>
+    </w:p>
+    <w:p>
+      <w:pPr>
+        <w:spacing w:before="100" w:beforeAutospacing="1" w:after="100" w:afterAutospacing="1"/>
+        <w:ind w:left="480" w:hanging="480"/>
+        <w:rPr>
+          <w:rFonts w:cs="Times New Roman"/>
+        </w:rPr>
+      </w:pPr>
+      <w:r>
+        <w:rPr>
+          <w:rFonts w:cs="Times New Roman"/>
+        </w:rPr>
+        <w:t xml:space="preserve">Gardner, J.L., Peters, A., Kearney, M.R., Joseph, L. &amp; Heinsohn, R. (2011) Declining body size: a third universal response to warming? </w:t>
       </w:r>
       <w:r>
         <w:rPr>
@@ -1955,7 +1669,7 @@
           <w:i/>
           <w:iCs/>
         </w:rPr>
-        <w:t>Ecology</w:t>
+        <w:t>Trends in ecology &amp; evolution</w:t>
       </w:r>
       <w:r>
         <w:rPr>
@@ -1969,13 +1683,13 @@
           <w:b/>
           <w:bCs/>
         </w:rPr>
-        <w:t>85</w:t>
-      </w:r>
-      <w:r>
-        <w:rPr>
-          <w:rFonts w:cs="Times New Roman"/>
-        </w:rPr>
-        <w:t>, 1771–1789.</w:t>
+        <w:t>26</w:t>
+      </w:r>
+      <w:r>
+        <w:rPr>
+          <w:rFonts w:cs="Times New Roman"/>
+        </w:rPr>
+        <w:t>, 285–91.</w:t>
       </w:r>
     </w:p>
     <w:p>
@@ -1990,35 +1704,7 @@
         <w:rPr>
           <w:rFonts w:cs="Times New Roman"/>
         </w:rPr>
-        <w:t xml:space="preserve">Brown, J.H. &amp; Lee, A.K. (1969) </w:t>
-      </w:r>
-      <w:proofErr w:type="gramStart"/>
-      <w:r>
-        <w:rPr>
-          <w:rFonts w:cs="Times New Roman"/>
-        </w:rPr>
-        <w:t>Bergmann ’</w:t>
-      </w:r>
-      <w:proofErr w:type="gramEnd"/>
-      <w:r>
-        <w:rPr>
-          <w:rFonts w:cs="Times New Roman"/>
-        </w:rPr>
-        <w:t xml:space="preserve"> s Rule and Climatic Adaptation in Woodrats ( </w:t>
-      </w:r>
-      <w:proofErr w:type="spellStart"/>
-      <w:r>
-        <w:rPr>
-          <w:rFonts w:cs="Times New Roman"/>
-        </w:rPr>
-        <w:t>Neotoma</w:t>
-      </w:r>
-      <w:proofErr w:type="spellEnd"/>
-      <w:r>
-        <w:rPr>
-          <w:rFonts w:cs="Times New Roman"/>
-        </w:rPr>
-        <w:t xml:space="preserve"> ). </w:t>
+        <w:t xml:space="preserve">Husby, A., Hille, S.M. &amp; Visser, M.E. (2011) Testing Mechanisms of Bergmann’s Rule: Phenotypic Decline but No Genetic Change in Body Size in Three Passerine Bird Populations. </w:t>
       </w:r>
       <w:r>
         <w:rPr>
@@ -2026,7 +1712,7 @@
           <w:i/>
           <w:iCs/>
         </w:rPr>
-        <w:t>Evolution</w:t>
+        <w:t>The American Naturalist</w:t>
       </w:r>
       <w:r>
         <w:rPr>
@@ -2040,13 +1726,13 @@
           <w:b/>
           <w:bCs/>
         </w:rPr>
-        <w:t>23</w:t>
-      </w:r>
-      <w:r>
-        <w:rPr>
-          <w:rFonts w:cs="Times New Roman"/>
-        </w:rPr>
-        <w:t>, 329–338.</w:t>
+        <w:t>178</w:t>
+      </w:r>
+      <w:r>
+        <w:rPr>
+          <w:rFonts w:cs="Times New Roman"/>
+        </w:rPr>
+        <w:t>, 202–213.</w:t>
       </w:r>
     </w:p>
     <w:p>
@@ -2057,61 +1743,11 @@
           <w:rFonts w:cs="Times New Roman"/>
         </w:rPr>
       </w:pPr>
-      <w:proofErr w:type="spellStart"/>
-      <w:r>
-        <w:rPr>
-          <w:rFonts w:cs="Times New Roman"/>
-        </w:rPr>
-        <w:t>Canale</w:t>
-      </w:r>
-      <w:proofErr w:type="spellEnd"/>
-      <w:r>
-        <w:rPr>
-          <w:rFonts w:cs="Times New Roman"/>
-        </w:rPr>
-        <w:t xml:space="preserve">, C.I., </w:t>
-      </w:r>
-      <w:proofErr w:type="spellStart"/>
-      <w:r>
-        <w:rPr>
-          <w:rFonts w:cs="Times New Roman"/>
-        </w:rPr>
-        <w:t>Ozgul</w:t>
-      </w:r>
-      <w:proofErr w:type="spellEnd"/>
-      <w:r>
-        <w:rPr>
-          <w:rFonts w:cs="Times New Roman"/>
-        </w:rPr>
-        <w:t xml:space="preserve">, A., </w:t>
-      </w:r>
-      <w:proofErr w:type="spellStart"/>
-      <w:r>
-        <w:rPr>
-          <w:rFonts w:cs="Times New Roman"/>
-        </w:rPr>
-        <w:t>Allain</w:t>
-      </w:r>
-      <w:proofErr w:type="spellEnd"/>
-      <w:r>
-        <w:rPr>
-          <w:rFonts w:cs="Times New Roman"/>
-        </w:rPr>
-        <w:t xml:space="preserve">??, D. &amp; </w:t>
-      </w:r>
-      <w:proofErr w:type="spellStart"/>
-      <w:r>
-        <w:rPr>
-          <w:rFonts w:cs="Times New Roman"/>
-        </w:rPr>
-        <w:t>Cohas</w:t>
-      </w:r>
-      <w:proofErr w:type="spellEnd"/>
-      <w:r>
-        <w:rPr>
-          <w:rFonts w:cs="Times New Roman"/>
-        </w:rPr>
-        <w:t xml:space="preserve">, A. (2016) Differential plasticity of size and mass to environmental change in a hibernating mammal. </w:t>
+      <w:r>
+        <w:rPr>
+          <w:rFonts w:cs="Times New Roman"/>
+        </w:rPr>
+        <w:t xml:space="preserve">Kelt, D.A., Meserve, P.L., Gutiérrez, J.R., Milstead, W.B. &amp; Previtali, M.A. (2013) Long-term monitoring of mammals in the face of biotic and abiotic influences at a semiarid site in north-central Chile. </w:t>
       </w:r>
       <w:r>
         <w:rPr>
@@ -2119,7 +1755,7 @@
           <w:i/>
           <w:iCs/>
         </w:rPr>
-        <w:t>Global Change Biology</w:t>
+        <w:t>Ecology</w:t>
       </w:r>
       <w:r>
         <w:rPr>
@@ -2133,13 +1769,13 @@
           <w:b/>
           <w:bCs/>
         </w:rPr>
-        <w:t>22</w:t>
-      </w:r>
-      <w:r>
-        <w:rPr>
-          <w:rFonts w:cs="Times New Roman"/>
-        </w:rPr>
-        <w:t>, 3286–3303.</w:t>
+        <w:t>94</w:t>
+      </w:r>
+      <w:r>
+        <w:rPr>
+          <w:rFonts w:cs="Times New Roman"/>
+        </w:rPr>
+        <w:t>, 977.</w:t>
       </w:r>
     </w:p>
     <w:p>
@@ -2154,7 +1790,21 @@
         <w:rPr>
           <w:rFonts w:cs="Times New Roman"/>
         </w:rPr>
-        <w:t xml:space="preserve">Dickie, L.M., Kerr, S.R. &amp; P.R., B. (2018) Size-Dependent Processes Underlying Regularities in Ecosystem Structure. </w:t>
+        <w:t xml:space="preserve">Kironde, H., D. Morris, B., Goel, A., Zhang, A., Narasimha, A., Negi, S., J. Harris, D., Gertrude Digges, D., Kumar, K., Jain, A., Pal, K., Amipara, K., Simran Singh Baweja, P. &amp; P. White, E. (2017) Retriever: Data Retrieval Tool. </w:t>
+      </w:r>
+      <w:r>
+        <w:rPr>
+          <w:rFonts w:cs="Times New Roman"/>
+          <w:i/>
+          <w:iCs/>
+        </w:rPr>
+        <w:t>The Journal of Open Source Software</w:t>
+      </w:r>
+      <w:r>
+        <w:rPr>
+          <w:rFonts w:cs="Times New Roman"/>
+        </w:rPr>
+        <w:t xml:space="preserve">, </w:t>
       </w:r>
       <w:r>
         <w:rPr>
@@ -2162,13 +1812,13 @@
           <w:b/>
           <w:bCs/>
         </w:rPr>
-        <w:t>57</w:t>
-      </w:r>
-      <w:r>
-        <w:rPr>
-          <w:rFonts w:cs="Times New Roman"/>
-        </w:rPr>
-        <w:t>, 233–250.</w:t>
+        <w:t>2</w:t>
+      </w:r>
+      <w:r>
+        <w:rPr>
+          <w:rFonts w:cs="Times New Roman"/>
+        </w:rPr>
+        <w:t>, 451.</w:t>
       </w:r>
     </w:p>
     <w:p>
@@ -2183,91 +1833,21 @@
         <w:rPr>
           <w:rFonts w:cs="Times New Roman"/>
         </w:rPr>
-        <w:t xml:space="preserve">Ernest, S.K.M., </w:t>
-      </w:r>
-      <w:proofErr w:type="spellStart"/>
-      <w:r>
-        <w:rPr>
-          <w:rFonts w:cs="Times New Roman"/>
-        </w:rPr>
-        <w:t>Yenni</w:t>
-      </w:r>
-      <w:proofErr w:type="spellEnd"/>
-      <w:r>
-        <w:rPr>
-          <w:rFonts w:cs="Times New Roman"/>
-        </w:rPr>
-        <w:t xml:space="preserve">, G.M., Erica, M., </w:t>
-      </w:r>
-      <w:proofErr w:type="spellStart"/>
-      <w:r>
-        <w:rPr>
-          <w:rFonts w:cs="Times New Roman"/>
-        </w:rPr>
-        <w:t>Meiners</w:t>
-      </w:r>
-      <w:proofErr w:type="spellEnd"/>
-      <w:r>
-        <w:rPr>
-          <w:rFonts w:cs="Times New Roman"/>
-        </w:rPr>
-        <w:t xml:space="preserve">, J.M., </w:t>
-      </w:r>
-      <w:proofErr w:type="spellStart"/>
-      <w:r>
-        <w:rPr>
-          <w:rFonts w:cs="Times New Roman"/>
-        </w:rPr>
-        <w:t>Munger</w:t>
-      </w:r>
-      <w:proofErr w:type="spellEnd"/>
-      <w:r>
-        <w:rPr>
-          <w:rFonts w:cs="Times New Roman"/>
-        </w:rPr>
-        <w:t xml:space="preserve">, J., </w:t>
-      </w:r>
-      <w:proofErr w:type="spellStart"/>
-      <w:r>
-        <w:rPr>
-          <w:rFonts w:cs="Times New Roman"/>
-        </w:rPr>
-        <w:t>Restrepo</w:t>
-      </w:r>
-      <w:proofErr w:type="spellEnd"/>
-      <w:r>
-        <w:rPr>
-          <w:rFonts w:cs="Times New Roman"/>
-        </w:rPr>
-        <w:t xml:space="preserve">, C., Samson, D.A. &amp; Michele, R. (2018) The Portal </w:t>
-      </w:r>
-      <w:proofErr w:type="gramStart"/>
-      <w:r>
-        <w:rPr>
-          <w:rFonts w:cs="Times New Roman"/>
-        </w:rPr>
-        <w:t>Project :</w:t>
-      </w:r>
-      <w:proofErr w:type="gramEnd"/>
-      <w:r>
-        <w:rPr>
-          <w:rFonts w:cs="Times New Roman"/>
-        </w:rPr>
-        <w:t xml:space="preserve"> a long-term study of a </w:t>
-      </w:r>
-      <w:proofErr w:type="spellStart"/>
-      <w:r>
-        <w:rPr>
-          <w:rFonts w:cs="Times New Roman"/>
-        </w:rPr>
-        <w:t>Chihuahuan</w:t>
-      </w:r>
-      <w:proofErr w:type="spellEnd"/>
-      <w:r>
-        <w:rPr>
-          <w:rFonts w:cs="Times New Roman"/>
-        </w:rPr>
-        <w:t xml:space="preserve"> desert ecosystem.</w:t>
+        <w:t xml:space="preserve">Koricheva, J., Gurevitch, J. &amp; Mengersen, K. (2013) </w:t>
+      </w:r>
+      <w:r>
+        <w:rPr>
+          <w:rFonts w:cs="Times New Roman"/>
+          <w:i/>
+          <w:iCs/>
+        </w:rPr>
+        <w:t>Handbook of meta-analysis in ecology and evolution</w:t>
+      </w:r>
+      <w:r>
+        <w:rPr>
+          <w:rFonts w:cs="Times New Roman"/>
+        </w:rPr>
+        <w:t>,.</w:t>
       </w:r>
     </w:p>
     <w:p>
@@ -2282,21 +1862,7 @@
         <w:rPr>
           <w:rFonts w:cs="Times New Roman"/>
         </w:rPr>
-        <w:t xml:space="preserve">Forster, J., </w:t>
-      </w:r>
-      <w:proofErr w:type="spellStart"/>
-      <w:r>
-        <w:rPr>
-          <w:rFonts w:cs="Times New Roman"/>
-        </w:rPr>
-        <w:t>Hirst</w:t>
-      </w:r>
-      <w:proofErr w:type="spellEnd"/>
-      <w:r>
-        <w:rPr>
-          <w:rFonts w:cs="Times New Roman"/>
-        </w:rPr>
-        <w:t xml:space="preserve">, A.G. &amp; Woodward, G. (2011) Growth and development rates have different thermal responses. </w:t>
+        <w:t xml:space="preserve">Lomolino, M. V. (2005) Body size evolution in insular vertebrates: Generality of the island rule. </w:t>
       </w:r>
       <w:r>
         <w:rPr>
@@ -2304,7 +1870,7 @@
           <w:i/>
           <w:iCs/>
         </w:rPr>
-        <w:t>The American Naturalist</w:t>
+        <w:t>Journal of Biogeography</w:t>
       </w:r>
       <w:r>
         <w:rPr>
@@ -2318,13 +1884,13 @@
           <w:b/>
           <w:bCs/>
         </w:rPr>
-        <w:t>178</w:t>
-      </w:r>
-      <w:r>
-        <w:rPr>
-          <w:rFonts w:cs="Times New Roman"/>
-        </w:rPr>
-        <w:t>, 668–78.</w:t>
+        <w:t>32</w:t>
+      </w:r>
+      <w:r>
+        <w:rPr>
+          <w:rFonts w:cs="Times New Roman"/>
+        </w:rPr>
+        <w:t>, 1683–1699.</w:t>
       </w:r>
     </w:p>
     <w:p>
@@ -2335,33 +1901,11 @@
           <w:rFonts w:cs="Times New Roman"/>
         </w:rPr>
       </w:pPr>
-      <w:proofErr w:type="spellStart"/>
-      <w:r>
-        <w:rPr>
-          <w:rFonts w:cs="Times New Roman"/>
-        </w:rPr>
-        <w:t>Freckleton</w:t>
-      </w:r>
-      <w:proofErr w:type="spellEnd"/>
-      <w:r>
-        <w:rPr>
-          <w:rFonts w:cs="Times New Roman"/>
-        </w:rPr>
-        <w:t xml:space="preserve">, R., Harvey, P. &amp; </w:t>
-      </w:r>
-      <w:proofErr w:type="spellStart"/>
-      <w:r>
-        <w:rPr>
-          <w:rFonts w:cs="Times New Roman"/>
-        </w:rPr>
-        <w:t>Pagel</w:t>
-      </w:r>
-      <w:proofErr w:type="spellEnd"/>
-      <w:r>
-        <w:rPr>
-          <w:rFonts w:cs="Times New Roman"/>
-        </w:rPr>
-        <w:t xml:space="preserve">, M. (2003) Bergmann’s rule and body size in mammals. </w:t>
+      <w:r>
+        <w:rPr>
+          <w:rFonts w:cs="Times New Roman"/>
+        </w:rPr>
+        <w:t xml:space="preserve">Lomolino, M. V. &amp; Perault, D.R. (2007) Body size variation of mammals in a fragmented, temperate rainforest. </w:t>
       </w:r>
       <w:r>
         <w:rPr>
@@ -2369,7 +1913,7 @@
           <w:i/>
           <w:iCs/>
         </w:rPr>
-        <w:t>The American Naturalist</w:t>
+        <w:t>Conservation Biology</w:t>
       </w:r>
       <w:r>
         <w:rPr>
@@ -2383,13 +1927,13 @@
           <w:b/>
           <w:bCs/>
         </w:rPr>
-        <w:t>161</w:t>
-      </w:r>
-      <w:r>
-        <w:rPr>
-          <w:rFonts w:cs="Times New Roman"/>
-        </w:rPr>
-        <w:t>, 821–825.</w:t>
+        <w:t>21</w:t>
+      </w:r>
+      <w:r>
+        <w:rPr>
+          <w:rFonts w:cs="Times New Roman"/>
+        </w:rPr>
+        <w:t>, 1059–1069.</w:t>
       </w:r>
     </w:p>
     <w:p>
@@ -2400,33 +1944,11 @@
           <w:rFonts w:cs="Times New Roman"/>
         </w:rPr>
       </w:pPr>
-      <w:proofErr w:type="spellStart"/>
-      <w:r>
-        <w:rPr>
-          <w:rFonts w:cs="Times New Roman"/>
-        </w:rPr>
-        <w:t>Fukami</w:t>
-      </w:r>
-      <w:proofErr w:type="spellEnd"/>
-      <w:r>
-        <w:rPr>
-          <w:rFonts w:cs="Times New Roman"/>
-        </w:rPr>
-        <w:t xml:space="preserve">, T. &amp; Wardle, D.A. (2005) Long-term ecological </w:t>
-      </w:r>
-      <w:proofErr w:type="gramStart"/>
-      <w:r>
-        <w:rPr>
-          <w:rFonts w:cs="Times New Roman"/>
-        </w:rPr>
-        <w:t>dynamics :</w:t>
-      </w:r>
-      <w:proofErr w:type="gramEnd"/>
-      <w:r>
-        <w:rPr>
-          <w:rFonts w:cs="Times New Roman"/>
-        </w:rPr>
-        <w:t xml:space="preserve"> reciprocal insights from natural and anthropogenic gradients. 2105–2115.</w:t>
+      <w:r>
+        <w:rPr>
+          <w:rFonts w:cs="Times New Roman"/>
+        </w:rPr>
+        <w:t>McNab, B.K. (1971) On the ecological significance of Bergmann’s rule.</w:t>
       </w:r>
     </w:p>
     <w:p>
@@ -2441,21 +1963,7 @@
         <w:rPr>
           <w:rFonts w:cs="Times New Roman"/>
         </w:rPr>
-        <w:t xml:space="preserve">Gardner, J.L., Peters, A., Kearney, M.R., Joseph, L. &amp; </w:t>
-      </w:r>
-      <w:proofErr w:type="spellStart"/>
-      <w:r>
-        <w:rPr>
-          <w:rFonts w:cs="Times New Roman"/>
-        </w:rPr>
-        <w:t>Heinsohn</w:t>
-      </w:r>
-      <w:proofErr w:type="spellEnd"/>
-      <w:r>
-        <w:rPr>
-          <w:rFonts w:cs="Times New Roman"/>
-        </w:rPr>
-        <w:t xml:space="preserve">, R. (2011) Declining body size: a third universal response to warming? </w:t>
+        <w:t xml:space="preserve">McNab, B.K. (2010) Geographic and temporal correlations of mammalian size reconsidered: a resource rule. </w:t>
       </w:r>
       <w:r>
         <w:rPr>
@@ -2463,7 +1971,7 @@
           <w:i/>
           <w:iCs/>
         </w:rPr>
-        <w:t>Trends in ecology &amp; evolution</w:t>
+        <w:t>Oecologia</w:t>
       </w:r>
       <w:r>
         <w:rPr>
@@ -2477,13 +1985,13 @@
           <w:b/>
           <w:bCs/>
         </w:rPr>
-        <w:t>26</w:t>
-      </w:r>
-      <w:r>
-        <w:rPr>
-          <w:rFonts w:cs="Times New Roman"/>
-        </w:rPr>
-        <w:t>, 285–91.</w:t>
+        <w:t>164</w:t>
+      </w:r>
+      <w:r>
+        <w:rPr>
+          <w:rFonts w:cs="Times New Roman"/>
+        </w:rPr>
+        <w:t>, 13–23.</w:t>
       </w:r>
     </w:p>
     <w:p>
@@ -2494,47 +2002,11 @@
           <w:rFonts w:cs="Times New Roman"/>
         </w:rPr>
       </w:pPr>
-      <w:proofErr w:type="spellStart"/>
-      <w:r>
-        <w:rPr>
-          <w:rFonts w:cs="Times New Roman"/>
-        </w:rPr>
-        <w:t>Husby</w:t>
-      </w:r>
-      <w:proofErr w:type="spellEnd"/>
-      <w:r>
-        <w:rPr>
-          <w:rFonts w:cs="Times New Roman"/>
-        </w:rPr>
-        <w:t xml:space="preserve">, A., </w:t>
-      </w:r>
-      <w:proofErr w:type="spellStart"/>
-      <w:r>
-        <w:rPr>
-          <w:rFonts w:cs="Times New Roman"/>
-        </w:rPr>
-        <w:t>Hille</w:t>
-      </w:r>
-      <w:proofErr w:type="spellEnd"/>
-      <w:r>
-        <w:rPr>
-          <w:rFonts w:cs="Times New Roman"/>
-        </w:rPr>
-        <w:t xml:space="preserve">, S.M. &amp; </w:t>
-      </w:r>
-      <w:proofErr w:type="spellStart"/>
-      <w:r>
-        <w:rPr>
-          <w:rFonts w:cs="Times New Roman"/>
-        </w:rPr>
-        <w:t>Visser</w:t>
-      </w:r>
-      <w:proofErr w:type="spellEnd"/>
-      <w:r>
-        <w:rPr>
-          <w:rFonts w:cs="Times New Roman"/>
-        </w:rPr>
-        <w:t xml:space="preserve">, M.E. (2011) Testing Mechanisms of Bergmann’s Rule: Phenotypic Decline but No Genetic Change in Body Size in Three Passerine Bird Populations. </w:t>
+      <w:r>
+        <w:rPr>
+          <w:rFonts w:cs="Times New Roman"/>
+        </w:rPr>
+        <w:t xml:space="preserve">Meiri, S. &amp; Dayan, T. (2003) On the validity of Bergmann’s rule. </w:t>
       </w:r>
       <w:r>
         <w:rPr>
@@ -2542,7 +2014,36 @@
           <w:i/>
           <w:iCs/>
         </w:rPr>
-        <w:t>The American Naturalist</w:t>
+        <w:t>Journal of Biogeography</w:t>
+      </w:r>
+      <w:r>
+        <w:rPr>
+          <w:rFonts w:cs="Times New Roman"/>
+        </w:rPr>
+        <w:t>, 331–351.</w:t>
+      </w:r>
+    </w:p>
+    <w:p>
+      <w:pPr>
+        <w:spacing w:before="100" w:beforeAutospacing="1" w:after="100" w:afterAutospacing="1"/>
+        <w:ind w:left="480" w:hanging="480"/>
+        <w:rPr>
+          <w:rFonts w:cs="Times New Roman"/>
+        </w:rPr>
+      </w:pPr>
+      <w:r>
+        <w:rPr>
+          <w:rFonts w:cs="Times New Roman"/>
+        </w:rPr>
+        <w:t xml:space="preserve">Meiri, S., Dayan, T. &amp; Simberloff, D. (2004) Carnivores, biases and Bergmann’ s rule. </w:t>
+      </w:r>
+      <w:r>
+        <w:rPr>
+          <w:rFonts w:cs="Times New Roman"/>
+          <w:i/>
+          <w:iCs/>
+        </w:rPr>
+        <w:t>Biological Journal of the Linnean Society</w:t>
       </w:r>
       <w:r>
         <w:rPr>
@@ -2556,13 +2057,13 @@
           <w:b/>
           <w:bCs/>
         </w:rPr>
-        <w:t>178</w:t>
-      </w:r>
-      <w:r>
-        <w:rPr>
-          <w:rFonts w:cs="Times New Roman"/>
-        </w:rPr>
-        <w:t>, 202–213.</w:t>
+        <w:t>81</w:t>
+      </w:r>
+      <w:r>
+        <w:rPr>
+          <w:rFonts w:cs="Times New Roman"/>
+        </w:rPr>
+        <w:t>, 579–588.</w:t>
       </w:r>
     </w:p>
     <w:p>
@@ -2573,61 +2074,11 @@
           <w:rFonts w:cs="Times New Roman"/>
         </w:rPr>
       </w:pPr>
-      <w:proofErr w:type="spellStart"/>
-      <w:r>
-        <w:rPr>
-          <w:rFonts w:cs="Times New Roman"/>
-        </w:rPr>
-        <w:t>Kelt</w:t>
-      </w:r>
-      <w:proofErr w:type="spellEnd"/>
-      <w:r>
-        <w:rPr>
-          <w:rFonts w:cs="Times New Roman"/>
-        </w:rPr>
-        <w:t xml:space="preserve">, D.A., </w:t>
-      </w:r>
-      <w:proofErr w:type="spellStart"/>
-      <w:r>
-        <w:rPr>
-          <w:rFonts w:cs="Times New Roman"/>
-        </w:rPr>
-        <w:t>Meserve</w:t>
-      </w:r>
-      <w:proofErr w:type="spellEnd"/>
-      <w:r>
-        <w:rPr>
-          <w:rFonts w:cs="Times New Roman"/>
-        </w:rPr>
-        <w:t xml:space="preserve">, P.L., Gutiérrez, J.R., </w:t>
-      </w:r>
-      <w:proofErr w:type="spellStart"/>
-      <w:r>
-        <w:rPr>
-          <w:rFonts w:cs="Times New Roman"/>
-        </w:rPr>
-        <w:t>Milstead</w:t>
-      </w:r>
-      <w:proofErr w:type="spellEnd"/>
-      <w:r>
-        <w:rPr>
-          <w:rFonts w:cs="Times New Roman"/>
-        </w:rPr>
-        <w:t xml:space="preserve">, W.B. &amp; </w:t>
-      </w:r>
-      <w:proofErr w:type="spellStart"/>
-      <w:r>
-        <w:rPr>
-          <w:rFonts w:cs="Times New Roman"/>
-        </w:rPr>
-        <w:t>Previtali</w:t>
-      </w:r>
-      <w:proofErr w:type="spellEnd"/>
-      <w:r>
-        <w:rPr>
-          <w:rFonts w:cs="Times New Roman"/>
-        </w:rPr>
-        <w:t xml:space="preserve">, M.A. (2013) Long-term monitoring of mammals in the face of biotic and abiotic influences at a semiarid site in north-central Chile. </w:t>
+      <w:r>
+        <w:rPr>
+          <w:rFonts w:cs="Times New Roman"/>
+        </w:rPr>
+        <w:t xml:space="preserve">Menge, B.A. (1972) Competition for Food between Two Intertidal Starfish Species and its Effect on Body Size and Feeding. </w:t>
       </w:r>
       <w:r>
         <w:rPr>
@@ -2649,13 +2100,13 @@
           <w:b/>
           <w:bCs/>
         </w:rPr>
-        <w:t>94</w:t>
-      </w:r>
-      <w:r>
-        <w:rPr>
-          <w:rFonts w:cs="Times New Roman"/>
-        </w:rPr>
-        <w:t>, 977.</w:t>
+        <w:t>53</w:t>
+      </w:r>
+      <w:r>
+        <w:rPr>
+          <w:rFonts w:cs="Times New Roman"/>
+        </w:rPr>
+        <w:t>, 635–644.</w:t>
       </w:r>
     </w:p>
     <w:p>
@@ -2666,89 +2117,11 @@
           <w:rFonts w:cs="Times New Roman"/>
         </w:rPr>
       </w:pPr>
-      <w:proofErr w:type="spellStart"/>
-      <w:r>
-        <w:rPr>
-          <w:rFonts w:cs="Times New Roman"/>
-        </w:rPr>
-        <w:t>Kironde</w:t>
-      </w:r>
-      <w:proofErr w:type="spellEnd"/>
-      <w:r>
-        <w:rPr>
-          <w:rFonts w:cs="Times New Roman"/>
-        </w:rPr>
-        <w:t xml:space="preserve">, H., D. Morris, B., </w:t>
-      </w:r>
-      <w:proofErr w:type="spellStart"/>
-      <w:r>
-        <w:rPr>
-          <w:rFonts w:cs="Times New Roman"/>
-        </w:rPr>
-        <w:t>Goel</w:t>
-      </w:r>
-      <w:proofErr w:type="spellEnd"/>
-      <w:r>
-        <w:rPr>
-          <w:rFonts w:cs="Times New Roman"/>
-        </w:rPr>
-        <w:t xml:space="preserve">, A., Zhang, A., </w:t>
-      </w:r>
-      <w:proofErr w:type="spellStart"/>
-      <w:r>
-        <w:rPr>
-          <w:rFonts w:cs="Times New Roman"/>
-        </w:rPr>
-        <w:t>Narasimha</w:t>
-      </w:r>
-      <w:proofErr w:type="spellEnd"/>
-      <w:r>
-        <w:rPr>
-          <w:rFonts w:cs="Times New Roman"/>
-        </w:rPr>
-        <w:t xml:space="preserve">, A., Negi, S., J. Harris, D., Gertrude Digges, D., Kumar, K., Jain, A., Pal, K., </w:t>
-      </w:r>
-      <w:proofErr w:type="spellStart"/>
-      <w:r>
-        <w:rPr>
-          <w:rFonts w:cs="Times New Roman"/>
-        </w:rPr>
-        <w:t>Amipara</w:t>
-      </w:r>
-      <w:proofErr w:type="spellEnd"/>
-      <w:r>
-        <w:rPr>
-          <w:rFonts w:cs="Times New Roman"/>
-        </w:rPr>
-        <w:t xml:space="preserve">, K., </w:t>
-      </w:r>
-      <w:proofErr w:type="spellStart"/>
-      <w:r>
-        <w:rPr>
-          <w:rFonts w:cs="Times New Roman"/>
-        </w:rPr>
-        <w:t>Simran</w:t>
-      </w:r>
-      <w:proofErr w:type="spellEnd"/>
-      <w:r>
-        <w:rPr>
-          <w:rFonts w:cs="Times New Roman"/>
-        </w:rPr>
-        <w:t xml:space="preserve"> Singh </w:t>
-      </w:r>
-      <w:proofErr w:type="spellStart"/>
-      <w:r>
-        <w:rPr>
-          <w:rFonts w:cs="Times New Roman"/>
-        </w:rPr>
-        <w:t>Baweja</w:t>
-      </w:r>
-      <w:proofErr w:type="spellEnd"/>
-      <w:r>
-        <w:rPr>
-          <w:rFonts w:cs="Times New Roman"/>
-        </w:rPr>
-        <w:t xml:space="preserve">, P. &amp; P. White, E. (2017) Retriever: Data Retrieval Tool. </w:t>
+      <w:r>
+        <w:rPr>
+          <w:rFonts w:cs="Times New Roman"/>
+        </w:rPr>
+        <w:t xml:space="preserve">Millien, V., Kathleen Lyons, S., Olson, L., Smith, F. a, Wilson, A.B. &amp; Yom-Tov, Y. (2006) Ecotypic variation in the context of global climate change: revisiting the rules. </w:t>
       </w:r>
       <w:r>
         <w:rPr>
@@ -2756,7 +2129,7 @@
           <w:i/>
           <w:iCs/>
         </w:rPr>
-        <w:t>The Journal of Open Source Software</w:t>
+        <w:t>Ecology letters</w:t>
       </w:r>
       <w:r>
         <w:rPr>
@@ -2770,13 +2143,13 @@
           <w:b/>
           <w:bCs/>
         </w:rPr>
-        <w:t>2</w:t>
-      </w:r>
-      <w:r>
-        <w:rPr>
-          <w:rFonts w:cs="Times New Roman"/>
-        </w:rPr>
-        <w:t>, 451.</w:t>
+        <w:t>9</w:t>
+      </w:r>
+      <w:r>
+        <w:rPr>
+          <w:rFonts w:cs="Times New Roman"/>
+        </w:rPr>
+        <w:t>, 853–69.</w:t>
       </w:r>
     </w:p>
     <w:p>
@@ -2787,47 +2160,11 @@
           <w:rFonts w:cs="Times New Roman"/>
         </w:rPr>
       </w:pPr>
-      <w:proofErr w:type="spellStart"/>
-      <w:r>
-        <w:rPr>
-          <w:rFonts w:cs="Times New Roman"/>
-        </w:rPr>
-        <w:t>Koricheva</w:t>
-      </w:r>
-      <w:proofErr w:type="spellEnd"/>
-      <w:r>
-        <w:rPr>
-          <w:rFonts w:cs="Times New Roman"/>
-        </w:rPr>
-        <w:t xml:space="preserve">, J., </w:t>
-      </w:r>
-      <w:proofErr w:type="spellStart"/>
-      <w:r>
-        <w:rPr>
-          <w:rFonts w:cs="Times New Roman"/>
-        </w:rPr>
-        <w:t>Gurevitch</w:t>
-      </w:r>
-      <w:proofErr w:type="spellEnd"/>
-      <w:r>
-        <w:rPr>
-          <w:rFonts w:cs="Times New Roman"/>
-        </w:rPr>
-        <w:t xml:space="preserve">, J. &amp; </w:t>
-      </w:r>
-      <w:proofErr w:type="spellStart"/>
-      <w:r>
-        <w:rPr>
-          <w:rFonts w:cs="Times New Roman"/>
-        </w:rPr>
-        <w:t>Mengersen</w:t>
-      </w:r>
-      <w:proofErr w:type="spellEnd"/>
-      <w:r>
-        <w:rPr>
-          <w:rFonts w:cs="Times New Roman"/>
-        </w:rPr>
-        <w:t xml:space="preserve">, K. (2013) </w:t>
+      <w:r>
+        <w:rPr>
+          <w:rFonts w:cs="Times New Roman"/>
+        </w:rPr>
+        <w:t xml:space="preserve">Morris, B.D. &amp; White, E.P. (2013) The EcoData Retriever: Improving Access to Existing Ecological Data. </w:t>
       </w:r>
       <w:r>
         <w:rPr>
@@ -2835,24 +2172,86 @@
           <w:i/>
           <w:iCs/>
         </w:rPr>
-        <w:t xml:space="preserve">Handbook of meta-analysis in ecology and </w:t>
-      </w:r>
-      <w:proofErr w:type="gramStart"/>
+        <w:t>PLoS ONE</w:t>
+      </w:r>
+      <w:r>
+        <w:rPr>
+          <w:rFonts w:cs="Times New Roman"/>
+        </w:rPr>
+        <w:t xml:space="preserve">, </w:t>
+      </w:r>
+      <w:r>
+        <w:rPr>
+          <w:rFonts w:cs="Times New Roman"/>
+          <w:b/>
+          <w:bCs/>
+        </w:rPr>
+        <w:t>8</w:t>
+      </w:r>
+      <w:r>
+        <w:rPr>
+          <w:rFonts w:cs="Times New Roman"/>
+        </w:rPr>
+        <w:t>, 1–7.</w:t>
+      </w:r>
+    </w:p>
+    <w:p>
+      <w:pPr>
+        <w:spacing w:before="100" w:beforeAutospacing="1" w:after="100" w:afterAutospacing="1"/>
+        <w:ind w:left="480" w:hanging="480"/>
+        <w:rPr>
+          <w:rFonts w:cs="Times New Roman"/>
+        </w:rPr>
+      </w:pPr>
+      <w:r>
+        <w:rPr>
+          <w:rFonts w:cs="Times New Roman"/>
+        </w:rPr>
+        <w:t>Newsome, S. (2016) Small Mammal Mark-Recapture Population Dynamics at Core Research Sites at the Sevilleta National Wildlife Refuge, New Mexico (1989 - present).</w:t>
+      </w:r>
+    </w:p>
+    <w:p>
+      <w:pPr>
+        <w:spacing w:before="100" w:beforeAutospacing="1" w:after="100" w:afterAutospacing="1"/>
+        <w:ind w:left="480" w:hanging="480"/>
+        <w:rPr>
+          <w:rFonts w:cs="Times New Roman"/>
+        </w:rPr>
+      </w:pPr>
+      <w:r>
+        <w:rPr>
+          <w:rFonts w:cs="Times New Roman"/>
+        </w:rPr>
+        <w:t xml:space="preserve">Ohlberger, J., Edeline, E., Vøllestad, L.A., Stenseth, N.C. &amp; Claessen, D. (2011) Temperature-Driven Regime Shifts in the Dynamics of Size-Structured Populations. </w:t>
+      </w:r>
       <w:r>
         <w:rPr>
           <w:rFonts w:cs="Times New Roman"/>
           <w:i/>
           <w:iCs/>
         </w:rPr>
-        <w:t>evolution</w:t>
-      </w:r>
-      <w:r>
-        <w:rPr>
-          <w:rFonts w:cs="Times New Roman"/>
-        </w:rPr>
-        <w:t>,.</w:t>
-      </w:r>
-      <w:proofErr w:type="gramEnd"/>
+        <w:t>The American Naturalist</w:t>
+      </w:r>
+      <w:r>
+        <w:rPr>
+          <w:rFonts w:cs="Times New Roman"/>
+        </w:rPr>
+        <w:t xml:space="preserve">, </w:t>
+      </w:r>
+      <w:r>
+        <w:rPr>
+          <w:rFonts w:cs="Times New Roman"/>
+          <w:b/>
+          <w:bCs/>
+        </w:rPr>
+        <w:t>177</w:t>
+      </w:r>
+      <w:r>
+        <w:rPr>
+          <w:rFonts w:cs="Times New Roman"/>
+        </w:rPr>
+        <w:t>, 211–223.</w:t>
+      </w:r>
     </w:p>
     <w:p>
       <w:pPr>
@@ -2862,19 +2261,26 @@
           <w:rFonts w:cs="Times New Roman"/>
         </w:rPr>
       </w:pPr>
-      <w:proofErr w:type="spellStart"/>
-      <w:r>
-        <w:rPr>
-          <w:rFonts w:cs="Times New Roman"/>
-        </w:rPr>
-        <w:t>Lomolino</w:t>
-      </w:r>
-      <w:proofErr w:type="spellEnd"/>
-      <w:r>
-        <w:rPr>
-          <w:rFonts w:cs="Times New Roman"/>
-        </w:rPr>
-        <w:t xml:space="preserve">, M. V. (2005) Body size evolution in insular vertebrates: Generality of the island rule. </w:t>
+      <w:r>
+        <w:rPr>
+          <w:rFonts w:cs="Times New Roman"/>
+        </w:rPr>
+        <w:t>Riemer, K., Anderson-teixeira, K.J., Smith, F.A., Harris, D.J. &amp; Ernest, S.K.M. (2018) Body size shifts influence effects of increasing temperatures on ectotherm metabolism. 958–967.</w:t>
+      </w:r>
+    </w:p>
+    <w:p>
+      <w:pPr>
+        <w:spacing w:before="100" w:beforeAutospacing="1" w:after="100" w:afterAutospacing="1"/>
+        <w:ind w:left="480" w:hanging="480"/>
+        <w:rPr>
+          <w:rFonts w:cs="Times New Roman"/>
+        </w:rPr>
+      </w:pPr>
+      <w:r>
+        <w:rPr>
+          <w:rFonts w:cs="Times New Roman"/>
+        </w:rPr>
+        <w:t xml:space="preserve">Riemer, K., Guralnick, R.P. &amp; White, E.P. (2018) No general relationship between mass and temperature in endothermic species. </w:t>
       </w:r>
       <w:r>
         <w:rPr>
@@ -2882,7 +2288,7 @@
           <w:i/>
           <w:iCs/>
         </w:rPr>
-        <w:t>Journal of Biogeography</w:t>
+        <w:t>eLife</w:t>
       </w:r>
       <w:r>
         <w:rPr>
@@ -2896,13 +2302,13 @@
           <w:b/>
           <w:bCs/>
         </w:rPr>
-        <w:t>32</w:t>
-      </w:r>
-      <w:r>
-        <w:rPr>
-          <w:rFonts w:cs="Times New Roman"/>
-        </w:rPr>
-        <w:t>, 1683–1699.</w:t>
+        <w:t>7</w:t>
+      </w:r>
+      <w:r>
+        <w:rPr>
+          <w:rFonts w:cs="Times New Roman"/>
+        </w:rPr>
+        <w:t>, 1–16.</w:t>
       </w:r>
     </w:p>
     <w:p>
@@ -2913,33 +2319,11 @@
           <w:rFonts w:cs="Times New Roman"/>
         </w:rPr>
       </w:pPr>
-      <w:proofErr w:type="spellStart"/>
-      <w:r>
-        <w:rPr>
-          <w:rFonts w:cs="Times New Roman"/>
-        </w:rPr>
-        <w:t>Lomolino</w:t>
-      </w:r>
-      <w:proofErr w:type="spellEnd"/>
-      <w:r>
-        <w:rPr>
-          <w:rFonts w:cs="Times New Roman"/>
-        </w:rPr>
-        <w:t xml:space="preserve">, M. V. &amp; </w:t>
-      </w:r>
-      <w:proofErr w:type="spellStart"/>
-      <w:r>
-        <w:rPr>
-          <w:rFonts w:cs="Times New Roman"/>
-        </w:rPr>
-        <w:t>Perault</w:t>
-      </w:r>
-      <w:proofErr w:type="spellEnd"/>
-      <w:r>
-        <w:rPr>
-          <w:rFonts w:cs="Times New Roman"/>
-        </w:rPr>
-        <w:t xml:space="preserve">, D.R. (2007) Body size variation of mammals in a fragmented, temperate rainforest. </w:t>
+      <w:r>
+        <w:rPr>
+          <w:rFonts w:cs="Times New Roman"/>
+        </w:rPr>
+        <w:t xml:space="preserve">Salewski, V., Hochachka, W.M. &amp; Fiedler, W. (2010) Global warming and Bergmann’s rule: do central European passerines adjust their body size to rising temperatures? </w:t>
       </w:r>
       <w:r>
         <w:rPr>
@@ -2947,7 +2331,7 @@
           <w:i/>
           <w:iCs/>
         </w:rPr>
-        <w:t>Conservation Biology</w:t>
+        <w:t>Oecologia</w:t>
       </w:r>
       <w:r>
         <w:rPr>
@@ -2961,13 +2345,13 @@
           <w:b/>
           <w:bCs/>
         </w:rPr>
-        <w:t>21</w:t>
-      </w:r>
-      <w:r>
-        <w:rPr>
-          <w:rFonts w:cs="Times New Roman"/>
-        </w:rPr>
-        <w:t>, 1059–1069.</w:t>
+        <w:t>162</w:t>
+      </w:r>
+      <w:r>
+        <w:rPr>
+          <w:rFonts w:cs="Times New Roman"/>
+        </w:rPr>
+        <w:t>, 247–260.</w:t>
       </w:r>
     </w:p>
     <w:p>
@@ -2978,19 +2362,39 @@
           <w:rFonts w:cs="Times New Roman"/>
         </w:rPr>
       </w:pPr>
-      <w:proofErr w:type="spellStart"/>
-      <w:r>
-        <w:rPr>
-          <w:rFonts w:cs="Times New Roman"/>
-        </w:rPr>
-        <w:t>McNab</w:t>
-      </w:r>
-      <w:proofErr w:type="spellEnd"/>
-      <w:r>
-        <w:rPr>
-          <w:rFonts w:cs="Times New Roman"/>
-        </w:rPr>
-        <w:t>, B.K. (1971) On the ecological significance of Bergmann’s rule.</w:t>
+      <w:r>
+        <w:rPr>
+          <w:rFonts w:cs="Times New Roman"/>
+        </w:rPr>
+        <w:t xml:space="preserve">Sheridan, J.A. &amp; Bickford, D. (2011) Shrinking body size as an ecological response to climate change. </w:t>
+      </w:r>
+      <w:r>
+        <w:rPr>
+          <w:rFonts w:cs="Times New Roman"/>
+          <w:i/>
+          <w:iCs/>
+        </w:rPr>
+        <w:t>Nature Climate Change</w:t>
+      </w:r>
+      <w:r>
+        <w:rPr>
+          <w:rFonts w:cs="Times New Roman"/>
+        </w:rPr>
+        <w:t xml:space="preserve">, </w:t>
+      </w:r>
+      <w:r>
+        <w:rPr>
+          <w:rFonts w:cs="Times New Roman"/>
+          <w:b/>
+          <w:bCs/>
+        </w:rPr>
+        <w:t>1</w:t>
+      </w:r>
+      <w:r>
+        <w:rPr>
+          <w:rFonts w:cs="Times New Roman"/>
+        </w:rPr>
+        <w:t>, 401–406.</w:t>
       </w:r>
     </w:p>
     <w:p>
@@ -3001,30 +2405,78 @@
           <w:rFonts w:cs="Times New Roman"/>
         </w:rPr>
       </w:pPr>
-      <w:proofErr w:type="spellStart"/>
-      <w:r>
-        <w:rPr>
-          <w:rFonts w:cs="Times New Roman"/>
-        </w:rPr>
-        <w:t>McNab</w:t>
-      </w:r>
-      <w:proofErr w:type="spellEnd"/>
-      <w:r>
-        <w:rPr>
-          <w:rFonts w:cs="Times New Roman"/>
-        </w:rPr>
-        <w:t xml:space="preserve">, B.K. (2010) Geographic and temporal correlations of mammalian size reconsidered: a resource rule. </w:t>
-      </w:r>
-      <w:proofErr w:type="spellStart"/>
+      <w:r>
+        <w:rPr>
+          <w:rFonts w:cs="Times New Roman"/>
+        </w:rPr>
+        <w:t xml:space="preserve">Smith, F., Betancourt, J. &amp; Brown, J. (1995) Evolution of body size in the woodrat over the past 25,000 years of climate change. </w:t>
+      </w:r>
       <w:r>
         <w:rPr>
           <w:rFonts w:cs="Times New Roman"/>
           <w:i/>
           <w:iCs/>
         </w:rPr>
-        <w:t>Oecologia</w:t>
-      </w:r>
-      <w:proofErr w:type="spellEnd"/>
+        <w:t>SCIENCE</w:t>
+      </w:r>
+      <w:r>
+        <w:rPr>
+          <w:rFonts w:cs="Times New Roman"/>
+        </w:rPr>
+        <w:t>.</w:t>
+      </w:r>
+    </w:p>
+    <w:p>
+      <w:pPr>
+        <w:spacing w:before="100" w:beforeAutospacing="1" w:after="100" w:afterAutospacing="1"/>
+        <w:ind w:left="480" w:hanging="480"/>
+        <w:rPr>
+          <w:rFonts w:cs="Times New Roman"/>
+        </w:rPr>
+      </w:pPr>
+      <w:r>
+        <w:rPr>
+          <w:rFonts w:cs="Times New Roman"/>
+        </w:rPr>
+        <w:t xml:space="preserve">Smith, F., Browning, H. &amp; Shepherd, U. (1998) The influence of climate change on the body mass of woodrats Neotoma in an arid region of New Mexico, USA. </w:t>
+      </w:r>
+      <w:r>
+        <w:rPr>
+          <w:rFonts w:cs="Times New Roman"/>
+          <w:i/>
+          <w:iCs/>
+        </w:rPr>
+        <w:t>Ecography</w:t>
+      </w:r>
+      <w:r>
+        <w:rPr>
+          <w:rFonts w:cs="Times New Roman"/>
+        </w:rPr>
+        <w:t>.</w:t>
+      </w:r>
+    </w:p>
+    <w:p>
+      <w:pPr>
+        <w:spacing w:before="100" w:beforeAutospacing="1" w:after="100" w:afterAutospacing="1"/>
+        <w:ind w:left="480" w:hanging="480"/>
+        <w:rPr>
+          <w:rFonts w:cs="Times New Roman"/>
+        </w:rPr>
+      </w:pPr>
+      <w:r>
+        <w:rPr>
+          <w:rFonts w:cs="Times New Roman"/>
+        </w:rPr>
+        <w:t xml:space="preserve">Steudel, K., Porter, W.P. &amp; Sher, D. (1994) The biophysics of Bergmann’s rule: a comparison of the effects of pelage and body size variation on metabolic rate. </w:t>
+      </w:r>
+      <w:r>
+        <w:rPr>
+          <w:rFonts w:cs="Times New Roman"/>
+          <w:i/>
+          <w:iCs/>
+        </w:rPr>
+        <w:t>Canadian Journal of Zoology</w:t>
+      </w:r>
       <w:r>
         <w:rPr>
           <w:rFonts w:cs="Times New Roman"/>
@@ -3037,13 +2489,13 @@
           <w:b/>
           <w:bCs/>
         </w:rPr>
-        <w:t>164</w:t>
-      </w:r>
-      <w:r>
-        <w:rPr>
-          <w:rFonts w:cs="Times New Roman"/>
-        </w:rPr>
-        <w:t>, 13–23.</w:t>
+        <w:t>72</w:t>
+      </w:r>
+      <w:r>
+        <w:rPr>
+          <w:rFonts w:cs="Times New Roman"/>
+        </w:rPr>
+        <w:t>, 70–77.</w:t>
       </w:r>
     </w:p>
     <w:p>
@@ -3054,19 +2506,11 @@
           <w:rFonts w:cs="Times New Roman"/>
         </w:rPr>
       </w:pPr>
-      <w:proofErr w:type="spellStart"/>
-      <w:r>
-        <w:rPr>
-          <w:rFonts w:cs="Times New Roman"/>
-        </w:rPr>
-        <w:t>Meiri</w:t>
-      </w:r>
-      <w:proofErr w:type="spellEnd"/>
-      <w:r>
-        <w:rPr>
-          <w:rFonts w:cs="Times New Roman"/>
-        </w:rPr>
-        <w:t xml:space="preserve">, S. &amp; Dayan, T. (2003) On the validity of Bergmann’s rule. </w:t>
+      <w:r>
+        <w:rPr>
+          <w:rFonts w:cs="Times New Roman"/>
+        </w:rPr>
+        <w:t xml:space="preserve">Stirling, I. &amp; Derocher, A.E. (2012) Effects of climate warming on polar bears: A review of the evidence. </w:t>
       </w:r>
       <w:r>
         <w:rPr>
@@ -3074,13 +2518,27 @@
           <w:i/>
           <w:iCs/>
         </w:rPr>
-        <w:t>Journal of Biogeography</w:t>
-      </w:r>
-      <w:r>
-        <w:rPr>
-          <w:rFonts w:cs="Times New Roman"/>
-        </w:rPr>
-        <w:t>, 331–351.</w:t>
+        <w:t>Global Change Biology</w:t>
+      </w:r>
+      <w:r>
+        <w:rPr>
+          <w:rFonts w:cs="Times New Roman"/>
+        </w:rPr>
+        <w:t xml:space="preserve">, </w:t>
+      </w:r>
+      <w:r>
+        <w:rPr>
+          <w:rFonts w:cs="Times New Roman"/>
+          <w:b/>
+          <w:bCs/>
+        </w:rPr>
+        <w:t>18</w:t>
+      </w:r>
+      <w:r>
+        <w:rPr>
+          <w:rFonts w:cs="Times New Roman"/>
+        </w:rPr>
+        <w:t>, 2694–2706.</w:t>
       </w:r>
     </w:p>
     <w:p>
@@ -3091,33 +2549,26 @@
           <w:rFonts w:cs="Times New Roman"/>
         </w:rPr>
       </w:pPr>
-      <w:proofErr w:type="spellStart"/>
-      <w:r>
-        <w:rPr>
-          <w:rFonts w:cs="Times New Roman"/>
-        </w:rPr>
-        <w:t>Meiri</w:t>
-      </w:r>
-      <w:proofErr w:type="spellEnd"/>
-      <w:r>
-        <w:rPr>
-          <w:rFonts w:cs="Times New Roman"/>
-        </w:rPr>
-        <w:t xml:space="preserve">, S., Dayan, T. &amp; </w:t>
-      </w:r>
-      <w:proofErr w:type="spellStart"/>
-      <w:r>
-        <w:rPr>
-          <w:rFonts w:cs="Times New Roman"/>
-        </w:rPr>
-        <w:t>Simberloff</w:t>
-      </w:r>
-      <w:proofErr w:type="spellEnd"/>
-      <w:r>
-        <w:rPr>
-          <w:rFonts w:cs="Times New Roman"/>
-        </w:rPr>
-        <w:t xml:space="preserve">, D. (2004) Carnivores, biases and Bergmann’ s rule. </w:t>
+      <w:r>
+        <w:rPr>
+          <w:rFonts w:cs="Times New Roman"/>
+        </w:rPr>
+        <w:t>Team, R.C. (2016) R: A Language and Environment for Statistical Computing.</w:t>
+      </w:r>
+    </w:p>
+    <w:p>
+      <w:pPr>
+        <w:spacing w:before="100" w:beforeAutospacing="1" w:after="100" w:afterAutospacing="1"/>
+        <w:ind w:left="480" w:hanging="480"/>
+        <w:rPr>
+          <w:rFonts w:cs="Times New Roman"/>
+        </w:rPr>
+      </w:pPr>
+      <w:r>
+        <w:rPr>
+          <w:rFonts w:cs="Times New Roman"/>
+        </w:rPr>
+        <w:t xml:space="preserve">Teplitsky, C., Mills, J. a, Alho, J.S., Yarrall, J.W. &amp; Merilä, J. (2008) Bergmann’s rule and climate change revisited: disentangling environmental and genetic responses in a wild bird population. </w:t>
       </w:r>
       <w:r>
         <w:rPr>
@@ -3125,25 +2576,93 @@
           <w:i/>
           <w:iCs/>
         </w:rPr>
-        <w:t xml:space="preserve">Biological Journal of the </w:t>
-      </w:r>
-      <w:proofErr w:type="spellStart"/>
+        <w:t>Proceedings of the National Academy of Sciences of the United States of America</w:t>
+      </w:r>
+      <w:r>
+        <w:rPr>
+          <w:rFonts w:cs="Times New Roman"/>
+        </w:rPr>
+        <w:t xml:space="preserve">, </w:t>
+      </w:r>
+      <w:r>
+        <w:rPr>
+          <w:rFonts w:cs="Times New Roman"/>
+          <w:b/>
+          <w:bCs/>
+        </w:rPr>
+        <w:t>105</w:t>
+      </w:r>
+      <w:r>
+        <w:rPr>
+          <w:rFonts w:cs="Times New Roman"/>
+        </w:rPr>
+        <w:t>, 13492–6.</w:t>
+      </w:r>
+    </w:p>
+    <w:p>
+      <w:pPr>
+        <w:spacing w:before="100" w:beforeAutospacing="1" w:after="100" w:afterAutospacing="1"/>
+        <w:ind w:left="480" w:hanging="480"/>
+        <w:rPr>
+          <w:rFonts w:cs="Times New Roman"/>
+        </w:rPr>
+      </w:pPr>
+      <w:r>
+        <w:rPr>
+          <w:rFonts w:cs="Times New Roman"/>
+        </w:rPr>
+        <w:t xml:space="preserve">Van Buskirk, J., Mulvihill, R.S. &amp; Leberman, R.C. (2010) Declining body sizes in North American birds associated with climate change. </w:t>
+      </w:r>
       <w:r>
         <w:rPr>
           <w:rFonts w:cs="Times New Roman"/>
           <w:i/>
           <w:iCs/>
         </w:rPr>
-        <w:t>Linnean</w:t>
-      </w:r>
-      <w:proofErr w:type="spellEnd"/>
+        <w:t>Oikos</w:t>
+      </w:r>
+      <w:r>
+        <w:rPr>
+          <w:rFonts w:cs="Times New Roman"/>
+        </w:rPr>
+        <w:t xml:space="preserve">, </w:t>
+      </w:r>
+      <w:r>
+        <w:rPr>
+          <w:rFonts w:cs="Times New Roman"/>
+          <w:b/>
+          <w:bCs/>
+        </w:rPr>
+        <w:t>119</w:t>
+      </w:r>
+      <w:r>
+        <w:rPr>
+          <w:rFonts w:cs="Times New Roman"/>
+        </w:rPr>
+        <w:t>, 1047–1055.</w:t>
+      </w:r>
+    </w:p>
+    <w:p>
+      <w:pPr>
+        <w:spacing w:before="100" w:beforeAutospacing="1" w:after="100" w:afterAutospacing="1"/>
+        <w:ind w:left="480" w:hanging="480"/>
+        <w:rPr>
+          <w:rFonts w:cs="Times New Roman"/>
+        </w:rPr>
+      </w:pPr>
+      <w:r>
+        <w:rPr>
+          <w:rFonts w:cs="Times New Roman"/>
+        </w:rPr>
+        <w:t xml:space="preserve">van der Have, T.M. &amp; de Jong, G. (1996) Adult Size in Ectotherms: Temperature Effects on Growth and Differentiation. </w:t>
+      </w:r>
       <w:r>
         <w:rPr>
           <w:rFonts w:cs="Times New Roman"/>
           <w:i/>
           <w:iCs/>
         </w:rPr>
-        <w:t xml:space="preserve"> Society</w:t>
+        <w:t>Journal of Theoretical Biology</w:t>
       </w:r>
       <w:r>
         <w:rPr>
@@ -3157,13 +2676,13 @@
           <w:b/>
           <w:bCs/>
         </w:rPr>
-        <w:t>81</w:t>
-      </w:r>
-      <w:r>
-        <w:rPr>
-          <w:rFonts w:cs="Times New Roman"/>
-        </w:rPr>
-        <w:t>, 579–588.</w:t>
+        <w:t>183</w:t>
+      </w:r>
+      <w:r>
+        <w:rPr>
+          <w:rFonts w:cs="Times New Roman"/>
+        </w:rPr>
+        <w:t>, 329–340.</w:t>
       </w:r>
     </w:p>
     <w:p>
@@ -3174,19 +2693,11 @@
           <w:rFonts w:cs="Times New Roman"/>
         </w:rPr>
       </w:pPr>
-      <w:proofErr w:type="spellStart"/>
-      <w:r>
-        <w:rPr>
-          <w:rFonts w:cs="Times New Roman"/>
-        </w:rPr>
-        <w:t>Menge</w:t>
-      </w:r>
-      <w:proofErr w:type="spellEnd"/>
-      <w:r>
-        <w:rPr>
-          <w:rFonts w:cs="Times New Roman"/>
-        </w:rPr>
-        <w:t xml:space="preserve">, B.A. (1972) Competition for Food between Two Intertidal Starfish Species and its Effect on Body Size and Feeding. </w:t>
+      <w:r>
+        <w:rPr>
+          <w:rFonts w:cs="Times New Roman"/>
+        </w:rPr>
+        <w:t xml:space="preserve">Walters, R.J. &amp; Hassall, M. (2006) The Temperature-Size Rule in ectotherms: May a general explanation exist after all? </w:t>
       </w:r>
       <w:r>
         <w:rPr>
@@ -3194,7 +2705,7 @@
           <w:i/>
           <w:iCs/>
         </w:rPr>
-        <w:t>Ecology</w:t>
+        <w:t>The American Naturalist</w:t>
       </w:r>
       <w:r>
         <w:rPr>
@@ -3208,13 +2719,13 @@
           <w:b/>
           <w:bCs/>
         </w:rPr>
-        <w:t>53</w:t>
-      </w:r>
-      <w:r>
-        <w:rPr>
-          <w:rFonts w:cs="Times New Roman"/>
-        </w:rPr>
-        <w:t>, 635–644.</w:t>
+        <w:t>167</w:t>
+      </w:r>
+      <w:r>
+        <w:rPr>
+          <w:rFonts w:cs="Times New Roman"/>
+        </w:rPr>
+        <w:t>, 510–523.</w:t>
       </w:r>
     </w:p>
     <w:p>
@@ -3225,33 +2736,11 @@
           <w:rFonts w:cs="Times New Roman"/>
         </w:rPr>
       </w:pPr>
-      <w:proofErr w:type="spellStart"/>
-      <w:r>
-        <w:rPr>
-          <w:rFonts w:cs="Times New Roman"/>
-        </w:rPr>
-        <w:t>Millien</w:t>
-      </w:r>
-      <w:proofErr w:type="spellEnd"/>
-      <w:r>
-        <w:rPr>
-          <w:rFonts w:cs="Times New Roman"/>
-        </w:rPr>
-        <w:t xml:space="preserve">, V., Kathleen Lyons, S., Olson, L., Smith, F. a, Wilson, A.B. &amp; Yom-Tov, Y. (2006) </w:t>
-      </w:r>
-      <w:proofErr w:type="spellStart"/>
-      <w:r>
-        <w:rPr>
-          <w:rFonts w:cs="Times New Roman"/>
-        </w:rPr>
-        <w:t>Ecotypic</w:t>
-      </w:r>
-      <w:proofErr w:type="spellEnd"/>
-      <w:r>
-        <w:rPr>
-          <w:rFonts w:cs="Times New Roman"/>
-        </w:rPr>
-        <w:t xml:space="preserve"> variation in the context of global climate change: revisiting the rules. </w:t>
+      <w:r>
+        <w:rPr>
+          <w:rFonts w:cs="Times New Roman"/>
+        </w:rPr>
+        <w:t xml:space="preserve">Watt, C., Mitchell, S. &amp; Salewski, V. (2010) Bergmann’s rule; a concept cluster? </w:t>
       </w:r>
       <w:r>
         <w:rPr>
@@ -3259,7 +2748,7 @@
           <w:i/>
           <w:iCs/>
         </w:rPr>
-        <w:t>Ecology letters</w:t>
+        <w:t>Oikos</w:t>
       </w:r>
       <w:r>
         <w:rPr>
@@ -3273,13 +2762,13 @@
           <w:b/>
           <w:bCs/>
         </w:rPr>
-        <w:t>9</w:t>
-      </w:r>
-      <w:r>
-        <w:rPr>
-          <w:rFonts w:cs="Times New Roman"/>
-        </w:rPr>
-        <w:t>, 853–69.</w:t>
+        <w:t>119</w:t>
+      </w:r>
+      <w:r>
+        <w:rPr>
+          <w:rFonts w:cs="Times New Roman"/>
+        </w:rPr>
+        <w:t>, 89–100.</w:t>
       </w:r>
     </w:p>
     <w:p>
@@ -3294,39 +2783,73 @@
         <w:rPr>
           <w:rFonts w:cs="Times New Roman"/>
         </w:rPr>
-        <w:t xml:space="preserve">Morris, B.D. &amp; White, E.P. (2013) The </w:t>
-      </w:r>
-      <w:proofErr w:type="spellStart"/>
-      <w:r>
-        <w:rPr>
-          <w:rFonts w:cs="Times New Roman"/>
-        </w:rPr>
-        <w:t>EcoData</w:t>
-      </w:r>
-      <w:proofErr w:type="spellEnd"/>
-      <w:r>
-        <w:rPr>
-          <w:rFonts w:cs="Times New Roman"/>
-        </w:rPr>
-        <w:t xml:space="preserve"> Retriever: Improving Access to Existing Ecological Data. </w:t>
-      </w:r>
-      <w:proofErr w:type="spellStart"/>
+        <w:t>Willmott, C.J. &amp; Matsuura, K. (2001) Terrestrial Air Temperature and Precipitation: Monthly and Annual Time Series (1950-1999).</w:t>
+      </w:r>
+    </w:p>
+    <w:p>
+      <w:pPr>
+        <w:spacing w:before="100" w:beforeAutospacing="1" w:after="100" w:afterAutospacing="1"/>
+        <w:ind w:left="480" w:hanging="480"/>
+        <w:rPr>
+          <w:rFonts w:cs="Times New Roman"/>
+        </w:rPr>
+      </w:pPr>
+      <w:r>
+        <w:rPr>
+          <w:rFonts w:cs="Times New Roman"/>
+        </w:rPr>
+        <w:t xml:space="preserve">Woodward, G., Ebenman, B., Emmerson, M., Montoya, J.M., Olesen, J.M., Valido, A. &amp; Warren, P.H. (2005) Body size in ecological networks. </w:t>
+      </w:r>
       <w:r>
         <w:rPr>
           <w:rFonts w:cs="Times New Roman"/>
           <w:i/>
           <w:iCs/>
         </w:rPr>
-        <w:t>PLoS</w:t>
-      </w:r>
-      <w:proofErr w:type="spellEnd"/>
+        <w:t>Trends in Ecology and Evolution</w:t>
+      </w:r>
+      <w:r>
+        <w:rPr>
+          <w:rFonts w:cs="Times New Roman"/>
+        </w:rPr>
+        <w:t xml:space="preserve">, </w:t>
+      </w:r>
+      <w:r>
+        <w:rPr>
+          <w:rFonts w:cs="Times New Roman"/>
+          <w:b/>
+          <w:bCs/>
+        </w:rPr>
+        <w:t>20</w:t>
+      </w:r>
+      <w:r>
+        <w:rPr>
+          <w:rFonts w:cs="Times New Roman"/>
+        </w:rPr>
+        <w:t>, 402–9.</w:t>
+      </w:r>
+    </w:p>
+    <w:p>
+      <w:pPr>
+        <w:spacing w:before="100" w:beforeAutospacing="1" w:after="100" w:afterAutospacing="1"/>
+        <w:ind w:left="480" w:hanging="480"/>
+        <w:rPr>
+          <w:rFonts w:cs="Times New Roman"/>
+        </w:rPr>
+      </w:pPr>
+      <w:r>
+        <w:rPr>
+          <w:rFonts w:cs="Times New Roman"/>
+        </w:rPr>
+        <w:t xml:space="preserve">Yom-Tov, Y. &amp; Geffen, E. (2011) Recent spatial and temporal changes in body size of terrestrial vertebrates: Probable causes and pitfalls. </w:t>
+      </w:r>
       <w:r>
         <w:rPr>
           <w:rFonts w:cs="Times New Roman"/>
           <w:i/>
           <w:iCs/>
         </w:rPr>
-        <w:t xml:space="preserve"> ONE</w:t>
+        <w:t>Biological Reviews</w:t>
       </w:r>
       <w:r>
         <w:rPr>
@@ -3340,13 +2863,13 @@
           <w:b/>
           <w:bCs/>
         </w:rPr>
-        <w:t>8</w:t>
-      </w:r>
-      <w:r>
-        <w:rPr>
-          <w:rFonts w:cs="Times New Roman"/>
-        </w:rPr>
-        <w:t>, 1–7.</w:t>
+        <w:t>86</w:t>
+      </w:r>
+      <w:r>
+        <w:rPr>
+          <w:rFonts w:cs="Times New Roman"/>
+        </w:rPr>
+        <w:t>, 531–541.</w:t>
       </w:r>
     </w:p>
     <w:p>
@@ -3361,100 +2884,7 @@
         <w:rPr>
           <w:rFonts w:cs="Times New Roman"/>
         </w:rPr>
-        <w:t xml:space="preserve">Newsome, S. (2016) Small Mammal Mark-Recapture Population Dynamics at Core Research Sites at the </w:t>
-      </w:r>
-      <w:proofErr w:type="spellStart"/>
-      <w:r>
-        <w:rPr>
-          <w:rFonts w:cs="Times New Roman"/>
-        </w:rPr>
-        <w:t>Sevilleta</w:t>
-      </w:r>
-      <w:proofErr w:type="spellEnd"/>
-      <w:r>
-        <w:rPr>
-          <w:rFonts w:cs="Times New Roman"/>
-        </w:rPr>
-        <w:t xml:space="preserve"> National Wildlife Refuge, New Mexico (1989 - present).</w:t>
-      </w:r>
-    </w:p>
-    <w:p>
-      <w:pPr>
-        <w:spacing w:before="100" w:beforeAutospacing="1" w:after="100" w:afterAutospacing="1"/>
-        <w:ind w:left="480" w:hanging="480"/>
-        <w:rPr>
-          <w:rFonts w:cs="Times New Roman"/>
-        </w:rPr>
-      </w:pPr>
-      <w:proofErr w:type="spellStart"/>
-      <w:r>
-        <w:rPr>
-          <w:rFonts w:cs="Times New Roman"/>
-        </w:rPr>
-        <w:t>Ohlberger</w:t>
-      </w:r>
-      <w:proofErr w:type="spellEnd"/>
-      <w:r>
-        <w:rPr>
-          <w:rFonts w:cs="Times New Roman"/>
-        </w:rPr>
-        <w:t xml:space="preserve">, J., </w:t>
-      </w:r>
-      <w:proofErr w:type="spellStart"/>
-      <w:r>
-        <w:rPr>
-          <w:rFonts w:cs="Times New Roman"/>
-        </w:rPr>
-        <w:t>Edeline</w:t>
-      </w:r>
-      <w:proofErr w:type="spellEnd"/>
-      <w:r>
-        <w:rPr>
-          <w:rFonts w:cs="Times New Roman"/>
-        </w:rPr>
-        <w:t xml:space="preserve">, E., </w:t>
-      </w:r>
-      <w:proofErr w:type="spellStart"/>
-      <w:r>
-        <w:rPr>
-          <w:rFonts w:cs="Times New Roman"/>
-        </w:rPr>
-        <w:t>Vøllestad</w:t>
-      </w:r>
-      <w:proofErr w:type="spellEnd"/>
-      <w:r>
-        <w:rPr>
-          <w:rFonts w:cs="Times New Roman"/>
-        </w:rPr>
-        <w:t xml:space="preserve">, L.A., </w:t>
-      </w:r>
-      <w:proofErr w:type="spellStart"/>
-      <w:r>
-        <w:rPr>
-          <w:rFonts w:cs="Times New Roman"/>
-        </w:rPr>
-        <w:t>Stenseth</w:t>
-      </w:r>
-      <w:proofErr w:type="spellEnd"/>
-      <w:r>
-        <w:rPr>
-          <w:rFonts w:cs="Times New Roman"/>
-        </w:rPr>
-        <w:t xml:space="preserve">, N.C. &amp; </w:t>
-      </w:r>
-      <w:proofErr w:type="spellStart"/>
-      <w:r>
-        <w:rPr>
-          <w:rFonts w:cs="Times New Roman"/>
-        </w:rPr>
-        <w:t>Claessen</w:t>
-      </w:r>
-      <w:proofErr w:type="spellEnd"/>
-      <w:r>
-        <w:rPr>
-          <w:rFonts w:cs="Times New Roman"/>
-        </w:rPr>
-        <w:t xml:space="preserve">, D. (2011) Temperature-Driven Regime Shifts in the Dynamics of Size-Structured Populations. </w:t>
+        <w:t xml:space="preserve">Yvon-Durocher, G. &amp; Allen, A.P. (2012) Linking community size structure and ecosystem functioning using metabolic theory. </w:t>
       </w:r>
       <w:r>
         <w:rPr>
@@ -3462,7 +2892,7 @@
           <w:i/>
           <w:iCs/>
         </w:rPr>
-        <w:t>The American Naturalist</w:t>
+        <w:t>Philosophical Transactions of the Royal Society B: Biological Sciences</w:t>
       </w:r>
       <w:r>
         <w:rPr>
@@ -3476,928 +2906,6 @@
           <w:b/>
           <w:bCs/>
         </w:rPr>
-        <w:t>177</w:t>
-      </w:r>
-      <w:r>
-        <w:rPr>
-          <w:rFonts w:cs="Times New Roman"/>
-        </w:rPr>
-        <w:t>, 211–223.</w:t>
-      </w:r>
-    </w:p>
-    <w:p>
-      <w:pPr>
-        <w:spacing w:before="100" w:beforeAutospacing="1" w:after="100" w:afterAutospacing="1"/>
-        <w:ind w:left="480" w:hanging="480"/>
-        <w:rPr>
-          <w:rFonts w:cs="Times New Roman"/>
-        </w:rPr>
-      </w:pPr>
-      <w:r>
-        <w:rPr>
-          <w:rFonts w:cs="Times New Roman"/>
-        </w:rPr>
-        <w:t>Riemer, K., Anderson-</w:t>
-      </w:r>
-      <w:proofErr w:type="spellStart"/>
-      <w:r>
-        <w:rPr>
-          <w:rFonts w:cs="Times New Roman"/>
-        </w:rPr>
-        <w:t>teixeira</w:t>
-      </w:r>
-      <w:proofErr w:type="spellEnd"/>
-      <w:r>
-        <w:rPr>
-          <w:rFonts w:cs="Times New Roman"/>
-        </w:rPr>
-        <w:t>, K.J., Smith, F.A., Harris, D.J. &amp; Ernest, S.K.M. (2018) Body size shifts influence effects of increasing temperatures on ectotherm metabolism. 958–967.</w:t>
-      </w:r>
-    </w:p>
-    <w:p>
-      <w:pPr>
-        <w:spacing w:before="100" w:beforeAutospacing="1" w:after="100" w:afterAutospacing="1"/>
-        <w:ind w:left="480" w:hanging="480"/>
-        <w:rPr>
-          <w:rFonts w:cs="Times New Roman"/>
-        </w:rPr>
-      </w:pPr>
-      <w:r>
-        <w:rPr>
-          <w:rFonts w:cs="Times New Roman"/>
-        </w:rPr>
-        <w:t xml:space="preserve">Riemer, K., </w:t>
-      </w:r>
-      <w:proofErr w:type="spellStart"/>
-      <w:r>
-        <w:rPr>
-          <w:rFonts w:cs="Times New Roman"/>
-        </w:rPr>
-        <w:t>Guralnick</w:t>
-      </w:r>
-      <w:proofErr w:type="spellEnd"/>
-      <w:r>
-        <w:rPr>
-          <w:rFonts w:cs="Times New Roman"/>
-        </w:rPr>
-        <w:t xml:space="preserve">, R.P. &amp; White, E.P. (2018) No general relationship between mass and temperature in endothermic species. </w:t>
-      </w:r>
-      <w:proofErr w:type="spellStart"/>
-      <w:r>
-        <w:rPr>
-          <w:rFonts w:cs="Times New Roman"/>
-          <w:i/>
-          <w:iCs/>
-        </w:rPr>
-        <w:t>eLife</w:t>
-      </w:r>
-      <w:proofErr w:type="spellEnd"/>
-      <w:r>
-        <w:rPr>
-          <w:rFonts w:cs="Times New Roman"/>
-        </w:rPr>
-        <w:t xml:space="preserve">, </w:t>
-      </w:r>
-      <w:r>
-        <w:rPr>
-          <w:rFonts w:cs="Times New Roman"/>
-          <w:b/>
-          <w:bCs/>
-        </w:rPr>
-        <w:t>7</w:t>
-      </w:r>
-      <w:r>
-        <w:rPr>
-          <w:rFonts w:cs="Times New Roman"/>
-        </w:rPr>
-        <w:t>, 1–16.</w:t>
-      </w:r>
-    </w:p>
-    <w:p>
-      <w:pPr>
-        <w:spacing w:before="100" w:beforeAutospacing="1" w:after="100" w:afterAutospacing="1"/>
-        <w:ind w:left="480" w:hanging="480"/>
-        <w:rPr>
-          <w:rFonts w:cs="Times New Roman"/>
-        </w:rPr>
-      </w:pPr>
-      <w:proofErr w:type="spellStart"/>
-      <w:r>
-        <w:rPr>
-          <w:rFonts w:cs="Times New Roman"/>
-        </w:rPr>
-        <w:t>Salewski</w:t>
-      </w:r>
-      <w:proofErr w:type="spellEnd"/>
-      <w:r>
-        <w:rPr>
-          <w:rFonts w:cs="Times New Roman"/>
-        </w:rPr>
-        <w:t xml:space="preserve">, V., </w:t>
-      </w:r>
-      <w:proofErr w:type="spellStart"/>
-      <w:r>
-        <w:rPr>
-          <w:rFonts w:cs="Times New Roman"/>
-        </w:rPr>
-        <w:t>Hochachka</w:t>
-      </w:r>
-      <w:proofErr w:type="spellEnd"/>
-      <w:r>
-        <w:rPr>
-          <w:rFonts w:cs="Times New Roman"/>
-        </w:rPr>
-        <w:t xml:space="preserve">, W.M. &amp; Fiedler, W. (2010) Global warming and Bergmann’s rule: do central European passerines adjust their body size to rising temperatures? </w:t>
-      </w:r>
-      <w:proofErr w:type="spellStart"/>
-      <w:r>
-        <w:rPr>
-          <w:rFonts w:cs="Times New Roman"/>
-          <w:i/>
-          <w:iCs/>
-        </w:rPr>
-        <w:t>Oecologia</w:t>
-      </w:r>
-      <w:proofErr w:type="spellEnd"/>
-      <w:r>
-        <w:rPr>
-          <w:rFonts w:cs="Times New Roman"/>
-        </w:rPr>
-        <w:t xml:space="preserve">, </w:t>
-      </w:r>
-      <w:r>
-        <w:rPr>
-          <w:rFonts w:cs="Times New Roman"/>
-          <w:b/>
-          <w:bCs/>
-        </w:rPr>
-        <w:t>162</w:t>
-      </w:r>
-      <w:r>
-        <w:rPr>
-          <w:rFonts w:cs="Times New Roman"/>
-        </w:rPr>
-        <w:t>, 247–260.</w:t>
-      </w:r>
-    </w:p>
-    <w:p>
-      <w:pPr>
-        <w:spacing w:before="100" w:beforeAutospacing="1" w:after="100" w:afterAutospacing="1"/>
-        <w:ind w:left="480" w:hanging="480"/>
-        <w:rPr>
-          <w:rFonts w:cs="Times New Roman"/>
-        </w:rPr>
-      </w:pPr>
-      <w:r>
-        <w:rPr>
-          <w:rFonts w:cs="Times New Roman"/>
-        </w:rPr>
-        <w:t xml:space="preserve">Sheridan, J.A. &amp; Bickford, D. (2011) Shrinking body size as an ecological response to climate change. </w:t>
-      </w:r>
-      <w:r>
-        <w:rPr>
-          <w:rFonts w:cs="Times New Roman"/>
-          <w:i/>
-          <w:iCs/>
-        </w:rPr>
-        <w:t>Nature Climate Change</w:t>
-      </w:r>
-      <w:r>
-        <w:rPr>
-          <w:rFonts w:cs="Times New Roman"/>
-        </w:rPr>
-        <w:t xml:space="preserve">, </w:t>
-      </w:r>
-      <w:r>
-        <w:rPr>
-          <w:rFonts w:cs="Times New Roman"/>
-          <w:b/>
-          <w:bCs/>
-        </w:rPr>
-        <w:t>1</w:t>
-      </w:r>
-      <w:r>
-        <w:rPr>
-          <w:rFonts w:cs="Times New Roman"/>
-        </w:rPr>
-        <w:t>, 401–406.</w:t>
-      </w:r>
-    </w:p>
-    <w:p>
-      <w:pPr>
-        <w:spacing w:before="100" w:beforeAutospacing="1" w:after="100" w:afterAutospacing="1"/>
-        <w:ind w:left="480" w:hanging="480"/>
-        <w:rPr>
-          <w:rFonts w:cs="Times New Roman"/>
-        </w:rPr>
-      </w:pPr>
-      <w:r>
-        <w:rPr>
-          <w:rFonts w:cs="Times New Roman"/>
-        </w:rPr>
-        <w:t xml:space="preserve">Smith, F., Betancourt, J. &amp; Brown, J. (1995) Evolution of body size in the woodrat over the past 25,000 years of climate change. </w:t>
-      </w:r>
-      <w:r>
-        <w:rPr>
-          <w:rFonts w:cs="Times New Roman"/>
-          <w:i/>
-          <w:iCs/>
-        </w:rPr>
-        <w:t>SCIENCE</w:t>
-      </w:r>
-      <w:r>
-        <w:rPr>
-          <w:rFonts w:cs="Times New Roman"/>
-        </w:rPr>
-        <w:t>.</w:t>
-      </w:r>
-    </w:p>
-    <w:p>
-      <w:pPr>
-        <w:spacing w:before="100" w:beforeAutospacing="1" w:after="100" w:afterAutospacing="1"/>
-        <w:ind w:left="480" w:hanging="480"/>
-        <w:rPr>
-          <w:rFonts w:cs="Times New Roman"/>
-        </w:rPr>
-      </w:pPr>
-      <w:r>
-        <w:rPr>
-          <w:rFonts w:cs="Times New Roman"/>
-        </w:rPr>
-        <w:t xml:space="preserve">Smith, F., Browning, H. &amp; Shepherd, U. (1998) The influence of climate change on the body mass of woodrats </w:t>
-      </w:r>
-      <w:proofErr w:type="spellStart"/>
-      <w:r>
-        <w:rPr>
-          <w:rFonts w:cs="Times New Roman"/>
-        </w:rPr>
-        <w:t>Neotoma</w:t>
-      </w:r>
-      <w:proofErr w:type="spellEnd"/>
-      <w:r>
-        <w:rPr>
-          <w:rFonts w:cs="Times New Roman"/>
-        </w:rPr>
-        <w:t xml:space="preserve"> in an arid region of New Mexico, USA. </w:t>
-      </w:r>
-      <w:proofErr w:type="spellStart"/>
-      <w:r>
-        <w:rPr>
-          <w:rFonts w:cs="Times New Roman"/>
-          <w:i/>
-          <w:iCs/>
-        </w:rPr>
-        <w:t>Ecography</w:t>
-      </w:r>
-      <w:proofErr w:type="spellEnd"/>
-      <w:r>
-        <w:rPr>
-          <w:rFonts w:cs="Times New Roman"/>
-        </w:rPr>
-        <w:t>.</w:t>
-      </w:r>
-    </w:p>
-    <w:p>
-      <w:pPr>
-        <w:spacing w:before="100" w:beforeAutospacing="1" w:after="100" w:afterAutospacing="1"/>
-        <w:ind w:left="480" w:hanging="480"/>
-        <w:rPr>
-          <w:rFonts w:cs="Times New Roman"/>
-        </w:rPr>
-      </w:pPr>
-      <w:proofErr w:type="spellStart"/>
-      <w:r>
-        <w:rPr>
-          <w:rFonts w:cs="Times New Roman"/>
-        </w:rPr>
-        <w:t>Steudel</w:t>
-      </w:r>
-      <w:proofErr w:type="spellEnd"/>
-      <w:r>
-        <w:rPr>
-          <w:rFonts w:cs="Times New Roman"/>
-        </w:rPr>
-        <w:t xml:space="preserve">, K., Porter, W.P. &amp; Sher, D. (1994) The biophysics of Bergmann’s rule: a comparison of the effects of pelage and body size variation on metabolic rate. </w:t>
-      </w:r>
-      <w:r>
-        <w:rPr>
-          <w:rFonts w:cs="Times New Roman"/>
-          <w:i/>
-          <w:iCs/>
-        </w:rPr>
-        <w:t>Canadian Journal of Zoology</w:t>
-      </w:r>
-      <w:r>
-        <w:rPr>
-          <w:rFonts w:cs="Times New Roman"/>
-        </w:rPr>
-        <w:t xml:space="preserve">, </w:t>
-      </w:r>
-      <w:r>
-        <w:rPr>
-          <w:rFonts w:cs="Times New Roman"/>
-          <w:b/>
-          <w:bCs/>
-        </w:rPr>
-        <w:t>72</w:t>
-      </w:r>
-      <w:r>
-        <w:rPr>
-          <w:rFonts w:cs="Times New Roman"/>
-        </w:rPr>
-        <w:t>, 70–77.</w:t>
-      </w:r>
-    </w:p>
-    <w:p>
-      <w:pPr>
-        <w:spacing w:before="100" w:beforeAutospacing="1" w:after="100" w:afterAutospacing="1"/>
-        <w:ind w:left="480" w:hanging="480"/>
-        <w:rPr>
-          <w:rFonts w:cs="Times New Roman"/>
-        </w:rPr>
-      </w:pPr>
-      <w:proofErr w:type="spellStart"/>
-      <w:r>
-        <w:rPr>
-          <w:rFonts w:cs="Times New Roman"/>
-        </w:rPr>
-        <w:t>Stirling</w:t>
-      </w:r>
-      <w:proofErr w:type="spellEnd"/>
-      <w:r>
-        <w:rPr>
-          <w:rFonts w:cs="Times New Roman"/>
-        </w:rPr>
-        <w:t xml:space="preserve">, I. &amp; </w:t>
-      </w:r>
-      <w:proofErr w:type="spellStart"/>
-      <w:r>
-        <w:rPr>
-          <w:rFonts w:cs="Times New Roman"/>
-        </w:rPr>
-        <w:t>Derocher</w:t>
-      </w:r>
-      <w:proofErr w:type="spellEnd"/>
-      <w:r>
-        <w:rPr>
-          <w:rFonts w:cs="Times New Roman"/>
-        </w:rPr>
-        <w:t xml:space="preserve">, A.E. (2012) Effects of climate warming on polar bears: A review of the evidence. </w:t>
-      </w:r>
-      <w:r>
-        <w:rPr>
-          <w:rFonts w:cs="Times New Roman"/>
-          <w:i/>
-          <w:iCs/>
-        </w:rPr>
-        <w:t>Global Change Biology</w:t>
-      </w:r>
-      <w:r>
-        <w:rPr>
-          <w:rFonts w:cs="Times New Roman"/>
-        </w:rPr>
-        <w:t xml:space="preserve">, </w:t>
-      </w:r>
-      <w:r>
-        <w:rPr>
-          <w:rFonts w:cs="Times New Roman"/>
-          <w:b/>
-          <w:bCs/>
-        </w:rPr>
-        <w:t>18</w:t>
-      </w:r>
-      <w:r>
-        <w:rPr>
-          <w:rFonts w:cs="Times New Roman"/>
-        </w:rPr>
-        <w:t>, 2694–2706.</w:t>
-      </w:r>
-    </w:p>
-    <w:p>
-      <w:pPr>
-        <w:spacing w:before="100" w:beforeAutospacing="1" w:after="100" w:afterAutospacing="1"/>
-        <w:ind w:left="480" w:hanging="480"/>
-        <w:rPr>
-          <w:rFonts w:cs="Times New Roman"/>
-        </w:rPr>
-      </w:pPr>
-      <w:r>
-        <w:rPr>
-          <w:rFonts w:cs="Times New Roman"/>
-        </w:rPr>
-        <w:t>Team, R.C. (2016) R: A Language and Environment for Statistical Computing.</w:t>
-      </w:r>
-    </w:p>
-    <w:p>
-      <w:pPr>
-        <w:spacing w:before="100" w:beforeAutospacing="1" w:after="100" w:afterAutospacing="1"/>
-        <w:ind w:left="480" w:hanging="480"/>
-        <w:rPr>
-          <w:rFonts w:cs="Times New Roman"/>
-        </w:rPr>
-      </w:pPr>
-      <w:proofErr w:type="spellStart"/>
-      <w:r>
-        <w:rPr>
-          <w:rFonts w:cs="Times New Roman"/>
-        </w:rPr>
-        <w:t>Teplitsky</w:t>
-      </w:r>
-      <w:proofErr w:type="spellEnd"/>
-      <w:r>
-        <w:rPr>
-          <w:rFonts w:cs="Times New Roman"/>
-        </w:rPr>
-        <w:t xml:space="preserve">, C., Mills, J. a, </w:t>
-      </w:r>
-      <w:proofErr w:type="spellStart"/>
-      <w:r>
-        <w:rPr>
-          <w:rFonts w:cs="Times New Roman"/>
-        </w:rPr>
-        <w:t>Alho</w:t>
-      </w:r>
-      <w:proofErr w:type="spellEnd"/>
-      <w:r>
-        <w:rPr>
-          <w:rFonts w:cs="Times New Roman"/>
-        </w:rPr>
-        <w:t xml:space="preserve">, J.S., </w:t>
-      </w:r>
-      <w:proofErr w:type="spellStart"/>
-      <w:r>
-        <w:rPr>
-          <w:rFonts w:cs="Times New Roman"/>
-        </w:rPr>
-        <w:t>Yarrall</w:t>
-      </w:r>
-      <w:proofErr w:type="spellEnd"/>
-      <w:r>
-        <w:rPr>
-          <w:rFonts w:cs="Times New Roman"/>
-        </w:rPr>
-        <w:t xml:space="preserve">, J.W. &amp; </w:t>
-      </w:r>
-      <w:proofErr w:type="spellStart"/>
-      <w:r>
-        <w:rPr>
-          <w:rFonts w:cs="Times New Roman"/>
-        </w:rPr>
-        <w:t>Merilä</w:t>
-      </w:r>
-      <w:proofErr w:type="spellEnd"/>
-      <w:r>
-        <w:rPr>
-          <w:rFonts w:cs="Times New Roman"/>
-        </w:rPr>
-        <w:t xml:space="preserve">, J. (2008) Bergmann’s rule and climate change revisited: disentangling environmental and genetic responses in a wild bird population. </w:t>
-      </w:r>
-      <w:r>
-        <w:rPr>
-          <w:rFonts w:cs="Times New Roman"/>
-          <w:i/>
-          <w:iCs/>
-        </w:rPr>
-        <w:t>Proceedings of the National Academy of Sciences of the United States of America</w:t>
-      </w:r>
-      <w:r>
-        <w:rPr>
-          <w:rFonts w:cs="Times New Roman"/>
-        </w:rPr>
-        <w:t xml:space="preserve">, </w:t>
-      </w:r>
-      <w:r>
-        <w:rPr>
-          <w:rFonts w:cs="Times New Roman"/>
-          <w:b/>
-          <w:bCs/>
-        </w:rPr>
-        <w:t>105</w:t>
-      </w:r>
-      <w:r>
-        <w:rPr>
-          <w:rFonts w:cs="Times New Roman"/>
-        </w:rPr>
-        <w:t>, 13492–6.</w:t>
-      </w:r>
-    </w:p>
-    <w:p>
-      <w:pPr>
-        <w:spacing w:before="100" w:beforeAutospacing="1" w:after="100" w:afterAutospacing="1"/>
-        <w:ind w:left="480" w:hanging="480"/>
-        <w:rPr>
-          <w:rFonts w:cs="Times New Roman"/>
-        </w:rPr>
-      </w:pPr>
-      <w:r>
-        <w:rPr>
-          <w:rFonts w:cs="Times New Roman"/>
-        </w:rPr>
-        <w:t xml:space="preserve">Van </w:t>
-      </w:r>
-      <w:proofErr w:type="spellStart"/>
-      <w:r>
-        <w:rPr>
-          <w:rFonts w:cs="Times New Roman"/>
-        </w:rPr>
-        <w:t>Buskirk</w:t>
-      </w:r>
-      <w:proofErr w:type="spellEnd"/>
-      <w:r>
-        <w:rPr>
-          <w:rFonts w:cs="Times New Roman"/>
-        </w:rPr>
-        <w:t xml:space="preserve">, J., </w:t>
-      </w:r>
-      <w:proofErr w:type="spellStart"/>
-      <w:r>
-        <w:rPr>
-          <w:rFonts w:cs="Times New Roman"/>
-        </w:rPr>
-        <w:t>Mulvihill</w:t>
-      </w:r>
-      <w:proofErr w:type="spellEnd"/>
-      <w:r>
-        <w:rPr>
-          <w:rFonts w:cs="Times New Roman"/>
-        </w:rPr>
-        <w:t xml:space="preserve">, R.S. &amp; </w:t>
-      </w:r>
-      <w:proofErr w:type="spellStart"/>
-      <w:r>
-        <w:rPr>
-          <w:rFonts w:cs="Times New Roman"/>
-        </w:rPr>
-        <w:t>Leberman</w:t>
-      </w:r>
-      <w:proofErr w:type="spellEnd"/>
-      <w:r>
-        <w:rPr>
-          <w:rFonts w:cs="Times New Roman"/>
-        </w:rPr>
-        <w:t xml:space="preserve">, R.C. (2010) Declining body sizes in North American birds associated with climate change. </w:t>
-      </w:r>
-      <w:proofErr w:type="spellStart"/>
-      <w:r>
-        <w:rPr>
-          <w:rFonts w:cs="Times New Roman"/>
-          <w:i/>
-          <w:iCs/>
-        </w:rPr>
-        <w:t>Oikos</w:t>
-      </w:r>
-      <w:proofErr w:type="spellEnd"/>
-      <w:r>
-        <w:rPr>
-          <w:rFonts w:cs="Times New Roman"/>
-        </w:rPr>
-        <w:t xml:space="preserve">, </w:t>
-      </w:r>
-      <w:r>
-        <w:rPr>
-          <w:rFonts w:cs="Times New Roman"/>
-          <w:b/>
-          <w:bCs/>
-        </w:rPr>
-        <w:t>119</w:t>
-      </w:r>
-      <w:r>
-        <w:rPr>
-          <w:rFonts w:cs="Times New Roman"/>
-        </w:rPr>
-        <w:t>, 1047–1055.</w:t>
-      </w:r>
-    </w:p>
-    <w:p>
-      <w:pPr>
-        <w:spacing w:before="100" w:beforeAutospacing="1" w:after="100" w:afterAutospacing="1"/>
-        <w:ind w:left="480" w:hanging="480"/>
-        <w:rPr>
-          <w:rFonts w:cs="Times New Roman"/>
-        </w:rPr>
-      </w:pPr>
-      <w:r>
-        <w:rPr>
-          <w:rFonts w:cs="Times New Roman"/>
-        </w:rPr>
-        <w:t xml:space="preserve">van der Have, T.M. &amp; de Jong, G. (1996) Adult Size in Ectotherms: Temperature Effects on Growth and Differentiation. </w:t>
-      </w:r>
-      <w:r>
-        <w:rPr>
-          <w:rFonts w:cs="Times New Roman"/>
-          <w:i/>
-          <w:iCs/>
-        </w:rPr>
-        <w:t>Journal of Theoretical Biology</w:t>
-      </w:r>
-      <w:r>
-        <w:rPr>
-          <w:rFonts w:cs="Times New Roman"/>
-        </w:rPr>
-        <w:t xml:space="preserve">, </w:t>
-      </w:r>
-      <w:r>
-        <w:rPr>
-          <w:rFonts w:cs="Times New Roman"/>
-          <w:b/>
-          <w:bCs/>
-        </w:rPr>
-        <w:t>183</w:t>
-      </w:r>
-      <w:r>
-        <w:rPr>
-          <w:rFonts w:cs="Times New Roman"/>
-        </w:rPr>
-        <w:t>, 329–340.</w:t>
-      </w:r>
-    </w:p>
-    <w:p>
-      <w:pPr>
-        <w:spacing w:before="100" w:beforeAutospacing="1" w:after="100" w:afterAutospacing="1"/>
-        <w:ind w:left="480" w:hanging="480"/>
-        <w:rPr>
-          <w:rFonts w:cs="Times New Roman"/>
-        </w:rPr>
-      </w:pPr>
-      <w:r>
-        <w:rPr>
-          <w:rFonts w:cs="Times New Roman"/>
-        </w:rPr>
-        <w:t xml:space="preserve">Walters, R.J. &amp; Hassall, M. (2006) The Temperature-Size Rule in ectotherms: May a general explanation exist after all? </w:t>
-      </w:r>
-      <w:r>
-        <w:rPr>
-          <w:rFonts w:cs="Times New Roman"/>
-          <w:i/>
-          <w:iCs/>
-        </w:rPr>
-        <w:t>The American Naturalist</w:t>
-      </w:r>
-      <w:r>
-        <w:rPr>
-          <w:rFonts w:cs="Times New Roman"/>
-        </w:rPr>
-        <w:t xml:space="preserve">, </w:t>
-      </w:r>
-      <w:r>
-        <w:rPr>
-          <w:rFonts w:cs="Times New Roman"/>
-          <w:b/>
-          <w:bCs/>
-        </w:rPr>
-        <w:t>167</w:t>
-      </w:r>
-      <w:r>
-        <w:rPr>
-          <w:rFonts w:cs="Times New Roman"/>
-        </w:rPr>
-        <w:t>, 510–523.</w:t>
-      </w:r>
-    </w:p>
-    <w:p>
-      <w:pPr>
-        <w:spacing w:before="100" w:beforeAutospacing="1" w:after="100" w:afterAutospacing="1"/>
-        <w:ind w:left="480" w:hanging="480"/>
-        <w:rPr>
-          <w:rFonts w:cs="Times New Roman"/>
-        </w:rPr>
-      </w:pPr>
-      <w:r>
-        <w:rPr>
-          <w:rFonts w:cs="Times New Roman"/>
-        </w:rPr>
-        <w:t xml:space="preserve">Watt, C., Mitchell, S. &amp; </w:t>
-      </w:r>
-      <w:proofErr w:type="spellStart"/>
-      <w:r>
-        <w:rPr>
-          <w:rFonts w:cs="Times New Roman"/>
-        </w:rPr>
-        <w:t>Salewski</w:t>
-      </w:r>
-      <w:proofErr w:type="spellEnd"/>
-      <w:r>
-        <w:rPr>
-          <w:rFonts w:cs="Times New Roman"/>
-        </w:rPr>
-        <w:t xml:space="preserve">, V. (2010) Bergmann’s rule; a concept cluster? </w:t>
-      </w:r>
-      <w:proofErr w:type="spellStart"/>
-      <w:r>
-        <w:rPr>
-          <w:rFonts w:cs="Times New Roman"/>
-          <w:i/>
-          <w:iCs/>
-        </w:rPr>
-        <w:t>Oikos</w:t>
-      </w:r>
-      <w:proofErr w:type="spellEnd"/>
-      <w:r>
-        <w:rPr>
-          <w:rFonts w:cs="Times New Roman"/>
-        </w:rPr>
-        <w:t xml:space="preserve">, </w:t>
-      </w:r>
-      <w:r>
-        <w:rPr>
-          <w:rFonts w:cs="Times New Roman"/>
-          <w:b/>
-          <w:bCs/>
-        </w:rPr>
-        <w:t>119</w:t>
-      </w:r>
-      <w:r>
-        <w:rPr>
-          <w:rFonts w:cs="Times New Roman"/>
-        </w:rPr>
-        <w:t>, 89–100.</w:t>
-      </w:r>
-    </w:p>
-    <w:p>
-      <w:pPr>
-        <w:spacing w:before="100" w:beforeAutospacing="1" w:after="100" w:afterAutospacing="1"/>
-        <w:ind w:left="480" w:hanging="480"/>
-        <w:rPr>
-          <w:rFonts w:cs="Times New Roman"/>
-        </w:rPr>
-      </w:pPr>
-      <w:r>
-        <w:rPr>
-          <w:rFonts w:cs="Times New Roman"/>
-        </w:rPr>
-        <w:t>Willmott, C.J. &amp; Matsuura, K. (2001) Terrestrial Air Temperature and Precipitation: Monthly and Annual Time Series (1950-1999).</w:t>
-      </w:r>
-    </w:p>
-    <w:p>
-      <w:pPr>
-        <w:spacing w:before="100" w:beforeAutospacing="1" w:after="100" w:afterAutospacing="1"/>
-        <w:ind w:left="480" w:hanging="480"/>
-        <w:rPr>
-          <w:rFonts w:cs="Times New Roman"/>
-        </w:rPr>
-      </w:pPr>
-      <w:r>
-        <w:rPr>
-          <w:rFonts w:cs="Times New Roman"/>
-        </w:rPr>
-        <w:t xml:space="preserve">Woodward, G., </w:t>
-      </w:r>
-      <w:proofErr w:type="spellStart"/>
-      <w:r>
-        <w:rPr>
-          <w:rFonts w:cs="Times New Roman"/>
-        </w:rPr>
-        <w:t>Ebenman</w:t>
-      </w:r>
-      <w:proofErr w:type="spellEnd"/>
-      <w:r>
-        <w:rPr>
-          <w:rFonts w:cs="Times New Roman"/>
-        </w:rPr>
-        <w:t xml:space="preserve">, B., Emmerson, M., Montoya, J.M., </w:t>
-      </w:r>
-      <w:proofErr w:type="spellStart"/>
-      <w:r>
-        <w:rPr>
-          <w:rFonts w:cs="Times New Roman"/>
-        </w:rPr>
-        <w:t>Olesen</w:t>
-      </w:r>
-      <w:proofErr w:type="spellEnd"/>
-      <w:r>
-        <w:rPr>
-          <w:rFonts w:cs="Times New Roman"/>
-        </w:rPr>
-        <w:t xml:space="preserve">, J.M., </w:t>
-      </w:r>
-      <w:proofErr w:type="spellStart"/>
-      <w:r>
-        <w:rPr>
-          <w:rFonts w:cs="Times New Roman"/>
-        </w:rPr>
-        <w:t>Valido</w:t>
-      </w:r>
-      <w:proofErr w:type="spellEnd"/>
-      <w:r>
-        <w:rPr>
-          <w:rFonts w:cs="Times New Roman"/>
-        </w:rPr>
-        <w:t xml:space="preserve">, A. &amp; Warren, P.H. (2005) Body size in ecological networks. </w:t>
-      </w:r>
-      <w:r>
-        <w:rPr>
-          <w:rFonts w:cs="Times New Roman"/>
-          <w:i/>
-          <w:iCs/>
-        </w:rPr>
-        <w:t>Trends in Ecology and Evolution</w:t>
-      </w:r>
-      <w:r>
-        <w:rPr>
-          <w:rFonts w:cs="Times New Roman"/>
-        </w:rPr>
-        <w:t xml:space="preserve">, </w:t>
-      </w:r>
-      <w:r>
-        <w:rPr>
-          <w:rFonts w:cs="Times New Roman"/>
-          <w:b/>
-          <w:bCs/>
-        </w:rPr>
-        <w:t>20</w:t>
-      </w:r>
-      <w:r>
-        <w:rPr>
-          <w:rFonts w:cs="Times New Roman"/>
-        </w:rPr>
-        <w:t>, 402–9.</w:t>
-      </w:r>
-    </w:p>
-    <w:p>
-      <w:pPr>
-        <w:spacing w:before="100" w:beforeAutospacing="1" w:after="100" w:afterAutospacing="1"/>
-        <w:ind w:left="480" w:hanging="480"/>
-        <w:rPr>
-          <w:rFonts w:cs="Times New Roman"/>
-        </w:rPr>
-      </w:pPr>
-      <w:r>
-        <w:rPr>
-          <w:rFonts w:cs="Times New Roman"/>
-        </w:rPr>
-        <w:t xml:space="preserve">Yom-Tov, Y. &amp; Geffen, E. (2011) Recent spatial and temporal changes in body size of terrestrial vertebrates: Probable causes and pitfalls. </w:t>
-      </w:r>
-      <w:r>
-        <w:rPr>
-          <w:rFonts w:cs="Times New Roman"/>
-          <w:i/>
-          <w:iCs/>
-        </w:rPr>
-        <w:t>Biological Reviews</w:t>
-      </w:r>
-      <w:r>
-        <w:rPr>
-          <w:rFonts w:cs="Times New Roman"/>
-        </w:rPr>
-        <w:t xml:space="preserve">, </w:t>
-      </w:r>
-      <w:r>
-        <w:rPr>
-          <w:rFonts w:cs="Times New Roman"/>
-          <w:b/>
-          <w:bCs/>
-        </w:rPr>
-        <w:t>86</w:t>
-      </w:r>
-      <w:r>
-        <w:rPr>
-          <w:rFonts w:cs="Times New Roman"/>
-        </w:rPr>
-        <w:t>, 531–541.</w:t>
-      </w:r>
-    </w:p>
-    <w:p>
-      <w:pPr>
-        <w:spacing w:before="100" w:beforeAutospacing="1" w:after="100" w:afterAutospacing="1"/>
-        <w:ind w:left="480" w:hanging="480"/>
-        <w:rPr>
-          <w:rFonts w:cs="Times New Roman"/>
-        </w:rPr>
-      </w:pPr>
-      <w:proofErr w:type="spellStart"/>
-      <w:r>
-        <w:rPr>
-          <w:rFonts w:cs="Times New Roman"/>
-        </w:rPr>
-        <w:t>Yvon</w:t>
-      </w:r>
-      <w:proofErr w:type="spellEnd"/>
-      <w:r>
-        <w:rPr>
-          <w:rFonts w:cs="Times New Roman"/>
-        </w:rPr>
-        <w:t xml:space="preserve">-Durocher, G. &amp; Allen, A.P. (2012) Linking community size structure and ecosystem functioning using metabolic theory. </w:t>
-      </w:r>
-      <w:r>
-        <w:rPr>
-          <w:rFonts w:cs="Times New Roman"/>
-          <w:i/>
-          <w:iCs/>
-        </w:rPr>
-        <w:t>Philosophical Transactions of the Royal Society B: Biological Sciences</w:t>
-      </w:r>
-      <w:r>
-        <w:rPr>
-          <w:rFonts w:cs="Times New Roman"/>
-        </w:rPr>
-        <w:t xml:space="preserve">, </w:t>
-      </w:r>
-      <w:r>
-        <w:rPr>
-          <w:rFonts w:cs="Times New Roman"/>
-          <w:b/>
-          <w:bCs/>
-        </w:rPr>
         <w:t>367</w:t>
       </w:r>
       <w:r>
@@ -4407,10 +2915,7 @@
         <w:t>, 2998–3007.</w:t>
       </w:r>
     </w:p>
-    <w:p>
-      <w:bookmarkStart w:id="0" w:name="_GoBack"/>
-      <w:bookmarkEnd w:id="0"/>
-    </w:p>
+    <w:p/>
     <w:p>
       <w:r>
         <w:rPr>
@@ -4662,8 +3167,8 @@
     <w:p/>
     <w:p/>
     <w:p>
-      <w:bookmarkStart w:id="1" w:name="t_ft_by_site_summary"/>
-      <w:bookmarkEnd w:id="1"/>
+      <w:bookmarkStart w:id="0" w:name="t_ft_by_site_summary"/>
+      <w:bookmarkEnd w:id="0"/>
     </w:p>
     <w:tbl>
       <w:tblPr>
@@ -5490,7 +3995,6 @@
               <w:ind w:left="40" w:right="40"/>
               <w:jc w:val="right"/>
             </w:pPr>
-            <w:proofErr w:type="spellStart"/>
             <w:r>
               <w:rPr>
                 <w:rFonts w:ascii="Arial" w:hAnsi="Arial" w:cs="Arial"/>
@@ -5500,7 +4004,6 @@
               </w:rPr>
               <w:t>Sevilleta</w:t>
             </w:r>
-            <w:proofErr w:type="spellEnd"/>
           </w:p>
         </w:tc>
         <w:tc>
@@ -5755,10 +4258,10 @@
           <w:noProof/>
         </w:rPr>
         <w:drawing>
-          <wp:inline distT="0" distB="0" distL="0" distR="0" wp14:anchorId="082C415E" wp14:editId="1BB2BCE3">
-            <wp:extent cx="5933440" cy="5090160"/>
-            <wp:effectExtent l="0" t="0" r="10160" b="0"/>
-            <wp:docPr id="2" name="Picture 2" descr="../plots/main_fig1.png"/>
+          <wp:inline distT="0" distB="0" distL="0" distR="0" wp14:anchorId="75352822" wp14:editId="7D67500D">
+            <wp:extent cx="5930900" cy="5092700"/>
+            <wp:effectExtent l="0" t="0" r="12700" b="12700"/>
+            <wp:docPr id="5" name="Picture 5" descr="../plots/main_fig1.png"/>
             <wp:cNvGraphicFramePr>
               <a:graphicFrameLocks xmlns:a="http://schemas.openxmlformats.org/drawingml/2006/main" noChangeAspect="1"/>
             </wp:cNvGraphicFramePr>
@@ -5766,7 +4269,7 @@
               <a:graphicData uri="http://schemas.openxmlformats.org/drawingml/2006/picture">
                 <pic:pic xmlns:pic="http://schemas.openxmlformats.org/drawingml/2006/picture">
                   <pic:nvPicPr>
-                    <pic:cNvPr id="0" name="Picture 2" descr="../plots/main_fig1.png"/>
+                    <pic:cNvPr id="0" name="Picture 1" descr="../plots/main_fig1.png"/>
                     <pic:cNvPicPr>
                       <a:picLocks noChangeAspect="1" noChangeArrowheads="1"/>
                     </pic:cNvPicPr>
@@ -5787,7 +4290,7 @@
                   <pic:spPr bwMode="auto">
                     <a:xfrm>
                       <a:off x="0" y="0"/>
-                      <a:ext cx="5933440" cy="5090160"/>
+                      <a:ext cx="5930900" cy="5092700"/>
                     </a:xfrm>
                     <a:prstGeom prst="rect">
                       <a:avLst/>
@@ -5820,7 +4323,19 @@
         <w:t>Temp-mass relationship and r distribution</w:t>
       </w:r>
       <w:r>
-        <w:t xml:space="preserve"> (green = statistically significant p-values; purple = not statistically significant p-values)</w:t>
+        <w:t xml:space="preserve"> (</w:t>
+      </w:r>
+      <w:r>
+        <w:t>black</w:t>
+      </w:r>
+      <w:r>
+        <w:t xml:space="preserve"> = statistically significant p-values; </w:t>
+      </w:r>
+      <w:r>
+        <w:t xml:space="preserve">grey </w:t>
+      </w:r>
+      <w:r>
+        <w:t>= not statistically significant p-values)</w:t>
       </w:r>
     </w:p>
     <w:p/>
@@ -5830,10 +4345,10 @@
           <w:noProof/>
         </w:rPr>
         <w:drawing>
-          <wp:inline distT="0" distB="0" distL="0" distR="0" wp14:anchorId="0908F2CE" wp14:editId="7CF22D82">
-            <wp:extent cx="5943600" cy="3718560"/>
-            <wp:effectExtent l="0" t="0" r="0" b="0"/>
-            <wp:docPr id="3" name="Picture 3" descr="../plots/main_fig2.png"/>
+          <wp:inline distT="0" distB="0" distL="0" distR="0" wp14:anchorId="3EE471A4" wp14:editId="7CC241B2">
+            <wp:extent cx="5943600" cy="3721100"/>
+            <wp:effectExtent l="0" t="0" r="0" b="12700"/>
+            <wp:docPr id="6" name="Picture 6" descr="../plots/main_fig2.png"/>
             <wp:cNvGraphicFramePr>
               <a:graphicFrameLocks xmlns:a="http://schemas.openxmlformats.org/drawingml/2006/main" noChangeAspect="1"/>
             </wp:cNvGraphicFramePr>
@@ -5841,7 +4356,7 @@
               <a:graphicData uri="http://schemas.openxmlformats.org/drawingml/2006/picture">
                 <pic:pic xmlns:pic="http://schemas.openxmlformats.org/drawingml/2006/picture">
                   <pic:nvPicPr>
-                    <pic:cNvPr id="0" name="Picture 3" descr="../plots/main_fig2.png"/>
+                    <pic:cNvPr id="0" name="Picture 2" descr="../plots/main_fig2.png"/>
                     <pic:cNvPicPr>
                       <a:picLocks noChangeAspect="1" noChangeArrowheads="1"/>
                     </pic:cNvPicPr>
@@ -5862,7 +4377,7 @@
                   <pic:spPr bwMode="auto">
                     <a:xfrm>
                       <a:off x="0" y="0"/>
-                      <a:ext cx="5943600" cy="3718560"/>
+                      <a:ext cx="5943600" cy="3721100"/>
                     </a:xfrm>
                     <a:prstGeom prst="rect">
                       <a:avLst/>
@@ -5984,15 +4499,7 @@
         <w:t xml:space="preserve">: </w:t>
       </w:r>
       <w:r>
-        <w:t xml:space="preserve">Results broken out for </w:t>
-      </w:r>
-      <w:proofErr w:type="spellStart"/>
-      <w:r>
-        <w:t>Sevilleta</w:t>
-      </w:r>
-      <w:proofErr w:type="spellEnd"/>
-      <w:r>
-        <w:t xml:space="preserve"> subsites</w:t>
+        <w:t>Results broken out for Sevilleta subsites</w:t>
       </w:r>
       <w:r>
         <w:t xml:space="preserve"> </w:t>
@@ -6082,19 +4589,10 @@
         </w:numPr>
       </w:pPr>
       <w:r>
-        <w:t>6</w:t>
-      </w:r>
-      <w:r>
-        <w:t xml:space="preserve">: </w:t>
-      </w:r>
-      <w:proofErr w:type="spellStart"/>
-      <w:r>
-        <w:t>Mrt</w:t>
-      </w:r>
-      <w:proofErr w:type="spellEnd"/>
-      <w:r>
-        <w:t xml:space="preserve"> split out by species</w:t>
-      </w:r>
+        <w:t xml:space="preserve">6: Time series of temp and mass together with p-values from model </w:t>
+      </w:r>
+      <w:bookmarkStart w:id="1" w:name="_GoBack"/>
+      <w:bookmarkEnd w:id="1"/>
     </w:p>
     <w:p>
       <w:pPr>
@@ -6105,7 +4603,10 @@
         </w:numPr>
       </w:pPr>
       <w:r>
-        <w:t xml:space="preserve">7: Results for species that are in more than one site </w:t>
+        <w:t>7</w:t>
+      </w:r>
+      <w:r>
+        <w:t>: Mrt split out by species</w:t>
       </w:r>
     </w:p>
     <w:p>
@@ -6113,14 +4614,14 @@
         <w:pStyle w:val="ListParagraph"/>
         <w:numPr>
           <w:ilvl w:val="0"/>
-          <w:numId w:val="22"/>
+          <w:numId w:val="21"/>
         </w:numPr>
       </w:pPr>
       <w:r>
         <w:t>8</w:t>
       </w:r>
       <w:r>
-        <w:t xml:space="preserve">: Time series of temp and mass together with p-values from model </w:t>
+        <w:t xml:space="preserve">: Results for species that are in more than one site </w:t>
       </w:r>
     </w:p>
     <w:p/>

</xml_diff>

<commit_message>
Complete figure legends for main and supplemental figs
</commit_message>
<xml_diff>
--- a/writing/manuscript.docx
+++ b/writing/manuscript.docx
@@ -2922,18 +2922,6 @@
           <w:b/>
         </w:rPr>
         <w:t>Main figures</w:t>
-      </w:r>
-    </w:p>
-    <w:p>
-      <w:pPr>
-        <w:pStyle w:val="ListParagraph"/>
-        <w:numPr>
-          <w:ilvl w:val="0"/>
-          <w:numId w:val="11"/>
-        </w:numPr>
-      </w:pPr>
-      <w:r>
-        <w:t>Figure 1: Site location map</w:t>
       </w:r>
     </w:p>
     <w:p/>
@@ -2994,20 +2982,294 @@
     </w:p>
     <w:p>
       <w:pPr>
-        <w:pStyle w:val="ListParagraph"/>
-        <w:numPr>
-          <w:ilvl w:val="0"/>
-          <w:numId w:val="11"/>
-        </w:numPr>
-      </w:pPr>
-      <w:r>
-        <w:t>Table 1</w:t>
-      </w:r>
-      <w:r>
-        <w:t xml:space="preserve">: </w:t>
-      </w:r>
-      <w:r>
-        <w:t>Site dataset metrics</w:t>
+        <w:rPr>
+          <w:b/>
+        </w:rPr>
+      </w:pPr>
+    </w:p>
+    <w:p>
+      <w:r>
+        <w:rPr>
+          <w:b/>
+        </w:rPr>
+        <w:t>Figure 1.</w:t>
+      </w:r>
+      <w:r>
+        <w:t xml:space="preserve"> Map of global terrestrial temperatures for December 2014 showing spatial locations of three sites. </w:t>
+      </w:r>
+    </w:p>
+    <w:p/>
+    <w:p/>
+    <w:p>
+      <w:r>
+        <w:rPr>
+          <w:noProof/>
+        </w:rPr>
+        <w:drawing>
+          <wp:inline distT="0" distB="0" distL="0" distR="0" wp14:anchorId="75352822" wp14:editId="7D67500D">
+            <wp:extent cx="5930900" cy="5092700"/>
+            <wp:effectExtent l="0" t="0" r="12700" b="12700"/>
+            <wp:docPr id="5" name="Picture 5" descr="../plots/main_fig1.png"/>
+            <wp:cNvGraphicFramePr>
+              <a:graphicFrameLocks xmlns:a="http://schemas.openxmlformats.org/drawingml/2006/main" noChangeAspect="1"/>
+            </wp:cNvGraphicFramePr>
+            <a:graphic xmlns:a="http://schemas.openxmlformats.org/drawingml/2006/main">
+              <a:graphicData uri="http://schemas.openxmlformats.org/drawingml/2006/picture">
+                <pic:pic xmlns:pic="http://schemas.openxmlformats.org/drawingml/2006/picture">
+                  <pic:nvPicPr>
+                    <pic:cNvPr id="0" name="Picture 1" descr="../plots/main_fig1.png"/>
+                    <pic:cNvPicPr>
+                      <a:picLocks noChangeAspect="1" noChangeArrowheads="1"/>
+                    </pic:cNvPicPr>
+                  </pic:nvPicPr>
+                  <pic:blipFill>
+                    <a:blip r:embed="rId6">
+                      <a:extLst>
+                        <a:ext uri="{28A0092B-C50C-407E-A947-70E740481C1C}">
+                          <a14:useLocalDpi xmlns:a14="http://schemas.microsoft.com/office/drawing/2010/main" val="0"/>
+                        </a:ext>
+                      </a:extLst>
+                    </a:blip>
+                    <a:srcRect/>
+                    <a:stretch>
+                      <a:fillRect/>
+                    </a:stretch>
+                  </pic:blipFill>
+                  <pic:spPr bwMode="auto">
+                    <a:xfrm>
+                      <a:off x="0" y="0"/>
+                      <a:ext cx="5930900" cy="5092700"/>
+                    </a:xfrm>
+                    <a:prstGeom prst="rect">
+                      <a:avLst/>
+                    </a:prstGeom>
+                    <a:noFill/>
+                    <a:ln>
+                      <a:noFill/>
+                    </a:ln>
+                  </pic:spPr>
+                </pic:pic>
+              </a:graphicData>
+            </a:graphic>
+          </wp:inline>
+        </w:drawing>
+      </w:r>
+    </w:p>
+    <w:p/>
+    <w:p>
+      <w:r>
+        <w:rPr>
+          <w:b/>
+        </w:rPr>
+        <w:t>Figure 2.</w:t>
+      </w:r>
+      <w:r>
+        <w:t xml:space="preserve"> Trends in temperature and mass at each site. </w:t>
+      </w:r>
+      <w:r>
+        <w:t xml:space="preserve">Mean annual temperatures at Portal (A), Fray Jorge (B), and Sevilleta (C) are black points, </w:t>
+      </w:r>
+      <w:r>
+        <w:t xml:space="preserve">with linear regression trend </w:t>
+      </w:r>
+      <w:r>
+        <w:t xml:space="preserve">for temperature </w:t>
+      </w:r>
+      <w:r>
+        <w:t xml:space="preserve">as blue line and confidence intervals as grey shading. (D-F) </w:t>
+      </w:r>
+      <w:r>
+        <w:t xml:space="preserve">Species mean annual masses shown as points of different colors, with linear regression line of corresponding color for trend in mass, by site. (G-I) Distribution of mean annual mass slope from mass time series dynamic regression model for all species by site, with statistically significant values shown in black </w:t>
+      </w:r>
+      <w:r>
+        <w:t xml:space="preserve">and not statistically significant in grey. Vertical red line at slope of zero. </w:t>
+      </w:r>
+    </w:p>
+    <w:p/>
+    <w:p/>
+    <w:p>
+      <w:r>
+        <w:rPr>
+          <w:noProof/>
+        </w:rPr>
+        <w:drawing>
+          <wp:inline distT="0" distB="0" distL="0" distR="0" wp14:anchorId="3EE471A4" wp14:editId="7CC241B2">
+            <wp:extent cx="5943600" cy="3721100"/>
+            <wp:effectExtent l="0" t="0" r="0" b="12700"/>
+            <wp:docPr id="6" name="Picture 6" descr="../plots/main_fig2.png"/>
+            <wp:cNvGraphicFramePr>
+              <a:graphicFrameLocks xmlns:a="http://schemas.openxmlformats.org/drawingml/2006/main" noChangeAspect="1"/>
+            </wp:cNvGraphicFramePr>
+            <a:graphic xmlns:a="http://schemas.openxmlformats.org/drawingml/2006/main">
+              <a:graphicData uri="http://schemas.openxmlformats.org/drawingml/2006/picture">
+                <pic:pic xmlns:pic="http://schemas.openxmlformats.org/drawingml/2006/picture">
+                  <pic:nvPicPr>
+                    <pic:cNvPr id="0" name="Picture 2" descr="../plots/main_fig2.png"/>
+                    <pic:cNvPicPr>
+                      <a:picLocks noChangeAspect="1" noChangeArrowheads="1"/>
+                    </pic:cNvPicPr>
+                  </pic:nvPicPr>
+                  <pic:blipFill>
+                    <a:blip r:embed="rId7">
+                      <a:extLst>
+                        <a:ext uri="{28A0092B-C50C-407E-A947-70E740481C1C}">
+                          <a14:useLocalDpi xmlns:a14="http://schemas.microsoft.com/office/drawing/2010/main" val="0"/>
+                        </a:ext>
+                      </a:extLst>
+                    </a:blip>
+                    <a:srcRect/>
+                    <a:stretch>
+                      <a:fillRect/>
+                    </a:stretch>
+                  </pic:blipFill>
+                  <pic:spPr bwMode="auto">
+                    <a:xfrm>
+                      <a:off x="0" y="0"/>
+                      <a:ext cx="5943600" cy="3721100"/>
+                    </a:xfrm>
+                    <a:prstGeom prst="rect">
+                      <a:avLst/>
+                    </a:prstGeom>
+                    <a:noFill/>
+                    <a:ln>
+                      <a:noFill/>
+                    </a:ln>
+                  </pic:spPr>
+                </pic:pic>
+              </a:graphicData>
+            </a:graphic>
+          </wp:inline>
+        </w:drawing>
+      </w:r>
+    </w:p>
+    <w:p/>
+    <w:p>
+      <w:r>
+        <w:rPr>
+          <w:b/>
+        </w:rPr>
+        <w:t>Figure 3.</w:t>
+      </w:r>
+      <w:r>
+        <w:t xml:space="preserve"> </w:t>
+      </w:r>
+      <w:r>
+        <w:t>Each species relationship</w:t>
+      </w:r>
+      <w:r>
+        <w:t xml:space="preserve"> between mean annual tempe</w:t>
+      </w:r>
+      <w:r>
+        <w:t xml:space="preserve">rature and mean annual mass </w:t>
+      </w:r>
+      <w:r>
+        <w:t xml:space="preserve">shown as points, with one color per species, for Portal (A), Fray Jorge (B), and Sevilleta (C). Liner regression trend for each species temperature-mass relationship shown in corresponding color. (D-F) Distribution of r values </w:t>
+      </w:r>
+      <w:r>
+        <w:t xml:space="preserve">from linear regression </w:t>
+      </w:r>
+      <w:r>
+        <w:t xml:space="preserve">for each species temperature-mass relationship by site, with statistically significant values shown in black and not statistically significant in grey. Vertical red line at slope of zero. </w:t>
+      </w:r>
+    </w:p>
+    <w:p/>
+    <w:p/>
+    <w:p>
+      <w:r>
+        <w:rPr>
+          <w:noProof/>
+        </w:rPr>
+        <w:drawing>
+          <wp:inline distT="0" distB="0" distL="0" distR="0" wp14:anchorId="2C316328" wp14:editId="41909A59">
+            <wp:extent cx="5933440" cy="5090160"/>
+            <wp:effectExtent l="0" t="0" r="10160" b="0"/>
+            <wp:docPr id="4" name="Picture 4" descr="../plots/synth_fig.png"/>
+            <wp:cNvGraphicFramePr>
+              <a:graphicFrameLocks xmlns:a="http://schemas.openxmlformats.org/drawingml/2006/main" noChangeAspect="1"/>
+            </wp:cNvGraphicFramePr>
+            <a:graphic xmlns:a="http://schemas.openxmlformats.org/drawingml/2006/main">
+              <a:graphicData uri="http://schemas.openxmlformats.org/drawingml/2006/picture">
+                <pic:pic xmlns:pic="http://schemas.openxmlformats.org/drawingml/2006/picture">
+                  <pic:nvPicPr>
+                    <pic:cNvPr id="0" name="Picture 4" descr="../plots/synth_fig.png"/>
+                    <pic:cNvPicPr>
+                      <a:picLocks noChangeAspect="1" noChangeArrowheads="1"/>
+                    </pic:cNvPicPr>
+                  </pic:nvPicPr>
+                  <pic:blipFill>
+                    <a:blip r:embed="rId8">
+                      <a:extLst>
+                        <a:ext uri="{28A0092B-C50C-407E-A947-70E740481C1C}">
+                          <a14:useLocalDpi xmlns:a14="http://schemas.microsoft.com/office/drawing/2010/main" val="0"/>
+                        </a:ext>
+                      </a:extLst>
+                    </a:blip>
+                    <a:srcRect/>
+                    <a:stretch>
+                      <a:fillRect/>
+                    </a:stretch>
+                  </pic:blipFill>
+                  <pic:spPr bwMode="auto">
+                    <a:xfrm>
+                      <a:off x="0" y="0"/>
+                      <a:ext cx="5933440" cy="5090160"/>
+                    </a:xfrm>
+                    <a:prstGeom prst="rect">
+                      <a:avLst/>
+                    </a:prstGeom>
+                    <a:noFill/>
+                    <a:ln>
+                      <a:noFill/>
+                    </a:ln>
+                  </pic:spPr>
+                </pic:pic>
+              </a:graphicData>
+            </a:graphic>
+          </wp:inline>
+        </w:drawing>
+      </w:r>
+    </w:p>
+    <w:p>
+      <w:pPr>
+        <w:rPr>
+          <w:b/>
+        </w:rPr>
+      </w:pPr>
+    </w:p>
+    <w:p>
+      <w:r>
+        <w:rPr>
+          <w:b/>
+        </w:rPr>
+        <w:t>Figure 4.</w:t>
+      </w:r>
+      <w:r>
+        <w:t xml:space="preserve"> </w:t>
+      </w:r>
+      <w:r>
+        <w:t>Absolute change in temperature experienced by each sp</w:t>
+      </w:r>
+      <w:r>
+        <w:t>ecies, from linear regression of mean annual temperatures, compared to the percent change in each species mass, from linear regression of mean annual masses. Points</w:t>
+      </w:r>
+      <w:r>
+        <w:t xml:space="preserve"> </w:t>
+      </w:r>
+      <w:r>
+        <w:t xml:space="preserve">for species with statistically significant temperature-mass relationships are filled, while open points show not statistically significant relationships. Sites are indicated by color of points. </w:t>
+      </w:r>
+    </w:p>
+    <w:p/>
+    <w:p/>
+    <w:p>
+      <w:r>
+        <w:rPr>
+          <w:b/>
+        </w:rPr>
+        <w:t>Table 1.</w:t>
+      </w:r>
+      <w:r>
+        <w:t xml:space="preserve"> Summary statistics for all individual records and by site. </w:t>
       </w:r>
     </w:p>
     <w:p/>
@@ -4226,405 +4488,157 @@
       </w:tr>
     </w:tbl>
     <w:p/>
-    <w:p/>
-    <w:p>
-      <w:pPr>
-        <w:pStyle w:val="ListParagraph"/>
-        <w:numPr>
-          <w:ilvl w:val="0"/>
-          <w:numId w:val="11"/>
-        </w:numPr>
-      </w:pPr>
-      <w:r>
-        <w:t xml:space="preserve">Figure 2: </w:t>
-      </w:r>
-      <w:r>
-        <w:t>Yearly</w:t>
-      </w:r>
-      <w:r>
-        <w:t xml:space="preserve"> temp, yearly mass,</w:t>
-      </w:r>
-      <w:r>
-        <w:t xml:space="preserve"> </w:t>
-      </w:r>
-      <w:r>
-        <w:t>and yearly mass slope distribution</w:t>
-      </w:r>
-    </w:p>
-    <w:p/>
-    <w:p>
-      <w:r>
-        <w:rPr>
-          <w:noProof/>
-        </w:rPr>
-        <w:drawing>
-          <wp:inline distT="0" distB="0" distL="0" distR="0" wp14:anchorId="75352822" wp14:editId="7D67500D">
-            <wp:extent cx="5930900" cy="5092700"/>
-            <wp:effectExtent l="0" t="0" r="12700" b="12700"/>
-            <wp:docPr id="5" name="Picture 5" descr="../plots/main_fig1.png"/>
-            <wp:cNvGraphicFramePr>
-              <a:graphicFrameLocks xmlns:a="http://schemas.openxmlformats.org/drawingml/2006/main" noChangeAspect="1"/>
-            </wp:cNvGraphicFramePr>
-            <a:graphic xmlns:a="http://schemas.openxmlformats.org/drawingml/2006/main">
-              <a:graphicData uri="http://schemas.openxmlformats.org/drawingml/2006/picture">
-                <pic:pic xmlns:pic="http://schemas.openxmlformats.org/drawingml/2006/picture">
-                  <pic:nvPicPr>
-                    <pic:cNvPr id="0" name="Picture 1" descr="../plots/main_fig1.png"/>
-                    <pic:cNvPicPr>
-                      <a:picLocks noChangeAspect="1" noChangeArrowheads="1"/>
-                    </pic:cNvPicPr>
-                  </pic:nvPicPr>
-                  <pic:blipFill>
-                    <a:blip r:embed="rId6">
-                      <a:extLst>
-                        <a:ext uri="{28A0092B-C50C-407E-A947-70E740481C1C}">
-                          <a14:useLocalDpi xmlns:a14="http://schemas.microsoft.com/office/drawing/2010/main" val="0"/>
-                        </a:ext>
-                      </a:extLst>
-                    </a:blip>
-                    <a:srcRect/>
-                    <a:stretch>
-                      <a:fillRect/>
-                    </a:stretch>
-                  </pic:blipFill>
-                  <pic:spPr bwMode="auto">
-                    <a:xfrm>
-                      <a:off x="0" y="0"/>
-                      <a:ext cx="5930900" cy="5092700"/>
-                    </a:xfrm>
-                    <a:prstGeom prst="rect">
-                      <a:avLst/>
-                    </a:prstGeom>
-                    <a:noFill/>
-                    <a:ln>
-                      <a:noFill/>
-                    </a:ln>
-                  </pic:spPr>
-                </pic:pic>
-              </a:graphicData>
-            </a:graphic>
-          </wp:inline>
-        </w:drawing>
-      </w:r>
-    </w:p>
-    <w:p/>
-    <w:p>
-      <w:pPr>
-        <w:pStyle w:val="ListParagraph"/>
-        <w:numPr>
-          <w:ilvl w:val="0"/>
-          <w:numId w:val="11"/>
-        </w:numPr>
-      </w:pPr>
-      <w:r>
-        <w:t xml:space="preserve">Figure 3: </w:t>
-      </w:r>
-      <w:r>
-        <w:t>Temp-mass relationship and r distribution</w:t>
-      </w:r>
-      <w:r>
-        <w:t xml:space="preserve"> (</w:t>
-      </w:r>
-      <w:r>
-        <w:t>black</w:t>
-      </w:r>
-      <w:r>
-        <w:t xml:space="preserve"> = statistically significant p-values; </w:t>
-      </w:r>
-      <w:r>
-        <w:t xml:space="preserve">grey </w:t>
-      </w:r>
-      <w:r>
-        <w:t>= not statistically significant p-values)</w:t>
-      </w:r>
-    </w:p>
-    <w:p/>
-    <w:p>
-      <w:r>
-        <w:rPr>
-          <w:noProof/>
-        </w:rPr>
-        <w:drawing>
-          <wp:inline distT="0" distB="0" distL="0" distR="0" wp14:anchorId="3EE471A4" wp14:editId="7CC241B2">
-            <wp:extent cx="5943600" cy="3721100"/>
-            <wp:effectExtent l="0" t="0" r="0" b="12700"/>
-            <wp:docPr id="6" name="Picture 6" descr="../plots/main_fig2.png"/>
-            <wp:cNvGraphicFramePr>
-              <a:graphicFrameLocks xmlns:a="http://schemas.openxmlformats.org/drawingml/2006/main" noChangeAspect="1"/>
-            </wp:cNvGraphicFramePr>
-            <a:graphic xmlns:a="http://schemas.openxmlformats.org/drawingml/2006/main">
-              <a:graphicData uri="http://schemas.openxmlformats.org/drawingml/2006/picture">
-                <pic:pic xmlns:pic="http://schemas.openxmlformats.org/drawingml/2006/picture">
-                  <pic:nvPicPr>
-                    <pic:cNvPr id="0" name="Picture 2" descr="../plots/main_fig2.png"/>
-                    <pic:cNvPicPr>
-                      <a:picLocks noChangeAspect="1" noChangeArrowheads="1"/>
-                    </pic:cNvPicPr>
-                  </pic:nvPicPr>
-                  <pic:blipFill>
-                    <a:blip r:embed="rId7">
-                      <a:extLst>
-                        <a:ext uri="{28A0092B-C50C-407E-A947-70E740481C1C}">
-                          <a14:useLocalDpi xmlns:a14="http://schemas.microsoft.com/office/drawing/2010/main" val="0"/>
-                        </a:ext>
-                      </a:extLst>
-                    </a:blip>
-                    <a:srcRect/>
-                    <a:stretch>
-                      <a:fillRect/>
-                    </a:stretch>
-                  </pic:blipFill>
-                  <pic:spPr bwMode="auto">
-                    <a:xfrm>
-                      <a:off x="0" y="0"/>
-                      <a:ext cx="5943600" cy="3721100"/>
-                    </a:xfrm>
-                    <a:prstGeom prst="rect">
-                      <a:avLst/>
-                    </a:prstGeom>
-                    <a:noFill/>
-                    <a:ln>
-                      <a:noFill/>
-                    </a:ln>
-                  </pic:spPr>
-                </pic:pic>
-              </a:graphicData>
-            </a:graphic>
-          </wp:inline>
-        </w:drawing>
-      </w:r>
-    </w:p>
-    <w:p/>
-    <w:p>
-      <w:pPr>
-        <w:pStyle w:val="ListParagraph"/>
-        <w:numPr>
-          <w:ilvl w:val="0"/>
-          <w:numId w:val="11"/>
-        </w:numPr>
-      </w:pPr>
-      <w:r>
-        <w:t>Figure 4</w:t>
-      </w:r>
-      <w:r>
-        <w:t xml:space="preserve">: </w:t>
-      </w:r>
-      <w:r>
-        <w:t>Mass change over time compared to temp change over time by species</w:t>
-      </w:r>
-    </w:p>
-    <w:p/>
-    <w:p>
-      <w:r>
-        <w:rPr>
-          <w:noProof/>
-        </w:rPr>
-        <w:drawing>
-          <wp:inline distT="0" distB="0" distL="0" distR="0" wp14:anchorId="2C316328" wp14:editId="41909A59">
-            <wp:extent cx="5933440" cy="5090160"/>
-            <wp:effectExtent l="0" t="0" r="10160" b="0"/>
-            <wp:docPr id="4" name="Picture 4" descr="../plots/synth_fig.png"/>
-            <wp:cNvGraphicFramePr>
-              <a:graphicFrameLocks xmlns:a="http://schemas.openxmlformats.org/drawingml/2006/main" noChangeAspect="1"/>
-            </wp:cNvGraphicFramePr>
-            <a:graphic xmlns:a="http://schemas.openxmlformats.org/drawingml/2006/main">
-              <a:graphicData uri="http://schemas.openxmlformats.org/drawingml/2006/picture">
-                <pic:pic xmlns:pic="http://schemas.openxmlformats.org/drawingml/2006/picture">
-                  <pic:nvPicPr>
-                    <pic:cNvPr id="0" name="Picture 4" descr="../plots/synth_fig.png"/>
-                    <pic:cNvPicPr>
-                      <a:picLocks noChangeAspect="1" noChangeArrowheads="1"/>
-                    </pic:cNvPicPr>
-                  </pic:nvPicPr>
-                  <pic:blipFill>
-                    <a:blip r:embed="rId8">
-                      <a:extLst>
-                        <a:ext uri="{28A0092B-C50C-407E-A947-70E740481C1C}">
-                          <a14:useLocalDpi xmlns:a14="http://schemas.microsoft.com/office/drawing/2010/main" val="0"/>
-                        </a:ext>
-                      </a:extLst>
-                    </a:blip>
-                    <a:srcRect/>
-                    <a:stretch>
-                      <a:fillRect/>
-                    </a:stretch>
-                  </pic:blipFill>
-                  <pic:spPr bwMode="auto">
-                    <a:xfrm>
-                      <a:off x="0" y="0"/>
-                      <a:ext cx="5933440" cy="5090160"/>
-                    </a:xfrm>
-                    <a:prstGeom prst="rect">
-                      <a:avLst/>
-                    </a:prstGeom>
-                    <a:noFill/>
-                    <a:ln>
-                      <a:noFill/>
-                    </a:ln>
-                  </pic:spPr>
-                </pic:pic>
-              </a:graphicData>
-            </a:graphic>
-          </wp:inline>
-        </w:drawing>
-      </w:r>
-    </w:p>
-    <w:p/>
-    <w:p>
-      <w:pPr>
-        <w:pStyle w:val="ListParagraph"/>
-      </w:pPr>
-    </w:p>
-    <w:p>
-      <w:r>
-        <w:rPr>
-          <w:b/>
-        </w:rPr>
-        <w:t>Supplemental figures</w:t>
-      </w:r>
-    </w:p>
-    <w:p/>
-    <w:p>
-      <w:pPr>
-        <w:pStyle w:val="ListParagraph"/>
-        <w:numPr>
-          <w:ilvl w:val="0"/>
-          <w:numId w:val="21"/>
-        </w:numPr>
-      </w:pPr>
-      <w:r>
-        <w:t>1</w:t>
-      </w:r>
-      <w:r>
-        <w:t xml:space="preserve">: </w:t>
-      </w:r>
-      <w:r>
-        <w:t>Results broken out for Sevilleta subsites</w:t>
-      </w:r>
-      <w:r>
-        <w:t xml:space="preserve"> </w:t>
-      </w:r>
-    </w:p>
-    <w:p>
-      <w:pPr>
-        <w:pStyle w:val="ListParagraph"/>
-        <w:numPr>
-          <w:ilvl w:val="0"/>
-          <w:numId w:val="21"/>
-        </w:numPr>
-      </w:pPr>
-      <w:r>
-        <w:t>2</w:t>
-      </w:r>
-      <w:r>
-        <w:t xml:space="preserve">: Sensitivity analyses </w:t>
-      </w:r>
-      <w:r>
-        <w:t xml:space="preserve">for </w:t>
-      </w:r>
-      <w:r>
-        <w:t>thresholds</w:t>
-      </w:r>
-    </w:p>
-    <w:p>
-      <w:pPr>
-        <w:pStyle w:val="ListParagraph"/>
-        <w:numPr>
-          <w:ilvl w:val="0"/>
-          <w:numId w:val="21"/>
-        </w:numPr>
-      </w:pPr>
-      <w:r>
-        <w:t>3</w:t>
-      </w:r>
-      <w:r>
-        <w:t>: Species codes with sci</w:t>
-      </w:r>
-      <w:r>
-        <w:t>entific</w:t>
-      </w:r>
-      <w:r>
-        <w:t xml:space="preserve"> names </w:t>
-      </w:r>
-    </w:p>
-    <w:p>
-      <w:pPr>
-        <w:pStyle w:val="ListParagraph"/>
-        <w:numPr>
-          <w:ilvl w:val="0"/>
-          <w:numId w:val="21"/>
-        </w:numPr>
-      </w:pPr>
-      <w:r>
-        <w:t>4</w:t>
-      </w:r>
-      <w:r>
-        <w:t xml:space="preserve">: </w:t>
-      </w:r>
-      <w:r>
-        <w:t xml:space="preserve">Figures of ARIMA model diagnostics by species </w:t>
-      </w:r>
-    </w:p>
-    <w:p>
-      <w:pPr>
-        <w:pStyle w:val="ListParagraph"/>
-        <w:numPr>
-          <w:ilvl w:val="0"/>
-          <w:numId w:val="21"/>
-        </w:numPr>
-      </w:pPr>
-      <w:r>
-        <w:t>5</w:t>
-      </w:r>
-      <w:r>
-        <w:t xml:space="preserve">: Yearly mass split out by species </w:t>
-      </w:r>
-    </w:p>
-    <w:p>
-      <w:pPr>
-        <w:pStyle w:val="ListParagraph"/>
-        <w:numPr>
-          <w:ilvl w:val="0"/>
-          <w:numId w:val="21"/>
-        </w:numPr>
-      </w:pPr>
-      <w:r>
-        <w:t xml:space="preserve">6: Time series of temp and mass together with p-values from model </w:t>
-      </w:r>
+    <w:p>
       <w:bookmarkStart w:id="1" w:name="_GoBack"/>
       <w:bookmarkEnd w:id="1"/>
     </w:p>
-    <w:p>
-      <w:pPr>
-        <w:pStyle w:val="ListParagraph"/>
-        <w:numPr>
-          <w:ilvl w:val="0"/>
-          <w:numId w:val="21"/>
-        </w:numPr>
-      </w:pPr>
-      <w:r>
-        <w:t>7</w:t>
-      </w:r>
-      <w:r>
-        <w:t>: Mrt split out by species</w:t>
-      </w:r>
-    </w:p>
-    <w:p>
-      <w:pPr>
-        <w:pStyle w:val="ListParagraph"/>
-        <w:numPr>
-          <w:ilvl w:val="0"/>
-          <w:numId w:val="21"/>
-        </w:numPr>
-      </w:pPr>
-      <w:r>
-        <w:t>8</w:t>
-      </w:r>
-      <w:r>
-        <w:t xml:space="preserve">: Results for species that are in more than one site </w:t>
-      </w:r>
-    </w:p>
     <w:p/>
+    <w:p>
+      <w:r>
+        <w:rPr>
+          <w:b/>
+        </w:rPr>
+        <w:t>Supplement</w:t>
+      </w:r>
+      <w:r>
+        <w:rPr>
+          <w:b/>
+        </w:rPr>
+        <w:t xml:space="preserve"> figure</w:t>
+      </w:r>
+      <w:r>
+        <w:rPr>
+          <w:b/>
+        </w:rPr>
+        <w:t xml:space="preserve"> legends</w:t>
+      </w:r>
+    </w:p>
+    <w:p/>
+    <w:p>
+      <w:r>
+        <w:rPr>
+          <w:b/>
+        </w:rPr>
+        <w:t>Supplement 1.</w:t>
+      </w:r>
+      <w:r>
+        <w:t xml:space="preserve"> </w:t>
+      </w:r>
+      <w:r>
+        <w:t xml:space="preserve">Trends in </w:t>
+      </w:r>
+      <w:r>
+        <w:t xml:space="preserve">mean annual </w:t>
+      </w:r>
+      <w:r>
+        <w:t xml:space="preserve">temperature, </w:t>
+      </w:r>
+      <w:r>
+        <w:t xml:space="preserve">mean annual </w:t>
+      </w:r>
+      <w:r>
+        <w:t xml:space="preserve">mass, and temperature-mass relationships for </w:t>
+      </w:r>
+      <w:r>
+        <w:t xml:space="preserve">all species by </w:t>
+      </w:r>
+      <w:r>
+        <w:t xml:space="preserve">five </w:t>
+      </w:r>
+      <w:r>
+        <w:t xml:space="preserve">Sevilleta subsites. </w:t>
+      </w:r>
+    </w:p>
+    <w:p/>
+    <w:p>
+      <w:r>
+        <w:rPr>
+          <w:b/>
+        </w:rPr>
+        <w:t xml:space="preserve">Supplement 2. </w:t>
+      </w:r>
+      <w:r>
+        <w:t xml:space="preserve">Slope for mass time series and r value for temperature-mass relationship for each species at each site with actual thresholds for individual records datasets (15 individuals per species per year, 5 years per species) compared to using more individuals (30 individuals per species per year) and more years (10 years per species). </w:t>
+      </w:r>
+    </w:p>
+    <w:p/>
+    <w:p>
+      <w:r>
+        <w:rPr>
+          <w:b/>
+        </w:rPr>
+        <w:t>Supplement 3.</w:t>
+      </w:r>
+      <w:r>
+        <w:t xml:space="preserve"> Scientific names for all species with corresponding species codes. </w:t>
+      </w:r>
+    </w:p>
+    <w:p/>
+    <w:p>
+      <w:r>
+        <w:rPr>
+          <w:b/>
+        </w:rPr>
+        <w:t>Supplement 4.</w:t>
+      </w:r>
+      <w:r>
+        <w:t xml:space="preserve"> </w:t>
+      </w:r>
+      <w:r>
+        <w:t>Plots of autocorrelation and partial autocorrelation functions</w:t>
+      </w:r>
+      <w:r>
+        <w:t xml:space="preserve"> for each species mass time series and residuals plots for each species dynamic regression model for mass time series including temperature as an exogenous variable. </w:t>
+      </w:r>
+    </w:p>
+    <w:p/>
+    <w:p>
+      <w:r>
+        <w:rPr>
+          <w:b/>
+        </w:rPr>
+        <w:t>Supplement 5.</w:t>
+      </w:r>
+      <w:r>
+        <w:t xml:space="preserve"> Each species mean mass by year, including linear regression trend line. </w:t>
+      </w:r>
+    </w:p>
+    <w:p/>
+    <w:p>
+      <w:r>
+        <w:rPr>
+          <w:b/>
+        </w:rPr>
+        <w:t>Supplement 6.</w:t>
+      </w:r>
+      <w:r>
+        <w:t xml:space="preserve"> Comparison of each species mass (black points and lines) with temperature time series (red points and lines), with dynamic regression model p-value shown at top of each plot. </w:t>
+      </w:r>
+    </w:p>
+    <w:p/>
+    <w:p>
+      <w:r>
+        <w:rPr>
+          <w:b/>
+        </w:rPr>
+        <w:t>Supplement 7.</w:t>
+      </w:r>
+      <w:r>
+        <w:t xml:space="preserve"> Relationship between temperature and mass for each species, including linear regression trend line. </w:t>
+      </w:r>
+    </w:p>
+    <w:p/>
+    <w:p>
+      <w:r>
+        <w:rPr>
+          <w:b/>
+        </w:rPr>
+        <w:t>Supplement 8.</w:t>
+      </w:r>
+      <w:r>
+        <w:t xml:space="preserve"> Comparison of mean annual mass trends and temperature-mass relationship trends for all species that occur at more than one site. </w:t>
+      </w:r>
+    </w:p>
     <w:p/>
     <w:sectPr>
       <w:pgSz w:w="12240" w:h="15840"/>

</xml_diff>